<commit_message>
Added exercise 2-2 to the lab book.
</commit_message>
<xml_diff>
--- a/Lab Book.docx
+++ b/Lab Book.docx
@@ -272,6 +272,16 @@
     <w:p>
       <w:pPr>
         <w:rPr>
+          <w:rFonts w:ascii="Consolas" w:hAnsi="Consolas" w:cs="Consolas"/>
+          <w:color w:val="000000"/>
+          <w:sz w:val="20"/>
+          <w:szCs w:val="20"/>
+        </w:rPr>
+      </w:pPr>
+    </w:p>
+    <w:p>
+      <w:pPr>
+        <w:rPr>
           <w:u w:val="single"/>
         </w:rPr>
       </w:pPr>
@@ -456,6 +466,16 @@
       </w:r>
     </w:p>
     <w:p>
+      <w:pPr>
+        <w:rPr>
+          <w:rFonts w:ascii="Consolas" w:hAnsi="Consolas" w:cs="Consolas"/>
+          <w:color w:val="000000"/>
+          <w:sz w:val="20"/>
+          <w:szCs w:val="20"/>
+        </w:rPr>
+      </w:pPr>
+    </w:p>
+    <w:p>
       <w:r>
         <w:t>(</w:t>
       </w:r>
@@ -674,6 +694,17 @@
         </w:rPr>
         <w:t>.out() ),</w:t>
       </w:r>
+    </w:p>
+    <w:p>
+      <w:pPr>
+        <w:rPr>
+          <w:rFonts w:ascii="Consolas" w:hAnsi="Consolas" w:cs="Consolas"/>
+          <w:color w:val="000000"/>
+          <w:sz w:val="20"/>
+          <w:szCs w:val="20"/>
+          <w:highlight w:val="lightGray"/>
+        </w:rPr>
+      </w:pPr>
     </w:p>
     <w:p>
       <w:r>
@@ -735,6 +766,7 @@
         </w:drawing>
       </w:r>
     </w:p>
+    <w:p/>
     <w:p>
       <w:r>
         <w:t>Output:</w:t>
@@ -795,7 +827,1119 @@
         </w:drawing>
       </w:r>
     </w:p>
-    <w:p>
+    <w:p/>
+    <w:p/>
+    <w:p>
+      <w:r>
+        <w:lastRenderedPageBreak/>
+        <w:t>Exercise 2-2:</w:t>
+      </w:r>
+    </w:p>
+    <w:p>
+      <w:pPr>
+        <w:rPr>
+          <w:u w:val="single"/>
+        </w:rPr>
+      </w:pPr>
+      <w:r>
+        <w:rPr>
+          <w:u w:val="single"/>
+        </w:rPr>
+        <w:t>(</w:t>
+      </w:r>
+      <w:proofErr w:type="spellStart"/>
+      <w:r>
+        <w:rPr>
+          <w:u w:val="single"/>
+        </w:rPr>
+        <w:t>GenerateSetsOfThree</w:t>
+      </w:r>
+      <w:proofErr w:type="spellEnd"/>
+      <w:r>
+        <w:rPr>
+          <w:u w:val="single"/>
+        </w:rPr>
+        <w:t xml:space="preserve"> Class)</w:t>
+      </w:r>
+    </w:p>
+    <w:p>
+      <w:pPr>
+        <w:autoSpaceDE w:val="0"/>
+        <w:autoSpaceDN w:val="0"/>
+        <w:adjustRightInd w:val="0"/>
+        <w:spacing w:after="0" w:line="240" w:lineRule="auto"/>
+        <w:rPr>
+          <w:rFonts w:ascii="Consolas" w:hAnsi="Consolas" w:cs="Consolas"/>
+          <w:sz w:val="20"/>
+          <w:szCs w:val="20"/>
+        </w:rPr>
+      </w:pPr>
+      <w:r>
+        <w:rPr>
+          <w:rFonts w:ascii="Consolas" w:hAnsi="Consolas" w:cs="Consolas"/>
+          <w:color w:val="3F7F5F"/>
+          <w:sz w:val="20"/>
+          <w:szCs w:val="20"/>
+        </w:rPr>
+        <w:t>//write the terminating List as per exercise definition</w:t>
+      </w:r>
+    </w:p>
+    <w:p>
+      <w:pPr>
+        <w:rPr>
+          <w:rFonts w:ascii="Consolas" w:hAnsi="Consolas" w:cs="Consolas"/>
+          <w:color w:val="000000"/>
+          <w:sz w:val="20"/>
+          <w:szCs w:val="20"/>
+        </w:rPr>
+      </w:pPr>
+      <w:proofErr w:type="spellStart"/>
+      <w:r>
+        <w:rPr>
+          <w:rFonts w:ascii="Consolas" w:hAnsi="Consolas" w:cs="Consolas"/>
+          <w:color w:val="0000C0"/>
+          <w:sz w:val="20"/>
+          <w:szCs w:val="20"/>
+        </w:rPr>
+        <w:t>outChannel</w:t>
+      </w:r>
+      <w:r>
+        <w:rPr>
+          <w:rFonts w:ascii="Consolas" w:hAnsi="Consolas" w:cs="Consolas"/>
+          <w:color w:val="000000"/>
+          <w:sz w:val="20"/>
+          <w:szCs w:val="20"/>
+        </w:rPr>
+        <w:t>.write</w:t>
+      </w:r>
+      <w:proofErr w:type="spellEnd"/>
+      <w:r>
+        <w:rPr>
+          <w:rFonts w:ascii="Consolas" w:hAnsi="Consolas" w:cs="Consolas"/>
+          <w:color w:val="000000"/>
+          <w:sz w:val="20"/>
+          <w:szCs w:val="20"/>
+        </w:rPr>
+        <w:t>([-1, -1, -1])</w:t>
+      </w:r>
+    </w:p>
+    <w:p>
+      <w:pPr>
+        <w:rPr>
+          <w:rFonts w:ascii="Consolas" w:hAnsi="Consolas" w:cs="Consolas"/>
+          <w:color w:val="000000"/>
+          <w:sz w:val="20"/>
+          <w:szCs w:val="20"/>
+        </w:rPr>
+      </w:pPr>
+    </w:p>
+    <w:p>
+      <w:pPr>
+        <w:rPr>
+          <w:u w:val="single"/>
+        </w:rPr>
+      </w:pPr>
+      <w:r>
+        <w:rPr>
+          <w:u w:val="single"/>
+        </w:rPr>
+        <w:t>(</w:t>
+      </w:r>
+      <w:proofErr w:type="spellStart"/>
+      <w:r>
+        <w:rPr>
+          <w:u w:val="single"/>
+        </w:rPr>
+        <w:t>ListToStream</w:t>
+      </w:r>
+      <w:proofErr w:type="spellEnd"/>
+      <w:r>
+        <w:rPr>
+          <w:u w:val="single"/>
+        </w:rPr>
+        <w:t xml:space="preserve"> Class)</w:t>
+      </w:r>
+    </w:p>
+    <w:p>
+      <w:pPr>
+        <w:autoSpaceDE w:val="0"/>
+        <w:autoSpaceDN w:val="0"/>
+        <w:adjustRightInd w:val="0"/>
+        <w:spacing w:after="0" w:line="240" w:lineRule="auto"/>
+        <w:rPr>
+          <w:rFonts w:ascii="Consolas" w:hAnsi="Consolas" w:cs="Consolas"/>
+          <w:sz w:val="20"/>
+          <w:szCs w:val="20"/>
+        </w:rPr>
+      </w:pPr>
+      <w:r>
+        <w:rPr>
+          <w:rFonts w:ascii="Consolas" w:hAnsi="Consolas" w:cs="Consolas"/>
+          <w:color w:val="3F7F5F"/>
+          <w:sz w:val="20"/>
+          <w:szCs w:val="20"/>
+        </w:rPr>
+        <w:t>// hint: output</w:t>
+      </w:r>
+      <w:r>
+        <w:rPr>
+          <w:rFonts w:ascii="Consolas" w:hAnsi="Consolas" w:cs="Consolas"/>
+          <w:color w:val="3F7F5F"/>
+          <w:sz w:val="20"/>
+          <w:szCs w:val="20"/>
+        </w:rPr>
+        <w:t xml:space="preserve"> </w:t>
+      </w:r>
+      <w:r>
+        <w:rPr>
+          <w:rFonts w:ascii="Consolas" w:hAnsi="Consolas" w:cs="Consolas"/>
+          <w:color w:val="3F7F5F"/>
+          <w:sz w:val="20"/>
+          <w:szCs w:val="20"/>
+        </w:rPr>
+        <w:t>list elements as single integers</w:t>
+      </w:r>
+    </w:p>
+    <w:p>
+      <w:pPr>
+        <w:autoSpaceDE w:val="0"/>
+        <w:autoSpaceDN w:val="0"/>
+        <w:adjustRightInd w:val="0"/>
+        <w:spacing w:after="0" w:line="240" w:lineRule="auto"/>
+        <w:rPr>
+          <w:rFonts w:ascii="Consolas" w:hAnsi="Consolas" w:cs="Consolas"/>
+          <w:sz w:val="20"/>
+          <w:szCs w:val="20"/>
+        </w:rPr>
+      </w:pPr>
+      <w:proofErr w:type="gramStart"/>
+      <w:r>
+        <w:rPr>
+          <w:rFonts w:ascii="Consolas" w:hAnsi="Consolas" w:cs="Consolas"/>
+          <w:b/>
+          <w:bCs/>
+          <w:color w:val="7F0055"/>
+          <w:sz w:val="20"/>
+          <w:szCs w:val="20"/>
+        </w:rPr>
+        <w:t>for</w:t>
+      </w:r>
+      <w:r>
+        <w:rPr>
+          <w:rFonts w:ascii="Consolas" w:hAnsi="Consolas" w:cs="Consolas"/>
+          <w:color w:val="000000"/>
+          <w:sz w:val="20"/>
+          <w:szCs w:val="20"/>
+        </w:rPr>
+        <w:t>(</w:t>
+      </w:r>
+      <w:proofErr w:type="spellStart"/>
+      <w:proofErr w:type="gramEnd"/>
+      <w:r>
+        <w:rPr>
+          <w:rFonts w:ascii="Consolas" w:hAnsi="Consolas" w:cs="Consolas"/>
+          <w:color w:val="6A3E3E"/>
+          <w:sz w:val="20"/>
+          <w:szCs w:val="20"/>
+        </w:rPr>
+        <w:t>i</w:t>
+      </w:r>
+      <w:proofErr w:type="spellEnd"/>
+      <w:r>
+        <w:rPr>
+          <w:rFonts w:ascii="Consolas" w:hAnsi="Consolas" w:cs="Consolas"/>
+          <w:color w:val="000000"/>
+          <w:sz w:val="20"/>
+          <w:szCs w:val="20"/>
+        </w:rPr>
+        <w:t xml:space="preserve"> </w:t>
+      </w:r>
+      <w:r>
+        <w:rPr>
+          <w:rFonts w:ascii="Consolas" w:hAnsi="Consolas" w:cs="Consolas"/>
+          <w:b/>
+          <w:bCs/>
+          <w:color w:val="7F0055"/>
+          <w:sz w:val="20"/>
+          <w:szCs w:val="20"/>
+        </w:rPr>
+        <w:t>in</w:t>
+      </w:r>
+      <w:r>
+        <w:rPr>
+          <w:rFonts w:ascii="Consolas" w:hAnsi="Consolas" w:cs="Consolas"/>
+          <w:color w:val="000000"/>
+          <w:sz w:val="20"/>
+          <w:szCs w:val="20"/>
+        </w:rPr>
+        <w:t xml:space="preserve"> 0 ..&lt; </w:t>
+      </w:r>
+      <w:proofErr w:type="spellStart"/>
+      <w:r>
+        <w:rPr>
+          <w:rFonts w:ascii="Consolas" w:hAnsi="Consolas" w:cs="Consolas"/>
+          <w:color w:val="6A3E3E"/>
+          <w:sz w:val="20"/>
+          <w:szCs w:val="20"/>
+          <w:highlight w:val="lightGray"/>
+        </w:rPr>
+        <w:t>inList</w:t>
+      </w:r>
+      <w:r>
+        <w:rPr>
+          <w:rFonts w:ascii="Consolas" w:hAnsi="Consolas" w:cs="Consolas"/>
+          <w:color w:val="000000"/>
+          <w:sz w:val="20"/>
+          <w:szCs w:val="20"/>
+          <w:highlight w:val="lightGray"/>
+        </w:rPr>
+        <w:t>.</w:t>
+      </w:r>
+      <w:r>
+        <w:rPr>
+          <w:rFonts w:ascii="Consolas" w:hAnsi="Consolas" w:cs="Consolas"/>
+          <w:color w:val="000000"/>
+          <w:sz w:val="20"/>
+          <w:szCs w:val="20"/>
+          <w:highlight w:val="lightGray"/>
+          <w:u w:val="single"/>
+        </w:rPr>
+        <w:t>size</w:t>
+      </w:r>
+      <w:proofErr w:type="spellEnd"/>
+      <w:r>
+        <w:rPr>
+          <w:rFonts w:ascii="Consolas" w:hAnsi="Consolas" w:cs="Consolas"/>
+          <w:color w:val="000000"/>
+          <w:sz w:val="20"/>
+          <w:szCs w:val="20"/>
+        </w:rPr>
+        <w:t>)</w:t>
+      </w:r>
+      <w:proofErr w:type="spellStart"/>
+      <w:r>
+        <w:rPr>
+          <w:rFonts w:ascii="Consolas" w:hAnsi="Consolas" w:cs="Consolas"/>
+          <w:color w:val="0000C0"/>
+          <w:sz w:val="20"/>
+          <w:szCs w:val="20"/>
+        </w:rPr>
+        <w:t>outChannel</w:t>
+      </w:r>
+      <w:r>
+        <w:rPr>
+          <w:rFonts w:ascii="Consolas" w:hAnsi="Consolas" w:cs="Consolas"/>
+          <w:color w:val="000000"/>
+          <w:sz w:val="20"/>
+          <w:szCs w:val="20"/>
+        </w:rPr>
+        <w:t>.write</w:t>
+      </w:r>
+      <w:proofErr w:type="spellEnd"/>
+      <w:r>
+        <w:rPr>
+          <w:rFonts w:ascii="Consolas" w:hAnsi="Consolas" w:cs="Consolas"/>
+          <w:color w:val="000000"/>
+          <w:sz w:val="20"/>
+          <w:szCs w:val="20"/>
+        </w:rPr>
+        <w:t>(</w:t>
+      </w:r>
+      <w:proofErr w:type="spellStart"/>
+      <w:r>
+        <w:rPr>
+          <w:rFonts w:ascii="Consolas" w:hAnsi="Consolas" w:cs="Consolas"/>
+          <w:color w:val="6A3E3E"/>
+          <w:sz w:val="20"/>
+          <w:szCs w:val="20"/>
+        </w:rPr>
+        <w:t>inList</w:t>
+      </w:r>
+      <w:proofErr w:type="spellEnd"/>
+      <w:r>
+        <w:rPr>
+          <w:rFonts w:ascii="Consolas" w:hAnsi="Consolas" w:cs="Consolas"/>
+          <w:color w:val="000000"/>
+          <w:sz w:val="20"/>
+          <w:szCs w:val="20"/>
+        </w:rPr>
+        <w:t>[</w:t>
+      </w:r>
+      <w:proofErr w:type="spellStart"/>
+      <w:r>
+        <w:rPr>
+          <w:rFonts w:ascii="Consolas" w:hAnsi="Consolas" w:cs="Consolas"/>
+          <w:color w:val="6A3E3E"/>
+          <w:sz w:val="20"/>
+          <w:szCs w:val="20"/>
+        </w:rPr>
+        <w:t>i</w:t>
+      </w:r>
+      <w:proofErr w:type="spellEnd"/>
+      <w:r>
+        <w:rPr>
+          <w:rFonts w:ascii="Consolas" w:hAnsi="Consolas" w:cs="Consolas"/>
+          <w:color w:val="000000"/>
+          <w:sz w:val="20"/>
+          <w:szCs w:val="20"/>
+        </w:rPr>
+        <w:t>])</w:t>
+      </w:r>
+    </w:p>
+    <w:p>
+      <w:pPr>
+        <w:rPr>
+          <w:rFonts w:ascii="Consolas" w:hAnsi="Consolas" w:cs="Consolas"/>
+          <w:color w:val="000000"/>
+          <w:sz w:val="20"/>
+          <w:szCs w:val="20"/>
+        </w:rPr>
+      </w:pPr>
+      <w:proofErr w:type="spellStart"/>
+      <w:r>
+        <w:rPr>
+          <w:rFonts w:ascii="Consolas" w:hAnsi="Consolas" w:cs="Consolas"/>
+          <w:color w:val="6A3E3E"/>
+          <w:sz w:val="20"/>
+          <w:szCs w:val="20"/>
+        </w:rPr>
+        <w:t>inList</w:t>
+      </w:r>
+      <w:proofErr w:type="spellEnd"/>
+      <w:r>
+        <w:rPr>
+          <w:rFonts w:ascii="Consolas" w:hAnsi="Consolas" w:cs="Consolas"/>
+          <w:color w:val="000000"/>
+          <w:sz w:val="20"/>
+          <w:szCs w:val="20"/>
+        </w:rPr>
+        <w:t xml:space="preserve"> = </w:t>
+      </w:r>
+      <w:proofErr w:type="spellStart"/>
+      <w:r>
+        <w:rPr>
+          <w:rFonts w:ascii="Consolas" w:hAnsi="Consolas" w:cs="Consolas"/>
+          <w:color w:val="0000C0"/>
+          <w:sz w:val="20"/>
+          <w:szCs w:val="20"/>
+        </w:rPr>
+        <w:t>inChannel</w:t>
+      </w:r>
+      <w:r>
+        <w:rPr>
+          <w:rFonts w:ascii="Consolas" w:hAnsi="Consolas" w:cs="Consolas"/>
+          <w:color w:val="000000"/>
+          <w:sz w:val="20"/>
+          <w:szCs w:val="20"/>
+        </w:rPr>
+        <w:t>.read</w:t>
+      </w:r>
+      <w:proofErr w:type="spellEnd"/>
+      <w:r>
+        <w:rPr>
+          <w:rFonts w:ascii="Consolas" w:hAnsi="Consolas" w:cs="Consolas"/>
+          <w:color w:val="000000"/>
+          <w:sz w:val="20"/>
+          <w:szCs w:val="20"/>
+        </w:rPr>
+        <w:t>()</w:t>
+      </w:r>
+    </w:p>
+    <w:p>
+      <w:pPr>
+        <w:rPr>
+          <w:rFonts w:ascii="Consolas" w:hAnsi="Consolas" w:cs="Consolas"/>
+          <w:color w:val="000000"/>
+          <w:sz w:val="20"/>
+          <w:szCs w:val="20"/>
+        </w:rPr>
+      </w:pPr>
+    </w:p>
+    <w:p>
+      <w:pPr>
+        <w:rPr>
+          <w:u w:val="single"/>
+        </w:rPr>
+      </w:pPr>
+      <w:r>
+        <w:rPr>
+          <w:u w:val="single"/>
+        </w:rPr>
+        <w:t>(</w:t>
+      </w:r>
+      <w:proofErr w:type="spellStart"/>
+      <w:r>
+        <w:rPr>
+          <w:u w:val="single"/>
+        </w:rPr>
+        <w:t>CreateSetsOfEight</w:t>
+      </w:r>
+      <w:proofErr w:type="spellEnd"/>
+      <w:r>
+        <w:rPr>
+          <w:u w:val="single"/>
+        </w:rPr>
+        <w:t xml:space="preserve"> Class)</w:t>
+      </w:r>
+    </w:p>
+    <w:p>
+      <w:pPr>
+        <w:autoSpaceDE w:val="0"/>
+        <w:autoSpaceDN w:val="0"/>
+        <w:adjustRightInd w:val="0"/>
+        <w:spacing w:after="0" w:line="240" w:lineRule="auto"/>
+        <w:rPr>
+          <w:rFonts w:ascii="Consolas" w:hAnsi="Consolas" w:cs="Consolas"/>
+          <w:sz w:val="20"/>
+          <w:szCs w:val="20"/>
+        </w:rPr>
+      </w:pPr>
+      <w:r>
+        <w:rPr>
+          <w:rFonts w:ascii="Consolas" w:hAnsi="Consolas" w:cs="Consolas"/>
+          <w:b/>
+          <w:bCs/>
+          <w:color w:val="7F0055"/>
+          <w:sz w:val="20"/>
+          <w:szCs w:val="20"/>
+        </w:rPr>
+        <w:t>for</w:t>
+      </w:r>
+      <w:r>
+        <w:rPr>
+          <w:rFonts w:ascii="Consolas" w:hAnsi="Consolas" w:cs="Consolas"/>
+          <w:color w:val="000000"/>
+          <w:sz w:val="20"/>
+          <w:szCs w:val="20"/>
+        </w:rPr>
+        <w:t xml:space="preserve"> </w:t>
+      </w:r>
+      <w:proofErr w:type="gramStart"/>
+      <w:r>
+        <w:rPr>
+          <w:rFonts w:ascii="Consolas" w:hAnsi="Consolas" w:cs="Consolas"/>
+          <w:color w:val="000000"/>
+          <w:sz w:val="20"/>
+          <w:szCs w:val="20"/>
+        </w:rPr>
+        <w:t xml:space="preserve">( </w:t>
+      </w:r>
+      <w:proofErr w:type="spellStart"/>
+      <w:r>
+        <w:rPr>
+          <w:rFonts w:ascii="Consolas" w:hAnsi="Consolas" w:cs="Consolas"/>
+          <w:color w:val="6A3E3E"/>
+          <w:sz w:val="20"/>
+          <w:szCs w:val="20"/>
+        </w:rPr>
+        <w:t>i</w:t>
+      </w:r>
+      <w:proofErr w:type="spellEnd"/>
+      <w:proofErr w:type="gramEnd"/>
+      <w:r>
+        <w:rPr>
+          <w:rFonts w:ascii="Consolas" w:hAnsi="Consolas" w:cs="Consolas"/>
+          <w:color w:val="000000"/>
+          <w:sz w:val="20"/>
+          <w:szCs w:val="20"/>
+        </w:rPr>
+        <w:t xml:space="preserve"> </w:t>
+      </w:r>
+      <w:r>
+        <w:rPr>
+          <w:rFonts w:ascii="Consolas" w:hAnsi="Consolas" w:cs="Consolas"/>
+          <w:b/>
+          <w:bCs/>
+          <w:color w:val="7F0055"/>
+          <w:sz w:val="20"/>
+          <w:szCs w:val="20"/>
+        </w:rPr>
+        <w:t>in</w:t>
+      </w:r>
+      <w:r>
+        <w:rPr>
+          <w:rFonts w:ascii="Consolas" w:hAnsi="Consolas" w:cs="Consolas"/>
+          <w:color w:val="000000"/>
+          <w:sz w:val="20"/>
+          <w:szCs w:val="20"/>
+        </w:rPr>
+        <w:t xml:space="preserve"> 0 .. </w:t>
+      </w:r>
+      <w:proofErr w:type="gramStart"/>
+      <w:r>
+        <w:rPr>
+          <w:rFonts w:ascii="Consolas" w:hAnsi="Consolas" w:cs="Consolas"/>
+          <w:color w:val="000000"/>
+          <w:sz w:val="20"/>
+          <w:szCs w:val="20"/>
+        </w:rPr>
+        <w:t>7 )</w:t>
+      </w:r>
+      <w:proofErr w:type="gramEnd"/>
+      <w:r>
+        <w:rPr>
+          <w:rFonts w:ascii="Consolas" w:hAnsi="Consolas" w:cs="Consolas"/>
+          <w:color w:val="000000"/>
+          <w:sz w:val="20"/>
+          <w:szCs w:val="20"/>
+        </w:rPr>
+        <w:t xml:space="preserve"> {</w:t>
+      </w:r>
+    </w:p>
+    <w:p>
+      <w:pPr>
+        <w:autoSpaceDE w:val="0"/>
+        <w:autoSpaceDN w:val="0"/>
+        <w:adjustRightInd w:val="0"/>
+        <w:spacing w:after="0" w:line="240" w:lineRule="auto"/>
+        <w:rPr>
+          <w:rFonts w:ascii="Consolas" w:hAnsi="Consolas" w:cs="Consolas"/>
+          <w:sz w:val="20"/>
+          <w:szCs w:val="20"/>
+        </w:rPr>
+      </w:pPr>
+      <w:r>
+        <w:rPr>
+          <w:rFonts w:ascii="Consolas" w:hAnsi="Consolas" w:cs="Consolas"/>
+          <w:color w:val="3F7F5F"/>
+          <w:sz w:val="20"/>
+          <w:szCs w:val="20"/>
+        </w:rPr>
+        <w:t xml:space="preserve">// put v into </w:t>
+      </w:r>
+      <w:proofErr w:type="spellStart"/>
+      <w:r>
+        <w:rPr>
+          <w:rFonts w:ascii="Consolas" w:hAnsi="Consolas" w:cs="Consolas"/>
+          <w:color w:val="3F7F5F"/>
+          <w:sz w:val="20"/>
+          <w:szCs w:val="20"/>
+        </w:rPr>
+        <w:t>outList</w:t>
+      </w:r>
+      <w:proofErr w:type="spellEnd"/>
+      <w:r>
+        <w:rPr>
+          <w:rFonts w:ascii="Consolas" w:hAnsi="Consolas" w:cs="Consolas"/>
+          <w:color w:val="3F7F5F"/>
+          <w:sz w:val="20"/>
+          <w:szCs w:val="20"/>
+        </w:rPr>
+        <w:t xml:space="preserve"> and read next input</w:t>
+      </w:r>
+    </w:p>
+    <w:p>
+      <w:pPr>
+        <w:autoSpaceDE w:val="0"/>
+        <w:autoSpaceDN w:val="0"/>
+        <w:adjustRightInd w:val="0"/>
+        <w:spacing w:after="0" w:line="240" w:lineRule="auto"/>
+        <w:ind w:firstLine="720"/>
+        <w:rPr>
+          <w:rFonts w:ascii="Consolas" w:hAnsi="Consolas" w:cs="Consolas"/>
+          <w:sz w:val="20"/>
+          <w:szCs w:val="20"/>
+        </w:rPr>
+      </w:pPr>
+      <w:proofErr w:type="spellStart"/>
+      <w:r>
+        <w:rPr>
+          <w:rFonts w:ascii="Consolas" w:hAnsi="Consolas" w:cs="Consolas"/>
+          <w:color w:val="6A3E3E"/>
+          <w:sz w:val="20"/>
+          <w:szCs w:val="20"/>
+        </w:rPr>
+        <w:t>outList</w:t>
+      </w:r>
+      <w:r>
+        <w:rPr>
+          <w:rFonts w:ascii="Consolas" w:hAnsi="Consolas" w:cs="Consolas"/>
+          <w:color w:val="000000"/>
+          <w:sz w:val="20"/>
+          <w:szCs w:val="20"/>
+        </w:rPr>
+        <w:t>.add</w:t>
+      </w:r>
+      <w:proofErr w:type="spellEnd"/>
+      <w:r>
+        <w:rPr>
+          <w:rFonts w:ascii="Consolas" w:hAnsi="Consolas" w:cs="Consolas"/>
+          <w:color w:val="000000"/>
+          <w:sz w:val="20"/>
+          <w:szCs w:val="20"/>
+        </w:rPr>
+        <w:t>(</w:t>
+      </w:r>
+      <w:r>
+        <w:rPr>
+          <w:rFonts w:ascii="Consolas" w:hAnsi="Consolas" w:cs="Consolas"/>
+          <w:color w:val="6A3E3E"/>
+          <w:sz w:val="20"/>
+          <w:szCs w:val="20"/>
+        </w:rPr>
+        <w:t>v</w:t>
+      </w:r>
+      <w:r>
+        <w:rPr>
+          <w:rFonts w:ascii="Consolas" w:hAnsi="Consolas" w:cs="Consolas"/>
+          <w:color w:val="000000"/>
+          <w:sz w:val="20"/>
+          <w:szCs w:val="20"/>
+        </w:rPr>
+        <w:t>);</w:t>
+      </w:r>
+    </w:p>
+    <w:p>
+      <w:pPr>
+        <w:autoSpaceDE w:val="0"/>
+        <w:autoSpaceDN w:val="0"/>
+        <w:adjustRightInd w:val="0"/>
+        <w:spacing w:after="0" w:line="240" w:lineRule="auto"/>
+        <w:ind w:firstLine="720"/>
+        <w:rPr>
+          <w:rFonts w:ascii="Consolas" w:hAnsi="Consolas" w:cs="Consolas"/>
+          <w:sz w:val="20"/>
+          <w:szCs w:val="20"/>
+        </w:rPr>
+      </w:pPr>
+      <w:r>
+        <w:rPr>
+          <w:rFonts w:ascii="Consolas" w:hAnsi="Consolas" w:cs="Consolas"/>
+          <w:color w:val="6A3E3E"/>
+          <w:sz w:val="20"/>
+          <w:szCs w:val="20"/>
+        </w:rPr>
+        <w:t>v</w:t>
+      </w:r>
+      <w:r>
+        <w:rPr>
+          <w:rFonts w:ascii="Consolas" w:hAnsi="Consolas" w:cs="Consolas"/>
+          <w:color w:val="000000"/>
+          <w:sz w:val="20"/>
+          <w:szCs w:val="20"/>
+        </w:rPr>
+        <w:t xml:space="preserve"> = </w:t>
+      </w:r>
+      <w:proofErr w:type="spellStart"/>
+      <w:r>
+        <w:rPr>
+          <w:rFonts w:ascii="Consolas" w:hAnsi="Consolas" w:cs="Consolas"/>
+          <w:color w:val="0000C0"/>
+          <w:sz w:val="20"/>
+          <w:szCs w:val="20"/>
+        </w:rPr>
+        <w:t>inChannel</w:t>
+      </w:r>
+      <w:r>
+        <w:rPr>
+          <w:rFonts w:ascii="Consolas" w:hAnsi="Consolas" w:cs="Consolas"/>
+          <w:color w:val="000000"/>
+          <w:sz w:val="20"/>
+          <w:szCs w:val="20"/>
+        </w:rPr>
+        <w:t>.read</w:t>
+      </w:r>
+      <w:proofErr w:type="spellEnd"/>
+      <w:r>
+        <w:rPr>
+          <w:rFonts w:ascii="Consolas" w:hAnsi="Consolas" w:cs="Consolas"/>
+          <w:color w:val="000000"/>
+          <w:sz w:val="20"/>
+          <w:szCs w:val="20"/>
+        </w:rPr>
+        <w:t>();</w:t>
+      </w:r>
+    </w:p>
+    <w:p>
+      <w:pPr>
+        <w:autoSpaceDE w:val="0"/>
+        <w:autoSpaceDN w:val="0"/>
+        <w:adjustRightInd w:val="0"/>
+        <w:spacing w:after="0" w:line="240" w:lineRule="auto"/>
+        <w:rPr>
+          <w:rFonts w:ascii="Consolas" w:hAnsi="Consolas" w:cs="Consolas"/>
+          <w:sz w:val="20"/>
+          <w:szCs w:val="20"/>
+        </w:rPr>
+      </w:pPr>
+      <w:r>
+        <w:rPr>
+          <w:rFonts w:ascii="Consolas" w:hAnsi="Consolas" w:cs="Consolas"/>
+          <w:color w:val="000000"/>
+          <w:sz w:val="20"/>
+          <w:szCs w:val="20"/>
+        </w:rPr>
+        <w:t>}</w:t>
+      </w:r>
+    </w:p>
+    <w:p>
+      <w:pPr>
+        <w:autoSpaceDE w:val="0"/>
+        <w:autoSpaceDN w:val="0"/>
+        <w:adjustRightInd w:val="0"/>
+        <w:spacing w:after="0" w:line="240" w:lineRule="auto"/>
+        <w:rPr>
+          <w:rFonts w:ascii="Consolas" w:hAnsi="Consolas" w:cs="Consolas"/>
+          <w:sz w:val="20"/>
+          <w:szCs w:val="20"/>
+        </w:rPr>
+      </w:pPr>
+      <w:proofErr w:type="spellStart"/>
+      <w:r>
+        <w:rPr>
+          <w:rFonts w:ascii="Consolas" w:hAnsi="Consolas" w:cs="Consolas"/>
+          <w:color w:val="66CCFF"/>
+          <w:sz w:val="20"/>
+          <w:szCs w:val="20"/>
+        </w:rPr>
+        <w:t>println</w:t>
+      </w:r>
+      <w:proofErr w:type="spellEnd"/>
+      <w:r>
+        <w:rPr>
+          <w:rFonts w:ascii="Consolas" w:hAnsi="Consolas" w:cs="Consolas"/>
+          <w:color w:val="000000"/>
+          <w:sz w:val="20"/>
+          <w:szCs w:val="20"/>
+        </w:rPr>
+        <w:t xml:space="preserve"> </w:t>
+      </w:r>
+      <w:r>
+        <w:rPr>
+          <w:rFonts w:ascii="Consolas" w:hAnsi="Consolas" w:cs="Consolas"/>
+          <w:color w:val="FF00CC"/>
+          <w:sz w:val="20"/>
+          <w:szCs w:val="20"/>
+        </w:rPr>
+        <w:t>" Eight Object is ${</w:t>
+      </w:r>
+      <w:proofErr w:type="spellStart"/>
+      <w:r>
+        <w:rPr>
+          <w:rFonts w:ascii="Consolas" w:hAnsi="Consolas" w:cs="Consolas"/>
+          <w:color w:val="6A3E3E"/>
+          <w:sz w:val="20"/>
+          <w:szCs w:val="20"/>
+        </w:rPr>
+        <w:t>outList</w:t>
+      </w:r>
+      <w:proofErr w:type="spellEnd"/>
+      <w:r>
+        <w:rPr>
+          <w:rFonts w:ascii="Consolas" w:hAnsi="Consolas" w:cs="Consolas"/>
+          <w:color w:val="FF00CC"/>
+          <w:sz w:val="20"/>
+          <w:szCs w:val="20"/>
+        </w:rPr>
+        <w:t>}"</w:t>
+      </w:r>
+    </w:p>
+    <w:p>
+      <w:pPr>
+        <w:rPr>
+          <w:rFonts w:ascii="Consolas" w:hAnsi="Consolas" w:cs="Consolas"/>
+          <w:color w:val="000000"/>
+          <w:sz w:val="20"/>
+          <w:szCs w:val="20"/>
+        </w:rPr>
+      </w:pPr>
+      <w:proofErr w:type="spellStart"/>
+      <w:r>
+        <w:rPr>
+          <w:rFonts w:ascii="Consolas" w:hAnsi="Consolas" w:cs="Consolas"/>
+          <w:color w:val="6A3E3E"/>
+          <w:sz w:val="20"/>
+          <w:szCs w:val="20"/>
+        </w:rPr>
+        <w:t>outList</w:t>
+      </w:r>
+      <w:r>
+        <w:rPr>
+          <w:rFonts w:ascii="Consolas" w:hAnsi="Consolas" w:cs="Consolas"/>
+          <w:color w:val="000000"/>
+          <w:sz w:val="20"/>
+          <w:szCs w:val="20"/>
+        </w:rPr>
+        <w:t>.clear</w:t>
+      </w:r>
+      <w:proofErr w:type="spellEnd"/>
+      <w:r>
+        <w:rPr>
+          <w:rFonts w:ascii="Consolas" w:hAnsi="Consolas" w:cs="Consolas"/>
+          <w:color w:val="000000"/>
+          <w:sz w:val="20"/>
+          <w:szCs w:val="20"/>
+        </w:rPr>
+        <w:t>();</w:t>
+      </w:r>
+    </w:p>
+    <w:p/>
+    <w:p>
+      <w:r>
+        <w:t>Pipeline Diagram:</w:t>
+      </w:r>
+    </w:p>
+    <w:p>
+      <w:r>
+        <w:rPr>
+          <w:noProof/>
+        </w:rPr>
+        <w:drawing>
+          <wp:inline distT="0" distB="0" distL="0" distR="0">
+            <wp:extent cx="5334000" cy="771525"/>
+            <wp:effectExtent l="0" t="0" r="0" b="9525"/>
+            <wp:docPr id="3" name="Picture 3"/>
+            <wp:cNvGraphicFramePr>
+              <a:graphicFrameLocks xmlns:a="http://schemas.openxmlformats.org/drawingml/2006/main" noChangeAspect="1"/>
+            </wp:cNvGraphicFramePr>
+            <a:graphic xmlns:a="http://schemas.openxmlformats.org/drawingml/2006/main">
+              <a:graphicData uri="http://schemas.openxmlformats.org/drawingml/2006/picture">
+                <pic:pic xmlns:pic="http://schemas.openxmlformats.org/drawingml/2006/picture">
+                  <pic:nvPicPr>
+                    <pic:cNvPr id="0" name="Picture 3"/>
+                    <pic:cNvPicPr>
+                      <a:picLocks noChangeAspect="1" noChangeArrowheads="1"/>
+                    </pic:cNvPicPr>
+                  </pic:nvPicPr>
+                  <pic:blipFill>
+                    <a:blip r:embed="rId6">
+                      <a:extLst>
+                        <a:ext uri="{28A0092B-C50C-407E-A947-70E740481C1C}">
+                          <a14:useLocalDpi xmlns:a14="http://schemas.microsoft.com/office/drawing/2010/main" val="0"/>
+                        </a:ext>
+                      </a:extLst>
+                    </a:blip>
+                    <a:srcRect/>
+                    <a:stretch>
+                      <a:fillRect/>
+                    </a:stretch>
+                  </pic:blipFill>
+                  <pic:spPr bwMode="auto">
+                    <a:xfrm>
+                      <a:off x="0" y="0"/>
+                      <a:ext cx="5334000" cy="771525"/>
+                    </a:xfrm>
+                    <a:prstGeom prst="rect">
+                      <a:avLst/>
+                    </a:prstGeom>
+                    <a:noFill/>
+                    <a:ln>
+                      <a:noFill/>
+                    </a:ln>
+                  </pic:spPr>
+                </pic:pic>
+              </a:graphicData>
+            </a:graphic>
+          </wp:inline>
+        </w:drawing>
+      </w:r>
+    </w:p>
+    <w:p>
+      <w:r>
+        <w:t>Output:</w:t>
+      </w:r>
+    </w:p>
+    <w:p>
+      <w:r>
+        <w:rPr>
+          <w:noProof/>
+        </w:rPr>
+        <w:drawing>
+          <wp:inline distT="0" distB="0" distL="0" distR="0">
+            <wp:extent cx="5019675" cy="819150"/>
+            <wp:effectExtent l="0" t="0" r="9525" b="0"/>
+            <wp:docPr id="4" name="Picture 4"/>
+            <wp:cNvGraphicFramePr>
+              <a:graphicFrameLocks xmlns:a="http://schemas.openxmlformats.org/drawingml/2006/main" noChangeAspect="1"/>
+            </wp:cNvGraphicFramePr>
+            <a:graphic xmlns:a="http://schemas.openxmlformats.org/drawingml/2006/main">
+              <a:graphicData uri="http://schemas.openxmlformats.org/drawingml/2006/picture">
+                <pic:pic xmlns:pic="http://schemas.openxmlformats.org/drawingml/2006/picture">
+                  <pic:nvPicPr>
+                    <pic:cNvPr id="0" name="Picture 4"/>
+                    <pic:cNvPicPr>
+                      <a:picLocks noChangeAspect="1" noChangeArrowheads="1"/>
+                    </pic:cNvPicPr>
+                  </pic:nvPicPr>
+                  <pic:blipFill rotWithShape="1">
+                    <a:blip r:embed="rId7">
+                      <a:extLst>
+                        <a:ext uri="{28A0092B-C50C-407E-A947-70E740481C1C}">
+                          <a14:useLocalDpi xmlns:a14="http://schemas.microsoft.com/office/drawing/2010/main" val="0"/>
+                        </a:ext>
+                      </a:extLst>
+                    </a:blip>
+                    <a:srcRect b="49113"/>
+                    <a:stretch/>
+                  </pic:blipFill>
+                  <pic:spPr bwMode="auto">
+                    <a:xfrm>
+                      <a:off x="0" y="0"/>
+                      <a:ext cx="5019675" cy="819150"/>
+                    </a:xfrm>
+                    <a:prstGeom prst="rect">
+                      <a:avLst/>
+                    </a:prstGeom>
+                    <a:noFill/>
+                    <a:ln>
+                      <a:noFill/>
+                    </a:ln>
+                    <a:extLst>
+                      <a:ext uri="{53640926-AAD7-44D8-BBD7-CCE9431645EC}">
+                        <a14:shadowObscured xmlns:a14="http://schemas.microsoft.com/office/drawing/2010/main"/>
+                      </a:ext>
+                    </a:extLst>
+                  </pic:spPr>
+                </pic:pic>
+              </a:graphicData>
+            </a:graphic>
+          </wp:inline>
+        </w:drawing>
+      </w:r>
+    </w:p>
+    <w:p>
+      <w:pPr>
+        <w:pStyle w:val="NoSpacing"/>
+        <w:rPr>
+          <w:b/>
+        </w:rPr>
+      </w:pPr>
+      <w:r>
+        <w:rPr>
+          <w:b/>
+        </w:rPr>
+        <w:t>Question 1 (</w:t>
+      </w:r>
+      <w:r>
+        <w:rPr>
+          <w:b/>
+        </w:rPr>
+        <w:t>What change is required to output objects containing six integers?</w:t>
+      </w:r>
+      <w:r>
+        <w:rPr>
+          <w:b/>
+        </w:rPr>
+        <w:t>)</w:t>
+      </w:r>
+    </w:p>
+    <w:p>
+      <w:pPr>
+        <w:pStyle w:val="NoSpacing"/>
+      </w:pPr>
+      <w:r>
+        <w:t>Within our “</w:t>
+      </w:r>
+      <w:proofErr w:type="spellStart"/>
+      <w:r>
+        <w:t>CreateSetsOfEight</w:t>
+      </w:r>
+      <w:proofErr w:type="spellEnd"/>
+      <w:r>
+        <w:t xml:space="preserve">” class, we read each element of the incoming tuples and add them to the </w:t>
+      </w:r>
+      <w:proofErr w:type="spellStart"/>
+      <w:r>
+        <w:t>outlist</w:t>
+      </w:r>
+      <w:proofErr w:type="spellEnd"/>
+      <w:r>
+        <w:t>, which has the given range 0-7. Simply changing this to 0-5 generates list of six.</w:t>
+      </w:r>
+    </w:p>
+    <w:p>
+      <w:pPr>
+        <w:pStyle w:val="NoSpacing"/>
+      </w:pPr>
+    </w:p>
+    <w:p>
+      <w:pPr>
+        <w:pStyle w:val="NoSpacing"/>
+        <w:rPr>
+          <w:b/>
+        </w:rPr>
+      </w:pPr>
+      <w:r>
+        <w:rPr>
+          <w:b/>
+        </w:rPr>
+        <w:t>Question 2 (</w:t>
+      </w:r>
+      <w:r>
+        <w:rPr>
+          <w:b/>
+        </w:rPr>
+        <w:t>How could you parameterise this in the system to output objects that contain any number of integers (e.g. 2, 4, 8, 12</w:t>
+      </w:r>
+      <w:proofErr w:type="gramStart"/>
+      <w:r>
+        <w:rPr>
+          <w:b/>
+        </w:rPr>
+        <w:t>) ?</w:t>
+      </w:r>
+      <w:proofErr w:type="gramEnd"/>
+      <w:r>
+        <w:rPr>
+          <w:b/>
+        </w:rPr>
+        <w:t>)</w:t>
+      </w:r>
+    </w:p>
+    <w:p>
+      <w:pPr>
+        <w:pStyle w:val="NoSpacing"/>
+      </w:pPr>
+      <w:r>
+        <w:t>As before, we change the range parameter to whatever size of tuple we require.</w:t>
+      </w:r>
+    </w:p>
+    <w:p>
+      <w:pPr>
+        <w:pStyle w:val="NoSpacing"/>
+      </w:pPr>
+    </w:p>
+    <w:p>
+      <w:pPr>
+        <w:pStyle w:val="NoSpacing"/>
+        <w:rPr>
+          <w:b/>
+        </w:rPr>
+      </w:pPr>
+      <w:r>
+        <w:rPr>
+          <w:b/>
+        </w:rPr>
+        <w:t>Question 3 (</w:t>
+      </w:r>
+      <w:r>
+        <w:rPr>
+          <w:b/>
+        </w:rPr>
+        <w:t>What happens if the number of integers required in the output stream is not a factor of the total number of integers in the input stream (e.g. 5 or 7</w:t>
+      </w:r>
+      <w:proofErr w:type="gramStart"/>
+      <w:r>
+        <w:rPr>
+          <w:b/>
+        </w:rPr>
+        <w:t>) ?</w:t>
+      </w:r>
+      <w:proofErr w:type="gramEnd"/>
+      <w:r>
+        <w:rPr>
+          <w:b/>
+        </w:rPr>
+        <w:t>)</w:t>
+      </w:r>
+    </w:p>
+    <w:p>
+      <w:pPr>
+        <w:pStyle w:val="NoSpacing"/>
+      </w:pPr>
+      <w:r>
+        <w:t>If a new list of full size cannot be created, the remainder of integers are added to the previous list.</w:t>
+      </w:r>
       <w:bookmarkStart w:id="0" w:name="_GoBack"/>
       <w:bookmarkEnd w:id="0"/>
     </w:p>
@@ -1234,6 +2378,15 @@
     <w:semiHidden/>
     <w:unhideWhenUsed/>
   </w:style>
+  <w:style w:type="paragraph" w:styleId="NoSpacing">
+    <w:name w:val="No Spacing"/>
+    <w:uiPriority w:val="1"/>
+    <w:qFormat/>
+    <w:rsid w:val="0013329E"/>
+    <w:pPr>
+      <w:spacing w:after="0" w:line="240" w:lineRule="auto"/>
+    </w:pPr>
+  </w:style>
 </w:styles>
 </file>
 

</xml_diff>

<commit_message>
Added exercise 3-2 to the lab book.
</commit_message>
<xml_diff>
--- a/Lab Book.docx
+++ b/Lab Book.docx
@@ -629,15 +629,6 @@
           <w:highlight w:val="lightGray"/>
         </w:rPr>
         <w:tab/>
-      </w:r>
-      <w:r>
-        <w:rPr>
-          <w:rFonts w:ascii="Consolas" w:hAnsi="Consolas" w:cs="Consolas"/>
-          <w:color w:val="000000"/>
-          <w:sz w:val="20"/>
-          <w:szCs w:val="20"/>
-          <w:highlight w:val="lightGray"/>
-        </w:rPr>
         <w:t xml:space="preserve">    </w:t>
       </w:r>
       <w:proofErr w:type="spellStart"/>
@@ -979,25 +970,7 @@
           <w:sz w:val="20"/>
           <w:szCs w:val="20"/>
         </w:rPr>
-        <w:t>// hint: output</w:t>
-      </w:r>
-      <w:r>
-        <w:rPr>
-          <w:rFonts w:ascii="Consolas" w:hAnsi="Consolas" w:cs="Consolas"/>
-          <w:color w:val="3F7F5F"/>
-          <w:sz w:val="20"/>
-          <w:szCs w:val="20"/>
-        </w:rPr>
-        <w:t xml:space="preserve"> </w:t>
-      </w:r>
-      <w:r>
-        <w:rPr>
-          <w:rFonts w:ascii="Consolas" w:hAnsi="Consolas" w:cs="Consolas"/>
-          <w:color w:val="3F7F5F"/>
-          <w:sz w:val="20"/>
-          <w:szCs w:val="20"/>
-        </w:rPr>
-        <w:t>list elements as single integers</w:t>
+        <w:t>// hint: output list elements as single integers</w:t>
       </w:r>
     </w:p>
     <w:p>
@@ -1808,18 +1781,63 @@
         <w:rPr>
           <w:b/>
         </w:rPr>
-        <w:t>Question 1 (</w:t>
-      </w:r>
-      <w:r>
+        <w:t>Question 1 (What change is required to output objects containing six integers?)</w:t>
+      </w:r>
+    </w:p>
+    <w:p>
+      <w:pPr>
+        <w:pStyle w:val="NoSpacing"/>
+      </w:pPr>
+      <w:r>
+        <w:t>Within our “</w:t>
+      </w:r>
+      <w:proofErr w:type="spellStart"/>
+      <w:r>
+        <w:t>CreateSetsOfEight</w:t>
+      </w:r>
+      <w:proofErr w:type="spellEnd"/>
+      <w:r>
+        <w:t xml:space="preserve">” class, we read each element of the incoming tuples and add them to the </w:t>
+      </w:r>
+      <w:proofErr w:type="spellStart"/>
+      <w:r>
+        <w:t>outlist</w:t>
+      </w:r>
+      <w:proofErr w:type="spellEnd"/>
+      <w:r>
+        <w:t>, which has the given range 0-7. Simply changing this to 0-5 generates list of six.</w:t>
+      </w:r>
+    </w:p>
+    <w:p>
+      <w:pPr>
+        <w:pStyle w:val="NoSpacing"/>
+      </w:pPr>
+    </w:p>
+    <w:p>
+      <w:pPr>
+        <w:pStyle w:val="NoSpacing"/>
         <w:rPr>
           <w:b/>
         </w:rPr>
-        <w:t>What change is required to output objects containing six integers?</w:t>
-      </w:r>
+      </w:pPr>
       <w:r>
         <w:rPr>
           <w:b/>
         </w:rPr>
+        <w:t>Question 2 (How could you parameterise this in the system to output objects that contain any number of integers (e.g. 2, 4, 8, 12</w:t>
+      </w:r>
+      <w:proofErr w:type="gramStart"/>
+      <w:r>
+        <w:rPr>
+          <w:b/>
+        </w:rPr>
+        <w:t>) ?</w:t>
+      </w:r>
+      <w:proofErr w:type="gramEnd"/>
+      <w:r>
+        <w:rPr>
+          <w:b/>
+        </w:rPr>
         <w:t>)</w:t>
       </w:r>
     </w:p>
@@ -1828,23 +1846,7 @@
         <w:pStyle w:val="NoSpacing"/>
       </w:pPr>
       <w:r>
-        <w:t>Within our “</w:t>
-      </w:r>
-      <w:proofErr w:type="spellStart"/>
-      <w:r>
-        <w:t>CreateSetsOfEight</w:t>
-      </w:r>
-      <w:proofErr w:type="spellEnd"/>
-      <w:r>
-        <w:t xml:space="preserve">” class, we read each element of the incoming tuples and add them to the </w:t>
-      </w:r>
-      <w:proofErr w:type="spellStart"/>
-      <w:r>
-        <w:t>outlist</w:t>
-      </w:r>
-      <w:proofErr w:type="spellEnd"/>
-      <w:r>
-        <w:t>, which has the given range 0-7. Simply changing this to 0-5 generates list of six.</w:t>
+        <w:t>As before, we change the range parameter to whatever size of tuple we require.</w:t>
       </w:r>
     </w:p>
     <w:p>
@@ -1863,85 +1865,877 @@
         <w:rPr>
           <w:b/>
         </w:rPr>
-        <w:t>Question 2 (</w:t>
-      </w:r>
+        <w:t>Question 3 (What happens if the number of integers required in the output stream is not a factor of the total number of integers in the input stream (e.g. 5 or 7</w:t>
+      </w:r>
+      <w:proofErr w:type="gramStart"/>
       <w:r>
         <w:rPr>
           <w:b/>
         </w:rPr>
-        <w:t>How could you parameterise this in the system to output objects that contain any number of integers (e.g. 2, 4, 8, 12</w:t>
+        <w:t>) ?</w:t>
+      </w:r>
+      <w:proofErr w:type="gramEnd"/>
+      <w:r>
+        <w:rPr>
+          <w:b/>
+        </w:rPr>
+        <w:t>)</w:t>
+      </w:r>
+    </w:p>
+    <w:p>
+      <w:pPr>
+        <w:pStyle w:val="NoSpacing"/>
+      </w:pPr>
+      <w:r>
+        <w:t>If a new list of full size cannot be created, the remainder of integers are added to the previous list.</w:t>
+      </w:r>
+    </w:p>
+    <w:p>
+      <w:pPr>
+        <w:pStyle w:val="NoSpacing"/>
+      </w:pPr>
+    </w:p>
+    <w:p>
+      <w:pPr>
+        <w:pStyle w:val="NoSpacing"/>
+      </w:pPr>
+    </w:p>
+    <w:p>
+      <w:pPr>
+        <w:pStyle w:val="NoSpacing"/>
+      </w:pPr>
+      <w:r>
+        <w:lastRenderedPageBreak/>
+        <w:t>Exercise 3-2:</w:t>
+      </w:r>
+    </w:p>
+    <w:p>
+      <w:pPr>
+        <w:pStyle w:val="NoSpacing"/>
+      </w:pPr>
+    </w:p>
+    <w:p>
+      <w:pPr>
+        <w:pStyle w:val="NoSpacing"/>
+        <w:rPr>
+          <w:u w:val="single"/>
+        </w:rPr>
+      </w:pPr>
+      <w:r>
+        <w:rPr>
+          <w:u w:val="single"/>
+        </w:rPr>
+        <w:t>(</w:t>
+      </w:r>
+      <w:proofErr w:type="spellStart"/>
+      <w:r>
+        <w:rPr>
+          <w:u w:val="single"/>
+        </w:rPr>
+        <w:t>GSCopy</w:t>
+      </w:r>
+      <w:proofErr w:type="spellEnd"/>
+      <w:r>
+        <w:rPr>
+          <w:u w:val="single"/>
+        </w:rPr>
+        <w:t xml:space="preserve"> Class)</w:t>
+      </w:r>
+    </w:p>
+    <w:p>
+      <w:pPr>
+        <w:pStyle w:val="NoSpacing"/>
+      </w:pPr>
+    </w:p>
+    <w:p>
+      <w:pPr>
+        <w:autoSpaceDE w:val="0"/>
+        <w:autoSpaceDN w:val="0"/>
+        <w:adjustRightInd w:val="0"/>
+        <w:spacing w:after="0" w:line="240" w:lineRule="auto"/>
+        <w:rPr>
+          <w:rFonts w:ascii="Consolas" w:hAnsi="Consolas" w:cs="Consolas"/>
+          <w:sz w:val="20"/>
+          <w:szCs w:val="20"/>
+        </w:rPr>
+      </w:pPr>
+      <w:r>
+        <w:rPr>
+          <w:rFonts w:ascii="Consolas" w:hAnsi="Consolas" w:cs="Consolas"/>
+          <w:color w:val="3F7F5F"/>
+          <w:sz w:val="20"/>
+          <w:szCs w:val="20"/>
+        </w:rPr>
+        <w:t>// output the input value in sequence to each output channel</w:t>
+      </w:r>
+    </w:p>
+    <w:p>
+      <w:pPr>
+        <w:autoSpaceDE w:val="0"/>
+        <w:autoSpaceDN w:val="0"/>
+        <w:adjustRightInd w:val="0"/>
+        <w:spacing w:after="0" w:line="240" w:lineRule="auto"/>
+        <w:rPr>
+          <w:rFonts w:ascii="Consolas" w:hAnsi="Consolas" w:cs="Consolas"/>
+          <w:sz w:val="20"/>
+          <w:szCs w:val="20"/>
+        </w:rPr>
+      </w:pPr>
+      <w:r>
+        <w:rPr>
+          <w:rFonts w:ascii="Consolas" w:hAnsi="Consolas" w:cs="Consolas"/>
+          <w:color w:val="0000C0"/>
+          <w:sz w:val="20"/>
+          <w:szCs w:val="20"/>
+        </w:rPr>
+        <w:t>outChannel0</w:t>
+      </w:r>
+      <w:r>
+        <w:rPr>
+          <w:rFonts w:ascii="Consolas" w:hAnsi="Consolas" w:cs="Consolas"/>
+          <w:color w:val="000000"/>
+          <w:sz w:val="20"/>
+          <w:szCs w:val="20"/>
+        </w:rPr>
+        <w:t>.write(</w:t>
+      </w:r>
+      <w:proofErr w:type="spellStart"/>
+      <w:r>
+        <w:rPr>
+          <w:rFonts w:ascii="Consolas" w:hAnsi="Consolas" w:cs="Consolas"/>
+          <w:color w:val="6A3E3E"/>
+          <w:sz w:val="20"/>
+          <w:szCs w:val="20"/>
+        </w:rPr>
+        <w:t>i</w:t>
+      </w:r>
+      <w:proofErr w:type="spellEnd"/>
+      <w:r>
+        <w:rPr>
+          <w:rFonts w:ascii="Consolas" w:hAnsi="Consolas" w:cs="Consolas"/>
+          <w:color w:val="000000"/>
+          <w:sz w:val="20"/>
+          <w:szCs w:val="20"/>
+        </w:rPr>
+        <w:t>)</w:t>
+      </w:r>
+    </w:p>
+    <w:p>
+      <w:pPr>
+        <w:pStyle w:val="NoSpacing"/>
+        <w:rPr>
+          <w:rFonts w:ascii="Consolas" w:hAnsi="Consolas" w:cs="Consolas"/>
+          <w:color w:val="000000"/>
+          <w:sz w:val="20"/>
+          <w:szCs w:val="20"/>
+        </w:rPr>
+      </w:pPr>
+      <w:r>
+        <w:rPr>
+          <w:rFonts w:ascii="Consolas" w:hAnsi="Consolas" w:cs="Consolas"/>
+          <w:color w:val="0000C0"/>
+          <w:sz w:val="20"/>
+          <w:szCs w:val="20"/>
+        </w:rPr>
+        <w:t>outChannel1</w:t>
+      </w:r>
+      <w:r>
+        <w:rPr>
+          <w:rFonts w:ascii="Consolas" w:hAnsi="Consolas" w:cs="Consolas"/>
+          <w:color w:val="000000"/>
+          <w:sz w:val="20"/>
+          <w:szCs w:val="20"/>
+        </w:rPr>
+        <w:t>.write(</w:t>
+      </w:r>
+      <w:proofErr w:type="spellStart"/>
+      <w:r>
+        <w:rPr>
+          <w:rFonts w:ascii="Consolas" w:hAnsi="Consolas" w:cs="Consolas"/>
+          <w:color w:val="6A3E3E"/>
+          <w:sz w:val="20"/>
+          <w:szCs w:val="20"/>
+        </w:rPr>
+        <w:t>i</w:t>
+      </w:r>
+      <w:proofErr w:type="spellEnd"/>
+      <w:r>
+        <w:rPr>
+          <w:rFonts w:ascii="Consolas" w:hAnsi="Consolas" w:cs="Consolas"/>
+          <w:color w:val="000000"/>
+          <w:sz w:val="20"/>
+          <w:szCs w:val="20"/>
+        </w:rPr>
+        <w:t>)</w:t>
+      </w:r>
+    </w:p>
+    <w:p>
+      <w:pPr>
+        <w:pStyle w:val="NoSpacing"/>
+      </w:pPr>
+    </w:p>
+    <w:p>
+      <w:pPr>
+        <w:pStyle w:val="NoSpacing"/>
+        <w:rPr>
+          <w:u w:val="single"/>
+        </w:rPr>
+      </w:pPr>
+      <w:r>
+        <w:rPr>
+          <w:u w:val="single"/>
+        </w:rPr>
+        <w:t>(</w:t>
+      </w:r>
+      <w:proofErr w:type="spellStart"/>
+      <w:r>
+        <w:rPr>
+          <w:u w:val="single"/>
+        </w:rPr>
+        <w:t>GSquares</w:t>
+      </w:r>
+      <w:proofErr w:type="spellEnd"/>
+      <w:r>
+        <w:rPr>
+          <w:u w:val="single"/>
+        </w:rPr>
+        <w:t xml:space="preserve"> Class)</w:t>
+      </w:r>
+    </w:p>
+    <w:p>
+      <w:pPr>
+        <w:pStyle w:val="NoSpacing"/>
+      </w:pPr>
+    </w:p>
+    <w:p>
+      <w:pPr>
+        <w:autoSpaceDE w:val="0"/>
+        <w:autoSpaceDN w:val="0"/>
+        <w:adjustRightInd w:val="0"/>
+        <w:spacing w:after="0" w:line="240" w:lineRule="auto"/>
+        <w:rPr>
+          <w:rFonts w:ascii="Consolas" w:hAnsi="Consolas" w:cs="Consolas"/>
+          <w:sz w:val="20"/>
+          <w:szCs w:val="20"/>
+        </w:rPr>
+      </w:pPr>
+      <w:r>
+        <w:rPr>
+          <w:rFonts w:ascii="Consolas" w:hAnsi="Consolas" w:cs="Consolas"/>
+          <w:b/>
+          <w:bCs/>
+          <w:color w:val="7F0055"/>
+          <w:sz w:val="20"/>
+          <w:szCs w:val="20"/>
+        </w:rPr>
+        <w:t>new</w:t>
+      </w:r>
+      <w:r>
+        <w:rPr>
+          <w:rFonts w:ascii="Consolas" w:hAnsi="Consolas" w:cs="Consolas"/>
+          <w:color w:val="000000"/>
+          <w:sz w:val="20"/>
+          <w:szCs w:val="20"/>
+        </w:rPr>
+        <w:t xml:space="preserve"> </w:t>
+      </w:r>
+      <w:proofErr w:type="spellStart"/>
+      <w:r>
+        <w:rPr>
+          <w:rFonts w:ascii="Consolas" w:hAnsi="Consolas" w:cs="Consolas"/>
+          <w:color w:val="000000"/>
+          <w:sz w:val="20"/>
+          <w:szCs w:val="20"/>
+        </w:rPr>
+        <w:t>GSPairsA</w:t>
+      </w:r>
+      <w:proofErr w:type="spellEnd"/>
+      <w:r>
+        <w:rPr>
+          <w:rFonts w:ascii="Consolas" w:hAnsi="Consolas" w:cs="Consolas"/>
+          <w:color w:val="000000"/>
+          <w:sz w:val="20"/>
+          <w:szCs w:val="20"/>
+        </w:rPr>
+        <w:tab/>
+        <w:t xml:space="preserve"> (</w:t>
+      </w:r>
+      <w:proofErr w:type="spellStart"/>
+      <w:r>
+        <w:rPr>
+          <w:rFonts w:ascii="Consolas" w:hAnsi="Consolas" w:cs="Consolas"/>
+          <w:color w:val="FF00CC"/>
+          <w:sz w:val="20"/>
+          <w:szCs w:val="20"/>
+        </w:rPr>
+        <w:t>inChannel</w:t>
+      </w:r>
+      <w:proofErr w:type="spellEnd"/>
+      <w:r>
+        <w:rPr>
+          <w:rFonts w:ascii="Consolas" w:hAnsi="Consolas" w:cs="Consolas"/>
+          <w:color w:val="000000"/>
+          <w:sz w:val="20"/>
+          <w:szCs w:val="20"/>
+        </w:rPr>
+        <w:t xml:space="preserve">: </w:t>
       </w:r>
       <w:proofErr w:type="gramStart"/>
       <w:r>
         <w:rPr>
+          <w:rFonts w:ascii="Consolas" w:hAnsi="Consolas" w:cs="Consolas"/>
+          <w:color w:val="6A3E3E"/>
+          <w:sz w:val="20"/>
+          <w:szCs w:val="20"/>
+        </w:rPr>
+        <w:t>I2P</w:t>
+      </w:r>
+      <w:r>
+        <w:rPr>
+          <w:rFonts w:ascii="Consolas" w:hAnsi="Consolas" w:cs="Consolas"/>
+          <w:color w:val="000000"/>
+          <w:sz w:val="20"/>
+          <w:szCs w:val="20"/>
+        </w:rPr>
+        <w:t>.in(</w:t>
+      </w:r>
+      <w:proofErr w:type="gramEnd"/>
+      <w:r>
+        <w:rPr>
+          <w:rFonts w:ascii="Consolas" w:hAnsi="Consolas" w:cs="Consolas"/>
+          <w:color w:val="000000"/>
+          <w:sz w:val="20"/>
+          <w:szCs w:val="20"/>
+        </w:rPr>
+        <w:t>),</w:t>
+      </w:r>
+    </w:p>
+    <w:p>
+      <w:pPr>
+        <w:pStyle w:val="NoSpacing"/>
+        <w:rPr>
+          <w:rFonts w:ascii="Consolas" w:hAnsi="Consolas" w:cs="Consolas"/>
+          <w:color w:val="000000"/>
+          <w:sz w:val="20"/>
+          <w:szCs w:val="20"/>
+        </w:rPr>
+      </w:pPr>
+      <w:r>
+        <w:rPr>
+          <w:rFonts w:ascii="Consolas" w:hAnsi="Consolas" w:cs="Consolas"/>
+          <w:color w:val="000000"/>
+          <w:sz w:val="20"/>
+          <w:szCs w:val="20"/>
+        </w:rPr>
+        <w:tab/>
+      </w:r>
+      <w:r>
+        <w:rPr>
+          <w:rFonts w:ascii="Consolas" w:hAnsi="Consolas" w:cs="Consolas"/>
+          <w:color w:val="000000"/>
+          <w:sz w:val="20"/>
+          <w:szCs w:val="20"/>
+        </w:rPr>
+        <w:tab/>
+      </w:r>
+      <w:r>
+        <w:rPr>
+          <w:rFonts w:ascii="Consolas" w:hAnsi="Consolas" w:cs="Consolas"/>
+          <w:color w:val="000000"/>
+          <w:sz w:val="20"/>
+          <w:szCs w:val="20"/>
+        </w:rPr>
+        <w:t xml:space="preserve">  </w:t>
+      </w:r>
+      <w:proofErr w:type="spellStart"/>
+      <w:r>
+        <w:rPr>
+          <w:rFonts w:ascii="Consolas" w:hAnsi="Consolas" w:cs="Consolas"/>
+          <w:color w:val="FF00CC"/>
+          <w:sz w:val="20"/>
+          <w:szCs w:val="20"/>
+          <w:highlight w:val="lightGray"/>
+        </w:rPr>
+        <w:t>outChannel</w:t>
+      </w:r>
+      <w:proofErr w:type="spellEnd"/>
+      <w:r>
+        <w:rPr>
+          <w:rFonts w:ascii="Consolas" w:hAnsi="Consolas" w:cs="Consolas"/>
+          <w:color w:val="000000"/>
+          <w:sz w:val="20"/>
+          <w:szCs w:val="20"/>
+        </w:rPr>
+        <w:t xml:space="preserve">: </w:t>
+      </w:r>
+      <w:proofErr w:type="spellStart"/>
+      <w:r>
+        <w:rPr>
+          <w:rFonts w:ascii="Consolas" w:hAnsi="Consolas" w:cs="Consolas"/>
+          <w:color w:val="0000C0"/>
+          <w:sz w:val="20"/>
+          <w:szCs w:val="20"/>
+        </w:rPr>
+        <w:t>outChannel</w:t>
+      </w:r>
+      <w:proofErr w:type="spellEnd"/>
+      <w:r>
+        <w:rPr>
+          <w:rFonts w:ascii="Consolas" w:hAnsi="Consolas" w:cs="Consolas"/>
+          <w:color w:val="000000"/>
+          <w:sz w:val="20"/>
+          <w:szCs w:val="20"/>
+        </w:rPr>
+        <w:t>)</w:t>
+      </w:r>
+    </w:p>
+    <w:p>
+      <w:pPr>
+        <w:pStyle w:val="NoSpacing"/>
+      </w:pPr>
+    </w:p>
+    <w:p>
+      <w:pPr>
+        <w:autoSpaceDE w:val="0"/>
+        <w:autoSpaceDN w:val="0"/>
+        <w:adjustRightInd w:val="0"/>
+        <w:spacing w:after="0" w:line="240" w:lineRule="auto"/>
+        <w:rPr>
+          <w:rFonts w:ascii="Consolas" w:hAnsi="Consolas" w:cs="Consolas"/>
+          <w:sz w:val="20"/>
+          <w:szCs w:val="20"/>
+        </w:rPr>
+      </w:pPr>
+      <w:r>
+        <w:rPr>
+          <w:rFonts w:ascii="Consolas" w:hAnsi="Consolas" w:cs="Consolas"/>
           <w:b/>
-        </w:rPr>
-        <w:t>) ?</w:t>
+          <w:bCs/>
+          <w:color w:val="7F0055"/>
+          <w:sz w:val="20"/>
+          <w:szCs w:val="20"/>
+        </w:rPr>
+        <w:t>new</w:t>
+      </w:r>
+      <w:r>
+        <w:rPr>
+          <w:rFonts w:ascii="Consolas" w:hAnsi="Consolas" w:cs="Consolas"/>
+          <w:color w:val="000000"/>
+          <w:sz w:val="20"/>
+          <w:szCs w:val="20"/>
+        </w:rPr>
+        <w:t xml:space="preserve"> </w:t>
+      </w:r>
+      <w:proofErr w:type="spellStart"/>
+      <w:r>
+        <w:rPr>
+          <w:rFonts w:ascii="Consolas" w:hAnsi="Consolas" w:cs="Consolas"/>
+          <w:color w:val="000000"/>
+          <w:sz w:val="20"/>
+          <w:szCs w:val="20"/>
+        </w:rPr>
+        <w:t>GSPairs</w:t>
+      </w:r>
+      <w:r>
+        <w:rPr>
+          <w:rFonts w:ascii="Consolas" w:hAnsi="Consolas" w:cs="Consolas"/>
+          <w:color w:val="000000"/>
+          <w:sz w:val="20"/>
+          <w:szCs w:val="20"/>
+        </w:rPr>
+        <w:t>B</w:t>
+      </w:r>
+      <w:proofErr w:type="spellEnd"/>
+      <w:r>
+        <w:rPr>
+          <w:rFonts w:ascii="Consolas" w:hAnsi="Consolas" w:cs="Consolas"/>
+          <w:color w:val="000000"/>
+          <w:sz w:val="20"/>
+          <w:szCs w:val="20"/>
+        </w:rPr>
+        <w:tab/>
+        <w:t xml:space="preserve"> (</w:t>
+      </w:r>
+      <w:proofErr w:type="spellStart"/>
+      <w:r>
+        <w:rPr>
+          <w:rFonts w:ascii="Consolas" w:hAnsi="Consolas" w:cs="Consolas"/>
+          <w:color w:val="FF00CC"/>
+          <w:sz w:val="20"/>
+          <w:szCs w:val="20"/>
+        </w:rPr>
+        <w:t>inChannel</w:t>
+      </w:r>
+      <w:proofErr w:type="spellEnd"/>
+      <w:r>
+        <w:rPr>
+          <w:rFonts w:ascii="Consolas" w:hAnsi="Consolas" w:cs="Consolas"/>
+          <w:color w:val="000000"/>
+          <w:sz w:val="20"/>
+          <w:szCs w:val="20"/>
+        </w:rPr>
+        <w:t xml:space="preserve">: </w:t>
+      </w:r>
+      <w:proofErr w:type="gramStart"/>
+      <w:r>
+        <w:rPr>
+          <w:rFonts w:ascii="Consolas" w:hAnsi="Consolas" w:cs="Consolas"/>
+          <w:color w:val="6A3E3E"/>
+          <w:sz w:val="20"/>
+          <w:szCs w:val="20"/>
+        </w:rPr>
+        <w:t>I2P</w:t>
+      </w:r>
+      <w:r>
+        <w:rPr>
+          <w:rFonts w:ascii="Consolas" w:hAnsi="Consolas" w:cs="Consolas"/>
+          <w:color w:val="000000"/>
+          <w:sz w:val="20"/>
+          <w:szCs w:val="20"/>
+        </w:rPr>
+        <w:t>.in(</w:t>
       </w:r>
       <w:proofErr w:type="gramEnd"/>
       <w:r>
         <w:rPr>
+          <w:rFonts w:ascii="Consolas" w:hAnsi="Consolas" w:cs="Consolas"/>
+          <w:color w:val="000000"/>
+          <w:sz w:val="20"/>
+          <w:szCs w:val="20"/>
+        </w:rPr>
+        <w:t>),</w:t>
+      </w:r>
+    </w:p>
+    <w:p>
+      <w:pPr>
+        <w:pStyle w:val="NoSpacing"/>
+        <w:rPr>
+          <w:rFonts w:ascii="Consolas" w:hAnsi="Consolas" w:cs="Consolas"/>
+          <w:color w:val="000000"/>
+          <w:sz w:val="20"/>
+          <w:szCs w:val="20"/>
+        </w:rPr>
+      </w:pPr>
+      <w:r>
+        <w:rPr>
+          <w:rFonts w:ascii="Consolas" w:hAnsi="Consolas" w:cs="Consolas"/>
+          <w:color w:val="000000"/>
+          <w:sz w:val="20"/>
+          <w:szCs w:val="20"/>
+        </w:rPr>
+        <w:tab/>
+      </w:r>
+      <w:r>
+        <w:rPr>
+          <w:rFonts w:ascii="Consolas" w:hAnsi="Consolas" w:cs="Consolas"/>
+          <w:color w:val="000000"/>
+          <w:sz w:val="20"/>
+          <w:szCs w:val="20"/>
+        </w:rPr>
+        <w:tab/>
+        <w:t xml:space="preserve">  </w:t>
+      </w:r>
+      <w:proofErr w:type="spellStart"/>
+      <w:r>
+        <w:rPr>
+          <w:rFonts w:ascii="Consolas" w:hAnsi="Consolas" w:cs="Consolas"/>
+          <w:color w:val="FF00CC"/>
+          <w:sz w:val="20"/>
+          <w:szCs w:val="20"/>
+          <w:highlight w:val="lightGray"/>
+        </w:rPr>
+        <w:t>outChannel</w:t>
+      </w:r>
+      <w:proofErr w:type="spellEnd"/>
+      <w:r>
+        <w:rPr>
+          <w:rFonts w:ascii="Consolas" w:hAnsi="Consolas" w:cs="Consolas"/>
+          <w:color w:val="000000"/>
+          <w:sz w:val="20"/>
+          <w:szCs w:val="20"/>
+        </w:rPr>
+        <w:t xml:space="preserve">: </w:t>
+      </w:r>
+      <w:proofErr w:type="spellStart"/>
+      <w:r>
+        <w:rPr>
+          <w:rFonts w:ascii="Consolas" w:hAnsi="Consolas" w:cs="Consolas"/>
+          <w:color w:val="0000C0"/>
+          <w:sz w:val="20"/>
+          <w:szCs w:val="20"/>
+        </w:rPr>
+        <w:t>outChannel</w:t>
+      </w:r>
+      <w:proofErr w:type="spellEnd"/>
+      <w:r>
+        <w:rPr>
+          <w:rFonts w:ascii="Consolas" w:hAnsi="Consolas" w:cs="Consolas"/>
+          <w:color w:val="000000"/>
+          <w:sz w:val="20"/>
+          <w:szCs w:val="20"/>
+        </w:rPr>
+        <w:t>)</w:t>
+      </w:r>
+    </w:p>
+    <w:p>
+      <w:pPr>
+        <w:pStyle w:val="NoSpacing"/>
+      </w:pPr>
+    </w:p>
+    <w:p>
+      <w:pPr>
+        <w:pStyle w:val="NoSpacing"/>
+      </w:pPr>
+      <w:proofErr w:type="spellStart"/>
+      <w:r>
+        <w:t>Piepline</w:t>
+      </w:r>
+      <w:proofErr w:type="spellEnd"/>
+      <w:r>
+        <w:t xml:space="preserve"> Diagram (FOR </w:t>
+      </w:r>
+      <w:proofErr w:type="spellStart"/>
+      <w:r>
+        <w:t>GSPairsA</w:t>
+      </w:r>
+      <w:proofErr w:type="spellEnd"/>
+      <w:r>
+        <w:t xml:space="preserve"> &amp; </w:t>
+      </w:r>
+      <w:proofErr w:type="spellStart"/>
+      <w:r>
+        <w:t>GSPairsB</w:t>
+      </w:r>
+      <w:proofErr w:type="spellEnd"/>
+      <w:r>
+        <w:t>):</w:t>
+      </w:r>
+    </w:p>
+    <w:p>
+      <w:pPr>
+        <w:pStyle w:val="NoSpacing"/>
+      </w:pPr>
+    </w:p>
+    <w:p>
+      <w:pPr>
+        <w:pStyle w:val="NoSpacing"/>
+      </w:pPr>
+      <w:r>
+        <w:rPr>
+          <w:noProof/>
+        </w:rPr>
+        <w:drawing>
+          <wp:inline distT="0" distB="0" distL="0" distR="0">
+            <wp:extent cx="5724525" cy="1066800"/>
+            <wp:effectExtent l="0" t="0" r="9525" b="0"/>
+            <wp:docPr id="5" name="Picture 5"/>
+            <wp:cNvGraphicFramePr>
+              <a:graphicFrameLocks xmlns:a="http://schemas.openxmlformats.org/drawingml/2006/main" noChangeAspect="1"/>
+            </wp:cNvGraphicFramePr>
+            <a:graphic xmlns:a="http://schemas.openxmlformats.org/drawingml/2006/main">
+              <a:graphicData uri="http://schemas.openxmlformats.org/drawingml/2006/picture">
+                <pic:pic xmlns:pic="http://schemas.openxmlformats.org/drawingml/2006/picture">
+                  <pic:nvPicPr>
+                    <pic:cNvPr id="0" name="Picture 1"/>
+                    <pic:cNvPicPr>
+                      <a:picLocks noChangeAspect="1" noChangeArrowheads="1"/>
+                    </pic:cNvPicPr>
+                  </pic:nvPicPr>
+                  <pic:blipFill>
+                    <a:blip r:embed="rId8">
+                      <a:extLst>
+                        <a:ext uri="{28A0092B-C50C-407E-A947-70E740481C1C}">
+                          <a14:useLocalDpi xmlns:a14="http://schemas.microsoft.com/office/drawing/2010/main" val="0"/>
+                        </a:ext>
+                      </a:extLst>
+                    </a:blip>
+                    <a:srcRect/>
+                    <a:stretch>
+                      <a:fillRect/>
+                    </a:stretch>
+                  </pic:blipFill>
+                  <pic:spPr bwMode="auto">
+                    <a:xfrm>
+                      <a:off x="0" y="0"/>
+                      <a:ext cx="5724525" cy="1066800"/>
+                    </a:xfrm>
+                    <a:prstGeom prst="rect">
+                      <a:avLst/>
+                    </a:prstGeom>
+                    <a:noFill/>
+                    <a:ln>
+                      <a:noFill/>
+                    </a:ln>
+                  </pic:spPr>
+                </pic:pic>
+              </a:graphicData>
+            </a:graphic>
+          </wp:inline>
+        </w:drawing>
+      </w:r>
+    </w:p>
+    <w:p>
+      <w:pPr>
+        <w:pStyle w:val="NoSpacing"/>
+      </w:pPr>
+    </w:p>
+    <w:p>
+      <w:pPr>
+        <w:pStyle w:val="NoSpacing"/>
+      </w:pPr>
+      <w:r>
+        <w:t xml:space="preserve">Output (FOR </w:t>
+      </w:r>
+      <w:proofErr w:type="spellStart"/>
+      <w:r>
+        <w:t>GSPairsB</w:t>
+      </w:r>
+      <w:proofErr w:type="spellEnd"/>
+      <w:r>
+        <w:t>):</w:t>
+      </w:r>
+    </w:p>
+    <w:p>
+      <w:pPr>
+        <w:pStyle w:val="NoSpacing"/>
+      </w:pPr>
+    </w:p>
+    <w:p>
+      <w:pPr>
+        <w:pStyle w:val="NoSpacing"/>
+      </w:pPr>
+      <w:r>
+        <w:rPr>
+          <w:noProof/>
+        </w:rPr>
+        <w:drawing>
+          <wp:inline distT="0" distB="0" distL="0" distR="0">
+            <wp:extent cx="4476750" cy="1495425"/>
+            <wp:effectExtent l="0" t="0" r="0" b="9525"/>
+            <wp:docPr id="6" name="Picture 6"/>
+            <wp:cNvGraphicFramePr>
+              <a:graphicFrameLocks xmlns:a="http://schemas.openxmlformats.org/drawingml/2006/main" noChangeAspect="1"/>
+            </wp:cNvGraphicFramePr>
+            <a:graphic xmlns:a="http://schemas.openxmlformats.org/drawingml/2006/main">
+              <a:graphicData uri="http://schemas.openxmlformats.org/drawingml/2006/picture">
+                <pic:pic xmlns:pic="http://schemas.openxmlformats.org/drawingml/2006/picture">
+                  <pic:nvPicPr>
+                    <pic:cNvPr id="0" name="Picture 2"/>
+                    <pic:cNvPicPr>
+                      <a:picLocks noChangeAspect="1" noChangeArrowheads="1"/>
+                    </pic:cNvPicPr>
+                  </pic:nvPicPr>
+                  <pic:blipFill>
+                    <a:blip r:embed="rId9">
+                      <a:extLst>
+                        <a:ext uri="{28A0092B-C50C-407E-A947-70E740481C1C}">
+                          <a14:useLocalDpi xmlns:a14="http://schemas.microsoft.com/office/drawing/2010/main" val="0"/>
+                        </a:ext>
+                      </a:extLst>
+                    </a:blip>
+                    <a:srcRect/>
+                    <a:stretch>
+                      <a:fillRect/>
+                    </a:stretch>
+                  </pic:blipFill>
+                  <pic:spPr bwMode="auto">
+                    <a:xfrm>
+                      <a:off x="0" y="0"/>
+                      <a:ext cx="4476750" cy="1495425"/>
+                    </a:xfrm>
+                    <a:prstGeom prst="rect">
+                      <a:avLst/>
+                    </a:prstGeom>
+                    <a:noFill/>
+                    <a:ln>
+                      <a:noFill/>
+                    </a:ln>
+                  </pic:spPr>
+                </pic:pic>
+              </a:graphicData>
+            </a:graphic>
+          </wp:inline>
+        </w:drawing>
+      </w:r>
+    </w:p>
+    <w:p>
+      <w:pPr>
+        <w:pStyle w:val="NoSpacing"/>
+      </w:pPr>
+    </w:p>
+    <w:p>
+      <w:pPr>
+        <w:pStyle w:val="NoSpacing"/>
+        <w:rPr>
           <w:b/>
         </w:rPr>
-        <w:t>)</w:t>
+      </w:pPr>
+      <w:r>
+        <w:rPr>
+          <w:b/>
+        </w:rPr>
+        <w:t xml:space="preserve">Question 1 (Replace </w:t>
+      </w:r>
+      <w:proofErr w:type="spellStart"/>
+      <w:r>
+        <w:rPr>
+          <w:b/>
+        </w:rPr>
+        <w:t>GPairs</w:t>
+      </w:r>
+      <w:r>
+        <w:rPr>
+          <w:b/>
+        </w:rPr>
+        <w:t>B</w:t>
+      </w:r>
+      <w:proofErr w:type="spellEnd"/>
+      <w:r>
+        <w:rPr>
+          <w:b/>
+        </w:rPr>
+        <w:t xml:space="preserve"> with </w:t>
+      </w:r>
+      <w:proofErr w:type="spellStart"/>
+      <w:r>
+        <w:rPr>
+          <w:b/>
+        </w:rPr>
+        <w:t>GPairsA</w:t>
+      </w:r>
+      <w:proofErr w:type="spellEnd"/>
+      <w:r>
+        <w:rPr>
+          <w:b/>
+        </w:rPr>
+        <w:t xml:space="preserve"> and determine the effect of the change. Why does this happen?)</w:t>
       </w:r>
     </w:p>
     <w:p>
       <w:pPr>
         <w:pStyle w:val="NoSpacing"/>
       </w:pPr>
-      <w:r>
-        <w:t>As before, we change the range parameter to whatever size of tuple we require.</w:t>
-      </w:r>
-    </w:p>
-    <w:p>
-      <w:pPr>
-        <w:pStyle w:val="NoSpacing"/>
-      </w:pPr>
-    </w:p>
-    <w:p>
-      <w:pPr>
-        <w:pStyle w:val="NoSpacing"/>
-        <w:rPr>
-          <w:b/>
-        </w:rPr>
-      </w:pPr>
-      <w:r>
-        <w:rPr>
-          <w:b/>
-        </w:rPr>
-        <w:t>Question 3 (</w:t>
-      </w:r>
-      <w:r>
-        <w:rPr>
-          <w:b/>
-        </w:rPr>
-        <w:t>What happens if the number of integers required in the output stream is not a factor of the total number of integers in the input stream (e.g. 5 or 7</w:t>
-      </w:r>
-      <w:proofErr w:type="gramStart"/>
-      <w:r>
-        <w:rPr>
-          <w:b/>
-        </w:rPr>
-        <w:t>) ?</w:t>
-      </w:r>
-      <w:proofErr w:type="gramEnd"/>
-      <w:r>
-        <w:rPr>
-          <w:b/>
-        </w:rPr>
-        <w:t>)</w:t>
-      </w:r>
-    </w:p>
-    <w:p>
-      <w:pPr>
-        <w:pStyle w:val="NoSpacing"/>
-      </w:pPr>
-      <w:r>
-        <w:t>If a new list of full size cannot be created, the remainder of integers are added to the previous list.</w:t>
+      <w:proofErr w:type="spellStart"/>
+      <w:r>
+        <w:t>GTail</w:t>
+      </w:r>
+      <w:proofErr w:type="spellEnd"/>
+      <w:r>
+        <w:t xml:space="preserve"> only outputs what is read into it. As channels a/b are switched, </w:t>
+      </w:r>
+      <w:proofErr w:type="spellStart"/>
+      <w:r>
+        <w:t>GPlus</w:t>
+      </w:r>
+      <w:proofErr w:type="spellEnd"/>
+      <w:r>
+        <w:t xml:space="preserve"> then expects an input of channels b/c, but is instead fed an input of a/c.</w:t>
       </w:r>
       <w:bookmarkStart w:id="0" w:name="_GoBack"/>
       <w:bookmarkEnd w:id="0"/>
+      <w:r>
+        <w:t xml:space="preserve"> </w:t>
+      </w:r>
     </w:p>
     <w:sectPr>
       <w:pgSz w:w="11906" w:h="16838"/>

</xml_diff>

<commit_message>
Added exercise 3-4 to the lab book.
</commit_message>
<xml_diff>
--- a/Lab Book.docx
+++ b/Lab Book.docx
@@ -2843,6 +2843,1319 @@
     <w:p>
       <w:pPr>
         <w:pStyle w:val="NoSpacing"/>
+      </w:pPr>
+    </w:p>
+    <w:p>
+      <w:pPr>
+        <w:pStyle w:val="NoSpacing"/>
+      </w:pPr>
+    </w:p>
+    <w:p>
+      <w:pPr>
+        <w:pStyle w:val="NoSpacing"/>
+        <w:rPr>
+          <w:b/>
+          <w:i/>
+        </w:rPr>
+      </w:pPr>
+      <w:r>
+        <w:rPr>
+          <w:b/>
+          <w:i/>
+        </w:rPr>
+        <w:lastRenderedPageBreak/>
+        <w:t>Exercise 3-4:</w:t>
+      </w:r>
+    </w:p>
+    <w:p>
+      <w:pPr>
+        <w:pStyle w:val="NoSpacing"/>
+        <w:rPr>
+          <w:b/>
+          <w:i/>
+        </w:rPr>
+      </w:pPr>
+    </w:p>
+    <w:p>
+      <w:pPr>
+        <w:pStyle w:val="NoSpacing"/>
+        <w:rPr>
+          <w:u w:val="single"/>
+        </w:rPr>
+      </w:pPr>
+      <w:r>
+        <w:rPr>
+          <w:u w:val="single"/>
+        </w:rPr>
+        <w:t>(Minus Class)</w:t>
+      </w:r>
+    </w:p>
+    <w:p>
+      <w:pPr>
+        <w:pStyle w:val="NoSpacing"/>
+      </w:pPr>
+    </w:p>
+    <w:p>
+      <w:pPr>
+        <w:autoSpaceDE w:val="0"/>
+        <w:autoSpaceDN w:val="0"/>
+        <w:adjustRightInd w:val="0"/>
+        <w:spacing w:after="0" w:line="240" w:lineRule="auto"/>
+        <w:rPr>
+          <w:rFonts w:ascii="Consolas" w:hAnsi="Consolas" w:cs="Consolas"/>
+          <w:sz w:val="20"/>
+          <w:szCs w:val="20"/>
+        </w:rPr>
+      </w:pPr>
+      <w:r>
+        <w:rPr>
+          <w:rFonts w:ascii="Consolas" w:hAnsi="Consolas" w:cs="Consolas"/>
+          <w:color w:val="3F7F5F"/>
+          <w:sz w:val="20"/>
+          <w:szCs w:val="20"/>
+        </w:rPr>
+        <w:t>// output one value subtracted from the other</w:t>
+      </w:r>
+    </w:p>
+    <w:p>
+      <w:pPr>
+        <w:autoSpaceDE w:val="0"/>
+        <w:autoSpaceDN w:val="0"/>
+        <w:adjustRightInd w:val="0"/>
+        <w:spacing w:after="0" w:line="240" w:lineRule="auto"/>
+        <w:rPr>
+          <w:rFonts w:ascii="Consolas" w:hAnsi="Consolas" w:cs="Consolas"/>
+          <w:sz w:val="20"/>
+          <w:szCs w:val="20"/>
+        </w:rPr>
+      </w:pPr>
+      <w:r>
+        <w:rPr>
+          <w:rFonts w:ascii="Consolas" w:hAnsi="Consolas" w:cs="Consolas"/>
+          <w:color w:val="3F7F5F"/>
+          <w:sz w:val="20"/>
+          <w:szCs w:val="20"/>
+        </w:rPr>
+        <w:t>// be certain you know which way round you are doing the subtraction!!</w:t>
+      </w:r>
+    </w:p>
+    <w:p>
+      <w:pPr>
+        <w:pStyle w:val="NoSpacing"/>
+        <w:rPr>
+          <w:rFonts w:ascii="Consolas" w:hAnsi="Consolas" w:cs="Consolas"/>
+          <w:color w:val="000000"/>
+          <w:sz w:val="20"/>
+          <w:szCs w:val="20"/>
+        </w:rPr>
+      </w:pPr>
+      <w:proofErr w:type="spellStart"/>
+      <w:r>
+        <w:rPr>
+          <w:rFonts w:ascii="Consolas" w:hAnsi="Consolas" w:cs="Consolas"/>
+          <w:color w:val="0000C0"/>
+          <w:sz w:val="20"/>
+          <w:szCs w:val="20"/>
+        </w:rPr>
+        <w:t>outChannel</w:t>
+      </w:r>
+      <w:r>
+        <w:rPr>
+          <w:rFonts w:ascii="Consolas" w:hAnsi="Consolas" w:cs="Consolas"/>
+          <w:color w:val="000000"/>
+          <w:sz w:val="20"/>
+          <w:szCs w:val="20"/>
+        </w:rPr>
+        <w:t>.write</w:t>
+      </w:r>
+      <w:proofErr w:type="spellEnd"/>
+      <w:r>
+        <w:rPr>
+          <w:rFonts w:ascii="Consolas" w:hAnsi="Consolas" w:cs="Consolas"/>
+          <w:color w:val="000000"/>
+          <w:sz w:val="20"/>
+          <w:szCs w:val="20"/>
+        </w:rPr>
+        <w:t>(</w:t>
+      </w:r>
+      <w:r>
+        <w:rPr>
+          <w:rFonts w:ascii="Consolas" w:hAnsi="Consolas" w:cs="Consolas"/>
+          <w:color w:val="6A3E3E"/>
+          <w:sz w:val="20"/>
+          <w:szCs w:val="20"/>
+        </w:rPr>
+        <w:t>read1</w:t>
+      </w:r>
+      <w:r>
+        <w:rPr>
+          <w:rFonts w:ascii="Consolas" w:hAnsi="Consolas" w:cs="Consolas"/>
+          <w:color w:val="000000"/>
+          <w:sz w:val="20"/>
+          <w:szCs w:val="20"/>
+        </w:rPr>
+        <w:t>.</w:t>
+      </w:r>
+      <w:r>
+        <w:rPr>
+          <w:rFonts w:ascii="Consolas" w:hAnsi="Consolas" w:cs="Consolas"/>
+          <w:color w:val="0000C0"/>
+          <w:sz w:val="20"/>
+          <w:szCs w:val="20"/>
+        </w:rPr>
+        <w:t>value</w:t>
+      </w:r>
+      <w:r>
+        <w:rPr>
+          <w:rFonts w:ascii="Consolas" w:hAnsi="Consolas" w:cs="Consolas"/>
+          <w:color w:val="000000"/>
+          <w:sz w:val="20"/>
+          <w:szCs w:val="20"/>
+        </w:rPr>
+        <w:t xml:space="preserve"> - </w:t>
+      </w:r>
+      <w:r>
+        <w:rPr>
+          <w:rFonts w:ascii="Consolas" w:hAnsi="Consolas" w:cs="Consolas"/>
+          <w:color w:val="6A3E3E"/>
+          <w:sz w:val="20"/>
+          <w:szCs w:val="20"/>
+        </w:rPr>
+        <w:t>read0</w:t>
+      </w:r>
+      <w:r>
+        <w:rPr>
+          <w:rFonts w:ascii="Consolas" w:hAnsi="Consolas" w:cs="Consolas"/>
+          <w:color w:val="000000"/>
+          <w:sz w:val="20"/>
+          <w:szCs w:val="20"/>
+        </w:rPr>
+        <w:t>.</w:t>
+      </w:r>
+      <w:r>
+        <w:rPr>
+          <w:rFonts w:ascii="Consolas" w:hAnsi="Consolas" w:cs="Consolas"/>
+          <w:color w:val="0000C0"/>
+          <w:sz w:val="20"/>
+          <w:szCs w:val="20"/>
+        </w:rPr>
+        <w:t>value</w:t>
+      </w:r>
+      <w:r>
+        <w:rPr>
+          <w:rFonts w:ascii="Consolas" w:hAnsi="Consolas" w:cs="Consolas"/>
+          <w:color w:val="000000"/>
+          <w:sz w:val="20"/>
+          <w:szCs w:val="20"/>
+        </w:rPr>
+        <w:t>)</w:t>
+      </w:r>
+    </w:p>
+    <w:p>
+      <w:pPr>
+        <w:pStyle w:val="NoSpacing"/>
+      </w:pPr>
+    </w:p>
+    <w:p>
+      <w:pPr>
+        <w:pStyle w:val="NoSpacing"/>
+        <w:rPr>
+          <w:u w:val="single"/>
+        </w:rPr>
+      </w:pPr>
+      <w:r>
+        <w:rPr>
+          <w:u w:val="single"/>
+        </w:rPr>
+        <w:t>(Negator Class)</w:t>
+      </w:r>
+    </w:p>
+    <w:p>
+      <w:pPr>
+        <w:pStyle w:val="NoSpacing"/>
+        <w:rPr>
+          <w:u w:val="single"/>
+        </w:rPr>
+      </w:pPr>
+    </w:p>
+    <w:p>
+      <w:pPr>
+        <w:autoSpaceDE w:val="0"/>
+        <w:autoSpaceDN w:val="0"/>
+        <w:adjustRightInd w:val="0"/>
+        <w:spacing w:after="0" w:line="240" w:lineRule="auto"/>
+        <w:rPr>
+          <w:rFonts w:ascii="Consolas" w:hAnsi="Consolas" w:cs="Consolas"/>
+          <w:sz w:val="20"/>
+          <w:szCs w:val="20"/>
+        </w:rPr>
+      </w:pPr>
+      <w:r>
+        <w:rPr>
+          <w:rFonts w:ascii="Consolas" w:hAnsi="Consolas" w:cs="Consolas"/>
+          <w:color w:val="3F7F5F"/>
+          <w:sz w:val="20"/>
+          <w:szCs w:val="20"/>
+        </w:rPr>
+        <w:t>//output the negative of the input value</w:t>
+      </w:r>
+    </w:p>
+    <w:p>
+      <w:pPr>
+        <w:autoSpaceDE w:val="0"/>
+        <w:autoSpaceDN w:val="0"/>
+        <w:adjustRightInd w:val="0"/>
+        <w:spacing w:after="0" w:line="240" w:lineRule="auto"/>
+        <w:rPr>
+          <w:rFonts w:ascii="Consolas" w:hAnsi="Consolas" w:cs="Consolas"/>
+          <w:sz w:val="20"/>
+          <w:szCs w:val="20"/>
+        </w:rPr>
+      </w:pPr>
+      <w:r>
+        <w:rPr>
+          <w:rFonts w:ascii="Consolas" w:hAnsi="Consolas" w:cs="Consolas"/>
+          <w:b/>
+          <w:bCs/>
+          <w:color w:val="7F0055"/>
+          <w:sz w:val="20"/>
+          <w:szCs w:val="20"/>
+        </w:rPr>
+        <w:t>def</w:t>
+      </w:r>
+      <w:r>
+        <w:rPr>
+          <w:rFonts w:ascii="Consolas" w:hAnsi="Consolas" w:cs="Consolas"/>
+          <w:color w:val="000000"/>
+          <w:sz w:val="20"/>
+          <w:szCs w:val="20"/>
+        </w:rPr>
+        <w:t xml:space="preserve"> </w:t>
+      </w:r>
+      <w:proofErr w:type="spellStart"/>
+      <w:r>
+        <w:rPr>
+          <w:rFonts w:ascii="Consolas" w:hAnsi="Consolas" w:cs="Consolas"/>
+          <w:color w:val="6A3E3E"/>
+          <w:sz w:val="20"/>
+          <w:szCs w:val="20"/>
+        </w:rPr>
+        <w:t>i</w:t>
+      </w:r>
+      <w:proofErr w:type="spellEnd"/>
+      <w:r>
+        <w:rPr>
+          <w:rFonts w:ascii="Consolas" w:hAnsi="Consolas" w:cs="Consolas"/>
+          <w:color w:val="000000"/>
+          <w:sz w:val="20"/>
+          <w:szCs w:val="20"/>
+        </w:rPr>
+        <w:t xml:space="preserve"> = </w:t>
+      </w:r>
+      <w:proofErr w:type="spellStart"/>
+      <w:r>
+        <w:rPr>
+          <w:rFonts w:ascii="Consolas" w:hAnsi="Consolas" w:cs="Consolas"/>
+          <w:color w:val="0000C0"/>
+          <w:sz w:val="20"/>
+          <w:szCs w:val="20"/>
+        </w:rPr>
+        <w:t>inChannel</w:t>
+      </w:r>
+      <w:r>
+        <w:rPr>
+          <w:rFonts w:ascii="Consolas" w:hAnsi="Consolas" w:cs="Consolas"/>
+          <w:color w:val="000000"/>
+          <w:sz w:val="20"/>
+          <w:szCs w:val="20"/>
+        </w:rPr>
+        <w:t>.read</w:t>
+      </w:r>
+      <w:proofErr w:type="spellEnd"/>
+      <w:r>
+        <w:rPr>
+          <w:rFonts w:ascii="Consolas" w:hAnsi="Consolas" w:cs="Consolas"/>
+          <w:color w:val="000000"/>
+          <w:sz w:val="20"/>
+          <w:szCs w:val="20"/>
+        </w:rPr>
+        <w:t>()</w:t>
+      </w:r>
+    </w:p>
+    <w:p>
+      <w:pPr>
+        <w:pStyle w:val="NoSpacing"/>
+        <w:rPr>
+          <w:rFonts w:ascii="Consolas" w:hAnsi="Consolas" w:cs="Consolas"/>
+          <w:color w:val="000000"/>
+          <w:sz w:val="20"/>
+          <w:szCs w:val="20"/>
+        </w:rPr>
+      </w:pPr>
+      <w:proofErr w:type="spellStart"/>
+      <w:r>
+        <w:rPr>
+          <w:rFonts w:ascii="Consolas" w:hAnsi="Consolas" w:cs="Consolas"/>
+          <w:color w:val="0000C0"/>
+          <w:sz w:val="20"/>
+          <w:szCs w:val="20"/>
+        </w:rPr>
+        <w:t>outChannel</w:t>
+      </w:r>
+      <w:r>
+        <w:rPr>
+          <w:rFonts w:ascii="Consolas" w:hAnsi="Consolas" w:cs="Consolas"/>
+          <w:color w:val="000000"/>
+          <w:sz w:val="20"/>
+          <w:szCs w:val="20"/>
+        </w:rPr>
+        <w:t>.write</w:t>
+      </w:r>
+      <w:proofErr w:type="spellEnd"/>
+      <w:r>
+        <w:rPr>
+          <w:rFonts w:ascii="Consolas" w:hAnsi="Consolas" w:cs="Consolas"/>
+          <w:color w:val="000000"/>
+          <w:sz w:val="20"/>
+          <w:szCs w:val="20"/>
+        </w:rPr>
+        <w:t>(</w:t>
+      </w:r>
+      <w:proofErr w:type="spellStart"/>
+      <w:r>
+        <w:rPr>
+          <w:rFonts w:ascii="Consolas" w:hAnsi="Consolas" w:cs="Consolas"/>
+          <w:color w:val="6A3E3E"/>
+          <w:sz w:val="20"/>
+          <w:szCs w:val="20"/>
+        </w:rPr>
+        <w:t>i</w:t>
+      </w:r>
+      <w:proofErr w:type="spellEnd"/>
+      <w:r>
+        <w:rPr>
+          <w:rFonts w:ascii="Consolas" w:hAnsi="Consolas" w:cs="Consolas"/>
+          <w:color w:val="000000"/>
+          <w:sz w:val="20"/>
+          <w:szCs w:val="20"/>
+        </w:rPr>
+        <w:t xml:space="preserve"> *= -1)</w:t>
+      </w:r>
+    </w:p>
+    <w:p>
+      <w:pPr>
+        <w:pStyle w:val="NoSpacing"/>
+        <w:rPr>
+          <w:u w:val="single"/>
+        </w:rPr>
+      </w:pPr>
+    </w:p>
+    <w:p>
+      <w:pPr>
+        <w:pStyle w:val="NoSpacing"/>
+        <w:rPr>
+          <w:u w:val="single"/>
+        </w:rPr>
+      </w:pPr>
+      <w:r>
+        <w:rPr>
+          <w:u w:val="single"/>
+        </w:rPr>
+        <w:t>(Differentiate Class)</w:t>
+      </w:r>
+    </w:p>
+    <w:p>
+      <w:pPr>
+        <w:pStyle w:val="NoSpacing"/>
+        <w:rPr>
+          <w:u w:val="single"/>
+        </w:rPr>
+      </w:pPr>
+    </w:p>
+    <w:p>
+      <w:pPr>
+        <w:autoSpaceDE w:val="0"/>
+        <w:autoSpaceDN w:val="0"/>
+        <w:adjustRightInd w:val="0"/>
+        <w:spacing w:after="0" w:line="240" w:lineRule="auto"/>
+        <w:rPr>
+          <w:rFonts w:ascii="Consolas" w:hAnsi="Consolas" w:cs="Consolas"/>
+          <w:sz w:val="20"/>
+          <w:szCs w:val="20"/>
+        </w:rPr>
+      </w:pPr>
+      <w:r>
+        <w:rPr>
+          <w:rFonts w:ascii="Consolas" w:hAnsi="Consolas" w:cs="Consolas"/>
+          <w:color w:val="3F7F5F"/>
+          <w:sz w:val="20"/>
+          <w:szCs w:val="20"/>
+          <w:highlight w:val="lightGray"/>
+        </w:rPr>
+        <w:t>// insert a constructor for Minus</w:t>
+      </w:r>
+    </w:p>
+    <w:p>
+      <w:pPr>
+        <w:autoSpaceDE w:val="0"/>
+        <w:autoSpaceDN w:val="0"/>
+        <w:adjustRightInd w:val="0"/>
+        <w:spacing w:after="0" w:line="240" w:lineRule="auto"/>
+        <w:rPr>
+          <w:rFonts w:ascii="Consolas" w:hAnsi="Consolas" w:cs="Consolas"/>
+          <w:sz w:val="20"/>
+          <w:szCs w:val="20"/>
+        </w:rPr>
+      </w:pPr>
+      <w:r>
+        <w:rPr>
+          <w:rFonts w:ascii="Consolas" w:hAnsi="Consolas" w:cs="Consolas"/>
+          <w:b/>
+          <w:bCs/>
+          <w:color w:val="7F0055"/>
+          <w:sz w:val="20"/>
+          <w:szCs w:val="20"/>
+          <w:highlight w:val="lightGray"/>
+        </w:rPr>
+        <w:t>new</w:t>
+      </w:r>
+      <w:r>
+        <w:rPr>
+          <w:rFonts w:ascii="Consolas" w:hAnsi="Consolas" w:cs="Consolas"/>
+          <w:color w:val="000000"/>
+          <w:sz w:val="20"/>
+          <w:szCs w:val="20"/>
+          <w:highlight w:val="lightGray"/>
+        </w:rPr>
+        <w:t xml:space="preserve"> Minus </w:t>
+      </w:r>
+      <w:proofErr w:type="gramStart"/>
+      <w:r>
+        <w:rPr>
+          <w:rFonts w:ascii="Consolas" w:hAnsi="Consolas" w:cs="Consolas"/>
+          <w:color w:val="000000"/>
+          <w:sz w:val="20"/>
+          <w:szCs w:val="20"/>
+          <w:highlight w:val="lightGray"/>
+        </w:rPr>
+        <w:t xml:space="preserve">( </w:t>
+      </w:r>
+      <w:r>
+        <w:rPr>
+          <w:rFonts w:ascii="Consolas" w:hAnsi="Consolas" w:cs="Consolas"/>
+          <w:color w:val="FF00CC"/>
+          <w:sz w:val="20"/>
+          <w:szCs w:val="20"/>
+          <w:highlight w:val="lightGray"/>
+        </w:rPr>
+        <w:t>inChannel</w:t>
+      </w:r>
+      <w:proofErr w:type="gramEnd"/>
+      <w:r>
+        <w:rPr>
+          <w:rFonts w:ascii="Consolas" w:hAnsi="Consolas" w:cs="Consolas"/>
+          <w:color w:val="FF00CC"/>
+          <w:sz w:val="20"/>
+          <w:szCs w:val="20"/>
+          <w:highlight w:val="lightGray"/>
+        </w:rPr>
+        <w:t>0</w:t>
+      </w:r>
+      <w:r>
+        <w:rPr>
+          <w:rFonts w:ascii="Consolas" w:hAnsi="Consolas" w:cs="Consolas"/>
+          <w:color w:val="000000"/>
+          <w:sz w:val="20"/>
+          <w:szCs w:val="20"/>
+          <w:highlight w:val="lightGray"/>
+        </w:rPr>
+        <w:t xml:space="preserve">: </w:t>
+      </w:r>
+      <w:r>
+        <w:rPr>
+          <w:rFonts w:ascii="Consolas" w:hAnsi="Consolas" w:cs="Consolas"/>
+          <w:color w:val="6A3E3E"/>
+          <w:sz w:val="20"/>
+          <w:szCs w:val="20"/>
+          <w:highlight w:val="lightGray"/>
+        </w:rPr>
+        <w:t>c</w:t>
+      </w:r>
+      <w:r>
+        <w:rPr>
+          <w:rFonts w:ascii="Consolas" w:hAnsi="Consolas" w:cs="Consolas"/>
+          <w:color w:val="000000"/>
+          <w:sz w:val="20"/>
+          <w:szCs w:val="20"/>
+          <w:highlight w:val="lightGray"/>
+        </w:rPr>
+        <w:t>.in(),</w:t>
+      </w:r>
+    </w:p>
+    <w:p>
+      <w:pPr>
+        <w:autoSpaceDE w:val="0"/>
+        <w:autoSpaceDN w:val="0"/>
+        <w:adjustRightInd w:val="0"/>
+        <w:spacing w:after="0" w:line="240" w:lineRule="auto"/>
+        <w:rPr>
+          <w:rFonts w:ascii="Consolas" w:hAnsi="Consolas" w:cs="Consolas"/>
+          <w:sz w:val="20"/>
+          <w:szCs w:val="20"/>
+        </w:rPr>
+      </w:pPr>
+      <w:r>
+        <w:rPr>
+          <w:rFonts w:ascii="Consolas" w:hAnsi="Consolas" w:cs="Consolas"/>
+          <w:color w:val="000000"/>
+          <w:sz w:val="20"/>
+          <w:szCs w:val="20"/>
+          <w:highlight w:val="lightGray"/>
+        </w:rPr>
+        <w:tab/>
+      </w:r>
+      <w:r>
+        <w:rPr>
+          <w:rFonts w:ascii="Consolas" w:hAnsi="Consolas" w:cs="Consolas"/>
+          <w:color w:val="000000"/>
+          <w:sz w:val="20"/>
+          <w:szCs w:val="20"/>
+          <w:highlight w:val="lightGray"/>
+        </w:rPr>
+        <w:t xml:space="preserve">     </w:t>
+      </w:r>
+      <w:r>
+        <w:rPr>
+          <w:rFonts w:ascii="Consolas" w:hAnsi="Consolas" w:cs="Consolas"/>
+          <w:color w:val="FF00CC"/>
+          <w:sz w:val="20"/>
+          <w:szCs w:val="20"/>
+          <w:highlight w:val="lightGray"/>
+        </w:rPr>
+        <w:t>inChannel1</w:t>
+      </w:r>
+      <w:r>
+        <w:rPr>
+          <w:rFonts w:ascii="Consolas" w:hAnsi="Consolas" w:cs="Consolas"/>
+          <w:color w:val="000000"/>
+          <w:sz w:val="20"/>
+          <w:szCs w:val="20"/>
+          <w:highlight w:val="lightGray"/>
+        </w:rPr>
+        <w:t xml:space="preserve">: </w:t>
+      </w:r>
+      <w:r>
+        <w:rPr>
+          <w:rFonts w:ascii="Consolas" w:hAnsi="Consolas" w:cs="Consolas"/>
+          <w:color w:val="6A3E3E"/>
+          <w:sz w:val="20"/>
+          <w:szCs w:val="20"/>
+          <w:highlight w:val="lightGray"/>
+        </w:rPr>
+        <w:t>a</w:t>
+      </w:r>
+      <w:r>
+        <w:rPr>
+          <w:rFonts w:ascii="Consolas" w:hAnsi="Consolas" w:cs="Consolas"/>
+          <w:color w:val="000000"/>
+          <w:sz w:val="20"/>
+          <w:szCs w:val="20"/>
+          <w:highlight w:val="lightGray"/>
+        </w:rPr>
+        <w:t>.</w:t>
+      </w:r>
+      <w:proofErr w:type="gramStart"/>
+      <w:r>
+        <w:rPr>
+          <w:rFonts w:ascii="Consolas" w:hAnsi="Consolas" w:cs="Consolas"/>
+          <w:color w:val="000000"/>
+          <w:sz w:val="20"/>
+          <w:szCs w:val="20"/>
+          <w:highlight w:val="lightGray"/>
+        </w:rPr>
+        <w:t>in(</w:t>
+      </w:r>
+      <w:proofErr w:type="gramEnd"/>
+      <w:r>
+        <w:rPr>
+          <w:rFonts w:ascii="Consolas" w:hAnsi="Consolas" w:cs="Consolas"/>
+          <w:color w:val="000000"/>
+          <w:sz w:val="20"/>
+          <w:szCs w:val="20"/>
+          <w:highlight w:val="lightGray"/>
+        </w:rPr>
+        <w:t>),</w:t>
+      </w:r>
+    </w:p>
+    <w:p>
+      <w:pPr>
+        <w:pStyle w:val="NoSpacing"/>
+        <w:rPr>
+          <w:rFonts w:ascii="Consolas" w:hAnsi="Consolas" w:cs="Consolas"/>
+          <w:color w:val="000000"/>
+          <w:sz w:val="20"/>
+          <w:szCs w:val="20"/>
+          <w:highlight w:val="lightGray"/>
+        </w:rPr>
+      </w:pPr>
+      <w:r>
+        <w:rPr>
+          <w:rFonts w:ascii="Consolas" w:hAnsi="Consolas" w:cs="Consolas"/>
+          <w:color w:val="000000"/>
+          <w:sz w:val="20"/>
+          <w:szCs w:val="20"/>
+          <w:highlight w:val="lightGray"/>
+        </w:rPr>
+        <w:tab/>
+      </w:r>
+      <w:r>
+        <w:rPr>
+          <w:rFonts w:ascii="Consolas" w:hAnsi="Consolas" w:cs="Consolas"/>
+          <w:color w:val="000000"/>
+          <w:sz w:val="20"/>
+          <w:szCs w:val="20"/>
+          <w:highlight w:val="lightGray"/>
+        </w:rPr>
+        <w:t xml:space="preserve">     </w:t>
+      </w:r>
+      <w:proofErr w:type="spellStart"/>
+      <w:r>
+        <w:rPr>
+          <w:rFonts w:ascii="Consolas" w:hAnsi="Consolas" w:cs="Consolas"/>
+          <w:color w:val="FF00CC"/>
+          <w:sz w:val="20"/>
+          <w:szCs w:val="20"/>
+          <w:highlight w:val="lightGray"/>
+        </w:rPr>
+        <w:t>outChannel</w:t>
+      </w:r>
+      <w:proofErr w:type="spellEnd"/>
+      <w:r>
+        <w:rPr>
+          <w:rFonts w:ascii="Consolas" w:hAnsi="Consolas" w:cs="Consolas"/>
+          <w:color w:val="000000"/>
+          <w:sz w:val="20"/>
+          <w:szCs w:val="20"/>
+          <w:highlight w:val="lightGray"/>
+        </w:rPr>
+        <w:t xml:space="preserve">: </w:t>
+      </w:r>
+      <w:proofErr w:type="spellStart"/>
+      <w:r>
+        <w:rPr>
+          <w:rFonts w:ascii="Consolas" w:hAnsi="Consolas" w:cs="Consolas"/>
+          <w:color w:val="0000C0"/>
+          <w:sz w:val="20"/>
+          <w:szCs w:val="20"/>
+          <w:highlight w:val="lightGray"/>
+        </w:rPr>
+        <w:t>outChannel</w:t>
+      </w:r>
+      <w:proofErr w:type="spellEnd"/>
+      <w:r>
+        <w:rPr>
+          <w:rFonts w:ascii="Consolas" w:hAnsi="Consolas" w:cs="Consolas"/>
+          <w:color w:val="000000"/>
+          <w:sz w:val="20"/>
+          <w:szCs w:val="20"/>
+          <w:highlight w:val="lightGray"/>
+        </w:rPr>
+        <w:t>)</w:t>
+      </w:r>
+    </w:p>
+    <w:p>
+      <w:pPr>
+        <w:pStyle w:val="NoSpacing"/>
+        <w:rPr>
+          <w:u w:val="single"/>
+        </w:rPr>
+      </w:pPr>
+    </w:p>
+    <w:p>
+      <w:pPr>
+        <w:pStyle w:val="NoSpacing"/>
+        <w:rPr>
+          <w:u w:val="single"/>
+        </w:rPr>
+      </w:pPr>
+      <w:r>
+        <w:rPr>
+          <w:u w:val="single"/>
+        </w:rPr>
+        <w:t>(</w:t>
+      </w:r>
+      <w:proofErr w:type="spellStart"/>
+      <w:r>
+        <w:rPr>
+          <w:u w:val="single"/>
+        </w:rPr>
+        <w:t>DifferentiateNeg</w:t>
+      </w:r>
+      <w:proofErr w:type="spellEnd"/>
+      <w:r>
+        <w:rPr>
+          <w:u w:val="single"/>
+        </w:rPr>
+        <w:t xml:space="preserve"> Class)</w:t>
+      </w:r>
+    </w:p>
+    <w:p>
+      <w:pPr>
+        <w:pStyle w:val="NoSpacing"/>
+        <w:rPr>
+          <w:u w:val="single"/>
+        </w:rPr>
+      </w:pPr>
+    </w:p>
+    <w:p>
+      <w:pPr>
+        <w:autoSpaceDE w:val="0"/>
+        <w:autoSpaceDN w:val="0"/>
+        <w:adjustRightInd w:val="0"/>
+        <w:spacing w:after="0" w:line="240" w:lineRule="auto"/>
+        <w:rPr>
+          <w:rFonts w:ascii="Consolas" w:hAnsi="Consolas" w:cs="Consolas"/>
+          <w:sz w:val="20"/>
+          <w:szCs w:val="20"/>
+        </w:rPr>
+      </w:pPr>
+      <w:r>
+        <w:rPr>
+          <w:rFonts w:ascii="Consolas" w:hAnsi="Consolas" w:cs="Consolas"/>
+          <w:color w:val="3F7F5F"/>
+          <w:sz w:val="20"/>
+          <w:szCs w:val="20"/>
+          <w:highlight w:val="lightGray"/>
+        </w:rPr>
+        <w:t>//insert a constructor for Negator</w:t>
+      </w:r>
+    </w:p>
+    <w:p>
+      <w:pPr>
+        <w:autoSpaceDE w:val="0"/>
+        <w:autoSpaceDN w:val="0"/>
+        <w:adjustRightInd w:val="0"/>
+        <w:spacing w:after="0" w:line="240" w:lineRule="auto"/>
+        <w:rPr>
+          <w:rFonts w:ascii="Consolas" w:hAnsi="Consolas" w:cs="Consolas"/>
+          <w:sz w:val="20"/>
+          <w:szCs w:val="20"/>
+        </w:rPr>
+      </w:pPr>
+      <w:r>
+        <w:rPr>
+          <w:rFonts w:ascii="Consolas" w:hAnsi="Consolas" w:cs="Consolas"/>
+          <w:b/>
+          <w:bCs/>
+          <w:color w:val="7F0055"/>
+          <w:sz w:val="20"/>
+          <w:szCs w:val="20"/>
+          <w:highlight w:val="lightGray"/>
+        </w:rPr>
+        <w:t>new</w:t>
+      </w:r>
+      <w:r>
+        <w:rPr>
+          <w:rFonts w:ascii="Consolas" w:hAnsi="Consolas" w:cs="Consolas"/>
+          <w:color w:val="000000"/>
+          <w:sz w:val="20"/>
+          <w:szCs w:val="20"/>
+          <w:highlight w:val="lightGray"/>
+        </w:rPr>
+        <w:t xml:space="preserve"> Negator </w:t>
+      </w:r>
+      <w:proofErr w:type="gramStart"/>
+      <w:r>
+        <w:rPr>
+          <w:rFonts w:ascii="Consolas" w:hAnsi="Consolas" w:cs="Consolas"/>
+          <w:color w:val="000000"/>
+          <w:sz w:val="20"/>
+          <w:szCs w:val="20"/>
+          <w:highlight w:val="lightGray"/>
+        </w:rPr>
+        <w:t xml:space="preserve">( </w:t>
+      </w:r>
+      <w:proofErr w:type="spellStart"/>
+      <w:r>
+        <w:rPr>
+          <w:rFonts w:ascii="Consolas" w:hAnsi="Consolas" w:cs="Consolas"/>
+          <w:color w:val="FF00CC"/>
+          <w:sz w:val="20"/>
+          <w:szCs w:val="20"/>
+          <w:highlight w:val="lightGray"/>
+        </w:rPr>
+        <w:t>inChannel</w:t>
+      </w:r>
+      <w:proofErr w:type="spellEnd"/>
+      <w:proofErr w:type="gramEnd"/>
+      <w:r>
+        <w:rPr>
+          <w:rFonts w:ascii="Consolas" w:hAnsi="Consolas" w:cs="Consolas"/>
+          <w:color w:val="000000"/>
+          <w:sz w:val="20"/>
+          <w:szCs w:val="20"/>
+          <w:highlight w:val="lightGray"/>
+        </w:rPr>
+        <w:t xml:space="preserve">: </w:t>
+      </w:r>
+      <w:r>
+        <w:rPr>
+          <w:rFonts w:ascii="Consolas" w:hAnsi="Consolas" w:cs="Consolas"/>
+          <w:color w:val="6A3E3E"/>
+          <w:sz w:val="20"/>
+          <w:szCs w:val="20"/>
+          <w:highlight w:val="lightGray"/>
+        </w:rPr>
+        <w:t>c</w:t>
+      </w:r>
+      <w:r>
+        <w:rPr>
+          <w:rFonts w:ascii="Consolas" w:hAnsi="Consolas" w:cs="Consolas"/>
+          <w:color w:val="000000"/>
+          <w:sz w:val="20"/>
+          <w:szCs w:val="20"/>
+          <w:highlight w:val="lightGray"/>
+        </w:rPr>
+        <w:t>.in(),</w:t>
+      </w:r>
+    </w:p>
+    <w:p>
+      <w:pPr>
+        <w:pStyle w:val="NoSpacing"/>
+        <w:rPr>
+          <w:rFonts w:ascii="Consolas" w:hAnsi="Consolas" w:cs="Consolas"/>
+          <w:color w:val="000000"/>
+          <w:sz w:val="20"/>
+          <w:szCs w:val="20"/>
+          <w:highlight w:val="lightGray"/>
+        </w:rPr>
+      </w:pPr>
+      <w:r>
+        <w:rPr>
+          <w:rFonts w:ascii="Consolas" w:hAnsi="Consolas" w:cs="Consolas"/>
+          <w:color w:val="000000"/>
+          <w:sz w:val="20"/>
+          <w:szCs w:val="20"/>
+          <w:highlight w:val="lightGray"/>
+        </w:rPr>
+        <w:tab/>
+      </w:r>
+      <w:r>
+        <w:rPr>
+          <w:rFonts w:ascii="Consolas" w:hAnsi="Consolas" w:cs="Consolas"/>
+          <w:color w:val="000000"/>
+          <w:sz w:val="20"/>
+          <w:szCs w:val="20"/>
+          <w:highlight w:val="lightGray"/>
+        </w:rPr>
+        <w:tab/>
+      </w:r>
+      <w:r>
+        <w:rPr>
+          <w:rFonts w:ascii="Consolas" w:hAnsi="Consolas" w:cs="Consolas"/>
+          <w:color w:val="000000"/>
+          <w:sz w:val="20"/>
+          <w:szCs w:val="20"/>
+          <w:highlight w:val="lightGray"/>
+        </w:rPr>
+        <w:t xml:space="preserve"> </w:t>
+      </w:r>
+      <w:proofErr w:type="spellStart"/>
+      <w:r>
+        <w:rPr>
+          <w:rFonts w:ascii="Consolas" w:hAnsi="Consolas" w:cs="Consolas"/>
+          <w:color w:val="FF00CC"/>
+          <w:sz w:val="20"/>
+          <w:szCs w:val="20"/>
+          <w:highlight w:val="lightGray"/>
+        </w:rPr>
+        <w:t>outChannel</w:t>
+      </w:r>
+      <w:proofErr w:type="spellEnd"/>
+      <w:r>
+        <w:rPr>
+          <w:rFonts w:ascii="Consolas" w:hAnsi="Consolas" w:cs="Consolas"/>
+          <w:color w:val="000000"/>
+          <w:sz w:val="20"/>
+          <w:szCs w:val="20"/>
+          <w:highlight w:val="lightGray"/>
+        </w:rPr>
+        <w:t xml:space="preserve">: </w:t>
+      </w:r>
+      <w:proofErr w:type="spellStart"/>
+      <w:proofErr w:type="gramStart"/>
+      <w:r>
+        <w:rPr>
+          <w:rFonts w:ascii="Consolas" w:hAnsi="Consolas" w:cs="Consolas"/>
+          <w:color w:val="6A3E3E"/>
+          <w:sz w:val="20"/>
+          <w:szCs w:val="20"/>
+          <w:highlight w:val="lightGray"/>
+        </w:rPr>
+        <w:t>d</w:t>
+      </w:r>
+      <w:r>
+        <w:rPr>
+          <w:rFonts w:ascii="Consolas" w:hAnsi="Consolas" w:cs="Consolas"/>
+          <w:color w:val="000000"/>
+          <w:sz w:val="20"/>
+          <w:szCs w:val="20"/>
+          <w:highlight w:val="lightGray"/>
+        </w:rPr>
+        <w:t>.out</w:t>
+      </w:r>
+      <w:proofErr w:type="spellEnd"/>
+      <w:r>
+        <w:rPr>
+          <w:rFonts w:ascii="Consolas" w:hAnsi="Consolas" w:cs="Consolas"/>
+          <w:color w:val="000000"/>
+          <w:sz w:val="20"/>
+          <w:szCs w:val="20"/>
+          <w:highlight w:val="lightGray"/>
+        </w:rPr>
+        <w:t>(</w:t>
+      </w:r>
+      <w:proofErr w:type="gramEnd"/>
+      <w:r>
+        <w:rPr>
+          <w:rFonts w:ascii="Consolas" w:hAnsi="Consolas" w:cs="Consolas"/>
+          <w:color w:val="000000"/>
+          <w:sz w:val="20"/>
+          <w:szCs w:val="20"/>
+          <w:highlight w:val="lightGray"/>
+        </w:rPr>
+        <w:t>)),</w:t>
+      </w:r>
+    </w:p>
+    <w:p>
+      <w:pPr>
+        <w:pStyle w:val="NoSpacing"/>
+        <w:rPr>
+          <w:u w:val="single"/>
+        </w:rPr>
+      </w:pPr>
+    </w:p>
+    <w:p>
+      <w:pPr>
+        <w:pStyle w:val="NoSpacing"/>
+        <w:rPr>
+          <w:u w:val="single"/>
+        </w:rPr>
+      </w:pPr>
+      <w:r>
+        <w:rPr>
+          <w:u w:val="single"/>
+        </w:rPr>
+        <w:t>Pipeline Diagram (Minus):</w:t>
+      </w:r>
+    </w:p>
+    <w:p>
+      <w:pPr>
+        <w:pStyle w:val="NoSpacing"/>
+        <w:rPr>
+          <w:u w:val="single"/>
+        </w:rPr>
+      </w:pPr>
+    </w:p>
+    <w:p>
+      <w:pPr>
+        <w:pStyle w:val="NoSpacing"/>
+        <w:rPr>
+          <w:u w:val="single"/>
+        </w:rPr>
+      </w:pPr>
+      <w:r>
+        <w:rPr>
+          <w:noProof/>
+          <w:u w:val="single"/>
+        </w:rPr>
+        <w:drawing>
+          <wp:inline distT="0" distB="0" distL="0" distR="0">
+            <wp:extent cx="5257800" cy="1343025"/>
+            <wp:effectExtent l="0" t="0" r="0" b="9525"/>
+            <wp:docPr id="7" name="Picture 7"/>
+            <wp:cNvGraphicFramePr>
+              <a:graphicFrameLocks xmlns:a="http://schemas.openxmlformats.org/drawingml/2006/main" noChangeAspect="1"/>
+            </wp:cNvGraphicFramePr>
+            <a:graphic xmlns:a="http://schemas.openxmlformats.org/drawingml/2006/main">
+              <a:graphicData uri="http://schemas.openxmlformats.org/drawingml/2006/picture">
+                <pic:pic xmlns:pic="http://schemas.openxmlformats.org/drawingml/2006/picture">
+                  <pic:nvPicPr>
+                    <pic:cNvPr id="0" name="Picture 1"/>
+                    <pic:cNvPicPr>
+                      <a:picLocks noChangeAspect="1" noChangeArrowheads="1"/>
+                    </pic:cNvPicPr>
+                  </pic:nvPicPr>
+                  <pic:blipFill>
+                    <a:blip r:embed="rId10">
+                      <a:extLst>
+                        <a:ext uri="{28A0092B-C50C-407E-A947-70E740481C1C}">
+                          <a14:useLocalDpi xmlns:a14="http://schemas.microsoft.com/office/drawing/2010/main" val="0"/>
+                        </a:ext>
+                      </a:extLst>
+                    </a:blip>
+                    <a:srcRect/>
+                    <a:stretch>
+                      <a:fillRect/>
+                    </a:stretch>
+                  </pic:blipFill>
+                  <pic:spPr bwMode="auto">
+                    <a:xfrm>
+                      <a:off x="0" y="0"/>
+                      <a:ext cx="5257800" cy="1343025"/>
+                    </a:xfrm>
+                    <a:prstGeom prst="rect">
+                      <a:avLst/>
+                    </a:prstGeom>
+                    <a:noFill/>
+                    <a:ln>
+                      <a:noFill/>
+                    </a:ln>
+                  </pic:spPr>
+                </pic:pic>
+              </a:graphicData>
+            </a:graphic>
+          </wp:inline>
+        </w:drawing>
+      </w:r>
+    </w:p>
+    <w:p>
+      <w:pPr>
+        <w:pStyle w:val="NoSpacing"/>
+        <w:rPr>
+          <w:u w:val="single"/>
+        </w:rPr>
+      </w:pPr>
+    </w:p>
+    <w:p>
+      <w:pPr>
+        <w:pStyle w:val="NoSpacing"/>
+        <w:rPr>
+          <w:u w:val="single"/>
+        </w:rPr>
+      </w:pPr>
+      <w:r>
+        <w:rPr>
+          <w:u w:val="single"/>
+        </w:rPr>
+        <w:t>Pipeline Diagram (Negator):</w:t>
+      </w:r>
+    </w:p>
+    <w:p>
+      <w:pPr>
+        <w:pStyle w:val="NoSpacing"/>
+        <w:rPr>
+          <w:u w:val="single"/>
+        </w:rPr>
+      </w:pPr>
+    </w:p>
+    <w:p>
+      <w:pPr>
+        <w:pStyle w:val="NoSpacing"/>
+        <w:rPr>
+          <w:u w:val="single"/>
+        </w:rPr>
+      </w:pPr>
+      <w:r>
+        <w:rPr>
+          <w:noProof/>
+          <w:u w:val="single"/>
+        </w:rPr>
+        <w:drawing>
+          <wp:inline distT="0" distB="0" distL="0" distR="0">
+            <wp:extent cx="5724525" cy="1314450"/>
+            <wp:effectExtent l="0" t="0" r="9525" b="0"/>
+            <wp:docPr id="8" name="Picture 8"/>
+            <wp:cNvGraphicFramePr>
+              <a:graphicFrameLocks xmlns:a="http://schemas.openxmlformats.org/drawingml/2006/main" noChangeAspect="1"/>
+            </wp:cNvGraphicFramePr>
+            <a:graphic xmlns:a="http://schemas.openxmlformats.org/drawingml/2006/main">
+              <a:graphicData uri="http://schemas.openxmlformats.org/drawingml/2006/picture">
+                <pic:pic xmlns:pic="http://schemas.openxmlformats.org/drawingml/2006/picture">
+                  <pic:nvPicPr>
+                    <pic:cNvPr id="0" name="Picture 2"/>
+                    <pic:cNvPicPr>
+                      <a:picLocks noChangeAspect="1" noChangeArrowheads="1"/>
+                    </pic:cNvPicPr>
+                  </pic:nvPicPr>
+                  <pic:blipFill>
+                    <a:blip r:embed="rId11">
+                      <a:extLst>
+                        <a:ext uri="{28A0092B-C50C-407E-A947-70E740481C1C}">
+                          <a14:useLocalDpi xmlns:a14="http://schemas.microsoft.com/office/drawing/2010/main" val="0"/>
+                        </a:ext>
+                      </a:extLst>
+                    </a:blip>
+                    <a:srcRect/>
+                    <a:stretch>
+                      <a:fillRect/>
+                    </a:stretch>
+                  </pic:blipFill>
+                  <pic:spPr bwMode="auto">
+                    <a:xfrm>
+                      <a:off x="0" y="0"/>
+                      <a:ext cx="5724525" cy="1314450"/>
+                    </a:xfrm>
+                    <a:prstGeom prst="rect">
+                      <a:avLst/>
+                    </a:prstGeom>
+                    <a:noFill/>
+                    <a:ln>
+                      <a:noFill/>
+                    </a:ln>
+                  </pic:spPr>
+                </pic:pic>
+              </a:graphicData>
+            </a:graphic>
+          </wp:inline>
+        </w:drawing>
+      </w:r>
+    </w:p>
+    <w:p>
+      <w:pPr>
+        <w:pStyle w:val="NoSpacing"/>
+        <w:rPr>
+          <w:u w:val="single"/>
+        </w:rPr>
+      </w:pPr>
+    </w:p>
+    <w:p>
+      <w:pPr>
+        <w:pStyle w:val="NoSpacing"/>
+        <w:rPr>
+          <w:u w:val="single"/>
+        </w:rPr>
+      </w:pPr>
+    </w:p>
+    <w:p>
+      <w:pPr>
+        <w:pStyle w:val="NoSpacing"/>
+        <w:rPr>
+          <w:u w:val="single"/>
+        </w:rPr>
+      </w:pPr>
+    </w:p>
+    <w:p>
+      <w:pPr>
+        <w:pStyle w:val="NoSpacing"/>
+        <w:rPr>
+          <w:u w:val="single"/>
+        </w:rPr>
+      </w:pPr>
+    </w:p>
+    <w:p>
+      <w:pPr>
+        <w:pStyle w:val="NoSpacing"/>
+        <w:rPr>
+          <w:u w:val="single"/>
+        </w:rPr>
+      </w:pPr>
+    </w:p>
+    <w:p>
+      <w:pPr>
+        <w:pStyle w:val="NoSpacing"/>
+        <w:rPr>
+          <w:u w:val="single"/>
+        </w:rPr>
+      </w:pPr>
+      <w:r>
+        <w:rPr>
+          <w:u w:val="single"/>
+        </w:rPr>
+        <w:lastRenderedPageBreak/>
+        <w:t xml:space="preserve">Output </w:t>
+      </w:r>
+      <w:r>
+        <w:rPr>
+          <w:u w:val="single"/>
+        </w:rPr>
+        <w:t>(Both Functions):</w:t>
+      </w:r>
+    </w:p>
+    <w:p>
+      <w:pPr>
+        <w:pStyle w:val="NoSpacing"/>
+        <w:rPr>
+          <w:u w:val="single"/>
+        </w:rPr>
+      </w:pPr>
+    </w:p>
+    <w:p>
+      <w:pPr>
+        <w:pStyle w:val="NoSpacing"/>
+        <w:rPr>
+          <w:u w:val="single"/>
+        </w:rPr>
+      </w:pPr>
+      <w:r>
+        <w:rPr>
+          <w:noProof/>
+          <w:u w:val="single"/>
+        </w:rPr>
+        <w:drawing>
+          <wp:inline distT="0" distB="0" distL="0" distR="0">
+            <wp:extent cx="4733925" cy="1771650"/>
+            <wp:effectExtent l="0" t="0" r="9525" b="0"/>
+            <wp:docPr id="9" name="Picture 9"/>
+            <wp:cNvGraphicFramePr>
+              <a:graphicFrameLocks xmlns:a="http://schemas.openxmlformats.org/drawingml/2006/main" noChangeAspect="1"/>
+            </wp:cNvGraphicFramePr>
+            <a:graphic xmlns:a="http://schemas.openxmlformats.org/drawingml/2006/main">
+              <a:graphicData uri="http://schemas.openxmlformats.org/drawingml/2006/picture">
+                <pic:pic xmlns:pic="http://schemas.openxmlformats.org/drawingml/2006/picture">
+                  <pic:nvPicPr>
+                    <pic:cNvPr id="0" name="Picture 3"/>
+                    <pic:cNvPicPr>
+                      <a:picLocks noChangeAspect="1" noChangeArrowheads="1"/>
+                    </pic:cNvPicPr>
+                  </pic:nvPicPr>
+                  <pic:blipFill>
+                    <a:blip r:embed="rId12">
+                      <a:extLst>
+                        <a:ext uri="{28A0092B-C50C-407E-A947-70E740481C1C}">
+                          <a14:useLocalDpi xmlns:a14="http://schemas.microsoft.com/office/drawing/2010/main" val="0"/>
+                        </a:ext>
+                      </a:extLst>
+                    </a:blip>
+                    <a:srcRect/>
+                    <a:stretch>
+                      <a:fillRect/>
+                    </a:stretch>
+                  </pic:blipFill>
+                  <pic:spPr bwMode="auto">
+                    <a:xfrm>
+                      <a:off x="0" y="0"/>
+                      <a:ext cx="4733925" cy="1771650"/>
+                    </a:xfrm>
+                    <a:prstGeom prst="rect">
+                      <a:avLst/>
+                    </a:prstGeom>
+                    <a:noFill/>
+                    <a:ln>
+                      <a:noFill/>
+                    </a:ln>
+                  </pic:spPr>
+                </pic:pic>
+              </a:graphicData>
+            </a:graphic>
+          </wp:inline>
+        </w:drawing>
+      </w:r>
+    </w:p>
+    <w:p>
+      <w:pPr>
+        <w:pStyle w:val="NoSpacing"/>
+        <w:rPr>
+          <w:u w:val="single"/>
+        </w:rPr>
+      </w:pPr>
+    </w:p>
+    <w:p>
+      <w:pPr>
+        <w:pStyle w:val="NoSpacing"/>
+        <w:rPr>
+          <w:u w:val="single"/>
+        </w:rPr>
       </w:pPr>
       <w:bookmarkStart w:id="0" w:name="_GoBack"/>
       <w:bookmarkEnd w:id="0"/>

</xml_diff>

<commit_message>
Added exercise 4-1 and 4-2 to the lab book.
</commit_message>
<xml_diff>
--- a/Lab Book.docx
+++ b/Lab Book.docx
@@ -3413,15 +3413,6 @@
           <w:highlight w:val="lightGray"/>
         </w:rPr>
         <w:tab/>
-      </w:r>
-      <w:r>
-        <w:rPr>
-          <w:rFonts w:ascii="Consolas" w:hAnsi="Consolas" w:cs="Consolas"/>
-          <w:color w:val="000000"/>
-          <w:sz w:val="20"/>
-          <w:szCs w:val="20"/>
-          <w:highlight w:val="lightGray"/>
-        </w:rPr>
         <w:t xml:space="preserve">     </w:t>
       </w:r>
       <w:r>
@@ -3507,15 +3498,6 @@
           <w:highlight w:val="lightGray"/>
         </w:rPr>
         <w:tab/>
-      </w:r>
-      <w:r>
-        <w:rPr>
-          <w:rFonts w:ascii="Consolas" w:hAnsi="Consolas" w:cs="Consolas"/>
-          <w:color w:val="000000"/>
-          <w:sz w:val="20"/>
-          <w:szCs w:val="20"/>
-          <w:highlight w:val="lightGray"/>
-        </w:rPr>
         <w:t xml:space="preserve">     </w:t>
       </w:r>
       <w:proofErr w:type="spellStart"/>
@@ -3749,15 +3731,6 @@
           <w:highlight w:val="lightGray"/>
         </w:rPr>
         <w:tab/>
-      </w:r>
-      <w:r>
-        <w:rPr>
-          <w:rFonts w:ascii="Consolas" w:hAnsi="Consolas" w:cs="Consolas"/>
-          <w:color w:val="000000"/>
-          <w:sz w:val="20"/>
-          <w:szCs w:val="20"/>
-          <w:highlight w:val="lightGray"/>
-        </w:rPr>
         <w:t xml:space="preserve"> </w:t>
       </w:r>
       <w:proofErr w:type="spellStart"/>
@@ -4154,9 +4127,1422 @@
       <w:pPr>
         <w:pStyle w:val="NoSpacing"/>
         <w:rPr>
-          <w:u w:val="single"/>
-        </w:rPr>
-      </w:pPr>
+          <w:b/>
+          <w:i/>
+        </w:rPr>
+      </w:pPr>
+      <w:r>
+        <w:rPr>
+          <w:b/>
+          <w:i/>
+        </w:rPr>
+        <w:t>Exercise 4-1:</w:t>
+      </w:r>
+    </w:p>
+    <w:p>
+      <w:pPr>
+        <w:pStyle w:val="NoSpacing"/>
+        <w:rPr>
+          <w:b/>
+          <w:i/>
+        </w:rPr>
+      </w:pPr>
+    </w:p>
+    <w:p>
+      <w:pPr>
+        <w:pStyle w:val="NoSpacing"/>
+      </w:pPr>
+      <w:r>
+        <w:t>If one reset value is input, the program will use that value but doesn’t increment it. Thus, the reset value and prefix value are output side by side. However, if the user inputs multiple values, the program deadlocks and stops the output.</w:t>
+      </w:r>
+    </w:p>
+    <w:p>
+      <w:pPr>
+        <w:pStyle w:val="NoSpacing"/>
+        <w:rPr>
+          <w:b/>
+          <w:i/>
+        </w:rPr>
+      </w:pPr>
+    </w:p>
+    <w:p>
+      <w:pPr>
+        <w:pStyle w:val="NoSpacing"/>
+        <w:rPr>
+          <w:b/>
+          <w:i/>
+        </w:rPr>
+      </w:pPr>
+      <w:r>
+        <w:rPr>
+          <w:b/>
+          <w:i/>
+        </w:rPr>
+        <w:t>Exercise 4-2:</w:t>
+      </w:r>
+    </w:p>
+    <w:p>
+      <w:pPr>
+        <w:pStyle w:val="NoSpacing"/>
+        <w:rPr>
+          <w:b/>
+          <w:i/>
+        </w:rPr>
+      </w:pPr>
+    </w:p>
+    <w:p>
+      <w:pPr>
+        <w:pStyle w:val="NoSpacing"/>
+        <w:rPr>
+          <w:u w:val="single"/>
+        </w:rPr>
+      </w:pPr>
+      <w:r>
+        <w:rPr>
+          <w:u w:val="single"/>
+        </w:rPr>
+        <w:t>(</w:t>
+      </w:r>
+      <w:proofErr w:type="spellStart"/>
+      <w:r>
+        <w:rPr>
+          <w:u w:val="single"/>
+        </w:rPr>
+        <w:t>ResetSuccessor</w:t>
+      </w:r>
+      <w:proofErr w:type="spellEnd"/>
+      <w:r>
+        <w:rPr>
+          <w:u w:val="single"/>
+        </w:rPr>
+        <w:t xml:space="preserve"> Class)</w:t>
+      </w:r>
+    </w:p>
+    <w:p>
+      <w:pPr>
+        <w:pStyle w:val="NoSpacing"/>
+      </w:pPr>
+    </w:p>
+    <w:p>
+      <w:pPr>
+        <w:autoSpaceDE w:val="0"/>
+        <w:autoSpaceDN w:val="0"/>
+        <w:adjustRightInd w:val="0"/>
+        <w:spacing w:after="0" w:line="240" w:lineRule="auto"/>
+        <w:rPr>
+          <w:rFonts w:ascii="Consolas" w:hAnsi="Consolas" w:cs="Consolas"/>
+          <w:sz w:val="20"/>
+          <w:szCs w:val="20"/>
+        </w:rPr>
+      </w:pPr>
+      <w:r>
+        <w:rPr>
+          <w:rFonts w:ascii="Consolas" w:hAnsi="Consolas" w:cs="Consolas"/>
+          <w:color w:val="3F7F5F"/>
+          <w:sz w:val="20"/>
+          <w:szCs w:val="20"/>
+        </w:rPr>
+        <w:t xml:space="preserve">// deal with inputs from </w:t>
+      </w:r>
+      <w:proofErr w:type="spellStart"/>
+      <w:r>
+        <w:rPr>
+          <w:rFonts w:ascii="Consolas" w:hAnsi="Consolas" w:cs="Consolas"/>
+          <w:color w:val="3F7F5F"/>
+          <w:sz w:val="20"/>
+          <w:szCs w:val="20"/>
+        </w:rPr>
+        <w:t>resetChannel</w:t>
+      </w:r>
+      <w:proofErr w:type="spellEnd"/>
+      <w:r>
+        <w:rPr>
+          <w:rFonts w:ascii="Consolas" w:hAnsi="Consolas" w:cs="Consolas"/>
+          <w:color w:val="3F7F5F"/>
+          <w:sz w:val="20"/>
+          <w:szCs w:val="20"/>
+        </w:rPr>
+        <w:t xml:space="preserve"> and </w:t>
+      </w:r>
+      <w:proofErr w:type="spellStart"/>
+      <w:r>
+        <w:rPr>
+          <w:rFonts w:ascii="Consolas" w:hAnsi="Consolas" w:cs="Consolas"/>
+          <w:color w:val="3F7F5F"/>
+          <w:sz w:val="20"/>
+          <w:szCs w:val="20"/>
+        </w:rPr>
+        <w:t>inChannel</w:t>
+      </w:r>
+      <w:proofErr w:type="spellEnd"/>
+    </w:p>
+    <w:p>
+      <w:pPr>
+        <w:autoSpaceDE w:val="0"/>
+        <w:autoSpaceDN w:val="0"/>
+        <w:adjustRightInd w:val="0"/>
+        <w:spacing w:after="0" w:line="240" w:lineRule="auto"/>
+        <w:rPr>
+          <w:rFonts w:ascii="Consolas" w:hAnsi="Consolas" w:cs="Consolas"/>
+          <w:sz w:val="20"/>
+          <w:szCs w:val="20"/>
+        </w:rPr>
+      </w:pPr>
+      <w:r>
+        <w:rPr>
+          <w:rFonts w:ascii="Consolas" w:hAnsi="Consolas" w:cs="Consolas"/>
+          <w:color w:val="3F7F5F"/>
+          <w:sz w:val="20"/>
+          <w:szCs w:val="20"/>
+        </w:rPr>
+        <w:t xml:space="preserve">// use a </w:t>
+      </w:r>
+      <w:proofErr w:type="spellStart"/>
+      <w:r>
+        <w:rPr>
+          <w:rFonts w:ascii="Consolas" w:hAnsi="Consolas" w:cs="Consolas"/>
+          <w:color w:val="3F7F5F"/>
+          <w:sz w:val="20"/>
+          <w:szCs w:val="20"/>
+        </w:rPr>
+        <w:t>priSelect</w:t>
+      </w:r>
+      <w:proofErr w:type="spellEnd"/>
+    </w:p>
+    <w:p>
+      <w:pPr>
+        <w:autoSpaceDE w:val="0"/>
+        <w:autoSpaceDN w:val="0"/>
+        <w:adjustRightInd w:val="0"/>
+        <w:spacing w:after="0" w:line="240" w:lineRule="auto"/>
+        <w:rPr>
+          <w:rFonts w:ascii="Consolas" w:hAnsi="Consolas" w:cs="Consolas"/>
+          <w:sz w:val="20"/>
+          <w:szCs w:val="20"/>
+        </w:rPr>
+      </w:pPr>
+      <w:proofErr w:type="spellStart"/>
+      <w:r>
+        <w:rPr>
+          <w:rFonts w:ascii="Consolas" w:hAnsi="Consolas" w:cs="Consolas"/>
+          <w:b/>
+          <w:bCs/>
+          <w:color w:val="7F0055"/>
+          <w:sz w:val="20"/>
+          <w:szCs w:val="20"/>
+        </w:rPr>
+        <w:t>def</w:t>
+      </w:r>
+      <w:proofErr w:type="spellEnd"/>
+      <w:r>
+        <w:rPr>
+          <w:rFonts w:ascii="Consolas" w:hAnsi="Consolas" w:cs="Consolas"/>
+          <w:color w:val="000000"/>
+          <w:sz w:val="20"/>
+          <w:szCs w:val="20"/>
+        </w:rPr>
+        <w:t xml:space="preserve"> </w:t>
+      </w:r>
+      <w:proofErr w:type="spellStart"/>
+      <w:r>
+        <w:rPr>
+          <w:rFonts w:ascii="Consolas" w:hAnsi="Consolas" w:cs="Consolas"/>
+          <w:color w:val="6A3E3E"/>
+          <w:sz w:val="20"/>
+          <w:szCs w:val="20"/>
+        </w:rPr>
+        <w:t>i</w:t>
+      </w:r>
+      <w:proofErr w:type="spellEnd"/>
+      <w:r>
+        <w:rPr>
+          <w:rFonts w:ascii="Consolas" w:hAnsi="Consolas" w:cs="Consolas"/>
+          <w:color w:val="000000"/>
+          <w:sz w:val="20"/>
+          <w:szCs w:val="20"/>
+        </w:rPr>
+        <w:t xml:space="preserve"> = </w:t>
+      </w:r>
+      <w:proofErr w:type="spellStart"/>
+      <w:proofErr w:type="gramStart"/>
+      <w:r>
+        <w:rPr>
+          <w:rFonts w:ascii="Consolas" w:hAnsi="Consolas" w:cs="Consolas"/>
+          <w:color w:val="6A3E3E"/>
+          <w:sz w:val="20"/>
+          <w:szCs w:val="20"/>
+        </w:rPr>
+        <w:t>alt</w:t>
+      </w:r>
+      <w:r>
+        <w:rPr>
+          <w:rFonts w:ascii="Consolas" w:hAnsi="Consolas" w:cs="Consolas"/>
+          <w:color w:val="000000"/>
+          <w:sz w:val="20"/>
+          <w:szCs w:val="20"/>
+        </w:rPr>
+        <w:t>.priSelect</w:t>
+      </w:r>
+      <w:proofErr w:type="spellEnd"/>
+      <w:proofErr w:type="gramEnd"/>
+      <w:r>
+        <w:rPr>
+          <w:rFonts w:ascii="Consolas" w:hAnsi="Consolas" w:cs="Consolas"/>
+          <w:color w:val="000000"/>
+          <w:sz w:val="20"/>
+          <w:szCs w:val="20"/>
+        </w:rPr>
+        <w:t>()</w:t>
+      </w:r>
+    </w:p>
+    <w:p>
+      <w:pPr>
+        <w:autoSpaceDE w:val="0"/>
+        <w:autoSpaceDN w:val="0"/>
+        <w:adjustRightInd w:val="0"/>
+        <w:spacing w:after="0" w:line="240" w:lineRule="auto"/>
+        <w:rPr>
+          <w:rFonts w:ascii="Consolas" w:hAnsi="Consolas" w:cs="Consolas"/>
+          <w:sz w:val="20"/>
+          <w:szCs w:val="20"/>
+        </w:rPr>
+      </w:pPr>
+      <w:r>
+        <w:rPr>
+          <w:rFonts w:ascii="Consolas" w:hAnsi="Consolas" w:cs="Consolas"/>
+          <w:b/>
+          <w:bCs/>
+          <w:color w:val="7F0055"/>
+          <w:sz w:val="20"/>
+          <w:szCs w:val="20"/>
+        </w:rPr>
+        <w:t>if</w:t>
+      </w:r>
+      <w:r>
+        <w:rPr>
+          <w:rFonts w:ascii="Consolas" w:hAnsi="Consolas" w:cs="Consolas"/>
+          <w:color w:val="000000"/>
+          <w:sz w:val="20"/>
+          <w:szCs w:val="20"/>
+        </w:rPr>
+        <w:t xml:space="preserve"> (</w:t>
+      </w:r>
+      <w:proofErr w:type="spellStart"/>
+      <w:r>
+        <w:rPr>
+          <w:rFonts w:ascii="Consolas" w:hAnsi="Consolas" w:cs="Consolas"/>
+          <w:color w:val="6A3E3E"/>
+          <w:sz w:val="20"/>
+          <w:szCs w:val="20"/>
+        </w:rPr>
+        <w:t>i</w:t>
+      </w:r>
+      <w:r>
+        <w:rPr>
+          <w:rFonts w:ascii="Consolas" w:hAnsi="Consolas" w:cs="Consolas"/>
+          <w:color w:val="000000"/>
+          <w:sz w:val="20"/>
+          <w:szCs w:val="20"/>
+        </w:rPr>
+        <w:t>.</w:t>
+      </w:r>
+      <w:r>
+        <w:rPr>
+          <w:rFonts w:ascii="Consolas" w:hAnsi="Consolas" w:cs="Consolas"/>
+          <w:color w:val="0000C0"/>
+          <w:sz w:val="20"/>
+          <w:szCs w:val="20"/>
+        </w:rPr>
+        <w:t>value</w:t>
+      </w:r>
+      <w:proofErr w:type="spellEnd"/>
+      <w:r>
+        <w:rPr>
+          <w:rFonts w:ascii="Consolas" w:hAnsi="Consolas" w:cs="Consolas"/>
+          <w:color w:val="000000"/>
+          <w:sz w:val="20"/>
+          <w:szCs w:val="20"/>
+        </w:rPr>
+        <w:t xml:space="preserve"> == 0) {</w:t>
+      </w:r>
+    </w:p>
+    <w:p>
+      <w:pPr>
+        <w:autoSpaceDE w:val="0"/>
+        <w:autoSpaceDN w:val="0"/>
+        <w:adjustRightInd w:val="0"/>
+        <w:spacing w:after="0" w:line="240" w:lineRule="auto"/>
+        <w:rPr>
+          <w:rFonts w:ascii="Consolas" w:hAnsi="Consolas" w:cs="Consolas"/>
+          <w:sz w:val="20"/>
+          <w:szCs w:val="20"/>
+        </w:rPr>
+      </w:pPr>
+      <w:r>
+        <w:rPr>
+          <w:rFonts w:ascii="Consolas" w:hAnsi="Consolas" w:cs="Consolas"/>
+          <w:color w:val="000000"/>
+          <w:sz w:val="20"/>
+          <w:szCs w:val="20"/>
+        </w:rPr>
+        <w:tab/>
+      </w:r>
+      <w:r>
+        <w:rPr>
+          <w:rFonts w:ascii="Consolas" w:hAnsi="Consolas" w:cs="Consolas"/>
+          <w:b/>
+          <w:bCs/>
+          <w:color w:val="7F0055"/>
+          <w:sz w:val="20"/>
+          <w:szCs w:val="20"/>
+        </w:rPr>
+        <w:t>def</w:t>
+      </w:r>
+      <w:r>
+        <w:rPr>
+          <w:rFonts w:ascii="Consolas" w:hAnsi="Consolas" w:cs="Consolas"/>
+          <w:color w:val="000000"/>
+          <w:sz w:val="20"/>
+          <w:szCs w:val="20"/>
+        </w:rPr>
+        <w:t xml:space="preserve"> </w:t>
+      </w:r>
+      <w:r>
+        <w:rPr>
+          <w:rFonts w:ascii="Consolas" w:hAnsi="Consolas" w:cs="Consolas"/>
+          <w:color w:val="6A3E3E"/>
+          <w:sz w:val="20"/>
+          <w:szCs w:val="20"/>
+        </w:rPr>
+        <w:t>j</w:t>
+      </w:r>
+      <w:r>
+        <w:rPr>
+          <w:rFonts w:ascii="Consolas" w:hAnsi="Consolas" w:cs="Consolas"/>
+          <w:color w:val="000000"/>
+          <w:sz w:val="20"/>
+          <w:szCs w:val="20"/>
+        </w:rPr>
+        <w:t xml:space="preserve"> = </w:t>
+      </w:r>
+      <w:proofErr w:type="spellStart"/>
+      <w:r>
+        <w:rPr>
+          <w:rFonts w:ascii="Consolas" w:hAnsi="Consolas" w:cs="Consolas"/>
+          <w:color w:val="0000C0"/>
+          <w:sz w:val="20"/>
+          <w:szCs w:val="20"/>
+        </w:rPr>
+        <w:t>resetChannel</w:t>
+      </w:r>
+      <w:r>
+        <w:rPr>
+          <w:rFonts w:ascii="Consolas" w:hAnsi="Consolas" w:cs="Consolas"/>
+          <w:color w:val="000000"/>
+          <w:sz w:val="20"/>
+          <w:szCs w:val="20"/>
+        </w:rPr>
+        <w:t>.read</w:t>
+      </w:r>
+      <w:proofErr w:type="spellEnd"/>
+      <w:r>
+        <w:rPr>
+          <w:rFonts w:ascii="Consolas" w:hAnsi="Consolas" w:cs="Consolas"/>
+          <w:color w:val="000000"/>
+          <w:sz w:val="20"/>
+          <w:szCs w:val="20"/>
+        </w:rPr>
+        <w:t>()</w:t>
+      </w:r>
+    </w:p>
+    <w:p>
+      <w:pPr>
+        <w:autoSpaceDE w:val="0"/>
+        <w:autoSpaceDN w:val="0"/>
+        <w:adjustRightInd w:val="0"/>
+        <w:spacing w:after="0" w:line="240" w:lineRule="auto"/>
+        <w:rPr>
+          <w:rFonts w:ascii="Consolas" w:hAnsi="Consolas" w:cs="Consolas"/>
+          <w:sz w:val="20"/>
+          <w:szCs w:val="20"/>
+        </w:rPr>
+      </w:pPr>
+      <w:r>
+        <w:rPr>
+          <w:rFonts w:ascii="Consolas" w:hAnsi="Consolas" w:cs="Consolas"/>
+          <w:color w:val="000000"/>
+          <w:sz w:val="20"/>
+          <w:szCs w:val="20"/>
+        </w:rPr>
+        <w:tab/>
+      </w:r>
+      <w:proofErr w:type="spellStart"/>
+      <w:r>
+        <w:rPr>
+          <w:rFonts w:ascii="Consolas" w:hAnsi="Consolas" w:cs="Consolas"/>
+          <w:color w:val="0000C0"/>
+          <w:sz w:val="20"/>
+          <w:szCs w:val="20"/>
+        </w:rPr>
+        <w:t>inChannel</w:t>
+      </w:r>
+      <w:r>
+        <w:rPr>
+          <w:rFonts w:ascii="Consolas" w:hAnsi="Consolas" w:cs="Consolas"/>
+          <w:color w:val="000000"/>
+          <w:sz w:val="20"/>
+          <w:szCs w:val="20"/>
+        </w:rPr>
+        <w:t>.read</w:t>
+      </w:r>
+      <w:proofErr w:type="spellEnd"/>
+      <w:r>
+        <w:rPr>
+          <w:rFonts w:ascii="Consolas" w:hAnsi="Consolas" w:cs="Consolas"/>
+          <w:color w:val="000000"/>
+          <w:sz w:val="20"/>
+          <w:szCs w:val="20"/>
+        </w:rPr>
+        <w:t>()</w:t>
+      </w:r>
+    </w:p>
+    <w:p>
+      <w:pPr>
+        <w:autoSpaceDE w:val="0"/>
+        <w:autoSpaceDN w:val="0"/>
+        <w:adjustRightInd w:val="0"/>
+        <w:spacing w:after="0" w:line="240" w:lineRule="auto"/>
+        <w:rPr>
+          <w:rFonts w:ascii="Consolas" w:hAnsi="Consolas" w:cs="Consolas"/>
+          <w:sz w:val="20"/>
+          <w:szCs w:val="20"/>
+        </w:rPr>
+      </w:pPr>
+      <w:r>
+        <w:rPr>
+          <w:rFonts w:ascii="Consolas" w:hAnsi="Consolas" w:cs="Consolas"/>
+          <w:color w:val="000000"/>
+          <w:sz w:val="20"/>
+          <w:szCs w:val="20"/>
+        </w:rPr>
+        <w:tab/>
+      </w:r>
+      <w:proofErr w:type="spellStart"/>
+      <w:r>
+        <w:rPr>
+          <w:rFonts w:ascii="Consolas" w:hAnsi="Consolas" w:cs="Consolas"/>
+          <w:color w:val="0000C0"/>
+          <w:sz w:val="20"/>
+          <w:szCs w:val="20"/>
+        </w:rPr>
+        <w:t>outChannel</w:t>
+      </w:r>
+      <w:r>
+        <w:rPr>
+          <w:rFonts w:ascii="Consolas" w:hAnsi="Consolas" w:cs="Consolas"/>
+          <w:color w:val="000000"/>
+          <w:sz w:val="20"/>
+          <w:szCs w:val="20"/>
+        </w:rPr>
+        <w:t>.write</w:t>
+      </w:r>
+      <w:proofErr w:type="spellEnd"/>
+      <w:r>
+        <w:rPr>
+          <w:rFonts w:ascii="Consolas" w:hAnsi="Consolas" w:cs="Consolas"/>
+          <w:color w:val="000000"/>
+          <w:sz w:val="20"/>
+          <w:szCs w:val="20"/>
+        </w:rPr>
+        <w:t>(</w:t>
+      </w:r>
+      <w:r>
+        <w:rPr>
+          <w:rFonts w:ascii="Consolas" w:hAnsi="Consolas" w:cs="Consolas"/>
+          <w:color w:val="6A3E3E"/>
+          <w:sz w:val="20"/>
+          <w:szCs w:val="20"/>
+        </w:rPr>
+        <w:t>j</w:t>
+      </w:r>
+      <w:r>
+        <w:rPr>
+          <w:rFonts w:ascii="Consolas" w:hAnsi="Consolas" w:cs="Consolas"/>
+          <w:color w:val="000000"/>
+          <w:sz w:val="20"/>
+          <w:szCs w:val="20"/>
+        </w:rPr>
+        <w:t xml:space="preserve"> + 1)</w:t>
+      </w:r>
+    </w:p>
+    <w:p>
+      <w:pPr>
+        <w:autoSpaceDE w:val="0"/>
+        <w:autoSpaceDN w:val="0"/>
+        <w:adjustRightInd w:val="0"/>
+        <w:spacing w:after="0" w:line="240" w:lineRule="auto"/>
+        <w:rPr>
+          <w:rFonts w:ascii="Consolas" w:hAnsi="Consolas" w:cs="Consolas"/>
+          <w:sz w:val="20"/>
+          <w:szCs w:val="20"/>
+        </w:rPr>
+      </w:pPr>
+      <w:r>
+        <w:rPr>
+          <w:rFonts w:ascii="Consolas" w:hAnsi="Consolas" w:cs="Consolas"/>
+          <w:color w:val="000000"/>
+          <w:sz w:val="20"/>
+          <w:szCs w:val="20"/>
+        </w:rPr>
+        <w:t xml:space="preserve">} </w:t>
+      </w:r>
+      <w:r>
+        <w:rPr>
+          <w:rFonts w:ascii="Consolas" w:hAnsi="Consolas" w:cs="Consolas"/>
+          <w:b/>
+          <w:bCs/>
+          <w:color w:val="7F0055"/>
+          <w:sz w:val="20"/>
+          <w:szCs w:val="20"/>
+        </w:rPr>
+        <w:t>else</w:t>
+      </w:r>
+      <w:r>
+        <w:rPr>
+          <w:rFonts w:ascii="Consolas" w:hAnsi="Consolas" w:cs="Consolas"/>
+          <w:color w:val="000000"/>
+          <w:sz w:val="20"/>
+          <w:szCs w:val="20"/>
+        </w:rPr>
+        <w:t xml:space="preserve"> {</w:t>
+      </w:r>
+    </w:p>
+    <w:p>
+      <w:pPr>
+        <w:autoSpaceDE w:val="0"/>
+        <w:autoSpaceDN w:val="0"/>
+        <w:adjustRightInd w:val="0"/>
+        <w:spacing w:after="0" w:line="240" w:lineRule="auto"/>
+        <w:rPr>
+          <w:rFonts w:ascii="Consolas" w:hAnsi="Consolas" w:cs="Consolas"/>
+          <w:sz w:val="20"/>
+          <w:szCs w:val="20"/>
+        </w:rPr>
+      </w:pPr>
+      <w:r>
+        <w:rPr>
+          <w:rFonts w:ascii="Consolas" w:hAnsi="Consolas" w:cs="Consolas"/>
+          <w:color w:val="000000"/>
+          <w:sz w:val="20"/>
+          <w:szCs w:val="20"/>
+        </w:rPr>
+        <w:tab/>
+      </w:r>
+      <w:r>
+        <w:rPr>
+          <w:rFonts w:ascii="Consolas" w:hAnsi="Consolas" w:cs="Consolas"/>
+          <w:b/>
+          <w:bCs/>
+          <w:color w:val="7F0055"/>
+          <w:sz w:val="20"/>
+          <w:szCs w:val="20"/>
+        </w:rPr>
+        <w:t>def</w:t>
+      </w:r>
+      <w:r>
+        <w:rPr>
+          <w:rFonts w:ascii="Consolas" w:hAnsi="Consolas" w:cs="Consolas"/>
+          <w:color w:val="000000"/>
+          <w:sz w:val="20"/>
+          <w:szCs w:val="20"/>
+        </w:rPr>
+        <w:t xml:space="preserve"> </w:t>
+      </w:r>
+      <w:r>
+        <w:rPr>
+          <w:rFonts w:ascii="Consolas" w:hAnsi="Consolas" w:cs="Consolas"/>
+          <w:color w:val="6A3E3E"/>
+          <w:sz w:val="20"/>
+          <w:szCs w:val="20"/>
+        </w:rPr>
+        <w:t>k</w:t>
+      </w:r>
+      <w:r>
+        <w:rPr>
+          <w:rFonts w:ascii="Consolas" w:hAnsi="Consolas" w:cs="Consolas"/>
+          <w:color w:val="000000"/>
+          <w:sz w:val="20"/>
+          <w:szCs w:val="20"/>
+        </w:rPr>
+        <w:t xml:space="preserve"> = </w:t>
+      </w:r>
+      <w:proofErr w:type="spellStart"/>
+      <w:r>
+        <w:rPr>
+          <w:rFonts w:ascii="Consolas" w:hAnsi="Consolas" w:cs="Consolas"/>
+          <w:color w:val="0000C0"/>
+          <w:sz w:val="20"/>
+          <w:szCs w:val="20"/>
+        </w:rPr>
+        <w:t>inChannel</w:t>
+      </w:r>
+      <w:r>
+        <w:rPr>
+          <w:rFonts w:ascii="Consolas" w:hAnsi="Consolas" w:cs="Consolas"/>
+          <w:color w:val="000000"/>
+          <w:sz w:val="20"/>
+          <w:szCs w:val="20"/>
+        </w:rPr>
+        <w:t>.read</w:t>
+      </w:r>
+      <w:proofErr w:type="spellEnd"/>
+      <w:r>
+        <w:rPr>
+          <w:rFonts w:ascii="Consolas" w:hAnsi="Consolas" w:cs="Consolas"/>
+          <w:color w:val="000000"/>
+          <w:sz w:val="20"/>
+          <w:szCs w:val="20"/>
+        </w:rPr>
+        <w:t>()</w:t>
+      </w:r>
+    </w:p>
+    <w:p>
+      <w:pPr>
+        <w:autoSpaceDE w:val="0"/>
+        <w:autoSpaceDN w:val="0"/>
+        <w:adjustRightInd w:val="0"/>
+        <w:spacing w:after="0" w:line="240" w:lineRule="auto"/>
+        <w:rPr>
+          <w:rFonts w:ascii="Consolas" w:hAnsi="Consolas" w:cs="Consolas"/>
+          <w:sz w:val="20"/>
+          <w:szCs w:val="20"/>
+        </w:rPr>
+      </w:pPr>
+      <w:r>
+        <w:rPr>
+          <w:rFonts w:ascii="Consolas" w:hAnsi="Consolas" w:cs="Consolas"/>
+          <w:color w:val="000000"/>
+          <w:sz w:val="20"/>
+          <w:szCs w:val="20"/>
+        </w:rPr>
+        <w:tab/>
+      </w:r>
+      <w:proofErr w:type="spellStart"/>
+      <w:r>
+        <w:rPr>
+          <w:rFonts w:ascii="Consolas" w:hAnsi="Consolas" w:cs="Consolas"/>
+          <w:color w:val="0000C0"/>
+          <w:sz w:val="20"/>
+          <w:szCs w:val="20"/>
+        </w:rPr>
+        <w:t>outChannel</w:t>
+      </w:r>
+      <w:r>
+        <w:rPr>
+          <w:rFonts w:ascii="Consolas" w:hAnsi="Consolas" w:cs="Consolas"/>
+          <w:color w:val="000000"/>
+          <w:sz w:val="20"/>
+          <w:szCs w:val="20"/>
+        </w:rPr>
+        <w:t>.write</w:t>
+      </w:r>
+      <w:proofErr w:type="spellEnd"/>
+      <w:r>
+        <w:rPr>
+          <w:rFonts w:ascii="Consolas" w:hAnsi="Consolas" w:cs="Consolas"/>
+          <w:color w:val="000000"/>
+          <w:sz w:val="20"/>
+          <w:szCs w:val="20"/>
+        </w:rPr>
+        <w:t>(</w:t>
+      </w:r>
+      <w:r>
+        <w:rPr>
+          <w:rFonts w:ascii="Consolas" w:hAnsi="Consolas" w:cs="Consolas"/>
+          <w:color w:val="6A3E3E"/>
+          <w:sz w:val="20"/>
+          <w:szCs w:val="20"/>
+        </w:rPr>
+        <w:t>k</w:t>
+      </w:r>
+      <w:r>
+        <w:rPr>
+          <w:rFonts w:ascii="Consolas" w:hAnsi="Consolas" w:cs="Consolas"/>
+          <w:color w:val="000000"/>
+          <w:sz w:val="20"/>
+          <w:szCs w:val="20"/>
+        </w:rPr>
+        <w:t xml:space="preserve"> + 1)</w:t>
+      </w:r>
+    </w:p>
+    <w:p>
+      <w:pPr>
+        <w:pStyle w:val="NoSpacing"/>
+        <w:rPr>
+          <w:rFonts w:ascii="Consolas" w:hAnsi="Consolas" w:cs="Consolas"/>
+          <w:color w:val="000000"/>
+          <w:sz w:val="20"/>
+          <w:szCs w:val="20"/>
+        </w:rPr>
+      </w:pPr>
+      <w:r>
+        <w:rPr>
+          <w:rFonts w:ascii="Consolas" w:hAnsi="Consolas" w:cs="Consolas"/>
+          <w:color w:val="000000"/>
+          <w:sz w:val="20"/>
+          <w:szCs w:val="20"/>
+        </w:rPr>
+        <w:t>}</w:t>
+      </w:r>
+    </w:p>
+    <w:p>
+      <w:pPr>
+        <w:pStyle w:val="NoSpacing"/>
+      </w:pPr>
+    </w:p>
+    <w:p>
+      <w:pPr>
+        <w:pStyle w:val="NoSpacing"/>
+        <w:rPr>
+          <w:u w:val="single"/>
+        </w:rPr>
+      </w:pPr>
+      <w:r>
+        <w:rPr>
+          <w:u w:val="single"/>
+        </w:rPr>
+        <w:t>(</w:t>
+      </w:r>
+      <w:proofErr w:type="spellStart"/>
+      <w:r>
+        <w:rPr>
+          <w:u w:val="single"/>
+        </w:rPr>
+        <w:t>ResetNumbers</w:t>
+      </w:r>
+      <w:proofErr w:type="spellEnd"/>
+      <w:r>
+        <w:rPr>
+          <w:u w:val="single"/>
+        </w:rPr>
+        <w:t xml:space="preserve"> Class)</w:t>
+      </w:r>
+    </w:p>
+    <w:p>
+      <w:pPr>
+        <w:pStyle w:val="NoSpacing"/>
+        <w:rPr>
+          <w:u w:val="single"/>
+        </w:rPr>
+      </w:pPr>
+    </w:p>
+    <w:p>
+      <w:pPr>
+        <w:autoSpaceDE w:val="0"/>
+        <w:autoSpaceDN w:val="0"/>
+        <w:adjustRightInd w:val="0"/>
+        <w:spacing w:after="0" w:line="240" w:lineRule="auto"/>
+        <w:rPr>
+          <w:rFonts w:ascii="Consolas" w:hAnsi="Consolas" w:cs="Consolas"/>
+          <w:sz w:val="20"/>
+          <w:szCs w:val="20"/>
+        </w:rPr>
+      </w:pPr>
+      <w:r>
+        <w:rPr>
+          <w:rFonts w:ascii="Consolas" w:hAnsi="Consolas" w:cs="Consolas"/>
+          <w:color w:val="3F7F5F"/>
+          <w:sz w:val="20"/>
+          <w:szCs w:val="20"/>
+          <w:highlight w:val="lightGray"/>
+        </w:rPr>
+        <w:t xml:space="preserve">// requires a constructor for </w:t>
+      </w:r>
+      <w:proofErr w:type="spellStart"/>
+      <w:r>
+        <w:rPr>
+          <w:rFonts w:ascii="Consolas" w:hAnsi="Consolas" w:cs="Consolas"/>
+          <w:color w:val="3F7F5F"/>
+          <w:sz w:val="20"/>
+          <w:szCs w:val="20"/>
+          <w:highlight w:val="lightGray"/>
+        </w:rPr>
+        <w:t>ResetSuccessor</w:t>
+      </w:r>
+      <w:proofErr w:type="spellEnd"/>
+    </w:p>
+    <w:p>
+      <w:pPr>
+        <w:autoSpaceDE w:val="0"/>
+        <w:autoSpaceDN w:val="0"/>
+        <w:adjustRightInd w:val="0"/>
+        <w:spacing w:after="0" w:line="240" w:lineRule="auto"/>
+        <w:rPr>
+          <w:rFonts w:ascii="Consolas" w:hAnsi="Consolas" w:cs="Consolas"/>
+          <w:sz w:val="20"/>
+          <w:szCs w:val="20"/>
+        </w:rPr>
+      </w:pPr>
+      <w:r>
+        <w:rPr>
+          <w:rFonts w:ascii="Consolas" w:hAnsi="Consolas" w:cs="Consolas"/>
+          <w:b/>
+          <w:bCs/>
+          <w:color w:val="7F0055"/>
+          <w:sz w:val="20"/>
+          <w:szCs w:val="20"/>
+          <w:highlight w:val="lightGray"/>
+        </w:rPr>
+        <w:t>new</w:t>
+      </w:r>
+      <w:r>
+        <w:rPr>
+          <w:rFonts w:ascii="Consolas" w:hAnsi="Consolas" w:cs="Consolas"/>
+          <w:color w:val="000000"/>
+          <w:sz w:val="20"/>
+          <w:szCs w:val="20"/>
+          <w:highlight w:val="lightGray"/>
+        </w:rPr>
+        <w:t xml:space="preserve"> </w:t>
+      </w:r>
+      <w:proofErr w:type="spellStart"/>
+      <w:r>
+        <w:rPr>
+          <w:rFonts w:ascii="Consolas" w:hAnsi="Consolas" w:cs="Consolas"/>
+          <w:color w:val="000000"/>
+          <w:sz w:val="20"/>
+          <w:szCs w:val="20"/>
+          <w:highlight w:val="lightGray"/>
+        </w:rPr>
+        <w:t>ResetSuccessor</w:t>
+      </w:r>
+      <w:proofErr w:type="spellEnd"/>
+      <w:r>
+        <w:rPr>
+          <w:rFonts w:ascii="Consolas" w:hAnsi="Consolas" w:cs="Consolas"/>
+          <w:color w:val="000000"/>
+          <w:sz w:val="20"/>
+          <w:szCs w:val="20"/>
+          <w:highlight w:val="lightGray"/>
+        </w:rPr>
+        <w:t xml:space="preserve"> </w:t>
+      </w:r>
+      <w:proofErr w:type="gramStart"/>
+      <w:r>
+        <w:rPr>
+          <w:rFonts w:ascii="Consolas" w:hAnsi="Consolas" w:cs="Consolas"/>
+          <w:color w:val="000000"/>
+          <w:sz w:val="20"/>
+          <w:szCs w:val="20"/>
+          <w:highlight w:val="lightGray"/>
+        </w:rPr>
+        <w:t xml:space="preserve">( </w:t>
+      </w:r>
+      <w:proofErr w:type="spellStart"/>
+      <w:r>
+        <w:rPr>
+          <w:rFonts w:ascii="Consolas" w:hAnsi="Consolas" w:cs="Consolas"/>
+          <w:color w:val="FF00CC"/>
+          <w:sz w:val="20"/>
+          <w:szCs w:val="20"/>
+          <w:highlight w:val="lightGray"/>
+        </w:rPr>
+        <w:t>inChannel</w:t>
+      </w:r>
+      <w:proofErr w:type="spellEnd"/>
+      <w:proofErr w:type="gramEnd"/>
+      <w:r>
+        <w:rPr>
+          <w:rFonts w:ascii="Consolas" w:hAnsi="Consolas" w:cs="Consolas"/>
+          <w:color w:val="000000"/>
+          <w:sz w:val="20"/>
+          <w:szCs w:val="20"/>
+          <w:highlight w:val="lightGray"/>
+        </w:rPr>
+        <w:t xml:space="preserve">: </w:t>
+      </w:r>
+      <w:r>
+        <w:rPr>
+          <w:rFonts w:ascii="Consolas" w:hAnsi="Consolas" w:cs="Consolas"/>
+          <w:color w:val="6A3E3E"/>
+          <w:sz w:val="20"/>
+          <w:szCs w:val="20"/>
+          <w:highlight w:val="lightGray"/>
+        </w:rPr>
+        <w:t>b</w:t>
+      </w:r>
+      <w:r>
+        <w:rPr>
+          <w:rFonts w:ascii="Consolas" w:hAnsi="Consolas" w:cs="Consolas"/>
+          <w:color w:val="000000"/>
+          <w:sz w:val="20"/>
+          <w:szCs w:val="20"/>
+          <w:highlight w:val="lightGray"/>
+        </w:rPr>
+        <w:t>.in(),</w:t>
+      </w:r>
+    </w:p>
+    <w:p>
+      <w:pPr>
+        <w:autoSpaceDE w:val="0"/>
+        <w:autoSpaceDN w:val="0"/>
+        <w:adjustRightInd w:val="0"/>
+        <w:spacing w:after="0" w:line="240" w:lineRule="auto"/>
+        <w:rPr>
+          <w:rFonts w:ascii="Consolas" w:hAnsi="Consolas" w:cs="Consolas"/>
+          <w:sz w:val="20"/>
+          <w:szCs w:val="20"/>
+        </w:rPr>
+      </w:pPr>
+      <w:r>
+        <w:rPr>
+          <w:rFonts w:ascii="Consolas" w:hAnsi="Consolas" w:cs="Consolas"/>
+          <w:color w:val="000000"/>
+          <w:sz w:val="20"/>
+          <w:szCs w:val="20"/>
+          <w:highlight w:val="lightGray"/>
+        </w:rPr>
+        <w:tab/>
+      </w:r>
+      <w:r>
+        <w:rPr>
+          <w:rFonts w:ascii="Consolas" w:hAnsi="Consolas" w:cs="Consolas"/>
+          <w:color w:val="000000"/>
+          <w:sz w:val="20"/>
+          <w:szCs w:val="20"/>
+          <w:highlight w:val="lightGray"/>
+        </w:rPr>
+        <w:tab/>
+      </w:r>
+      <w:r>
+        <w:rPr>
+          <w:rFonts w:ascii="Consolas" w:hAnsi="Consolas" w:cs="Consolas"/>
+          <w:color w:val="000000"/>
+          <w:sz w:val="20"/>
+          <w:szCs w:val="20"/>
+          <w:highlight w:val="lightGray"/>
+        </w:rPr>
+        <w:tab/>
+      </w:r>
+      <w:r>
+        <w:rPr>
+          <w:rFonts w:ascii="Consolas" w:hAnsi="Consolas" w:cs="Consolas"/>
+          <w:color w:val="000000"/>
+          <w:sz w:val="20"/>
+          <w:szCs w:val="20"/>
+          <w:highlight w:val="lightGray"/>
+        </w:rPr>
+        <w:t xml:space="preserve"> </w:t>
+      </w:r>
+      <w:proofErr w:type="spellStart"/>
+      <w:r>
+        <w:rPr>
+          <w:rFonts w:ascii="Consolas" w:hAnsi="Consolas" w:cs="Consolas"/>
+          <w:color w:val="FF00CC"/>
+          <w:sz w:val="20"/>
+          <w:szCs w:val="20"/>
+          <w:highlight w:val="lightGray"/>
+        </w:rPr>
+        <w:t>outChannel</w:t>
+      </w:r>
+      <w:proofErr w:type="spellEnd"/>
+      <w:r>
+        <w:rPr>
+          <w:rFonts w:ascii="Consolas" w:hAnsi="Consolas" w:cs="Consolas"/>
+          <w:color w:val="000000"/>
+          <w:sz w:val="20"/>
+          <w:szCs w:val="20"/>
+          <w:highlight w:val="lightGray"/>
+        </w:rPr>
+        <w:t xml:space="preserve">: </w:t>
+      </w:r>
+      <w:proofErr w:type="spellStart"/>
+      <w:proofErr w:type="gramStart"/>
+      <w:r>
+        <w:rPr>
+          <w:rFonts w:ascii="Consolas" w:hAnsi="Consolas" w:cs="Consolas"/>
+          <w:color w:val="6A3E3E"/>
+          <w:sz w:val="20"/>
+          <w:szCs w:val="20"/>
+          <w:highlight w:val="lightGray"/>
+        </w:rPr>
+        <w:t>c</w:t>
+      </w:r>
+      <w:r>
+        <w:rPr>
+          <w:rFonts w:ascii="Consolas" w:hAnsi="Consolas" w:cs="Consolas"/>
+          <w:color w:val="000000"/>
+          <w:sz w:val="20"/>
+          <w:szCs w:val="20"/>
+          <w:highlight w:val="lightGray"/>
+        </w:rPr>
+        <w:t>.out</w:t>
+      </w:r>
+      <w:proofErr w:type="spellEnd"/>
+      <w:r>
+        <w:rPr>
+          <w:rFonts w:ascii="Consolas" w:hAnsi="Consolas" w:cs="Consolas"/>
+          <w:color w:val="000000"/>
+          <w:sz w:val="20"/>
+          <w:szCs w:val="20"/>
+          <w:highlight w:val="lightGray"/>
+        </w:rPr>
+        <w:t>(</w:t>
+      </w:r>
+      <w:proofErr w:type="gramEnd"/>
+      <w:r>
+        <w:rPr>
+          <w:rFonts w:ascii="Consolas" w:hAnsi="Consolas" w:cs="Consolas"/>
+          <w:color w:val="000000"/>
+          <w:sz w:val="20"/>
+          <w:szCs w:val="20"/>
+          <w:highlight w:val="lightGray"/>
+        </w:rPr>
+        <w:t>),</w:t>
+      </w:r>
+    </w:p>
+    <w:p>
+      <w:pPr>
+        <w:pStyle w:val="NoSpacing"/>
+        <w:rPr>
+          <w:rFonts w:ascii="Consolas" w:hAnsi="Consolas" w:cs="Consolas"/>
+          <w:color w:val="000000"/>
+          <w:sz w:val="20"/>
+          <w:szCs w:val="20"/>
+          <w:highlight w:val="lightGray"/>
+        </w:rPr>
+      </w:pPr>
+      <w:r>
+        <w:rPr>
+          <w:rFonts w:ascii="Consolas" w:hAnsi="Consolas" w:cs="Consolas"/>
+          <w:color w:val="000000"/>
+          <w:sz w:val="20"/>
+          <w:szCs w:val="20"/>
+          <w:highlight w:val="lightGray"/>
+        </w:rPr>
+        <w:tab/>
+      </w:r>
+      <w:r>
+        <w:rPr>
+          <w:rFonts w:ascii="Consolas" w:hAnsi="Consolas" w:cs="Consolas"/>
+          <w:color w:val="000000"/>
+          <w:sz w:val="20"/>
+          <w:szCs w:val="20"/>
+          <w:highlight w:val="lightGray"/>
+        </w:rPr>
+        <w:tab/>
+      </w:r>
+      <w:r>
+        <w:rPr>
+          <w:rFonts w:ascii="Consolas" w:hAnsi="Consolas" w:cs="Consolas"/>
+          <w:color w:val="000000"/>
+          <w:sz w:val="20"/>
+          <w:szCs w:val="20"/>
+          <w:highlight w:val="lightGray"/>
+        </w:rPr>
+        <w:tab/>
+      </w:r>
+      <w:r>
+        <w:rPr>
+          <w:rFonts w:ascii="Consolas" w:hAnsi="Consolas" w:cs="Consolas"/>
+          <w:color w:val="000000"/>
+          <w:sz w:val="20"/>
+          <w:szCs w:val="20"/>
+          <w:highlight w:val="lightGray"/>
+        </w:rPr>
+        <w:t xml:space="preserve"> </w:t>
+      </w:r>
+      <w:proofErr w:type="spellStart"/>
+      <w:r>
+        <w:rPr>
+          <w:rFonts w:ascii="Consolas" w:hAnsi="Consolas" w:cs="Consolas"/>
+          <w:color w:val="FF00CC"/>
+          <w:sz w:val="20"/>
+          <w:szCs w:val="20"/>
+          <w:highlight w:val="lightGray"/>
+        </w:rPr>
+        <w:t>resetChannel</w:t>
+      </w:r>
+      <w:proofErr w:type="spellEnd"/>
+      <w:r>
+        <w:rPr>
+          <w:rFonts w:ascii="Consolas" w:hAnsi="Consolas" w:cs="Consolas"/>
+          <w:color w:val="000000"/>
+          <w:sz w:val="20"/>
+          <w:szCs w:val="20"/>
+          <w:highlight w:val="lightGray"/>
+        </w:rPr>
+        <w:t xml:space="preserve">: </w:t>
+      </w:r>
+      <w:proofErr w:type="spellStart"/>
+      <w:r>
+        <w:rPr>
+          <w:rFonts w:ascii="Consolas" w:hAnsi="Consolas" w:cs="Consolas"/>
+          <w:color w:val="0000C0"/>
+          <w:sz w:val="20"/>
+          <w:szCs w:val="20"/>
+          <w:highlight w:val="lightGray"/>
+        </w:rPr>
+        <w:t>resetChannel</w:t>
+      </w:r>
+      <w:proofErr w:type="spellEnd"/>
+      <w:r>
+        <w:rPr>
+          <w:rFonts w:ascii="Consolas" w:hAnsi="Consolas" w:cs="Consolas"/>
+          <w:color w:val="000000"/>
+          <w:sz w:val="20"/>
+          <w:szCs w:val="20"/>
+          <w:highlight w:val="lightGray"/>
+        </w:rPr>
+        <w:t>)</w:t>
+      </w:r>
+    </w:p>
+    <w:p>
+      <w:pPr>
+        <w:pStyle w:val="NoSpacing"/>
+        <w:rPr>
+          <w:u w:val="single"/>
+        </w:rPr>
+      </w:pPr>
+    </w:p>
+    <w:p>
+      <w:pPr>
+        <w:pStyle w:val="NoSpacing"/>
+        <w:rPr>
+          <w:u w:val="single"/>
+        </w:rPr>
+      </w:pPr>
+      <w:r>
+        <w:rPr>
+          <w:u w:val="single"/>
+        </w:rPr>
+        <w:t>Pipeline Diagram:</w:t>
+      </w:r>
+    </w:p>
+    <w:p>
+      <w:pPr>
+        <w:pStyle w:val="NoSpacing"/>
+        <w:rPr>
+          <w:u w:val="single"/>
+        </w:rPr>
+      </w:pPr>
+    </w:p>
+    <w:p>
+      <w:pPr>
+        <w:pStyle w:val="NoSpacing"/>
+        <w:rPr>
+          <w:u w:val="single"/>
+        </w:rPr>
+      </w:pPr>
+      <w:r>
+        <w:rPr>
+          <w:noProof/>
+          <w:u w:val="single"/>
+        </w:rPr>
+        <w:lastRenderedPageBreak/>
+        <w:drawing>
+          <wp:inline distT="0" distB="0" distL="0" distR="0">
+            <wp:extent cx="4276725" cy="1743075"/>
+            <wp:effectExtent l="0" t="0" r="9525" b="9525"/>
+            <wp:docPr id="10" name="Picture 10"/>
+            <wp:cNvGraphicFramePr>
+              <a:graphicFrameLocks xmlns:a="http://schemas.openxmlformats.org/drawingml/2006/main" noChangeAspect="1"/>
+            </wp:cNvGraphicFramePr>
+            <a:graphic xmlns:a="http://schemas.openxmlformats.org/drawingml/2006/main">
+              <a:graphicData uri="http://schemas.openxmlformats.org/drawingml/2006/picture">
+                <pic:pic xmlns:pic="http://schemas.openxmlformats.org/drawingml/2006/picture">
+                  <pic:nvPicPr>
+                    <pic:cNvPr id="0" name="Picture 1"/>
+                    <pic:cNvPicPr>
+                      <a:picLocks noChangeAspect="1" noChangeArrowheads="1"/>
+                    </pic:cNvPicPr>
+                  </pic:nvPicPr>
+                  <pic:blipFill>
+                    <a:blip r:embed="rId13">
+                      <a:extLst>
+                        <a:ext uri="{28A0092B-C50C-407E-A947-70E740481C1C}">
+                          <a14:useLocalDpi xmlns:a14="http://schemas.microsoft.com/office/drawing/2010/main" val="0"/>
+                        </a:ext>
+                      </a:extLst>
+                    </a:blip>
+                    <a:srcRect/>
+                    <a:stretch>
+                      <a:fillRect/>
+                    </a:stretch>
+                  </pic:blipFill>
+                  <pic:spPr bwMode="auto">
+                    <a:xfrm>
+                      <a:off x="0" y="0"/>
+                      <a:ext cx="4276725" cy="1743075"/>
+                    </a:xfrm>
+                    <a:prstGeom prst="rect">
+                      <a:avLst/>
+                    </a:prstGeom>
+                    <a:noFill/>
+                    <a:ln>
+                      <a:noFill/>
+                    </a:ln>
+                  </pic:spPr>
+                </pic:pic>
+              </a:graphicData>
+            </a:graphic>
+          </wp:inline>
+        </w:drawing>
+      </w:r>
+    </w:p>
+    <w:p>
+      <w:pPr>
+        <w:pStyle w:val="NoSpacing"/>
+        <w:rPr>
+          <w:u w:val="single"/>
+        </w:rPr>
+      </w:pPr>
+    </w:p>
+    <w:p>
+      <w:pPr>
+        <w:pStyle w:val="NoSpacing"/>
+        <w:rPr>
+          <w:u w:val="single"/>
+        </w:rPr>
+      </w:pPr>
+    </w:p>
+    <w:p>
+      <w:pPr>
+        <w:pStyle w:val="NoSpacing"/>
+        <w:rPr>
+          <w:u w:val="single"/>
+        </w:rPr>
+      </w:pPr>
+    </w:p>
+    <w:p>
+      <w:pPr>
+        <w:pStyle w:val="NoSpacing"/>
+        <w:rPr>
+          <w:u w:val="single"/>
+        </w:rPr>
+      </w:pPr>
+    </w:p>
+    <w:p>
+      <w:pPr>
+        <w:pStyle w:val="NoSpacing"/>
+        <w:rPr>
+          <w:u w:val="single"/>
+        </w:rPr>
+      </w:pPr>
+      <w:r>
+        <w:rPr>
+          <w:u w:val="single"/>
+        </w:rPr>
+        <w:t>Output:</w:t>
+      </w:r>
+    </w:p>
+    <w:p>
+      <w:pPr>
+        <w:pStyle w:val="NoSpacing"/>
+        <w:rPr>
+          <w:u w:val="single"/>
+        </w:rPr>
+      </w:pPr>
+    </w:p>
+    <w:p>
+      <w:pPr>
+        <w:pStyle w:val="NoSpacing"/>
+        <w:rPr>
+          <w:u w:val="single"/>
+        </w:rPr>
+      </w:pPr>
+      <w:r>
+        <w:rPr>
+          <w:noProof/>
+          <w:u w:val="single"/>
+        </w:rPr>
+        <w:drawing>
+          <wp:inline distT="0" distB="0" distL="0" distR="0">
+            <wp:extent cx="5724525" cy="4619625"/>
+            <wp:effectExtent l="0" t="0" r="9525" b="9525"/>
+            <wp:docPr id="11" name="Picture 11"/>
+            <wp:cNvGraphicFramePr>
+              <a:graphicFrameLocks xmlns:a="http://schemas.openxmlformats.org/drawingml/2006/main" noChangeAspect="1"/>
+            </wp:cNvGraphicFramePr>
+            <a:graphic xmlns:a="http://schemas.openxmlformats.org/drawingml/2006/main">
+              <a:graphicData uri="http://schemas.openxmlformats.org/drawingml/2006/picture">
+                <pic:pic xmlns:pic="http://schemas.openxmlformats.org/drawingml/2006/picture">
+                  <pic:nvPicPr>
+                    <pic:cNvPr id="0" name="Picture 2"/>
+                    <pic:cNvPicPr>
+                      <a:picLocks noChangeAspect="1" noChangeArrowheads="1"/>
+                    </pic:cNvPicPr>
+                  </pic:nvPicPr>
+                  <pic:blipFill>
+                    <a:blip r:embed="rId14">
+                      <a:extLst>
+                        <a:ext uri="{28A0092B-C50C-407E-A947-70E740481C1C}">
+                          <a14:useLocalDpi xmlns:a14="http://schemas.microsoft.com/office/drawing/2010/main" val="0"/>
+                        </a:ext>
+                      </a:extLst>
+                    </a:blip>
+                    <a:srcRect/>
+                    <a:stretch>
+                      <a:fillRect/>
+                    </a:stretch>
+                  </pic:blipFill>
+                  <pic:spPr bwMode="auto">
+                    <a:xfrm>
+                      <a:off x="0" y="0"/>
+                      <a:ext cx="5724525" cy="4619625"/>
+                    </a:xfrm>
+                    <a:prstGeom prst="rect">
+                      <a:avLst/>
+                    </a:prstGeom>
+                    <a:noFill/>
+                    <a:ln>
+                      <a:noFill/>
+                    </a:ln>
+                  </pic:spPr>
+                </pic:pic>
+              </a:graphicData>
+            </a:graphic>
+          </wp:inline>
+        </w:drawing>
+      </w:r>
+    </w:p>
+    <w:p>
+      <w:pPr>
+        <w:pStyle w:val="NoSpacing"/>
+        <w:rPr>
+          <w:u w:val="single"/>
+        </w:rPr>
+      </w:pPr>
+    </w:p>
+    <w:p>
+      <w:pPr>
+        <w:pStyle w:val="NoSpacing"/>
+        <w:rPr>
+          <w:b/>
+        </w:rPr>
+      </w:pPr>
+      <w:r>
+        <w:rPr>
+          <w:b/>
+        </w:rPr>
+        <w:t>Associated Question (Does it overcome the problem identified in Exercise 1? If not, why not?)</w:t>
+      </w:r>
+    </w:p>
+    <w:p>
+      <w:pPr>
+        <w:pStyle w:val="NoSpacing"/>
+        <w:rPr>
+          <w:u w:val="single"/>
+        </w:rPr>
+      </w:pPr>
+    </w:p>
+    <w:p>
+      <w:pPr>
+        <w:pStyle w:val="NoSpacing"/>
+      </w:pPr>
+      <w:r>
+        <w:t>It doesn’t overcome the problem in exercise 1, as the functionality is almost identical except for the prefix functions are now in successor.</w:t>
+      </w:r>
       <w:bookmarkStart w:id="0" w:name="_GoBack"/>
       <w:bookmarkEnd w:id="0"/>
     </w:p>

</xml_diff>

<commit_message>
Added exercise 5-1 to the lab book.
</commit_message>
<xml_diff>
--- a/Lab Book.docx
+++ b/Lab Book.docx
@@ -718,7 +718,7 @@
           <w:noProof/>
         </w:rPr>
         <w:drawing>
-          <wp:inline distT="0" distB="0" distL="0" distR="0">
+          <wp:inline distT="0" distB="0" distL="0" distR="0" wp14:anchorId="5DFC08F0" wp14:editId="28EFBDF9">
             <wp:extent cx="5343525" cy="771525"/>
             <wp:effectExtent l="0" t="0" r="9525" b="9525"/>
             <wp:docPr id="1" name="Picture 1"/>
@@ -779,7 +779,7 @@
           <w:noProof/>
         </w:rPr>
         <w:drawing>
-          <wp:inline distT="0" distB="0" distL="0" distR="0">
+          <wp:inline distT="0" distB="0" distL="0" distR="0" wp14:anchorId="1057CAAF" wp14:editId="13074B28">
             <wp:extent cx="4829175" cy="1809750"/>
             <wp:effectExtent l="0" t="0" r="9525" b="0"/>
             <wp:docPr id="2" name="Picture 2"/>
@@ -1678,7 +1678,7 @@
           <w:noProof/>
         </w:rPr>
         <w:drawing>
-          <wp:inline distT="0" distB="0" distL="0" distR="0">
+          <wp:inline distT="0" distB="0" distL="0" distR="0" wp14:anchorId="19DAFE1F" wp14:editId="0153B4C5">
             <wp:extent cx="5334000" cy="771525"/>
             <wp:effectExtent l="0" t="0" r="0" b="9525"/>
             <wp:docPr id="3" name="Picture 3"/>
@@ -1738,7 +1738,7 @@
           <w:noProof/>
         </w:rPr>
         <w:drawing>
-          <wp:inline distT="0" distB="0" distL="0" distR="0">
+          <wp:inline distT="0" distB="0" distL="0" distR="0" wp14:anchorId="034AA450" wp14:editId="618E541F">
             <wp:extent cx="5019675" cy="819150"/>
             <wp:effectExtent l="0" t="0" r="9525" b="0"/>
             <wp:docPr id="4" name="Picture 4"/>
@@ -2536,7 +2536,7 @@
           <w:noProof/>
         </w:rPr>
         <w:drawing>
-          <wp:inline distT="0" distB="0" distL="0" distR="0">
+          <wp:inline distT="0" distB="0" distL="0" distR="0" wp14:anchorId="2C3E2468" wp14:editId="67076DAA">
             <wp:extent cx="5724525" cy="1066800"/>
             <wp:effectExtent l="0" t="0" r="9525" b="0"/>
             <wp:docPr id="5" name="Picture 5"/>
@@ -2620,7 +2620,7 @@
           <w:noProof/>
         </w:rPr>
         <w:drawing>
-          <wp:inline distT="0" distB="0" distL="0" distR="0">
+          <wp:inline distT="0" distB="0" distL="0" distR="0" wp14:anchorId="23070254" wp14:editId="5EF115BF">
             <wp:extent cx="4476750" cy="1495425"/>
             <wp:effectExtent l="0" t="0" r="0" b="9525"/>
             <wp:docPr id="6" name="Picture 6"/>
@@ -3843,7 +3843,7 @@
           <w:u w:val="single"/>
         </w:rPr>
         <w:drawing>
-          <wp:inline distT="0" distB="0" distL="0" distR="0">
+          <wp:inline distT="0" distB="0" distL="0" distR="0" wp14:anchorId="61DC3A4B" wp14:editId="58B53D64">
             <wp:extent cx="5257800" cy="1343025"/>
             <wp:effectExtent l="0" t="0" r="0" b="9525"/>
             <wp:docPr id="7" name="Picture 7"/>
@@ -3935,7 +3935,7 @@
           <w:u w:val="single"/>
         </w:rPr>
         <w:drawing>
-          <wp:inline distT="0" distB="0" distL="0" distR="0">
+          <wp:inline distT="0" distB="0" distL="0" distR="0" wp14:anchorId="3C00FF9E" wp14:editId="0D5B2585">
             <wp:extent cx="5724525" cy="1314450"/>
             <wp:effectExtent l="0" t="0" r="9525" b="0"/>
             <wp:docPr id="8" name="Picture 8"/>
@@ -4066,7 +4066,7 @@
           <w:u w:val="single"/>
         </w:rPr>
         <w:drawing>
-          <wp:inline distT="0" distB="0" distL="0" distR="0">
+          <wp:inline distT="0" distB="0" distL="0" distR="0" wp14:anchorId="7CBB1FFA" wp14:editId="31C6B0A8">
             <wp:extent cx="4733925" cy="1771650"/>
             <wp:effectExtent l="0" t="0" r="9525" b="0"/>
             <wp:docPr id="9" name="Picture 9"/>
@@ -4321,7 +4321,6 @@
           <w:szCs w:val="20"/>
         </w:rPr>
       </w:pPr>
-      <w:proofErr w:type="spellStart"/>
       <w:r>
         <w:rPr>
           <w:rFonts w:ascii="Consolas" w:hAnsi="Consolas" w:cs="Consolas"/>
@@ -4333,7 +4332,6 @@
         </w:rPr>
         <w:t>def</w:t>
       </w:r>
-      <w:proofErr w:type="spellEnd"/>
       <w:r>
         <w:rPr>
           <w:rFonts w:ascii="Consolas" w:hAnsi="Consolas" w:cs="Consolas"/>
@@ -5123,15 +5121,6 @@
           <w:highlight w:val="lightGray"/>
         </w:rPr>
         <w:tab/>
-      </w:r>
-      <w:r>
-        <w:rPr>
-          <w:rFonts w:ascii="Consolas" w:hAnsi="Consolas" w:cs="Consolas"/>
-          <w:color w:val="000000"/>
-          <w:sz w:val="20"/>
-          <w:szCs w:val="20"/>
-          <w:highlight w:val="lightGray"/>
-        </w:rPr>
         <w:t xml:space="preserve"> </w:t>
       </w:r>
       <w:proofErr w:type="spellStart"/>
@@ -5241,15 +5230,6 @@
           <w:highlight w:val="lightGray"/>
         </w:rPr>
         <w:tab/>
-      </w:r>
-      <w:r>
-        <w:rPr>
-          <w:rFonts w:ascii="Consolas" w:hAnsi="Consolas" w:cs="Consolas"/>
-          <w:color w:val="000000"/>
-          <w:sz w:val="20"/>
-          <w:szCs w:val="20"/>
-          <w:highlight w:val="lightGray"/>
-        </w:rPr>
         <w:t xml:space="preserve"> </w:t>
       </w:r>
       <w:proofErr w:type="spellStart"/>
@@ -5341,7 +5321,7 @@
         </w:rPr>
         <w:lastRenderedPageBreak/>
         <w:drawing>
-          <wp:inline distT="0" distB="0" distL="0" distR="0">
+          <wp:inline distT="0" distB="0" distL="0" distR="0" wp14:anchorId="2E73FA2B" wp14:editId="325114FF">
             <wp:extent cx="4276725" cy="1743075"/>
             <wp:effectExtent l="0" t="0" r="9525" b="9525"/>
             <wp:docPr id="10" name="Picture 10"/>
@@ -5457,7 +5437,7 @@
           <w:u w:val="single"/>
         </w:rPr>
         <w:drawing>
-          <wp:inline distT="0" distB="0" distL="0" distR="0">
+          <wp:inline distT="0" distB="0" distL="0" distR="0" wp14:anchorId="6B9F3827" wp14:editId="563A0EE0">
             <wp:extent cx="5724525" cy="4619625"/>
             <wp:effectExtent l="0" t="0" r="9525" b="9525"/>
             <wp:docPr id="11" name="Picture 11"/>
@@ -5542,6 +5522,77 @@
       </w:pPr>
       <w:r>
         <w:t>It doesn’t overcome the problem in exercise 1, as the functionality is almost identical except for the prefix functions are now in successor.</w:t>
+      </w:r>
+    </w:p>
+    <w:p>
+      <w:pPr>
+        <w:pStyle w:val="NoSpacing"/>
+      </w:pPr>
+    </w:p>
+    <w:p>
+      <w:pPr>
+        <w:pStyle w:val="NoSpacing"/>
+      </w:pPr>
+    </w:p>
+    <w:p>
+      <w:pPr>
+        <w:pStyle w:val="NoSpacing"/>
+      </w:pPr>
+    </w:p>
+    <w:p>
+      <w:pPr>
+        <w:pStyle w:val="NoSpacing"/>
+        <w:rPr>
+          <w:b/>
+          <w:i/>
+        </w:rPr>
+      </w:pPr>
+      <w:r>
+        <w:rPr>
+          <w:b/>
+          <w:i/>
+        </w:rPr>
+        <w:lastRenderedPageBreak/>
+        <w:t>Exercise 5-1:</w:t>
+      </w:r>
+    </w:p>
+    <w:p>
+      <w:pPr>
+        <w:pStyle w:val="NoSpacing"/>
+      </w:pPr>
+    </w:p>
+    <w:p>
+      <w:pPr>
+        <w:pStyle w:val="NoSpacing"/>
+      </w:pPr>
+      <w:r>
+        <w:t xml:space="preserve">The delays do in fact work on the </w:t>
+      </w:r>
+      <w:proofErr w:type="spellStart"/>
+      <w:r>
+        <w:t>QProducer</w:t>
+      </w:r>
+      <w:proofErr w:type="spellEnd"/>
+      <w:r>
+        <w:t xml:space="preserve">/Consumer process, as the program runs </w:t>
+      </w:r>
+      <w:r>
+        <w:t xml:space="preserve">in variable time according to the value of the delay – the larger the delay, the longer the program takes to execute. </w:t>
+      </w:r>
+      <w:r>
+        <w:t>It appears</w:t>
+      </w:r>
+      <w:r>
+        <w:t xml:space="preserve"> only one delay needs to be modified for the delay to work – as expected. This means there can either be a delay from values being written, or a delay from values being read. Upon further examination, I believe the delay is scaled from 1000 to 1. This means for each 1000 units added to the delay value, the producer/consumer will take an extra second to process a read or write signal.</w:t>
+      </w:r>
+      <w:r>
+        <w:t xml:space="preserve"> It also appears there is no limit on the delay – I tested from a 0 to </w:t>
+      </w:r>
+      <w:r>
+        <w:t>500,000,000-unit</w:t>
+      </w:r>
+      <w:r>
+        <w:t xml:space="preserve"> delay, but the program still ran (may be delimited by the size of primitive variables).</w:t>
       </w:r>
       <w:bookmarkStart w:id="0" w:name="_GoBack"/>
       <w:bookmarkEnd w:id="0"/>

</xml_diff>

<commit_message>
Added exercise 5-2 to the lab book.
</commit_message>
<xml_diff>
--- a/Lab Book.docx
+++ b/Lab Book.docx
@@ -5594,6 +5594,2904 @@
       <w:r>
         <w:t xml:space="preserve"> delay, but the program still ran (may be delimited by the size of primitive variables).</w:t>
       </w:r>
+    </w:p>
+    <w:p>
+      <w:pPr>
+        <w:pStyle w:val="NoSpacing"/>
+      </w:pPr>
+    </w:p>
+    <w:p>
+      <w:pPr>
+        <w:pStyle w:val="NoSpacing"/>
+        <w:rPr>
+          <w:b/>
+          <w:i/>
+        </w:rPr>
+      </w:pPr>
+      <w:r>
+        <w:rPr>
+          <w:b/>
+          <w:i/>
+        </w:rPr>
+        <w:t>Exercise 5-2:</w:t>
+      </w:r>
+    </w:p>
+    <w:p>
+      <w:pPr>
+        <w:pStyle w:val="NoSpacing"/>
+        <w:rPr>
+          <w:b/>
+          <w:i/>
+        </w:rPr>
+      </w:pPr>
+    </w:p>
+    <w:p>
+      <w:pPr>
+        <w:pStyle w:val="NoSpacing"/>
+        <w:rPr>
+          <w:u w:val="single"/>
+        </w:rPr>
+      </w:pPr>
+      <w:r>
+        <w:rPr>
+          <w:u w:val="single"/>
+        </w:rPr>
+        <w:t>(Scale Class)</w:t>
+      </w:r>
+    </w:p>
+    <w:p>
+      <w:pPr>
+        <w:pStyle w:val="NoSpacing"/>
+        <w:rPr>
+          <w:u w:val="single"/>
+        </w:rPr>
+      </w:pPr>
+    </w:p>
+    <w:p>
+      <w:pPr>
+        <w:autoSpaceDE w:val="0"/>
+        <w:autoSpaceDN w:val="0"/>
+        <w:adjustRightInd w:val="0"/>
+        <w:spacing w:after="0" w:line="240" w:lineRule="auto"/>
+        <w:rPr>
+          <w:rFonts w:ascii="Consolas" w:hAnsi="Consolas" w:cs="Consolas"/>
+          <w:sz w:val="20"/>
+          <w:szCs w:val="20"/>
+        </w:rPr>
+      </w:pPr>
+      <w:r>
+        <w:rPr>
+          <w:rFonts w:ascii="Consolas" w:hAnsi="Consolas" w:cs="Consolas"/>
+          <w:b/>
+          <w:bCs/>
+          <w:color w:val="7F0055"/>
+          <w:sz w:val="20"/>
+          <w:szCs w:val="20"/>
+        </w:rPr>
+        <w:t>case</w:t>
+      </w:r>
+      <w:r>
+        <w:rPr>
+          <w:rFonts w:ascii="Consolas" w:hAnsi="Consolas" w:cs="Consolas"/>
+          <w:color w:val="000000"/>
+          <w:sz w:val="20"/>
+          <w:szCs w:val="20"/>
+        </w:rPr>
+        <w:t xml:space="preserve"> </w:t>
+      </w:r>
+      <w:r>
+        <w:rPr>
+          <w:rFonts w:ascii="Consolas" w:hAnsi="Consolas" w:cs="Consolas"/>
+          <w:color w:val="6A3E3E"/>
+          <w:sz w:val="20"/>
+          <w:szCs w:val="20"/>
+        </w:rPr>
+        <w:t>SUSPEND</w:t>
+      </w:r>
+      <w:r>
+        <w:rPr>
+          <w:rFonts w:ascii="Consolas" w:hAnsi="Consolas" w:cs="Consolas"/>
+          <w:color w:val="000000"/>
+          <w:sz w:val="20"/>
+          <w:szCs w:val="20"/>
+        </w:rPr>
+        <w:t>:</w:t>
+      </w:r>
+    </w:p>
+    <w:p>
+      <w:pPr>
+        <w:autoSpaceDE w:val="0"/>
+        <w:autoSpaceDN w:val="0"/>
+        <w:adjustRightInd w:val="0"/>
+        <w:spacing w:after="0" w:line="240" w:lineRule="auto"/>
+        <w:ind w:firstLine="720"/>
+        <w:rPr>
+          <w:rFonts w:ascii="Consolas" w:hAnsi="Consolas" w:cs="Consolas"/>
+          <w:sz w:val="20"/>
+          <w:szCs w:val="20"/>
+        </w:rPr>
+      </w:pPr>
+      <w:r>
+        <w:rPr>
+          <w:rFonts w:ascii="Consolas" w:hAnsi="Consolas" w:cs="Consolas"/>
+          <w:color w:val="3F7F5F"/>
+          <w:sz w:val="20"/>
+          <w:szCs w:val="20"/>
+        </w:rPr>
+        <w:t>/</w:t>
+      </w:r>
+      <w:proofErr w:type="gramStart"/>
+      <w:r>
+        <w:rPr>
+          <w:rFonts w:ascii="Consolas" w:hAnsi="Consolas" w:cs="Consolas"/>
+          <w:color w:val="3F7F5F"/>
+          <w:sz w:val="20"/>
+          <w:szCs w:val="20"/>
+        </w:rPr>
+        <w:t>/  deal</w:t>
+      </w:r>
+      <w:proofErr w:type="gramEnd"/>
+      <w:r>
+        <w:rPr>
+          <w:rFonts w:ascii="Consolas" w:hAnsi="Consolas" w:cs="Consolas"/>
+          <w:color w:val="3F7F5F"/>
+          <w:sz w:val="20"/>
+          <w:szCs w:val="20"/>
+        </w:rPr>
+        <w:t xml:space="preserve"> with Suspend input</w:t>
+      </w:r>
+    </w:p>
+    <w:p>
+      <w:pPr>
+        <w:autoSpaceDE w:val="0"/>
+        <w:autoSpaceDN w:val="0"/>
+        <w:adjustRightInd w:val="0"/>
+        <w:spacing w:after="0" w:line="240" w:lineRule="auto"/>
+        <w:ind w:firstLine="720"/>
+        <w:rPr>
+          <w:rFonts w:ascii="Consolas" w:hAnsi="Consolas" w:cs="Consolas"/>
+          <w:sz w:val="20"/>
+          <w:szCs w:val="20"/>
+        </w:rPr>
+      </w:pPr>
+      <w:proofErr w:type="spellStart"/>
+      <w:r>
+        <w:rPr>
+          <w:rFonts w:ascii="Consolas" w:hAnsi="Consolas" w:cs="Consolas"/>
+          <w:color w:val="6A3E3E"/>
+          <w:sz w:val="20"/>
+          <w:szCs w:val="20"/>
+        </w:rPr>
+        <w:t>preCon</w:t>
+      </w:r>
+      <w:proofErr w:type="spellEnd"/>
+      <w:r>
+        <w:rPr>
+          <w:rFonts w:ascii="Consolas" w:hAnsi="Consolas" w:cs="Consolas"/>
+          <w:color w:val="000000"/>
+          <w:sz w:val="20"/>
+          <w:szCs w:val="20"/>
+        </w:rPr>
+        <w:t>[</w:t>
+      </w:r>
+      <w:r>
+        <w:rPr>
+          <w:rFonts w:ascii="Consolas" w:hAnsi="Consolas" w:cs="Consolas"/>
+          <w:color w:val="6A3E3E"/>
+          <w:sz w:val="20"/>
+          <w:szCs w:val="20"/>
+        </w:rPr>
+        <w:t>SUSPEND</w:t>
+      </w:r>
+      <w:r>
+        <w:rPr>
+          <w:rFonts w:ascii="Consolas" w:hAnsi="Consolas" w:cs="Consolas"/>
+          <w:color w:val="000000"/>
+          <w:sz w:val="20"/>
+          <w:szCs w:val="20"/>
+        </w:rPr>
+        <w:t xml:space="preserve">] = </w:t>
+      </w:r>
+      <w:r>
+        <w:rPr>
+          <w:rFonts w:ascii="Consolas" w:hAnsi="Consolas" w:cs="Consolas"/>
+          <w:b/>
+          <w:bCs/>
+          <w:color w:val="7F0055"/>
+          <w:sz w:val="20"/>
+          <w:szCs w:val="20"/>
+        </w:rPr>
+        <w:t>false</w:t>
+      </w:r>
+    </w:p>
+    <w:p>
+      <w:pPr>
+        <w:autoSpaceDE w:val="0"/>
+        <w:autoSpaceDN w:val="0"/>
+        <w:adjustRightInd w:val="0"/>
+        <w:spacing w:after="0" w:line="240" w:lineRule="auto"/>
+        <w:rPr>
+          <w:rFonts w:ascii="Consolas" w:hAnsi="Consolas" w:cs="Consolas"/>
+          <w:sz w:val="20"/>
+          <w:szCs w:val="20"/>
+        </w:rPr>
+      </w:pPr>
+      <w:r>
+        <w:rPr>
+          <w:rFonts w:ascii="Consolas" w:hAnsi="Consolas" w:cs="Consolas"/>
+          <w:color w:val="000000"/>
+          <w:sz w:val="20"/>
+          <w:szCs w:val="20"/>
+        </w:rPr>
+        <w:tab/>
+      </w:r>
+      <w:proofErr w:type="spellStart"/>
+      <w:r>
+        <w:rPr>
+          <w:rFonts w:ascii="Consolas" w:hAnsi="Consolas" w:cs="Consolas"/>
+          <w:color w:val="6A3E3E"/>
+          <w:sz w:val="20"/>
+          <w:szCs w:val="20"/>
+        </w:rPr>
+        <w:t>preCon</w:t>
+      </w:r>
+      <w:proofErr w:type="spellEnd"/>
+      <w:r>
+        <w:rPr>
+          <w:rFonts w:ascii="Consolas" w:hAnsi="Consolas" w:cs="Consolas"/>
+          <w:color w:val="000000"/>
+          <w:sz w:val="20"/>
+          <w:szCs w:val="20"/>
+        </w:rPr>
+        <w:t>[</w:t>
+      </w:r>
+      <w:r>
+        <w:rPr>
+          <w:rFonts w:ascii="Consolas" w:hAnsi="Consolas" w:cs="Consolas"/>
+          <w:color w:val="6A3E3E"/>
+          <w:sz w:val="20"/>
+          <w:szCs w:val="20"/>
+        </w:rPr>
+        <w:t>INJECT</w:t>
+      </w:r>
+      <w:r>
+        <w:rPr>
+          <w:rFonts w:ascii="Consolas" w:hAnsi="Consolas" w:cs="Consolas"/>
+          <w:color w:val="000000"/>
+          <w:sz w:val="20"/>
+          <w:szCs w:val="20"/>
+        </w:rPr>
+        <w:t xml:space="preserve">] = </w:t>
+      </w:r>
+      <w:r>
+        <w:rPr>
+          <w:rFonts w:ascii="Consolas" w:hAnsi="Consolas" w:cs="Consolas"/>
+          <w:b/>
+          <w:bCs/>
+          <w:color w:val="7F0055"/>
+          <w:sz w:val="20"/>
+          <w:szCs w:val="20"/>
+        </w:rPr>
+        <w:t>true</w:t>
+      </w:r>
+    </w:p>
+    <w:p>
+      <w:pPr>
+        <w:autoSpaceDE w:val="0"/>
+        <w:autoSpaceDN w:val="0"/>
+        <w:adjustRightInd w:val="0"/>
+        <w:spacing w:after="0" w:line="240" w:lineRule="auto"/>
+        <w:rPr>
+          <w:rFonts w:ascii="Consolas" w:hAnsi="Consolas" w:cs="Consolas"/>
+          <w:sz w:val="20"/>
+          <w:szCs w:val="20"/>
+        </w:rPr>
+      </w:pPr>
+      <w:r>
+        <w:rPr>
+          <w:rFonts w:ascii="Consolas" w:hAnsi="Consolas" w:cs="Consolas"/>
+          <w:color w:val="000000"/>
+          <w:sz w:val="20"/>
+          <w:szCs w:val="20"/>
+        </w:rPr>
+        <w:tab/>
+      </w:r>
+      <w:proofErr w:type="spellStart"/>
+      <w:r>
+        <w:rPr>
+          <w:rFonts w:ascii="Consolas" w:hAnsi="Consolas" w:cs="Consolas"/>
+          <w:color w:val="6A3E3E"/>
+          <w:sz w:val="20"/>
+          <w:szCs w:val="20"/>
+        </w:rPr>
+        <w:t>preCon</w:t>
+      </w:r>
+      <w:proofErr w:type="spellEnd"/>
+      <w:r>
+        <w:rPr>
+          <w:rFonts w:ascii="Consolas" w:hAnsi="Consolas" w:cs="Consolas"/>
+          <w:color w:val="000000"/>
+          <w:sz w:val="20"/>
+          <w:szCs w:val="20"/>
+        </w:rPr>
+        <w:t>[</w:t>
+      </w:r>
+      <w:r>
+        <w:rPr>
+          <w:rFonts w:ascii="Consolas" w:hAnsi="Consolas" w:cs="Consolas"/>
+          <w:color w:val="6A3E3E"/>
+          <w:sz w:val="20"/>
+          <w:szCs w:val="20"/>
+        </w:rPr>
+        <w:t>INPUT</w:t>
+      </w:r>
+      <w:r>
+        <w:rPr>
+          <w:rFonts w:ascii="Consolas" w:hAnsi="Consolas" w:cs="Consolas"/>
+          <w:color w:val="000000"/>
+          <w:sz w:val="20"/>
+          <w:szCs w:val="20"/>
+        </w:rPr>
+        <w:t xml:space="preserve">] = </w:t>
+      </w:r>
+      <w:r>
+        <w:rPr>
+          <w:rFonts w:ascii="Consolas" w:hAnsi="Consolas" w:cs="Consolas"/>
+          <w:b/>
+          <w:bCs/>
+          <w:color w:val="7F0055"/>
+          <w:sz w:val="20"/>
+          <w:szCs w:val="20"/>
+        </w:rPr>
+        <w:t>false</w:t>
+      </w:r>
+    </w:p>
+    <w:p>
+      <w:pPr>
+        <w:autoSpaceDE w:val="0"/>
+        <w:autoSpaceDN w:val="0"/>
+        <w:adjustRightInd w:val="0"/>
+        <w:spacing w:after="0" w:line="240" w:lineRule="auto"/>
+        <w:rPr>
+          <w:rFonts w:ascii="Consolas" w:hAnsi="Consolas" w:cs="Consolas"/>
+          <w:sz w:val="20"/>
+          <w:szCs w:val="20"/>
+        </w:rPr>
+      </w:pPr>
+      <w:r>
+        <w:rPr>
+          <w:rFonts w:ascii="Consolas" w:hAnsi="Consolas" w:cs="Consolas"/>
+          <w:color w:val="000000"/>
+          <w:sz w:val="20"/>
+          <w:szCs w:val="20"/>
+        </w:rPr>
+        <w:tab/>
+      </w:r>
+      <w:proofErr w:type="spellStart"/>
+      <w:proofErr w:type="gramStart"/>
+      <w:r>
+        <w:rPr>
+          <w:rFonts w:ascii="Consolas" w:hAnsi="Consolas" w:cs="Consolas"/>
+          <w:color w:val="0000C0"/>
+          <w:sz w:val="20"/>
+          <w:szCs w:val="20"/>
+        </w:rPr>
+        <w:t>suspend</w:t>
+      </w:r>
+      <w:r>
+        <w:rPr>
+          <w:rFonts w:ascii="Consolas" w:hAnsi="Consolas" w:cs="Consolas"/>
+          <w:color w:val="000000"/>
+          <w:sz w:val="20"/>
+          <w:szCs w:val="20"/>
+        </w:rPr>
+        <w:t>.read</w:t>
+      </w:r>
+      <w:proofErr w:type="spellEnd"/>
+      <w:proofErr w:type="gramEnd"/>
+      <w:r>
+        <w:rPr>
+          <w:rFonts w:ascii="Consolas" w:hAnsi="Consolas" w:cs="Consolas"/>
+          <w:color w:val="000000"/>
+          <w:sz w:val="20"/>
+          <w:szCs w:val="20"/>
+        </w:rPr>
+        <w:t>()</w:t>
+      </w:r>
+    </w:p>
+    <w:p>
+      <w:pPr>
+        <w:autoSpaceDE w:val="0"/>
+        <w:autoSpaceDN w:val="0"/>
+        <w:adjustRightInd w:val="0"/>
+        <w:spacing w:after="0" w:line="240" w:lineRule="auto"/>
+        <w:rPr>
+          <w:rFonts w:ascii="Consolas" w:hAnsi="Consolas" w:cs="Consolas"/>
+          <w:sz w:val="20"/>
+          <w:szCs w:val="20"/>
+        </w:rPr>
+      </w:pPr>
+      <w:r>
+        <w:rPr>
+          <w:rFonts w:ascii="Consolas" w:hAnsi="Consolas" w:cs="Consolas"/>
+          <w:color w:val="000000"/>
+          <w:sz w:val="20"/>
+          <w:szCs w:val="20"/>
+        </w:rPr>
+        <w:tab/>
+      </w:r>
+      <w:proofErr w:type="spellStart"/>
+      <w:proofErr w:type="gramStart"/>
+      <w:r>
+        <w:rPr>
+          <w:rFonts w:ascii="Consolas" w:hAnsi="Consolas" w:cs="Consolas"/>
+          <w:color w:val="0000C0"/>
+          <w:sz w:val="20"/>
+          <w:szCs w:val="20"/>
+        </w:rPr>
+        <w:t>factor</w:t>
+      </w:r>
+      <w:r>
+        <w:rPr>
+          <w:rFonts w:ascii="Consolas" w:hAnsi="Consolas" w:cs="Consolas"/>
+          <w:color w:val="000000"/>
+          <w:sz w:val="20"/>
+          <w:szCs w:val="20"/>
+        </w:rPr>
+        <w:t>.write</w:t>
+      </w:r>
+      <w:proofErr w:type="spellEnd"/>
+      <w:proofErr w:type="gramEnd"/>
+      <w:r>
+        <w:rPr>
+          <w:rFonts w:ascii="Consolas" w:hAnsi="Consolas" w:cs="Consolas"/>
+          <w:color w:val="000000"/>
+          <w:sz w:val="20"/>
+          <w:szCs w:val="20"/>
+        </w:rPr>
+        <w:t>(</w:t>
+      </w:r>
+      <w:r>
+        <w:rPr>
+          <w:rFonts w:ascii="Consolas" w:hAnsi="Consolas" w:cs="Consolas"/>
+          <w:color w:val="0000C0"/>
+          <w:sz w:val="20"/>
+          <w:szCs w:val="20"/>
+        </w:rPr>
+        <w:t>scaling</w:t>
+      </w:r>
+      <w:r>
+        <w:rPr>
+          <w:rFonts w:ascii="Consolas" w:hAnsi="Consolas" w:cs="Consolas"/>
+          <w:color w:val="000000"/>
+          <w:sz w:val="20"/>
+          <w:szCs w:val="20"/>
+        </w:rPr>
+        <w:t>)</w:t>
+      </w:r>
+    </w:p>
+    <w:p>
+      <w:pPr>
+        <w:autoSpaceDE w:val="0"/>
+        <w:autoSpaceDN w:val="0"/>
+        <w:adjustRightInd w:val="0"/>
+        <w:spacing w:after="0" w:line="240" w:lineRule="auto"/>
+        <w:rPr>
+          <w:rFonts w:ascii="Consolas" w:hAnsi="Consolas" w:cs="Consolas"/>
+          <w:sz w:val="20"/>
+          <w:szCs w:val="20"/>
+        </w:rPr>
+      </w:pPr>
+      <w:r>
+        <w:rPr>
+          <w:rFonts w:ascii="Consolas" w:hAnsi="Consolas" w:cs="Consolas"/>
+          <w:color w:val="000000"/>
+          <w:sz w:val="20"/>
+          <w:szCs w:val="20"/>
+        </w:rPr>
+        <w:tab/>
+      </w:r>
+      <w:r>
+        <w:rPr>
+          <w:rFonts w:ascii="Consolas" w:hAnsi="Consolas" w:cs="Consolas"/>
+          <w:color w:val="6A3E3E"/>
+          <w:sz w:val="20"/>
+          <w:szCs w:val="20"/>
+        </w:rPr>
+        <w:t>suspended</w:t>
+      </w:r>
+      <w:r>
+        <w:rPr>
+          <w:rFonts w:ascii="Consolas" w:hAnsi="Consolas" w:cs="Consolas"/>
+          <w:color w:val="000000"/>
+          <w:sz w:val="20"/>
+          <w:szCs w:val="20"/>
+        </w:rPr>
+        <w:t xml:space="preserve"> = </w:t>
+      </w:r>
+      <w:r>
+        <w:rPr>
+          <w:rFonts w:ascii="Consolas" w:hAnsi="Consolas" w:cs="Consolas"/>
+          <w:b/>
+          <w:bCs/>
+          <w:color w:val="7F0055"/>
+          <w:sz w:val="20"/>
+          <w:szCs w:val="20"/>
+        </w:rPr>
+        <w:t>true</w:t>
+      </w:r>
+    </w:p>
+    <w:p>
+      <w:pPr>
+        <w:autoSpaceDE w:val="0"/>
+        <w:autoSpaceDN w:val="0"/>
+        <w:adjustRightInd w:val="0"/>
+        <w:spacing w:after="0" w:line="240" w:lineRule="auto"/>
+        <w:rPr>
+          <w:rFonts w:ascii="Consolas" w:hAnsi="Consolas" w:cs="Consolas"/>
+          <w:sz w:val="20"/>
+          <w:szCs w:val="20"/>
+        </w:rPr>
+      </w:pPr>
+      <w:r>
+        <w:rPr>
+          <w:rFonts w:ascii="Consolas" w:hAnsi="Consolas" w:cs="Consolas"/>
+          <w:color w:val="000000"/>
+          <w:sz w:val="20"/>
+          <w:szCs w:val="20"/>
+        </w:rPr>
+        <w:tab/>
+      </w:r>
+      <w:proofErr w:type="spellStart"/>
+      <w:r>
+        <w:rPr>
+          <w:rFonts w:ascii="Consolas" w:hAnsi="Consolas" w:cs="Consolas"/>
+          <w:color w:val="66CCFF"/>
+          <w:sz w:val="20"/>
+          <w:szCs w:val="20"/>
+        </w:rPr>
+        <w:t>println</w:t>
+      </w:r>
+      <w:proofErr w:type="spellEnd"/>
+      <w:r>
+        <w:rPr>
+          <w:rFonts w:ascii="Consolas" w:hAnsi="Consolas" w:cs="Consolas"/>
+          <w:color w:val="000000"/>
+          <w:sz w:val="20"/>
+          <w:szCs w:val="20"/>
+        </w:rPr>
+        <w:t xml:space="preserve"> </w:t>
+      </w:r>
+      <w:r>
+        <w:rPr>
+          <w:rFonts w:ascii="Consolas" w:hAnsi="Consolas" w:cs="Consolas"/>
+          <w:color w:val="FF00CC"/>
+          <w:sz w:val="20"/>
+          <w:szCs w:val="20"/>
+        </w:rPr>
+        <w:t>"Stream Suspended"</w:t>
+      </w:r>
+    </w:p>
+    <w:p>
+      <w:pPr>
+        <w:autoSpaceDE w:val="0"/>
+        <w:autoSpaceDN w:val="0"/>
+        <w:adjustRightInd w:val="0"/>
+        <w:spacing w:after="0" w:line="240" w:lineRule="auto"/>
+        <w:rPr>
+          <w:rFonts w:ascii="Consolas" w:hAnsi="Consolas" w:cs="Consolas"/>
+          <w:sz w:val="20"/>
+          <w:szCs w:val="20"/>
+        </w:rPr>
+      </w:pPr>
+      <w:r>
+        <w:rPr>
+          <w:rFonts w:ascii="Consolas" w:hAnsi="Consolas" w:cs="Consolas"/>
+          <w:color w:val="000000"/>
+          <w:sz w:val="20"/>
+          <w:szCs w:val="20"/>
+        </w:rPr>
+        <w:tab/>
+      </w:r>
+      <w:r>
+        <w:rPr>
+          <w:rFonts w:ascii="Consolas" w:hAnsi="Consolas" w:cs="Consolas"/>
+          <w:b/>
+          <w:bCs/>
+          <w:color w:val="7F0055"/>
+          <w:sz w:val="20"/>
+          <w:szCs w:val="20"/>
+        </w:rPr>
+        <w:t>def</w:t>
+      </w:r>
+      <w:r>
+        <w:rPr>
+          <w:rFonts w:ascii="Consolas" w:hAnsi="Consolas" w:cs="Consolas"/>
+          <w:color w:val="000000"/>
+          <w:sz w:val="20"/>
+          <w:szCs w:val="20"/>
+        </w:rPr>
+        <w:t xml:space="preserve"> </w:t>
+      </w:r>
+      <w:proofErr w:type="spellStart"/>
+      <w:r>
+        <w:rPr>
+          <w:rFonts w:ascii="Consolas" w:hAnsi="Consolas" w:cs="Consolas"/>
+          <w:color w:val="6A3E3E"/>
+          <w:sz w:val="20"/>
+          <w:szCs w:val="20"/>
+        </w:rPr>
+        <w:t>inValue</w:t>
+      </w:r>
+      <w:proofErr w:type="spellEnd"/>
+      <w:r>
+        <w:rPr>
+          <w:rFonts w:ascii="Consolas" w:hAnsi="Consolas" w:cs="Consolas"/>
+          <w:color w:val="000000"/>
+          <w:sz w:val="20"/>
+          <w:szCs w:val="20"/>
+        </w:rPr>
+        <w:t xml:space="preserve"> = </w:t>
+      </w:r>
+      <w:proofErr w:type="spellStart"/>
+      <w:r>
+        <w:rPr>
+          <w:rFonts w:ascii="Consolas" w:hAnsi="Consolas" w:cs="Consolas"/>
+          <w:color w:val="0000C0"/>
+          <w:sz w:val="20"/>
+          <w:szCs w:val="20"/>
+        </w:rPr>
+        <w:t>inChannel</w:t>
+      </w:r>
+      <w:r>
+        <w:rPr>
+          <w:rFonts w:ascii="Consolas" w:hAnsi="Consolas" w:cs="Consolas"/>
+          <w:color w:val="000000"/>
+          <w:sz w:val="20"/>
+          <w:szCs w:val="20"/>
+        </w:rPr>
+        <w:t>.read</w:t>
+      </w:r>
+      <w:proofErr w:type="spellEnd"/>
+      <w:r>
+        <w:rPr>
+          <w:rFonts w:ascii="Consolas" w:hAnsi="Consolas" w:cs="Consolas"/>
+          <w:color w:val="000000"/>
+          <w:sz w:val="20"/>
+          <w:szCs w:val="20"/>
+        </w:rPr>
+        <w:t>()</w:t>
+      </w:r>
+    </w:p>
+    <w:p>
+      <w:pPr>
+        <w:autoSpaceDE w:val="0"/>
+        <w:autoSpaceDN w:val="0"/>
+        <w:adjustRightInd w:val="0"/>
+        <w:spacing w:after="0" w:line="240" w:lineRule="auto"/>
+        <w:rPr>
+          <w:rFonts w:ascii="Consolas" w:hAnsi="Consolas" w:cs="Consolas"/>
+          <w:sz w:val="20"/>
+          <w:szCs w:val="20"/>
+        </w:rPr>
+      </w:pPr>
+      <w:r>
+        <w:rPr>
+          <w:rFonts w:ascii="Consolas" w:hAnsi="Consolas" w:cs="Consolas"/>
+          <w:color w:val="000000"/>
+          <w:sz w:val="20"/>
+          <w:szCs w:val="20"/>
+        </w:rPr>
+        <w:tab/>
+      </w:r>
+      <w:r>
+        <w:rPr>
+          <w:rFonts w:ascii="Consolas" w:hAnsi="Consolas" w:cs="Consolas"/>
+          <w:b/>
+          <w:bCs/>
+          <w:color w:val="7F0055"/>
+          <w:sz w:val="20"/>
+          <w:szCs w:val="20"/>
+        </w:rPr>
+        <w:t>def</w:t>
+      </w:r>
+      <w:r>
+        <w:rPr>
+          <w:rFonts w:ascii="Consolas" w:hAnsi="Consolas" w:cs="Consolas"/>
+          <w:color w:val="000000"/>
+          <w:sz w:val="20"/>
+          <w:szCs w:val="20"/>
+        </w:rPr>
+        <w:t xml:space="preserve"> </w:t>
+      </w:r>
+      <w:r>
+        <w:rPr>
+          <w:rFonts w:ascii="Consolas" w:hAnsi="Consolas" w:cs="Consolas"/>
+          <w:color w:val="6A3E3E"/>
+          <w:sz w:val="20"/>
+          <w:szCs w:val="20"/>
+        </w:rPr>
+        <w:t>result</w:t>
+      </w:r>
+      <w:r>
+        <w:rPr>
+          <w:rFonts w:ascii="Consolas" w:hAnsi="Consolas" w:cs="Consolas"/>
+          <w:color w:val="000000"/>
+          <w:sz w:val="20"/>
+          <w:szCs w:val="20"/>
+        </w:rPr>
+        <w:t xml:space="preserve"> = </w:t>
+      </w:r>
+      <w:r>
+        <w:rPr>
+          <w:rFonts w:ascii="Consolas" w:hAnsi="Consolas" w:cs="Consolas"/>
+          <w:b/>
+          <w:bCs/>
+          <w:color w:val="7F0055"/>
+          <w:sz w:val="20"/>
+          <w:szCs w:val="20"/>
+        </w:rPr>
+        <w:t>new</w:t>
+      </w:r>
+      <w:r>
+        <w:rPr>
+          <w:rFonts w:ascii="Consolas" w:hAnsi="Consolas" w:cs="Consolas"/>
+          <w:color w:val="000000"/>
+          <w:sz w:val="20"/>
+          <w:szCs w:val="20"/>
+        </w:rPr>
+        <w:t xml:space="preserve"> </w:t>
+      </w:r>
+      <w:proofErr w:type="spellStart"/>
+      <w:proofErr w:type="gramStart"/>
+      <w:r>
+        <w:rPr>
+          <w:rFonts w:ascii="Consolas" w:hAnsi="Consolas" w:cs="Consolas"/>
+          <w:color w:val="000000"/>
+          <w:sz w:val="20"/>
+          <w:szCs w:val="20"/>
+        </w:rPr>
+        <w:t>ScaledData</w:t>
+      </w:r>
+      <w:proofErr w:type="spellEnd"/>
+      <w:r>
+        <w:rPr>
+          <w:rFonts w:ascii="Consolas" w:hAnsi="Consolas" w:cs="Consolas"/>
+          <w:color w:val="000000"/>
+          <w:sz w:val="20"/>
+          <w:szCs w:val="20"/>
+        </w:rPr>
+        <w:t>(</w:t>
+      </w:r>
+      <w:proofErr w:type="gramEnd"/>
+      <w:r>
+        <w:rPr>
+          <w:rFonts w:ascii="Consolas" w:hAnsi="Consolas" w:cs="Consolas"/>
+          <w:color w:val="000000"/>
+          <w:sz w:val="20"/>
+          <w:szCs w:val="20"/>
+        </w:rPr>
+        <w:t>)</w:t>
+      </w:r>
+    </w:p>
+    <w:p>
+      <w:pPr>
+        <w:autoSpaceDE w:val="0"/>
+        <w:autoSpaceDN w:val="0"/>
+        <w:adjustRightInd w:val="0"/>
+        <w:spacing w:after="0" w:line="240" w:lineRule="auto"/>
+        <w:rPr>
+          <w:rFonts w:ascii="Consolas" w:hAnsi="Consolas" w:cs="Consolas"/>
+          <w:sz w:val="20"/>
+          <w:szCs w:val="20"/>
+        </w:rPr>
+      </w:pPr>
+      <w:r>
+        <w:rPr>
+          <w:rFonts w:ascii="Consolas" w:hAnsi="Consolas" w:cs="Consolas"/>
+          <w:color w:val="000000"/>
+          <w:sz w:val="20"/>
+          <w:szCs w:val="20"/>
+        </w:rPr>
+        <w:tab/>
+      </w:r>
+      <w:proofErr w:type="spellStart"/>
+      <w:proofErr w:type="gramStart"/>
+      <w:r>
+        <w:rPr>
+          <w:rFonts w:ascii="Consolas" w:hAnsi="Consolas" w:cs="Consolas"/>
+          <w:color w:val="6A3E3E"/>
+          <w:sz w:val="20"/>
+          <w:szCs w:val="20"/>
+        </w:rPr>
+        <w:t>result</w:t>
+      </w:r>
+      <w:r>
+        <w:rPr>
+          <w:rFonts w:ascii="Consolas" w:hAnsi="Consolas" w:cs="Consolas"/>
+          <w:color w:val="000000"/>
+          <w:sz w:val="20"/>
+          <w:szCs w:val="20"/>
+        </w:rPr>
+        <w:t>.</w:t>
+      </w:r>
+      <w:r>
+        <w:rPr>
+          <w:rFonts w:ascii="Consolas" w:hAnsi="Consolas" w:cs="Consolas"/>
+          <w:color w:val="0000C0"/>
+          <w:sz w:val="20"/>
+          <w:szCs w:val="20"/>
+        </w:rPr>
+        <w:t>original</w:t>
+      </w:r>
+      <w:proofErr w:type="spellEnd"/>
+      <w:proofErr w:type="gramEnd"/>
+      <w:r>
+        <w:rPr>
+          <w:rFonts w:ascii="Consolas" w:hAnsi="Consolas" w:cs="Consolas"/>
+          <w:color w:val="000000"/>
+          <w:sz w:val="20"/>
+          <w:szCs w:val="20"/>
+        </w:rPr>
+        <w:t xml:space="preserve"> = </w:t>
+      </w:r>
+      <w:proofErr w:type="spellStart"/>
+      <w:r>
+        <w:rPr>
+          <w:rFonts w:ascii="Consolas" w:hAnsi="Consolas" w:cs="Consolas"/>
+          <w:color w:val="6A3E3E"/>
+          <w:sz w:val="20"/>
+          <w:szCs w:val="20"/>
+        </w:rPr>
+        <w:t>inValue</w:t>
+      </w:r>
+      <w:proofErr w:type="spellEnd"/>
+    </w:p>
+    <w:p>
+      <w:pPr>
+        <w:autoSpaceDE w:val="0"/>
+        <w:autoSpaceDN w:val="0"/>
+        <w:adjustRightInd w:val="0"/>
+        <w:spacing w:after="0" w:line="240" w:lineRule="auto"/>
+        <w:rPr>
+          <w:rFonts w:ascii="Consolas" w:hAnsi="Consolas" w:cs="Consolas"/>
+          <w:sz w:val="20"/>
+          <w:szCs w:val="20"/>
+        </w:rPr>
+      </w:pPr>
+      <w:r>
+        <w:rPr>
+          <w:rFonts w:ascii="Consolas" w:hAnsi="Consolas" w:cs="Consolas"/>
+          <w:color w:val="000000"/>
+          <w:sz w:val="20"/>
+          <w:szCs w:val="20"/>
+        </w:rPr>
+        <w:tab/>
+      </w:r>
+      <w:proofErr w:type="spellStart"/>
+      <w:proofErr w:type="gramStart"/>
+      <w:r>
+        <w:rPr>
+          <w:rFonts w:ascii="Consolas" w:hAnsi="Consolas" w:cs="Consolas"/>
+          <w:color w:val="6A3E3E"/>
+          <w:sz w:val="20"/>
+          <w:szCs w:val="20"/>
+        </w:rPr>
+        <w:t>result</w:t>
+      </w:r>
+      <w:r>
+        <w:rPr>
+          <w:rFonts w:ascii="Consolas" w:hAnsi="Consolas" w:cs="Consolas"/>
+          <w:color w:val="000000"/>
+          <w:sz w:val="20"/>
+          <w:szCs w:val="20"/>
+        </w:rPr>
+        <w:t>.</w:t>
+      </w:r>
+      <w:r>
+        <w:rPr>
+          <w:rFonts w:ascii="Consolas" w:hAnsi="Consolas" w:cs="Consolas"/>
+          <w:color w:val="0000C0"/>
+          <w:sz w:val="20"/>
+          <w:szCs w:val="20"/>
+        </w:rPr>
+        <w:t>scaled</w:t>
+      </w:r>
+      <w:proofErr w:type="spellEnd"/>
+      <w:proofErr w:type="gramEnd"/>
+      <w:r>
+        <w:rPr>
+          <w:rFonts w:ascii="Consolas" w:hAnsi="Consolas" w:cs="Consolas"/>
+          <w:color w:val="000000"/>
+          <w:sz w:val="20"/>
+          <w:szCs w:val="20"/>
+        </w:rPr>
+        <w:t xml:space="preserve"> = </w:t>
+      </w:r>
+      <w:proofErr w:type="spellStart"/>
+      <w:r>
+        <w:rPr>
+          <w:rFonts w:ascii="Consolas" w:hAnsi="Consolas" w:cs="Consolas"/>
+          <w:color w:val="6A3E3E"/>
+          <w:sz w:val="20"/>
+          <w:szCs w:val="20"/>
+        </w:rPr>
+        <w:t>inValue</w:t>
+      </w:r>
+      <w:proofErr w:type="spellEnd"/>
+    </w:p>
+    <w:p>
+      <w:pPr>
+        <w:autoSpaceDE w:val="0"/>
+        <w:autoSpaceDN w:val="0"/>
+        <w:adjustRightInd w:val="0"/>
+        <w:spacing w:after="0" w:line="240" w:lineRule="auto"/>
+        <w:rPr>
+          <w:rFonts w:ascii="Consolas" w:hAnsi="Consolas" w:cs="Consolas"/>
+          <w:sz w:val="20"/>
+          <w:szCs w:val="20"/>
+        </w:rPr>
+      </w:pPr>
+      <w:r>
+        <w:rPr>
+          <w:rFonts w:ascii="Consolas" w:hAnsi="Consolas" w:cs="Consolas"/>
+          <w:color w:val="000000"/>
+          <w:sz w:val="20"/>
+          <w:szCs w:val="20"/>
+        </w:rPr>
+        <w:tab/>
+      </w:r>
+      <w:proofErr w:type="spellStart"/>
+      <w:r>
+        <w:rPr>
+          <w:rFonts w:ascii="Consolas" w:hAnsi="Consolas" w:cs="Consolas"/>
+          <w:color w:val="0000C0"/>
+          <w:sz w:val="20"/>
+          <w:szCs w:val="20"/>
+        </w:rPr>
+        <w:t>outChannel</w:t>
+      </w:r>
+      <w:r>
+        <w:rPr>
+          <w:rFonts w:ascii="Consolas" w:hAnsi="Consolas" w:cs="Consolas"/>
+          <w:color w:val="000000"/>
+          <w:sz w:val="20"/>
+          <w:szCs w:val="20"/>
+        </w:rPr>
+        <w:t>.write</w:t>
+      </w:r>
+      <w:proofErr w:type="spellEnd"/>
+      <w:r>
+        <w:rPr>
+          <w:rFonts w:ascii="Consolas" w:hAnsi="Consolas" w:cs="Consolas"/>
+          <w:color w:val="000000"/>
+          <w:sz w:val="20"/>
+          <w:szCs w:val="20"/>
+        </w:rPr>
+        <w:t>(</w:t>
+      </w:r>
+      <w:r>
+        <w:rPr>
+          <w:rFonts w:ascii="Consolas" w:hAnsi="Consolas" w:cs="Consolas"/>
+          <w:color w:val="6A3E3E"/>
+          <w:sz w:val="20"/>
+          <w:szCs w:val="20"/>
+        </w:rPr>
+        <w:t>result</w:t>
+      </w:r>
+      <w:r>
+        <w:rPr>
+          <w:rFonts w:ascii="Consolas" w:hAnsi="Consolas" w:cs="Consolas"/>
+          <w:color w:val="000000"/>
+          <w:sz w:val="20"/>
+          <w:szCs w:val="20"/>
+        </w:rPr>
+        <w:t>)</w:t>
+      </w:r>
+    </w:p>
+    <w:p>
+      <w:pPr>
+        <w:autoSpaceDE w:val="0"/>
+        <w:autoSpaceDN w:val="0"/>
+        <w:adjustRightInd w:val="0"/>
+        <w:spacing w:after="0" w:line="240" w:lineRule="auto"/>
+        <w:rPr>
+          <w:rFonts w:ascii="Consolas" w:hAnsi="Consolas" w:cs="Consolas"/>
+          <w:sz w:val="20"/>
+          <w:szCs w:val="20"/>
+        </w:rPr>
+      </w:pPr>
+      <w:r>
+        <w:rPr>
+          <w:rFonts w:ascii="Consolas" w:hAnsi="Consolas" w:cs="Consolas"/>
+          <w:color w:val="000000"/>
+          <w:sz w:val="20"/>
+          <w:szCs w:val="20"/>
+        </w:rPr>
+        <w:t xml:space="preserve">       </w:t>
+      </w:r>
+      <w:r>
+        <w:rPr>
+          <w:rFonts w:ascii="Consolas" w:hAnsi="Consolas" w:cs="Consolas"/>
+          <w:b/>
+          <w:bCs/>
+          <w:color w:val="7F0055"/>
+          <w:sz w:val="20"/>
+          <w:szCs w:val="20"/>
+        </w:rPr>
+        <w:t>break</w:t>
+      </w:r>
+    </w:p>
+    <w:p>
+      <w:pPr>
+        <w:autoSpaceDE w:val="0"/>
+        <w:autoSpaceDN w:val="0"/>
+        <w:adjustRightInd w:val="0"/>
+        <w:spacing w:after="0" w:line="240" w:lineRule="auto"/>
+        <w:rPr>
+          <w:rFonts w:ascii="Consolas" w:hAnsi="Consolas" w:cs="Consolas"/>
+          <w:sz w:val="20"/>
+          <w:szCs w:val="20"/>
+        </w:rPr>
+      </w:pPr>
+      <w:r>
+        <w:rPr>
+          <w:rFonts w:ascii="Consolas" w:hAnsi="Consolas" w:cs="Consolas"/>
+          <w:b/>
+          <w:bCs/>
+          <w:color w:val="7F0055"/>
+          <w:sz w:val="20"/>
+          <w:szCs w:val="20"/>
+        </w:rPr>
+        <w:t>case</w:t>
+      </w:r>
+      <w:r>
+        <w:rPr>
+          <w:rFonts w:ascii="Consolas" w:hAnsi="Consolas" w:cs="Consolas"/>
+          <w:color w:val="000000"/>
+          <w:sz w:val="20"/>
+          <w:szCs w:val="20"/>
+        </w:rPr>
+        <w:t xml:space="preserve"> </w:t>
+      </w:r>
+      <w:r>
+        <w:rPr>
+          <w:rFonts w:ascii="Consolas" w:hAnsi="Consolas" w:cs="Consolas"/>
+          <w:color w:val="6A3E3E"/>
+          <w:sz w:val="20"/>
+          <w:szCs w:val="20"/>
+        </w:rPr>
+        <w:t>INJECT</w:t>
+      </w:r>
+      <w:r>
+        <w:rPr>
+          <w:rFonts w:ascii="Consolas" w:hAnsi="Consolas" w:cs="Consolas"/>
+          <w:color w:val="000000"/>
+          <w:sz w:val="20"/>
+          <w:szCs w:val="20"/>
+        </w:rPr>
+        <w:t>:</w:t>
+      </w:r>
+    </w:p>
+    <w:p>
+      <w:pPr>
+        <w:autoSpaceDE w:val="0"/>
+        <w:autoSpaceDN w:val="0"/>
+        <w:adjustRightInd w:val="0"/>
+        <w:spacing w:after="0" w:line="240" w:lineRule="auto"/>
+        <w:ind w:firstLine="720"/>
+        <w:rPr>
+          <w:rFonts w:ascii="Consolas" w:hAnsi="Consolas" w:cs="Consolas"/>
+          <w:sz w:val="20"/>
+          <w:szCs w:val="20"/>
+        </w:rPr>
+      </w:pPr>
+      <w:r>
+        <w:rPr>
+          <w:rFonts w:ascii="Consolas" w:hAnsi="Consolas" w:cs="Consolas"/>
+          <w:color w:val="3F7F5F"/>
+          <w:sz w:val="20"/>
+          <w:szCs w:val="20"/>
+        </w:rPr>
+        <w:t>/</w:t>
+      </w:r>
+      <w:proofErr w:type="gramStart"/>
+      <w:r>
+        <w:rPr>
+          <w:rFonts w:ascii="Consolas" w:hAnsi="Consolas" w:cs="Consolas"/>
+          <w:color w:val="3F7F5F"/>
+          <w:sz w:val="20"/>
+          <w:szCs w:val="20"/>
+        </w:rPr>
+        <w:t>/  deal</w:t>
+      </w:r>
+      <w:proofErr w:type="gramEnd"/>
+      <w:r>
+        <w:rPr>
+          <w:rFonts w:ascii="Consolas" w:hAnsi="Consolas" w:cs="Consolas"/>
+          <w:color w:val="3F7F5F"/>
+          <w:sz w:val="20"/>
+          <w:szCs w:val="20"/>
+        </w:rPr>
+        <w:t xml:space="preserve"> with Inject input</w:t>
+      </w:r>
+    </w:p>
+    <w:p>
+      <w:pPr>
+        <w:autoSpaceDE w:val="0"/>
+        <w:autoSpaceDN w:val="0"/>
+        <w:adjustRightInd w:val="0"/>
+        <w:spacing w:after="0" w:line="240" w:lineRule="auto"/>
+        <w:rPr>
+          <w:rFonts w:ascii="Consolas" w:hAnsi="Consolas" w:cs="Consolas"/>
+          <w:sz w:val="20"/>
+          <w:szCs w:val="20"/>
+        </w:rPr>
+      </w:pPr>
+      <w:r>
+        <w:rPr>
+          <w:rFonts w:ascii="Consolas" w:hAnsi="Consolas" w:cs="Consolas"/>
+          <w:color w:val="000000"/>
+          <w:sz w:val="20"/>
+          <w:szCs w:val="20"/>
+        </w:rPr>
+        <w:tab/>
+      </w:r>
+      <w:proofErr w:type="spellStart"/>
+      <w:r>
+        <w:rPr>
+          <w:rFonts w:ascii="Consolas" w:hAnsi="Consolas" w:cs="Consolas"/>
+          <w:color w:val="6A3E3E"/>
+          <w:sz w:val="20"/>
+          <w:szCs w:val="20"/>
+        </w:rPr>
+        <w:t>preCon</w:t>
+      </w:r>
+      <w:proofErr w:type="spellEnd"/>
+      <w:r>
+        <w:rPr>
+          <w:rFonts w:ascii="Consolas" w:hAnsi="Consolas" w:cs="Consolas"/>
+          <w:color w:val="000000"/>
+          <w:sz w:val="20"/>
+          <w:szCs w:val="20"/>
+        </w:rPr>
+        <w:t>[</w:t>
+      </w:r>
+      <w:r>
+        <w:rPr>
+          <w:rFonts w:ascii="Consolas" w:hAnsi="Consolas" w:cs="Consolas"/>
+          <w:color w:val="6A3E3E"/>
+          <w:sz w:val="20"/>
+          <w:szCs w:val="20"/>
+        </w:rPr>
+        <w:t>SUSPEND</w:t>
+      </w:r>
+      <w:r>
+        <w:rPr>
+          <w:rFonts w:ascii="Consolas" w:hAnsi="Consolas" w:cs="Consolas"/>
+          <w:color w:val="000000"/>
+          <w:sz w:val="20"/>
+          <w:szCs w:val="20"/>
+        </w:rPr>
+        <w:t xml:space="preserve">] = </w:t>
+      </w:r>
+      <w:r>
+        <w:rPr>
+          <w:rFonts w:ascii="Consolas" w:hAnsi="Consolas" w:cs="Consolas"/>
+          <w:b/>
+          <w:bCs/>
+          <w:color w:val="7F0055"/>
+          <w:sz w:val="20"/>
+          <w:szCs w:val="20"/>
+        </w:rPr>
+        <w:t>true</w:t>
+      </w:r>
+    </w:p>
+    <w:p>
+      <w:pPr>
+        <w:autoSpaceDE w:val="0"/>
+        <w:autoSpaceDN w:val="0"/>
+        <w:adjustRightInd w:val="0"/>
+        <w:spacing w:after="0" w:line="240" w:lineRule="auto"/>
+        <w:rPr>
+          <w:rFonts w:ascii="Consolas" w:hAnsi="Consolas" w:cs="Consolas"/>
+          <w:sz w:val="20"/>
+          <w:szCs w:val="20"/>
+        </w:rPr>
+      </w:pPr>
+      <w:r>
+        <w:rPr>
+          <w:rFonts w:ascii="Consolas" w:hAnsi="Consolas" w:cs="Consolas"/>
+          <w:color w:val="000000"/>
+          <w:sz w:val="20"/>
+          <w:szCs w:val="20"/>
+        </w:rPr>
+        <w:tab/>
+      </w:r>
+      <w:proofErr w:type="spellStart"/>
+      <w:r>
+        <w:rPr>
+          <w:rFonts w:ascii="Consolas" w:hAnsi="Consolas" w:cs="Consolas"/>
+          <w:color w:val="6A3E3E"/>
+          <w:sz w:val="20"/>
+          <w:szCs w:val="20"/>
+        </w:rPr>
+        <w:t>preCon</w:t>
+      </w:r>
+      <w:proofErr w:type="spellEnd"/>
+      <w:r>
+        <w:rPr>
+          <w:rFonts w:ascii="Consolas" w:hAnsi="Consolas" w:cs="Consolas"/>
+          <w:color w:val="000000"/>
+          <w:sz w:val="20"/>
+          <w:szCs w:val="20"/>
+        </w:rPr>
+        <w:t>[</w:t>
+      </w:r>
+      <w:r>
+        <w:rPr>
+          <w:rFonts w:ascii="Consolas" w:hAnsi="Consolas" w:cs="Consolas"/>
+          <w:color w:val="6A3E3E"/>
+          <w:sz w:val="20"/>
+          <w:szCs w:val="20"/>
+        </w:rPr>
+        <w:t>INJECT</w:t>
+      </w:r>
+      <w:r>
+        <w:rPr>
+          <w:rFonts w:ascii="Consolas" w:hAnsi="Consolas" w:cs="Consolas"/>
+          <w:color w:val="000000"/>
+          <w:sz w:val="20"/>
+          <w:szCs w:val="20"/>
+        </w:rPr>
+        <w:t xml:space="preserve">] = </w:t>
+      </w:r>
+      <w:r>
+        <w:rPr>
+          <w:rFonts w:ascii="Consolas" w:hAnsi="Consolas" w:cs="Consolas"/>
+          <w:b/>
+          <w:bCs/>
+          <w:color w:val="7F0055"/>
+          <w:sz w:val="20"/>
+          <w:szCs w:val="20"/>
+        </w:rPr>
+        <w:t>false</w:t>
+      </w:r>
+    </w:p>
+    <w:p>
+      <w:pPr>
+        <w:autoSpaceDE w:val="0"/>
+        <w:autoSpaceDN w:val="0"/>
+        <w:adjustRightInd w:val="0"/>
+        <w:spacing w:after="0" w:line="240" w:lineRule="auto"/>
+        <w:rPr>
+          <w:rFonts w:ascii="Consolas" w:hAnsi="Consolas" w:cs="Consolas"/>
+          <w:sz w:val="20"/>
+          <w:szCs w:val="20"/>
+        </w:rPr>
+      </w:pPr>
+      <w:r>
+        <w:rPr>
+          <w:rFonts w:ascii="Consolas" w:hAnsi="Consolas" w:cs="Consolas"/>
+          <w:color w:val="000000"/>
+          <w:sz w:val="20"/>
+          <w:szCs w:val="20"/>
+        </w:rPr>
+        <w:tab/>
+      </w:r>
+      <w:proofErr w:type="spellStart"/>
+      <w:r>
+        <w:rPr>
+          <w:rFonts w:ascii="Consolas" w:hAnsi="Consolas" w:cs="Consolas"/>
+          <w:color w:val="6A3E3E"/>
+          <w:sz w:val="20"/>
+          <w:szCs w:val="20"/>
+        </w:rPr>
+        <w:t>preCon</w:t>
+      </w:r>
+      <w:proofErr w:type="spellEnd"/>
+      <w:r>
+        <w:rPr>
+          <w:rFonts w:ascii="Consolas" w:hAnsi="Consolas" w:cs="Consolas"/>
+          <w:color w:val="000000"/>
+          <w:sz w:val="20"/>
+          <w:szCs w:val="20"/>
+        </w:rPr>
+        <w:t>[</w:t>
+      </w:r>
+      <w:r>
+        <w:rPr>
+          <w:rFonts w:ascii="Consolas" w:hAnsi="Consolas" w:cs="Consolas"/>
+          <w:color w:val="6A3E3E"/>
+          <w:sz w:val="20"/>
+          <w:szCs w:val="20"/>
+        </w:rPr>
+        <w:t>INPUT</w:t>
+      </w:r>
+      <w:r>
+        <w:rPr>
+          <w:rFonts w:ascii="Consolas" w:hAnsi="Consolas" w:cs="Consolas"/>
+          <w:color w:val="000000"/>
+          <w:sz w:val="20"/>
+          <w:szCs w:val="20"/>
+        </w:rPr>
+        <w:t xml:space="preserve">] = </w:t>
+      </w:r>
+      <w:r>
+        <w:rPr>
+          <w:rFonts w:ascii="Consolas" w:hAnsi="Consolas" w:cs="Consolas"/>
+          <w:b/>
+          <w:bCs/>
+          <w:color w:val="7F0055"/>
+          <w:sz w:val="20"/>
+          <w:szCs w:val="20"/>
+        </w:rPr>
+        <w:t>true</w:t>
+      </w:r>
+    </w:p>
+    <w:p>
+      <w:pPr>
+        <w:autoSpaceDE w:val="0"/>
+        <w:autoSpaceDN w:val="0"/>
+        <w:adjustRightInd w:val="0"/>
+        <w:spacing w:after="0" w:line="240" w:lineRule="auto"/>
+        <w:rPr>
+          <w:rFonts w:ascii="Consolas" w:hAnsi="Consolas" w:cs="Consolas"/>
+          <w:sz w:val="20"/>
+          <w:szCs w:val="20"/>
+        </w:rPr>
+      </w:pPr>
+      <w:r>
+        <w:rPr>
+          <w:rFonts w:ascii="Consolas" w:hAnsi="Consolas" w:cs="Consolas"/>
+          <w:color w:val="000000"/>
+          <w:sz w:val="20"/>
+          <w:szCs w:val="20"/>
+        </w:rPr>
+        <w:tab/>
+      </w:r>
+      <w:r>
+        <w:rPr>
+          <w:rFonts w:ascii="Consolas" w:hAnsi="Consolas" w:cs="Consolas"/>
+          <w:color w:val="0000C0"/>
+          <w:sz w:val="20"/>
+          <w:szCs w:val="20"/>
+        </w:rPr>
+        <w:t>scaling</w:t>
+      </w:r>
+      <w:r>
+        <w:rPr>
+          <w:rFonts w:ascii="Consolas" w:hAnsi="Consolas" w:cs="Consolas"/>
+          <w:color w:val="000000"/>
+          <w:sz w:val="20"/>
+          <w:szCs w:val="20"/>
+        </w:rPr>
+        <w:t xml:space="preserve"> = </w:t>
+      </w:r>
+      <w:proofErr w:type="spellStart"/>
+      <w:proofErr w:type="gramStart"/>
+      <w:r>
+        <w:rPr>
+          <w:rFonts w:ascii="Consolas" w:hAnsi="Consolas" w:cs="Consolas"/>
+          <w:color w:val="0000C0"/>
+          <w:sz w:val="20"/>
+          <w:szCs w:val="20"/>
+        </w:rPr>
+        <w:t>injector</w:t>
+      </w:r>
+      <w:r>
+        <w:rPr>
+          <w:rFonts w:ascii="Consolas" w:hAnsi="Consolas" w:cs="Consolas"/>
+          <w:color w:val="000000"/>
+          <w:sz w:val="20"/>
+          <w:szCs w:val="20"/>
+        </w:rPr>
+        <w:t>.read</w:t>
+      </w:r>
+      <w:proofErr w:type="spellEnd"/>
+      <w:proofErr w:type="gramEnd"/>
+      <w:r>
+        <w:rPr>
+          <w:rFonts w:ascii="Consolas" w:hAnsi="Consolas" w:cs="Consolas"/>
+          <w:color w:val="000000"/>
+          <w:sz w:val="20"/>
+          <w:szCs w:val="20"/>
+        </w:rPr>
+        <w:t>()</w:t>
+      </w:r>
+    </w:p>
+    <w:p>
+      <w:pPr>
+        <w:autoSpaceDE w:val="0"/>
+        <w:autoSpaceDN w:val="0"/>
+        <w:adjustRightInd w:val="0"/>
+        <w:spacing w:after="0" w:line="240" w:lineRule="auto"/>
+        <w:rPr>
+          <w:rFonts w:ascii="Consolas" w:hAnsi="Consolas" w:cs="Consolas"/>
+          <w:sz w:val="20"/>
+          <w:szCs w:val="20"/>
+        </w:rPr>
+      </w:pPr>
+      <w:r>
+        <w:rPr>
+          <w:rFonts w:ascii="Consolas" w:hAnsi="Consolas" w:cs="Consolas"/>
+          <w:color w:val="000000"/>
+          <w:sz w:val="20"/>
+          <w:szCs w:val="20"/>
+        </w:rPr>
+        <w:tab/>
+      </w:r>
+      <w:proofErr w:type="spellStart"/>
+      <w:r>
+        <w:rPr>
+          <w:rFonts w:ascii="Consolas" w:hAnsi="Consolas" w:cs="Consolas"/>
+          <w:color w:val="66CCFF"/>
+          <w:sz w:val="20"/>
+          <w:szCs w:val="20"/>
+        </w:rPr>
+        <w:t>println</w:t>
+      </w:r>
+      <w:proofErr w:type="spellEnd"/>
+      <w:r>
+        <w:rPr>
+          <w:rFonts w:ascii="Consolas" w:hAnsi="Consolas" w:cs="Consolas"/>
+          <w:color w:val="000000"/>
+          <w:sz w:val="20"/>
+          <w:szCs w:val="20"/>
+        </w:rPr>
+        <w:t xml:space="preserve"> </w:t>
+      </w:r>
+      <w:r>
+        <w:rPr>
+          <w:rFonts w:ascii="Consolas" w:hAnsi="Consolas" w:cs="Consolas"/>
+          <w:color w:val="FF00CC"/>
+          <w:sz w:val="20"/>
+          <w:szCs w:val="20"/>
+        </w:rPr>
+        <w:t>"Injected scaling is $</w:t>
+      </w:r>
+      <w:r>
+        <w:rPr>
+          <w:rFonts w:ascii="Consolas" w:hAnsi="Consolas" w:cs="Consolas"/>
+          <w:color w:val="0000C0"/>
+          <w:sz w:val="20"/>
+          <w:szCs w:val="20"/>
+        </w:rPr>
+        <w:t>scaling</w:t>
+      </w:r>
+      <w:r>
+        <w:rPr>
+          <w:rFonts w:ascii="Consolas" w:hAnsi="Consolas" w:cs="Consolas"/>
+          <w:color w:val="FF00CC"/>
+          <w:sz w:val="20"/>
+          <w:szCs w:val="20"/>
+        </w:rPr>
+        <w:t>"</w:t>
+      </w:r>
+    </w:p>
+    <w:p>
+      <w:pPr>
+        <w:autoSpaceDE w:val="0"/>
+        <w:autoSpaceDN w:val="0"/>
+        <w:adjustRightInd w:val="0"/>
+        <w:spacing w:after="0" w:line="240" w:lineRule="auto"/>
+        <w:rPr>
+          <w:rFonts w:ascii="Consolas" w:hAnsi="Consolas" w:cs="Consolas"/>
+          <w:sz w:val="20"/>
+          <w:szCs w:val="20"/>
+        </w:rPr>
+      </w:pPr>
+      <w:r>
+        <w:rPr>
+          <w:rFonts w:ascii="Consolas" w:hAnsi="Consolas" w:cs="Consolas"/>
+          <w:color w:val="000000"/>
+          <w:sz w:val="20"/>
+          <w:szCs w:val="20"/>
+        </w:rPr>
+        <w:tab/>
+      </w:r>
+      <w:r>
+        <w:rPr>
+          <w:rFonts w:ascii="Consolas" w:hAnsi="Consolas" w:cs="Consolas"/>
+          <w:color w:val="6A3E3E"/>
+          <w:sz w:val="20"/>
+          <w:szCs w:val="20"/>
+        </w:rPr>
+        <w:t>suspended</w:t>
+      </w:r>
+      <w:r>
+        <w:rPr>
+          <w:rFonts w:ascii="Consolas" w:hAnsi="Consolas" w:cs="Consolas"/>
+          <w:color w:val="000000"/>
+          <w:sz w:val="20"/>
+          <w:szCs w:val="20"/>
+        </w:rPr>
+        <w:t xml:space="preserve"> = </w:t>
+      </w:r>
+      <w:r>
+        <w:rPr>
+          <w:rFonts w:ascii="Consolas" w:hAnsi="Consolas" w:cs="Consolas"/>
+          <w:b/>
+          <w:bCs/>
+          <w:color w:val="7F0055"/>
+          <w:sz w:val="20"/>
+          <w:szCs w:val="20"/>
+        </w:rPr>
+        <w:t>false</w:t>
+      </w:r>
+    </w:p>
+    <w:p>
+      <w:pPr>
+        <w:autoSpaceDE w:val="0"/>
+        <w:autoSpaceDN w:val="0"/>
+        <w:adjustRightInd w:val="0"/>
+        <w:spacing w:after="0" w:line="240" w:lineRule="auto"/>
+        <w:rPr>
+          <w:rFonts w:ascii="Consolas" w:hAnsi="Consolas" w:cs="Consolas"/>
+          <w:sz w:val="20"/>
+          <w:szCs w:val="20"/>
+        </w:rPr>
+      </w:pPr>
+      <w:r>
+        <w:rPr>
+          <w:rFonts w:ascii="Consolas" w:hAnsi="Consolas" w:cs="Consolas"/>
+          <w:color w:val="000000"/>
+          <w:sz w:val="20"/>
+          <w:szCs w:val="20"/>
+        </w:rPr>
+        <w:tab/>
+      </w:r>
+      <w:r>
+        <w:rPr>
+          <w:rFonts w:ascii="Consolas" w:hAnsi="Consolas" w:cs="Consolas"/>
+          <w:color w:val="6A3E3E"/>
+          <w:sz w:val="20"/>
+          <w:szCs w:val="20"/>
+        </w:rPr>
+        <w:t>timeout</w:t>
+      </w:r>
+      <w:r>
+        <w:rPr>
+          <w:rFonts w:ascii="Consolas" w:hAnsi="Consolas" w:cs="Consolas"/>
+          <w:color w:val="000000"/>
+          <w:sz w:val="20"/>
+          <w:szCs w:val="20"/>
+        </w:rPr>
+        <w:t xml:space="preserve"> = </w:t>
+      </w:r>
+      <w:proofErr w:type="spellStart"/>
+      <w:proofErr w:type="gramStart"/>
+      <w:r>
+        <w:rPr>
+          <w:rFonts w:ascii="Consolas" w:hAnsi="Consolas" w:cs="Consolas"/>
+          <w:color w:val="6A3E3E"/>
+          <w:sz w:val="20"/>
+          <w:szCs w:val="20"/>
+        </w:rPr>
+        <w:t>timer</w:t>
+      </w:r>
+      <w:r>
+        <w:rPr>
+          <w:rFonts w:ascii="Consolas" w:hAnsi="Consolas" w:cs="Consolas"/>
+          <w:color w:val="000000"/>
+          <w:sz w:val="20"/>
+          <w:szCs w:val="20"/>
+        </w:rPr>
+        <w:t>.read</w:t>
+      </w:r>
+      <w:proofErr w:type="spellEnd"/>
+      <w:proofErr w:type="gramEnd"/>
+      <w:r>
+        <w:rPr>
+          <w:rFonts w:ascii="Consolas" w:hAnsi="Consolas" w:cs="Consolas"/>
+          <w:color w:val="000000"/>
+          <w:sz w:val="20"/>
+          <w:szCs w:val="20"/>
+        </w:rPr>
+        <w:t xml:space="preserve">() + </w:t>
+      </w:r>
+      <w:r>
+        <w:rPr>
+          <w:rFonts w:ascii="Consolas" w:hAnsi="Consolas" w:cs="Consolas"/>
+          <w:color w:val="6A3E3E"/>
+          <w:sz w:val="20"/>
+          <w:szCs w:val="20"/>
+        </w:rPr>
+        <w:t>DOUBLE_INTERVAL</w:t>
+      </w:r>
+    </w:p>
+    <w:p>
+      <w:pPr>
+        <w:autoSpaceDE w:val="0"/>
+        <w:autoSpaceDN w:val="0"/>
+        <w:adjustRightInd w:val="0"/>
+        <w:spacing w:after="0" w:line="240" w:lineRule="auto"/>
+        <w:rPr>
+          <w:rFonts w:ascii="Consolas" w:hAnsi="Consolas" w:cs="Consolas"/>
+          <w:sz w:val="20"/>
+          <w:szCs w:val="20"/>
+        </w:rPr>
+      </w:pPr>
+      <w:r>
+        <w:rPr>
+          <w:rFonts w:ascii="Consolas" w:hAnsi="Consolas" w:cs="Consolas"/>
+          <w:color w:val="000000"/>
+          <w:sz w:val="20"/>
+          <w:szCs w:val="20"/>
+        </w:rPr>
+        <w:tab/>
+      </w:r>
+      <w:proofErr w:type="spellStart"/>
+      <w:proofErr w:type="gramStart"/>
+      <w:r>
+        <w:rPr>
+          <w:rFonts w:ascii="Consolas" w:hAnsi="Consolas" w:cs="Consolas"/>
+          <w:color w:val="6A3E3E"/>
+          <w:sz w:val="20"/>
+          <w:szCs w:val="20"/>
+        </w:rPr>
+        <w:t>timer</w:t>
+      </w:r>
+      <w:r>
+        <w:rPr>
+          <w:rFonts w:ascii="Consolas" w:hAnsi="Consolas" w:cs="Consolas"/>
+          <w:color w:val="000000"/>
+          <w:sz w:val="20"/>
+          <w:szCs w:val="20"/>
+        </w:rPr>
+        <w:t>.setAlarm</w:t>
+      </w:r>
+      <w:proofErr w:type="spellEnd"/>
+      <w:proofErr w:type="gramEnd"/>
+      <w:r>
+        <w:rPr>
+          <w:rFonts w:ascii="Consolas" w:hAnsi="Consolas" w:cs="Consolas"/>
+          <w:color w:val="000000"/>
+          <w:sz w:val="20"/>
+          <w:szCs w:val="20"/>
+        </w:rPr>
+        <w:t>(</w:t>
+      </w:r>
+      <w:r>
+        <w:rPr>
+          <w:rFonts w:ascii="Consolas" w:hAnsi="Consolas" w:cs="Consolas"/>
+          <w:color w:val="6A3E3E"/>
+          <w:sz w:val="20"/>
+          <w:szCs w:val="20"/>
+        </w:rPr>
+        <w:t>timeout</w:t>
+      </w:r>
+      <w:r>
+        <w:rPr>
+          <w:rFonts w:ascii="Consolas" w:hAnsi="Consolas" w:cs="Consolas"/>
+          <w:color w:val="000000"/>
+          <w:sz w:val="20"/>
+          <w:szCs w:val="20"/>
+        </w:rPr>
+        <w:t>)</w:t>
+      </w:r>
+    </w:p>
+    <w:p>
+      <w:pPr>
+        <w:autoSpaceDE w:val="0"/>
+        <w:autoSpaceDN w:val="0"/>
+        <w:adjustRightInd w:val="0"/>
+        <w:spacing w:after="0" w:line="240" w:lineRule="auto"/>
+        <w:rPr>
+          <w:rFonts w:ascii="Consolas" w:hAnsi="Consolas" w:cs="Consolas"/>
+          <w:sz w:val="20"/>
+          <w:szCs w:val="20"/>
+        </w:rPr>
+      </w:pPr>
+      <w:r>
+        <w:rPr>
+          <w:rFonts w:ascii="Consolas" w:hAnsi="Consolas" w:cs="Consolas"/>
+          <w:color w:val="000000"/>
+          <w:sz w:val="20"/>
+          <w:szCs w:val="20"/>
+        </w:rPr>
+        <w:t xml:space="preserve">       </w:t>
+      </w:r>
+      <w:r>
+        <w:rPr>
+          <w:rFonts w:ascii="Consolas" w:hAnsi="Consolas" w:cs="Consolas"/>
+          <w:b/>
+          <w:bCs/>
+          <w:color w:val="7F0055"/>
+          <w:sz w:val="20"/>
+          <w:szCs w:val="20"/>
+        </w:rPr>
+        <w:t>break</w:t>
+      </w:r>
+    </w:p>
+    <w:p>
+      <w:pPr>
+        <w:autoSpaceDE w:val="0"/>
+        <w:autoSpaceDN w:val="0"/>
+        <w:adjustRightInd w:val="0"/>
+        <w:spacing w:after="0" w:line="240" w:lineRule="auto"/>
+        <w:rPr>
+          <w:rFonts w:ascii="Consolas" w:hAnsi="Consolas" w:cs="Consolas"/>
+          <w:sz w:val="20"/>
+          <w:szCs w:val="20"/>
+        </w:rPr>
+      </w:pPr>
+      <w:r>
+        <w:rPr>
+          <w:rFonts w:ascii="Consolas" w:hAnsi="Consolas" w:cs="Consolas"/>
+          <w:b/>
+          <w:bCs/>
+          <w:color w:val="7F0055"/>
+          <w:sz w:val="20"/>
+          <w:szCs w:val="20"/>
+        </w:rPr>
+        <w:t>case</w:t>
+      </w:r>
+      <w:r>
+        <w:rPr>
+          <w:rFonts w:ascii="Consolas" w:hAnsi="Consolas" w:cs="Consolas"/>
+          <w:color w:val="000000"/>
+          <w:sz w:val="20"/>
+          <w:szCs w:val="20"/>
+        </w:rPr>
+        <w:t xml:space="preserve"> </w:t>
+      </w:r>
+      <w:r>
+        <w:rPr>
+          <w:rFonts w:ascii="Consolas" w:hAnsi="Consolas" w:cs="Consolas"/>
+          <w:color w:val="6A3E3E"/>
+          <w:sz w:val="20"/>
+          <w:szCs w:val="20"/>
+        </w:rPr>
+        <w:t>TIMER</w:t>
+      </w:r>
+      <w:r>
+        <w:rPr>
+          <w:rFonts w:ascii="Consolas" w:hAnsi="Consolas" w:cs="Consolas"/>
+          <w:color w:val="000000"/>
+          <w:sz w:val="20"/>
+          <w:szCs w:val="20"/>
+        </w:rPr>
+        <w:t>:</w:t>
+      </w:r>
+    </w:p>
+    <w:p>
+      <w:pPr>
+        <w:autoSpaceDE w:val="0"/>
+        <w:autoSpaceDN w:val="0"/>
+        <w:adjustRightInd w:val="0"/>
+        <w:spacing w:after="0" w:line="240" w:lineRule="auto"/>
+        <w:ind w:firstLine="720"/>
+        <w:rPr>
+          <w:rFonts w:ascii="Consolas" w:hAnsi="Consolas" w:cs="Consolas"/>
+          <w:sz w:val="20"/>
+          <w:szCs w:val="20"/>
+        </w:rPr>
+      </w:pPr>
+      <w:r>
+        <w:rPr>
+          <w:rFonts w:ascii="Consolas" w:hAnsi="Consolas" w:cs="Consolas"/>
+          <w:color w:val="3F7F5F"/>
+          <w:sz w:val="20"/>
+          <w:szCs w:val="20"/>
+        </w:rPr>
+        <w:t>/</w:t>
+      </w:r>
+      <w:proofErr w:type="gramStart"/>
+      <w:r>
+        <w:rPr>
+          <w:rFonts w:ascii="Consolas" w:hAnsi="Consolas" w:cs="Consolas"/>
+          <w:color w:val="3F7F5F"/>
+          <w:sz w:val="20"/>
+          <w:szCs w:val="20"/>
+        </w:rPr>
+        <w:t>/  deal</w:t>
+      </w:r>
+      <w:proofErr w:type="gramEnd"/>
+      <w:r>
+        <w:rPr>
+          <w:rFonts w:ascii="Consolas" w:hAnsi="Consolas" w:cs="Consolas"/>
+          <w:color w:val="3F7F5F"/>
+          <w:sz w:val="20"/>
+          <w:szCs w:val="20"/>
+        </w:rPr>
+        <w:t xml:space="preserve"> with Timer input</w:t>
+      </w:r>
+    </w:p>
+    <w:p>
+      <w:pPr>
+        <w:autoSpaceDE w:val="0"/>
+        <w:autoSpaceDN w:val="0"/>
+        <w:adjustRightInd w:val="0"/>
+        <w:spacing w:after="0" w:line="240" w:lineRule="auto"/>
+        <w:rPr>
+          <w:rFonts w:ascii="Consolas" w:hAnsi="Consolas" w:cs="Consolas"/>
+          <w:sz w:val="20"/>
+          <w:szCs w:val="20"/>
+        </w:rPr>
+      </w:pPr>
+      <w:r>
+        <w:rPr>
+          <w:rFonts w:ascii="Consolas" w:hAnsi="Consolas" w:cs="Consolas"/>
+          <w:color w:val="000000"/>
+          <w:sz w:val="20"/>
+          <w:szCs w:val="20"/>
+        </w:rPr>
+        <w:tab/>
+      </w:r>
+      <w:r>
+        <w:rPr>
+          <w:rFonts w:ascii="Consolas" w:hAnsi="Consolas" w:cs="Consolas"/>
+          <w:color w:val="6A3E3E"/>
+          <w:sz w:val="20"/>
+          <w:szCs w:val="20"/>
+        </w:rPr>
+        <w:t>timeout</w:t>
+      </w:r>
+      <w:r>
+        <w:rPr>
+          <w:rFonts w:ascii="Consolas" w:hAnsi="Consolas" w:cs="Consolas"/>
+          <w:color w:val="000000"/>
+          <w:sz w:val="20"/>
+          <w:szCs w:val="20"/>
+        </w:rPr>
+        <w:t xml:space="preserve"> = </w:t>
+      </w:r>
+      <w:proofErr w:type="spellStart"/>
+      <w:proofErr w:type="gramStart"/>
+      <w:r>
+        <w:rPr>
+          <w:rFonts w:ascii="Consolas" w:hAnsi="Consolas" w:cs="Consolas"/>
+          <w:color w:val="6A3E3E"/>
+          <w:sz w:val="20"/>
+          <w:szCs w:val="20"/>
+        </w:rPr>
+        <w:t>timer</w:t>
+      </w:r>
+      <w:r>
+        <w:rPr>
+          <w:rFonts w:ascii="Consolas" w:hAnsi="Consolas" w:cs="Consolas"/>
+          <w:color w:val="000000"/>
+          <w:sz w:val="20"/>
+          <w:szCs w:val="20"/>
+        </w:rPr>
+        <w:t>.read</w:t>
+      </w:r>
+      <w:proofErr w:type="spellEnd"/>
+      <w:proofErr w:type="gramEnd"/>
+      <w:r>
+        <w:rPr>
+          <w:rFonts w:ascii="Consolas" w:hAnsi="Consolas" w:cs="Consolas"/>
+          <w:color w:val="000000"/>
+          <w:sz w:val="20"/>
+          <w:szCs w:val="20"/>
+        </w:rPr>
+        <w:t xml:space="preserve">() + </w:t>
+      </w:r>
+      <w:r>
+        <w:rPr>
+          <w:rFonts w:ascii="Consolas" w:hAnsi="Consolas" w:cs="Consolas"/>
+          <w:color w:val="6A3E3E"/>
+          <w:sz w:val="20"/>
+          <w:szCs w:val="20"/>
+        </w:rPr>
+        <w:t>DOUBLE_INTERVAL</w:t>
+      </w:r>
+    </w:p>
+    <w:p>
+      <w:pPr>
+        <w:autoSpaceDE w:val="0"/>
+        <w:autoSpaceDN w:val="0"/>
+        <w:adjustRightInd w:val="0"/>
+        <w:spacing w:after="0" w:line="240" w:lineRule="auto"/>
+        <w:rPr>
+          <w:rFonts w:ascii="Consolas" w:hAnsi="Consolas" w:cs="Consolas"/>
+          <w:sz w:val="20"/>
+          <w:szCs w:val="20"/>
+        </w:rPr>
+      </w:pPr>
+      <w:r>
+        <w:rPr>
+          <w:rFonts w:ascii="Consolas" w:hAnsi="Consolas" w:cs="Consolas"/>
+          <w:color w:val="000000"/>
+          <w:sz w:val="20"/>
+          <w:szCs w:val="20"/>
+        </w:rPr>
+        <w:tab/>
+      </w:r>
+      <w:proofErr w:type="spellStart"/>
+      <w:proofErr w:type="gramStart"/>
+      <w:r>
+        <w:rPr>
+          <w:rFonts w:ascii="Consolas" w:hAnsi="Consolas" w:cs="Consolas"/>
+          <w:color w:val="6A3E3E"/>
+          <w:sz w:val="20"/>
+          <w:szCs w:val="20"/>
+        </w:rPr>
+        <w:t>timer</w:t>
+      </w:r>
+      <w:r>
+        <w:rPr>
+          <w:rFonts w:ascii="Consolas" w:hAnsi="Consolas" w:cs="Consolas"/>
+          <w:color w:val="000000"/>
+          <w:sz w:val="20"/>
+          <w:szCs w:val="20"/>
+        </w:rPr>
+        <w:t>.setAlarm</w:t>
+      </w:r>
+      <w:proofErr w:type="spellEnd"/>
+      <w:proofErr w:type="gramEnd"/>
+      <w:r>
+        <w:rPr>
+          <w:rFonts w:ascii="Consolas" w:hAnsi="Consolas" w:cs="Consolas"/>
+          <w:color w:val="000000"/>
+          <w:sz w:val="20"/>
+          <w:szCs w:val="20"/>
+        </w:rPr>
+        <w:t>(</w:t>
+      </w:r>
+      <w:r>
+        <w:rPr>
+          <w:rFonts w:ascii="Consolas" w:hAnsi="Consolas" w:cs="Consolas"/>
+          <w:color w:val="6A3E3E"/>
+          <w:sz w:val="20"/>
+          <w:szCs w:val="20"/>
+        </w:rPr>
+        <w:t>timeout</w:t>
+      </w:r>
+      <w:r>
+        <w:rPr>
+          <w:rFonts w:ascii="Consolas" w:hAnsi="Consolas" w:cs="Consolas"/>
+          <w:color w:val="000000"/>
+          <w:sz w:val="20"/>
+          <w:szCs w:val="20"/>
+        </w:rPr>
+        <w:t>)</w:t>
+      </w:r>
+    </w:p>
+    <w:p>
+      <w:pPr>
+        <w:autoSpaceDE w:val="0"/>
+        <w:autoSpaceDN w:val="0"/>
+        <w:adjustRightInd w:val="0"/>
+        <w:spacing w:after="0" w:line="240" w:lineRule="auto"/>
+        <w:rPr>
+          <w:rFonts w:ascii="Consolas" w:hAnsi="Consolas" w:cs="Consolas"/>
+          <w:sz w:val="20"/>
+          <w:szCs w:val="20"/>
+        </w:rPr>
+      </w:pPr>
+      <w:r>
+        <w:rPr>
+          <w:rFonts w:ascii="Consolas" w:hAnsi="Consolas" w:cs="Consolas"/>
+          <w:color w:val="000000"/>
+          <w:sz w:val="20"/>
+          <w:szCs w:val="20"/>
+        </w:rPr>
+        <w:tab/>
+      </w:r>
+      <w:r>
+        <w:rPr>
+          <w:rFonts w:ascii="Consolas" w:hAnsi="Consolas" w:cs="Consolas"/>
+          <w:color w:val="0000C0"/>
+          <w:sz w:val="20"/>
+          <w:szCs w:val="20"/>
+        </w:rPr>
+        <w:t>scaling</w:t>
+      </w:r>
+      <w:r>
+        <w:rPr>
+          <w:rFonts w:ascii="Consolas" w:hAnsi="Consolas" w:cs="Consolas"/>
+          <w:color w:val="000000"/>
+          <w:sz w:val="20"/>
+          <w:szCs w:val="20"/>
+        </w:rPr>
+        <w:t xml:space="preserve"> = </w:t>
+      </w:r>
+      <w:r>
+        <w:rPr>
+          <w:rFonts w:ascii="Consolas" w:hAnsi="Consolas" w:cs="Consolas"/>
+          <w:color w:val="0000C0"/>
+          <w:sz w:val="20"/>
+          <w:szCs w:val="20"/>
+        </w:rPr>
+        <w:t>scaling</w:t>
+      </w:r>
+      <w:r>
+        <w:rPr>
+          <w:rFonts w:ascii="Consolas" w:hAnsi="Consolas" w:cs="Consolas"/>
+          <w:color w:val="000000"/>
+          <w:sz w:val="20"/>
+          <w:szCs w:val="20"/>
+        </w:rPr>
+        <w:t xml:space="preserve"> * 2</w:t>
+      </w:r>
+    </w:p>
+    <w:p>
+      <w:pPr>
+        <w:autoSpaceDE w:val="0"/>
+        <w:autoSpaceDN w:val="0"/>
+        <w:adjustRightInd w:val="0"/>
+        <w:spacing w:after="0" w:line="240" w:lineRule="auto"/>
+        <w:rPr>
+          <w:rFonts w:ascii="Consolas" w:hAnsi="Consolas" w:cs="Consolas"/>
+          <w:sz w:val="20"/>
+          <w:szCs w:val="20"/>
+        </w:rPr>
+      </w:pPr>
+      <w:r>
+        <w:rPr>
+          <w:rFonts w:ascii="Consolas" w:hAnsi="Consolas" w:cs="Consolas"/>
+          <w:color w:val="000000"/>
+          <w:sz w:val="20"/>
+          <w:szCs w:val="20"/>
+        </w:rPr>
+        <w:t xml:space="preserve">       </w:t>
+      </w:r>
+      <w:proofErr w:type="spellStart"/>
+      <w:r>
+        <w:rPr>
+          <w:rFonts w:ascii="Consolas" w:hAnsi="Consolas" w:cs="Consolas"/>
+          <w:color w:val="66CCFF"/>
+          <w:sz w:val="20"/>
+          <w:szCs w:val="20"/>
+        </w:rPr>
+        <w:t>println</w:t>
+      </w:r>
+      <w:proofErr w:type="spellEnd"/>
+      <w:r>
+        <w:rPr>
+          <w:rFonts w:ascii="Consolas" w:hAnsi="Consolas" w:cs="Consolas"/>
+          <w:color w:val="000000"/>
+          <w:sz w:val="20"/>
+          <w:szCs w:val="20"/>
+        </w:rPr>
+        <w:t xml:space="preserve"> </w:t>
+      </w:r>
+      <w:r>
+        <w:rPr>
+          <w:rFonts w:ascii="Consolas" w:hAnsi="Consolas" w:cs="Consolas"/>
+          <w:color w:val="FF00CC"/>
+          <w:sz w:val="20"/>
+          <w:szCs w:val="20"/>
+        </w:rPr>
+        <w:t>"Normal Timer: new scaling is ${</w:t>
+      </w:r>
+      <w:r>
+        <w:rPr>
+          <w:rFonts w:ascii="Consolas" w:hAnsi="Consolas" w:cs="Consolas"/>
+          <w:color w:val="0000C0"/>
+          <w:sz w:val="20"/>
+          <w:szCs w:val="20"/>
+        </w:rPr>
+        <w:t>scaling</w:t>
+      </w:r>
+      <w:r>
+        <w:rPr>
+          <w:rFonts w:ascii="Consolas" w:hAnsi="Consolas" w:cs="Consolas"/>
+          <w:color w:val="FF00CC"/>
+          <w:sz w:val="20"/>
+          <w:szCs w:val="20"/>
+        </w:rPr>
+        <w:t>}"</w:t>
+      </w:r>
+    </w:p>
+    <w:p>
+      <w:pPr>
+        <w:autoSpaceDE w:val="0"/>
+        <w:autoSpaceDN w:val="0"/>
+        <w:adjustRightInd w:val="0"/>
+        <w:spacing w:after="0" w:line="240" w:lineRule="auto"/>
+        <w:rPr>
+          <w:rFonts w:ascii="Consolas" w:hAnsi="Consolas" w:cs="Consolas"/>
+          <w:sz w:val="20"/>
+          <w:szCs w:val="20"/>
+        </w:rPr>
+      </w:pPr>
+      <w:r>
+        <w:rPr>
+          <w:rFonts w:ascii="Consolas" w:hAnsi="Consolas" w:cs="Consolas"/>
+          <w:color w:val="000000"/>
+          <w:sz w:val="20"/>
+          <w:szCs w:val="20"/>
+        </w:rPr>
+        <w:t xml:space="preserve">       </w:t>
+      </w:r>
+      <w:r>
+        <w:rPr>
+          <w:rFonts w:ascii="Consolas" w:hAnsi="Consolas" w:cs="Consolas"/>
+          <w:b/>
+          <w:bCs/>
+          <w:color w:val="7F0055"/>
+          <w:sz w:val="20"/>
+          <w:szCs w:val="20"/>
+        </w:rPr>
+        <w:t>break</w:t>
+      </w:r>
+    </w:p>
+    <w:p>
+      <w:pPr>
+        <w:autoSpaceDE w:val="0"/>
+        <w:autoSpaceDN w:val="0"/>
+        <w:adjustRightInd w:val="0"/>
+        <w:spacing w:after="0" w:line="240" w:lineRule="auto"/>
+        <w:rPr>
+          <w:rFonts w:ascii="Consolas" w:hAnsi="Consolas" w:cs="Consolas"/>
+          <w:sz w:val="20"/>
+          <w:szCs w:val="20"/>
+        </w:rPr>
+      </w:pPr>
+      <w:r>
+        <w:rPr>
+          <w:rFonts w:ascii="Consolas" w:hAnsi="Consolas" w:cs="Consolas"/>
+          <w:b/>
+          <w:bCs/>
+          <w:color w:val="7F0055"/>
+          <w:sz w:val="20"/>
+          <w:szCs w:val="20"/>
+        </w:rPr>
+        <w:t>case</w:t>
+      </w:r>
+      <w:r>
+        <w:rPr>
+          <w:rFonts w:ascii="Consolas" w:hAnsi="Consolas" w:cs="Consolas"/>
+          <w:color w:val="000000"/>
+          <w:sz w:val="20"/>
+          <w:szCs w:val="20"/>
+        </w:rPr>
+        <w:t xml:space="preserve"> </w:t>
+      </w:r>
+      <w:r>
+        <w:rPr>
+          <w:rFonts w:ascii="Consolas" w:hAnsi="Consolas" w:cs="Consolas"/>
+          <w:color w:val="6A3E3E"/>
+          <w:sz w:val="20"/>
+          <w:szCs w:val="20"/>
+        </w:rPr>
+        <w:t>INPUT</w:t>
+      </w:r>
+      <w:r>
+        <w:rPr>
+          <w:rFonts w:ascii="Consolas" w:hAnsi="Consolas" w:cs="Consolas"/>
+          <w:color w:val="000000"/>
+          <w:sz w:val="20"/>
+          <w:szCs w:val="20"/>
+        </w:rPr>
+        <w:t>:</w:t>
+      </w:r>
+    </w:p>
+    <w:p>
+      <w:pPr>
+        <w:autoSpaceDE w:val="0"/>
+        <w:autoSpaceDN w:val="0"/>
+        <w:adjustRightInd w:val="0"/>
+        <w:spacing w:after="0" w:line="240" w:lineRule="auto"/>
+        <w:ind w:firstLine="720"/>
+        <w:rPr>
+          <w:rFonts w:ascii="Consolas" w:hAnsi="Consolas" w:cs="Consolas"/>
+          <w:sz w:val="20"/>
+          <w:szCs w:val="20"/>
+        </w:rPr>
+      </w:pPr>
+      <w:r>
+        <w:rPr>
+          <w:rFonts w:ascii="Consolas" w:hAnsi="Consolas" w:cs="Consolas"/>
+          <w:color w:val="3F7F5F"/>
+          <w:sz w:val="20"/>
+          <w:szCs w:val="20"/>
+        </w:rPr>
+        <w:t>//   deal with Input channel</w:t>
+      </w:r>
+    </w:p>
+    <w:p>
+      <w:pPr>
+        <w:autoSpaceDE w:val="0"/>
+        <w:autoSpaceDN w:val="0"/>
+        <w:adjustRightInd w:val="0"/>
+        <w:spacing w:after="0" w:line="240" w:lineRule="auto"/>
+        <w:rPr>
+          <w:rFonts w:ascii="Consolas" w:hAnsi="Consolas" w:cs="Consolas"/>
+          <w:sz w:val="20"/>
+          <w:szCs w:val="20"/>
+        </w:rPr>
+      </w:pPr>
+      <w:r>
+        <w:rPr>
+          <w:rFonts w:ascii="Consolas" w:hAnsi="Consolas" w:cs="Consolas"/>
+          <w:color w:val="000000"/>
+          <w:sz w:val="20"/>
+          <w:szCs w:val="20"/>
+        </w:rPr>
+        <w:tab/>
+      </w:r>
+      <w:r>
+        <w:rPr>
+          <w:rFonts w:ascii="Consolas" w:hAnsi="Consolas" w:cs="Consolas"/>
+          <w:b/>
+          <w:bCs/>
+          <w:color w:val="7F0055"/>
+          <w:sz w:val="20"/>
+          <w:szCs w:val="20"/>
+        </w:rPr>
+        <w:t>def</w:t>
+      </w:r>
+      <w:r>
+        <w:rPr>
+          <w:rFonts w:ascii="Consolas" w:hAnsi="Consolas" w:cs="Consolas"/>
+          <w:color w:val="000000"/>
+          <w:sz w:val="20"/>
+          <w:szCs w:val="20"/>
+        </w:rPr>
+        <w:t xml:space="preserve"> </w:t>
+      </w:r>
+      <w:proofErr w:type="spellStart"/>
+      <w:r>
+        <w:rPr>
+          <w:rFonts w:ascii="Consolas" w:hAnsi="Consolas" w:cs="Consolas"/>
+          <w:color w:val="6A3E3E"/>
+          <w:sz w:val="20"/>
+          <w:szCs w:val="20"/>
+        </w:rPr>
+        <w:t>inValue</w:t>
+      </w:r>
+      <w:proofErr w:type="spellEnd"/>
+      <w:r>
+        <w:rPr>
+          <w:rFonts w:ascii="Consolas" w:hAnsi="Consolas" w:cs="Consolas"/>
+          <w:color w:val="000000"/>
+          <w:sz w:val="20"/>
+          <w:szCs w:val="20"/>
+        </w:rPr>
+        <w:t xml:space="preserve"> = </w:t>
+      </w:r>
+      <w:proofErr w:type="spellStart"/>
+      <w:r>
+        <w:rPr>
+          <w:rFonts w:ascii="Consolas" w:hAnsi="Consolas" w:cs="Consolas"/>
+          <w:color w:val="0000C0"/>
+          <w:sz w:val="20"/>
+          <w:szCs w:val="20"/>
+        </w:rPr>
+        <w:t>inChannel</w:t>
+      </w:r>
+      <w:r>
+        <w:rPr>
+          <w:rFonts w:ascii="Consolas" w:hAnsi="Consolas" w:cs="Consolas"/>
+          <w:color w:val="000000"/>
+          <w:sz w:val="20"/>
+          <w:szCs w:val="20"/>
+        </w:rPr>
+        <w:t>.read</w:t>
+      </w:r>
+      <w:proofErr w:type="spellEnd"/>
+      <w:r>
+        <w:rPr>
+          <w:rFonts w:ascii="Consolas" w:hAnsi="Consolas" w:cs="Consolas"/>
+          <w:color w:val="000000"/>
+          <w:sz w:val="20"/>
+          <w:szCs w:val="20"/>
+        </w:rPr>
+        <w:t>()</w:t>
+      </w:r>
+    </w:p>
+    <w:p>
+      <w:pPr>
+        <w:autoSpaceDE w:val="0"/>
+        <w:autoSpaceDN w:val="0"/>
+        <w:adjustRightInd w:val="0"/>
+        <w:spacing w:after="0" w:line="240" w:lineRule="auto"/>
+        <w:rPr>
+          <w:rFonts w:ascii="Consolas" w:hAnsi="Consolas" w:cs="Consolas"/>
+          <w:sz w:val="20"/>
+          <w:szCs w:val="20"/>
+        </w:rPr>
+      </w:pPr>
+      <w:r>
+        <w:rPr>
+          <w:rFonts w:ascii="Consolas" w:hAnsi="Consolas" w:cs="Consolas"/>
+          <w:color w:val="000000"/>
+          <w:sz w:val="20"/>
+          <w:szCs w:val="20"/>
+        </w:rPr>
+        <w:tab/>
+      </w:r>
+      <w:r>
+        <w:rPr>
+          <w:rFonts w:ascii="Consolas" w:hAnsi="Consolas" w:cs="Consolas"/>
+          <w:b/>
+          <w:bCs/>
+          <w:color w:val="7F0055"/>
+          <w:sz w:val="20"/>
+          <w:szCs w:val="20"/>
+        </w:rPr>
+        <w:t>def</w:t>
+      </w:r>
+      <w:r>
+        <w:rPr>
+          <w:rFonts w:ascii="Consolas" w:hAnsi="Consolas" w:cs="Consolas"/>
+          <w:color w:val="000000"/>
+          <w:sz w:val="20"/>
+          <w:szCs w:val="20"/>
+        </w:rPr>
+        <w:t xml:space="preserve"> </w:t>
+      </w:r>
+      <w:r>
+        <w:rPr>
+          <w:rFonts w:ascii="Consolas" w:hAnsi="Consolas" w:cs="Consolas"/>
+          <w:color w:val="6A3E3E"/>
+          <w:sz w:val="20"/>
+          <w:szCs w:val="20"/>
+        </w:rPr>
+        <w:t>result</w:t>
+      </w:r>
+      <w:r>
+        <w:rPr>
+          <w:rFonts w:ascii="Consolas" w:hAnsi="Consolas" w:cs="Consolas"/>
+          <w:color w:val="000000"/>
+          <w:sz w:val="20"/>
+          <w:szCs w:val="20"/>
+        </w:rPr>
+        <w:t xml:space="preserve"> = </w:t>
+      </w:r>
+      <w:r>
+        <w:rPr>
+          <w:rFonts w:ascii="Consolas" w:hAnsi="Consolas" w:cs="Consolas"/>
+          <w:b/>
+          <w:bCs/>
+          <w:color w:val="7F0055"/>
+          <w:sz w:val="20"/>
+          <w:szCs w:val="20"/>
+        </w:rPr>
+        <w:t>new</w:t>
+      </w:r>
+      <w:r>
+        <w:rPr>
+          <w:rFonts w:ascii="Consolas" w:hAnsi="Consolas" w:cs="Consolas"/>
+          <w:color w:val="000000"/>
+          <w:sz w:val="20"/>
+          <w:szCs w:val="20"/>
+        </w:rPr>
+        <w:t xml:space="preserve"> </w:t>
+      </w:r>
+      <w:proofErr w:type="spellStart"/>
+      <w:proofErr w:type="gramStart"/>
+      <w:r>
+        <w:rPr>
+          <w:rFonts w:ascii="Consolas" w:hAnsi="Consolas" w:cs="Consolas"/>
+          <w:color w:val="000000"/>
+          <w:sz w:val="20"/>
+          <w:szCs w:val="20"/>
+        </w:rPr>
+        <w:t>ScaledData</w:t>
+      </w:r>
+      <w:proofErr w:type="spellEnd"/>
+      <w:r>
+        <w:rPr>
+          <w:rFonts w:ascii="Consolas" w:hAnsi="Consolas" w:cs="Consolas"/>
+          <w:color w:val="000000"/>
+          <w:sz w:val="20"/>
+          <w:szCs w:val="20"/>
+        </w:rPr>
+        <w:t>(</w:t>
+      </w:r>
+      <w:proofErr w:type="gramEnd"/>
+      <w:r>
+        <w:rPr>
+          <w:rFonts w:ascii="Consolas" w:hAnsi="Consolas" w:cs="Consolas"/>
+          <w:color w:val="000000"/>
+          <w:sz w:val="20"/>
+          <w:szCs w:val="20"/>
+        </w:rPr>
+        <w:t>)</w:t>
+      </w:r>
+    </w:p>
+    <w:p>
+      <w:pPr>
+        <w:autoSpaceDE w:val="0"/>
+        <w:autoSpaceDN w:val="0"/>
+        <w:adjustRightInd w:val="0"/>
+        <w:spacing w:after="0" w:line="240" w:lineRule="auto"/>
+        <w:rPr>
+          <w:rFonts w:ascii="Consolas" w:hAnsi="Consolas" w:cs="Consolas"/>
+          <w:sz w:val="20"/>
+          <w:szCs w:val="20"/>
+        </w:rPr>
+      </w:pPr>
+      <w:r>
+        <w:rPr>
+          <w:rFonts w:ascii="Consolas" w:hAnsi="Consolas" w:cs="Consolas"/>
+          <w:color w:val="000000"/>
+          <w:sz w:val="20"/>
+          <w:szCs w:val="20"/>
+        </w:rPr>
+        <w:tab/>
+      </w:r>
+      <w:proofErr w:type="spellStart"/>
+      <w:proofErr w:type="gramStart"/>
+      <w:r>
+        <w:rPr>
+          <w:rFonts w:ascii="Consolas" w:hAnsi="Consolas" w:cs="Consolas"/>
+          <w:color w:val="6A3E3E"/>
+          <w:sz w:val="20"/>
+          <w:szCs w:val="20"/>
+        </w:rPr>
+        <w:t>result</w:t>
+      </w:r>
+      <w:r>
+        <w:rPr>
+          <w:rFonts w:ascii="Consolas" w:hAnsi="Consolas" w:cs="Consolas"/>
+          <w:color w:val="000000"/>
+          <w:sz w:val="20"/>
+          <w:szCs w:val="20"/>
+        </w:rPr>
+        <w:t>.</w:t>
+      </w:r>
+      <w:r>
+        <w:rPr>
+          <w:rFonts w:ascii="Consolas" w:hAnsi="Consolas" w:cs="Consolas"/>
+          <w:color w:val="0000C0"/>
+          <w:sz w:val="20"/>
+          <w:szCs w:val="20"/>
+        </w:rPr>
+        <w:t>original</w:t>
+      </w:r>
+      <w:proofErr w:type="spellEnd"/>
+      <w:proofErr w:type="gramEnd"/>
+      <w:r>
+        <w:rPr>
+          <w:rFonts w:ascii="Consolas" w:hAnsi="Consolas" w:cs="Consolas"/>
+          <w:color w:val="000000"/>
+          <w:sz w:val="20"/>
+          <w:szCs w:val="20"/>
+        </w:rPr>
+        <w:t xml:space="preserve"> = </w:t>
+      </w:r>
+      <w:proofErr w:type="spellStart"/>
+      <w:r>
+        <w:rPr>
+          <w:rFonts w:ascii="Consolas" w:hAnsi="Consolas" w:cs="Consolas"/>
+          <w:color w:val="6A3E3E"/>
+          <w:sz w:val="20"/>
+          <w:szCs w:val="20"/>
+        </w:rPr>
+        <w:t>inValue</w:t>
+      </w:r>
+      <w:proofErr w:type="spellEnd"/>
+    </w:p>
+    <w:p>
+      <w:pPr>
+        <w:autoSpaceDE w:val="0"/>
+        <w:autoSpaceDN w:val="0"/>
+        <w:adjustRightInd w:val="0"/>
+        <w:spacing w:after="0" w:line="240" w:lineRule="auto"/>
+        <w:rPr>
+          <w:rFonts w:ascii="Consolas" w:hAnsi="Consolas" w:cs="Consolas"/>
+          <w:sz w:val="20"/>
+          <w:szCs w:val="20"/>
+        </w:rPr>
+      </w:pPr>
+      <w:r>
+        <w:rPr>
+          <w:rFonts w:ascii="Consolas" w:hAnsi="Consolas" w:cs="Consolas"/>
+          <w:color w:val="000000"/>
+          <w:sz w:val="20"/>
+          <w:szCs w:val="20"/>
+        </w:rPr>
+        <w:tab/>
+      </w:r>
+      <w:proofErr w:type="spellStart"/>
+      <w:proofErr w:type="gramStart"/>
+      <w:r>
+        <w:rPr>
+          <w:rFonts w:ascii="Consolas" w:hAnsi="Consolas" w:cs="Consolas"/>
+          <w:color w:val="6A3E3E"/>
+          <w:sz w:val="20"/>
+          <w:szCs w:val="20"/>
+        </w:rPr>
+        <w:t>result</w:t>
+      </w:r>
+      <w:r>
+        <w:rPr>
+          <w:rFonts w:ascii="Consolas" w:hAnsi="Consolas" w:cs="Consolas"/>
+          <w:color w:val="000000"/>
+          <w:sz w:val="20"/>
+          <w:szCs w:val="20"/>
+        </w:rPr>
+        <w:t>.</w:t>
+      </w:r>
+      <w:r>
+        <w:rPr>
+          <w:rFonts w:ascii="Consolas" w:hAnsi="Consolas" w:cs="Consolas"/>
+          <w:color w:val="0000C0"/>
+          <w:sz w:val="20"/>
+          <w:szCs w:val="20"/>
+        </w:rPr>
+        <w:t>scaled</w:t>
+      </w:r>
+      <w:proofErr w:type="spellEnd"/>
+      <w:proofErr w:type="gramEnd"/>
+      <w:r>
+        <w:rPr>
+          <w:rFonts w:ascii="Consolas" w:hAnsi="Consolas" w:cs="Consolas"/>
+          <w:color w:val="000000"/>
+          <w:sz w:val="20"/>
+          <w:szCs w:val="20"/>
+        </w:rPr>
+        <w:t xml:space="preserve"> = </w:t>
+      </w:r>
+      <w:proofErr w:type="spellStart"/>
+      <w:r>
+        <w:rPr>
+          <w:rFonts w:ascii="Consolas" w:hAnsi="Consolas" w:cs="Consolas"/>
+          <w:color w:val="6A3E3E"/>
+          <w:sz w:val="20"/>
+          <w:szCs w:val="20"/>
+        </w:rPr>
+        <w:t>inValue</w:t>
+      </w:r>
+      <w:proofErr w:type="spellEnd"/>
+      <w:r>
+        <w:rPr>
+          <w:rFonts w:ascii="Consolas" w:hAnsi="Consolas" w:cs="Consolas"/>
+          <w:color w:val="000000"/>
+          <w:sz w:val="20"/>
+          <w:szCs w:val="20"/>
+        </w:rPr>
+        <w:t xml:space="preserve"> * </w:t>
+      </w:r>
+      <w:r>
+        <w:rPr>
+          <w:rFonts w:ascii="Consolas" w:hAnsi="Consolas" w:cs="Consolas"/>
+          <w:color w:val="0000C0"/>
+          <w:sz w:val="20"/>
+          <w:szCs w:val="20"/>
+        </w:rPr>
+        <w:t>scaling</w:t>
+      </w:r>
+    </w:p>
+    <w:p>
+      <w:pPr>
+        <w:autoSpaceDE w:val="0"/>
+        <w:autoSpaceDN w:val="0"/>
+        <w:adjustRightInd w:val="0"/>
+        <w:spacing w:after="0" w:line="240" w:lineRule="auto"/>
+        <w:rPr>
+          <w:rFonts w:ascii="Consolas" w:hAnsi="Consolas" w:cs="Consolas"/>
+          <w:sz w:val="20"/>
+          <w:szCs w:val="20"/>
+        </w:rPr>
+      </w:pPr>
+      <w:r>
+        <w:rPr>
+          <w:rFonts w:ascii="Consolas" w:hAnsi="Consolas" w:cs="Consolas"/>
+          <w:color w:val="000000"/>
+          <w:sz w:val="20"/>
+          <w:szCs w:val="20"/>
+        </w:rPr>
+        <w:tab/>
+      </w:r>
+      <w:proofErr w:type="spellStart"/>
+      <w:r>
+        <w:rPr>
+          <w:rFonts w:ascii="Consolas" w:hAnsi="Consolas" w:cs="Consolas"/>
+          <w:color w:val="0000C0"/>
+          <w:sz w:val="20"/>
+          <w:szCs w:val="20"/>
+        </w:rPr>
+        <w:t>outChannel</w:t>
+      </w:r>
+      <w:r>
+        <w:rPr>
+          <w:rFonts w:ascii="Consolas" w:hAnsi="Consolas" w:cs="Consolas"/>
+          <w:color w:val="000000"/>
+          <w:sz w:val="20"/>
+          <w:szCs w:val="20"/>
+        </w:rPr>
+        <w:t>.write</w:t>
+      </w:r>
+      <w:proofErr w:type="spellEnd"/>
+      <w:r>
+        <w:rPr>
+          <w:rFonts w:ascii="Consolas" w:hAnsi="Consolas" w:cs="Consolas"/>
+          <w:color w:val="000000"/>
+          <w:sz w:val="20"/>
+          <w:szCs w:val="20"/>
+        </w:rPr>
+        <w:t>(</w:t>
+      </w:r>
+      <w:r>
+        <w:rPr>
+          <w:rFonts w:ascii="Consolas" w:hAnsi="Consolas" w:cs="Consolas"/>
+          <w:color w:val="6A3E3E"/>
+          <w:sz w:val="20"/>
+          <w:szCs w:val="20"/>
+        </w:rPr>
+        <w:t>result</w:t>
+      </w:r>
+      <w:r>
+        <w:rPr>
+          <w:rFonts w:ascii="Consolas" w:hAnsi="Consolas" w:cs="Consolas"/>
+          <w:color w:val="000000"/>
+          <w:sz w:val="20"/>
+          <w:szCs w:val="20"/>
+        </w:rPr>
+        <w:t>)</w:t>
+      </w:r>
+    </w:p>
+    <w:p>
+      <w:pPr>
+        <w:pStyle w:val="NoSpacing"/>
+        <w:rPr>
+          <w:rFonts w:ascii="Consolas" w:hAnsi="Consolas" w:cs="Consolas"/>
+          <w:b/>
+          <w:bCs/>
+          <w:color w:val="7F0055"/>
+          <w:sz w:val="20"/>
+          <w:szCs w:val="20"/>
+        </w:rPr>
+      </w:pPr>
+      <w:r>
+        <w:rPr>
+          <w:rFonts w:ascii="Consolas" w:hAnsi="Consolas" w:cs="Consolas"/>
+          <w:color w:val="000000"/>
+          <w:sz w:val="20"/>
+          <w:szCs w:val="20"/>
+        </w:rPr>
+        <w:t xml:space="preserve">      </w:t>
+      </w:r>
+      <w:r>
+        <w:rPr>
+          <w:rFonts w:ascii="Consolas" w:hAnsi="Consolas" w:cs="Consolas"/>
+          <w:color w:val="000000"/>
+          <w:sz w:val="20"/>
+          <w:szCs w:val="20"/>
+        </w:rPr>
+        <w:t xml:space="preserve"> </w:t>
+      </w:r>
+      <w:r>
+        <w:rPr>
+          <w:rFonts w:ascii="Consolas" w:hAnsi="Consolas" w:cs="Consolas"/>
+          <w:b/>
+          <w:bCs/>
+          <w:color w:val="7F0055"/>
+          <w:sz w:val="20"/>
+          <w:szCs w:val="20"/>
+        </w:rPr>
+        <w:t>break</w:t>
+      </w:r>
+    </w:p>
+    <w:p>
+      <w:pPr>
+        <w:pStyle w:val="NoSpacing"/>
+        <w:rPr>
+          <w:u w:val="single"/>
+        </w:rPr>
+      </w:pPr>
+    </w:p>
+    <w:p>
+      <w:pPr>
+        <w:pStyle w:val="NoSpacing"/>
+        <w:rPr>
+          <w:u w:val="single"/>
+        </w:rPr>
+      </w:pPr>
+      <w:r>
+        <w:rPr>
+          <w:u w:val="single"/>
+        </w:rPr>
+        <w:lastRenderedPageBreak/>
+        <w:t>Pipeline Diagram:</w:t>
+      </w:r>
+    </w:p>
+    <w:p>
+      <w:pPr>
+        <w:pStyle w:val="NoSpacing"/>
+        <w:rPr>
+          <w:u w:val="single"/>
+        </w:rPr>
+      </w:pPr>
+    </w:p>
+    <w:p>
+      <w:pPr>
+        <w:pStyle w:val="NoSpacing"/>
+      </w:pPr>
+      <w:r>
+        <w:rPr>
+          <w:noProof/>
+        </w:rPr>
+        <w:drawing>
+          <wp:inline distT="0" distB="0" distL="0" distR="0" wp14:anchorId="0A09F5AC" wp14:editId="7B5B5B29">
+            <wp:extent cx="5724525" cy="1314450"/>
+            <wp:effectExtent l="0" t="0" r="9525" b="0"/>
+            <wp:docPr id="12" name="Picture 12"/>
+            <wp:cNvGraphicFramePr>
+              <a:graphicFrameLocks xmlns:a="http://schemas.openxmlformats.org/drawingml/2006/main" noChangeAspect="1"/>
+            </wp:cNvGraphicFramePr>
+            <a:graphic xmlns:a="http://schemas.openxmlformats.org/drawingml/2006/main">
+              <a:graphicData uri="http://schemas.openxmlformats.org/drawingml/2006/picture">
+                <pic:pic xmlns:pic="http://schemas.openxmlformats.org/drawingml/2006/picture">
+                  <pic:nvPicPr>
+                    <pic:cNvPr id="0" name="Picture 1"/>
+                    <pic:cNvPicPr>
+                      <a:picLocks noChangeAspect="1" noChangeArrowheads="1"/>
+                    </pic:cNvPicPr>
+                  </pic:nvPicPr>
+                  <pic:blipFill>
+                    <a:blip r:embed="rId15">
+                      <a:extLst>
+                        <a:ext uri="{28A0092B-C50C-407E-A947-70E740481C1C}">
+                          <a14:useLocalDpi xmlns:a14="http://schemas.microsoft.com/office/drawing/2010/main" val="0"/>
+                        </a:ext>
+                      </a:extLst>
+                    </a:blip>
+                    <a:srcRect/>
+                    <a:stretch>
+                      <a:fillRect/>
+                    </a:stretch>
+                  </pic:blipFill>
+                  <pic:spPr bwMode="auto">
+                    <a:xfrm>
+                      <a:off x="0" y="0"/>
+                      <a:ext cx="5724525" cy="1314450"/>
+                    </a:xfrm>
+                    <a:prstGeom prst="rect">
+                      <a:avLst/>
+                    </a:prstGeom>
+                    <a:noFill/>
+                    <a:ln>
+                      <a:noFill/>
+                    </a:ln>
+                  </pic:spPr>
+                </pic:pic>
+              </a:graphicData>
+            </a:graphic>
+          </wp:inline>
+        </w:drawing>
+      </w:r>
+    </w:p>
+    <w:p>
+      <w:pPr>
+        <w:pStyle w:val="NoSpacing"/>
+      </w:pPr>
+    </w:p>
+    <w:p>
+      <w:pPr>
+        <w:pStyle w:val="NoSpacing"/>
+        <w:rPr>
+          <w:u w:val="single"/>
+        </w:rPr>
+      </w:pPr>
+      <w:r>
+        <w:rPr>
+          <w:u w:val="single"/>
+        </w:rPr>
+        <w:t>Output:</w:t>
+      </w:r>
+    </w:p>
+    <w:p>
+      <w:pPr>
+        <w:pStyle w:val="NoSpacing"/>
+        <w:rPr>
+          <w:u w:val="single"/>
+        </w:rPr>
+      </w:pPr>
+    </w:p>
+    <w:p>
+      <w:pPr>
+        <w:pStyle w:val="NoSpacing"/>
+      </w:pPr>
+      <w:r>
+        <w:rPr>
+          <w:noProof/>
+        </w:rPr>
+        <w:drawing>
+          <wp:inline distT="0" distB="0" distL="0" distR="0" wp14:anchorId="59C6F2A8" wp14:editId="045302C3">
+            <wp:extent cx="2647950" cy="3305175"/>
+            <wp:effectExtent l="0" t="0" r="0" b="9525"/>
+            <wp:docPr id="13" name="Picture 13"/>
+            <wp:cNvGraphicFramePr>
+              <a:graphicFrameLocks xmlns:a="http://schemas.openxmlformats.org/drawingml/2006/main" noChangeAspect="1"/>
+            </wp:cNvGraphicFramePr>
+            <a:graphic xmlns:a="http://schemas.openxmlformats.org/drawingml/2006/main">
+              <a:graphicData uri="http://schemas.openxmlformats.org/drawingml/2006/picture">
+                <pic:pic xmlns:pic="http://schemas.openxmlformats.org/drawingml/2006/picture">
+                  <pic:nvPicPr>
+                    <pic:cNvPr id="0" name="Picture 2"/>
+                    <pic:cNvPicPr>
+                      <a:picLocks noChangeAspect="1" noChangeArrowheads="1"/>
+                    </pic:cNvPicPr>
+                  </pic:nvPicPr>
+                  <pic:blipFill>
+                    <a:blip r:embed="rId16">
+                      <a:extLst>
+                        <a:ext uri="{28A0092B-C50C-407E-A947-70E740481C1C}">
+                          <a14:useLocalDpi xmlns:a14="http://schemas.microsoft.com/office/drawing/2010/main" val="0"/>
+                        </a:ext>
+                      </a:extLst>
+                    </a:blip>
+                    <a:srcRect/>
+                    <a:stretch>
+                      <a:fillRect/>
+                    </a:stretch>
+                  </pic:blipFill>
+                  <pic:spPr bwMode="auto">
+                    <a:xfrm>
+                      <a:off x="0" y="0"/>
+                      <a:ext cx="2647950" cy="3305175"/>
+                    </a:xfrm>
+                    <a:prstGeom prst="rect">
+                      <a:avLst/>
+                    </a:prstGeom>
+                    <a:noFill/>
+                    <a:ln>
+                      <a:noFill/>
+                    </a:ln>
+                  </pic:spPr>
+                </pic:pic>
+              </a:graphicData>
+            </a:graphic>
+          </wp:inline>
+        </w:drawing>
+      </w:r>
+    </w:p>
+    <w:p>
+      <w:pPr>
+        <w:pStyle w:val="NoSpacing"/>
+      </w:pPr>
+    </w:p>
+    <w:p>
+      <w:pPr>
+        <w:pStyle w:val="NoSpacing"/>
+        <w:rPr>
+          <w:b/>
+        </w:rPr>
+      </w:pPr>
+      <w:r>
+        <w:rPr>
+          <w:b/>
+        </w:rPr>
+        <w:t>Associated Question (Which is the more elegant formulation? Why?)</w:t>
+      </w:r>
+    </w:p>
+    <w:p>
+      <w:pPr>
+        <w:pStyle w:val="NoSpacing"/>
+      </w:pPr>
+    </w:p>
+    <w:p>
+      <w:pPr>
+        <w:pStyle w:val="NoSpacing"/>
+      </w:pPr>
+      <w:r>
+        <w:t>The precondition</w:t>
+      </w:r>
+      <w:r>
+        <w:t xml:space="preserve"> formulation</w:t>
+      </w:r>
+      <w:r>
+        <w:t xml:space="preserve"> is naturally more robust, or elegant, as it specifies which behaviours can be dealt with at which specific times </w:t>
+      </w:r>
+      <w:proofErr w:type="gramStart"/>
+      <w:r>
+        <w:t>during the course of</w:t>
+      </w:r>
+      <w:proofErr w:type="gramEnd"/>
+      <w:r>
+        <w:t xml:space="preserve"> the program running. It stops any </w:t>
+      </w:r>
+      <w:r>
+        <w:t>unexpected input from happening, which could break the first case-statement formulation if the input is not dealt with correctly. The second formulation also allows more control over the variables effecting the eventual output, as there is more insight into the suspension and injection of the values.</w:t>
+      </w:r>
+    </w:p>
+    <w:p>
+      <w:pPr>
+        <w:pStyle w:val="NoSpacing"/>
+      </w:pPr>
+    </w:p>
+    <w:p>
+      <w:pPr>
+        <w:pStyle w:val="NoSpacing"/>
+      </w:pPr>
       <w:bookmarkStart w:id="0" w:name="_GoBack"/>
       <w:bookmarkEnd w:id="0"/>
     </w:p>

</xml_diff>

<commit_message>
Added exercise 6-1 to the lab book.
</commit_message>
<xml_diff>
--- a/Lab Book.docx
+++ b/Lab Book.docx
@@ -8491,9 +8491,3087 @@
     <w:p>
       <w:pPr>
         <w:pStyle w:val="NoSpacing"/>
+        <w:rPr>
+          <w:b/>
+          <w:i/>
+        </w:rPr>
+      </w:pPr>
+    </w:p>
+    <w:p>
+      <w:pPr>
+        <w:pStyle w:val="NoSpacing"/>
+        <w:rPr>
+          <w:b/>
+          <w:i/>
+        </w:rPr>
+      </w:pPr>
+    </w:p>
+    <w:p>
+      <w:pPr>
+        <w:pStyle w:val="NoSpacing"/>
+        <w:rPr>
+          <w:b/>
+          <w:i/>
+        </w:rPr>
+      </w:pPr>
+    </w:p>
+    <w:p>
+      <w:pPr>
+        <w:pStyle w:val="NoSpacing"/>
+        <w:rPr>
+          <w:b/>
+          <w:i/>
+        </w:rPr>
+      </w:pPr>
+    </w:p>
+    <w:p>
+      <w:pPr>
+        <w:pStyle w:val="NoSpacing"/>
+        <w:rPr>
+          <w:b/>
+          <w:i/>
+        </w:rPr>
+      </w:pPr>
+    </w:p>
+    <w:p>
+      <w:pPr>
+        <w:pStyle w:val="NoSpacing"/>
+        <w:rPr>
+          <w:b/>
+          <w:i/>
+        </w:rPr>
+      </w:pPr>
+    </w:p>
+    <w:p>
+      <w:pPr>
+        <w:pStyle w:val="NoSpacing"/>
+        <w:rPr>
+          <w:b/>
+          <w:i/>
+        </w:rPr>
+      </w:pPr>
+    </w:p>
+    <w:p>
+      <w:pPr>
+        <w:pStyle w:val="NoSpacing"/>
+        <w:rPr>
+          <w:b/>
+          <w:i/>
+        </w:rPr>
+      </w:pPr>
+    </w:p>
+    <w:p>
+      <w:pPr>
+        <w:pStyle w:val="NoSpacing"/>
+        <w:rPr>
+          <w:b/>
+          <w:i/>
+        </w:rPr>
+      </w:pPr>
+    </w:p>
+    <w:p>
+      <w:pPr>
+        <w:pStyle w:val="NoSpacing"/>
+        <w:rPr>
+          <w:b/>
+          <w:i/>
+        </w:rPr>
+      </w:pPr>
+      <w:r>
+        <w:rPr>
+          <w:b/>
+          <w:i/>
+        </w:rPr>
+        <w:lastRenderedPageBreak/>
+        <w:t>Exercise 6-1:</w:t>
+      </w:r>
+    </w:p>
+    <w:p>
+      <w:pPr>
+        <w:pStyle w:val="NoSpacing"/>
+      </w:pPr>
+    </w:p>
+    <w:p>
+      <w:pPr>
+        <w:pStyle w:val="NoSpacing"/>
+        <w:rPr>
+          <w:u w:val="single"/>
+        </w:rPr>
+      </w:pPr>
+      <w:r>
+        <w:rPr>
+          <w:u w:val="single"/>
+        </w:rPr>
+        <w:t xml:space="preserve">(Amended </w:t>
+      </w:r>
+      <w:proofErr w:type="spellStart"/>
+      <w:r>
+        <w:rPr>
+          <w:u w:val="single"/>
+        </w:rPr>
+        <w:t>ListToStream</w:t>
+      </w:r>
+      <w:proofErr w:type="spellEnd"/>
+      <w:r>
+        <w:rPr>
+          <w:u w:val="single"/>
+        </w:rPr>
+        <w:t xml:space="preserve"> Class)</w:t>
+      </w:r>
+    </w:p>
+    <w:p>
+      <w:pPr>
+        <w:pStyle w:val="NoSpacing"/>
+        <w:rPr>
+          <w:u w:val="single"/>
+        </w:rPr>
+      </w:pPr>
+    </w:p>
+    <w:p>
+      <w:pPr>
+        <w:autoSpaceDE w:val="0"/>
+        <w:autoSpaceDN w:val="0"/>
+        <w:adjustRightInd w:val="0"/>
+        <w:spacing w:after="0" w:line="240" w:lineRule="auto"/>
+        <w:rPr>
+          <w:rFonts w:ascii="Consolas" w:hAnsi="Consolas" w:cs="Consolas"/>
+          <w:sz w:val="20"/>
+          <w:szCs w:val="20"/>
+        </w:rPr>
+      </w:pPr>
+      <w:r>
+        <w:rPr>
+          <w:rFonts w:ascii="Consolas" w:hAnsi="Consolas" w:cs="Consolas"/>
+          <w:b/>
+          <w:bCs/>
+          <w:color w:val="7F0055"/>
+          <w:sz w:val="20"/>
+          <w:szCs w:val="20"/>
+        </w:rPr>
+        <w:t>def</w:t>
+      </w:r>
+      <w:r>
+        <w:rPr>
+          <w:rFonts w:ascii="Consolas" w:hAnsi="Consolas" w:cs="Consolas"/>
+          <w:color w:val="000000"/>
+          <w:sz w:val="20"/>
+          <w:szCs w:val="20"/>
+        </w:rPr>
+        <w:t xml:space="preserve"> </w:t>
+      </w:r>
+      <w:proofErr w:type="spellStart"/>
+      <w:r>
+        <w:rPr>
+          <w:rFonts w:ascii="Consolas" w:hAnsi="Consolas" w:cs="Consolas"/>
+          <w:color w:val="000000"/>
+          <w:sz w:val="20"/>
+          <w:szCs w:val="20"/>
+        </w:rPr>
+        <w:t>ChannelInput</w:t>
+      </w:r>
+      <w:proofErr w:type="spellEnd"/>
+      <w:r>
+        <w:rPr>
+          <w:rFonts w:ascii="Consolas" w:hAnsi="Consolas" w:cs="Consolas"/>
+          <w:color w:val="000000"/>
+          <w:sz w:val="20"/>
+          <w:szCs w:val="20"/>
+        </w:rPr>
+        <w:t xml:space="preserve"> </w:t>
+      </w:r>
+      <w:proofErr w:type="spellStart"/>
+      <w:r>
+        <w:rPr>
+          <w:rFonts w:ascii="Consolas" w:hAnsi="Consolas" w:cs="Consolas"/>
+          <w:color w:val="0000C0"/>
+          <w:sz w:val="20"/>
+          <w:szCs w:val="20"/>
+        </w:rPr>
+        <w:t>inChannel</w:t>
+      </w:r>
+      <w:proofErr w:type="spellEnd"/>
+    </w:p>
+    <w:p>
+      <w:pPr>
+        <w:autoSpaceDE w:val="0"/>
+        <w:autoSpaceDN w:val="0"/>
+        <w:adjustRightInd w:val="0"/>
+        <w:spacing w:after="0" w:line="240" w:lineRule="auto"/>
+        <w:rPr>
+          <w:rFonts w:ascii="Consolas" w:hAnsi="Consolas" w:cs="Consolas"/>
+          <w:sz w:val="20"/>
+          <w:szCs w:val="20"/>
+        </w:rPr>
+      </w:pPr>
+      <w:r>
+        <w:rPr>
+          <w:rFonts w:ascii="Consolas" w:hAnsi="Consolas" w:cs="Consolas"/>
+          <w:b/>
+          <w:bCs/>
+          <w:color w:val="7F0055"/>
+          <w:sz w:val="20"/>
+          <w:szCs w:val="20"/>
+        </w:rPr>
+        <w:t>def</w:t>
+      </w:r>
+      <w:r>
+        <w:rPr>
+          <w:rFonts w:ascii="Consolas" w:hAnsi="Consolas" w:cs="Consolas"/>
+          <w:color w:val="000000"/>
+          <w:sz w:val="20"/>
+          <w:szCs w:val="20"/>
+        </w:rPr>
+        <w:t xml:space="preserve"> </w:t>
+      </w:r>
+      <w:proofErr w:type="spellStart"/>
+      <w:r>
+        <w:rPr>
+          <w:rFonts w:ascii="Consolas" w:hAnsi="Consolas" w:cs="Consolas"/>
+          <w:color w:val="000000"/>
+          <w:sz w:val="20"/>
+          <w:szCs w:val="20"/>
+        </w:rPr>
+        <w:t>ChannelOutput</w:t>
+      </w:r>
+      <w:proofErr w:type="spellEnd"/>
+      <w:r>
+        <w:rPr>
+          <w:rFonts w:ascii="Consolas" w:hAnsi="Consolas" w:cs="Consolas"/>
+          <w:color w:val="000000"/>
+          <w:sz w:val="20"/>
+          <w:szCs w:val="20"/>
+        </w:rPr>
+        <w:t xml:space="preserve"> </w:t>
+      </w:r>
+      <w:proofErr w:type="spellStart"/>
+      <w:r>
+        <w:rPr>
+          <w:rFonts w:ascii="Consolas" w:hAnsi="Consolas" w:cs="Consolas"/>
+          <w:color w:val="0000C0"/>
+          <w:sz w:val="20"/>
+          <w:szCs w:val="20"/>
+        </w:rPr>
+        <w:t>outChannel</w:t>
+      </w:r>
+      <w:proofErr w:type="spellEnd"/>
+    </w:p>
+    <w:p>
+      <w:pPr>
+        <w:pStyle w:val="NoSpacing"/>
+        <w:rPr>
+          <w:rFonts w:ascii="Consolas" w:hAnsi="Consolas" w:cs="Consolas"/>
+          <w:color w:val="000000"/>
+          <w:sz w:val="20"/>
+          <w:szCs w:val="20"/>
+        </w:rPr>
+      </w:pPr>
+      <w:r>
+        <w:rPr>
+          <w:rFonts w:ascii="Consolas" w:hAnsi="Consolas" w:cs="Consolas"/>
+          <w:b/>
+          <w:bCs/>
+          <w:color w:val="7F0055"/>
+          <w:sz w:val="20"/>
+          <w:szCs w:val="20"/>
+        </w:rPr>
+        <w:t>def</w:t>
+      </w:r>
+      <w:r>
+        <w:rPr>
+          <w:rFonts w:ascii="Consolas" w:hAnsi="Consolas" w:cs="Consolas"/>
+          <w:color w:val="000000"/>
+          <w:sz w:val="20"/>
+          <w:szCs w:val="20"/>
+        </w:rPr>
+        <w:t xml:space="preserve"> </w:t>
+      </w:r>
+      <w:proofErr w:type="spellStart"/>
+      <w:r>
+        <w:rPr>
+          <w:rFonts w:ascii="Consolas" w:hAnsi="Consolas" w:cs="Consolas"/>
+          <w:color w:val="0000C0"/>
+          <w:sz w:val="20"/>
+          <w:szCs w:val="20"/>
+        </w:rPr>
+        <w:t>testList</w:t>
+      </w:r>
+      <w:proofErr w:type="spellEnd"/>
+      <w:r>
+        <w:rPr>
+          <w:rFonts w:ascii="Consolas" w:hAnsi="Consolas" w:cs="Consolas"/>
+          <w:color w:val="000000"/>
+          <w:sz w:val="20"/>
+          <w:szCs w:val="20"/>
+        </w:rPr>
+        <w:t xml:space="preserve"> = []</w:t>
+      </w:r>
+    </w:p>
+    <w:p>
+      <w:pPr>
+        <w:pStyle w:val="NoSpacing"/>
+        <w:rPr>
+          <w:u w:val="single"/>
+        </w:rPr>
+      </w:pPr>
+    </w:p>
+    <w:p>
+      <w:pPr>
+        <w:autoSpaceDE w:val="0"/>
+        <w:autoSpaceDN w:val="0"/>
+        <w:adjustRightInd w:val="0"/>
+        <w:spacing w:after="0" w:line="240" w:lineRule="auto"/>
+        <w:rPr>
+          <w:rFonts w:ascii="Consolas" w:hAnsi="Consolas" w:cs="Consolas"/>
+          <w:sz w:val="20"/>
+          <w:szCs w:val="20"/>
+        </w:rPr>
+      </w:pPr>
+      <w:proofErr w:type="gramStart"/>
+      <w:r>
+        <w:rPr>
+          <w:rFonts w:ascii="Consolas" w:hAnsi="Consolas" w:cs="Consolas"/>
+          <w:b/>
+          <w:bCs/>
+          <w:color w:val="7F0055"/>
+          <w:sz w:val="20"/>
+          <w:szCs w:val="20"/>
+        </w:rPr>
+        <w:t>for</w:t>
+      </w:r>
+      <w:r>
+        <w:rPr>
+          <w:rFonts w:ascii="Consolas" w:hAnsi="Consolas" w:cs="Consolas"/>
+          <w:color w:val="000000"/>
+          <w:sz w:val="20"/>
+          <w:szCs w:val="20"/>
+        </w:rPr>
+        <w:t>(</w:t>
+      </w:r>
+      <w:proofErr w:type="spellStart"/>
+      <w:proofErr w:type="gramEnd"/>
+      <w:r>
+        <w:rPr>
+          <w:rFonts w:ascii="Consolas" w:hAnsi="Consolas" w:cs="Consolas"/>
+          <w:color w:val="6A3E3E"/>
+          <w:sz w:val="20"/>
+          <w:szCs w:val="20"/>
+        </w:rPr>
+        <w:t>i</w:t>
+      </w:r>
+      <w:proofErr w:type="spellEnd"/>
+      <w:r>
+        <w:rPr>
+          <w:rFonts w:ascii="Consolas" w:hAnsi="Consolas" w:cs="Consolas"/>
+          <w:color w:val="000000"/>
+          <w:sz w:val="20"/>
+          <w:szCs w:val="20"/>
+        </w:rPr>
+        <w:t xml:space="preserve"> </w:t>
+      </w:r>
+      <w:r>
+        <w:rPr>
+          <w:rFonts w:ascii="Consolas" w:hAnsi="Consolas" w:cs="Consolas"/>
+          <w:b/>
+          <w:bCs/>
+          <w:color w:val="7F0055"/>
+          <w:sz w:val="20"/>
+          <w:szCs w:val="20"/>
+        </w:rPr>
+        <w:t>in</w:t>
+      </w:r>
+      <w:r>
+        <w:rPr>
+          <w:rFonts w:ascii="Consolas" w:hAnsi="Consolas" w:cs="Consolas"/>
+          <w:color w:val="000000"/>
+          <w:sz w:val="20"/>
+          <w:szCs w:val="20"/>
+        </w:rPr>
+        <w:t xml:space="preserve"> 0 ..&lt; </w:t>
+      </w:r>
+      <w:proofErr w:type="spellStart"/>
+      <w:r>
+        <w:rPr>
+          <w:rFonts w:ascii="Consolas" w:hAnsi="Consolas" w:cs="Consolas"/>
+          <w:color w:val="6A3E3E"/>
+          <w:sz w:val="20"/>
+          <w:szCs w:val="20"/>
+        </w:rPr>
+        <w:t>inList</w:t>
+      </w:r>
+      <w:r>
+        <w:rPr>
+          <w:rFonts w:ascii="Consolas" w:hAnsi="Consolas" w:cs="Consolas"/>
+          <w:color w:val="000000"/>
+          <w:sz w:val="20"/>
+          <w:szCs w:val="20"/>
+        </w:rPr>
+        <w:t>.</w:t>
+      </w:r>
+      <w:r>
+        <w:rPr>
+          <w:rFonts w:ascii="Consolas" w:hAnsi="Consolas" w:cs="Consolas"/>
+          <w:color w:val="000000"/>
+          <w:sz w:val="20"/>
+          <w:szCs w:val="20"/>
+          <w:u w:val="single"/>
+        </w:rPr>
+        <w:t>size</w:t>
+      </w:r>
+      <w:proofErr w:type="spellEnd"/>
+      <w:r>
+        <w:rPr>
+          <w:rFonts w:ascii="Consolas" w:hAnsi="Consolas" w:cs="Consolas"/>
+          <w:color w:val="000000"/>
+          <w:sz w:val="20"/>
+          <w:szCs w:val="20"/>
+        </w:rPr>
+        <w:t>) {</w:t>
+      </w:r>
+    </w:p>
+    <w:p>
+      <w:pPr>
+        <w:autoSpaceDE w:val="0"/>
+        <w:autoSpaceDN w:val="0"/>
+        <w:adjustRightInd w:val="0"/>
+        <w:spacing w:after="0" w:line="240" w:lineRule="auto"/>
+        <w:ind w:firstLine="720"/>
+        <w:rPr>
+          <w:rFonts w:ascii="Consolas" w:hAnsi="Consolas" w:cs="Consolas"/>
+          <w:sz w:val="20"/>
+          <w:szCs w:val="20"/>
+        </w:rPr>
+      </w:pPr>
+      <w:proofErr w:type="spellStart"/>
+      <w:r>
+        <w:rPr>
+          <w:rFonts w:ascii="Consolas" w:hAnsi="Consolas" w:cs="Consolas"/>
+          <w:color w:val="0000C0"/>
+          <w:sz w:val="20"/>
+          <w:szCs w:val="20"/>
+        </w:rPr>
+        <w:t>outChannel</w:t>
+      </w:r>
+      <w:r>
+        <w:rPr>
+          <w:rFonts w:ascii="Consolas" w:hAnsi="Consolas" w:cs="Consolas"/>
+          <w:color w:val="000000"/>
+          <w:sz w:val="20"/>
+          <w:szCs w:val="20"/>
+        </w:rPr>
+        <w:t>.write</w:t>
+      </w:r>
+      <w:proofErr w:type="spellEnd"/>
+      <w:r>
+        <w:rPr>
+          <w:rFonts w:ascii="Consolas" w:hAnsi="Consolas" w:cs="Consolas"/>
+          <w:color w:val="000000"/>
+          <w:sz w:val="20"/>
+          <w:szCs w:val="20"/>
+        </w:rPr>
+        <w:t>(</w:t>
+      </w:r>
+      <w:proofErr w:type="spellStart"/>
+      <w:r>
+        <w:rPr>
+          <w:rFonts w:ascii="Consolas" w:hAnsi="Consolas" w:cs="Consolas"/>
+          <w:color w:val="6A3E3E"/>
+          <w:sz w:val="20"/>
+          <w:szCs w:val="20"/>
+        </w:rPr>
+        <w:t>inList</w:t>
+      </w:r>
+      <w:proofErr w:type="spellEnd"/>
+      <w:r>
+        <w:rPr>
+          <w:rFonts w:ascii="Consolas" w:hAnsi="Consolas" w:cs="Consolas"/>
+          <w:color w:val="000000"/>
+          <w:sz w:val="20"/>
+          <w:szCs w:val="20"/>
+        </w:rPr>
+        <w:t>[</w:t>
+      </w:r>
+      <w:proofErr w:type="spellStart"/>
+      <w:r>
+        <w:rPr>
+          <w:rFonts w:ascii="Consolas" w:hAnsi="Consolas" w:cs="Consolas"/>
+          <w:color w:val="6A3E3E"/>
+          <w:sz w:val="20"/>
+          <w:szCs w:val="20"/>
+        </w:rPr>
+        <w:t>i</w:t>
+      </w:r>
+      <w:proofErr w:type="spellEnd"/>
+      <w:r>
+        <w:rPr>
+          <w:rFonts w:ascii="Consolas" w:hAnsi="Consolas" w:cs="Consolas"/>
+          <w:color w:val="000000"/>
+          <w:sz w:val="20"/>
+          <w:szCs w:val="20"/>
+        </w:rPr>
+        <w:t>])</w:t>
+      </w:r>
+    </w:p>
+    <w:p>
+      <w:pPr>
+        <w:autoSpaceDE w:val="0"/>
+        <w:autoSpaceDN w:val="0"/>
+        <w:adjustRightInd w:val="0"/>
+        <w:spacing w:after="0" w:line="240" w:lineRule="auto"/>
+        <w:rPr>
+          <w:rFonts w:ascii="Consolas" w:hAnsi="Consolas" w:cs="Consolas"/>
+          <w:sz w:val="20"/>
+          <w:szCs w:val="20"/>
+        </w:rPr>
+      </w:pPr>
+      <w:r>
+        <w:rPr>
+          <w:rFonts w:ascii="Consolas" w:hAnsi="Consolas" w:cs="Consolas"/>
+          <w:color w:val="000000"/>
+          <w:sz w:val="20"/>
+          <w:szCs w:val="20"/>
+        </w:rPr>
+        <w:tab/>
+      </w:r>
+      <w:proofErr w:type="spellStart"/>
+      <w:r>
+        <w:rPr>
+          <w:rFonts w:ascii="Consolas" w:hAnsi="Consolas" w:cs="Consolas"/>
+          <w:color w:val="0000C0"/>
+          <w:sz w:val="20"/>
+          <w:szCs w:val="20"/>
+        </w:rPr>
+        <w:t>testList</w:t>
+      </w:r>
+      <w:proofErr w:type="spellEnd"/>
+      <w:r>
+        <w:rPr>
+          <w:rFonts w:ascii="Consolas" w:hAnsi="Consolas" w:cs="Consolas"/>
+          <w:color w:val="000000"/>
+          <w:sz w:val="20"/>
+          <w:szCs w:val="20"/>
+        </w:rPr>
+        <w:t xml:space="preserve"> = </w:t>
+      </w:r>
+      <w:proofErr w:type="spellStart"/>
+      <w:r>
+        <w:rPr>
+          <w:rFonts w:ascii="Consolas" w:hAnsi="Consolas" w:cs="Consolas"/>
+          <w:color w:val="0000C0"/>
+          <w:sz w:val="20"/>
+          <w:szCs w:val="20"/>
+        </w:rPr>
+        <w:t>testList</w:t>
+      </w:r>
+      <w:proofErr w:type="spellEnd"/>
+      <w:r>
+        <w:rPr>
+          <w:rFonts w:ascii="Consolas" w:hAnsi="Consolas" w:cs="Consolas"/>
+          <w:color w:val="000000"/>
+          <w:sz w:val="20"/>
+          <w:szCs w:val="20"/>
+        </w:rPr>
+        <w:t xml:space="preserve"> &lt;&lt; </w:t>
+      </w:r>
+      <w:proofErr w:type="spellStart"/>
+      <w:r>
+        <w:rPr>
+          <w:rFonts w:ascii="Consolas" w:hAnsi="Consolas" w:cs="Consolas"/>
+          <w:color w:val="6A3E3E"/>
+          <w:sz w:val="20"/>
+          <w:szCs w:val="20"/>
+        </w:rPr>
+        <w:t>inList</w:t>
+      </w:r>
+      <w:proofErr w:type="spellEnd"/>
+      <w:r>
+        <w:rPr>
+          <w:rFonts w:ascii="Consolas" w:hAnsi="Consolas" w:cs="Consolas"/>
+          <w:color w:val="000000"/>
+          <w:sz w:val="20"/>
+          <w:szCs w:val="20"/>
+        </w:rPr>
+        <w:t>[</w:t>
+      </w:r>
+      <w:proofErr w:type="spellStart"/>
+      <w:r>
+        <w:rPr>
+          <w:rFonts w:ascii="Consolas" w:hAnsi="Consolas" w:cs="Consolas"/>
+          <w:color w:val="6A3E3E"/>
+          <w:sz w:val="20"/>
+          <w:szCs w:val="20"/>
+        </w:rPr>
+        <w:t>i</w:t>
+      </w:r>
+      <w:proofErr w:type="spellEnd"/>
+      <w:r>
+        <w:rPr>
+          <w:rFonts w:ascii="Consolas" w:hAnsi="Consolas" w:cs="Consolas"/>
+          <w:color w:val="000000"/>
+          <w:sz w:val="20"/>
+          <w:szCs w:val="20"/>
+        </w:rPr>
+        <w:t>];</w:t>
+      </w:r>
+    </w:p>
+    <w:p>
+      <w:pPr>
+        <w:pStyle w:val="NoSpacing"/>
+        <w:rPr>
+          <w:rFonts w:ascii="Consolas" w:hAnsi="Consolas" w:cs="Consolas"/>
+          <w:color w:val="000000"/>
+          <w:sz w:val="20"/>
+          <w:szCs w:val="20"/>
+        </w:rPr>
+      </w:pPr>
+      <w:r>
+        <w:rPr>
+          <w:rFonts w:ascii="Consolas" w:hAnsi="Consolas" w:cs="Consolas"/>
+          <w:color w:val="000000"/>
+          <w:sz w:val="20"/>
+          <w:szCs w:val="20"/>
+        </w:rPr>
+        <w:t>}</w:t>
+      </w:r>
+    </w:p>
+    <w:p>
+      <w:pPr>
+        <w:pStyle w:val="NoSpacing"/>
+        <w:rPr>
+          <w:u w:val="single"/>
+        </w:rPr>
+      </w:pPr>
+    </w:p>
+    <w:p>
+      <w:pPr>
+        <w:pStyle w:val="NoSpacing"/>
+        <w:rPr>
+          <w:u w:val="single"/>
+        </w:rPr>
+      </w:pPr>
+      <w:r>
+        <w:rPr>
+          <w:u w:val="single"/>
+        </w:rPr>
+        <w:t xml:space="preserve">(Amended </w:t>
+      </w:r>
+      <w:proofErr w:type="spellStart"/>
+      <w:r>
+        <w:rPr>
+          <w:u w:val="single"/>
+        </w:rPr>
+        <w:t>CreateSetsOfEight</w:t>
+      </w:r>
+      <w:proofErr w:type="spellEnd"/>
+      <w:r>
+        <w:rPr>
+          <w:u w:val="single"/>
+        </w:rPr>
+        <w:t xml:space="preserve"> Class)</w:t>
+      </w:r>
+    </w:p>
+    <w:p>
+      <w:pPr>
+        <w:pStyle w:val="NoSpacing"/>
+        <w:rPr>
+          <w:u w:val="single"/>
+        </w:rPr>
+      </w:pPr>
+    </w:p>
+    <w:p>
+      <w:pPr>
+        <w:autoSpaceDE w:val="0"/>
+        <w:autoSpaceDN w:val="0"/>
+        <w:adjustRightInd w:val="0"/>
+        <w:spacing w:after="0" w:line="240" w:lineRule="auto"/>
+        <w:rPr>
+          <w:rFonts w:ascii="Consolas" w:hAnsi="Consolas" w:cs="Consolas"/>
+          <w:sz w:val="20"/>
+          <w:szCs w:val="20"/>
+        </w:rPr>
+      </w:pPr>
+      <w:r>
+        <w:rPr>
+          <w:rFonts w:ascii="Consolas" w:hAnsi="Consolas" w:cs="Consolas"/>
+          <w:b/>
+          <w:bCs/>
+          <w:color w:val="7F0055"/>
+          <w:sz w:val="20"/>
+          <w:szCs w:val="20"/>
+        </w:rPr>
+        <w:t>def</w:t>
+      </w:r>
+      <w:r>
+        <w:rPr>
+          <w:rFonts w:ascii="Consolas" w:hAnsi="Consolas" w:cs="Consolas"/>
+          <w:color w:val="000000"/>
+          <w:sz w:val="20"/>
+          <w:szCs w:val="20"/>
+        </w:rPr>
+        <w:t xml:space="preserve"> </w:t>
+      </w:r>
+      <w:proofErr w:type="spellStart"/>
+      <w:r>
+        <w:rPr>
+          <w:rFonts w:ascii="Consolas" w:hAnsi="Consolas" w:cs="Consolas"/>
+          <w:color w:val="000000"/>
+          <w:sz w:val="20"/>
+          <w:szCs w:val="20"/>
+        </w:rPr>
+        <w:t>ChannelInput</w:t>
+      </w:r>
+      <w:proofErr w:type="spellEnd"/>
+      <w:r>
+        <w:rPr>
+          <w:rFonts w:ascii="Consolas" w:hAnsi="Consolas" w:cs="Consolas"/>
+          <w:color w:val="000000"/>
+          <w:sz w:val="20"/>
+          <w:szCs w:val="20"/>
+        </w:rPr>
+        <w:t xml:space="preserve"> </w:t>
+      </w:r>
+      <w:proofErr w:type="spellStart"/>
+      <w:r>
+        <w:rPr>
+          <w:rFonts w:ascii="Consolas" w:hAnsi="Consolas" w:cs="Consolas"/>
+          <w:color w:val="0000C0"/>
+          <w:sz w:val="20"/>
+          <w:szCs w:val="20"/>
+        </w:rPr>
+        <w:t>inChannel</w:t>
+      </w:r>
+      <w:proofErr w:type="spellEnd"/>
+    </w:p>
+    <w:p>
+      <w:pPr>
+        <w:pStyle w:val="NoSpacing"/>
+        <w:rPr>
+          <w:rFonts w:ascii="Consolas" w:hAnsi="Consolas" w:cs="Consolas"/>
+          <w:color w:val="000000"/>
+          <w:sz w:val="20"/>
+          <w:szCs w:val="20"/>
+        </w:rPr>
+      </w:pPr>
+      <w:r>
+        <w:rPr>
+          <w:rFonts w:ascii="Consolas" w:hAnsi="Consolas" w:cs="Consolas"/>
+          <w:b/>
+          <w:bCs/>
+          <w:color w:val="7F0055"/>
+          <w:sz w:val="20"/>
+          <w:szCs w:val="20"/>
+        </w:rPr>
+        <w:t>def</w:t>
+      </w:r>
+      <w:r>
+        <w:rPr>
+          <w:rFonts w:ascii="Consolas" w:hAnsi="Consolas" w:cs="Consolas"/>
+          <w:color w:val="000000"/>
+          <w:sz w:val="20"/>
+          <w:szCs w:val="20"/>
+        </w:rPr>
+        <w:t xml:space="preserve"> </w:t>
+      </w:r>
+      <w:proofErr w:type="spellStart"/>
+      <w:r>
+        <w:rPr>
+          <w:rFonts w:ascii="Consolas" w:hAnsi="Consolas" w:cs="Consolas"/>
+          <w:color w:val="0000C0"/>
+          <w:sz w:val="20"/>
+          <w:szCs w:val="20"/>
+        </w:rPr>
+        <w:t>testList</w:t>
+      </w:r>
+      <w:proofErr w:type="spellEnd"/>
+      <w:r>
+        <w:rPr>
+          <w:rFonts w:ascii="Consolas" w:hAnsi="Consolas" w:cs="Consolas"/>
+          <w:color w:val="000000"/>
+          <w:sz w:val="20"/>
+          <w:szCs w:val="20"/>
+        </w:rPr>
+        <w:t xml:space="preserve"> = []</w:t>
+      </w:r>
+    </w:p>
+    <w:p>
+      <w:pPr>
+        <w:pStyle w:val="NoSpacing"/>
+        <w:rPr>
+          <w:u w:val="single"/>
+        </w:rPr>
+      </w:pPr>
+    </w:p>
+    <w:p>
+      <w:pPr>
+        <w:autoSpaceDE w:val="0"/>
+        <w:autoSpaceDN w:val="0"/>
+        <w:adjustRightInd w:val="0"/>
+        <w:spacing w:after="0" w:line="240" w:lineRule="auto"/>
+        <w:rPr>
+          <w:rFonts w:ascii="Consolas" w:hAnsi="Consolas" w:cs="Consolas"/>
+          <w:sz w:val="20"/>
+          <w:szCs w:val="20"/>
+        </w:rPr>
+      </w:pPr>
+      <w:r>
+        <w:rPr>
+          <w:rFonts w:ascii="Consolas" w:hAnsi="Consolas" w:cs="Consolas"/>
+          <w:b/>
+          <w:bCs/>
+          <w:color w:val="7F0055"/>
+          <w:sz w:val="20"/>
+          <w:szCs w:val="20"/>
+        </w:rPr>
+        <w:t>for</w:t>
+      </w:r>
+      <w:r>
+        <w:rPr>
+          <w:rFonts w:ascii="Consolas" w:hAnsi="Consolas" w:cs="Consolas"/>
+          <w:color w:val="000000"/>
+          <w:sz w:val="20"/>
+          <w:szCs w:val="20"/>
+        </w:rPr>
+        <w:t xml:space="preserve"> </w:t>
+      </w:r>
+      <w:proofErr w:type="gramStart"/>
+      <w:r>
+        <w:rPr>
+          <w:rFonts w:ascii="Consolas" w:hAnsi="Consolas" w:cs="Consolas"/>
+          <w:color w:val="000000"/>
+          <w:sz w:val="20"/>
+          <w:szCs w:val="20"/>
+        </w:rPr>
+        <w:t xml:space="preserve">( </w:t>
+      </w:r>
+      <w:proofErr w:type="spellStart"/>
+      <w:r>
+        <w:rPr>
+          <w:rFonts w:ascii="Consolas" w:hAnsi="Consolas" w:cs="Consolas"/>
+          <w:color w:val="6A3E3E"/>
+          <w:sz w:val="20"/>
+          <w:szCs w:val="20"/>
+        </w:rPr>
+        <w:t>i</w:t>
+      </w:r>
+      <w:proofErr w:type="spellEnd"/>
+      <w:proofErr w:type="gramEnd"/>
+      <w:r>
+        <w:rPr>
+          <w:rFonts w:ascii="Consolas" w:hAnsi="Consolas" w:cs="Consolas"/>
+          <w:color w:val="000000"/>
+          <w:sz w:val="20"/>
+          <w:szCs w:val="20"/>
+        </w:rPr>
+        <w:t xml:space="preserve"> </w:t>
+      </w:r>
+      <w:r>
+        <w:rPr>
+          <w:rFonts w:ascii="Consolas" w:hAnsi="Consolas" w:cs="Consolas"/>
+          <w:b/>
+          <w:bCs/>
+          <w:color w:val="7F0055"/>
+          <w:sz w:val="20"/>
+          <w:szCs w:val="20"/>
+        </w:rPr>
+        <w:t>in</w:t>
+      </w:r>
+      <w:r>
+        <w:rPr>
+          <w:rFonts w:ascii="Consolas" w:hAnsi="Consolas" w:cs="Consolas"/>
+          <w:color w:val="000000"/>
+          <w:sz w:val="20"/>
+          <w:szCs w:val="20"/>
+        </w:rPr>
+        <w:t xml:space="preserve"> 0 .. </w:t>
+      </w:r>
+      <w:proofErr w:type="gramStart"/>
+      <w:r>
+        <w:rPr>
+          <w:rFonts w:ascii="Consolas" w:hAnsi="Consolas" w:cs="Consolas"/>
+          <w:color w:val="000000"/>
+          <w:sz w:val="20"/>
+          <w:szCs w:val="20"/>
+        </w:rPr>
+        <w:t>7 )</w:t>
+      </w:r>
+      <w:proofErr w:type="gramEnd"/>
+      <w:r>
+        <w:rPr>
+          <w:rFonts w:ascii="Consolas" w:hAnsi="Consolas" w:cs="Consolas"/>
+          <w:color w:val="000000"/>
+          <w:sz w:val="20"/>
+          <w:szCs w:val="20"/>
+        </w:rPr>
+        <w:t xml:space="preserve"> {</w:t>
+      </w:r>
+    </w:p>
+    <w:p>
+      <w:pPr>
+        <w:autoSpaceDE w:val="0"/>
+        <w:autoSpaceDN w:val="0"/>
+        <w:adjustRightInd w:val="0"/>
+        <w:spacing w:after="0" w:line="240" w:lineRule="auto"/>
+        <w:rPr>
+          <w:rFonts w:ascii="Consolas" w:hAnsi="Consolas" w:cs="Consolas"/>
+          <w:sz w:val="20"/>
+          <w:szCs w:val="20"/>
+        </w:rPr>
+      </w:pPr>
+      <w:r>
+        <w:rPr>
+          <w:rFonts w:ascii="Consolas" w:hAnsi="Consolas" w:cs="Consolas"/>
+          <w:color w:val="000000"/>
+          <w:sz w:val="20"/>
+          <w:szCs w:val="20"/>
+        </w:rPr>
+        <w:tab/>
+      </w:r>
+      <w:r>
+        <w:rPr>
+          <w:rFonts w:ascii="Consolas" w:hAnsi="Consolas" w:cs="Consolas"/>
+          <w:color w:val="3F7F5F"/>
+          <w:sz w:val="20"/>
+          <w:szCs w:val="20"/>
+        </w:rPr>
+        <w:t xml:space="preserve">// put v into </w:t>
+      </w:r>
+      <w:proofErr w:type="spellStart"/>
+      <w:r>
+        <w:rPr>
+          <w:rFonts w:ascii="Consolas" w:hAnsi="Consolas" w:cs="Consolas"/>
+          <w:color w:val="3F7F5F"/>
+          <w:sz w:val="20"/>
+          <w:szCs w:val="20"/>
+        </w:rPr>
+        <w:t>outList</w:t>
+      </w:r>
+      <w:proofErr w:type="spellEnd"/>
+      <w:r>
+        <w:rPr>
+          <w:rFonts w:ascii="Consolas" w:hAnsi="Consolas" w:cs="Consolas"/>
+          <w:color w:val="3F7F5F"/>
+          <w:sz w:val="20"/>
+          <w:szCs w:val="20"/>
+        </w:rPr>
+        <w:t xml:space="preserve"> and read next input</w:t>
+      </w:r>
+    </w:p>
+    <w:p>
+      <w:pPr>
+        <w:autoSpaceDE w:val="0"/>
+        <w:autoSpaceDN w:val="0"/>
+        <w:adjustRightInd w:val="0"/>
+        <w:spacing w:after="0" w:line="240" w:lineRule="auto"/>
+        <w:rPr>
+          <w:rFonts w:ascii="Consolas" w:hAnsi="Consolas" w:cs="Consolas"/>
+          <w:sz w:val="20"/>
+          <w:szCs w:val="20"/>
+        </w:rPr>
+      </w:pPr>
+      <w:r>
+        <w:rPr>
+          <w:rFonts w:ascii="Consolas" w:hAnsi="Consolas" w:cs="Consolas"/>
+          <w:color w:val="000000"/>
+          <w:sz w:val="20"/>
+          <w:szCs w:val="20"/>
+        </w:rPr>
+        <w:tab/>
+      </w:r>
+      <w:proofErr w:type="spellStart"/>
+      <w:r>
+        <w:rPr>
+          <w:rFonts w:ascii="Consolas" w:hAnsi="Consolas" w:cs="Consolas"/>
+          <w:color w:val="6A3E3E"/>
+          <w:sz w:val="20"/>
+          <w:szCs w:val="20"/>
+        </w:rPr>
+        <w:t>outList</w:t>
+      </w:r>
+      <w:r>
+        <w:rPr>
+          <w:rFonts w:ascii="Consolas" w:hAnsi="Consolas" w:cs="Consolas"/>
+          <w:color w:val="000000"/>
+          <w:sz w:val="20"/>
+          <w:szCs w:val="20"/>
+        </w:rPr>
+        <w:t>.add</w:t>
+      </w:r>
+      <w:proofErr w:type="spellEnd"/>
+      <w:r>
+        <w:rPr>
+          <w:rFonts w:ascii="Consolas" w:hAnsi="Consolas" w:cs="Consolas"/>
+          <w:color w:val="000000"/>
+          <w:sz w:val="20"/>
+          <w:szCs w:val="20"/>
+        </w:rPr>
+        <w:t>(</w:t>
+      </w:r>
+      <w:r>
+        <w:rPr>
+          <w:rFonts w:ascii="Consolas" w:hAnsi="Consolas" w:cs="Consolas"/>
+          <w:color w:val="6A3E3E"/>
+          <w:sz w:val="20"/>
+          <w:szCs w:val="20"/>
+        </w:rPr>
+        <w:t>v</w:t>
+      </w:r>
+      <w:r>
+        <w:rPr>
+          <w:rFonts w:ascii="Consolas" w:hAnsi="Consolas" w:cs="Consolas"/>
+          <w:color w:val="000000"/>
+          <w:sz w:val="20"/>
+          <w:szCs w:val="20"/>
+        </w:rPr>
+        <w:t>);</w:t>
+      </w:r>
+    </w:p>
+    <w:p>
+      <w:pPr>
+        <w:autoSpaceDE w:val="0"/>
+        <w:autoSpaceDN w:val="0"/>
+        <w:adjustRightInd w:val="0"/>
+        <w:spacing w:after="0" w:line="240" w:lineRule="auto"/>
+        <w:rPr>
+          <w:rFonts w:ascii="Consolas" w:hAnsi="Consolas" w:cs="Consolas"/>
+          <w:sz w:val="20"/>
+          <w:szCs w:val="20"/>
+        </w:rPr>
+      </w:pPr>
+      <w:r>
+        <w:rPr>
+          <w:rFonts w:ascii="Consolas" w:hAnsi="Consolas" w:cs="Consolas"/>
+          <w:color w:val="000000"/>
+          <w:sz w:val="20"/>
+          <w:szCs w:val="20"/>
+        </w:rPr>
+        <w:tab/>
+      </w:r>
+      <w:proofErr w:type="spellStart"/>
+      <w:r>
+        <w:rPr>
+          <w:rFonts w:ascii="Consolas" w:hAnsi="Consolas" w:cs="Consolas"/>
+          <w:color w:val="0000C0"/>
+          <w:sz w:val="20"/>
+          <w:szCs w:val="20"/>
+        </w:rPr>
+        <w:t>testList</w:t>
+      </w:r>
+      <w:proofErr w:type="spellEnd"/>
+      <w:r>
+        <w:rPr>
+          <w:rFonts w:ascii="Consolas" w:hAnsi="Consolas" w:cs="Consolas"/>
+          <w:color w:val="000000"/>
+          <w:sz w:val="20"/>
+          <w:szCs w:val="20"/>
+        </w:rPr>
+        <w:t xml:space="preserve"> = </w:t>
+      </w:r>
+      <w:proofErr w:type="spellStart"/>
+      <w:r>
+        <w:rPr>
+          <w:rFonts w:ascii="Consolas" w:hAnsi="Consolas" w:cs="Consolas"/>
+          <w:color w:val="0000C0"/>
+          <w:sz w:val="20"/>
+          <w:szCs w:val="20"/>
+        </w:rPr>
+        <w:t>testList</w:t>
+      </w:r>
+      <w:proofErr w:type="spellEnd"/>
+      <w:r>
+        <w:rPr>
+          <w:rFonts w:ascii="Consolas" w:hAnsi="Consolas" w:cs="Consolas"/>
+          <w:color w:val="000000"/>
+          <w:sz w:val="20"/>
+          <w:szCs w:val="20"/>
+        </w:rPr>
+        <w:t xml:space="preserve"> &lt;&lt; </w:t>
+      </w:r>
+      <w:r>
+        <w:rPr>
+          <w:rFonts w:ascii="Consolas" w:hAnsi="Consolas" w:cs="Consolas"/>
+          <w:color w:val="6A3E3E"/>
+          <w:sz w:val="20"/>
+          <w:szCs w:val="20"/>
+        </w:rPr>
+        <w:t>v</w:t>
+      </w:r>
+    </w:p>
+    <w:p>
+      <w:pPr>
+        <w:autoSpaceDE w:val="0"/>
+        <w:autoSpaceDN w:val="0"/>
+        <w:adjustRightInd w:val="0"/>
+        <w:spacing w:after="0" w:line="240" w:lineRule="auto"/>
+        <w:rPr>
+          <w:rFonts w:ascii="Consolas" w:hAnsi="Consolas" w:cs="Consolas"/>
+          <w:sz w:val="20"/>
+          <w:szCs w:val="20"/>
+        </w:rPr>
+      </w:pPr>
+      <w:r>
+        <w:rPr>
+          <w:rFonts w:ascii="Consolas" w:hAnsi="Consolas" w:cs="Consolas"/>
+          <w:color w:val="000000"/>
+          <w:sz w:val="20"/>
+          <w:szCs w:val="20"/>
+        </w:rPr>
+        <w:tab/>
+      </w:r>
+      <w:r>
+        <w:rPr>
+          <w:rFonts w:ascii="Consolas" w:hAnsi="Consolas" w:cs="Consolas"/>
+          <w:color w:val="6A3E3E"/>
+          <w:sz w:val="20"/>
+          <w:szCs w:val="20"/>
+        </w:rPr>
+        <w:t>v</w:t>
+      </w:r>
+      <w:r>
+        <w:rPr>
+          <w:rFonts w:ascii="Consolas" w:hAnsi="Consolas" w:cs="Consolas"/>
+          <w:color w:val="000000"/>
+          <w:sz w:val="20"/>
+          <w:szCs w:val="20"/>
+        </w:rPr>
+        <w:t xml:space="preserve"> = </w:t>
+      </w:r>
+      <w:proofErr w:type="spellStart"/>
+      <w:r>
+        <w:rPr>
+          <w:rFonts w:ascii="Consolas" w:hAnsi="Consolas" w:cs="Consolas"/>
+          <w:color w:val="0000C0"/>
+          <w:sz w:val="20"/>
+          <w:szCs w:val="20"/>
+        </w:rPr>
+        <w:t>inChannel</w:t>
+      </w:r>
+      <w:r>
+        <w:rPr>
+          <w:rFonts w:ascii="Consolas" w:hAnsi="Consolas" w:cs="Consolas"/>
+          <w:color w:val="000000"/>
+          <w:sz w:val="20"/>
+          <w:szCs w:val="20"/>
+        </w:rPr>
+        <w:t>.read</w:t>
+      </w:r>
+      <w:proofErr w:type="spellEnd"/>
+      <w:r>
+        <w:rPr>
+          <w:rFonts w:ascii="Consolas" w:hAnsi="Consolas" w:cs="Consolas"/>
+          <w:color w:val="000000"/>
+          <w:sz w:val="20"/>
+          <w:szCs w:val="20"/>
+        </w:rPr>
+        <w:t>();</w:t>
+      </w:r>
+    </w:p>
+    <w:p>
+      <w:pPr>
+        <w:pStyle w:val="NoSpacing"/>
+        <w:rPr>
+          <w:rFonts w:ascii="Consolas" w:hAnsi="Consolas" w:cs="Consolas"/>
+          <w:color w:val="000000"/>
+          <w:sz w:val="20"/>
+          <w:szCs w:val="20"/>
+        </w:rPr>
+      </w:pPr>
+      <w:r>
+        <w:rPr>
+          <w:rFonts w:ascii="Consolas" w:hAnsi="Consolas" w:cs="Consolas"/>
+          <w:color w:val="000000"/>
+          <w:sz w:val="20"/>
+          <w:szCs w:val="20"/>
+        </w:rPr>
+        <w:t>}</w:t>
+      </w:r>
+    </w:p>
+    <w:p>
+      <w:pPr>
+        <w:pStyle w:val="NoSpacing"/>
+        <w:rPr>
+          <w:u w:val="single"/>
+        </w:rPr>
+      </w:pPr>
+    </w:p>
+    <w:p>
+      <w:pPr>
+        <w:pStyle w:val="NoSpacing"/>
+        <w:rPr>
+          <w:u w:val="single"/>
+        </w:rPr>
+      </w:pPr>
+      <w:r>
+        <w:rPr>
+          <w:u w:val="single"/>
+        </w:rPr>
+        <w:t>(</w:t>
+      </w:r>
+      <w:proofErr w:type="spellStart"/>
+      <w:r>
+        <w:rPr>
+          <w:u w:val="single"/>
+        </w:rPr>
+        <w:t>TestThreeToEight</w:t>
+      </w:r>
+      <w:proofErr w:type="spellEnd"/>
+      <w:r>
+        <w:rPr>
+          <w:u w:val="single"/>
+        </w:rPr>
+        <w:t xml:space="preserve"> Class)</w:t>
+      </w:r>
+    </w:p>
+    <w:p>
+      <w:pPr>
+        <w:pStyle w:val="NoSpacing"/>
+        <w:rPr>
+          <w:u w:val="single"/>
+        </w:rPr>
+      </w:pPr>
+    </w:p>
+    <w:p>
+      <w:pPr>
+        <w:autoSpaceDE w:val="0"/>
+        <w:autoSpaceDN w:val="0"/>
+        <w:adjustRightInd w:val="0"/>
+        <w:spacing w:after="0" w:line="240" w:lineRule="auto"/>
+        <w:rPr>
+          <w:rFonts w:ascii="Consolas" w:hAnsi="Consolas" w:cs="Consolas"/>
+          <w:sz w:val="20"/>
+          <w:szCs w:val="20"/>
+        </w:rPr>
+      </w:pPr>
+      <w:r>
+        <w:rPr>
+          <w:rFonts w:ascii="Consolas" w:hAnsi="Consolas" w:cs="Consolas"/>
+          <w:b/>
+          <w:bCs/>
+          <w:color w:val="7F0055"/>
+          <w:sz w:val="20"/>
+          <w:szCs w:val="20"/>
+        </w:rPr>
+        <w:t>class</w:t>
+      </w:r>
+      <w:r>
+        <w:rPr>
+          <w:rFonts w:ascii="Consolas" w:hAnsi="Consolas" w:cs="Consolas"/>
+          <w:color w:val="000000"/>
+          <w:sz w:val="20"/>
+          <w:szCs w:val="20"/>
+        </w:rPr>
+        <w:t xml:space="preserve"> </w:t>
+      </w:r>
+      <w:proofErr w:type="spellStart"/>
+      <w:r>
+        <w:rPr>
+          <w:rFonts w:ascii="Consolas" w:hAnsi="Consolas" w:cs="Consolas"/>
+          <w:color w:val="000000"/>
+          <w:sz w:val="20"/>
+          <w:szCs w:val="20"/>
+        </w:rPr>
+        <w:t>TestThreeToEight</w:t>
+      </w:r>
+      <w:proofErr w:type="spellEnd"/>
+      <w:r>
+        <w:rPr>
+          <w:rFonts w:ascii="Consolas" w:hAnsi="Consolas" w:cs="Consolas"/>
+          <w:color w:val="000000"/>
+          <w:sz w:val="20"/>
+          <w:szCs w:val="20"/>
+        </w:rPr>
+        <w:t xml:space="preserve"> </w:t>
+      </w:r>
+      <w:r>
+        <w:rPr>
+          <w:rFonts w:ascii="Consolas" w:hAnsi="Consolas" w:cs="Consolas"/>
+          <w:b/>
+          <w:bCs/>
+          <w:color w:val="7F0055"/>
+          <w:sz w:val="20"/>
+          <w:szCs w:val="20"/>
+        </w:rPr>
+        <w:t>extends</w:t>
+      </w:r>
+      <w:r>
+        <w:rPr>
+          <w:rFonts w:ascii="Consolas" w:hAnsi="Consolas" w:cs="Consolas"/>
+          <w:color w:val="000000"/>
+          <w:sz w:val="20"/>
+          <w:szCs w:val="20"/>
+        </w:rPr>
+        <w:t xml:space="preserve"> </w:t>
+      </w:r>
+      <w:proofErr w:type="spellStart"/>
+      <w:r>
+        <w:rPr>
+          <w:rFonts w:ascii="Consolas" w:hAnsi="Consolas" w:cs="Consolas"/>
+          <w:color w:val="000000"/>
+          <w:sz w:val="20"/>
+          <w:szCs w:val="20"/>
+        </w:rPr>
+        <w:t>GroovyTestCase</w:t>
+      </w:r>
+      <w:proofErr w:type="spellEnd"/>
+      <w:r>
+        <w:rPr>
+          <w:rFonts w:ascii="Consolas" w:hAnsi="Consolas" w:cs="Consolas"/>
+          <w:color w:val="000000"/>
+          <w:sz w:val="20"/>
+          <w:szCs w:val="20"/>
+        </w:rPr>
+        <w:t xml:space="preserve"> {</w:t>
+      </w:r>
+    </w:p>
+    <w:p>
+      <w:pPr>
+        <w:autoSpaceDE w:val="0"/>
+        <w:autoSpaceDN w:val="0"/>
+        <w:adjustRightInd w:val="0"/>
+        <w:spacing w:after="0" w:line="240" w:lineRule="auto"/>
+        <w:rPr>
+          <w:rFonts w:ascii="Consolas" w:hAnsi="Consolas" w:cs="Consolas"/>
+          <w:sz w:val="20"/>
+          <w:szCs w:val="20"/>
+        </w:rPr>
+      </w:pPr>
+      <w:r>
+        <w:rPr>
+          <w:rFonts w:ascii="Consolas" w:hAnsi="Consolas" w:cs="Consolas"/>
+          <w:color w:val="000000"/>
+          <w:sz w:val="20"/>
+          <w:szCs w:val="20"/>
+        </w:rPr>
+        <w:tab/>
+      </w:r>
+      <w:r>
+        <w:rPr>
+          <w:rFonts w:ascii="Consolas" w:hAnsi="Consolas" w:cs="Consolas"/>
+          <w:b/>
+          <w:bCs/>
+          <w:color w:val="7F0055"/>
+          <w:sz w:val="20"/>
+          <w:szCs w:val="20"/>
+        </w:rPr>
+        <w:t>void</w:t>
+      </w:r>
+      <w:r>
+        <w:rPr>
+          <w:rFonts w:ascii="Consolas" w:hAnsi="Consolas" w:cs="Consolas"/>
+          <w:color w:val="000000"/>
+          <w:sz w:val="20"/>
+          <w:szCs w:val="20"/>
+        </w:rPr>
+        <w:t xml:space="preserve"> </w:t>
+      </w:r>
+      <w:proofErr w:type="spellStart"/>
+      <w:proofErr w:type="gramStart"/>
+      <w:r>
+        <w:rPr>
+          <w:rFonts w:ascii="Consolas" w:hAnsi="Consolas" w:cs="Consolas"/>
+          <w:color w:val="000000"/>
+          <w:sz w:val="20"/>
+          <w:szCs w:val="20"/>
+        </w:rPr>
+        <w:t>testMethod</w:t>
+      </w:r>
+      <w:proofErr w:type="spellEnd"/>
+      <w:r>
+        <w:rPr>
+          <w:rFonts w:ascii="Consolas" w:hAnsi="Consolas" w:cs="Consolas"/>
+          <w:color w:val="000000"/>
+          <w:sz w:val="20"/>
+          <w:szCs w:val="20"/>
+        </w:rPr>
+        <w:t>(</w:t>
+      </w:r>
+      <w:proofErr w:type="gramEnd"/>
+      <w:r>
+        <w:rPr>
+          <w:rFonts w:ascii="Consolas" w:hAnsi="Consolas" w:cs="Consolas"/>
+          <w:color w:val="000000"/>
+          <w:sz w:val="20"/>
+          <w:szCs w:val="20"/>
+        </w:rPr>
+        <w:t>) {</w:t>
+      </w:r>
+    </w:p>
+    <w:p>
+      <w:pPr>
+        <w:autoSpaceDE w:val="0"/>
+        <w:autoSpaceDN w:val="0"/>
+        <w:adjustRightInd w:val="0"/>
+        <w:spacing w:after="0" w:line="240" w:lineRule="auto"/>
+        <w:rPr>
+          <w:rFonts w:ascii="Consolas" w:hAnsi="Consolas" w:cs="Consolas"/>
+          <w:sz w:val="20"/>
+          <w:szCs w:val="20"/>
+        </w:rPr>
+      </w:pPr>
+      <w:r>
+        <w:rPr>
+          <w:rFonts w:ascii="Consolas" w:hAnsi="Consolas" w:cs="Consolas"/>
+          <w:color w:val="000000"/>
+          <w:sz w:val="20"/>
+          <w:szCs w:val="20"/>
+        </w:rPr>
+        <w:tab/>
+      </w:r>
+      <w:r>
+        <w:rPr>
+          <w:rFonts w:ascii="Consolas" w:hAnsi="Consolas" w:cs="Consolas"/>
+          <w:color w:val="000000"/>
+          <w:sz w:val="20"/>
+          <w:szCs w:val="20"/>
+        </w:rPr>
+        <w:tab/>
+        <w:t xml:space="preserve">One2OneChannel </w:t>
+      </w:r>
+      <w:r>
+        <w:rPr>
+          <w:rFonts w:ascii="Consolas" w:hAnsi="Consolas" w:cs="Consolas"/>
+          <w:color w:val="6A3E3E"/>
+          <w:sz w:val="20"/>
+          <w:szCs w:val="20"/>
+        </w:rPr>
+        <w:t>connect1</w:t>
+      </w:r>
+      <w:r>
+        <w:rPr>
+          <w:rFonts w:ascii="Consolas" w:hAnsi="Consolas" w:cs="Consolas"/>
+          <w:color w:val="000000"/>
+          <w:sz w:val="20"/>
+          <w:szCs w:val="20"/>
+        </w:rPr>
+        <w:t xml:space="preserve"> = Channel.</w:t>
+      </w:r>
+      <w:r>
+        <w:rPr>
+          <w:rFonts w:ascii="Consolas" w:hAnsi="Consolas" w:cs="Consolas"/>
+          <w:i/>
+          <w:iCs/>
+          <w:color w:val="000000"/>
+          <w:sz w:val="20"/>
+          <w:szCs w:val="20"/>
+        </w:rPr>
+        <w:t>createOne2</w:t>
+      </w:r>
+      <w:proofErr w:type="gramStart"/>
+      <w:r>
+        <w:rPr>
+          <w:rFonts w:ascii="Consolas" w:hAnsi="Consolas" w:cs="Consolas"/>
+          <w:i/>
+          <w:iCs/>
+          <w:color w:val="000000"/>
+          <w:sz w:val="20"/>
+          <w:szCs w:val="20"/>
+        </w:rPr>
+        <w:t>One</w:t>
+      </w:r>
+      <w:r>
+        <w:rPr>
+          <w:rFonts w:ascii="Consolas" w:hAnsi="Consolas" w:cs="Consolas"/>
+          <w:color w:val="000000"/>
+          <w:sz w:val="20"/>
+          <w:szCs w:val="20"/>
+        </w:rPr>
+        <w:t>(</w:t>
+      </w:r>
+      <w:proofErr w:type="gramEnd"/>
+      <w:r>
+        <w:rPr>
+          <w:rFonts w:ascii="Consolas" w:hAnsi="Consolas" w:cs="Consolas"/>
+          <w:color w:val="000000"/>
+          <w:sz w:val="20"/>
+          <w:szCs w:val="20"/>
+        </w:rPr>
+        <w:t>)</w:t>
+      </w:r>
+    </w:p>
+    <w:p>
+      <w:pPr>
+        <w:autoSpaceDE w:val="0"/>
+        <w:autoSpaceDN w:val="0"/>
+        <w:adjustRightInd w:val="0"/>
+        <w:spacing w:after="0" w:line="240" w:lineRule="auto"/>
+        <w:rPr>
+          <w:rFonts w:ascii="Consolas" w:hAnsi="Consolas" w:cs="Consolas"/>
+          <w:sz w:val="20"/>
+          <w:szCs w:val="20"/>
+        </w:rPr>
+      </w:pPr>
+      <w:r>
+        <w:rPr>
+          <w:rFonts w:ascii="Consolas" w:hAnsi="Consolas" w:cs="Consolas"/>
+          <w:color w:val="000000"/>
+          <w:sz w:val="20"/>
+          <w:szCs w:val="20"/>
+        </w:rPr>
+        <w:tab/>
+      </w:r>
+      <w:r>
+        <w:rPr>
+          <w:rFonts w:ascii="Consolas" w:hAnsi="Consolas" w:cs="Consolas"/>
+          <w:color w:val="000000"/>
+          <w:sz w:val="20"/>
+          <w:szCs w:val="20"/>
+        </w:rPr>
+        <w:tab/>
+        <w:t xml:space="preserve">One2OneChannel </w:t>
+      </w:r>
+      <w:r>
+        <w:rPr>
+          <w:rFonts w:ascii="Consolas" w:hAnsi="Consolas" w:cs="Consolas"/>
+          <w:color w:val="6A3E3E"/>
+          <w:sz w:val="20"/>
+          <w:szCs w:val="20"/>
+        </w:rPr>
+        <w:t>connect2</w:t>
+      </w:r>
+      <w:r>
+        <w:rPr>
+          <w:rFonts w:ascii="Consolas" w:hAnsi="Consolas" w:cs="Consolas"/>
+          <w:color w:val="000000"/>
+          <w:sz w:val="20"/>
+          <w:szCs w:val="20"/>
+        </w:rPr>
+        <w:t xml:space="preserve"> = Channel.</w:t>
+      </w:r>
+      <w:r>
+        <w:rPr>
+          <w:rFonts w:ascii="Consolas" w:hAnsi="Consolas" w:cs="Consolas"/>
+          <w:i/>
+          <w:iCs/>
+          <w:color w:val="000000"/>
+          <w:sz w:val="20"/>
+          <w:szCs w:val="20"/>
+        </w:rPr>
+        <w:t>createOne2</w:t>
+      </w:r>
+      <w:proofErr w:type="gramStart"/>
+      <w:r>
+        <w:rPr>
+          <w:rFonts w:ascii="Consolas" w:hAnsi="Consolas" w:cs="Consolas"/>
+          <w:i/>
+          <w:iCs/>
+          <w:color w:val="000000"/>
+          <w:sz w:val="20"/>
+          <w:szCs w:val="20"/>
+        </w:rPr>
+        <w:t>One</w:t>
+      </w:r>
+      <w:r>
+        <w:rPr>
+          <w:rFonts w:ascii="Consolas" w:hAnsi="Consolas" w:cs="Consolas"/>
+          <w:color w:val="000000"/>
+          <w:sz w:val="20"/>
+          <w:szCs w:val="20"/>
+        </w:rPr>
+        <w:t>(</w:t>
+      </w:r>
+      <w:proofErr w:type="gramEnd"/>
+      <w:r>
+        <w:rPr>
+          <w:rFonts w:ascii="Consolas" w:hAnsi="Consolas" w:cs="Consolas"/>
+          <w:color w:val="000000"/>
+          <w:sz w:val="20"/>
+          <w:szCs w:val="20"/>
+        </w:rPr>
+        <w:t>)</w:t>
+      </w:r>
+    </w:p>
+    <w:p>
+      <w:pPr>
+        <w:autoSpaceDE w:val="0"/>
+        <w:autoSpaceDN w:val="0"/>
+        <w:adjustRightInd w:val="0"/>
+        <w:spacing w:after="0" w:line="240" w:lineRule="auto"/>
+        <w:rPr>
+          <w:rFonts w:ascii="Consolas" w:hAnsi="Consolas" w:cs="Consolas"/>
+          <w:sz w:val="20"/>
+          <w:szCs w:val="20"/>
+        </w:rPr>
+      </w:pPr>
+    </w:p>
+    <w:p>
+      <w:pPr>
+        <w:autoSpaceDE w:val="0"/>
+        <w:autoSpaceDN w:val="0"/>
+        <w:adjustRightInd w:val="0"/>
+        <w:spacing w:after="0" w:line="240" w:lineRule="auto"/>
+        <w:ind w:left="1440"/>
+        <w:rPr>
+          <w:rFonts w:ascii="Consolas" w:hAnsi="Consolas" w:cs="Consolas"/>
+          <w:sz w:val="20"/>
+          <w:szCs w:val="20"/>
+        </w:rPr>
+      </w:pPr>
+      <w:r>
+        <w:rPr>
+          <w:rFonts w:ascii="Consolas" w:hAnsi="Consolas" w:cs="Consolas"/>
+          <w:b/>
+          <w:bCs/>
+          <w:color w:val="7F0055"/>
+          <w:sz w:val="20"/>
+          <w:szCs w:val="20"/>
+        </w:rPr>
+        <w:t>def</w:t>
+      </w:r>
+      <w:r>
+        <w:rPr>
+          <w:rFonts w:ascii="Consolas" w:hAnsi="Consolas" w:cs="Consolas"/>
+          <w:color w:val="000000"/>
+          <w:sz w:val="20"/>
+          <w:szCs w:val="20"/>
+        </w:rPr>
+        <w:t xml:space="preserve"> </w:t>
+      </w:r>
+      <w:proofErr w:type="spellStart"/>
+      <w:r>
+        <w:rPr>
+          <w:rFonts w:ascii="Consolas" w:hAnsi="Consolas" w:cs="Consolas"/>
+          <w:color w:val="6A3E3E"/>
+          <w:sz w:val="20"/>
+          <w:szCs w:val="20"/>
+        </w:rPr>
+        <w:t>genSetOfThree</w:t>
+      </w:r>
+      <w:proofErr w:type="spellEnd"/>
+      <w:r>
+        <w:rPr>
+          <w:rFonts w:ascii="Consolas" w:hAnsi="Consolas" w:cs="Consolas"/>
+          <w:color w:val="000000"/>
+          <w:sz w:val="20"/>
+          <w:szCs w:val="20"/>
+        </w:rPr>
+        <w:t xml:space="preserve"> = </w:t>
+      </w:r>
+      <w:r>
+        <w:rPr>
+          <w:rFonts w:ascii="Consolas" w:hAnsi="Consolas" w:cs="Consolas"/>
+          <w:b/>
+          <w:bCs/>
+          <w:color w:val="7F0055"/>
+          <w:sz w:val="20"/>
+          <w:szCs w:val="20"/>
+        </w:rPr>
+        <w:t>new</w:t>
+      </w:r>
+      <w:r>
+        <w:rPr>
+          <w:rFonts w:ascii="Consolas" w:hAnsi="Consolas" w:cs="Consolas"/>
+          <w:color w:val="000000"/>
+          <w:sz w:val="20"/>
+          <w:szCs w:val="20"/>
+        </w:rPr>
+        <w:t xml:space="preserve"> </w:t>
+      </w:r>
+      <w:proofErr w:type="spellStart"/>
+      <w:r>
+        <w:rPr>
+          <w:rFonts w:ascii="Consolas" w:hAnsi="Consolas" w:cs="Consolas"/>
+          <w:color w:val="000000"/>
+          <w:sz w:val="20"/>
+          <w:szCs w:val="20"/>
+        </w:rPr>
+        <w:t>GenerateSetsOfThree</w:t>
+      </w:r>
+      <w:proofErr w:type="spellEnd"/>
+      <w:r>
+        <w:rPr>
+          <w:rFonts w:ascii="Consolas" w:hAnsi="Consolas" w:cs="Consolas"/>
+          <w:color w:val="000000"/>
+          <w:sz w:val="20"/>
+          <w:szCs w:val="20"/>
+        </w:rPr>
+        <w:t xml:space="preserve"> </w:t>
+      </w:r>
+      <w:proofErr w:type="gramStart"/>
+      <w:r>
+        <w:rPr>
+          <w:rFonts w:ascii="Consolas" w:hAnsi="Consolas" w:cs="Consolas"/>
+          <w:color w:val="000000"/>
+          <w:sz w:val="20"/>
+          <w:szCs w:val="20"/>
+        </w:rPr>
+        <w:t xml:space="preserve">( </w:t>
+      </w:r>
+      <w:proofErr w:type="spellStart"/>
+      <w:r>
+        <w:rPr>
+          <w:rFonts w:ascii="Consolas" w:hAnsi="Consolas" w:cs="Consolas"/>
+          <w:color w:val="FF00CC"/>
+          <w:sz w:val="20"/>
+          <w:szCs w:val="20"/>
+        </w:rPr>
+        <w:t>outChannel</w:t>
+      </w:r>
+      <w:proofErr w:type="spellEnd"/>
+      <w:proofErr w:type="gramEnd"/>
+      <w:r>
+        <w:rPr>
+          <w:rFonts w:ascii="Consolas" w:hAnsi="Consolas" w:cs="Consolas"/>
+          <w:color w:val="000000"/>
+          <w:sz w:val="20"/>
+          <w:szCs w:val="20"/>
+        </w:rPr>
+        <w:t xml:space="preserve">: </w:t>
+      </w:r>
+      <w:r>
+        <w:rPr>
+          <w:rFonts w:ascii="Consolas" w:hAnsi="Consolas" w:cs="Consolas"/>
+          <w:color w:val="6A3E3E"/>
+          <w:sz w:val="20"/>
+          <w:szCs w:val="20"/>
+        </w:rPr>
+        <w:t>connect1</w:t>
+      </w:r>
+      <w:r>
+        <w:rPr>
+          <w:rFonts w:ascii="Consolas" w:hAnsi="Consolas" w:cs="Consolas"/>
+          <w:color w:val="000000"/>
+          <w:sz w:val="20"/>
+          <w:szCs w:val="20"/>
+        </w:rPr>
+        <w:t>.out() )</w:t>
+      </w:r>
+    </w:p>
+    <w:p>
+      <w:pPr>
+        <w:autoSpaceDE w:val="0"/>
+        <w:autoSpaceDN w:val="0"/>
+        <w:adjustRightInd w:val="0"/>
+        <w:spacing w:after="0" w:line="240" w:lineRule="auto"/>
+        <w:ind w:left="1440"/>
+        <w:rPr>
+          <w:rFonts w:ascii="Consolas" w:hAnsi="Consolas" w:cs="Consolas"/>
+          <w:sz w:val="20"/>
+          <w:szCs w:val="20"/>
+        </w:rPr>
+      </w:pPr>
+      <w:r>
+        <w:rPr>
+          <w:rFonts w:ascii="Consolas" w:hAnsi="Consolas" w:cs="Consolas"/>
+          <w:b/>
+          <w:bCs/>
+          <w:color w:val="7F0055"/>
+          <w:sz w:val="20"/>
+          <w:szCs w:val="20"/>
+        </w:rPr>
+        <w:t>def</w:t>
+      </w:r>
+      <w:r>
+        <w:rPr>
+          <w:rFonts w:ascii="Consolas" w:hAnsi="Consolas" w:cs="Consolas"/>
+          <w:color w:val="000000"/>
+          <w:sz w:val="20"/>
+          <w:szCs w:val="20"/>
+        </w:rPr>
+        <w:t xml:space="preserve"> </w:t>
+      </w:r>
+      <w:proofErr w:type="spellStart"/>
+      <w:r>
+        <w:rPr>
+          <w:rFonts w:ascii="Consolas" w:hAnsi="Consolas" w:cs="Consolas"/>
+          <w:color w:val="6A3E3E"/>
+          <w:sz w:val="20"/>
+          <w:szCs w:val="20"/>
+        </w:rPr>
+        <w:t>listStream</w:t>
+      </w:r>
+      <w:proofErr w:type="spellEnd"/>
+      <w:r>
+        <w:rPr>
+          <w:rFonts w:ascii="Consolas" w:hAnsi="Consolas" w:cs="Consolas"/>
+          <w:color w:val="000000"/>
+          <w:sz w:val="20"/>
+          <w:szCs w:val="20"/>
+        </w:rPr>
+        <w:t xml:space="preserve"> = </w:t>
+      </w:r>
+      <w:r>
+        <w:rPr>
+          <w:rFonts w:ascii="Consolas" w:hAnsi="Consolas" w:cs="Consolas"/>
+          <w:b/>
+          <w:bCs/>
+          <w:color w:val="7F0055"/>
+          <w:sz w:val="20"/>
+          <w:szCs w:val="20"/>
+        </w:rPr>
+        <w:t>new</w:t>
+      </w:r>
+      <w:r>
+        <w:rPr>
+          <w:rFonts w:ascii="Consolas" w:hAnsi="Consolas" w:cs="Consolas"/>
+          <w:color w:val="000000"/>
+          <w:sz w:val="20"/>
+          <w:szCs w:val="20"/>
+        </w:rPr>
+        <w:t xml:space="preserve"> </w:t>
+      </w:r>
+      <w:proofErr w:type="spellStart"/>
+      <w:r>
+        <w:rPr>
+          <w:rFonts w:ascii="Consolas" w:hAnsi="Consolas" w:cs="Consolas"/>
+          <w:color w:val="000000"/>
+          <w:sz w:val="20"/>
+          <w:szCs w:val="20"/>
+        </w:rPr>
+        <w:t>ListToStream</w:t>
+      </w:r>
+      <w:proofErr w:type="spellEnd"/>
+      <w:r>
+        <w:rPr>
+          <w:rFonts w:ascii="Consolas" w:hAnsi="Consolas" w:cs="Consolas"/>
+          <w:color w:val="000000"/>
+          <w:sz w:val="20"/>
+          <w:szCs w:val="20"/>
+        </w:rPr>
+        <w:t xml:space="preserve"> </w:t>
+      </w:r>
+      <w:proofErr w:type="gramStart"/>
+      <w:r>
+        <w:rPr>
+          <w:rFonts w:ascii="Consolas" w:hAnsi="Consolas" w:cs="Consolas"/>
+          <w:color w:val="000000"/>
+          <w:sz w:val="20"/>
+          <w:szCs w:val="20"/>
+        </w:rPr>
+        <w:t xml:space="preserve">( </w:t>
+      </w:r>
+      <w:proofErr w:type="spellStart"/>
+      <w:r>
+        <w:rPr>
+          <w:rFonts w:ascii="Consolas" w:hAnsi="Consolas" w:cs="Consolas"/>
+          <w:color w:val="FF00CC"/>
+          <w:sz w:val="20"/>
+          <w:szCs w:val="20"/>
+        </w:rPr>
+        <w:t>inChannel</w:t>
+      </w:r>
+      <w:proofErr w:type="spellEnd"/>
+      <w:proofErr w:type="gramEnd"/>
+      <w:r>
+        <w:rPr>
+          <w:rFonts w:ascii="Consolas" w:hAnsi="Consolas" w:cs="Consolas"/>
+          <w:color w:val="000000"/>
+          <w:sz w:val="20"/>
+          <w:szCs w:val="20"/>
+        </w:rPr>
+        <w:t xml:space="preserve">: </w:t>
+      </w:r>
+      <w:r>
+        <w:rPr>
+          <w:rFonts w:ascii="Consolas" w:hAnsi="Consolas" w:cs="Consolas"/>
+          <w:color w:val="6A3E3E"/>
+          <w:sz w:val="20"/>
+          <w:szCs w:val="20"/>
+        </w:rPr>
+        <w:t>connect1</w:t>
+      </w:r>
+      <w:r>
+        <w:rPr>
+          <w:rFonts w:ascii="Consolas" w:hAnsi="Consolas" w:cs="Consolas"/>
+          <w:color w:val="000000"/>
+          <w:sz w:val="20"/>
+          <w:szCs w:val="20"/>
+        </w:rPr>
+        <w:t xml:space="preserve">.in(), </w:t>
+      </w:r>
+      <w:proofErr w:type="spellStart"/>
+      <w:r>
+        <w:rPr>
+          <w:rFonts w:ascii="Consolas" w:hAnsi="Consolas" w:cs="Consolas"/>
+          <w:color w:val="FF00CC"/>
+          <w:sz w:val="20"/>
+          <w:szCs w:val="20"/>
+        </w:rPr>
+        <w:t>outChannel</w:t>
+      </w:r>
+      <w:proofErr w:type="spellEnd"/>
+      <w:r>
+        <w:rPr>
+          <w:rFonts w:ascii="Consolas" w:hAnsi="Consolas" w:cs="Consolas"/>
+          <w:color w:val="000000"/>
+          <w:sz w:val="20"/>
+          <w:szCs w:val="20"/>
+        </w:rPr>
+        <w:t xml:space="preserve">: </w:t>
+      </w:r>
+      <w:r>
+        <w:rPr>
+          <w:rFonts w:ascii="Consolas" w:hAnsi="Consolas" w:cs="Consolas"/>
+          <w:color w:val="6A3E3E"/>
+          <w:sz w:val="20"/>
+          <w:szCs w:val="20"/>
+        </w:rPr>
+        <w:t>connect2</w:t>
+      </w:r>
+      <w:r>
+        <w:rPr>
+          <w:rFonts w:ascii="Consolas" w:hAnsi="Consolas" w:cs="Consolas"/>
+          <w:color w:val="000000"/>
+          <w:sz w:val="20"/>
+          <w:szCs w:val="20"/>
+        </w:rPr>
+        <w:t>.out() )</w:t>
+      </w:r>
+    </w:p>
+    <w:p>
+      <w:pPr>
+        <w:autoSpaceDE w:val="0"/>
+        <w:autoSpaceDN w:val="0"/>
+        <w:adjustRightInd w:val="0"/>
+        <w:spacing w:after="0" w:line="240" w:lineRule="auto"/>
+        <w:ind w:left="1440"/>
+        <w:rPr>
+          <w:rFonts w:ascii="Consolas" w:hAnsi="Consolas" w:cs="Consolas"/>
+          <w:sz w:val="20"/>
+          <w:szCs w:val="20"/>
+        </w:rPr>
+      </w:pPr>
+      <w:r>
+        <w:rPr>
+          <w:rFonts w:ascii="Consolas" w:hAnsi="Consolas" w:cs="Consolas"/>
+          <w:b/>
+          <w:bCs/>
+          <w:color w:val="7F0055"/>
+          <w:sz w:val="20"/>
+          <w:szCs w:val="20"/>
+        </w:rPr>
+        <w:t>def</w:t>
+      </w:r>
+      <w:r>
+        <w:rPr>
+          <w:rFonts w:ascii="Consolas" w:hAnsi="Consolas" w:cs="Consolas"/>
+          <w:color w:val="000000"/>
+          <w:sz w:val="20"/>
+          <w:szCs w:val="20"/>
+        </w:rPr>
+        <w:t xml:space="preserve"> </w:t>
+      </w:r>
+      <w:proofErr w:type="spellStart"/>
+      <w:r>
+        <w:rPr>
+          <w:rFonts w:ascii="Consolas" w:hAnsi="Consolas" w:cs="Consolas"/>
+          <w:color w:val="6A3E3E"/>
+          <w:sz w:val="20"/>
+          <w:szCs w:val="20"/>
+        </w:rPr>
+        <w:t>createSetOfEight</w:t>
+      </w:r>
+      <w:proofErr w:type="spellEnd"/>
+      <w:r>
+        <w:rPr>
+          <w:rFonts w:ascii="Consolas" w:hAnsi="Consolas" w:cs="Consolas"/>
+          <w:color w:val="000000"/>
+          <w:sz w:val="20"/>
+          <w:szCs w:val="20"/>
+        </w:rPr>
+        <w:t xml:space="preserve"> = </w:t>
+      </w:r>
+      <w:r>
+        <w:rPr>
+          <w:rFonts w:ascii="Consolas" w:hAnsi="Consolas" w:cs="Consolas"/>
+          <w:b/>
+          <w:bCs/>
+          <w:color w:val="7F0055"/>
+          <w:sz w:val="20"/>
+          <w:szCs w:val="20"/>
+        </w:rPr>
+        <w:t>new</w:t>
+      </w:r>
+      <w:r>
+        <w:rPr>
+          <w:rFonts w:ascii="Consolas" w:hAnsi="Consolas" w:cs="Consolas"/>
+          <w:color w:val="000000"/>
+          <w:sz w:val="20"/>
+          <w:szCs w:val="20"/>
+        </w:rPr>
+        <w:t xml:space="preserve"> </w:t>
+      </w:r>
+      <w:proofErr w:type="spellStart"/>
+      <w:r>
+        <w:rPr>
+          <w:rFonts w:ascii="Consolas" w:hAnsi="Consolas" w:cs="Consolas"/>
+          <w:color w:val="000000"/>
+          <w:sz w:val="20"/>
+          <w:szCs w:val="20"/>
+        </w:rPr>
+        <w:t>CreateSetsOfEight</w:t>
+      </w:r>
+      <w:proofErr w:type="spellEnd"/>
+      <w:r>
+        <w:rPr>
+          <w:rFonts w:ascii="Consolas" w:hAnsi="Consolas" w:cs="Consolas"/>
+          <w:color w:val="000000"/>
+          <w:sz w:val="20"/>
+          <w:szCs w:val="20"/>
+        </w:rPr>
+        <w:t xml:space="preserve"> </w:t>
+      </w:r>
+      <w:proofErr w:type="gramStart"/>
+      <w:r>
+        <w:rPr>
+          <w:rFonts w:ascii="Consolas" w:hAnsi="Consolas" w:cs="Consolas"/>
+          <w:color w:val="000000"/>
+          <w:sz w:val="20"/>
+          <w:szCs w:val="20"/>
+        </w:rPr>
+        <w:t xml:space="preserve">( </w:t>
+      </w:r>
+      <w:proofErr w:type="spellStart"/>
+      <w:r>
+        <w:rPr>
+          <w:rFonts w:ascii="Consolas" w:hAnsi="Consolas" w:cs="Consolas"/>
+          <w:color w:val="FF00CC"/>
+          <w:sz w:val="20"/>
+          <w:szCs w:val="20"/>
+        </w:rPr>
+        <w:t>inChannel</w:t>
+      </w:r>
+      <w:proofErr w:type="spellEnd"/>
+      <w:proofErr w:type="gramEnd"/>
+      <w:r>
+        <w:rPr>
+          <w:rFonts w:ascii="Consolas" w:hAnsi="Consolas" w:cs="Consolas"/>
+          <w:color w:val="000000"/>
+          <w:sz w:val="20"/>
+          <w:szCs w:val="20"/>
+        </w:rPr>
+        <w:t xml:space="preserve">: </w:t>
+      </w:r>
+      <w:r>
+        <w:rPr>
+          <w:rFonts w:ascii="Consolas" w:hAnsi="Consolas" w:cs="Consolas"/>
+          <w:color w:val="6A3E3E"/>
+          <w:sz w:val="20"/>
+          <w:szCs w:val="20"/>
+        </w:rPr>
+        <w:t>connect2</w:t>
+      </w:r>
+      <w:r>
+        <w:rPr>
+          <w:rFonts w:ascii="Consolas" w:hAnsi="Consolas" w:cs="Consolas"/>
+          <w:color w:val="000000"/>
+          <w:sz w:val="20"/>
+          <w:szCs w:val="20"/>
+        </w:rPr>
+        <w:t>.in() )</w:t>
+      </w:r>
+    </w:p>
+    <w:p>
+      <w:pPr>
+        <w:autoSpaceDE w:val="0"/>
+        <w:autoSpaceDN w:val="0"/>
+        <w:adjustRightInd w:val="0"/>
+        <w:spacing w:after="0" w:line="240" w:lineRule="auto"/>
+        <w:rPr>
+          <w:rFonts w:ascii="Consolas" w:hAnsi="Consolas" w:cs="Consolas"/>
+          <w:sz w:val="20"/>
+          <w:szCs w:val="20"/>
+        </w:rPr>
+      </w:pPr>
+      <w:r>
+        <w:rPr>
+          <w:rFonts w:ascii="Consolas" w:hAnsi="Consolas" w:cs="Consolas"/>
+          <w:color w:val="000000"/>
+          <w:sz w:val="20"/>
+          <w:szCs w:val="20"/>
+        </w:rPr>
+        <w:tab/>
+      </w:r>
+      <w:r>
+        <w:rPr>
+          <w:rFonts w:ascii="Consolas" w:hAnsi="Consolas" w:cs="Consolas"/>
+          <w:color w:val="000000"/>
+          <w:sz w:val="20"/>
+          <w:szCs w:val="20"/>
+        </w:rPr>
+        <w:tab/>
+      </w:r>
+    </w:p>
+    <w:p>
+      <w:pPr>
+        <w:autoSpaceDE w:val="0"/>
+        <w:autoSpaceDN w:val="0"/>
+        <w:adjustRightInd w:val="0"/>
+        <w:spacing w:after="0" w:line="240" w:lineRule="auto"/>
+        <w:rPr>
+          <w:rFonts w:ascii="Consolas" w:hAnsi="Consolas" w:cs="Consolas"/>
+          <w:sz w:val="20"/>
+          <w:szCs w:val="20"/>
+        </w:rPr>
+      </w:pPr>
+      <w:r>
+        <w:rPr>
+          <w:rFonts w:ascii="Consolas" w:hAnsi="Consolas" w:cs="Consolas"/>
+          <w:color w:val="000000"/>
+          <w:sz w:val="20"/>
+          <w:szCs w:val="20"/>
+        </w:rPr>
+        <w:tab/>
+      </w:r>
+      <w:r>
+        <w:rPr>
+          <w:rFonts w:ascii="Consolas" w:hAnsi="Consolas" w:cs="Consolas"/>
+          <w:color w:val="000000"/>
+          <w:sz w:val="20"/>
+          <w:szCs w:val="20"/>
+        </w:rPr>
+        <w:tab/>
+      </w:r>
+      <w:r>
+        <w:rPr>
+          <w:rFonts w:ascii="Consolas" w:hAnsi="Consolas" w:cs="Consolas"/>
+          <w:b/>
+          <w:bCs/>
+          <w:color w:val="7F0055"/>
+          <w:sz w:val="20"/>
+          <w:szCs w:val="20"/>
+        </w:rPr>
+        <w:t>def</w:t>
+      </w:r>
+      <w:r>
+        <w:rPr>
+          <w:rFonts w:ascii="Consolas" w:hAnsi="Consolas" w:cs="Consolas"/>
+          <w:color w:val="000000"/>
+          <w:sz w:val="20"/>
+          <w:szCs w:val="20"/>
+        </w:rPr>
+        <w:t xml:space="preserve"> </w:t>
+      </w:r>
+      <w:proofErr w:type="spellStart"/>
+      <w:r>
+        <w:rPr>
+          <w:rFonts w:ascii="Consolas" w:hAnsi="Consolas" w:cs="Consolas"/>
+          <w:color w:val="6A3E3E"/>
+          <w:sz w:val="20"/>
+          <w:szCs w:val="20"/>
+        </w:rPr>
+        <w:t>testList</w:t>
+      </w:r>
+      <w:proofErr w:type="spellEnd"/>
+      <w:r>
+        <w:rPr>
+          <w:rFonts w:ascii="Consolas" w:hAnsi="Consolas" w:cs="Consolas"/>
+          <w:color w:val="000000"/>
+          <w:sz w:val="20"/>
+          <w:szCs w:val="20"/>
+        </w:rPr>
+        <w:t xml:space="preserve"> = [</w:t>
+      </w:r>
+      <w:proofErr w:type="spellStart"/>
+      <w:r>
+        <w:rPr>
+          <w:rFonts w:ascii="Consolas" w:hAnsi="Consolas" w:cs="Consolas"/>
+          <w:color w:val="6A3E3E"/>
+          <w:sz w:val="20"/>
+          <w:szCs w:val="20"/>
+        </w:rPr>
+        <w:t>genSetOfThree</w:t>
+      </w:r>
+      <w:proofErr w:type="spellEnd"/>
+      <w:r>
+        <w:rPr>
+          <w:rFonts w:ascii="Consolas" w:hAnsi="Consolas" w:cs="Consolas"/>
+          <w:color w:val="000000"/>
+          <w:sz w:val="20"/>
+          <w:szCs w:val="20"/>
+        </w:rPr>
+        <w:t xml:space="preserve">, </w:t>
+      </w:r>
+      <w:proofErr w:type="spellStart"/>
+      <w:r>
+        <w:rPr>
+          <w:rFonts w:ascii="Consolas" w:hAnsi="Consolas" w:cs="Consolas"/>
+          <w:color w:val="6A3E3E"/>
+          <w:sz w:val="20"/>
+          <w:szCs w:val="20"/>
+        </w:rPr>
+        <w:t>listStream</w:t>
+      </w:r>
+      <w:proofErr w:type="spellEnd"/>
+      <w:r>
+        <w:rPr>
+          <w:rFonts w:ascii="Consolas" w:hAnsi="Consolas" w:cs="Consolas"/>
+          <w:color w:val="000000"/>
+          <w:sz w:val="20"/>
+          <w:szCs w:val="20"/>
+        </w:rPr>
+        <w:t xml:space="preserve">, </w:t>
+      </w:r>
+      <w:proofErr w:type="spellStart"/>
+      <w:r>
+        <w:rPr>
+          <w:rFonts w:ascii="Consolas" w:hAnsi="Consolas" w:cs="Consolas"/>
+          <w:color w:val="6A3E3E"/>
+          <w:sz w:val="20"/>
+          <w:szCs w:val="20"/>
+        </w:rPr>
+        <w:t>createSetOfEight</w:t>
+      </w:r>
+      <w:proofErr w:type="spellEnd"/>
+      <w:r>
+        <w:rPr>
+          <w:rFonts w:ascii="Consolas" w:hAnsi="Consolas" w:cs="Consolas"/>
+          <w:color w:val="000000"/>
+          <w:sz w:val="20"/>
+          <w:szCs w:val="20"/>
+        </w:rPr>
+        <w:t>]</w:t>
+      </w:r>
+    </w:p>
+    <w:p>
+      <w:pPr>
+        <w:autoSpaceDE w:val="0"/>
+        <w:autoSpaceDN w:val="0"/>
+        <w:adjustRightInd w:val="0"/>
+        <w:spacing w:after="0" w:line="240" w:lineRule="auto"/>
+        <w:rPr>
+          <w:rFonts w:ascii="Consolas" w:hAnsi="Consolas" w:cs="Consolas"/>
+          <w:sz w:val="20"/>
+          <w:szCs w:val="20"/>
+        </w:rPr>
+      </w:pPr>
+      <w:r>
+        <w:rPr>
+          <w:rFonts w:ascii="Consolas" w:hAnsi="Consolas" w:cs="Consolas"/>
+          <w:color w:val="000000"/>
+          <w:sz w:val="20"/>
+          <w:szCs w:val="20"/>
+        </w:rPr>
+        <w:tab/>
+      </w:r>
+      <w:r>
+        <w:rPr>
+          <w:rFonts w:ascii="Consolas" w:hAnsi="Consolas" w:cs="Consolas"/>
+          <w:color w:val="000000"/>
+          <w:sz w:val="20"/>
+          <w:szCs w:val="20"/>
+        </w:rPr>
+        <w:tab/>
+      </w:r>
+    </w:p>
+    <w:p>
+      <w:pPr>
+        <w:autoSpaceDE w:val="0"/>
+        <w:autoSpaceDN w:val="0"/>
+        <w:adjustRightInd w:val="0"/>
+        <w:spacing w:after="0" w:line="240" w:lineRule="auto"/>
+        <w:rPr>
+          <w:rFonts w:ascii="Consolas" w:hAnsi="Consolas" w:cs="Consolas"/>
+          <w:sz w:val="20"/>
+          <w:szCs w:val="20"/>
+        </w:rPr>
+      </w:pPr>
+      <w:r>
+        <w:rPr>
+          <w:rFonts w:ascii="Consolas" w:hAnsi="Consolas" w:cs="Consolas"/>
+          <w:color w:val="000000"/>
+          <w:sz w:val="20"/>
+          <w:szCs w:val="20"/>
+        </w:rPr>
+        <w:tab/>
+      </w:r>
+      <w:r>
+        <w:rPr>
+          <w:rFonts w:ascii="Consolas" w:hAnsi="Consolas" w:cs="Consolas"/>
+          <w:color w:val="000000"/>
+          <w:sz w:val="20"/>
+          <w:szCs w:val="20"/>
+        </w:rPr>
+        <w:tab/>
+      </w:r>
+      <w:r>
+        <w:rPr>
+          <w:rFonts w:ascii="Consolas" w:hAnsi="Consolas" w:cs="Consolas"/>
+          <w:b/>
+          <w:bCs/>
+          <w:color w:val="7F0055"/>
+          <w:sz w:val="20"/>
+          <w:szCs w:val="20"/>
+        </w:rPr>
+        <w:t>new</w:t>
+      </w:r>
+      <w:r>
+        <w:rPr>
+          <w:rFonts w:ascii="Consolas" w:hAnsi="Consolas" w:cs="Consolas"/>
+          <w:color w:val="000000"/>
+          <w:sz w:val="20"/>
+          <w:szCs w:val="20"/>
+        </w:rPr>
+        <w:t xml:space="preserve"> PAR (</w:t>
+      </w:r>
+      <w:proofErr w:type="spellStart"/>
+      <w:r>
+        <w:rPr>
+          <w:rFonts w:ascii="Consolas" w:hAnsi="Consolas" w:cs="Consolas"/>
+          <w:color w:val="6A3E3E"/>
+          <w:sz w:val="20"/>
+          <w:szCs w:val="20"/>
+        </w:rPr>
+        <w:t>testList</w:t>
+      </w:r>
+      <w:proofErr w:type="spellEnd"/>
+      <w:proofErr w:type="gramStart"/>
+      <w:r>
+        <w:rPr>
+          <w:rFonts w:ascii="Consolas" w:hAnsi="Consolas" w:cs="Consolas"/>
+          <w:color w:val="000000"/>
+          <w:sz w:val="20"/>
+          <w:szCs w:val="20"/>
+        </w:rPr>
+        <w:t>).run</w:t>
+      </w:r>
+      <w:proofErr w:type="gramEnd"/>
+      <w:r>
+        <w:rPr>
+          <w:rFonts w:ascii="Consolas" w:hAnsi="Consolas" w:cs="Consolas"/>
+          <w:color w:val="000000"/>
+          <w:sz w:val="20"/>
+          <w:szCs w:val="20"/>
+        </w:rPr>
+        <w:t>()</w:t>
+      </w:r>
+    </w:p>
+    <w:p>
+      <w:pPr>
+        <w:autoSpaceDE w:val="0"/>
+        <w:autoSpaceDN w:val="0"/>
+        <w:adjustRightInd w:val="0"/>
+        <w:spacing w:after="0" w:line="240" w:lineRule="auto"/>
+        <w:rPr>
+          <w:rFonts w:ascii="Consolas" w:hAnsi="Consolas" w:cs="Consolas"/>
+          <w:sz w:val="20"/>
+          <w:szCs w:val="20"/>
+        </w:rPr>
+      </w:pPr>
+      <w:r>
+        <w:rPr>
+          <w:rFonts w:ascii="Consolas" w:hAnsi="Consolas" w:cs="Consolas"/>
+          <w:color w:val="000000"/>
+          <w:sz w:val="20"/>
+          <w:szCs w:val="20"/>
+        </w:rPr>
+        <w:tab/>
+      </w:r>
+      <w:r>
+        <w:rPr>
+          <w:rFonts w:ascii="Consolas" w:hAnsi="Consolas" w:cs="Consolas"/>
+          <w:color w:val="000000"/>
+          <w:sz w:val="20"/>
+          <w:szCs w:val="20"/>
+        </w:rPr>
+        <w:tab/>
+      </w:r>
+      <w:r>
+        <w:rPr>
+          <w:rFonts w:ascii="Consolas" w:hAnsi="Consolas" w:cs="Consolas"/>
+          <w:b/>
+          <w:bCs/>
+          <w:color w:val="7F0055"/>
+          <w:sz w:val="20"/>
+          <w:szCs w:val="20"/>
+        </w:rPr>
+        <w:t>def</w:t>
+      </w:r>
+      <w:r>
+        <w:rPr>
+          <w:rFonts w:ascii="Consolas" w:hAnsi="Consolas" w:cs="Consolas"/>
+          <w:color w:val="000000"/>
+          <w:sz w:val="20"/>
+          <w:szCs w:val="20"/>
+        </w:rPr>
+        <w:t xml:space="preserve"> </w:t>
+      </w:r>
+      <w:r>
+        <w:rPr>
+          <w:rFonts w:ascii="Consolas" w:hAnsi="Consolas" w:cs="Consolas"/>
+          <w:color w:val="6A3E3E"/>
+          <w:sz w:val="20"/>
+          <w:szCs w:val="20"/>
+        </w:rPr>
+        <w:t>expected</w:t>
+      </w:r>
+      <w:r>
+        <w:rPr>
+          <w:rFonts w:ascii="Consolas" w:hAnsi="Consolas" w:cs="Consolas"/>
+          <w:color w:val="000000"/>
+          <w:sz w:val="20"/>
+          <w:szCs w:val="20"/>
+        </w:rPr>
+        <w:t xml:space="preserve"> = </w:t>
+      </w:r>
+      <w:proofErr w:type="spellStart"/>
+      <w:r>
+        <w:rPr>
+          <w:rFonts w:ascii="Consolas" w:hAnsi="Consolas" w:cs="Consolas"/>
+          <w:color w:val="6A3E3E"/>
+          <w:sz w:val="20"/>
+          <w:szCs w:val="20"/>
+        </w:rPr>
+        <w:t>listStream</w:t>
+      </w:r>
+      <w:r>
+        <w:rPr>
+          <w:rFonts w:ascii="Consolas" w:hAnsi="Consolas" w:cs="Consolas"/>
+          <w:color w:val="000000"/>
+          <w:sz w:val="20"/>
+          <w:szCs w:val="20"/>
+        </w:rPr>
+        <w:t>.</w:t>
+      </w:r>
+      <w:r>
+        <w:rPr>
+          <w:rFonts w:ascii="Consolas" w:hAnsi="Consolas" w:cs="Consolas"/>
+          <w:color w:val="0000C0"/>
+          <w:sz w:val="20"/>
+          <w:szCs w:val="20"/>
+        </w:rPr>
+        <w:t>testList</w:t>
+      </w:r>
+      <w:proofErr w:type="spellEnd"/>
+    </w:p>
+    <w:p>
+      <w:pPr>
+        <w:autoSpaceDE w:val="0"/>
+        <w:autoSpaceDN w:val="0"/>
+        <w:adjustRightInd w:val="0"/>
+        <w:spacing w:after="0" w:line="240" w:lineRule="auto"/>
+        <w:rPr>
+          <w:rFonts w:ascii="Consolas" w:hAnsi="Consolas" w:cs="Consolas"/>
+          <w:sz w:val="20"/>
+          <w:szCs w:val="20"/>
+        </w:rPr>
+      </w:pPr>
+      <w:r>
+        <w:rPr>
+          <w:rFonts w:ascii="Consolas" w:hAnsi="Consolas" w:cs="Consolas"/>
+          <w:color w:val="000000"/>
+          <w:sz w:val="20"/>
+          <w:szCs w:val="20"/>
+        </w:rPr>
+        <w:tab/>
+      </w:r>
+      <w:r>
+        <w:rPr>
+          <w:rFonts w:ascii="Consolas" w:hAnsi="Consolas" w:cs="Consolas"/>
+          <w:color w:val="000000"/>
+          <w:sz w:val="20"/>
+          <w:szCs w:val="20"/>
+        </w:rPr>
+        <w:tab/>
+      </w:r>
+      <w:r>
+        <w:rPr>
+          <w:rFonts w:ascii="Consolas" w:hAnsi="Consolas" w:cs="Consolas"/>
+          <w:b/>
+          <w:bCs/>
+          <w:color w:val="7F0055"/>
+          <w:sz w:val="20"/>
+          <w:szCs w:val="20"/>
+        </w:rPr>
+        <w:t>def</w:t>
+      </w:r>
+      <w:r>
+        <w:rPr>
+          <w:rFonts w:ascii="Consolas" w:hAnsi="Consolas" w:cs="Consolas"/>
+          <w:color w:val="000000"/>
+          <w:sz w:val="20"/>
+          <w:szCs w:val="20"/>
+        </w:rPr>
+        <w:t xml:space="preserve"> </w:t>
+      </w:r>
+      <w:r>
+        <w:rPr>
+          <w:rFonts w:ascii="Consolas" w:hAnsi="Consolas" w:cs="Consolas"/>
+          <w:color w:val="6A3E3E"/>
+          <w:sz w:val="20"/>
+          <w:szCs w:val="20"/>
+        </w:rPr>
+        <w:t>actual</w:t>
+      </w:r>
+      <w:r>
+        <w:rPr>
+          <w:rFonts w:ascii="Consolas" w:hAnsi="Consolas" w:cs="Consolas"/>
+          <w:color w:val="000000"/>
+          <w:sz w:val="20"/>
+          <w:szCs w:val="20"/>
+        </w:rPr>
+        <w:t xml:space="preserve"> = </w:t>
+      </w:r>
+      <w:proofErr w:type="spellStart"/>
+      <w:r>
+        <w:rPr>
+          <w:rFonts w:ascii="Consolas" w:hAnsi="Consolas" w:cs="Consolas"/>
+          <w:color w:val="6A3E3E"/>
+          <w:sz w:val="20"/>
+          <w:szCs w:val="20"/>
+        </w:rPr>
+        <w:t>createSetOfEight</w:t>
+      </w:r>
+      <w:r>
+        <w:rPr>
+          <w:rFonts w:ascii="Consolas" w:hAnsi="Consolas" w:cs="Consolas"/>
+          <w:color w:val="000000"/>
+          <w:sz w:val="20"/>
+          <w:szCs w:val="20"/>
+        </w:rPr>
+        <w:t>.</w:t>
+      </w:r>
+      <w:r>
+        <w:rPr>
+          <w:rFonts w:ascii="Consolas" w:hAnsi="Consolas" w:cs="Consolas"/>
+          <w:color w:val="0000C0"/>
+          <w:sz w:val="20"/>
+          <w:szCs w:val="20"/>
+        </w:rPr>
+        <w:t>testList</w:t>
+      </w:r>
+      <w:proofErr w:type="spellEnd"/>
+    </w:p>
+    <w:p>
+      <w:pPr>
+        <w:autoSpaceDE w:val="0"/>
+        <w:autoSpaceDN w:val="0"/>
+        <w:adjustRightInd w:val="0"/>
+        <w:spacing w:after="0" w:line="240" w:lineRule="auto"/>
+        <w:rPr>
+          <w:rFonts w:ascii="Consolas" w:hAnsi="Consolas" w:cs="Consolas"/>
+          <w:sz w:val="20"/>
+          <w:szCs w:val="20"/>
+        </w:rPr>
+      </w:pPr>
+      <w:r>
+        <w:rPr>
+          <w:rFonts w:ascii="Consolas" w:hAnsi="Consolas" w:cs="Consolas"/>
+          <w:color w:val="000000"/>
+          <w:sz w:val="20"/>
+          <w:szCs w:val="20"/>
+        </w:rPr>
+        <w:tab/>
+      </w:r>
+      <w:r>
+        <w:rPr>
+          <w:rFonts w:ascii="Consolas" w:hAnsi="Consolas" w:cs="Consolas"/>
+          <w:color w:val="000000"/>
+          <w:sz w:val="20"/>
+          <w:szCs w:val="20"/>
+        </w:rPr>
+        <w:tab/>
+      </w:r>
+    </w:p>
+    <w:p>
+      <w:pPr>
+        <w:autoSpaceDE w:val="0"/>
+        <w:autoSpaceDN w:val="0"/>
+        <w:adjustRightInd w:val="0"/>
+        <w:spacing w:after="0" w:line="240" w:lineRule="auto"/>
+        <w:rPr>
+          <w:rFonts w:ascii="Consolas" w:hAnsi="Consolas" w:cs="Consolas"/>
+          <w:sz w:val="20"/>
+          <w:szCs w:val="20"/>
+        </w:rPr>
+      </w:pPr>
+      <w:r>
+        <w:rPr>
+          <w:rFonts w:ascii="Consolas" w:hAnsi="Consolas" w:cs="Consolas"/>
+          <w:color w:val="000000"/>
+          <w:sz w:val="20"/>
+          <w:szCs w:val="20"/>
+        </w:rPr>
+        <w:tab/>
+      </w:r>
+      <w:r>
+        <w:rPr>
+          <w:rFonts w:ascii="Consolas" w:hAnsi="Consolas" w:cs="Consolas"/>
+          <w:color w:val="000000"/>
+          <w:sz w:val="20"/>
+          <w:szCs w:val="20"/>
+        </w:rPr>
+        <w:tab/>
+      </w:r>
+      <w:r>
+        <w:rPr>
+          <w:rFonts w:ascii="Consolas" w:hAnsi="Consolas" w:cs="Consolas"/>
+          <w:b/>
+          <w:bCs/>
+          <w:color w:val="7F0055"/>
+          <w:sz w:val="20"/>
+          <w:szCs w:val="20"/>
+        </w:rPr>
+        <w:t>for</w:t>
+      </w:r>
+      <w:r>
+        <w:rPr>
+          <w:rFonts w:ascii="Consolas" w:hAnsi="Consolas" w:cs="Consolas"/>
+          <w:color w:val="000000"/>
+          <w:sz w:val="20"/>
+          <w:szCs w:val="20"/>
+        </w:rPr>
+        <w:t xml:space="preserve"> (</w:t>
+      </w:r>
+      <w:proofErr w:type="spellStart"/>
+      <w:r>
+        <w:rPr>
+          <w:rFonts w:ascii="Consolas" w:hAnsi="Consolas" w:cs="Consolas"/>
+          <w:color w:val="6A3E3E"/>
+          <w:sz w:val="20"/>
+          <w:szCs w:val="20"/>
+        </w:rPr>
+        <w:t>i</w:t>
+      </w:r>
+      <w:proofErr w:type="spellEnd"/>
+      <w:r>
+        <w:rPr>
+          <w:rFonts w:ascii="Consolas" w:hAnsi="Consolas" w:cs="Consolas"/>
+          <w:color w:val="000000"/>
+          <w:sz w:val="20"/>
+          <w:szCs w:val="20"/>
+        </w:rPr>
+        <w:t xml:space="preserve"> </w:t>
+      </w:r>
+      <w:r>
+        <w:rPr>
+          <w:rFonts w:ascii="Consolas" w:hAnsi="Consolas" w:cs="Consolas"/>
+          <w:b/>
+          <w:bCs/>
+          <w:color w:val="7F0055"/>
+          <w:sz w:val="20"/>
+          <w:szCs w:val="20"/>
+        </w:rPr>
+        <w:t>in</w:t>
+      </w:r>
+      <w:r>
+        <w:rPr>
+          <w:rFonts w:ascii="Consolas" w:hAnsi="Consolas" w:cs="Consolas"/>
+          <w:color w:val="000000"/>
+          <w:sz w:val="20"/>
+          <w:szCs w:val="20"/>
+        </w:rPr>
+        <w:t xml:space="preserve"> </w:t>
+      </w:r>
+      <w:proofErr w:type="gramStart"/>
+      <w:r>
+        <w:rPr>
+          <w:rFonts w:ascii="Consolas" w:hAnsi="Consolas" w:cs="Consolas"/>
+          <w:color w:val="000000"/>
+          <w:sz w:val="20"/>
+          <w:szCs w:val="20"/>
+        </w:rPr>
+        <w:t>0..</w:t>
+      </w:r>
+      <w:proofErr w:type="gramEnd"/>
+      <w:r>
+        <w:rPr>
+          <w:rFonts w:ascii="Consolas" w:hAnsi="Consolas" w:cs="Consolas"/>
+          <w:color w:val="000000"/>
+          <w:sz w:val="20"/>
+          <w:szCs w:val="20"/>
+        </w:rPr>
+        <w:t>22) {</w:t>
+      </w:r>
+    </w:p>
+    <w:p>
+      <w:pPr>
+        <w:autoSpaceDE w:val="0"/>
+        <w:autoSpaceDN w:val="0"/>
+        <w:adjustRightInd w:val="0"/>
+        <w:spacing w:after="0" w:line="240" w:lineRule="auto"/>
+        <w:rPr>
+          <w:rFonts w:ascii="Consolas" w:hAnsi="Consolas" w:cs="Consolas"/>
+          <w:sz w:val="20"/>
+          <w:szCs w:val="20"/>
+        </w:rPr>
+      </w:pPr>
+      <w:r>
+        <w:rPr>
+          <w:rFonts w:ascii="Consolas" w:hAnsi="Consolas" w:cs="Consolas"/>
+          <w:color w:val="000000"/>
+          <w:sz w:val="20"/>
+          <w:szCs w:val="20"/>
+        </w:rPr>
+        <w:tab/>
+      </w:r>
+      <w:r>
+        <w:rPr>
+          <w:rFonts w:ascii="Consolas" w:hAnsi="Consolas" w:cs="Consolas"/>
+          <w:color w:val="000000"/>
+          <w:sz w:val="20"/>
+          <w:szCs w:val="20"/>
+        </w:rPr>
+        <w:tab/>
+      </w:r>
+      <w:r>
+        <w:rPr>
+          <w:rFonts w:ascii="Consolas" w:hAnsi="Consolas" w:cs="Consolas"/>
+          <w:color w:val="000000"/>
+          <w:sz w:val="20"/>
+          <w:szCs w:val="20"/>
+        </w:rPr>
+        <w:tab/>
+      </w:r>
+      <w:proofErr w:type="spellStart"/>
+      <w:proofErr w:type="gramStart"/>
+      <w:r>
+        <w:rPr>
+          <w:rFonts w:ascii="Consolas" w:hAnsi="Consolas" w:cs="Consolas"/>
+          <w:i/>
+          <w:iCs/>
+          <w:color w:val="000000"/>
+          <w:sz w:val="20"/>
+          <w:szCs w:val="20"/>
+          <w:highlight w:val="lightGray"/>
+        </w:rPr>
+        <w:t>assertTrue</w:t>
+      </w:r>
+      <w:proofErr w:type="spellEnd"/>
+      <w:r>
+        <w:rPr>
+          <w:rFonts w:ascii="Consolas" w:hAnsi="Consolas" w:cs="Consolas"/>
+          <w:color w:val="000000"/>
+          <w:sz w:val="20"/>
+          <w:szCs w:val="20"/>
+        </w:rPr>
+        <w:t>(</w:t>
+      </w:r>
+      <w:proofErr w:type="gramEnd"/>
+      <w:r>
+        <w:rPr>
+          <w:rFonts w:ascii="Consolas" w:hAnsi="Consolas" w:cs="Consolas"/>
+          <w:color w:val="6A3E3E"/>
+          <w:sz w:val="20"/>
+          <w:szCs w:val="20"/>
+        </w:rPr>
+        <w:t>expected</w:t>
+      </w:r>
+      <w:r>
+        <w:rPr>
+          <w:rFonts w:ascii="Consolas" w:hAnsi="Consolas" w:cs="Consolas"/>
+          <w:color w:val="000000"/>
+          <w:sz w:val="20"/>
+          <w:szCs w:val="20"/>
+        </w:rPr>
+        <w:t xml:space="preserve"> == </w:t>
+      </w:r>
+      <w:r>
+        <w:rPr>
+          <w:rFonts w:ascii="Consolas" w:hAnsi="Consolas" w:cs="Consolas"/>
+          <w:color w:val="6A3E3E"/>
+          <w:sz w:val="20"/>
+          <w:szCs w:val="20"/>
+        </w:rPr>
+        <w:t>actual</w:t>
+      </w:r>
+      <w:r>
+        <w:rPr>
+          <w:rFonts w:ascii="Consolas" w:hAnsi="Consolas" w:cs="Consolas"/>
+          <w:color w:val="000000"/>
+          <w:sz w:val="20"/>
+          <w:szCs w:val="20"/>
+        </w:rPr>
+        <w:t>)</w:t>
+      </w:r>
+    </w:p>
+    <w:p>
+      <w:pPr>
+        <w:autoSpaceDE w:val="0"/>
+        <w:autoSpaceDN w:val="0"/>
+        <w:adjustRightInd w:val="0"/>
+        <w:spacing w:after="0" w:line="240" w:lineRule="auto"/>
+        <w:rPr>
+          <w:rFonts w:ascii="Consolas" w:hAnsi="Consolas" w:cs="Consolas"/>
+          <w:sz w:val="20"/>
+          <w:szCs w:val="20"/>
+        </w:rPr>
+      </w:pPr>
+      <w:r>
+        <w:rPr>
+          <w:rFonts w:ascii="Consolas" w:hAnsi="Consolas" w:cs="Consolas"/>
+          <w:color w:val="000000"/>
+          <w:sz w:val="20"/>
+          <w:szCs w:val="20"/>
+        </w:rPr>
+        <w:tab/>
+      </w:r>
+      <w:r>
+        <w:rPr>
+          <w:rFonts w:ascii="Consolas" w:hAnsi="Consolas" w:cs="Consolas"/>
+          <w:color w:val="000000"/>
+          <w:sz w:val="20"/>
+          <w:szCs w:val="20"/>
+        </w:rPr>
+        <w:tab/>
+      </w:r>
+      <w:r>
+        <w:rPr>
+          <w:rFonts w:ascii="Consolas" w:hAnsi="Consolas" w:cs="Consolas"/>
+          <w:color w:val="000000"/>
+          <w:sz w:val="20"/>
+          <w:szCs w:val="20"/>
+        </w:rPr>
+        <w:tab/>
+      </w:r>
+      <w:proofErr w:type="spellStart"/>
+      <w:proofErr w:type="gramStart"/>
+      <w:r>
+        <w:rPr>
+          <w:rFonts w:ascii="Consolas" w:hAnsi="Consolas" w:cs="Consolas"/>
+          <w:i/>
+          <w:iCs/>
+          <w:color w:val="000000"/>
+          <w:sz w:val="20"/>
+          <w:szCs w:val="20"/>
+        </w:rPr>
+        <w:t>assertFalse</w:t>
+      </w:r>
+      <w:proofErr w:type="spellEnd"/>
+      <w:r>
+        <w:rPr>
+          <w:rFonts w:ascii="Consolas" w:hAnsi="Consolas" w:cs="Consolas"/>
+          <w:color w:val="000000"/>
+          <w:sz w:val="20"/>
+          <w:szCs w:val="20"/>
+        </w:rPr>
+        <w:t>(</w:t>
+      </w:r>
+      <w:proofErr w:type="gramEnd"/>
+      <w:r>
+        <w:rPr>
+          <w:rFonts w:ascii="Consolas" w:hAnsi="Consolas" w:cs="Consolas"/>
+          <w:color w:val="6A3E3E"/>
+          <w:sz w:val="20"/>
+          <w:szCs w:val="20"/>
+        </w:rPr>
+        <w:t>expected</w:t>
+      </w:r>
+      <w:r>
+        <w:rPr>
+          <w:rFonts w:ascii="Consolas" w:hAnsi="Consolas" w:cs="Consolas"/>
+          <w:color w:val="000000"/>
+          <w:sz w:val="20"/>
+          <w:szCs w:val="20"/>
+        </w:rPr>
+        <w:t xml:space="preserve"> != </w:t>
+      </w:r>
+      <w:r>
+        <w:rPr>
+          <w:rFonts w:ascii="Consolas" w:hAnsi="Consolas" w:cs="Consolas"/>
+          <w:color w:val="6A3E3E"/>
+          <w:sz w:val="20"/>
+          <w:szCs w:val="20"/>
+        </w:rPr>
+        <w:t>actual</w:t>
+      </w:r>
+      <w:r>
+        <w:rPr>
+          <w:rFonts w:ascii="Consolas" w:hAnsi="Consolas" w:cs="Consolas"/>
+          <w:color w:val="000000"/>
+          <w:sz w:val="20"/>
+          <w:szCs w:val="20"/>
+        </w:rPr>
+        <w:t>)</w:t>
+      </w:r>
+    </w:p>
+    <w:p>
+      <w:pPr>
+        <w:autoSpaceDE w:val="0"/>
+        <w:autoSpaceDN w:val="0"/>
+        <w:adjustRightInd w:val="0"/>
+        <w:spacing w:after="0" w:line="240" w:lineRule="auto"/>
+        <w:rPr>
+          <w:rFonts w:ascii="Consolas" w:hAnsi="Consolas" w:cs="Consolas"/>
+          <w:sz w:val="20"/>
+          <w:szCs w:val="20"/>
+        </w:rPr>
+      </w:pPr>
+      <w:r>
+        <w:rPr>
+          <w:rFonts w:ascii="Consolas" w:hAnsi="Consolas" w:cs="Consolas"/>
+          <w:color w:val="000000"/>
+          <w:sz w:val="20"/>
+          <w:szCs w:val="20"/>
+        </w:rPr>
+        <w:tab/>
+      </w:r>
+      <w:r>
+        <w:rPr>
+          <w:rFonts w:ascii="Consolas" w:hAnsi="Consolas" w:cs="Consolas"/>
+          <w:color w:val="000000"/>
+          <w:sz w:val="20"/>
+          <w:szCs w:val="20"/>
+        </w:rPr>
+        <w:tab/>
+        <w:t>}</w:t>
+      </w:r>
+    </w:p>
+    <w:p>
+      <w:pPr>
+        <w:autoSpaceDE w:val="0"/>
+        <w:autoSpaceDN w:val="0"/>
+        <w:adjustRightInd w:val="0"/>
+        <w:spacing w:after="0" w:line="240" w:lineRule="auto"/>
+        <w:rPr>
+          <w:rFonts w:ascii="Consolas" w:hAnsi="Consolas" w:cs="Consolas"/>
+          <w:sz w:val="20"/>
+          <w:szCs w:val="20"/>
+        </w:rPr>
+      </w:pPr>
+      <w:r>
+        <w:rPr>
+          <w:rFonts w:ascii="Consolas" w:hAnsi="Consolas" w:cs="Consolas"/>
+          <w:color w:val="000000"/>
+          <w:sz w:val="20"/>
+          <w:szCs w:val="20"/>
+        </w:rPr>
+        <w:tab/>
+        <w:t>}</w:t>
+      </w:r>
+    </w:p>
+    <w:p>
+      <w:pPr>
+        <w:pStyle w:val="NoSpacing"/>
+        <w:rPr>
+          <w:rFonts w:ascii="Consolas" w:hAnsi="Consolas" w:cs="Consolas"/>
+          <w:color w:val="000000"/>
+          <w:sz w:val="20"/>
+          <w:szCs w:val="20"/>
+        </w:rPr>
+      </w:pPr>
+      <w:r>
+        <w:rPr>
+          <w:rFonts w:ascii="Consolas" w:hAnsi="Consolas" w:cs="Consolas"/>
+          <w:color w:val="000000"/>
+          <w:sz w:val="20"/>
+          <w:szCs w:val="20"/>
+        </w:rPr>
+        <w:t>}</w:t>
+      </w:r>
+    </w:p>
+    <w:p>
+      <w:pPr>
+        <w:pStyle w:val="NoSpacing"/>
+        <w:rPr>
+          <w:u w:val="single"/>
+        </w:rPr>
+      </w:pPr>
+    </w:p>
+    <w:p>
+      <w:pPr>
+        <w:pStyle w:val="NoSpacing"/>
+        <w:rPr>
+          <w:u w:val="single"/>
+        </w:rPr>
+      </w:pPr>
+    </w:p>
+    <w:p>
+      <w:pPr>
+        <w:pStyle w:val="NoSpacing"/>
+        <w:rPr>
+          <w:u w:val="single"/>
+        </w:rPr>
+      </w:pPr>
+    </w:p>
+    <w:p>
+      <w:pPr>
+        <w:pStyle w:val="NoSpacing"/>
+        <w:rPr>
+          <w:u w:val="single"/>
+        </w:rPr>
+      </w:pPr>
+    </w:p>
+    <w:p>
+      <w:pPr>
+        <w:pStyle w:val="NoSpacing"/>
+        <w:rPr>
+          <w:u w:val="single"/>
+        </w:rPr>
+      </w:pPr>
+    </w:p>
+    <w:p>
+      <w:pPr>
+        <w:pStyle w:val="NoSpacing"/>
+        <w:rPr>
+          <w:u w:val="single"/>
+        </w:rPr>
       </w:pPr>
       <w:bookmarkStart w:id="0" w:name="_GoBack"/>
       <w:bookmarkEnd w:id="0"/>
+      <w:r>
+        <w:rPr>
+          <w:u w:val="single"/>
+        </w:rPr>
+        <w:lastRenderedPageBreak/>
+        <w:t>Output:</w:t>
+      </w:r>
+    </w:p>
+    <w:p>
+      <w:pPr>
+        <w:pStyle w:val="NoSpacing"/>
+        <w:rPr>
+          <w:u w:val="single"/>
+        </w:rPr>
+      </w:pPr>
+    </w:p>
+    <w:p>
+      <w:pPr>
+        <w:rPr>
+          <w:u w:val="single"/>
+        </w:rPr>
+      </w:pPr>
+      <w:r>
+        <w:rPr>
+          <w:noProof/>
+          <w:u w:val="single"/>
+        </w:rPr>
+        <w:drawing>
+          <wp:inline distT="0" distB="0" distL="0" distR="0" wp14:anchorId="41B7025A" wp14:editId="0F6E2B5E">
+            <wp:extent cx="3724275" cy="1657350"/>
+            <wp:effectExtent l="0" t="0" r="9525" b="0"/>
+            <wp:docPr id="14" name="Picture 14"/>
+            <wp:cNvGraphicFramePr>
+              <a:graphicFrameLocks xmlns:a="http://schemas.openxmlformats.org/drawingml/2006/main" noChangeAspect="1"/>
+            </wp:cNvGraphicFramePr>
+            <a:graphic xmlns:a="http://schemas.openxmlformats.org/drawingml/2006/main">
+              <a:graphicData uri="http://schemas.openxmlformats.org/drawingml/2006/picture">
+                <pic:pic xmlns:pic="http://schemas.openxmlformats.org/drawingml/2006/picture">
+                  <pic:nvPicPr>
+                    <pic:cNvPr id="0" name="Picture 1"/>
+                    <pic:cNvPicPr>
+                      <a:picLocks noChangeAspect="1" noChangeArrowheads="1"/>
+                    </pic:cNvPicPr>
+                  </pic:nvPicPr>
+                  <pic:blipFill>
+                    <a:blip r:embed="rId17">
+                      <a:extLst>
+                        <a:ext uri="{28A0092B-C50C-407E-A947-70E740481C1C}">
+                          <a14:useLocalDpi xmlns:a14="http://schemas.microsoft.com/office/drawing/2010/main" val="0"/>
+                        </a:ext>
+                      </a:extLst>
+                    </a:blip>
+                    <a:srcRect/>
+                    <a:stretch>
+                      <a:fillRect/>
+                    </a:stretch>
+                  </pic:blipFill>
+                  <pic:spPr bwMode="auto">
+                    <a:xfrm>
+                      <a:off x="0" y="0"/>
+                      <a:ext cx="3724275" cy="1657350"/>
+                    </a:xfrm>
+                    <a:prstGeom prst="rect">
+                      <a:avLst/>
+                    </a:prstGeom>
+                    <a:noFill/>
+                    <a:ln>
+                      <a:noFill/>
+                    </a:ln>
+                  </pic:spPr>
+                </pic:pic>
+              </a:graphicData>
+            </a:graphic>
+          </wp:inline>
+        </w:drawing>
+      </w:r>
     </w:p>
     <w:sectPr>
       <w:pgSz w:w="11906" w:h="16838"/>

</xml_diff>

<commit_message>
Added exercise 7-1 to the lab book.
</commit_message>
<xml_diff>
--- a/Lab Book.docx
+++ b/Lab Book.docx
@@ -11494,8 +11494,6 @@
           <w:u w:val="single"/>
         </w:rPr>
       </w:pPr>
-      <w:bookmarkStart w:id="0" w:name="_GoBack"/>
-      <w:bookmarkEnd w:id="0"/>
       <w:r>
         <w:rPr>
           <w:u w:val="single"/>
@@ -11557,6 +11555,126 @@
                     <a:xfrm>
                       <a:off x="0" y="0"/>
                       <a:ext cx="3724275" cy="1657350"/>
+                    </a:xfrm>
+                    <a:prstGeom prst="rect">
+                      <a:avLst/>
+                    </a:prstGeom>
+                    <a:noFill/>
+                    <a:ln>
+                      <a:noFill/>
+                    </a:ln>
+                  </pic:spPr>
+                </pic:pic>
+              </a:graphicData>
+            </a:graphic>
+          </wp:inline>
+        </w:drawing>
+      </w:r>
+    </w:p>
+    <w:p>
+      <w:pPr>
+        <w:rPr>
+          <w:u w:val="single"/>
+        </w:rPr>
+      </w:pPr>
+    </w:p>
+    <w:p>
+      <w:pPr>
+        <w:rPr>
+          <w:b/>
+          <w:i/>
+        </w:rPr>
+      </w:pPr>
+      <w:r>
+        <w:rPr>
+          <w:b/>
+          <w:i/>
+        </w:rPr>
+        <w:t xml:space="preserve">Exercise </w:t>
+      </w:r>
+      <w:r>
+        <w:rPr>
+          <w:b/>
+          <w:i/>
+        </w:rPr>
+        <w:t>7</w:t>
+      </w:r>
+      <w:r>
+        <w:rPr>
+          <w:b/>
+          <w:i/>
+        </w:rPr>
+        <w:t>-1:</w:t>
+      </w:r>
+    </w:p>
+    <w:p>
+      <w:r>
+        <w:t xml:space="preserve">The deadlock lies when two pairs of identical numbers fall in parallel between the two clients. The first working system can run smoothly because it robustly deals with one pair of identical numbers being sent at the same time, and can rely on the next input, but upon receiving two pairs of identical numbers (the server tries to rely on another identical pair) the system deadlocks as the server </w:t>
+      </w:r>
+      <w:proofErr w:type="gramStart"/>
+      <w:r>
+        <w:t>has to</w:t>
+      </w:r>
+      <w:proofErr w:type="gramEnd"/>
+      <w:r>
+        <w:t xml:space="preserve"> go between requesting identical numbers for two pairs instead of one, which can be dealt with.</w:t>
+      </w:r>
+    </w:p>
+    <w:p/>
+    <w:p>
+      <w:pPr>
+        <w:rPr>
+          <w:u w:val="single"/>
+        </w:rPr>
+      </w:pPr>
+      <w:r>
+        <w:rPr>
+          <w:u w:val="single"/>
+        </w:rPr>
+        <w:t>Pipeline Diagram:</w:t>
+      </w:r>
+      <w:bookmarkStart w:id="0" w:name="_GoBack"/>
+      <w:bookmarkEnd w:id="0"/>
+    </w:p>
+    <w:p>
+      <w:r>
+        <w:rPr>
+          <w:noProof/>
+        </w:rPr>
+        <w:drawing>
+          <wp:inline distT="0" distB="0" distL="0" distR="0" wp14:anchorId="4816D2A7" wp14:editId="789E12CD">
+            <wp:extent cx="4200525" cy="1914525"/>
+            <wp:effectExtent l="0" t="0" r="9525" b="9525"/>
+            <wp:docPr id="16" name="Picture 16"/>
+            <wp:cNvGraphicFramePr>
+              <a:graphicFrameLocks xmlns:a="http://schemas.openxmlformats.org/drawingml/2006/main" noChangeAspect="1"/>
+            </wp:cNvGraphicFramePr>
+            <a:graphic xmlns:a="http://schemas.openxmlformats.org/drawingml/2006/main">
+              <a:graphicData uri="http://schemas.openxmlformats.org/drawingml/2006/picture">
+                <pic:pic xmlns:pic="http://schemas.openxmlformats.org/drawingml/2006/picture">
+                  <pic:nvPicPr>
+                    <pic:cNvPr id="0" name="Picture 2"/>
+                    <pic:cNvPicPr>
+                      <a:picLocks noChangeAspect="1" noChangeArrowheads="1"/>
+                    </pic:cNvPicPr>
+                  </pic:nvPicPr>
+                  <pic:blipFill>
+                    <a:blip r:embed="rId18">
+                      <a:extLst>
+                        <a:ext uri="{28A0092B-C50C-407E-A947-70E740481C1C}">
+                          <a14:useLocalDpi xmlns:a14="http://schemas.microsoft.com/office/drawing/2010/main" val="0"/>
+                        </a:ext>
+                      </a:extLst>
+                    </a:blip>
+                    <a:srcRect/>
+                    <a:stretch>
+                      <a:fillRect/>
+                    </a:stretch>
+                  </pic:blipFill>
+                  <pic:spPr bwMode="auto">
+                    <a:xfrm>
+                      <a:off x="0" y="0"/>
+                      <a:ext cx="4200525" cy="1914525"/>
                     </a:xfrm>
                     <a:prstGeom prst="rect">
                       <a:avLst/>

</xml_diff>

<commit_message>
Fixed a small issue on 8-1.
</commit_message>
<xml_diff>
--- a/Lab Book.docx
+++ b/Lab Book.docx
@@ -11609,15 +11609,7 @@
     </w:p>
     <w:p>
       <w:r>
-        <w:t xml:space="preserve">The deadlock lies when two pairs of identical numbers fall in parallel between the two clients. The first working system can run smoothly because it robustly deals with one pair of identical numbers being sent at the same time, and can rely on the next input, but upon receiving two pairs of identical numbers (the server tries to rely on another identical pair) the system deadlocks as the server </w:t>
-      </w:r>
-      <w:proofErr w:type="gramStart"/>
-      <w:r>
-        <w:t>has to</w:t>
-      </w:r>
-      <w:proofErr w:type="gramEnd"/>
-      <w:r>
-        <w:t xml:space="preserve"> go between requesting identical numbers for two pairs instead of one, which can be dealt with.</w:t>
+        <w:t>The deadlock lies when two pairs of identical numbers fall in parallel between the two clients. The first working system can run smoothly because it robustly deals with one pair of identical numbers being sent at the same time, and can rely on the next input, but upon receiving two pairs of identical numbers (the server tries to rely on another identical pair) the system deadlocks as the server has to go between requesting identical numbers for two pairs instead of one, which can be dealt with.</w:t>
       </w:r>
     </w:p>
     <w:p/>
@@ -11633,8 +11625,6 @@
         </w:rPr>
         <w:t>Pipeline Diagram:</w:t>
       </w:r>
-      <w:bookmarkStart w:id="0" w:name="_GoBack"/>
-      <w:bookmarkEnd w:id="0"/>
     </w:p>
     <w:p>
       <w:r>
@@ -11690,6 +11680,26 @@
           </wp:inline>
         </w:drawing>
       </w:r>
+    </w:p>
+    <w:p/>
+    <w:p>
+      <w:pPr>
+        <w:rPr>
+          <w:b/>
+          <w:i/>
+        </w:rPr>
+      </w:pPr>
+      <w:r>
+        <w:rPr>
+          <w:b/>
+          <w:i/>
+        </w:rPr>
+        <w:t>Exercise 8-1:</w:t>
+      </w:r>
+    </w:p>
+    <w:p>
+      <w:bookmarkStart w:id="0" w:name="_GoBack"/>
+      <w:bookmarkEnd w:id="0"/>
     </w:p>
     <w:sectPr>
       <w:pgSz w:w="11906" w:h="16838"/>

</xml_diff>

<commit_message>
Added exercise 8-1 to the lab book.
</commit_message>
<xml_diff>
--- a/Lab Book.docx
+++ b/Lab Book.docx
@@ -11695,6 +11695,2112 @@
           <w:i/>
         </w:rPr>
         <w:t>Exercise 8-1:</w:t>
+      </w:r>
+    </w:p>
+    <w:p>
+      <w:pPr>
+        <w:rPr>
+          <w:u w:val="single"/>
+        </w:rPr>
+      </w:pPr>
+      <w:r>
+        <w:rPr>
+          <w:u w:val="single"/>
+        </w:rPr>
+        <w:t>(Amended Client Class)</w:t>
+      </w:r>
+    </w:p>
+    <w:p>
+      <w:pPr>
+        <w:autoSpaceDE w:val="0"/>
+        <w:autoSpaceDN w:val="0"/>
+        <w:adjustRightInd w:val="0"/>
+        <w:spacing w:after="0" w:line="240" w:lineRule="auto"/>
+        <w:rPr>
+          <w:rFonts w:ascii="Consolas" w:hAnsi="Consolas" w:cs="Consolas"/>
+          <w:sz w:val="20"/>
+          <w:szCs w:val="20"/>
+        </w:rPr>
+      </w:pPr>
+      <w:r>
+        <w:rPr>
+          <w:rFonts w:ascii="Consolas" w:hAnsi="Consolas" w:cs="Consolas"/>
+          <w:b/>
+          <w:bCs/>
+          <w:color w:val="7F0055"/>
+          <w:sz w:val="20"/>
+          <w:szCs w:val="20"/>
+        </w:rPr>
+        <w:t>class</w:t>
+      </w:r>
+      <w:r>
+        <w:rPr>
+          <w:rFonts w:ascii="Consolas" w:hAnsi="Consolas" w:cs="Consolas"/>
+          <w:color w:val="000000"/>
+          <w:sz w:val="20"/>
+          <w:szCs w:val="20"/>
+        </w:rPr>
+        <w:t xml:space="preserve"> Client </w:t>
+      </w:r>
+      <w:r>
+        <w:rPr>
+          <w:rFonts w:ascii="Consolas" w:hAnsi="Consolas" w:cs="Consolas"/>
+          <w:b/>
+          <w:bCs/>
+          <w:color w:val="7F0055"/>
+          <w:sz w:val="20"/>
+          <w:szCs w:val="20"/>
+        </w:rPr>
+        <w:t>implements</w:t>
+      </w:r>
+      <w:r>
+        <w:rPr>
+          <w:rFonts w:ascii="Consolas" w:hAnsi="Consolas" w:cs="Consolas"/>
+          <w:color w:val="000000"/>
+          <w:sz w:val="20"/>
+          <w:szCs w:val="20"/>
+        </w:rPr>
+        <w:t xml:space="preserve"> </w:t>
+      </w:r>
+      <w:proofErr w:type="spellStart"/>
+      <w:r>
+        <w:rPr>
+          <w:rFonts w:ascii="Consolas" w:hAnsi="Consolas" w:cs="Consolas"/>
+          <w:color w:val="000000"/>
+          <w:sz w:val="20"/>
+          <w:szCs w:val="20"/>
+        </w:rPr>
+        <w:t>CSProcess</w:t>
+      </w:r>
+      <w:proofErr w:type="spellEnd"/>
+      <w:r>
+        <w:rPr>
+          <w:rFonts w:ascii="Consolas" w:hAnsi="Consolas" w:cs="Consolas"/>
+          <w:color w:val="000000"/>
+          <w:sz w:val="20"/>
+          <w:szCs w:val="20"/>
+        </w:rPr>
+        <w:t xml:space="preserve"> {  </w:t>
+      </w:r>
+    </w:p>
+    <w:p>
+      <w:pPr>
+        <w:autoSpaceDE w:val="0"/>
+        <w:autoSpaceDN w:val="0"/>
+        <w:adjustRightInd w:val="0"/>
+        <w:spacing w:after="0" w:line="240" w:lineRule="auto"/>
+        <w:rPr>
+          <w:rFonts w:ascii="Consolas" w:hAnsi="Consolas" w:cs="Consolas"/>
+          <w:sz w:val="20"/>
+          <w:szCs w:val="20"/>
+        </w:rPr>
+      </w:pPr>
+      <w:r>
+        <w:rPr>
+          <w:rFonts w:ascii="Consolas" w:hAnsi="Consolas" w:cs="Consolas"/>
+          <w:color w:val="000000"/>
+          <w:sz w:val="20"/>
+          <w:szCs w:val="20"/>
+        </w:rPr>
+        <w:tab/>
+      </w:r>
+    </w:p>
+    <w:p>
+      <w:pPr>
+        <w:autoSpaceDE w:val="0"/>
+        <w:autoSpaceDN w:val="0"/>
+        <w:adjustRightInd w:val="0"/>
+        <w:spacing w:after="0" w:line="240" w:lineRule="auto"/>
+        <w:rPr>
+          <w:rFonts w:ascii="Consolas" w:hAnsi="Consolas" w:cs="Consolas"/>
+          <w:sz w:val="20"/>
+          <w:szCs w:val="20"/>
+        </w:rPr>
+      </w:pPr>
+      <w:r>
+        <w:rPr>
+          <w:rFonts w:ascii="Consolas" w:hAnsi="Consolas" w:cs="Consolas"/>
+          <w:color w:val="000000"/>
+          <w:sz w:val="20"/>
+          <w:szCs w:val="20"/>
+        </w:rPr>
+        <w:t xml:space="preserve">  </w:t>
+      </w:r>
+      <w:r>
+        <w:rPr>
+          <w:rFonts w:ascii="Consolas" w:hAnsi="Consolas" w:cs="Consolas"/>
+          <w:b/>
+          <w:bCs/>
+          <w:color w:val="7F0055"/>
+          <w:sz w:val="20"/>
+          <w:szCs w:val="20"/>
+        </w:rPr>
+        <w:t>def</w:t>
+      </w:r>
+      <w:r>
+        <w:rPr>
+          <w:rFonts w:ascii="Consolas" w:hAnsi="Consolas" w:cs="Consolas"/>
+          <w:color w:val="000000"/>
+          <w:sz w:val="20"/>
+          <w:szCs w:val="20"/>
+        </w:rPr>
+        <w:t xml:space="preserve"> </w:t>
+      </w:r>
+      <w:proofErr w:type="spellStart"/>
+      <w:r>
+        <w:rPr>
+          <w:rFonts w:ascii="Consolas" w:hAnsi="Consolas" w:cs="Consolas"/>
+          <w:color w:val="000000"/>
+          <w:sz w:val="20"/>
+          <w:szCs w:val="20"/>
+        </w:rPr>
+        <w:t>ChannelInput</w:t>
+      </w:r>
+      <w:proofErr w:type="spellEnd"/>
+      <w:r>
+        <w:rPr>
+          <w:rFonts w:ascii="Consolas" w:hAnsi="Consolas" w:cs="Consolas"/>
+          <w:color w:val="000000"/>
+          <w:sz w:val="20"/>
+          <w:szCs w:val="20"/>
+        </w:rPr>
+        <w:t xml:space="preserve"> </w:t>
+      </w:r>
+      <w:proofErr w:type="spellStart"/>
+      <w:r>
+        <w:rPr>
+          <w:rFonts w:ascii="Consolas" w:hAnsi="Consolas" w:cs="Consolas"/>
+          <w:color w:val="0000C0"/>
+          <w:sz w:val="20"/>
+          <w:szCs w:val="20"/>
+        </w:rPr>
+        <w:t>receiveChannel</w:t>
+      </w:r>
+      <w:proofErr w:type="spellEnd"/>
+    </w:p>
+    <w:p>
+      <w:pPr>
+        <w:autoSpaceDE w:val="0"/>
+        <w:autoSpaceDN w:val="0"/>
+        <w:adjustRightInd w:val="0"/>
+        <w:spacing w:after="0" w:line="240" w:lineRule="auto"/>
+        <w:rPr>
+          <w:rFonts w:ascii="Consolas" w:hAnsi="Consolas" w:cs="Consolas"/>
+          <w:sz w:val="20"/>
+          <w:szCs w:val="20"/>
+        </w:rPr>
+      </w:pPr>
+      <w:r>
+        <w:rPr>
+          <w:rFonts w:ascii="Consolas" w:hAnsi="Consolas" w:cs="Consolas"/>
+          <w:color w:val="000000"/>
+          <w:sz w:val="20"/>
+          <w:szCs w:val="20"/>
+        </w:rPr>
+        <w:t xml:space="preserve">  </w:t>
+      </w:r>
+      <w:r>
+        <w:rPr>
+          <w:rFonts w:ascii="Consolas" w:hAnsi="Consolas" w:cs="Consolas"/>
+          <w:b/>
+          <w:bCs/>
+          <w:color w:val="7F0055"/>
+          <w:sz w:val="20"/>
+          <w:szCs w:val="20"/>
+        </w:rPr>
+        <w:t>def</w:t>
+      </w:r>
+      <w:r>
+        <w:rPr>
+          <w:rFonts w:ascii="Consolas" w:hAnsi="Consolas" w:cs="Consolas"/>
+          <w:color w:val="000000"/>
+          <w:sz w:val="20"/>
+          <w:szCs w:val="20"/>
+        </w:rPr>
+        <w:t xml:space="preserve"> </w:t>
+      </w:r>
+      <w:proofErr w:type="spellStart"/>
+      <w:r>
+        <w:rPr>
+          <w:rFonts w:ascii="Consolas" w:hAnsi="Consolas" w:cs="Consolas"/>
+          <w:color w:val="000000"/>
+          <w:sz w:val="20"/>
+          <w:szCs w:val="20"/>
+        </w:rPr>
+        <w:t>ChannelOutput</w:t>
+      </w:r>
+      <w:proofErr w:type="spellEnd"/>
+      <w:r>
+        <w:rPr>
+          <w:rFonts w:ascii="Consolas" w:hAnsi="Consolas" w:cs="Consolas"/>
+          <w:color w:val="000000"/>
+          <w:sz w:val="20"/>
+          <w:szCs w:val="20"/>
+        </w:rPr>
+        <w:t xml:space="preserve"> </w:t>
+      </w:r>
+      <w:proofErr w:type="spellStart"/>
+      <w:r>
+        <w:rPr>
+          <w:rFonts w:ascii="Consolas" w:hAnsi="Consolas" w:cs="Consolas"/>
+          <w:color w:val="0000C0"/>
+          <w:sz w:val="20"/>
+          <w:szCs w:val="20"/>
+        </w:rPr>
+        <w:t>requestChannel</w:t>
+      </w:r>
+      <w:proofErr w:type="spellEnd"/>
+    </w:p>
+    <w:p>
+      <w:pPr>
+        <w:autoSpaceDE w:val="0"/>
+        <w:autoSpaceDN w:val="0"/>
+        <w:adjustRightInd w:val="0"/>
+        <w:spacing w:after="0" w:line="240" w:lineRule="auto"/>
+        <w:rPr>
+          <w:rFonts w:ascii="Consolas" w:hAnsi="Consolas" w:cs="Consolas"/>
+          <w:sz w:val="20"/>
+          <w:szCs w:val="20"/>
+        </w:rPr>
+      </w:pPr>
+      <w:r>
+        <w:rPr>
+          <w:rFonts w:ascii="Consolas" w:hAnsi="Consolas" w:cs="Consolas"/>
+          <w:color w:val="000000"/>
+          <w:sz w:val="20"/>
+          <w:szCs w:val="20"/>
+        </w:rPr>
+        <w:t xml:space="preserve">  </w:t>
+      </w:r>
+      <w:r>
+        <w:rPr>
+          <w:rFonts w:ascii="Consolas" w:hAnsi="Consolas" w:cs="Consolas"/>
+          <w:b/>
+          <w:bCs/>
+          <w:color w:val="7F0055"/>
+          <w:sz w:val="20"/>
+          <w:szCs w:val="20"/>
+        </w:rPr>
+        <w:t>def</w:t>
+      </w:r>
+      <w:r>
+        <w:rPr>
+          <w:rFonts w:ascii="Consolas" w:hAnsi="Consolas" w:cs="Consolas"/>
+          <w:color w:val="000000"/>
+          <w:sz w:val="20"/>
+          <w:szCs w:val="20"/>
+        </w:rPr>
+        <w:t xml:space="preserve"> </w:t>
+      </w:r>
+      <w:proofErr w:type="spellStart"/>
+      <w:r>
+        <w:rPr>
+          <w:rFonts w:ascii="Consolas" w:hAnsi="Consolas" w:cs="Consolas"/>
+          <w:color w:val="0000C0"/>
+          <w:sz w:val="20"/>
+          <w:szCs w:val="20"/>
+        </w:rPr>
+        <w:t>clientNumber</w:t>
+      </w:r>
+      <w:proofErr w:type="spellEnd"/>
+    </w:p>
+    <w:p>
+      <w:pPr>
+        <w:autoSpaceDE w:val="0"/>
+        <w:autoSpaceDN w:val="0"/>
+        <w:adjustRightInd w:val="0"/>
+        <w:spacing w:after="0" w:line="240" w:lineRule="auto"/>
+        <w:rPr>
+          <w:rFonts w:ascii="Consolas" w:hAnsi="Consolas" w:cs="Consolas"/>
+          <w:sz w:val="20"/>
+          <w:szCs w:val="20"/>
+        </w:rPr>
+      </w:pPr>
+      <w:r>
+        <w:rPr>
+          <w:rFonts w:ascii="Consolas" w:hAnsi="Consolas" w:cs="Consolas"/>
+          <w:color w:val="000000"/>
+          <w:sz w:val="20"/>
+          <w:szCs w:val="20"/>
+        </w:rPr>
+        <w:t xml:space="preserve">  </w:t>
+      </w:r>
+      <w:r>
+        <w:rPr>
+          <w:rFonts w:ascii="Consolas" w:hAnsi="Consolas" w:cs="Consolas"/>
+          <w:b/>
+          <w:bCs/>
+          <w:color w:val="7F0055"/>
+          <w:sz w:val="20"/>
+          <w:szCs w:val="20"/>
+        </w:rPr>
+        <w:t>def</w:t>
+      </w:r>
+      <w:r>
+        <w:rPr>
+          <w:rFonts w:ascii="Consolas" w:hAnsi="Consolas" w:cs="Consolas"/>
+          <w:color w:val="000000"/>
+          <w:sz w:val="20"/>
+          <w:szCs w:val="20"/>
+        </w:rPr>
+        <w:t xml:space="preserve"> </w:t>
+      </w:r>
+      <w:proofErr w:type="spellStart"/>
+      <w:r>
+        <w:rPr>
+          <w:rFonts w:ascii="Consolas" w:hAnsi="Consolas" w:cs="Consolas"/>
+          <w:color w:val="0000C0"/>
+          <w:sz w:val="20"/>
+          <w:szCs w:val="20"/>
+        </w:rPr>
+        <w:t>selectList</w:t>
+      </w:r>
+      <w:proofErr w:type="spellEnd"/>
+      <w:r>
+        <w:rPr>
+          <w:rFonts w:ascii="Consolas" w:hAnsi="Consolas" w:cs="Consolas"/>
+          <w:color w:val="000000"/>
+          <w:sz w:val="20"/>
+          <w:szCs w:val="20"/>
+        </w:rPr>
+        <w:t xml:space="preserve"> = </w:t>
+      </w:r>
+      <w:proofErr w:type="gramStart"/>
+      <w:r>
+        <w:rPr>
+          <w:rFonts w:ascii="Consolas" w:hAnsi="Consolas" w:cs="Consolas"/>
+          <w:color w:val="000000"/>
+          <w:sz w:val="20"/>
+          <w:szCs w:val="20"/>
+        </w:rPr>
+        <w:t>[ ]</w:t>
+      </w:r>
+      <w:proofErr w:type="gramEnd"/>
+    </w:p>
+    <w:p>
+      <w:pPr>
+        <w:autoSpaceDE w:val="0"/>
+        <w:autoSpaceDN w:val="0"/>
+        <w:adjustRightInd w:val="0"/>
+        <w:spacing w:after="0" w:line="240" w:lineRule="auto"/>
+        <w:rPr>
+          <w:rFonts w:ascii="Consolas" w:hAnsi="Consolas" w:cs="Consolas"/>
+          <w:sz w:val="20"/>
+          <w:szCs w:val="20"/>
+        </w:rPr>
+      </w:pPr>
+      <w:r>
+        <w:rPr>
+          <w:rFonts w:ascii="Consolas" w:hAnsi="Consolas" w:cs="Consolas"/>
+          <w:color w:val="000000"/>
+          <w:sz w:val="20"/>
+          <w:szCs w:val="20"/>
+        </w:rPr>
+        <w:t xml:space="preserve">  </w:t>
+      </w:r>
+      <w:r>
+        <w:rPr>
+          <w:rFonts w:ascii="Consolas" w:hAnsi="Consolas" w:cs="Consolas"/>
+          <w:b/>
+          <w:bCs/>
+          <w:color w:val="7F0055"/>
+          <w:sz w:val="20"/>
+          <w:szCs w:val="20"/>
+        </w:rPr>
+        <w:t>def</w:t>
+      </w:r>
+      <w:r>
+        <w:rPr>
+          <w:rFonts w:ascii="Consolas" w:hAnsi="Consolas" w:cs="Consolas"/>
+          <w:color w:val="000000"/>
+          <w:sz w:val="20"/>
+          <w:szCs w:val="20"/>
+        </w:rPr>
+        <w:t xml:space="preserve"> </w:t>
+      </w:r>
+      <w:proofErr w:type="spellStart"/>
+      <w:r>
+        <w:rPr>
+          <w:rFonts w:ascii="Consolas" w:hAnsi="Consolas" w:cs="Consolas"/>
+          <w:color w:val="0000C0"/>
+          <w:sz w:val="20"/>
+          <w:szCs w:val="20"/>
+        </w:rPr>
+        <w:t>propertyOrder</w:t>
+      </w:r>
+      <w:proofErr w:type="spellEnd"/>
+      <w:r>
+        <w:rPr>
+          <w:rFonts w:ascii="Consolas" w:hAnsi="Consolas" w:cs="Consolas"/>
+          <w:color w:val="000000"/>
+          <w:sz w:val="20"/>
+          <w:szCs w:val="20"/>
+        </w:rPr>
+        <w:t xml:space="preserve"> = </w:t>
+      </w:r>
+      <w:r>
+        <w:rPr>
+          <w:rFonts w:ascii="Consolas" w:hAnsi="Consolas" w:cs="Consolas"/>
+          <w:b/>
+          <w:bCs/>
+          <w:color w:val="7F0055"/>
+          <w:sz w:val="20"/>
+          <w:szCs w:val="20"/>
+        </w:rPr>
+        <w:t>false</w:t>
+      </w:r>
+    </w:p>
+    <w:p>
+      <w:pPr>
+        <w:autoSpaceDE w:val="0"/>
+        <w:autoSpaceDN w:val="0"/>
+        <w:adjustRightInd w:val="0"/>
+        <w:spacing w:after="0" w:line="240" w:lineRule="auto"/>
+        <w:rPr>
+          <w:rFonts w:ascii="Consolas" w:hAnsi="Consolas" w:cs="Consolas"/>
+          <w:sz w:val="20"/>
+          <w:szCs w:val="20"/>
+        </w:rPr>
+      </w:pPr>
+      <w:r>
+        <w:rPr>
+          <w:rFonts w:ascii="Consolas" w:hAnsi="Consolas" w:cs="Consolas"/>
+          <w:color w:val="000000"/>
+          <w:sz w:val="20"/>
+          <w:szCs w:val="20"/>
+        </w:rPr>
+        <w:t xml:space="preserve">   </w:t>
+      </w:r>
+    </w:p>
+    <w:p>
+      <w:pPr>
+        <w:autoSpaceDE w:val="0"/>
+        <w:autoSpaceDN w:val="0"/>
+        <w:adjustRightInd w:val="0"/>
+        <w:spacing w:after="0" w:line="240" w:lineRule="auto"/>
+        <w:rPr>
+          <w:rFonts w:ascii="Consolas" w:hAnsi="Consolas" w:cs="Consolas"/>
+          <w:sz w:val="20"/>
+          <w:szCs w:val="20"/>
+        </w:rPr>
+      </w:pPr>
+      <w:r>
+        <w:rPr>
+          <w:rFonts w:ascii="Consolas" w:hAnsi="Consolas" w:cs="Consolas"/>
+          <w:color w:val="000000"/>
+          <w:sz w:val="20"/>
+          <w:szCs w:val="20"/>
+        </w:rPr>
+        <w:t xml:space="preserve">  </w:t>
+      </w:r>
+      <w:r>
+        <w:rPr>
+          <w:rFonts w:ascii="Consolas" w:hAnsi="Consolas" w:cs="Consolas"/>
+          <w:b/>
+          <w:bCs/>
+          <w:color w:val="7F0055"/>
+          <w:sz w:val="20"/>
+          <w:szCs w:val="20"/>
+        </w:rPr>
+        <w:t>void</w:t>
+      </w:r>
+      <w:r>
+        <w:rPr>
+          <w:rFonts w:ascii="Consolas" w:hAnsi="Consolas" w:cs="Consolas"/>
+          <w:color w:val="000000"/>
+          <w:sz w:val="20"/>
+          <w:szCs w:val="20"/>
+        </w:rPr>
+        <w:t xml:space="preserve"> run () {</w:t>
+      </w:r>
+    </w:p>
+    <w:p>
+      <w:pPr>
+        <w:autoSpaceDE w:val="0"/>
+        <w:autoSpaceDN w:val="0"/>
+        <w:adjustRightInd w:val="0"/>
+        <w:spacing w:after="0" w:line="240" w:lineRule="auto"/>
+        <w:rPr>
+          <w:rFonts w:ascii="Consolas" w:hAnsi="Consolas" w:cs="Consolas"/>
+          <w:sz w:val="20"/>
+          <w:szCs w:val="20"/>
+        </w:rPr>
+      </w:pPr>
+      <w:r>
+        <w:rPr>
+          <w:rFonts w:ascii="Consolas" w:hAnsi="Consolas" w:cs="Consolas"/>
+          <w:color w:val="000000"/>
+          <w:sz w:val="20"/>
+          <w:szCs w:val="20"/>
+        </w:rPr>
+        <w:t xml:space="preserve">    </w:t>
+      </w:r>
+      <w:r>
+        <w:rPr>
+          <w:rFonts w:ascii="Consolas" w:hAnsi="Consolas" w:cs="Consolas"/>
+          <w:b/>
+          <w:bCs/>
+          <w:color w:val="7F0055"/>
+          <w:sz w:val="20"/>
+          <w:szCs w:val="20"/>
+        </w:rPr>
+        <w:t>def</w:t>
+      </w:r>
+      <w:r>
+        <w:rPr>
+          <w:rFonts w:ascii="Consolas" w:hAnsi="Consolas" w:cs="Consolas"/>
+          <w:color w:val="000000"/>
+          <w:sz w:val="20"/>
+          <w:szCs w:val="20"/>
+        </w:rPr>
+        <w:t xml:space="preserve"> </w:t>
+      </w:r>
+      <w:r>
+        <w:rPr>
+          <w:rFonts w:ascii="Consolas" w:hAnsi="Consolas" w:cs="Consolas"/>
+          <w:color w:val="6A3E3E"/>
+          <w:sz w:val="20"/>
+          <w:szCs w:val="20"/>
+        </w:rPr>
+        <w:t>iterations</w:t>
+      </w:r>
+      <w:r>
+        <w:rPr>
+          <w:rFonts w:ascii="Consolas" w:hAnsi="Consolas" w:cs="Consolas"/>
+          <w:color w:val="000000"/>
+          <w:sz w:val="20"/>
+          <w:szCs w:val="20"/>
+        </w:rPr>
+        <w:t xml:space="preserve"> = </w:t>
+      </w:r>
+      <w:proofErr w:type="spellStart"/>
+      <w:r>
+        <w:rPr>
+          <w:rFonts w:ascii="Consolas" w:hAnsi="Consolas" w:cs="Consolas"/>
+          <w:color w:val="0000C0"/>
+          <w:sz w:val="20"/>
+          <w:szCs w:val="20"/>
+        </w:rPr>
+        <w:t>selectList</w:t>
+      </w:r>
+      <w:r>
+        <w:rPr>
+          <w:rFonts w:ascii="Consolas" w:hAnsi="Consolas" w:cs="Consolas"/>
+          <w:color w:val="000000"/>
+          <w:sz w:val="20"/>
+          <w:szCs w:val="20"/>
+        </w:rPr>
+        <w:t>.</w:t>
+      </w:r>
+      <w:r>
+        <w:rPr>
+          <w:rFonts w:ascii="Consolas" w:hAnsi="Consolas" w:cs="Consolas"/>
+          <w:color w:val="66CCFF"/>
+          <w:sz w:val="20"/>
+          <w:szCs w:val="20"/>
+        </w:rPr>
+        <w:t>size</w:t>
+      </w:r>
+      <w:proofErr w:type="spellEnd"/>
+    </w:p>
+    <w:p>
+      <w:pPr>
+        <w:autoSpaceDE w:val="0"/>
+        <w:autoSpaceDN w:val="0"/>
+        <w:adjustRightInd w:val="0"/>
+        <w:spacing w:after="0" w:line="240" w:lineRule="auto"/>
+        <w:rPr>
+          <w:rFonts w:ascii="Consolas" w:hAnsi="Consolas" w:cs="Consolas"/>
+          <w:sz w:val="20"/>
+          <w:szCs w:val="20"/>
+        </w:rPr>
+      </w:pPr>
+      <w:r>
+        <w:rPr>
+          <w:rFonts w:ascii="Consolas" w:hAnsi="Consolas" w:cs="Consolas"/>
+          <w:color w:val="000000"/>
+          <w:sz w:val="20"/>
+          <w:szCs w:val="20"/>
+        </w:rPr>
+        <w:t xml:space="preserve">    </w:t>
+      </w:r>
+      <w:proofErr w:type="spellStart"/>
+      <w:r>
+        <w:rPr>
+          <w:rFonts w:ascii="Consolas" w:hAnsi="Consolas" w:cs="Consolas"/>
+          <w:color w:val="66CCFF"/>
+          <w:sz w:val="20"/>
+          <w:szCs w:val="20"/>
+        </w:rPr>
+        <w:t>println</w:t>
+      </w:r>
+      <w:proofErr w:type="spellEnd"/>
+      <w:r>
+        <w:rPr>
+          <w:rFonts w:ascii="Consolas" w:hAnsi="Consolas" w:cs="Consolas"/>
+          <w:color w:val="000000"/>
+          <w:sz w:val="20"/>
+          <w:szCs w:val="20"/>
+        </w:rPr>
+        <w:t xml:space="preserve"> </w:t>
+      </w:r>
+      <w:r>
+        <w:rPr>
+          <w:rFonts w:ascii="Consolas" w:hAnsi="Consolas" w:cs="Consolas"/>
+          <w:color w:val="FF00CC"/>
+          <w:sz w:val="20"/>
+          <w:szCs w:val="20"/>
+        </w:rPr>
+        <w:t>"Client $</w:t>
+      </w:r>
+      <w:proofErr w:type="spellStart"/>
+      <w:r>
+        <w:rPr>
+          <w:rFonts w:ascii="Consolas" w:hAnsi="Consolas" w:cs="Consolas"/>
+          <w:color w:val="0000C0"/>
+          <w:sz w:val="20"/>
+          <w:szCs w:val="20"/>
+        </w:rPr>
+        <w:t>clientNumber</w:t>
+      </w:r>
+      <w:proofErr w:type="spellEnd"/>
+      <w:r>
+        <w:rPr>
+          <w:rFonts w:ascii="Consolas" w:hAnsi="Consolas" w:cs="Consolas"/>
+          <w:color w:val="FF00CC"/>
+          <w:sz w:val="20"/>
+          <w:szCs w:val="20"/>
+        </w:rPr>
+        <w:t xml:space="preserve"> has $</w:t>
+      </w:r>
+      <w:r>
+        <w:rPr>
+          <w:rFonts w:ascii="Consolas" w:hAnsi="Consolas" w:cs="Consolas"/>
+          <w:color w:val="6A3E3E"/>
+          <w:sz w:val="20"/>
+          <w:szCs w:val="20"/>
+        </w:rPr>
+        <w:t>iterations</w:t>
+      </w:r>
+      <w:r>
+        <w:rPr>
+          <w:rFonts w:ascii="Consolas" w:hAnsi="Consolas" w:cs="Consolas"/>
+          <w:color w:val="FF00CC"/>
+          <w:sz w:val="20"/>
+          <w:szCs w:val="20"/>
+        </w:rPr>
+        <w:t xml:space="preserve"> values in $</w:t>
+      </w:r>
+      <w:proofErr w:type="spellStart"/>
+      <w:r>
+        <w:rPr>
+          <w:rFonts w:ascii="Consolas" w:hAnsi="Consolas" w:cs="Consolas"/>
+          <w:color w:val="0000C0"/>
+          <w:sz w:val="20"/>
+          <w:szCs w:val="20"/>
+        </w:rPr>
+        <w:t>selectList</w:t>
+      </w:r>
+      <w:proofErr w:type="spellEnd"/>
+      <w:r>
+        <w:rPr>
+          <w:rFonts w:ascii="Consolas" w:hAnsi="Consolas" w:cs="Consolas"/>
+          <w:color w:val="FF00CC"/>
+          <w:sz w:val="20"/>
+          <w:szCs w:val="20"/>
+        </w:rPr>
+        <w:t>"</w:t>
+      </w:r>
+    </w:p>
+    <w:p>
+      <w:pPr>
+        <w:autoSpaceDE w:val="0"/>
+        <w:autoSpaceDN w:val="0"/>
+        <w:adjustRightInd w:val="0"/>
+        <w:spacing w:after="0" w:line="240" w:lineRule="auto"/>
+        <w:rPr>
+          <w:rFonts w:ascii="Consolas" w:hAnsi="Consolas" w:cs="Consolas"/>
+          <w:sz w:val="20"/>
+          <w:szCs w:val="20"/>
+        </w:rPr>
+      </w:pPr>
+      <w:r>
+        <w:rPr>
+          <w:rFonts w:ascii="Consolas" w:hAnsi="Consolas" w:cs="Consolas"/>
+          <w:color w:val="000000"/>
+          <w:sz w:val="20"/>
+          <w:szCs w:val="20"/>
+        </w:rPr>
+        <w:lastRenderedPageBreak/>
+        <w:tab/>
+      </w:r>
+    </w:p>
+    <w:p>
+      <w:pPr>
+        <w:autoSpaceDE w:val="0"/>
+        <w:autoSpaceDN w:val="0"/>
+        <w:adjustRightInd w:val="0"/>
+        <w:spacing w:after="0" w:line="240" w:lineRule="auto"/>
+        <w:rPr>
+          <w:rFonts w:ascii="Consolas" w:hAnsi="Consolas" w:cs="Consolas"/>
+          <w:sz w:val="20"/>
+          <w:szCs w:val="20"/>
+        </w:rPr>
+      </w:pPr>
+      <w:r>
+        <w:rPr>
+          <w:rFonts w:ascii="Consolas" w:hAnsi="Consolas" w:cs="Consolas"/>
+          <w:color w:val="000000"/>
+          <w:sz w:val="20"/>
+          <w:szCs w:val="20"/>
+        </w:rPr>
+        <w:t xml:space="preserve">    </w:t>
+      </w:r>
+      <w:r>
+        <w:rPr>
+          <w:rFonts w:ascii="Consolas" w:hAnsi="Consolas" w:cs="Consolas"/>
+          <w:b/>
+          <w:bCs/>
+          <w:color w:val="7F0055"/>
+          <w:sz w:val="20"/>
+          <w:szCs w:val="20"/>
+        </w:rPr>
+        <w:t>for</w:t>
+      </w:r>
+      <w:r>
+        <w:rPr>
+          <w:rFonts w:ascii="Consolas" w:hAnsi="Consolas" w:cs="Consolas"/>
+          <w:color w:val="000000"/>
+          <w:sz w:val="20"/>
+          <w:szCs w:val="20"/>
+        </w:rPr>
+        <w:t xml:space="preserve"> </w:t>
+      </w:r>
+      <w:proofErr w:type="gramStart"/>
+      <w:r>
+        <w:rPr>
+          <w:rFonts w:ascii="Consolas" w:hAnsi="Consolas" w:cs="Consolas"/>
+          <w:color w:val="000000"/>
+          <w:sz w:val="20"/>
+          <w:szCs w:val="20"/>
+        </w:rPr>
+        <w:t xml:space="preserve">( </w:t>
+      </w:r>
+      <w:proofErr w:type="spellStart"/>
+      <w:r>
+        <w:rPr>
+          <w:rFonts w:ascii="Consolas" w:hAnsi="Consolas" w:cs="Consolas"/>
+          <w:color w:val="6A3E3E"/>
+          <w:sz w:val="20"/>
+          <w:szCs w:val="20"/>
+        </w:rPr>
+        <w:t>i</w:t>
+      </w:r>
+      <w:proofErr w:type="spellEnd"/>
+      <w:proofErr w:type="gramEnd"/>
+      <w:r>
+        <w:rPr>
+          <w:rFonts w:ascii="Consolas" w:hAnsi="Consolas" w:cs="Consolas"/>
+          <w:color w:val="000000"/>
+          <w:sz w:val="20"/>
+          <w:szCs w:val="20"/>
+        </w:rPr>
+        <w:t xml:space="preserve"> </w:t>
+      </w:r>
+      <w:r>
+        <w:rPr>
+          <w:rFonts w:ascii="Consolas" w:hAnsi="Consolas" w:cs="Consolas"/>
+          <w:b/>
+          <w:bCs/>
+          <w:color w:val="7F0055"/>
+          <w:sz w:val="20"/>
+          <w:szCs w:val="20"/>
+        </w:rPr>
+        <w:t>in</w:t>
+      </w:r>
+      <w:r>
+        <w:rPr>
+          <w:rFonts w:ascii="Consolas" w:hAnsi="Consolas" w:cs="Consolas"/>
+          <w:color w:val="000000"/>
+          <w:sz w:val="20"/>
+          <w:szCs w:val="20"/>
+        </w:rPr>
+        <w:t xml:space="preserve"> 0 ..&lt; </w:t>
+      </w:r>
+      <w:r>
+        <w:rPr>
+          <w:rFonts w:ascii="Consolas" w:hAnsi="Consolas" w:cs="Consolas"/>
+          <w:color w:val="6A3E3E"/>
+          <w:sz w:val="20"/>
+          <w:szCs w:val="20"/>
+        </w:rPr>
+        <w:t>iterations</w:t>
+      </w:r>
+      <w:r>
+        <w:rPr>
+          <w:rFonts w:ascii="Consolas" w:hAnsi="Consolas" w:cs="Consolas"/>
+          <w:color w:val="000000"/>
+          <w:sz w:val="20"/>
+          <w:szCs w:val="20"/>
+        </w:rPr>
+        <w:t>) {</w:t>
+      </w:r>
+    </w:p>
+    <w:p>
+      <w:pPr>
+        <w:autoSpaceDE w:val="0"/>
+        <w:autoSpaceDN w:val="0"/>
+        <w:adjustRightInd w:val="0"/>
+        <w:spacing w:after="0" w:line="240" w:lineRule="auto"/>
+        <w:rPr>
+          <w:rFonts w:ascii="Consolas" w:hAnsi="Consolas" w:cs="Consolas"/>
+          <w:sz w:val="20"/>
+          <w:szCs w:val="20"/>
+        </w:rPr>
+      </w:pPr>
+      <w:r>
+        <w:rPr>
+          <w:rFonts w:ascii="Consolas" w:hAnsi="Consolas" w:cs="Consolas"/>
+          <w:color w:val="000000"/>
+          <w:sz w:val="20"/>
+          <w:szCs w:val="20"/>
+        </w:rPr>
+        <w:t xml:space="preserve">      </w:t>
+      </w:r>
+      <w:r>
+        <w:rPr>
+          <w:rFonts w:ascii="Consolas" w:hAnsi="Consolas" w:cs="Consolas"/>
+          <w:b/>
+          <w:bCs/>
+          <w:color w:val="7F0055"/>
+          <w:sz w:val="20"/>
+          <w:szCs w:val="20"/>
+        </w:rPr>
+        <w:t>def</w:t>
+      </w:r>
+      <w:r>
+        <w:rPr>
+          <w:rFonts w:ascii="Consolas" w:hAnsi="Consolas" w:cs="Consolas"/>
+          <w:color w:val="000000"/>
+          <w:sz w:val="20"/>
+          <w:szCs w:val="20"/>
+        </w:rPr>
+        <w:t xml:space="preserve"> </w:t>
+      </w:r>
+      <w:r>
+        <w:rPr>
+          <w:rFonts w:ascii="Consolas" w:hAnsi="Consolas" w:cs="Consolas"/>
+          <w:color w:val="6A3E3E"/>
+          <w:sz w:val="20"/>
+          <w:szCs w:val="20"/>
+        </w:rPr>
+        <w:t>key</w:t>
+      </w:r>
+      <w:r>
+        <w:rPr>
+          <w:rFonts w:ascii="Consolas" w:hAnsi="Consolas" w:cs="Consolas"/>
+          <w:color w:val="000000"/>
+          <w:sz w:val="20"/>
+          <w:szCs w:val="20"/>
+        </w:rPr>
+        <w:t xml:space="preserve"> = </w:t>
+      </w:r>
+      <w:proofErr w:type="spellStart"/>
+      <w:r>
+        <w:rPr>
+          <w:rFonts w:ascii="Consolas" w:hAnsi="Consolas" w:cs="Consolas"/>
+          <w:color w:val="0000C0"/>
+          <w:sz w:val="20"/>
+          <w:szCs w:val="20"/>
+        </w:rPr>
+        <w:t>selectList</w:t>
+      </w:r>
+      <w:proofErr w:type="spellEnd"/>
+      <w:r>
+        <w:rPr>
+          <w:rFonts w:ascii="Consolas" w:hAnsi="Consolas" w:cs="Consolas"/>
+          <w:color w:val="000000"/>
+          <w:sz w:val="20"/>
+          <w:szCs w:val="20"/>
+        </w:rPr>
+        <w:t>[</w:t>
+      </w:r>
+      <w:proofErr w:type="spellStart"/>
+      <w:r>
+        <w:rPr>
+          <w:rFonts w:ascii="Consolas" w:hAnsi="Consolas" w:cs="Consolas"/>
+          <w:color w:val="6A3E3E"/>
+          <w:sz w:val="20"/>
+          <w:szCs w:val="20"/>
+        </w:rPr>
+        <w:t>i</w:t>
+      </w:r>
+      <w:proofErr w:type="spellEnd"/>
+      <w:r>
+        <w:rPr>
+          <w:rFonts w:ascii="Consolas" w:hAnsi="Consolas" w:cs="Consolas"/>
+          <w:color w:val="000000"/>
+          <w:sz w:val="20"/>
+          <w:szCs w:val="20"/>
+        </w:rPr>
+        <w:t>]</w:t>
+      </w:r>
+    </w:p>
+    <w:p>
+      <w:pPr>
+        <w:autoSpaceDE w:val="0"/>
+        <w:autoSpaceDN w:val="0"/>
+        <w:adjustRightInd w:val="0"/>
+        <w:spacing w:after="0" w:line="240" w:lineRule="auto"/>
+        <w:rPr>
+          <w:rFonts w:ascii="Consolas" w:hAnsi="Consolas" w:cs="Consolas"/>
+          <w:sz w:val="20"/>
+          <w:szCs w:val="20"/>
+        </w:rPr>
+      </w:pPr>
+      <w:r>
+        <w:rPr>
+          <w:rFonts w:ascii="Consolas" w:hAnsi="Consolas" w:cs="Consolas"/>
+          <w:color w:val="000000"/>
+          <w:sz w:val="20"/>
+          <w:szCs w:val="20"/>
+        </w:rPr>
+        <w:t xml:space="preserve">      </w:t>
+      </w:r>
+      <w:proofErr w:type="spellStart"/>
+      <w:r>
+        <w:rPr>
+          <w:rFonts w:ascii="Consolas" w:hAnsi="Consolas" w:cs="Consolas"/>
+          <w:color w:val="0000C0"/>
+          <w:sz w:val="20"/>
+          <w:szCs w:val="20"/>
+        </w:rPr>
+        <w:t>requestChannel</w:t>
+      </w:r>
+      <w:r>
+        <w:rPr>
+          <w:rFonts w:ascii="Consolas" w:hAnsi="Consolas" w:cs="Consolas"/>
+          <w:color w:val="000000"/>
+          <w:sz w:val="20"/>
+          <w:szCs w:val="20"/>
+        </w:rPr>
+        <w:t>.write</w:t>
+      </w:r>
+      <w:proofErr w:type="spellEnd"/>
+      <w:r>
+        <w:rPr>
+          <w:rFonts w:ascii="Consolas" w:hAnsi="Consolas" w:cs="Consolas"/>
+          <w:color w:val="000000"/>
+          <w:sz w:val="20"/>
+          <w:szCs w:val="20"/>
+        </w:rPr>
+        <w:t>(</w:t>
+      </w:r>
+      <w:r>
+        <w:rPr>
+          <w:rFonts w:ascii="Consolas" w:hAnsi="Consolas" w:cs="Consolas"/>
+          <w:color w:val="6A3E3E"/>
+          <w:sz w:val="20"/>
+          <w:szCs w:val="20"/>
+        </w:rPr>
+        <w:t>key</w:t>
+      </w:r>
+      <w:r>
+        <w:rPr>
+          <w:rFonts w:ascii="Consolas" w:hAnsi="Consolas" w:cs="Consolas"/>
+          <w:color w:val="000000"/>
+          <w:sz w:val="20"/>
+          <w:szCs w:val="20"/>
+        </w:rPr>
+        <w:t>)</w:t>
+      </w:r>
+    </w:p>
+    <w:p>
+      <w:pPr>
+        <w:autoSpaceDE w:val="0"/>
+        <w:autoSpaceDN w:val="0"/>
+        <w:adjustRightInd w:val="0"/>
+        <w:spacing w:after="0" w:line="240" w:lineRule="auto"/>
+        <w:rPr>
+          <w:rFonts w:ascii="Consolas" w:hAnsi="Consolas" w:cs="Consolas"/>
+          <w:sz w:val="20"/>
+          <w:szCs w:val="20"/>
+        </w:rPr>
+      </w:pPr>
+      <w:r>
+        <w:rPr>
+          <w:rFonts w:ascii="Consolas" w:hAnsi="Consolas" w:cs="Consolas"/>
+          <w:color w:val="000000"/>
+          <w:sz w:val="20"/>
+          <w:szCs w:val="20"/>
+        </w:rPr>
+        <w:t xml:space="preserve">      </w:t>
+      </w:r>
+      <w:r>
+        <w:rPr>
+          <w:rFonts w:ascii="Consolas" w:hAnsi="Consolas" w:cs="Consolas"/>
+          <w:b/>
+          <w:bCs/>
+          <w:color w:val="7F0055"/>
+          <w:sz w:val="20"/>
+          <w:szCs w:val="20"/>
+        </w:rPr>
+        <w:t>def</w:t>
+      </w:r>
+      <w:r>
+        <w:rPr>
+          <w:rFonts w:ascii="Consolas" w:hAnsi="Consolas" w:cs="Consolas"/>
+          <w:color w:val="000000"/>
+          <w:sz w:val="20"/>
+          <w:szCs w:val="20"/>
+        </w:rPr>
+        <w:t xml:space="preserve"> </w:t>
+      </w:r>
+      <w:r>
+        <w:rPr>
+          <w:rFonts w:ascii="Consolas" w:hAnsi="Consolas" w:cs="Consolas"/>
+          <w:color w:val="6A3E3E"/>
+          <w:sz w:val="20"/>
+          <w:szCs w:val="20"/>
+        </w:rPr>
+        <w:t>v</w:t>
+      </w:r>
+      <w:r>
+        <w:rPr>
+          <w:rFonts w:ascii="Consolas" w:hAnsi="Consolas" w:cs="Consolas"/>
+          <w:color w:val="000000"/>
+          <w:sz w:val="20"/>
+          <w:szCs w:val="20"/>
+        </w:rPr>
+        <w:t xml:space="preserve"> = </w:t>
+      </w:r>
+      <w:proofErr w:type="spellStart"/>
+      <w:r>
+        <w:rPr>
+          <w:rFonts w:ascii="Consolas" w:hAnsi="Consolas" w:cs="Consolas"/>
+          <w:color w:val="0000C0"/>
+          <w:sz w:val="20"/>
+          <w:szCs w:val="20"/>
+        </w:rPr>
+        <w:t>receiveChannel</w:t>
+      </w:r>
+      <w:r>
+        <w:rPr>
+          <w:rFonts w:ascii="Consolas" w:hAnsi="Consolas" w:cs="Consolas"/>
+          <w:color w:val="000000"/>
+          <w:sz w:val="20"/>
+          <w:szCs w:val="20"/>
+        </w:rPr>
+        <w:t>.read</w:t>
+      </w:r>
+      <w:proofErr w:type="spellEnd"/>
+      <w:r>
+        <w:rPr>
+          <w:rFonts w:ascii="Consolas" w:hAnsi="Consolas" w:cs="Consolas"/>
+          <w:color w:val="000000"/>
+          <w:sz w:val="20"/>
+          <w:szCs w:val="20"/>
+        </w:rPr>
+        <w:t>()</w:t>
+      </w:r>
+    </w:p>
+    <w:p>
+      <w:pPr>
+        <w:autoSpaceDE w:val="0"/>
+        <w:autoSpaceDN w:val="0"/>
+        <w:adjustRightInd w:val="0"/>
+        <w:spacing w:after="0" w:line="240" w:lineRule="auto"/>
+        <w:rPr>
+          <w:rFonts w:ascii="Consolas" w:hAnsi="Consolas" w:cs="Consolas"/>
+          <w:sz w:val="20"/>
+          <w:szCs w:val="20"/>
+        </w:rPr>
+      </w:pPr>
+      <w:r>
+        <w:rPr>
+          <w:rFonts w:ascii="Consolas" w:hAnsi="Consolas" w:cs="Consolas"/>
+          <w:color w:val="000000"/>
+          <w:sz w:val="20"/>
+          <w:szCs w:val="20"/>
+        </w:rPr>
+        <w:tab/>
+        <w:t xml:space="preserve">  </w:t>
+      </w:r>
+      <w:proofErr w:type="spellStart"/>
+      <w:r>
+        <w:rPr>
+          <w:rFonts w:ascii="Consolas" w:hAnsi="Consolas" w:cs="Consolas"/>
+          <w:color w:val="66CCFF"/>
+          <w:sz w:val="20"/>
+          <w:szCs w:val="20"/>
+        </w:rPr>
+        <w:t>println</w:t>
+      </w:r>
+      <w:proofErr w:type="spellEnd"/>
+      <w:r>
+        <w:rPr>
+          <w:rFonts w:ascii="Consolas" w:hAnsi="Consolas" w:cs="Consolas"/>
+          <w:color w:val="000000"/>
+          <w:sz w:val="20"/>
+          <w:szCs w:val="20"/>
+        </w:rPr>
+        <w:t xml:space="preserve"> </w:t>
+      </w:r>
+      <w:r>
+        <w:rPr>
+          <w:rFonts w:ascii="Consolas" w:hAnsi="Consolas" w:cs="Consolas"/>
+          <w:color w:val="FF00CC"/>
+          <w:sz w:val="20"/>
+          <w:szCs w:val="20"/>
+        </w:rPr>
+        <w:t>"Key: "</w:t>
+      </w:r>
+      <w:r>
+        <w:rPr>
+          <w:rFonts w:ascii="Consolas" w:hAnsi="Consolas" w:cs="Consolas"/>
+          <w:color w:val="000000"/>
+          <w:sz w:val="20"/>
+          <w:szCs w:val="20"/>
+        </w:rPr>
+        <w:t xml:space="preserve"> + </w:t>
+      </w:r>
+      <w:r>
+        <w:rPr>
+          <w:rFonts w:ascii="Consolas" w:hAnsi="Consolas" w:cs="Consolas"/>
+          <w:color w:val="6A3E3E"/>
+          <w:sz w:val="20"/>
+          <w:szCs w:val="20"/>
+        </w:rPr>
+        <w:t>key</w:t>
+      </w:r>
+    </w:p>
+    <w:p>
+      <w:pPr>
+        <w:autoSpaceDE w:val="0"/>
+        <w:autoSpaceDN w:val="0"/>
+        <w:adjustRightInd w:val="0"/>
+        <w:spacing w:after="0" w:line="240" w:lineRule="auto"/>
+        <w:rPr>
+          <w:rFonts w:ascii="Consolas" w:hAnsi="Consolas" w:cs="Consolas"/>
+          <w:sz w:val="20"/>
+          <w:szCs w:val="20"/>
+        </w:rPr>
+      </w:pPr>
+      <w:r>
+        <w:rPr>
+          <w:rFonts w:ascii="Consolas" w:hAnsi="Consolas" w:cs="Consolas"/>
+          <w:color w:val="000000"/>
+          <w:sz w:val="20"/>
+          <w:szCs w:val="20"/>
+        </w:rPr>
+        <w:tab/>
+        <w:t xml:space="preserve">  </w:t>
+      </w:r>
+      <w:proofErr w:type="spellStart"/>
+      <w:r>
+        <w:rPr>
+          <w:rFonts w:ascii="Consolas" w:hAnsi="Consolas" w:cs="Consolas"/>
+          <w:color w:val="66CCFF"/>
+          <w:sz w:val="20"/>
+          <w:szCs w:val="20"/>
+        </w:rPr>
+        <w:t>println</w:t>
+      </w:r>
+      <w:proofErr w:type="spellEnd"/>
+      <w:r>
+        <w:rPr>
+          <w:rFonts w:ascii="Consolas" w:hAnsi="Consolas" w:cs="Consolas"/>
+          <w:color w:val="000000"/>
+          <w:sz w:val="20"/>
+          <w:szCs w:val="20"/>
+        </w:rPr>
+        <w:t xml:space="preserve"> </w:t>
+      </w:r>
+      <w:r>
+        <w:rPr>
+          <w:rFonts w:ascii="Consolas" w:hAnsi="Consolas" w:cs="Consolas"/>
+          <w:color w:val="FF00CC"/>
+          <w:sz w:val="20"/>
+          <w:szCs w:val="20"/>
+        </w:rPr>
+        <w:t>"V: "</w:t>
+      </w:r>
+      <w:r>
+        <w:rPr>
+          <w:rFonts w:ascii="Consolas" w:hAnsi="Consolas" w:cs="Consolas"/>
+          <w:color w:val="000000"/>
+          <w:sz w:val="20"/>
+          <w:szCs w:val="20"/>
+        </w:rPr>
+        <w:t xml:space="preserve"> + </w:t>
+      </w:r>
+      <w:r>
+        <w:rPr>
+          <w:rFonts w:ascii="Consolas" w:hAnsi="Consolas" w:cs="Consolas"/>
+          <w:color w:val="6A3E3E"/>
+          <w:sz w:val="20"/>
+          <w:szCs w:val="20"/>
+        </w:rPr>
+        <w:t>v</w:t>
+      </w:r>
+    </w:p>
+    <w:p>
+      <w:pPr>
+        <w:autoSpaceDE w:val="0"/>
+        <w:autoSpaceDN w:val="0"/>
+        <w:adjustRightInd w:val="0"/>
+        <w:spacing w:after="0" w:line="240" w:lineRule="auto"/>
+        <w:rPr>
+          <w:rFonts w:ascii="Consolas" w:hAnsi="Consolas" w:cs="Consolas"/>
+          <w:sz w:val="20"/>
+          <w:szCs w:val="20"/>
+        </w:rPr>
+      </w:pPr>
+      <w:r>
+        <w:rPr>
+          <w:rFonts w:ascii="Consolas" w:hAnsi="Consolas" w:cs="Consolas"/>
+          <w:color w:val="000000"/>
+          <w:sz w:val="20"/>
+          <w:szCs w:val="20"/>
+        </w:rPr>
+        <w:tab/>
+        <w:t xml:space="preserve">  </w:t>
+      </w:r>
+      <w:r>
+        <w:rPr>
+          <w:rFonts w:ascii="Consolas" w:hAnsi="Consolas" w:cs="Consolas"/>
+          <w:b/>
+          <w:bCs/>
+          <w:color w:val="7F0055"/>
+          <w:sz w:val="20"/>
+          <w:szCs w:val="20"/>
+        </w:rPr>
+        <w:t>if</w:t>
+      </w:r>
+      <w:r>
+        <w:rPr>
+          <w:rFonts w:ascii="Consolas" w:hAnsi="Consolas" w:cs="Consolas"/>
+          <w:color w:val="000000"/>
+          <w:sz w:val="20"/>
+          <w:szCs w:val="20"/>
+        </w:rPr>
+        <w:t xml:space="preserve"> (</w:t>
+      </w:r>
+      <w:r>
+        <w:rPr>
+          <w:rFonts w:ascii="Consolas" w:hAnsi="Consolas" w:cs="Consolas"/>
+          <w:color w:val="6A3E3E"/>
+          <w:sz w:val="20"/>
+          <w:szCs w:val="20"/>
+        </w:rPr>
+        <w:t>v</w:t>
+      </w:r>
+      <w:r>
+        <w:rPr>
+          <w:rFonts w:ascii="Consolas" w:hAnsi="Consolas" w:cs="Consolas"/>
+          <w:color w:val="000000"/>
+          <w:sz w:val="20"/>
+          <w:szCs w:val="20"/>
+        </w:rPr>
+        <w:t xml:space="preserve"> == </w:t>
+      </w:r>
+      <w:r>
+        <w:rPr>
+          <w:rFonts w:ascii="Consolas" w:hAnsi="Consolas" w:cs="Consolas"/>
+          <w:color w:val="6A3E3E"/>
+          <w:sz w:val="20"/>
+          <w:szCs w:val="20"/>
+        </w:rPr>
+        <w:t>key</w:t>
+      </w:r>
+      <w:r>
+        <w:rPr>
+          <w:rFonts w:ascii="Consolas" w:hAnsi="Consolas" w:cs="Consolas"/>
+          <w:color w:val="000000"/>
+          <w:sz w:val="20"/>
+          <w:szCs w:val="20"/>
+        </w:rPr>
+        <w:t xml:space="preserve"> * 10) {</w:t>
+      </w:r>
+    </w:p>
+    <w:p>
+      <w:pPr>
+        <w:autoSpaceDE w:val="0"/>
+        <w:autoSpaceDN w:val="0"/>
+        <w:adjustRightInd w:val="0"/>
+        <w:spacing w:after="0" w:line="240" w:lineRule="auto"/>
+        <w:rPr>
+          <w:rFonts w:ascii="Consolas" w:hAnsi="Consolas" w:cs="Consolas"/>
+          <w:sz w:val="20"/>
+          <w:szCs w:val="20"/>
+        </w:rPr>
+      </w:pPr>
+      <w:r>
+        <w:rPr>
+          <w:rFonts w:ascii="Consolas" w:hAnsi="Consolas" w:cs="Consolas"/>
+          <w:color w:val="000000"/>
+          <w:sz w:val="20"/>
+          <w:szCs w:val="20"/>
+        </w:rPr>
+        <w:tab/>
+      </w:r>
+      <w:r>
+        <w:rPr>
+          <w:rFonts w:ascii="Consolas" w:hAnsi="Consolas" w:cs="Consolas"/>
+          <w:color w:val="000000"/>
+          <w:sz w:val="20"/>
+          <w:szCs w:val="20"/>
+        </w:rPr>
+        <w:tab/>
+        <w:t xml:space="preserve">  </w:t>
+      </w:r>
+      <w:proofErr w:type="spellStart"/>
+      <w:r>
+        <w:rPr>
+          <w:rFonts w:ascii="Consolas" w:hAnsi="Consolas" w:cs="Consolas"/>
+          <w:color w:val="0000C0"/>
+          <w:sz w:val="20"/>
+          <w:szCs w:val="20"/>
+        </w:rPr>
+        <w:t>propertyOrder</w:t>
+      </w:r>
+      <w:proofErr w:type="spellEnd"/>
+      <w:r>
+        <w:rPr>
+          <w:rFonts w:ascii="Consolas" w:hAnsi="Consolas" w:cs="Consolas"/>
+          <w:color w:val="000000"/>
+          <w:sz w:val="20"/>
+          <w:szCs w:val="20"/>
+        </w:rPr>
+        <w:t xml:space="preserve"> = </w:t>
+      </w:r>
+      <w:r>
+        <w:rPr>
+          <w:rFonts w:ascii="Consolas" w:hAnsi="Consolas" w:cs="Consolas"/>
+          <w:b/>
+          <w:bCs/>
+          <w:color w:val="7F0055"/>
+          <w:sz w:val="20"/>
+          <w:szCs w:val="20"/>
+        </w:rPr>
+        <w:t>true</w:t>
+      </w:r>
+      <w:r>
+        <w:rPr>
+          <w:rFonts w:ascii="Consolas" w:hAnsi="Consolas" w:cs="Consolas"/>
+          <w:color w:val="000000"/>
+          <w:sz w:val="20"/>
+          <w:szCs w:val="20"/>
+        </w:rPr>
+        <w:t>;</w:t>
+      </w:r>
+    </w:p>
+    <w:p>
+      <w:pPr>
+        <w:autoSpaceDE w:val="0"/>
+        <w:autoSpaceDN w:val="0"/>
+        <w:adjustRightInd w:val="0"/>
+        <w:spacing w:after="0" w:line="240" w:lineRule="auto"/>
+        <w:rPr>
+          <w:rFonts w:ascii="Consolas" w:hAnsi="Consolas" w:cs="Consolas"/>
+          <w:sz w:val="20"/>
+          <w:szCs w:val="20"/>
+        </w:rPr>
+      </w:pPr>
+      <w:r>
+        <w:rPr>
+          <w:rFonts w:ascii="Consolas" w:hAnsi="Consolas" w:cs="Consolas"/>
+          <w:color w:val="000000"/>
+          <w:sz w:val="20"/>
+          <w:szCs w:val="20"/>
+        </w:rPr>
+        <w:tab/>
+        <w:t xml:space="preserve">  }</w:t>
+      </w:r>
+    </w:p>
+    <w:p>
+      <w:pPr>
+        <w:autoSpaceDE w:val="0"/>
+        <w:autoSpaceDN w:val="0"/>
+        <w:adjustRightInd w:val="0"/>
+        <w:spacing w:after="0" w:line="240" w:lineRule="auto"/>
+        <w:rPr>
+          <w:rFonts w:ascii="Consolas" w:hAnsi="Consolas" w:cs="Consolas"/>
+          <w:sz w:val="20"/>
+          <w:szCs w:val="20"/>
+        </w:rPr>
+      </w:pPr>
+      <w:r>
+        <w:rPr>
+          <w:rFonts w:ascii="Consolas" w:hAnsi="Consolas" w:cs="Consolas"/>
+          <w:color w:val="000000"/>
+          <w:sz w:val="20"/>
+          <w:szCs w:val="20"/>
+        </w:rPr>
+        <w:t xml:space="preserve">    }</w:t>
+      </w:r>
+    </w:p>
+    <w:p>
+      <w:pPr>
+        <w:autoSpaceDE w:val="0"/>
+        <w:autoSpaceDN w:val="0"/>
+        <w:adjustRightInd w:val="0"/>
+        <w:spacing w:after="0" w:line="240" w:lineRule="auto"/>
+        <w:rPr>
+          <w:rFonts w:ascii="Consolas" w:hAnsi="Consolas" w:cs="Consolas"/>
+          <w:sz w:val="20"/>
+          <w:szCs w:val="20"/>
+        </w:rPr>
+      </w:pPr>
+      <w:r>
+        <w:rPr>
+          <w:rFonts w:ascii="Consolas" w:hAnsi="Consolas" w:cs="Consolas"/>
+          <w:color w:val="000000"/>
+          <w:sz w:val="20"/>
+          <w:szCs w:val="20"/>
+        </w:rPr>
+        <w:tab/>
+      </w:r>
+    </w:p>
+    <w:p>
+      <w:pPr>
+        <w:autoSpaceDE w:val="0"/>
+        <w:autoSpaceDN w:val="0"/>
+        <w:adjustRightInd w:val="0"/>
+        <w:spacing w:after="0" w:line="240" w:lineRule="auto"/>
+        <w:rPr>
+          <w:rFonts w:ascii="Consolas" w:hAnsi="Consolas" w:cs="Consolas"/>
+          <w:sz w:val="20"/>
+          <w:szCs w:val="20"/>
+        </w:rPr>
+      </w:pPr>
+      <w:r>
+        <w:rPr>
+          <w:rFonts w:ascii="Consolas" w:hAnsi="Consolas" w:cs="Consolas"/>
+          <w:color w:val="000000"/>
+          <w:sz w:val="20"/>
+          <w:szCs w:val="20"/>
+        </w:rPr>
+        <w:t xml:space="preserve">    </w:t>
+      </w:r>
+      <w:proofErr w:type="spellStart"/>
+      <w:r>
+        <w:rPr>
+          <w:rFonts w:ascii="Consolas" w:hAnsi="Consolas" w:cs="Consolas"/>
+          <w:color w:val="66CCFF"/>
+          <w:sz w:val="20"/>
+          <w:szCs w:val="20"/>
+        </w:rPr>
+        <w:t>println</w:t>
+      </w:r>
+      <w:proofErr w:type="spellEnd"/>
+      <w:r>
+        <w:rPr>
+          <w:rFonts w:ascii="Consolas" w:hAnsi="Consolas" w:cs="Consolas"/>
+          <w:color w:val="000000"/>
+          <w:sz w:val="20"/>
+          <w:szCs w:val="20"/>
+        </w:rPr>
+        <w:t xml:space="preserve"> </w:t>
+      </w:r>
+      <w:r>
+        <w:rPr>
+          <w:rFonts w:ascii="Consolas" w:hAnsi="Consolas" w:cs="Consolas"/>
+          <w:color w:val="FF00CC"/>
+          <w:sz w:val="20"/>
+          <w:szCs w:val="20"/>
+        </w:rPr>
+        <w:t>"Client $</w:t>
+      </w:r>
+      <w:proofErr w:type="spellStart"/>
+      <w:r>
+        <w:rPr>
+          <w:rFonts w:ascii="Consolas" w:hAnsi="Consolas" w:cs="Consolas"/>
+          <w:color w:val="0000C0"/>
+          <w:sz w:val="20"/>
+          <w:szCs w:val="20"/>
+        </w:rPr>
+        <w:t>clientNumber</w:t>
+      </w:r>
+      <w:proofErr w:type="spellEnd"/>
+      <w:r>
+        <w:rPr>
+          <w:rFonts w:ascii="Consolas" w:hAnsi="Consolas" w:cs="Consolas"/>
+          <w:color w:val="FF00CC"/>
+          <w:sz w:val="20"/>
+          <w:szCs w:val="20"/>
+        </w:rPr>
+        <w:t xml:space="preserve"> has finished"</w:t>
+      </w:r>
+    </w:p>
+    <w:p>
+      <w:pPr>
+        <w:autoSpaceDE w:val="0"/>
+        <w:autoSpaceDN w:val="0"/>
+        <w:adjustRightInd w:val="0"/>
+        <w:spacing w:after="0" w:line="240" w:lineRule="auto"/>
+        <w:rPr>
+          <w:rFonts w:ascii="Consolas" w:hAnsi="Consolas" w:cs="Consolas"/>
+          <w:sz w:val="20"/>
+          <w:szCs w:val="20"/>
+        </w:rPr>
+      </w:pPr>
+      <w:r>
+        <w:rPr>
+          <w:rFonts w:ascii="Consolas" w:hAnsi="Consolas" w:cs="Consolas"/>
+          <w:color w:val="000000"/>
+          <w:sz w:val="20"/>
+          <w:szCs w:val="20"/>
+        </w:rPr>
+        <w:tab/>
+      </w:r>
+    </w:p>
+    <w:p>
+      <w:pPr>
+        <w:autoSpaceDE w:val="0"/>
+        <w:autoSpaceDN w:val="0"/>
+        <w:adjustRightInd w:val="0"/>
+        <w:spacing w:after="0" w:line="240" w:lineRule="auto"/>
+        <w:rPr>
+          <w:rFonts w:ascii="Consolas" w:hAnsi="Consolas" w:cs="Consolas"/>
+          <w:sz w:val="20"/>
+          <w:szCs w:val="20"/>
+        </w:rPr>
+      </w:pPr>
+      <w:r>
+        <w:rPr>
+          <w:rFonts w:ascii="Consolas" w:hAnsi="Consolas" w:cs="Consolas"/>
+          <w:color w:val="000000"/>
+          <w:sz w:val="20"/>
+          <w:szCs w:val="20"/>
+        </w:rPr>
+        <w:tab/>
+      </w:r>
+      <w:r>
+        <w:rPr>
+          <w:rFonts w:ascii="Consolas" w:hAnsi="Consolas" w:cs="Consolas"/>
+          <w:b/>
+          <w:bCs/>
+          <w:color w:val="7F0055"/>
+          <w:sz w:val="20"/>
+          <w:szCs w:val="20"/>
+        </w:rPr>
+        <w:t>if</w:t>
+      </w:r>
+      <w:r>
+        <w:rPr>
+          <w:rFonts w:ascii="Consolas" w:hAnsi="Consolas" w:cs="Consolas"/>
+          <w:color w:val="000000"/>
+          <w:sz w:val="20"/>
+          <w:szCs w:val="20"/>
+        </w:rPr>
+        <w:t xml:space="preserve"> (</w:t>
+      </w:r>
+      <w:proofErr w:type="spellStart"/>
+      <w:r>
+        <w:rPr>
+          <w:rFonts w:ascii="Consolas" w:hAnsi="Consolas" w:cs="Consolas"/>
+          <w:color w:val="0000C0"/>
+          <w:sz w:val="20"/>
+          <w:szCs w:val="20"/>
+        </w:rPr>
+        <w:t>propertyOrder</w:t>
+      </w:r>
+      <w:proofErr w:type="spellEnd"/>
+      <w:r>
+        <w:rPr>
+          <w:rFonts w:ascii="Consolas" w:hAnsi="Consolas" w:cs="Consolas"/>
+          <w:color w:val="000000"/>
+          <w:sz w:val="20"/>
+          <w:szCs w:val="20"/>
+        </w:rPr>
+        <w:t xml:space="preserve"> == </w:t>
+      </w:r>
+      <w:r>
+        <w:rPr>
+          <w:rFonts w:ascii="Consolas" w:hAnsi="Consolas" w:cs="Consolas"/>
+          <w:b/>
+          <w:bCs/>
+          <w:color w:val="7F0055"/>
+          <w:sz w:val="20"/>
+          <w:szCs w:val="20"/>
+        </w:rPr>
+        <w:t>true</w:t>
+      </w:r>
+      <w:r>
+        <w:rPr>
+          <w:rFonts w:ascii="Consolas" w:hAnsi="Consolas" w:cs="Consolas"/>
+          <w:color w:val="000000"/>
+          <w:sz w:val="20"/>
+          <w:szCs w:val="20"/>
+        </w:rPr>
+        <w:t>) {</w:t>
+      </w:r>
+    </w:p>
+    <w:p>
+      <w:pPr>
+        <w:autoSpaceDE w:val="0"/>
+        <w:autoSpaceDN w:val="0"/>
+        <w:adjustRightInd w:val="0"/>
+        <w:spacing w:after="0" w:line="240" w:lineRule="auto"/>
+        <w:rPr>
+          <w:rFonts w:ascii="Consolas" w:hAnsi="Consolas" w:cs="Consolas"/>
+          <w:sz w:val="20"/>
+          <w:szCs w:val="20"/>
+        </w:rPr>
+      </w:pPr>
+      <w:r>
+        <w:rPr>
+          <w:rFonts w:ascii="Consolas" w:hAnsi="Consolas" w:cs="Consolas"/>
+          <w:color w:val="000000"/>
+          <w:sz w:val="20"/>
+          <w:szCs w:val="20"/>
+        </w:rPr>
+        <w:tab/>
+      </w:r>
+      <w:r>
+        <w:rPr>
+          <w:rFonts w:ascii="Consolas" w:hAnsi="Consolas" w:cs="Consolas"/>
+          <w:color w:val="000000"/>
+          <w:sz w:val="20"/>
+          <w:szCs w:val="20"/>
+        </w:rPr>
+        <w:tab/>
+      </w:r>
+      <w:proofErr w:type="spellStart"/>
+      <w:r>
+        <w:rPr>
+          <w:rFonts w:ascii="Consolas" w:hAnsi="Consolas" w:cs="Consolas"/>
+          <w:color w:val="66CCFF"/>
+          <w:sz w:val="20"/>
+          <w:szCs w:val="20"/>
+        </w:rPr>
+        <w:t>println</w:t>
+      </w:r>
+      <w:proofErr w:type="spellEnd"/>
+      <w:r>
+        <w:rPr>
+          <w:rFonts w:ascii="Consolas" w:hAnsi="Consolas" w:cs="Consolas"/>
+          <w:color w:val="000000"/>
+          <w:sz w:val="20"/>
+          <w:szCs w:val="20"/>
+        </w:rPr>
+        <w:t xml:space="preserve"> </w:t>
+      </w:r>
+      <w:r>
+        <w:rPr>
+          <w:rFonts w:ascii="Consolas" w:hAnsi="Consolas" w:cs="Consolas"/>
+          <w:color w:val="FF00CC"/>
+          <w:sz w:val="20"/>
+          <w:szCs w:val="20"/>
+        </w:rPr>
+        <w:t>"Client $</w:t>
+      </w:r>
+      <w:proofErr w:type="spellStart"/>
+      <w:r>
+        <w:rPr>
+          <w:rFonts w:ascii="Consolas" w:hAnsi="Consolas" w:cs="Consolas"/>
+          <w:color w:val="0000C0"/>
+          <w:sz w:val="20"/>
+          <w:szCs w:val="20"/>
+        </w:rPr>
+        <w:t>clientNumber</w:t>
+      </w:r>
+      <w:proofErr w:type="spellEnd"/>
+      <w:r>
+        <w:rPr>
+          <w:rFonts w:ascii="Consolas" w:hAnsi="Consolas" w:cs="Consolas"/>
+          <w:color w:val="FF00CC"/>
+          <w:sz w:val="20"/>
+          <w:szCs w:val="20"/>
+        </w:rPr>
+        <w:t xml:space="preserve"> in order"</w:t>
+      </w:r>
+    </w:p>
+    <w:p>
+      <w:pPr>
+        <w:autoSpaceDE w:val="0"/>
+        <w:autoSpaceDN w:val="0"/>
+        <w:adjustRightInd w:val="0"/>
+        <w:spacing w:after="0" w:line="240" w:lineRule="auto"/>
+        <w:rPr>
+          <w:rFonts w:ascii="Consolas" w:hAnsi="Consolas" w:cs="Consolas"/>
+          <w:sz w:val="20"/>
+          <w:szCs w:val="20"/>
+        </w:rPr>
+      </w:pPr>
+      <w:r>
+        <w:rPr>
+          <w:rFonts w:ascii="Consolas" w:hAnsi="Consolas" w:cs="Consolas"/>
+          <w:color w:val="000000"/>
+          <w:sz w:val="20"/>
+          <w:szCs w:val="20"/>
+        </w:rPr>
+        <w:tab/>
+        <w:t>}</w:t>
+      </w:r>
+    </w:p>
+    <w:p>
+      <w:pPr>
+        <w:autoSpaceDE w:val="0"/>
+        <w:autoSpaceDN w:val="0"/>
+        <w:adjustRightInd w:val="0"/>
+        <w:spacing w:after="0" w:line="240" w:lineRule="auto"/>
+        <w:rPr>
+          <w:rFonts w:ascii="Consolas" w:hAnsi="Consolas" w:cs="Consolas"/>
+          <w:sz w:val="20"/>
+          <w:szCs w:val="20"/>
+        </w:rPr>
+      </w:pPr>
+      <w:r>
+        <w:rPr>
+          <w:rFonts w:ascii="Consolas" w:hAnsi="Consolas" w:cs="Consolas"/>
+          <w:color w:val="000000"/>
+          <w:sz w:val="20"/>
+          <w:szCs w:val="20"/>
+        </w:rPr>
+        <w:tab/>
+      </w:r>
+      <w:r>
+        <w:rPr>
+          <w:rFonts w:ascii="Consolas" w:hAnsi="Consolas" w:cs="Consolas"/>
+          <w:b/>
+          <w:bCs/>
+          <w:color w:val="7F0055"/>
+          <w:sz w:val="20"/>
+          <w:szCs w:val="20"/>
+        </w:rPr>
+        <w:t>else</w:t>
+      </w:r>
+      <w:r>
+        <w:rPr>
+          <w:rFonts w:ascii="Consolas" w:hAnsi="Consolas" w:cs="Consolas"/>
+          <w:color w:val="000000"/>
+          <w:sz w:val="20"/>
+          <w:szCs w:val="20"/>
+        </w:rPr>
+        <w:t xml:space="preserve"> {</w:t>
+      </w:r>
+    </w:p>
+    <w:p>
+      <w:pPr>
+        <w:autoSpaceDE w:val="0"/>
+        <w:autoSpaceDN w:val="0"/>
+        <w:adjustRightInd w:val="0"/>
+        <w:spacing w:after="0" w:line="240" w:lineRule="auto"/>
+        <w:rPr>
+          <w:rFonts w:ascii="Consolas" w:hAnsi="Consolas" w:cs="Consolas"/>
+          <w:sz w:val="20"/>
+          <w:szCs w:val="20"/>
+        </w:rPr>
+      </w:pPr>
+      <w:r>
+        <w:rPr>
+          <w:rFonts w:ascii="Consolas" w:hAnsi="Consolas" w:cs="Consolas"/>
+          <w:color w:val="000000"/>
+          <w:sz w:val="20"/>
+          <w:szCs w:val="20"/>
+        </w:rPr>
+        <w:tab/>
+      </w:r>
+      <w:r>
+        <w:rPr>
+          <w:rFonts w:ascii="Consolas" w:hAnsi="Consolas" w:cs="Consolas"/>
+          <w:color w:val="000000"/>
+          <w:sz w:val="20"/>
+          <w:szCs w:val="20"/>
+        </w:rPr>
+        <w:tab/>
+      </w:r>
+      <w:proofErr w:type="spellStart"/>
+      <w:r>
+        <w:rPr>
+          <w:rFonts w:ascii="Consolas" w:hAnsi="Consolas" w:cs="Consolas"/>
+          <w:color w:val="66CCFF"/>
+          <w:sz w:val="20"/>
+          <w:szCs w:val="20"/>
+        </w:rPr>
+        <w:t>println</w:t>
+      </w:r>
+      <w:proofErr w:type="spellEnd"/>
+      <w:r>
+        <w:rPr>
+          <w:rFonts w:ascii="Consolas" w:hAnsi="Consolas" w:cs="Consolas"/>
+          <w:color w:val="000000"/>
+          <w:sz w:val="20"/>
+          <w:szCs w:val="20"/>
+        </w:rPr>
+        <w:t xml:space="preserve"> </w:t>
+      </w:r>
+      <w:r>
+        <w:rPr>
+          <w:rFonts w:ascii="Consolas" w:hAnsi="Consolas" w:cs="Consolas"/>
+          <w:color w:val="FF00CC"/>
+          <w:sz w:val="20"/>
+          <w:szCs w:val="20"/>
+        </w:rPr>
+        <w:t>"Client $</w:t>
+      </w:r>
+      <w:proofErr w:type="spellStart"/>
+      <w:r>
+        <w:rPr>
+          <w:rFonts w:ascii="Consolas" w:hAnsi="Consolas" w:cs="Consolas"/>
+          <w:color w:val="0000C0"/>
+          <w:sz w:val="20"/>
+          <w:szCs w:val="20"/>
+        </w:rPr>
+        <w:t>clientNumber</w:t>
+      </w:r>
+      <w:proofErr w:type="spellEnd"/>
+      <w:r>
+        <w:rPr>
+          <w:rFonts w:ascii="Consolas" w:hAnsi="Consolas" w:cs="Consolas"/>
+          <w:color w:val="FF00CC"/>
+          <w:sz w:val="20"/>
+          <w:szCs w:val="20"/>
+        </w:rPr>
+        <w:t xml:space="preserve"> not in order"</w:t>
+      </w:r>
+    </w:p>
+    <w:p>
+      <w:pPr>
+        <w:autoSpaceDE w:val="0"/>
+        <w:autoSpaceDN w:val="0"/>
+        <w:adjustRightInd w:val="0"/>
+        <w:spacing w:after="0" w:line="240" w:lineRule="auto"/>
+        <w:rPr>
+          <w:rFonts w:ascii="Consolas" w:hAnsi="Consolas" w:cs="Consolas"/>
+          <w:sz w:val="20"/>
+          <w:szCs w:val="20"/>
+        </w:rPr>
+      </w:pPr>
+      <w:r>
+        <w:rPr>
+          <w:rFonts w:ascii="Consolas" w:hAnsi="Consolas" w:cs="Consolas"/>
+          <w:color w:val="000000"/>
+          <w:sz w:val="20"/>
+          <w:szCs w:val="20"/>
+        </w:rPr>
+        <w:tab/>
+        <w:t>}</w:t>
+      </w:r>
+    </w:p>
+    <w:p>
+      <w:pPr>
+        <w:autoSpaceDE w:val="0"/>
+        <w:autoSpaceDN w:val="0"/>
+        <w:adjustRightInd w:val="0"/>
+        <w:spacing w:after="0" w:line="240" w:lineRule="auto"/>
+        <w:rPr>
+          <w:rFonts w:ascii="Consolas" w:hAnsi="Consolas" w:cs="Consolas"/>
+          <w:sz w:val="20"/>
+          <w:szCs w:val="20"/>
+        </w:rPr>
+      </w:pPr>
+      <w:r>
+        <w:rPr>
+          <w:rFonts w:ascii="Consolas" w:hAnsi="Consolas" w:cs="Consolas"/>
+          <w:color w:val="000000"/>
+          <w:sz w:val="20"/>
+          <w:szCs w:val="20"/>
+        </w:rPr>
+        <w:t xml:space="preserve">  }</w:t>
+      </w:r>
+    </w:p>
+    <w:p>
+      <w:pPr>
+        <w:rPr>
+          <w:rFonts w:ascii="Consolas" w:hAnsi="Consolas" w:cs="Consolas"/>
+          <w:color w:val="000000"/>
+          <w:sz w:val="20"/>
+          <w:szCs w:val="20"/>
+        </w:rPr>
+      </w:pPr>
+      <w:r>
+        <w:rPr>
+          <w:rFonts w:ascii="Consolas" w:hAnsi="Consolas" w:cs="Consolas"/>
+          <w:color w:val="000000"/>
+          <w:sz w:val="20"/>
+          <w:szCs w:val="20"/>
+        </w:rPr>
+        <w:t>}</w:t>
+      </w:r>
+    </w:p>
+    <w:p>
+      <w:pPr>
+        <w:rPr>
+          <w:u w:val="single"/>
+        </w:rPr>
+      </w:pPr>
+      <w:r>
+        <w:rPr>
+          <w:u w:val="single"/>
+        </w:rPr>
+        <w:t>Pipeline Diagram:</w:t>
+      </w:r>
+    </w:p>
+    <w:p>
+      <w:pPr>
+        <w:rPr>
+          <w:u w:val="single"/>
+        </w:rPr>
+      </w:pPr>
+      <w:r>
+        <w:rPr>
+          <w:noProof/>
+        </w:rPr>
+        <w:drawing>
+          <wp:inline distT="0" distB="0" distL="0" distR="0" wp14:anchorId="51E93E57" wp14:editId="6960B086">
+            <wp:extent cx="3385233" cy="1700011"/>
+            <wp:effectExtent l="0" t="0" r="5715" b="0"/>
+            <wp:docPr id="15" name="Picture 15"/>
+            <wp:cNvGraphicFramePr>
+              <a:graphicFrameLocks xmlns:a="http://schemas.openxmlformats.org/drawingml/2006/main" noChangeAspect="1"/>
+            </wp:cNvGraphicFramePr>
+            <a:graphic xmlns:a="http://schemas.openxmlformats.org/drawingml/2006/main">
+              <a:graphicData uri="http://schemas.openxmlformats.org/drawingml/2006/picture">
+                <pic:pic xmlns:pic="http://schemas.openxmlformats.org/drawingml/2006/picture">
+                  <pic:nvPicPr>
+                    <pic:cNvPr id="0" name="Picture 1"/>
+                    <pic:cNvPicPr>
+                      <a:picLocks noChangeAspect="1" noChangeArrowheads="1"/>
+                    </pic:cNvPicPr>
+                  </pic:nvPicPr>
+                  <pic:blipFill>
+                    <a:blip r:embed="rId19">
+                      <a:extLst>
+                        <a:ext uri="{28A0092B-C50C-407E-A947-70E740481C1C}">
+                          <a14:useLocalDpi xmlns:a14="http://schemas.microsoft.com/office/drawing/2010/main" val="0"/>
+                        </a:ext>
+                      </a:extLst>
+                    </a:blip>
+                    <a:srcRect/>
+                    <a:stretch>
+                      <a:fillRect/>
+                    </a:stretch>
+                  </pic:blipFill>
+                  <pic:spPr bwMode="auto">
+                    <a:xfrm>
+                      <a:off x="0" y="0"/>
+                      <a:ext cx="3385233" cy="1700011"/>
+                    </a:xfrm>
+                    <a:prstGeom prst="rect">
+                      <a:avLst/>
+                    </a:prstGeom>
+                    <a:noFill/>
+                    <a:ln>
+                      <a:noFill/>
+                    </a:ln>
+                  </pic:spPr>
+                </pic:pic>
+              </a:graphicData>
+            </a:graphic>
+          </wp:inline>
+        </w:drawing>
+      </w:r>
+    </w:p>
+    <w:p>
+      <w:pPr>
+        <w:rPr>
+          <w:u w:val="single"/>
+        </w:rPr>
+      </w:pPr>
+    </w:p>
+    <w:p>
+      <w:pPr>
+        <w:rPr>
+          <w:u w:val="single"/>
+        </w:rPr>
+      </w:pPr>
+      <w:r>
+        <w:rPr>
+          <w:u w:val="single"/>
+        </w:rPr>
+        <w:t>Output:</w:t>
+      </w:r>
+    </w:p>
+    <w:p>
+      <w:pPr>
+        <w:rPr>
+          <w:u w:val="single"/>
+        </w:rPr>
+      </w:pPr>
+      <w:r>
+        <w:rPr>
+          <w:noProof/>
+          <w:u w:val="single"/>
+        </w:rPr>
+        <w:drawing>
+          <wp:inline distT="0" distB="0" distL="0" distR="0" wp14:anchorId="13DA7273" wp14:editId="1D581446">
+            <wp:extent cx="5730875" cy="2331085"/>
+            <wp:effectExtent l="0" t="0" r="3175" b="0"/>
+            <wp:docPr id="17" name="Picture 17"/>
+            <wp:cNvGraphicFramePr>
+              <a:graphicFrameLocks xmlns:a="http://schemas.openxmlformats.org/drawingml/2006/main" noChangeAspect="1"/>
+            </wp:cNvGraphicFramePr>
+            <a:graphic xmlns:a="http://schemas.openxmlformats.org/drawingml/2006/main">
+              <a:graphicData uri="http://schemas.openxmlformats.org/drawingml/2006/picture">
+                <pic:pic xmlns:pic="http://schemas.openxmlformats.org/drawingml/2006/picture">
+                  <pic:nvPicPr>
+                    <pic:cNvPr id="0" name="Picture 2"/>
+                    <pic:cNvPicPr>
+                      <a:picLocks noChangeAspect="1" noChangeArrowheads="1"/>
+                    </pic:cNvPicPr>
+                  </pic:nvPicPr>
+                  <pic:blipFill>
+                    <a:blip r:embed="rId20">
+                      <a:extLst>
+                        <a:ext uri="{28A0092B-C50C-407E-A947-70E740481C1C}">
+                          <a14:useLocalDpi xmlns:a14="http://schemas.microsoft.com/office/drawing/2010/main" val="0"/>
+                        </a:ext>
+                      </a:extLst>
+                    </a:blip>
+                    <a:srcRect/>
+                    <a:stretch>
+                      <a:fillRect/>
+                    </a:stretch>
+                  </pic:blipFill>
+                  <pic:spPr bwMode="auto">
+                    <a:xfrm>
+                      <a:off x="0" y="0"/>
+                      <a:ext cx="5730875" cy="2331085"/>
+                    </a:xfrm>
+                    <a:prstGeom prst="rect">
+                      <a:avLst/>
+                    </a:prstGeom>
+                    <a:noFill/>
+                    <a:ln>
+                      <a:noFill/>
+                    </a:ln>
+                  </pic:spPr>
+                </pic:pic>
+              </a:graphicData>
+            </a:graphic>
+          </wp:inline>
+        </w:drawing>
+      </w:r>
+    </w:p>
+    <w:p>
+      <w:pPr>
+        <w:rPr>
+          <w:u w:val="single"/>
+        </w:rPr>
+      </w:pPr>
+    </w:p>
+    <w:p>
+      <w:pPr>
+        <w:rPr>
+          <w:b/>
+          <w:i/>
+        </w:rPr>
+      </w:pPr>
+      <w:r>
+        <w:rPr>
+          <w:b/>
+          <w:i/>
+        </w:rPr>
+        <w:lastRenderedPageBreak/>
+        <w:t>Exercise 9-1:</w:t>
       </w:r>
     </w:p>
     <w:p>

</xml_diff>

<commit_message>
Added exercise 9-1 to the lab book.
</commit_message>
<xml_diff>
--- a/Lab Book.docx
+++ b/Lab Book.docx
@@ -13803,6 +13803,3166 @@
         <w:t>Exercise 9-1:</w:t>
       </w:r>
     </w:p>
+    <w:p>
+      <w:pPr>
+        <w:rPr>
+          <w:u w:val="single"/>
+        </w:rPr>
+      </w:pPr>
+      <w:r>
+        <w:rPr>
+          <w:u w:val="single"/>
+        </w:rPr>
+        <w:t>(</w:t>
+      </w:r>
+      <w:proofErr w:type="spellStart"/>
+      <w:r>
+        <w:rPr>
+          <w:u w:val="single"/>
+        </w:rPr>
+        <w:t>EventFix</w:t>
+      </w:r>
+      <w:proofErr w:type="spellEnd"/>
+      <w:r>
+        <w:rPr>
+          <w:u w:val="single"/>
+        </w:rPr>
+        <w:t xml:space="preserve"> Class)</w:t>
+      </w:r>
+    </w:p>
+    <w:p>
+      <w:pPr>
+        <w:autoSpaceDE w:val="0"/>
+        <w:autoSpaceDN w:val="0"/>
+        <w:adjustRightInd w:val="0"/>
+        <w:spacing w:after="0" w:line="240" w:lineRule="auto"/>
+        <w:rPr>
+          <w:rFonts w:ascii="Consolas" w:hAnsi="Consolas" w:cs="Consolas"/>
+          <w:sz w:val="20"/>
+          <w:szCs w:val="20"/>
+        </w:rPr>
+      </w:pPr>
+      <w:r>
+        <w:rPr>
+          <w:rFonts w:ascii="Consolas" w:hAnsi="Consolas" w:cs="Consolas"/>
+          <w:b/>
+          <w:bCs/>
+          <w:color w:val="7F0055"/>
+          <w:sz w:val="20"/>
+          <w:szCs w:val="20"/>
+        </w:rPr>
+        <w:t>class</w:t>
+      </w:r>
+      <w:r>
+        <w:rPr>
+          <w:rFonts w:ascii="Consolas" w:hAnsi="Consolas" w:cs="Consolas"/>
+          <w:color w:val="000000"/>
+          <w:sz w:val="20"/>
+          <w:szCs w:val="20"/>
+        </w:rPr>
+        <w:t xml:space="preserve"> </w:t>
+      </w:r>
+      <w:proofErr w:type="spellStart"/>
+      <w:r>
+        <w:rPr>
+          <w:rFonts w:ascii="Consolas" w:hAnsi="Consolas" w:cs="Consolas"/>
+          <w:color w:val="000000"/>
+          <w:sz w:val="20"/>
+          <w:szCs w:val="20"/>
+        </w:rPr>
+        <w:t>EventFix</w:t>
+      </w:r>
+      <w:proofErr w:type="spellEnd"/>
+      <w:r>
+        <w:rPr>
+          <w:rFonts w:ascii="Consolas" w:hAnsi="Consolas" w:cs="Consolas"/>
+          <w:color w:val="000000"/>
+          <w:sz w:val="20"/>
+          <w:szCs w:val="20"/>
+        </w:rPr>
+        <w:t xml:space="preserve"> </w:t>
+      </w:r>
+      <w:r>
+        <w:rPr>
+          <w:rFonts w:ascii="Consolas" w:hAnsi="Consolas" w:cs="Consolas"/>
+          <w:b/>
+          <w:bCs/>
+          <w:color w:val="7F0055"/>
+          <w:sz w:val="20"/>
+          <w:szCs w:val="20"/>
+        </w:rPr>
+        <w:t>implements</w:t>
+      </w:r>
+      <w:r>
+        <w:rPr>
+          <w:rFonts w:ascii="Consolas" w:hAnsi="Consolas" w:cs="Consolas"/>
+          <w:color w:val="000000"/>
+          <w:sz w:val="20"/>
+          <w:szCs w:val="20"/>
+        </w:rPr>
+        <w:t xml:space="preserve"> </w:t>
+      </w:r>
+      <w:proofErr w:type="spellStart"/>
+      <w:r>
+        <w:rPr>
+          <w:rFonts w:ascii="Consolas" w:hAnsi="Consolas" w:cs="Consolas"/>
+          <w:color w:val="000000"/>
+          <w:sz w:val="20"/>
+          <w:szCs w:val="20"/>
+        </w:rPr>
+        <w:t>CSProcess</w:t>
+      </w:r>
+      <w:proofErr w:type="spellEnd"/>
+      <w:r>
+        <w:rPr>
+          <w:rFonts w:ascii="Consolas" w:hAnsi="Consolas" w:cs="Consolas"/>
+          <w:color w:val="000000"/>
+          <w:sz w:val="20"/>
+          <w:szCs w:val="20"/>
+        </w:rPr>
+        <w:t xml:space="preserve"> {</w:t>
+      </w:r>
+    </w:p>
+    <w:p>
+      <w:pPr>
+        <w:autoSpaceDE w:val="0"/>
+        <w:autoSpaceDN w:val="0"/>
+        <w:adjustRightInd w:val="0"/>
+        <w:spacing w:after="0" w:line="240" w:lineRule="auto"/>
+        <w:rPr>
+          <w:rFonts w:ascii="Consolas" w:hAnsi="Consolas" w:cs="Consolas"/>
+          <w:sz w:val="20"/>
+          <w:szCs w:val="20"/>
+        </w:rPr>
+      </w:pPr>
+      <w:r>
+        <w:rPr>
+          <w:rFonts w:ascii="Consolas" w:hAnsi="Consolas" w:cs="Consolas"/>
+          <w:color w:val="000000"/>
+          <w:sz w:val="20"/>
+          <w:szCs w:val="20"/>
+        </w:rPr>
+        <w:tab/>
+      </w:r>
+      <w:proofErr w:type="spellStart"/>
+      <w:r>
+        <w:rPr>
+          <w:rFonts w:ascii="Consolas" w:hAnsi="Consolas" w:cs="Consolas"/>
+          <w:b/>
+          <w:bCs/>
+          <w:color w:val="7F0055"/>
+          <w:sz w:val="20"/>
+          <w:szCs w:val="20"/>
+        </w:rPr>
+        <w:t>boolean</w:t>
+      </w:r>
+      <w:proofErr w:type="spellEnd"/>
+      <w:r>
+        <w:rPr>
+          <w:rFonts w:ascii="Consolas" w:hAnsi="Consolas" w:cs="Consolas"/>
+          <w:color w:val="000000"/>
+          <w:sz w:val="20"/>
+          <w:szCs w:val="20"/>
+        </w:rPr>
+        <w:t xml:space="preserve"> </w:t>
+      </w:r>
+      <w:r>
+        <w:rPr>
+          <w:rFonts w:ascii="Consolas" w:hAnsi="Consolas" w:cs="Consolas"/>
+          <w:color w:val="0000C0"/>
+          <w:sz w:val="20"/>
+          <w:szCs w:val="20"/>
+        </w:rPr>
+        <w:t>passed</w:t>
+      </w:r>
+      <w:r>
+        <w:rPr>
+          <w:rFonts w:ascii="Consolas" w:hAnsi="Consolas" w:cs="Consolas"/>
+          <w:color w:val="000000"/>
+          <w:sz w:val="20"/>
+          <w:szCs w:val="20"/>
+        </w:rPr>
+        <w:t xml:space="preserve"> = </w:t>
+      </w:r>
+      <w:r>
+        <w:rPr>
+          <w:rFonts w:ascii="Consolas" w:hAnsi="Consolas" w:cs="Consolas"/>
+          <w:b/>
+          <w:bCs/>
+          <w:color w:val="7F0055"/>
+          <w:sz w:val="20"/>
+          <w:szCs w:val="20"/>
+        </w:rPr>
+        <w:t>true</w:t>
+      </w:r>
+    </w:p>
+    <w:p>
+      <w:pPr>
+        <w:autoSpaceDE w:val="0"/>
+        <w:autoSpaceDN w:val="0"/>
+        <w:adjustRightInd w:val="0"/>
+        <w:spacing w:after="0" w:line="240" w:lineRule="auto"/>
+        <w:rPr>
+          <w:rFonts w:ascii="Consolas" w:hAnsi="Consolas" w:cs="Consolas"/>
+          <w:sz w:val="20"/>
+          <w:szCs w:val="20"/>
+        </w:rPr>
+      </w:pPr>
+      <w:r>
+        <w:rPr>
+          <w:rFonts w:ascii="Consolas" w:hAnsi="Consolas" w:cs="Consolas"/>
+          <w:color w:val="000000"/>
+          <w:sz w:val="20"/>
+          <w:szCs w:val="20"/>
+        </w:rPr>
+        <w:tab/>
+      </w:r>
+      <w:r>
+        <w:rPr>
+          <w:rFonts w:ascii="Consolas" w:hAnsi="Consolas" w:cs="Consolas"/>
+          <w:b/>
+          <w:bCs/>
+          <w:color w:val="7F0055"/>
+          <w:sz w:val="20"/>
+          <w:szCs w:val="20"/>
+        </w:rPr>
+        <w:t>def</w:t>
+      </w:r>
+      <w:r>
+        <w:rPr>
+          <w:rFonts w:ascii="Consolas" w:hAnsi="Consolas" w:cs="Consolas"/>
+          <w:color w:val="000000"/>
+          <w:sz w:val="20"/>
+          <w:szCs w:val="20"/>
+        </w:rPr>
+        <w:t xml:space="preserve"> </w:t>
+      </w:r>
+      <w:proofErr w:type="spellStart"/>
+      <w:r>
+        <w:rPr>
+          <w:rFonts w:ascii="Consolas" w:hAnsi="Consolas" w:cs="Consolas"/>
+          <w:color w:val="000000"/>
+          <w:sz w:val="20"/>
+          <w:szCs w:val="20"/>
+        </w:rPr>
+        <w:t>ChannelInput</w:t>
+      </w:r>
+      <w:proofErr w:type="spellEnd"/>
+      <w:r>
+        <w:rPr>
+          <w:rFonts w:ascii="Consolas" w:hAnsi="Consolas" w:cs="Consolas"/>
+          <w:color w:val="000000"/>
+          <w:sz w:val="20"/>
+          <w:szCs w:val="20"/>
+        </w:rPr>
+        <w:t xml:space="preserve"> </w:t>
+      </w:r>
+      <w:proofErr w:type="spellStart"/>
+      <w:r>
+        <w:rPr>
+          <w:rFonts w:ascii="Consolas" w:hAnsi="Consolas" w:cs="Consolas"/>
+          <w:color w:val="0000C0"/>
+          <w:sz w:val="20"/>
+          <w:szCs w:val="20"/>
+        </w:rPr>
+        <w:t>inChannel</w:t>
+      </w:r>
+      <w:proofErr w:type="spellEnd"/>
+    </w:p>
+    <w:p>
+      <w:pPr>
+        <w:autoSpaceDE w:val="0"/>
+        <w:autoSpaceDN w:val="0"/>
+        <w:adjustRightInd w:val="0"/>
+        <w:spacing w:after="0" w:line="240" w:lineRule="auto"/>
+        <w:rPr>
+          <w:rFonts w:ascii="Consolas" w:hAnsi="Consolas" w:cs="Consolas"/>
+          <w:sz w:val="20"/>
+          <w:szCs w:val="20"/>
+        </w:rPr>
+      </w:pPr>
+      <w:r>
+        <w:rPr>
+          <w:rFonts w:ascii="Consolas" w:hAnsi="Consolas" w:cs="Consolas"/>
+          <w:color w:val="000000"/>
+          <w:sz w:val="20"/>
+          <w:szCs w:val="20"/>
+        </w:rPr>
+        <w:tab/>
+      </w:r>
+      <w:r>
+        <w:rPr>
+          <w:rFonts w:ascii="Consolas" w:hAnsi="Consolas" w:cs="Consolas"/>
+          <w:b/>
+          <w:bCs/>
+          <w:color w:val="7F0055"/>
+          <w:sz w:val="20"/>
+          <w:szCs w:val="20"/>
+        </w:rPr>
+        <w:t>def</w:t>
+      </w:r>
+      <w:r>
+        <w:rPr>
+          <w:rFonts w:ascii="Consolas" w:hAnsi="Consolas" w:cs="Consolas"/>
+          <w:color w:val="000000"/>
+          <w:sz w:val="20"/>
+          <w:szCs w:val="20"/>
+        </w:rPr>
+        <w:t xml:space="preserve"> </w:t>
+      </w:r>
+      <w:proofErr w:type="spellStart"/>
+      <w:r>
+        <w:rPr>
+          <w:rFonts w:ascii="Consolas" w:hAnsi="Consolas" w:cs="Consolas"/>
+          <w:color w:val="000000"/>
+          <w:sz w:val="20"/>
+          <w:szCs w:val="20"/>
+        </w:rPr>
+        <w:t>ChannelOutput</w:t>
+      </w:r>
+      <w:proofErr w:type="spellEnd"/>
+      <w:r>
+        <w:rPr>
+          <w:rFonts w:ascii="Consolas" w:hAnsi="Consolas" w:cs="Consolas"/>
+          <w:color w:val="000000"/>
+          <w:sz w:val="20"/>
+          <w:szCs w:val="20"/>
+        </w:rPr>
+        <w:t xml:space="preserve"> </w:t>
+      </w:r>
+      <w:proofErr w:type="spellStart"/>
+      <w:r>
+        <w:rPr>
+          <w:rFonts w:ascii="Consolas" w:hAnsi="Consolas" w:cs="Consolas"/>
+          <w:color w:val="0000C0"/>
+          <w:sz w:val="20"/>
+          <w:szCs w:val="20"/>
+        </w:rPr>
+        <w:t>outChannel</w:t>
+      </w:r>
+      <w:proofErr w:type="spellEnd"/>
+    </w:p>
+    <w:p>
+      <w:pPr>
+        <w:autoSpaceDE w:val="0"/>
+        <w:autoSpaceDN w:val="0"/>
+        <w:adjustRightInd w:val="0"/>
+        <w:spacing w:after="0" w:line="240" w:lineRule="auto"/>
+        <w:rPr>
+          <w:rFonts w:ascii="Consolas" w:hAnsi="Consolas" w:cs="Consolas"/>
+          <w:sz w:val="20"/>
+          <w:szCs w:val="20"/>
+        </w:rPr>
+      </w:pPr>
+      <w:r>
+        <w:rPr>
+          <w:rFonts w:ascii="Consolas" w:hAnsi="Consolas" w:cs="Consolas"/>
+          <w:color w:val="000000"/>
+          <w:sz w:val="20"/>
+          <w:szCs w:val="20"/>
+        </w:rPr>
+        <w:tab/>
+      </w:r>
+    </w:p>
+    <w:p>
+      <w:pPr>
+        <w:autoSpaceDE w:val="0"/>
+        <w:autoSpaceDN w:val="0"/>
+        <w:adjustRightInd w:val="0"/>
+        <w:spacing w:after="0" w:line="240" w:lineRule="auto"/>
+        <w:rPr>
+          <w:rFonts w:ascii="Consolas" w:hAnsi="Consolas" w:cs="Consolas"/>
+          <w:sz w:val="20"/>
+          <w:szCs w:val="20"/>
+        </w:rPr>
+      </w:pPr>
+      <w:r>
+        <w:rPr>
+          <w:rFonts w:ascii="Consolas" w:hAnsi="Consolas" w:cs="Consolas"/>
+          <w:color w:val="000000"/>
+          <w:sz w:val="20"/>
+          <w:szCs w:val="20"/>
+        </w:rPr>
+        <w:tab/>
+      </w:r>
+      <w:r>
+        <w:rPr>
+          <w:rFonts w:ascii="Consolas" w:hAnsi="Consolas" w:cs="Consolas"/>
+          <w:b/>
+          <w:bCs/>
+          <w:color w:val="7F0055"/>
+          <w:sz w:val="20"/>
+          <w:szCs w:val="20"/>
+        </w:rPr>
+        <w:t>void</w:t>
+      </w:r>
+      <w:r>
+        <w:rPr>
+          <w:rFonts w:ascii="Consolas" w:hAnsi="Consolas" w:cs="Consolas"/>
+          <w:color w:val="000000"/>
+          <w:sz w:val="20"/>
+          <w:szCs w:val="20"/>
+        </w:rPr>
+        <w:t xml:space="preserve"> </w:t>
+      </w:r>
+      <w:proofErr w:type="gramStart"/>
+      <w:r>
+        <w:rPr>
+          <w:rFonts w:ascii="Consolas" w:hAnsi="Consolas" w:cs="Consolas"/>
+          <w:color w:val="000000"/>
+          <w:sz w:val="20"/>
+          <w:szCs w:val="20"/>
+        </w:rPr>
+        <w:t>run(</w:t>
+      </w:r>
+      <w:proofErr w:type="gramEnd"/>
+      <w:r>
+        <w:rPr>
+          <w:rFonts w:ascii="Consolas" w:hAnsi="Consolas" w:cs="Consolas"/>
+          <w:color w:val="000000"/>
+          <w:sz w:val="20"/>
+          <w:szCs w:val="20"/>
+        </w:rPr>
+        <w:t>) {</w:t>
+      </w:r>
+    </w:p>
+    <w:p>
+      <w:pPr>
+        <w:autoSpaceDE w:val="0"/>
+        <w:autoSpaceDN w:val="0"/>
+        <w:adjustRightInd w:val="0"/>
+        <w:spacing w:after="0" w:line="240" w:lineRule="auto"/>
+        <w:rPr>
+          <w:rFonts w:ascii="Consolas" w:hAnsi="Consolas" w:cs="Consolas"/>
+          <w:sz w:val="20"/>
+          <w:szCs w:val="20"/>
+        </w:rPr>
+      </w:pPr>
+      <w:r>
+        <w:rPr>
+          <w:rFonts w:ascii="Consolas" w:hAnsi="Consolas" w:cs="Consolas"/>
+          <w:color w:val="000000"/>
+          <w:sz w:val="20"/>
+          <w:szCs w:val="20"/>
+        </w:rPr>
+        <w:tab/>
+      </w:r>
+      <w:r>
+        <w:rPr>
+          <w:rFonts w:ascii="Consolas" w:hAnsi="Consolas" w:cs="Consolas"/>
+          <w:color w:val="000000"/>
+          <w:sz w:val="20"/>
+          <w:szCs w:val="20"/>
+        </w:rPr>
+        <w:tab/>
+      </w:r>
+      <w:r>
+        <w:rPr>
+          <w:rFonts w:ascii="Consolas" w:hAnsi="Consolas" w:cs="Consolas"/>
+          <w:b/>
+          <w:bCs/>
+          <w:color w:val="7F0055"/>
+          <w:sz w:val="20"/>
+          <w:szCs w:val="20"/>
+        </w:rPr>
+        <w:t>while</w:t>
+      </w:r>
+      <w:r>
+        <w:rPr>
+          <w:rFonts w:ascii="Consolas" w:hAnsi="Consolas" w:cs="Consolas"/>
+          <w:color w:val="000000"/>
+          <w:sz w:val="20"/>
+          <w:szCs w:val="20"/>
+        </w:rPr>
+        <w:t xml:space="preserve"> (</w:t>
+      </w:r>
+      <w:r>
+        <w:rPr>
+          <w:rFonts w:ascii="Consolas" w:hAnsi="Consolas" w:cs="Consolas"/>
+          <w:b/>
+          <w:bCs/>
+          <w:color w:val="7F0055"/>
+          <w:sz w:val="20"/>
+          <w:szCs w:val="20"/>
+        </w:rPr>
+        <w:t>true</w:t>
+      </w:r>
+      <w:r>
+        <w:rPr>
+          <w:rFonts w:ascii="Consolas" w:hAnsi="Consolas" w:cs="Consolas"/>
+          <w:color w:val="000000"/>
+          <w:sz w:val="20"/>
+          <w:szCs w:val="20"/>
+        </w:rPr>
+        <w:t>) {</w:t>
+      </w:r>
+    </w:p>
+    <w:p>
+      <w:pPr>
+        <w:autoSpaceDE w:val="0"/>
+        <w:autoSpaceDN w:val="0"/>
+        <w:adjustRightInd w:val="0"/>
+        <w:spacing w:after="0" w:line="240" w:lineRule="auto"/>
+        <w:rPr>
+          <w:rFonts w:ascii="Consolas" w:hAnsi="Consolas" w:cs="Consolas"/>
+          <w:sz w:val="20"/>
+          <w:szCs w:val="20"/>
+        </w:rPr>
+      </w:pPr>
+      <w:r>
+        <w:rPr>
+          <w:rFonts w:ascii="Consolas" w:hAnsi="Consolas" w:cs="Consolas"/>
+          <w:color w:val="000000"/>
+          <w:sz w:val="20"/>
+          <w:szCs w:val="20"/>
+        </w:rPr>
+        <w:tab/>
+      </w:r>
+      <w:r>
+        <w:rPr>
+          <w:rFonts w:ascii="Consolas" w:hAnsi="Consolas" w:cs="Consolas"/>
+          <w:color w:val="000000"/>
+          <w:sz w:val="20"/>
+          <w:szCs w:val="20"/>
+        </w:rPr>
+        <w:tab/>
+      </w:r>
+      <w:r>
+        <w:rPr>
+          <w:rFonts w:ascii="Consolas" w:hAnsi="Consolas" w:cs="Consolas"/>
+          <w:color w:val="000000"/>
+          <w:sz w:val="20"/>
+          <w:szCs w:val="20"/>
+        </w:rPr>
+        <w:tab/>
+      </w:r>
+      <w:r>
+        <w:rPr>
+          <w:rFonts w:ascii="Consolas" w:hAnsi="Consolas" w:cs="Consolas"/>
+          <w:b/>
+          <w:bCs/>
+          <w:color w:val="7F0055"/>
+          <w:sz w:val="20"/>
+          <w:szCs w:val="20"/>
+        </w:rPr>
+        <w:t>def</w:t>
+      </w:r>
+      <w:r>
+        <w:rPr>
+          <w:rFonts w:ascii="Consolas" w:hAnsi="Consolas" w:cs="Consolas"/>
+          <w:color w:val="000000"/>
+          <w:sz w:val="20"/>
+          <w:szCs w:val="20"/>
+        </w:rPr>
+        <w:t xml:space="preserve"> </w:t>
+      </w:r>
+      <w:proofErr w:type="spellStart"/>
+      <w:r>
+        <w:rPr>
+          <w:rFonts w:ascii="Consolas" w:hAnsi="Consolas" w:cs="Consolas"/>
+          <w:color w:val="6A3E3E"/>
+          <w:sz w:val="20"/>
+          <w:szCs w:val="20"/>
+        </w:rPr>
+        <w:t>eventData</w:t>
+      </w:r>
+      <w:proofErr w:type="spellEnd"/>
+      <w:r>
+        <w:rPr>
+          <w:rFonts w:ascii="Consolas" w:hAnsi="Consolas" w:cs="Consolas"/>
+          <w:color w:val="000000"/>
+          <w:sz w:val="20"/>
+          <w:szCs w:val="20"/>
+        </w:rPr>
+        <w:t xml:space="preserve"> = </w:t>
+      </w:r>
+      <w:proofErr w:type="spellStart"/>
+      <w:r>
+        <w:rPr>
+          <w:rFonts w:ascii="Consolas" w:hAnsi="Consolas" w:cs="Consolas"/>
+          <w:color w:val="0000C0"/>
+          <w:sz w:val="20"/>
+          <w:szCs w:val="20"/>
+        </w:rPr>
+        <w:t>inChannel</w:t>
+      </w:r>
+      <w:r>
+        <w:rPr>
+          <w:rFonts w:ascii="Consolas" w:hAnsi="Consolas" w:cs="Consolas"/>
+          <w:color w:val="000000"/>
+          <w:sz w:val="20"/>
+          <w:szCs w:val="20"/>
+        </w:rPr>
+        <w:t>.read</w:t>
+      </w:r>
+      <w:proofErr w:type="spellEnd"/>
+      <w:r>
+        <w:rPr>
+          <w:rFonts w:ascii="Consolas" w:hAnsi="Consolas" w:cs="Consolas"/>
+          <w:color w:val="000000"/>
+          <w:sz w:val="20"/>
+          <w:szCs w:val="20"/>
+        </w:rPr>
+        <w:t>(</w:t>
+      </w:r>
+      <w:proofErr w:type="gramStart"/>
+      <w:r>
+        <w:rPr>
+          <w:rFonts w:ascii="Consolas" w:hAnsi="Consolas" w:cs="Consolas"/>
+          <w:color w:val="000000"/>
+          <w:sz w:val="20"/>
+          <w:szCs w:val="20"/>
+        </w:rPr>
+        <w:t>).</w:t>
+      </w:r>
+      <w:r>
+        <w:rPr>
+          <w:rFonts w:ascii="Consolas" w:hAnsi="Consolas" w:cs="Consolas"/>
+          <w:color w:val="000000"/>
+          <w:sz w:val="20"/>
+          <w:szCs w:val="20"/>
+          <w:u w:val="single"/>
+        </w:rPr>
+        <w:t>copy</w:t>
+      </w:r>
+      <w:proofErr w:type="gramEnd"/>
+      <w:r>
+        <w:rPr>
+          <w:rFonts w:ascii="Consolas" w:hAnsi="Consolas" w:cs="Consolas"/>
+          <w:color w:val="000000"/>
+          <w:sz w:val="20"/>
+          <w:szCs w:val="20"/>
+        </w:rPr>
+        <w:t>()</w:t>
+      </w:r>
+    </w:p>
+    <w:p>
+      <w:pPr>
+        <w:autoSpaceDE w:val="0"/>
+        <w:autoSpaceDN w:val="0"/>
+        <w:adjustRightInd w:val="0"/>
+        <w:spacing w:after="0" w:line="240" w:lineRule="auto"/>
+        <w:rPr>
+          <w:rFonts w:ascii="Consolas" w:hAnsi="Consolas" w:cs="Consolas"/>
+          <w:sz w:val="20"/>
+          <w:szCs w:val="20"/>
+        </w:rPr>
+      </w:pPr>
+      <w:r>
+        <w:rPr>
+          <w:rFonts w:ascii="Consolas" w:hAnsi="Consolas" w:cs="Consolas"/>
+          <w:color w:val="000000"/>
+          <w:sz w:val="20"/>
+          <w:szCs w:val="20"/>
+        </w:rPr>
+        <w:tab/>
+      </w:r>
+      <w:r>
+        <w:rPr>
+          <w:rFonts w:ascii="Consolas" w:hAnsi="Consolas" w:cs="Consolas"/>
+          <w:color w:val="000000"/>
+          <w:sz w:val="20"/>
+          <w:szCs w:val="20"/>
+        </w:rPr>
+        <w:tab/>
+      </w:r>
+      <w:r>
+        <w:rPr>
+          <w:rFonts w:ascii="Consolas" w:hAnsi="Consolas" w:cs="Consolas"/>
+          <w:color w:val="000000"/>
+          <w:sz w:val="20"/>
+          <w:szCs w:val="20"/>
+        </w:rPr>
+        <w:tab/>
+      </w:r>
+      <w:r>
+        <w:rPr>
+          <w:rFonts w:ascii="Consolas" w:hAnsi="Consolas" w:cs="Consolas"/>
+          <w:b/>
+          <w:bCs/>
+          <w:color w:val="7F0055"/>
+          <w:sz w:val="20"/>
+          <w:szCs w:val="20"/>
+        </w:rPr>
+        <w:t>if</w:t>
+      </w:r>
+      <w:r>
+        <w:rPr>
+          <w:rFonts w:ascii="Consolas" w:hAnsi="Consolas" w:cs="Consolas"/>
+          <w:color w:val="000000"/>
+          <w:sz w:val="20"/>
+          <w:szCs w:val="20"/>
+        </w:rPr>
+        <w:t xml:space="preserve"> (</w:t>
+      </w:r>
+      <w:proofErr w:type="spellStart"/>
+      <w:proofErr w:type="gramStart"/>
+      <w:r>
+        <w:rPr>
+          <w:rFonts w:ascii="Consolas" w:hAnsi="Consolas" w:cs="Consolas"/>
+          <w:color w:val="6A3E3E"/>
+          <w:sz w:val="20"/>
+          <w:szCs w:val="20"/>
+        </w:rPr>
+        <w:t>eventData</w:t>
+      </w:r>
+      <w:r>
+        <w:rPr>
+          <w:rFonts w:ascii="Consolas" w:hAnsi="Consolas" w:cs="Consolas"/>
+          <w:color w:val="000000"/>
+          <w:sz w:val="20"/>
+          <w:szCs w:val="20"/>
+        </w:rPr>
+        <w:t>.</w:t>
+      </w:r>
+      <w:r>
+        <w:rPr>
+          <w:rFonts w:ascii="Consolas" w:hAnsi="Consolas" w:cs="Consolas"/>
+          <w:color w:val="000000"/>
+          <w:sz w:val="20"/>
+          <w:szCs w:val="20"/>
+          <w:u w:val="single"/>
+        </w:rPr>
+        <w:t>data</w:t>
+      </w:r>
+      <w:proofErr w:type="spellEnd"/>
+      <w:r>
+        <w:rPr>
+          <w:rFonts w:ascii="Consolas" w:hAnsi="Consolas" w:cs="Consolas"/>
+          <w:color w:val="000000"/>
+          <w:sz w:val="20"/>
+          <w:szCs w:val="20"/>
+        </w:rPr>
+        <w:t xml:space="preserve"> !</w:t>
+      </w:r>
+      <w:proofErr w:type="gramEnd"/>
+      <w:r>
+        <w:rPr>
+          <w:rFonts w:ascii="Consolas" w:hAnsi="Consolas" w:cs="Consolas"/>
+          <w:color w:val="000000"/>
+          <w:sz w:val="20"/>
+          <w:szCs w:val="20"/>
+        </w:rPr>
+        <w:t xml:space="preserve">= 100 &amp;&amp; </w:t>
+      </w:r>
+      <w:proofErr w:type="spellStart"/>
+      <w:r>
+        <w:rPr>
+          <w:rFonts w:ascii="Consolas" w:hAnsi="Consolas" w:cs="Consolas"/>
+          <w:color w:val="6A3E3E"/>
+          <w:sz w:val="20"/>
+          <w:szCs w:val="20"/>
+        </w:rPr>
+        <w:t>eventData</w:t>
+      </w:r>
+      <w:r>
+        <w:rPr>
+          <w:rFonts w:ascii="Consolas" w:hAnsi="Consolas" w:cs="Consolas"/>
+          <w:color w:val="000000"/>
+          <w:sz w:val="20"/>
+          <w:szCs w:val="20"/>
+        </w:rPr>
+        <w:t>.</w:t>
+      </w:r>
+      <w:r>
+        <w:rPr>
+          <w:rFonts w:ascii="Consolas" w:hAnsi="Consolas" w:cs="Consolas"/>
+          <w:color w:val="000000"/>
+          <w:sz w:val="20"/>
+          <w:szCs w:val="20"/>
+          <w:u w:val="single"/>
+        </w:rPr>
+        <w:t>data</w:t>
+      </w:r>
+      <w:proofErr w:type="spellEnd"/>
+      <w:r>
+        <w:rPr>
+          <w:rFonts w:ascii="Consolas" w:hAnsi="Consolas" w:cs="Consolas"/>
+          <w:color w:val="000000"/>
+          <w:sz w:val="20"/>
+          <w:szCs w:val="20"/>
+        </w:rPr>
+        <w:t xml:space="preserve"> != </w:t>
+      </w:r>
+      <w:proofErr w:type="spellStart"/>
+      <w:r>
+        <w:rPr>
+          <w:rFonts w:ascii="Consolas" w:hAnsi="Consolas" w:cs="Consolas"/>
+          <w:color w:val="6A3E3E"/>
+          <w:sz w:val="20"/>
+          <w:szCs w:val="20"/>
+        </w:rPr>
+        <w:t>eventData</w:t>
+      </w:r>
+      <w:r>
+        <w:rPr>
+          <w:rFonts w:ascii="Consolas" w:hAnsi="Consolas" w:cs="Consolas"/>
+          <w:color w:val="000000"/>
+          <w:sz w:val="20"/>
+          <w:szCs w:val="20"/>
+        </w:rPr>
+        <w:t>.</w:t>
+      </w:r>
+      <w:r>
+        <w:rPr>
+          <w:rFonts w:ascii="Consolas" w:hAnsi="Consolas" w:cs="Consolas"/>
+          <w:color w:val="000000"/>
+          <w:sz w:val="20"/>
+          <w:szCs w:val="20"/>
+          <w:u w:val="single"/>
+        </w:rPr>
+        <w:t>prev</w:t>
+      </w:r>
+      <w:proofErr w:type="spellEnd"/>
+      <w:r>
+        <w:rPr>
+          <w:rFonts w:ascii="Consolas" w:hAnsi="Consolas" w:cs="Consolas"/>
+          <w:color w:val="000000"/>
+          <w:sz w:val="20"/>
+          <w:szCs w:val="20"/>
+        </w:rPr>
+        <w:t xml:space="preserve"> + </w:t>
+      </w:r>
+    </w:p>
+    <w:p>
+      <w:pPr>
+        <w:autoSpaceDE w:val="0"/>
+        <w:autoSpaceDN w:val="0"/>
+        <w:adjustRightInd w:val="0"/>
+        <w:spacing w:after="0" w:line="240" w:lineRule="auto"/>
+        <w:rPr>
+          <w:rFonts w:ascii="Consolas" w:hAnsi="Consolas" w:cs="Consolas"/>
+          <w:sz w:val="20"/>
+          <w:szCs w:val="20"/>
+        </w:rPr>
+      </w:pPr>
+      <w:r>
+        <w:rPr>
+          <w:rFonts w:ascii="Consolas" w:hAnsi="Consolas" w:cs="Consolas"/>
+          <w:color w:val="000000"/>
+          <w:sz w:val="20"/>
+          <w:szCs w:val="20"/>
+        </w:rPr>
+        <w:tab/>
+      </w:r>
+      <w:r>
+        <w:rPr>
+          <w:rFonts w:ascii="Consolas" w:hAnsi="Consolas" w:cs="Consolas"/>
+          <w:color w:val="000000"/>
+          <w:sz w:val="20"/>
+          <w:szCs w:val="20"/>
+        </w:rPr>
+        <w:tab/>
+      </w:r>
+      <w:r>
+        <w:rPr>
+          <w:rFonts w:ascii="Consolas" w:hAnsi="Consolas" w:cs="Consolas"/>
+          <w:color w:val="000000"/>
+          <w:sz w:val="20"/>
+          <w:szCs w:val="20"/>
+        </w:rPr>
+        <w:tab/>
+      </w:r>
+      <w:r>
+        <w:rPr>
+          <w:rFonts w:ascii="Consolas" w:hAnsi="Consolas" w:cs="Consolas"/>
+          <w:color w:val="000000"/>
+          <w:sz w:val="20"/>
+          <w:szCs w:val="20"/>
+        </w:rPr>
+        <w:tab/>
+      </w:r>
+      <w:proofErr w:type="spellStart"/>
+      <w:r>
+        <w:rPr>
+          <w:rFonts w:ascii="Consolas" w:hAnsi="Consolas" w:cs="Consolas"/>
+          <w:color w:val="6A3E3E"/>
+          <w:sz w:val="20"/>
+          <w:szCs w:val="20"/>
+        </w:rPr>
+        <w:t>eventData</w:t>
+      </w:r>
+      <w:r>
+        <w:rPr>
+          <w:rFonts w:ascii="Consolas" w:hAnsi="Consolas" w:cs="Consolas"/>
+          <w:color w:val="000000"/>
+          <w:sz w:val="20"/>
+          <w:szCs w:val="20"/>
+        </w:rPr>
+        <w:t>.</w:t>
+      </w:r>
+      <w:r>
+        <w:rPr>
+          <w:rFonts w:ascii="Consolas" w:hAnsi="Consolas" w:cs="Consolas"/>
+          <w:color w:val="000000"/>
+          <w:sz w:val="20"/>
+          <w:szCs w:val="20"/>
+          <w:u w:val="single"/>
+        </w:rPr>
+        <w:t>missed</w:t>
+      </w:r>
+      <w:proofErr w:type="spellEnd"/>
+      <w:r>
+        <w:rPr>
+          <w:rFonts w:ascii="Consolas" w:hAnsi="Consolas" w:cs="Consolas"/>
+          <w:color w:val="000000"/>
+          <w:sz w:val="20"/>
+          <w:szCs w:val="20"/>
+        </w:rPr>
+        <w:t xml:space="preserve"> + 1) </w:t>
+      </w:r>
+    </w:p>
+    <w:p>
+      <w:pPr>
+        <w:autoSpaceDE w:val="0"/>
+        <w:autoSpaceDN w:val="0"/>
+        <w:adjustRightInd w:val="0"/>
+        <w:spacing w:after="0" w:line="240" w:lineRule="auto"/>
+        <w:rPr>
+          <w:rFonts w:ascii="Consolas" w:hAnsi="Consolas" w:cs="Consolas"/>
+          <w:sz w:val="20"/>
+          <w:szCs w:val="20"/>
+        </w:rPr>
+      </w:pPr>
+      <w:r>
+        <w:rPr>
+          <w:rFonts w:ascii="Consolas" w:hAnsi="Consolas" w:cs="Consolas"/>
+          <w:color w:val="000000"/>
+          <w:sz w:val="20"/>
+          <w:szCs w:val="20"/>
+        </w:rPr>
+        <w:tab/>
+      </w:r>
+      <w:r>
+        <w:rPr>
+          <w:rFonts w:ascii="Consolas" w:hAnsi="Consolas" w:cs="Consolas"/>
+          <w:color w:val="000000"/>
+          <w:sz w:val="20"/>
+          <w:szCs w:val="20"/>
+        </w:rPr>
+        <w:tab/>
+      </w:r>
+      <w:r>
+        <w:rPr>
+          <w:rFonts w:ascii="Consolas" w:hAnsi="Consolas" w:cs="Consolas"/>
+          <w:color w:val="000000"/>
+          <w:sz w:val="20"/>
+          <w:szCs w:val="20"/>
+        </w:rPr>
+        <w:tab/>
+        <w:t>{</w:t>
+      </w:r>
+    </w:p>
+    <w:p>
+      <w:pPr>
+        <w:autoSpaceDE w:val="0"/>
+        <w:autoSpaceDN w:val="0"/>
+        <w:adjustRightInd w:val="0"/>
+        <w:spacing w:after="0" w:line="240" w:lineRule="auto"/>
+        <w:rPr>
+          <w:rFonts w:ascii="Consolas" w:hAnsi="Consolas" w:cs="Consolas"/>
+          <w:sz w:val="20"/>
+          <w:szCs w:val="20"/>
+        </w:rPr>
+      </w:pPr>
+      <w:r>
+        <w:rPr>
+          <w:rFonts w:ascii="Consolas" w:hAnsi="Consolas" w:cs="Consolas"/>
+          <w:color w:val="000000"/>
+          <w:sz w:val="20"/>
+          <w:szCs w:val="20"/>
+        </w:rPr>
+        <w:tab/>
+      </w:r>
+      <w:r>
+        <w:rPr>
+          <w:rFonts w:ascii="Consolas" w:hAnsi="Consolas" w:cs="Consolas"/>
+          <w:color w:val="000000"/>
+          <w:sz w:val="20"/>
+          <w:szCs w:val="20"/>
+        </w:rPr>
+        <w:tab/>
+      </w:r>
+      <w:r>
+        <w:rPr>
+          <w:rFonts w:ascii="Consolas" w:hAnsi="Consolas" w:cs="Consolas"/>
+          <w:color w:val="000000"/>
+          <w:sz w:val="20"/>
+          <w:szCs w:val="20"/>
+        </w:rPr>
+        <w:tab/>
+      </w:r>
+      <w:r>
+        <w:rPr>
+          <w:rFonts w:ascii="Consolas" w:hAnsi="Consolas" w:cs="Consolas"/>
+          <w:color w:val="000000"/>
+          <w:sz w:val="20"/>
+          <w:szCs w:val="20"/>
+        </w:rPr>
+        <w:tab/>
+      </w:r>
+      <w:proofErr w:type="spellStart"/>
+      <w:r>
+        <w:rPr>
+          <w:rFonts w:ascii="Consolas" w:hAnsi="Consolas" w:cs="Consolas"/>
+          <w:color w:val="66CCFF"/>
+          <w:sz w:val="20"/>
+          <w:szCs w:val="20"/>
+        </w:rPr>
+        <w:t>println</w:t>
+      </w:r>
+      <w:proofErr w:type="spellEnd"/>
+      <w:r>
+        <w:rPr>
+          <w:rFonts w:ascii="Consolas" w:hAnsi="Consolas" w:cs="Consolas"/>
+          <w:color w:val="000000"/>
+          <w:sz w:val="20"/>
+          <w:szCs w:val="20"/>
+        </w:rPr>
+        <w:t xml:space="preserve"> </w:t>
+      </w:r>
+      <w:r>
+        <w:rPr>
+          <w:rFonts w:ascii="Consolas" w:hAnsi="Consolas" w:cs="Consolas"/>
+          <w:color w:val="FF00CC"/>
+          <w:sz w:val="20"/>
+          <w:szCs w:val="20"/>
+        </w:rPr>
+        <w:t>"Missed"</w:t>
+      </w:r>
+    </w:p>
+    <w:p>
+      <w:pPr>
+        <w:autoSpaceDE w:val="0"/>
+        <w:autoSpaceDN w:val="0"/>
+        <w:adjustRightInd w:val="0"/>
+        <w:spacing w:after="0" w:line="240" w:lineRule="auto"/>
+        <w:rPr>
+          <w:rFonts w:ascii="Consolas" w:hAnsi="Consolas" w:cs="Consolas"/>
+          <w:sz w:val="20"/>
+          <w:szCs w:val="20"/>
+        </w:rPr>
+      </w:pPr>
+      <w:r>
+        <w:rPr>
+          <w:rFonts w:ascii="Consolas" w:hAnsi="Consolas" w:cs="Consolas"/>
+          <w:color w:val="000000"/>
+          <w:sz w:val="20"/>
+          <w:szCs w:val="20"/>
+        </w:rPr>
+        <w:tab/>
+      </w:r>
+      <w:r>
+        <w:rPr>
+          <w:rFonts w:ascii="Consolas" w:hAnsi="Consolas" w:cs="Consolas"/>
+          <w:color w:val="000000"/>
+          <w:sz w:val="20"/>
+          <w:szCs w:val="20"/>
+        </w:rPr>
+        <w:tab/>
+      </w:r>
+      <w:r>
+        <w:rPr>
+          <w:rFonts w:ascii="Consolas" w:hAnsi="Consolas" w:cs="Consolas"/>
+          <w:color w:val="000000"/>
+          <w:sz w:val="20"/>
+          <w:szCs w:val="20"/>
+        </w:rPr>
+        <w:tab/>
+        <w:t>}</w:t>
+      </w:r>
+    </w:p>
+    <w:p>
+      <w:pPr>
+        <w:autoSpaceDE w:val="0"/>
+        <w:autoSpaceDN w:val="0"/>
+        <w:adjustRightInd w:val="0"/>
+        <w:spacing w:after="0" w:line="240" w:lineRule="auto"/>
+        <w:rPr>
+          <w:rFonts w:ascii="Consolas" w:hAnsi="Consolas" w:cs="Consolas"/>
+          <w:sz w:val="20"/>
+          <w:szCs w:val="20"/>
+        </w:rPr>
+      </w:pPr>
+      <w:r>
+        <w:rPr>
+          <w:rFonts w:ascii="Consolas" w:hAnsi="Consolas" w:cs="Consolas"/>
+          <w:color w:val="000000"/>
+          <w:sz w:val="20"/>
+          <w:szCs w:val="20"/>
+        </w:rPr>
+        <w:tab/>
+      </w:r>
+      <w:r>
+        <w:rPr>
+          <w:rFonts w:ascii="Consolas" w:hAnsi="Consolas" w:cs="Consolas"/>
+          <w:color w:val="000000"/>
+          <w:sz w:val="20"/>
+          <w:szCs w:val="20"/>
+        </w:rPr>
+        <w:tab/>
+      </w:r>
+      <w:r>
+        <w:rPr>
+          <w:rFonts w:ascii="Consolas" w:hAnsi="Consolas" w:cs="Consolas"/>
+          <w:color w:val="000000"/>
+          <w:sz w:val="20"/>
+          <w:szCs w:val="20"/>
+        </w:rPr>
+        <w:tab/>
+      </w:r>
+      <w:proofErr w:type="spellStart"/>
+      <w:r>
+        <w:rPr>
+          <w:rFonts w:ascii="Consolas" w:hAnsi="Consolas" w:cs="Consolas"/>
+          <w:color w:val="0000C0"/>
+          <w:sz w:val="20"/>
+          <w:szCs w:val="20"/>
+        </w:rPr>
+        <w:t>outChannel</w:t>
+      </w:r>
+      <w:r>
+        <w:rPr>
+          <w:rFonts w:ascii="Consolas" w:hAnsi="Consolas" w:cs="Consolas"/>
+          <w:color w:val="000000"/>
+          <w:sz w:val="20"/>
+          <w:szCs w:val="20"/>
+        </w:rPr>
+        <w:t>.write</w:t>
+      </w:r>
+      <w:proofErr w:type="spellEnd"/>
+      <w:r>
+        <w:rPr>
+          <w:rFonts w:ascii="Consolas" w:hAnsi="Consolas" w:cs="Consolas"/>
+          <w:color w:val="000000"/>
+          <w:sz w:val="20"/>
+          <w:szCs w:val="20"/>
+        </w:rPr>
+        <w:t>(</w:t>
+      </w:r>
+      <w:proofErr w:type="spellStart"/>
+      <w:r>
+        <w:rPr>
+          <w:rFonts w:ascii="Consolas" w:hAnsi="Consolas" w:cs="Consolas"/>
+          <w:color w:val="6A3E3E"/>
+          <w:sz w:val="20"/>
+          <w:szCs w:val="20"/>
+        </w:rPr>
+        <w:t>eventData</w:t>
+      </w:r>
+      <w:proofErr w:type="spellEnd"/>
+      <w:r>
+        <w:rPr>
+          <w:rFonts w:ascii="Consolas" w:hAnsi="Consolas" w:cs="Consolas"/>
+          <w:color w:val="000000"/>
+          <w:sz w:val="20"/>
+          <w:szCs w:val="20"/>
+        </w:rPr>
+        <w:t>)</w:t>
+      </w:r>
+    </w:p>
+    <w:p>
+      <w:pPr>
+        <w:autoSpaceDE w:val="0"/>
+        <w:autoSpaceDN w:val="0"/>
+        <w:adjustRightInd w:val="0"/>
+        <w:spacing w:after="0" w:line="240" w:lineRule="auto"/>
+        <w:rPr>
+          <w:rFonts w:ascii="Consolas" w:hAnsi="Consolas" w:cs="Consolas"/>
+          <w:sz w:val="20"/>
+          <w:szCs w:val="20"/>
+        </w:rPr>
+      </w:pPr>
+      <w:r>
+        <w:rPr>
+          <w:rFonts w:ascii="Consolas" w:hAnsi="Consolas" w:cs="Consolas"/>
+          <w:color w:val="000000"/>
+          <w:sz w:val="20"/>
+          <w:szCs w:val="20"/>
+        </w:rPr>
+        <w:tab/>
+      </w:r>
+      <w:r>
+        <w:rPr>
+          <w:rFonts w:ascii="Consolas" w:hAnsi="Consolas" w:cs="Consolas"/>
+          <w:color w:val="000000"/>
+          <w:sz w:val="20"/>
+          <w:szCs w:val="20"/>
+        </w:rPr>
+        <w:tab/>
+        <w:t>}</w:t>
+      </w:r>
+    </w:p>
+    <w:p>
+      <w:pPr>
+        <w:autoSpaceDE w:val="0"/>
+        <w:autoSpaceDN w:val="0"/>
+        <w:adjustRightInd w:val="0"/>
+        <w:spacing w:after="0" w:line="240" w:lineRule="auto"/>
+        <w:rPr>
+          <w:rFonts w:ascii="Consolas" w:hAnsi="Consolas" w:cs="Consolas"/>
+          <w:sz w:val="20"/>
+          <w:szCs w:val="20"/>
+        </w:rPr>
+      </w:pPr>
+      <w:r>
+        <w:rPr>
+          <w:rFonts w:ascii="Consolas" w:hAnsi="Consolas" w:cs="Consolas"/>
+          <w:color w:val="000000"/>
+          <w:sz w:val="20"/>
+          <w:szCs w:val="20"/>
+        </w:rPr>
+        <w:tab/>
+        <w:t>}</w:t>
+      </w:r>
+    </w:p>
+    <w:p>
+      <w:pPr>
+        <w:rPr>
+          <w:rFonts w:ascii="Consolas" w:hAnsi="Consolas" w:cs="Consolas"/>
+          <w:color w:val="000000"/>
+          <w:sz w:val="20"/>
+          <w:szCs w:val="20"/>
+        </w:rPr>
+      </w:pPr>
+      <w:r>
+        <w:rPr>
+          <w:rFonts w:ascii="Consolas" w:hAnsi="Consolas" w:cs="Consolas"/>
+          <w:color w:val="000000"/>
+          <w:sz w:val="20"/>
+          <w:szCs w:val="20"/>
+        </w:rPr>
+        <w:t>}</w:t>
+      </w:r>
+    </w:p>
+    <w:p>
+      <w:pPr>
+        <w:rPr>
+          <w:rFonts w:ascii="Consolas" w:hAnsi="Consolas" w:cs="Consolas"/>
+          <w:color w:val="000000"/>
+          <w:sz w:val="20"/>
+          <w:szCs w:val="20"/>
+        </w:rPr>
+      </w:pPr>
+    </w:p>
+    <w:p>
+      <w:pPr>
+        <w:rPr>
+          <w:rFonts w:ascii="Consolas" w:hAnsi="Consolas" w:cs="Consolas"/>
+          <w:color w:val="000000"/>
+          <w:sz w:val="20"/>
+          <w:szCs w:val="20"/>
+          <w:u w:val="single"/>
+        </w:rPr>
+      </w:pPr>
+      <w:r>
+        <w:rPr>
+          <w:rFonts w:ascii="Consolas" w:hAnsi="Consolas" w:cs="Consolas"/>
+          <w:color w:val="000000"/>
+          <w:sz w:val="20"/>
+          <w:szCs w:val="20"/>
+          <w:u w:val="single"/>
+        </w:rPr>
+        <w:t xml:space="preserve">(New </w:t>
+      </w:r>
+      <w:proofErr w:type="spellStart"/>
+      <w:r>
+        <w:rPr>
+          <w:rFonts w:ascii="Consolas" w:hAnsi="Consolas" w:cs="Consolas"/>
+          <w:color w:val="000000"/>
+          <w:sz w:val="20"/>
+          <w:szCs w:val="20"/>
+          <w:u w:val="single"/>
+        </w:rPr>
+        <w:t>EventData</w:t>
+      </w:r>
+      <w:proofErr w:type="spellEnd"/>
+      <w:r>
+        <w:rPr>
+          <w:rFonts w:ascii="Consolas" w:hAnsi="Consolas" w:cs="Consolas"/>
+          <w:color w:val="000000"/>
+          <w:sz w:val="20"/>
+          <w:szCs w:val="20"/>
+          <w:u w:val="single"/>
+        </w:rPr>
+        <w:t xml:space="preserve"> Class)</w:t>
+      </w:r>
+    </w:p>
+    <w:p>
+      <w:pPr>
+        <w:autoSpaceDE w:val="0"/>
+        <w:autoSpaceDN w:val="0"/>
+        <w:adjustRightInd w:val="0"/>
+        <w:spacing w:after="0" w:line="240" w:lineRule="auto"/>
+        <w:rPr>
+          <w:rFonts w:ascii="Consolas" w:hAnsi="Consolas" w:cs="Consolas"/>
+          <w:sz w:val="20"/>
+          <w:szCs w:val="20"/>
+        </w:rPr>
+      </w:pPr>
+      <w:r>
+        <w:rPr>
+          <w:rFonts w:ascii="Consolas" w:hAnsi="Consolas" w:cs="Consolas"/>
+          <w:b/>
+          <w:bCs/>
+          <w:color w:val="7F0055"/>
+          <w:sz w:val="20"/>
+          <w:szCs w:val="20"/>
+        </w:rPr>
+        <w:t>class</w:t>
+      </w:r>
+      <w:r>
+        <w:rPr>
+          <w:rFonts w:ascii="Consolas" w:hAnsi="Consolas" w:cs="Consolas"/>
+          <w:color w:val="000000"/>
+          <w:sz w:val="20"/>
+          <w:szCs w:val="20"/>
+        </w:rPr>
+        <w:t xml:space="preserve"> </w:t>
+      </w:r>
+      <w:proofErr w:type="spellStart"/>
+      <w:r>
+        <w:rPr>
+          <w:rFonts w:ascii="Consolas" w:hAnsi="Consolas" w:cs="Consolas"/>
+          <w:color w:val="000000"/>
+          <w:sz w:val="20"/>
+          <w:szCs w:val="20"/>
+        </w:rPr>
+        <w:t>EventData</w:t>
+      </w:r>
+      <w:proofErr w:type="spellEnd"/>
+      <w:r>
+        <w:rPr>
+          <w:rFonts w:ascii="Consolas" w:hAnsi="Consolas" w:cs="Consolas"/>
+          <w:color w:val="000000"/>
+          <w:sz w:val="20"/>
+          <w:szCs w:val="20"/>
+        </w:rPr>
+        <w:t xml:space="preserve"> </w:t>
+      </w:r>
+      <w:r>
+        <w:rPr>
+          <w:rFonts w:ascii="Consolas" w:hAnsi="Consolas" w:cs="Consolas"/>
+          <w:b/>
+          <w:bCs/>
+          <w:color w:val="7F0055"/>
+          <w:sz w:val="20"/>
+          <w:szCs w:val="20"/>
+        </w:rPr>
+        <w:t>implements</w:t>
+      </w:r>
+      <w:r>
+        <w:rPr>
+          <w:rFonts w:ascii="Consolas" w:hAnsi="Consolas" w:cs="Consolas"/>
+          <w:color w:val="000000"/>
+          <w:sz w:val="20"/>
+          <w:szCs w:val="20"/>
+        </w:rPr>
+        <w:t xml:space="preserve"> Serializable, </w:t>
+      </w:r>
+      <w:proofErr w:type="spellStart"/>
+      <w:r>
+        <w:rPr>
+          <w:rFonts w:ascii="Consolas" w:hAnsi="Consolas" w:cs="Consolas"/>
+          <w:color w:val="000000"/>
+          <w:sz w:val="20"/>
+          <w:szCs w:val="20"/>
+        </w:rPr>
+        <w:t>JCSPCopy</w:t>
+      </w:r>
+      <w:proofErr w:type="spellEnd"/>
+      <w:r>
+        <w:rPr>
+          <w:rFonts w:ascii="Consolas" w:hAnsi="Consolas" w:cs="Consolas"/>
+          <w:color w:val="000000"/>
+          <w:sz w:val="20"/>
+          <w:szCs w:val="20"/>
+        </w:rPr>
+        <w:t xml:space="preserve"> {  </w:t>
+      </w:r>
+    </w:p>
+    <w:p>
+      <w:pPr>
+        <w:autoSpaceDE w:val="0"/>
+        <w:autoSpaceDN w:val="0"/>
+        <w:adjustRightInd w:val="0"/>
+        <w:spacing w:after="0" w:line="240" w:lineRule="auto"/>
+        <w:rPr>
+          <w:rFonts w:ascii="Consolas" w:hAnsi="Consolas" w:cs="Consolas"/>
+          <w:sz w:val="20"/>
+          <w:szCs w:val="20"/>
+        </w:rPr>
+      </w:pPr>
+      <w:r>
+        <w:rPr>
+          <w:rFonts w:ascii="Consolas" w:hAnsi="Consolas" w:cs="Consolas"/>
+          <w:color w:val="000000"/>
+          <w:sz w:val="20"/>
+          <w:szCs w:val="20"/>
+        </w:rPr>
+        <w:tab/>
+      </w:r>
+    </w:p>
+    <w:p>
+      <w:pPr>
+        <w:autoSpaceDE w:val="0"/>
+        <w:autoSpaceDN w:val="0"/>
+        <w:adjustRightInd w:val="0"/>
+        <w:spacing w:after="0" w:line="240" w:lineRule="auto"/>
+        <w:rPr>
+          <w:rFonts w:ascii="Consolas" w:hAnsi="Consolas" w:cs="Consolas"/>
+          <w:sz w:val="20"/>
+          <w:szCs w:val="20"/>
+        </w:rPr>
+      </w:pPr>
+      <w:r>
+        <w:rPr>
+          <w:rFonts w:ascii="Consolas" w:hAnsi="Consolas" w:cs="Consolas"/>
+          <w:color w:val="000000"/>
+          <w:sz w:val="20"/>
+          <w:szCs w:val="20"/>
+        </w:rPr>
+        <w:t xml:space="preserve">  </w:t>
+      </w:r>
+      <w:r>
+        <w:rPr>
+          <w:rFonts w:ascii="Consolas" w:hAnsi="Consolas" w:cs="Consolas"/>
+          <w:b/>
+          <w:bCs/>
+          <w:color w:val="7F0055"/>
+          <w:sz w:val="20"/>
+          <w:szCs w:val="20"/>
+        </w:rPr>
+        <w:t>def</w:t>
+      </w:r>
+      <w:r>
+        <w:rPr>
+          <w:rFonts w:ascii="Consolas" w:hAnsi="Consolas" w:cs="Consolas"/>
+          <w:color w:val="000000"/>
+          <w:sz w:val="20"/>
+          <w:szCs w:val="20"/>
+        </w:rPr>
+        <w:t xml:space="preserve"> </w:t>
+      </w:r>
+      <w:proofErr w:type="spellStart"/>
+      <w:r>
+        <w:rPr>
+          <w:rFonts w:ascii="Consolas" w:hAnsi="Consolas" w:cs="Consolas"/>
+          <w:b/>
+          <w:bCs/>
+          <w:color w:val="7F0055"/>
+          <w:sz w:val="20"/>
+          <w:szCs w:val="20"/>
+        </w:rPr>
+        <w:t>int</w:t>
+      </w:r>
+      <w:proofErr w:type="spellEnd"/>
+      <w:r>
+        <w:rPr>
+          <w:rFonts w:ascii="Consolas" w:hAnsi="Consolas" w:cs="Consolas"/>
+          <w:color w:val="000000"/>
+          <w:sz w:val="20"/>
+          <w:szCs w:val="20"/>
+        </w:rPr>
+        <w:t xml:space="preserve"> </w:t>
+      </w:r>
+      <w:r>
+        <w:rPr>
+          <w:rFonts w:ascii="Consolas" w:hAnsi="Consolas" w:cs="Consolas"/>
+          <w:color w:val="0000C0"/>
+          <w:sz w:val="20"/>
+          <w:szCs w:val="20"/>
+        </w:rPr>
+        <w:t>source</w:t>
+      </w:r>
+      <w:r>
+        <w:rPr>
+          <w:rFonts w:ascii="Consolas" w:hAnsi="Consolas" w:cs="Consolas"/>
+          <w:color w:val="000000"/>
+          <w:sz w:val="20"/>
+          <w:szCs w:val="20"/>
+        </w:rPr>
+        <w:t xml:space="preserve"> = 0</w:t>
+      </w:r>
+    </w:p>
+    <w:p>
+      <w:pPr>
+        <w:autoSpaceDE w:val="0"/>
+        <w:autoSpaceDN w:val="0"/>
+        <w:adjustRightInd w:val="0"/>
+        <w:spacing w:after="0" w:line="240" w:lineRule="auto"/>
+        <w:rPr>
+          <w:rFonts w:ascii="Consolas" w:hAnsi="Consolas" w:cs="Consolas"/>
+          <w:sz w:val="20"/>
+          <w:szCs w:val="20"/>
+        </w:rPr>
+      </w:pPr>
+      <w:r>
+        <w:rPr>
+          <w:rFonts w:ascii="Consolas" w:hAnsi="Consolas" w:cs="Consolas"/>
+          <w:color w:val="000000"/>
+          <w:sz w:val="20"/>
+          <w:szCs w:val="20"/>
+        </w:rPr>
+        <w:t xml:space="preserve">  </w:t>
+      </w:r>
+      <w:r>
+        <w:rPr>
+          <w:rFonts w:ascii="Consolas" w:hAnsi="Consolas" w:cs="Consolas"/>
+          <w:b/>
+          <w:bCs/>
+          <w:color w:val="7F0055"/>
+          <w:sz w:val="20"/>
+          <w:szCs w:val="20"/>
+        </w:rPr>
+        <w:t>def</w:t>
+      </w:r>
+      <w:r>
+        <w:rPr>
+          <w:rFonts w:ascii="Consolas" w:hAnsi="Consolas" w:cs="Consolas"/>
+          <w:color w:val="000000"/>
+          <w:sz w:val="20"/>
+          <w:szCs w:val="20"/>
+        </w:rPr>
+        <w:t xml:space="preserve"> </w:t>
+      </w:r>
+      <w:proofErr w:type="spellStart"/>
+      <w:r>
+        <w:rPr>
+          <w:rFonts w:ascii="Consolas" w:hAnsi="Consolas" w:cs="Consolas"/>
+          <w:b/>
+          <w:bCs/>
+          <w:color w:val="7F0055"/>
+          <w:sz w:val="20"/>
+          <w:szCs w:val="20"/>
+        </w:rPr>
+        <w:t>int</w:t>
+      </w:r>
+      <w:proofErr w:type="spellEnd"/>
+      <w:r>
+        <w:rPr>
+          <w:rFonts w:ascii="Consolas" w:hAnsi="Consolas" w:cs="Consolas"/>
+          <w:color w:val="000000"/>
+          <w:sz w:val="20"/>
+          <w:szCs w:val="20"/>
+        </w:rPr>
+        <w:t xml:space="preserve"> </w:t>
+      </w:r>
+      <w:r>
+        <w:rPr>
+          <w:rFonts w:ascii="Consolas" w:hAnsi="Consolas" w:cs="Consolas"/>
+          <w:color w:val="0000C0"/>
+          <w:sz w:val="20"/>
+          <w:szCs w:val="20"/>
+        </w:rPr>
+        <w:t>data</w:t>
+      </w:r>
+      <w:r>
+        <w:rPr>
+          <w:rFonts w:ascii="Consolas" w:hAnsi="Consolas" w:cs="Consolas"/>
+          <w:color w:val="000000"/>
+          <w:sz w:val="20"/>
+          <w:szCs w:val="20"/>
+        </w:rPr>
+        <w:t xml:space="preserve"> = 0</w:t>
+      </w:r>
+    </w:p>
+    <w:p>
+      <w:pPr>
+        <w:autoSpaceDE w:val="0"/>
+        <w:autoSpaceDN w:val="0"/>
+        <w:adjustRightInd w:val="0"/>
+        <w:spacing w:after="0" w:line="240" w:lineRule="auto"/>
+        <w:rPr>
+          <w:rFonts w:ascii="Consolas" w:hAnsi="Consolas" w:cs="Consolas"/>
+          <w:sz w:val="20"/>
+          <w:szCs w:val="20"/>
+        </w:rPr>
+      </w:pPr>
+      <w:r>
+        <w:rPr>
+          <w:rFonts w:ascii="Consolas" w:hAnsi="Consolas" w:cs="Consolas"/>
+          <w:color w:val="000000"/>
+          <w:sz w:val="20"/>
+          <w:szCs w:val="20"/>
+        </w:rPr>
+        <w:t xml:space="preserve">  </w:t>
+      </w:r>
+      <w:r>
+        <w:rPr>
+          <w:rFonts w:ascii="Consolas" w:hAnsi="Consolas" w:cs="Consolas"/>
+          <w:b/>
+          <w:bCs/>
+          <w:color w:val="7F0055"/>
+          <w:sz w:val="20"/>
+          <w:szCs w:val="20"/>
+        </w:rPr>
+        <w:t>def</w:t>
+      </w:r>
+      <w:r>
+        <w:rPr>
+          <w:rFonts w:ascii="Consolas" w:hAnsi="Consolas" w:cs="Consolas"/>
+          <w:color w:val="000000"/>
+          <w:sz w:val="20"/>
+          <w:szCs w:val="20"/>
+        </w:rPr>
+        <w:t xml:space="preserve"> </w:t>
+      </w:r>
+      <w:proofErr w:type="spellStart"/>
+      <w:r>
+        <w:rPr>
+          <w:rFonts w:ascii="Consolas" w:hAnsi="Consolas" w:cs="Consolas"/>
+          <w:b/>
+          <w:bCs/>
+          <w:color w:val="7F0055"/>
+          <w:sz w:val="20"/>
+          <w:szCs w:val="20"/>
+        </w:rPr>
+        <w:t>int</w:t>
+      </w:r>
+      <w:proofErr w:type="spellEnd"/>
+      <w:r>
+        <w:rPr>
+          <w:rFonts w:ascii="Consolas" w:hAnsi="Consolas" w:cs="Consolas"/>
+          <w:color w:val="000000"/>
+          <w:sz w:val="20"/>
+          <w:szCs w:val="20"/>
+        </w:rPr>
+        <w:t xml:space="preserve"> </w:t>
+      </w:r>
+      <w:r>
+        <w:rPr>
+          <w:rFonts w:ascii="Consolas" w:hAnsi="Consolas" w:cs="Consolas"/>
+          <w:color w:val="0000C0"/>
+          <w:sz w:val="20"/>
+          <w:szCs w:val="20"/>
+        </w:rPr>
+        <w:t>missed</w:t>
+      </w:r>
+      <w:r>
+        <w:rPr>
+          <w:rFonts w:ascii="Consolas" w:hAnsi="Consolas" w:cs="Consolas"/>
+          <w:color w:val="000000"/>
+          <w:sz w:val="20"/>
+          <w:szCs w:val="20"/>
+        </w:rPr>
+        <w:t xml:space="preserve"> = -1 </w:t>
+      </w:r>
+    </w:p>
+    <w:p>
+      <w:pPr>
+        <w:autoSpaceDE w:val="0"/>
+        <w:autoSpaceDN w:val="0"/>
+        <w:adjustRightInd w:val="0"/>
+        <w:spacing w:after="0" w:line="240" w:lineRule="auto"/>
+        <w:rPr>
+          <w:rFonts w:ascii="Consolas" w:hAnsi="Consolas" w:cs="Consolas"/>
+          <w:sz w:val="20"/>
+          <w:szCs w:val="20"/>
+        </w:rPr>
+      </w:pPr>
+      <w:r>
+        <w:rPr>
+          <w:rFonts w:ascii="Consolas" w:hAnsi="Consolas" w:cs="Consolas"/>
+          <w:color w:val="000000"/>
+          <w:sz w:val="20"/>
+          <w:szCs w:val="20"/>
+        </w:rPr>
+        <w:t xml:space="preserve">  </w:t>
+      </w:r>
+      <w:r>
+        <w:rPr>
+          <w:rFonts w:ascii="Consolas" w:hAnsi="Consolas" w:cs="Consolas"/>
+          <w:b/>
+          <w:bCs/>
+          <w:color w:val="7F0055"/>
+          <w:sz w:val="20"/>
+          <w:szCs w:val="20"/>
+        </w:rPr>
+        <w:t>def</w:t>
+      </w:r>
+      <w:r>
+        <w:rPr>
+          <w:rFonts w:ascii="Consolas" w:hAnsi="Consolas" w:cs="Consolas"/>
+          <w:color w:val="000000"/>
+          <w:sz w:val="20"/>
+          <w:szCs w:val="20"/>
+        </w:rPr>
+        <w:t xml:space="preserve"> </w:t>
+      </w:r>
+      <w:proofErr w:type="spellStart"/>
+      <w:r>
+        <w:rPr>
+          <w:rFonts w:ascii="Consolas" w:hAnsi="Consolas" w:cs="Consolas"/>
+          <w:b/>
+          <w:bCs/>
+          <w:color w:val="7F0055"/>
+          <w:sz w:val="20"/>
+          <w:szCs w:val="20"/>
+        </w:rPr>
+        <w:t>int</w:t>
+      </w:r>
+      <w:proofErr w:type="spellEnd"/>
+      <w:r>
+        <w:rPr>
+          <w:rFonts w:ascii="Consolas" w:hAnsi="Consolas" w:cs="Consolas"/>
+          <w:color w:val="000000"/>
+          <w:sz w:val="20"/>
+          <w:szCs w:val="20"/>
+        </w:rPr>
+        <w:t xml:space="preserve"> </w:t>
+      </w:r>
+      <w:proofErr w:type="spellStart"/>
+      <w:r>
+        <w:rPr>
+          <w:rFonts w:ascii="Consolas" w:hAnsi="Consolas" w:cs="Consolas"/>
+          <w:color w:val="0000C0"/>
+          <w:sz w:val="20"/>
+          <w:szCs w:val="20"/>
+        </w:rPr>
+        <w:t>prev</w:t>
+      </w:r>
+      <w:proofErr w:type="spellEnd"/>
+    </w:p>
+    <w:p>
+      <w:pPr>
+        <w:autoSpaceDE w:val="0"/>
+        <w:autoSpaceDN w:val="0"/>
+        <w:adjustRightInd w:val="0"/>
+        <w:spacing w:after="0" w:line="240" w:lineRule="auto"/>
+        <w:rPr>
+          <w:rFonts w:ascii="Consolas" w:hAnsi="Consolas" w:cs="Consolas"/>
+          <w:sz w:val="20"/>
+          <w:szCs w:val="20"/>
+        </w:rPr>
+      </w:pPr>
+      <w:r>
+        <w:rPr>
+          <w:rFonts w:ascii="Consolas" w:hAnsi="Consolas" w:cs="Consolas"/>
+          <w:color w:val="000000"/>
+          <w:sz w:val="20"/>
+          <w:szCs w:val="20"/>
+        </w:rPr>
+        <w:t xml:space="preserve">   </w:t>
+      </w:r>
+    </w:p>
+    <w:p>
+      <w:pPr>
+        <w:autoSpaceDE w:val="0"/>
+        <w:autoSpaceDN w:val="0"/>
+        <w:adjustRightInd w:val="0"/>
+        <w:spacing w:after="0" w:line="240" w:lineRule="auto"/>
+        <w:rPr>
+          <w:rFonts w:ascii="Consolas" w:hAnsi="Consolas" w:cs="Consolas"/>
+          <w:sz w:val="20"/>
+          <w:szCs w:val="20"/>
+        </w:rPr>
+      </w:pPr>
+      <w:r>
+        <w:rPr>
+          <w:rFonts w:ascii="Consolas" w:hAnsi="Consolas" w:cs="Consolas"/>
+          <w:color w:val="000000"/>
+          <w:sz w:val="20"/>
+          <w:szCs w:val="20"/>
+        </w:rPr>
+        <w:t xml:space="preserve">  </w:t>
+      </w:r>
+      <w:r>
+        <w:rPr>
+          <w:rFonts w:ascii="Consolas" w:hAnsi="Consolas" w:cs="Consolas"/>
+          <w:b/>
+          <w:bCs/>
+          <w:color w:val="7F0055"/>
+          <w:sz w:val="20"/>
+          <w:szCs w:val="20"/>
+        </w:rPr>
+        <w:t>def</w:t>
+      </w:r>
+      <w:r>
+        <w:rPr>
+          <w:rFonts w:ascii="Consolas" w:hAnsi="Consolas" w:cs="Consolas"/>
+          <w:color w:val="000000"/>
+          <w:sz w:val="20"/>
+          <w:szCs w:val="20"/>
+        </w:rPr>
+        <w:t xml:space="preserve"> </w:t>
+      </w:r>
+      <w:proofErr w:type="gramStart"/>
+      <w:r>
+        <w:rPr>
+          <w:rFonts w:ascii="Consolas" w:hAnsi="Consolas" w:cs="Consolas"/>
+          <w:color w:val="000000"/>
+          <w:sz w:val="20"/>
+          <w:szCs w:val="20"/>
+        </w:rPr>
+        <w:t>copy(</w:t>
+      </w:r>
+      <w:proofErr w:type="gramEnd"/>
+      <w:r>
+        <w:rPr>
+          <w:rFonts w:ascii="Consolas" w:hAnsi="Consolas" w:cs="Consolas"/>
+          <w:color w:val="000000"/>
+          <w:sz w:val="20"/>
+          <w:szCs w:val="20"/>
+        </w:rPr>
+        <w:t>) {</w:t>
+      </w:r>
+    </w:p>
+    <w:p>
+      <w:pPr>
+        <w:autoSpaceDE w:val="0"/>
+        <w:autoSpaceDN w:val="0"/>
+        <w:adjustRightInd w:val="0"/>
+        <w:spacing w:after="0" w:line="240" w:lineRule="auto"/>
+        <w:rPr>
+          <w:rFonts w:ascii="Consolas" w:hAnsi="Consolas" w:cs="Consolas"/>
+          <w:sz w:val="20"/>
+          <w:szCs w:val="20"/>
+        </w:rPr>
+      </w:pPr>
+      <w:r>
+        <w:rPr>
+          <w:rFonts w:ascii="Consolas" w:hAnsi="Consolas" w:cs="Consolas"/>
+          <w:color w:val="000000"/>
+          <w:sz w:val="20"/>
+          <w:szCs w:val="20"/>
+        </w:rPr>
+        <w:t xml:space="preserve">    </w:t>
+      </w:r>
+      <w:r>
+        <w:rPr>
+          <w:rFonts w:ascii="Consolas" w:hAnsi="Consolas" w:cs="Consolas"/>
+          <w:b/>
+          <w:bCs/>
+          <w:color w:val="7F0055"/>
+          <w:sz w:val="20"/>
+          <w:szCs w:val="20"/>
+        </w:rPr>
+        <w:t>def</w:t>
+      </w:r>
+      <w:r>
+        <w:rPr>
+          <w:rFonts w:ascii="Consolas" w:hAnsi="Consolas" w:cs="Consolas"/>
+          <w:color w:val="000000"/>
+          <w:sz w:val="20"/>
+          <w:szCs w:val="20"/>
+        </w:rPr>
+        <w:t xml:space="preserve"> </w:t>
+      </w:r>
+      <w:r>
+        <w:rPr>
+          <w:rFonts w:ascii="Consolas" w:hAnsi="Consolas" w:cs="Consolas"/>
+          <w:color w:val="6A3E3E"/>
+          <w:sz w:val="20"/>
+          <w:szCs w:val="20"/>
+        </w:rPr>
+        <w:t>e</w:t>
+      </w:r>
+      <w:r>
+        <w:rPr>
+          <w:rFonts w:ascii="Consolas" w:hAnsi="Consolas" w:cs="Consolas"/>
+          <w:color w:val="000000"/>
+          <w:sz w:val="20"/>
+          <w:szCs w:val="20"/>
+        </w:rPr>
+        <w:t xml:space="preserve"> = </w:t>
+      </w:r>
+      <w:r>
+        <w:rPr>
+          <w:rFonts w:ascii="Consolas" w:hAnsi="Consolas" w:cs="Consolas"/>
+          <w:b/>
+          <w:bCs/>
+          <w:color w:val="7F0055"/>
+          <w:sz w:val="20"/>
+          <w:szCs w:val="20"/>
+        </w:rPr>
+        <w:t>new</w:t>
+      </w:r>
+      <w:r>
+        <w:rPr>
+          <w:rFonts w:ascii="Consolas" w:hAnsi="Consolas" w:cs="Consolas"/>
+          <w:color w:val="000000"/>
+          <w:sz w:val="20"/>
+          <w:szCs w:val="20"/>
+        </w:rPr>
+        <w:t xml:space="preserve"> </w:t>
+      </w:r>
+      <w:proofErr w:type="spellStart"/>
+      <w:r>
+        <w:rPr>
+          <w:rFonts w:ascii="Consolas" w:hAnsi="Consolas" w:cs="Consolas"/>
+          <w:color w:val="000000"/>
+          <w:sz w:val="20"/>
+          <w:szCs w:val="20"/>
+        </w:rPr>
+        <w:t>EventData</w:t>
+      </w:r>
+      <w:proofErr w:type="spellEnd"/>
+      <w:r>
+        <w:rPr>
+          <w:rFonts w:ascii="Consolas" w:hAnsi="Consolas" w:cs="Consolas"/>
+          <w:color w:val="000000"/>
+          <w:sz w:val="20"/>
+          <w:szCs w:val="20"/>
+        </w:rPr>
+        <w:t xml:space="preserve"> </w:t>
+      </w:r>
+      <w:proofErr w:type="gramStart"/>
+      <w:r>
+        <w:rPr>
+          <w:rFonts w:ascii="Consolas" w:hAnsi="Consolas" w:cs="Consolas"/>
+          <w:color w:val="000000"/>
+          <w:sz w:val="20"/>
+          <w:szCs w:val="20"/>
+        </w:rPr>
+        <w:t xml:space="preserve">( </w:t>
+      </w:r>
+      <w:r>
+        <w:rPr>
+          <w:rFonts w:ascii="Consolas" w:hAnsi="Consolas" w:cs="Consolas"/>
+          <w:color w:val="FF00CC"/>
+          <w:sz w:val="20"/>
+          <w:szCs w:val="20"/>
+        </w:rPr>
+        <w:t>source</w:t>
+      </w:r>
+      <w:proofErr w:type="gramEnd"/>
+      <w:r>
+        <w:rPr>
+          <w:rFonts w:ascii="Consolas" w:hAnsi="Consolas" w:cs="Consolas"/>
+          <w:color w:val="000000"/>
+          <w:sz w:val="20"/>
+          <w:szCs w:val="20"/>
+        </w:rPr>
+        <w:t xml:space="preserve">: </w:t>
+      </w:r>
+      <w:proofErr w:type="spellStart"/>
+      <w:r>
+        <w:rPr>
+          <w:rFonts w:ascii="Consolas" w:hAnsi="Consolas" w:cs="Consolas"/>
+          <w:b/>
+          <w:bCs/>
+          <w:color w:val="7F0055"/>
+          <w:sz w:val="20"/>
+          <w:szCs w:val="20"/>
+        </w:rPr>
+        <w:t>this</w:t>
+      </w:r>
+      <w:r>
+        <w:rPr>
+          <w:rFonts w:ascii="Consolas" w:hAnsi="Consolas" w:cs="Consolas"/>
+          <w:color w:val="000000"/>
+          <w:sz w:val="20"/>
+          <w:szCs w:val="20"/>
+        </w:rPr>
+        <w:t>.</w:t>
+      </w:r>
+      <w:r>
+        <w:rPr>
+          <w:rFonts w:ascii="Consolas" w:hAnsi="Consolas" w:cs="Consolas"/>
+          <w:color w:val="0000C0"/>
+          <w:sz w:val="20"/>
+          <w:szCs w:val="20"/>
+        </w:rPr>
+        <w:t>source</w:t>
+      </w:r>
+      <w:proofErr w:type="spellEnd"/>
+      <w:r>
+        <w:rPr>
+          <w:rFonts w:ascii="Consolas" w:hAnsi="Consolas" w:cs="Consolas"/>
+          <w:color w:val="000000"/>
+          <w:sz w:val="20"/>
+          <w:szCs w:val="20"/>
+        </w:rPr>
+        <w:t xml:space="preserve">, </w:t>
+      </w:r>
+    </w:p>
+    <w:p>
+      <w:pPr>
+        <w:autoSpaceDE w:val="0"/>
+        <w:autoSpaceDN w:val="0"/>
+        <w:adjustRightInd w:val="0"/>
+        <w:spacing w:after="0" w:line="240" w:lineRule="auto"/>
+        <w:rPr>
+          <w:rFonts w:ascii="Consolas" w:hAnsi="Consolas" w:cs="Consolas"/>
+          <w:sz w:val="20"/>
+          <w:szCs w:val="20"/>
+        </w:rPr>
+      </w:pPr>
+      <w:r>
+        <w:rPr>
+          <w:rFonts w:ascii="Consolas" w:hAnsi="Consolas" w:cs="Consolas"/>
+          <w:color w:val="000000"/>
+          <w:sz w:val="20"/>
+          <w:szCs w:val="20"/>
+        </w:rPr>
+        <w:t xml:space="preserve">                            </w:t>
+      </w:r>
+      <w:r>
+        <w:rPr>
+          <w:rFonts w:ascii="Consolas" w:hAnsi="Consolas" w:cs="Consolas"/>
+          <w:color w:val="FF00CC"/>
+          <w:sz w:val="20"/>
+          <w:szCs w:val="20"/>
+        </w:rPr>
+        <w:t>data</w:t>
+      </w:r>
+      <w:r>
+        <w:rPr>
+          <w:rFonts w:ascii="Consolas" w:hAnsi="Consolas" w:cs="Consolas"/>
+          <w:color w:val="000000"/>
+          <w:sz w:val="20"/>
+          <w:szCs w:val="20"/>
+        </w:rPr>
+        <w:t xml:space="preserve">: </w:t>
+      </w:r>
+      <w:proofErr w:type="spellStart"/>
+      <w:r>
+        <w:rPr>
+          <w:rFonts w:ascii="Consolas" w:hAnsi="Consolas" w:cs="Consolas"/>
+          <w:b/>
+          <w:bCs/>
+          <w:color w:val="7F0055"/>
+          <w:sz w:val="20"/>
+          <w:szCs w:val="20"/>
+        </w:rPr>
+        <w:t>this</w:t>
+      </w:r>
+      <w:r>
+        <w:rPr>
+          <w:rFonts w:ascii="Consolas" w:hAnsi="Consolas" w:cs="Consolas"/>
+          <w:color w:val="000000"/>
+          <w:sz w:val="20"/>
+          <w:szCs w:val="20"/>
+        </w:rPr>
+        <w:t>.</w:t>
+      </w:r>
+      <w:r>
+        <w:rPr>
+          <w:rFonts w:ascii="Consolas" w:hAnsi="Consolas" w:cs="Consolas"/>
+          <w:color w:val="0000C0"/>
+          <w:sz w:val="20"/>
+          <w:szCs w:val="20"/>
+        </w:rPr>
+        <w:t>data</w:t>
+      </w:r>
+      <w:proofErr w:type="spellEnd"/>
+      <w:r>
+        <w:rPr>
+          <w:rFonts w:ascii="Consolas" w:hAnsi="Consolas" w:cs="Consolas"/>
+          <w:color w:val="000000"/>
+          <w:sz w:val="20"/>
+          <w:szCs w:val="20"/>
+        </w:rPr>
+        <w:t xml:space="preserve">, </w:t>
+      </w:r>
+    </w:p>
+    <w:p>
+      <w:pPr>
+        <w:autoSpaceDE w:val="0"/>
+        <w:autoSpaceDN w:val="0"/>
+        <w:adjustRightInd w:val="0"/>
+        <w:spacing w:after="0" w:line="240" w:lineRule="auto"/>
+        <w:rPr>
+          <w:rFonts w:ascii="Consolas" w:hAnsi="Consolas" w:cs="Consolas"/>
+          <w:sz w:val="20"/>
+          <w:szCs w:val="20"/>
+        </w:rPr>
+      </w:pPr>
+      <w:r>
+        <w:rPr>
+          <w:rFonts w:ascii="Consolas" w:hAnsi="Consolas" w:cs="Consolas"/>
+          <w:color w:val="000000"/>
+          <w:sz w:val="20"/>
+          <w:szCs w:val="20"/>
+        </w:rPr>
+        <w:t xml:space="preserve">                            </w:t>
+      </w:r>
+      <w:r>
+        <w:rPr>
+          <w:rFonts w:ascii="Consolas" w:hAnsi="Consolas" w:cs="Consolas"/>
+          <w:color w:val="FF00CC"/>
+          <w:sz w:val="20"/>
+          <w:szCs w:val="20"/>
+        </w:rPr>
+        <w:t>missed</w:t>
+      </w:r>
+      <w:r>
+        <w:rPr>
+          <w:rFonts w:ascii="Consolas" w:hAnsi="Consolas" w:cs="Consolas"/>
+          <w:color w:val="000000"/>
+          <w:sz w:val="20"/>
+          <w:szCs w:val="20"/>
+        </w:rPr>
+        <w:t xml:space="preserve">: </w:t>
+      </w:r>
+      <w:proofErr w:type="spellStart"/>
+      <w:proofErr w:type="gramStart"/>
+      <w:r>
+        <w:rPr>
+          <w:rFonts w:ascii="Consolas" w:hAnsi="Consolas" w:cs="Consolas"/>
+          <w:b/>
+          <w:bCs/>
+          <w:color w:val="7F0055"/>
+          <w:sz w:val="20"/>
+          <w:szCs w:val="20"/>
+        </w:rPr>
+        <w:t>this</w:t>
+      </w:r>
+      <w:r>
+        <w:rPr>
+          <w:rFonts w:ascii="Consolas" w:hAnsi="Consolas" w:cs="Consolas"/>
+          <w:color w:val="000000"/>
+          <w:sz w:val="20"/>
+          <w:szCs w:val="20"/>
+        </w:rPr>
+        <w:t>.</w:t>
+      </w:r>
+      <w:r>
+        <w:rPr>
+          <w:rFonts w:ascii="Consolas" w:hAnsi="Consolas" w:cs="Consolas"/>
+          <w:color w:val="0000C0"/>
+          <w:sz w:val="20"/>
+          <w:szCs w:val="20"/>
+        </w:rPr>
+        <w:t>missed</w:t>
+      </w:r>
+      <w:proofErr w:type="spellEnd"/>
+      <w:proofErr w:type="gramEnd"/>
+      <w:r>
+        <w:rPr>
+          <w:rFonts w:ascii="Consolas" w:hAnsi="Consolas" w:cs="Consolas"/>
+          <w:color w:val="000000"/>
+          <w:sz w:val="20"/>
+          <w:szCs w:val="20"/>
+        </w:rPr>
+        <w:t>,</w:t>
+      </w:r>
+    </w:p>
+    <w:p>
+      <w:pPr>
+        <w:autoSpaceDE w:val="0"/>
+        <w:autoSpaceDN w:val="0"/>
+        <w:adjustRightInd w:val="0"/>
+        <w:spacing w:after="0" w:line="240" w:lineRule="auto"/>
+        <w:rPr>
+          <w:rFonts w:ascii="Consolas" w:hAnsi="Consolas" w:cs="Consolas"/>
+          <w:sz w:val="20"/>
+          <w:szCs w:val="20"/>
+        </w:rPr>
+      </w:pPr>
+      <w:r>
+        <w:rPr>
+          <w:rFonts w:ascii="Consolas" w:hAnsi="Consolas" w:cs="Consolas"/>
+          <w:color w:val="000000"/>
+          <w:sz w:val="20"/>
+          <w:szCs w:val="20"/>
+        </w:rPr>
+        <w:tab/>
+      </w:r>
+      <w:r>
+        <w:rPr>
+          <w:rFonts w:ascii="Consolas" w:hAnsi="Consolas" w:cs="Consolas"/>
+          <w:color w:val="000000"/>
+          <w:sz w:val="20"/>
+          <w:szCs w:val="20"/>
+        </w:rPr>
+        <w:tab/>
+      </w:r>
+      <w:r>
+        <w:rPr>
+          <w:rFonts w:ascii="Consolas" w:hAnsi="Consolas" w:cs="Consolas"/>
+          <w:color w:val="000000"/>
+          <w:sz w:val="20"/>
+          <w:szCs w:val="20"/>
+        </w:rPr>
+        <w:tab/>
+      </w:r>
+      <w:r>
+        <w:rPr>
+          <w:rFonts w:ascii="Consolas" w:hAnsi="Consolas" w:cs="Consolas"/>
+          <w:color w:val="000000"/>
+          <w:sz w:val="20"/>
+          <w:szCs w:val="20"/>
+        </w:rPr>
+        <w:tab/>
+      </w:r>
+      <w:r>
+        <w:rPr>
+          <w:rFonts w:ascii="Consolas" w:hAnsi="Consolas" w:cs="Consolas"/>
+          <w:color w:val="000000"/>
+          <w:sz w:val="20"/>
+          <w:szCs w:val="20"/>
+        </w:rPr>
+        <w:tab/>
+      </w:r>
+      <w:r>
+        <w:rPr>
+          <w:rFonts w:ascii="Consolas" w:hAnsi="Consolas" w:cs="Consolas"/>
+          <w:color w:val="000000"/>
+          <w:sz w:val="20"/>
+          <w:szCs w:val="20"/>
+        </w:rPr>
+        <w:tab/>
+      </w:r>
+      <w:r>
+        <w:rPr>
+          <w:rFonts w:ascii="Consolas" w:hAnsi="Consolas" w:cs="Consolas"/>
+          <w:color w:val="000000"/>
+          <w:sz w:val="20"/>
+          <w:szCs w:val="20"/>
+        </w:rPr>
+        <w:tab/>
+      </w:r>
+      <w:proofErr w:type="spellStart"/>
+      <w:r>
+        <w:rPr>
+          <w:rFonts w:ascii="Consolas" w:hAnsi="Consolas" w:cs="Consolas"/>
+          <w:color w:val="FF00CC"/>
+          <w:sz w:val="20"/>
+          <w:szCs w:val="20"/>
+        </w:rPr>
+        <w:t>prev</w:t>
+      </w:r>
+      <w:proofErr w:type="spellEnd"/>
+      <w:r>
+        <w:rPr>
+          <w:rFonts w:ascii="Consolas" w:hAnsi="Consolas" w:cs="Consolas"/>
+          <w:color w:val="000000"/>
+          <w:sz w:val="20"/>
+          <w:szCs w:val="20"/>
+        </w:rPr>
+        <w:t xml:space="preserve">: </w:t>
+      </w:r>
+      <w:proofErr w:type="spellStart"/>
+      <w:proofErr w:type="gramStart"/>
+      <w:r>
+        <w:rPr>
+          <w:rFonts w:ascii="Consolas" w:hAnsi="Consolas" w:cs="Consolas"/>
+          <w:b/>
+          <w:bCs/>
+          <w:color w:val="7F0055"/>
+          <w:sz w:val="20"/>
+          <w:szCs w:val="20"/>
+        </w:rPr>
+        <w:t>this</w:t>
+      </w:r>
+      <w:r>
+        <w:rPr>
+          <w:rFonts w:ascii="Consolas" w:hAnsi="Consolas" w:cs="Consolas"/>
+          <w:color w:val="000000"/>
+          <w:sz w:val="20"/>
+          <w:szCs w:val="20"/>
+        </w:rPr>
+        <w:t>.</w:t>
+      </w:r>
+      <w:r>
+        <w:rPr>
+          <w:rFonts w:ascii="Consolas" w:hAnsi="Consolas" w:cs="Consolas"/>
+          <w:color w:val="0000C0"/>
+          <w:sz w:val="20"/>
+          <w:szCs w:val="20"/>
+        </w:rPr>
+        <w:t>prev</w:t>
+      </w:r>
+      <w:proofErr w:type="spellEnd"/>
+      <w:proofErr w:type="gramEnd"/>
+      <w:r>
+        <w:rPr>
+          <w:rFonts w:ascii="Consolas" w:hAnsi="Consolas" w:cs="Consolas"/>
+          <w:color w:val="000000"/>
+          <w:sz w:val="20"/>
+          <w:szCs w:val="20"/>
+        </w:rPr>
+        <w:t xml:space="preserve"> )</w:t>
+      </w:r>
+    </w:p>
+    <w:p>
+      <w:pPr>
+        <w:autoSpaceDE w:val="0"/>
+        <w:autoSpaceDN w:val="0"/>
+        <w:adjustRightInd w:val="0"/>
+        <w:spacing w:after="0" w:line="240" w:lineRule="auto"/>
+        <w:rPr>
+          <w:rFonts w:ascii="Consolas" w:hAnsi="Consolas" w:cs="Consolas"/>
+          <w:sz w:val="20"/>
+          <w:szCs w:val="20"/>
+        </w:rPr>
+      </w:pPr>
+      <w:r>
+        <w:rPr>
+          <w:rFonts w:ascii="Consolas" w:hAnsi="Consolas" w:cs="Consolas"/>
+          <w:color w:val="000000"/>
+          <w:sz w:val="20"/>
+          <w:szCs w:val="20"/>
+        </w:rPr>
+        <w:t xml:space="preserve">    </w:t>
+      </w:r>
+      <w:r>
+        <w:rPr>
+          <w:rFonts w:ascii="Consolas" w:hAnsi="Consolas" w:cs="Consolas"/>
+          <w:b/>
+          <w:bCs/>
+          <w:color w:val="7F0055"/>
+          <w:sz w:val="20"/>
+          <w:szCs w:val="20"/>
+        </w:rPr>
+        <w:t>return</w:t>
+      </w:r>
+      <w:r>
+        <w:rPr>
+          <w:rFonts w:ascii="Consolas" w:hAnsi="Consolas" w:cs="Consolas"/>
+          <w:color w:val="000000"/>
+          <w:sz w:val="20"/>
+          <w:szCs w:val="20"/>
+        </w:rPr>
+        <w:t xml:space="preserve"> </w:t>
+      </w:r>
+      <w:r>
+        <w:rPr>
+          <w:rFonts w:ascii="Consolas" w:hAnsi="Consolas" w:cs="Consolas"/>
+          <w:color w:val="6A3E3E"/>
+          <w:sz w:val="20"/>
+          <w:szCs w:val="20"/>
+        </w:rPr>
+        <w:t>e</w:t>
+      </w:r>
+    </w:p>
+    <w:p>
+      <w:pPr>
+        <w:autoSpaceDE w:val="0"/>
+        <w:autoSpaceDN w:val="0"/>
+        <w:adjustRightInd w:val="0"/>
+        <w:spacing w:after="0" w:line="240" w:lineRule="auto"/>
+        <w:rPr>
+          <w:rFonts w:ascii="Consolas" w:hAnsi="Consolas" w:cs="Consolas"/>
+          <w:sz w:val="20"/>
+          <w:szCs w:val="20"/>
+        </w:rPr>
+      </w:pPr>
+      <w:r>
+        <w:rPr>
+          <w:rFonts w:ascii="Consolas" w:hAnsi="Consolas" w:cs="Consolas"/>
+          <w:color w:val="000000"/>
+          <w:sz w:val="20"/>
+          <w:szCs w:val="20"/>
+        </w:rPr>
+        <w:t xml:space="preserve">  }  </w:t>
+      </w:r>
+    </w:p>
+    <w:p>
+      <w:pPr>
+        <w:autoSpaceDE w:val="0"/>
+        <w:autoSpaceDN w:val="0"/>
+        <w:adjustRightInd w:val="0"/>
+        <w:spacing w:after="0" w:line="240" w:lineRule="auto"/>
+        <w:rPr>
+          <w:rFonts w:ascii="Consolas" w:hAnsi="Consolas" w:cs="Consolas"/>
+          <w:sz w:val="20"/>
+          <w:szCs w:val="20"/>
+        </w:rPr>
+      </w:pPr>
+      <w:r>
+        <w:rPr>
+          <w:rFonts w:ascii="Consolas" w:hAnsi="Consolas" w:cs="Consolas"/>
+          <w:color w:val="000000"/>
+          <w:sz w:val="20"/>
+          <w:szCs w:val="20"/>
+        </w:rPr>
+        <w:t xml:space="preserve">  </w:t>
+      </w:r>
+    </w:p>
+    <w:p>
+      <w:pPr>
+        <w:autoSpaceDE w:val="0"/>
+        <w:autoSpaceDN w:val="0"/>
+        <w:adjustRightInd w:val="0"/>
+        <w:spacing w:after="0" w:line="240" w:lineRule="auto"/>
+        <w:rPr>
+          <w:rFonts w:ascii="Consolas" w:hAnsi="Consolas" w:cs="Consolas"/>
+          <w:sz w:val="20"/>
+          <w:szCs w:val="20"/>
+        </w:rPr>
+      </w:pPr>
+      <w:r>
+        <w:rPr>
+          <w:rFonts w:ascii="Consolas" w:hAnsi="Consolas" w:cs="Consolas"/>
+          <w:color w:val="000000"/>
+          <w:sz w:val="20"/>
+          <w:szCs w:val="20"/>
+        </w:rPr>
+        <w:t xml:space="preserve">  </w:t>
+      </w:r>
+      <w:r>
+        <w:rPr>
+          <w:rFonts w:ascii="Consolas" w:hAnsi="Consolas" w:cs="Consolas"/>
+          <w:b/>
+          <w:bCs/>
+          <w:color w:val="7F0055"/>
+          <w:sz w:val="20"/>
+          <w:szCs w:val="20"/>
+        </w:rPr>
+        <w:t>def</w:t>
+      </w:r>
+      <w:r>
+        <w:rPr>
+          <w:rFonts w:ascii="Consolas" w:hAnsi="Consolas" w:cs="Consolas"/>
+          <w:color w:val="000000"/>
+          <w:sz w:val="20"/>
+          <w:szCs w:val="20"/>
+        </w:rPr>
+        <w:t xml:space="preserve"> String </w:t>
+      </w:r>
+      <w:proofErr w:type="spellStart"/>
+      <w:proofErr w:type="gramStart"/>
+      <w:r>
+        <w:rPr>
+          <w:rFonts w:ascii="Consolas" w:hAnsi="Consolas" w:cs="Consolas"/>
+          <w:color w:val="000000"/>
+          <w:sz w:val="20"/>
+          <w:szCs w:val="20"/>
+        </w:rPr>
+        <w:t>toString</w:t>
+      </w:r>
+      <w:proofErr w:type="spellEnd"/>
+      <w:r>
+        <w:rPr>
+          <w:rFonts w:ascii="Consolas" w:hAnsi="Consolas" w:cs="Consolas"/>
+          <w:color w:val="000000"/>
+          <w:sz w:val="20"/>
+          <w:szCs w:val="20"/>
+        </w:rPr>
+        <w:t>(</w:t>
+      </w:r>
+      <w:proofErr w:type="gramEnd"/>
+      <w:r>
+        <w:rPr>
+          <w:rFonts w:ascii="Consolas" w:hAnsi="Consolas" w:cs="Consolas"/>
+          <w:color w:val="000000"/>
+          <w:sz w:val="20"/>
+          <w:szCs w:val="20"/>
+        </w:rPr>
+        <w:t>) {</w:t>
+      </w:r>
+    </w:p>
+    <w:p>
+      <w:pPr>
+        <w:autoSpaceDE w:val="0"/>
+        <w:autoSpaceDN w:val="0"/>
+        <w:adjustRightInd w:val="0"/>
+        <w:spacing w:after="0" w:line="240" w:lineRule="auto"/>
+        <w:rPr>
+          <w:rFonts w:ascii="Consolas" w:hAnsi="Consolas" w:cs="Consolas"/>
+          <w:sz w:val="20"/>
+          <w:szCs w:val="20"/>
+        </w:rPr>
+      </w:pPr>
+      <w:r>
+        <w:rPr>
+          <w:rFonts w:ascii="Consolas" w:hAnsi="Consolas" w:cs="Consolas"/>
+          <w:color w:val="000000"/>
+          <w:sz w:val="20"/>
+          <w:szCs w:val="20"/>
+        </w:rPr>
+        <w:t xml:space="preserve">    </w:t>
+      </w:r>
+      <w:r>
+        <w:rPr>
+          <w:rFonts w:ascii="Consolas" w:hAnsi="Consolas" w:cs="Consolas"/>
+          <w:b/>
+          <w:bCs/>
+          <w:color w:val="7F0055"/>
+          <w:sz w:val="20"/>
+          <w:szCs w:val="20"/>
+        </w:rPr>
+        <w:t>def</w:t>
+      </w:r>
+      <w:r>
+        <w:rPr>
+          <w:rFonts w:ascii="Consolas" w:hAnsi="Consolas" w:cs="Consolas"/>
+          <w:color w:val="000000"/>
+          <w:sz w:val="20"/>
+          <w:szCs w:val="20"/>
+        </w:rPr>
+        <w:t xml:space="preserve"> </w:t>
+      </w:r>
+      <w:r>
+        <w:rPr>
+          <w:rFonts w:ascii="Consolas" w:hAnsi="Consolas" w:cs="Consolas"/>
+          <w:color w:val="6A3E3E"/>
+          <w:sz w:val="20"/>
+          <w:szCs w:val="20"/>
+        </w:rPr>
+        <w:t>s</w:t>
+      </w:r>
+      <w:r>
+        <w:rPr>
+          <w:rFonts w:ascii="Consolas" w:hAnsi="Consolas" w:cs="Consolas"/>
+          <w:color w:val="000000"/>
+          <w:sz w:val="20"/>
+          <w:szCs w:val="20"/>
+        </w:rPr>
+        <w:t xml:space="preserve"> = </w:t>
+      </w:r>
+      <w:r>
+        <w:rPr>
+          <w:rFonts w:ascii="Consolas" w:hAnsi="Consolas" w:cs="Consolas"/>
+          <w:color w:val="FF00CC"/>
+          <w:sz w:val="20"/>
+          <w:szCs w:val="20"/>
+        </w:rPr>
+        <w:t>"</w:t>
+      </w:r>
+      <w:proofErr w:type="spellStart"/>
+      <w:r>
+        <w:rPr>
+          <w:rFonts w:ascii="Consolas" w:hAnsi="Consolas" w:cs="Consolas"/>
+          <w:color w:val="FF00CC"/>
+          <w:sz w:val="20"/>
+          <w:szCs w:val="20"/>
+        </w:rPr>
+        <w:t>EventData</w:t>
+      </w:r>
+      <w:proofErr w:type="spellEnd"/>
+      <w:r>
+        <w:rPr>
+          <w:rFonts w:ascii="Consolas" w:hAnsi="Consolas" w:cs="Consolas"/>
+          <w:color w:val="FF00CC"/>
+          <w:sz w:val="20"/>
+          <w:szCs w:val="20"/>
+        </w:rPr>
+        <w:t xml:space="preserve"> -&gt; [source: "</w:t>
+      </w:r>
+    </w:p>
+    <w:p>
+      <w:pPr>
+        <w:autoSpaceDE w:val="0"/>
+        <w:autoSpaceDN w:val="0"/>
+        <w:adjustRightInd w:val="0"/>
+        <w:spacing w:after="0" w:line="240" w:lineRule="auto"/>
+        <w:rPr>
+          <w:rFonts w:ascii="Consolas" w:hAnsi="Consolas" w:cs="Consolas"/>
+          <w:sz w:val="20"/>
+          <w:szCs w:val="20"/>
+        </w:rPr>
+      </w:pPr>
+      <w:r>
+        <w:rPr>
+          <w:rFonts w:ascii="Consolas" w:hAnsi="Consolas" w:cs="Consolas"/>
+          <w:color w:val="000000"/>
+          <w:sz w:val="20"/>
+          <w:szCs w:val="20"/>
+        </w:rPr>
+        <w:t xml:space="preserve">    </w:t>
+      </w:r>
+      <w:r>
+        <w:rPr>
+          <w:rFonts w:ascii="Consolas" w:hAnsi="Consolas" w:cs="Consolas"/>
+          <w:color w:val="6A3E3E"/>
+          <w:sz w:val="20"/>
+          <w:szCs w:val="20"/>
+        </w:rPr>
+        <w:t>s</w:t>
+      </w:r>
+      <w:r>
+        <w:rPr>
+          <w:rFonts w:ascii="Consolas" w:hAnsi="Consolas" w:cs="Consolas"/>
+          <w:color w:val="000000"/>
+          <w:sz w:val="20"/>
+          <w:szCs w:val="20"/>
+        </w:rPr>
+        <w:t xml:space="preserve"> = </w:t>
+      </w:r>
+      <w:r>
+        <w:rPr>
+          <w:rFonts w:ascii="Consolas" w:hAnsi="Consolas" w:cs="Consolas"/>
+          <w:color w:val="6A3E3E"/>
+          <w:sz w:val="20"/>
+          <w:szCs w:val="20"/>
+        </w:rPr>
+        <w:t>s</w:t>
+      </w:r>
+      <w:r>
+        <w:rPr>
+          <w:rFonts w:ascii="Consolas" w:hAnsi="Consolas" w:cs="Consolas"/>
+          <w:color w:val="000000"/>
+          <w:sz w:val="20"/>
+          <w:szCs w:val="20"/>
+        </w:rPr>
+        <w:t xml:space="preserve"> + </w:t>
+      </w:r>
+      <w:r>
+        <w:rPr>
+          <w:rFonts w:ascii="Consolas" w:hAnsi="Consolas" w:cs="Consolas"/>
+          <w:color w:val="0000C0"/>
+          <w:sz w:val="20"/>
+          <w:szCs w:val="20"/>
+        </w:rPr>
+        <w:t>source</w:t>
+      </w:r>
+      <w:r>
+        <w:rPr>
+          <w:rFonts w:ascii="Consolas" w:hAnsi="Consolas" w:cs="Consolas"/>
+          <w:color w:val="000000"/>
+          <w:sz w:val="20"/>
+          <w:szCs w:val="20"/>
+        </w:rPr>
+        <w:t xml:space="preserve"> + </w:t>
+      </w:r>
+      <w:r>
+        <w:rPr>
+          <w:rFonts w:ascii="Consolas" w:hAnsi="Consolas" w:cs="Consolas"/>
+          <w:color w:val="FF00CC"/>
+          <w:sz w:val="20"/>
+          <w:szCs w:val="20"/>
+        </w:rPr>
+        <w:t>", data: "</w:t>
+      </w:r>
+    </w:p>
+    <w:p>
+      <w:pPr>
+        <w:autoSpaceDE w:val="0"/>
+        <w:autoSpaceDN w:val="0"/>
+        <w:adjustRightInd w:val="0"/>
+        <w:spacing w:after="0" w:line="240" w:lineRule="auto"/>
+        <w:rPr>
+          <w:rFonts w:ascii="Consolas" w:hAnsi="Consolas" w:cs="Consolas"/>
+          <w:sz w:val="20"/>
+          <w:szCs w:val="20"/>
+        </w:rPr>
+      </w:pPr>
+      <w:r>
+        <w:rPr>
+          <w:rFonts w:ascii="Consolas" w:hAnsi="Consolas" w:cs="Consolas"/>
+          <w:color w:val="000000"/>
+          <w:sz w:val="20"/>
+          <w:szCs w:val="20"/>
+        </w:rPr>
+        <w:t xml:space="preserve">    </w:t>
+      </w:r>
+      <w:r>
+        <w:rPr>
+          <w:rFonts w:ascii="Consolas" w:hAnsi="Consolas" w:cs="Consolas"/>
+          <w:color w:val="6A3E3E"/>
+          <w:sz w:val="20"/>
+          <w:szCs w:val="20"/>
+        </w:rPr>
+        <w:t>s</w:t>
+      </w:r>
+      <w:r>
+        <w:rPr>
+          <w:rFonts w:ascii="Consolas" w:hAnsi="Consolas" w:cs="Consolas"/>
+          <w:color w:val="000000"/>
+          <w:sz w:val="20"/>
+          <w:szCs w:val="20"/>
+        </w:rPr>
+        <w:t xml:space="preserve"> = </w:t>
+      </w:r>
+      <w:r>
+        <w:rPr>
+          <w:rFonts w:ascii="Consolas" w:hAnsi="Consolas" w:cs="Consolas"/>
+          <w:color w:val="6A3E3E"/>
+          <w:sz w:val="20"/>
+          <w:szCs w:val="20"/>
+        </w:rPr>
+        <w:t>s</w:t>
+      </w:r>
+      <w:r>
+        <w:rPr>
+          <w:rFonts w:ascii="Consolas" w:hAnsi="Consolas" w:cs="Consolas"/>
+          <w:color w:val="000000"/>
+          <w:sz w:val="20"/>
+          <w:szCs w:val="20"/>
+        </w:rPr>
+        <w:t xml:space="preserve"> + </w:t>
+      </w:r>
+      <w:r>
+        <w:rPr>
+          <w:rFonts w:ascii="Consolas" w:hAnsi="Consolas" w:cs="Consolas"/>
+          <w:color w:val="0000C0"/>
+          <w:sz w:val="20"/>
+          <w:szCs w:val="20"/>
+        </w:rPr>
+        <w:t>data</w:t>
+      </w:r>
+      <w:r>
+        <w:rPr>
+          <w:rFonts w:ascii="Consolas" w:hAnsi="Consolas" w:cs="Consolas"/>
+          <w:color w:val="000000"/>
+          <w:sz w:val="20"/>
+          <w:szCs w:val="20"/>
+        </w:rPr>
+        <w:t xml:space="preserve"> + </w:t>
+      </w:r>
+      <w:r>
+        <w:rPr>
+          <w:rFonts w:ascii="Consolas" w:hAnsi="Consolas" w:cs="Consolas"/>
+          <w:color w:val="FF00CC"/>
+          <w:sz w:val="20"/>
+          <w:szCs w:val="20"/>
+        </w:rPr>
+        <w:t>", missed: "</w:t>
+      </w:r>
+      <w:r>
+        <w:rPr>
+          <w:rFonts w:ascii="Consolas" w:hAnsi="Consolas" w:cs="Consolas"/>
+          <w:color w:val="000000"/>
+          <w:sz w:val="20"/>
+          <w:szCs w:val="20"/>
+        </w:rPr>
+        <w:t xml:space="preserve"> </w:t>
+      </w:r>
+    </w:p>
+    <w:p>
+      <w:pPr>
+        <w:autoSpaceDE w:val="0"/>
+        <w:autoSpaceDN w:val="0"/>
+        <w:adjustRightInd w:val="0"/>
+        <w:spacing w:after="0" w:line="240" w:lineRule="auto"/>
+        <w:rPr>
+          <w:rFonts w:ascii="Consolas" w:hAnsi="Consolas" w:cs="Consolas"/>
+          <w:sz w:val="20"/>
+          <w:szCs w:val="20"/>
+        </w:rPr>
+      </w:pPr>
+      <w:r>
+        <w:rPr>
+          <w:rFonts w:ascii="Consolas" w:hAnsi="Consolas" w:cs="Consolas"/>
+          <w:color w:val="000000"/>
+          <w:sz w:val="20"/>
+          <w:szCs w:val="20"/>
+        </w:rPr>
+        <w:t xml:space="preserve">    </w:t>
+      </w:r>
+      <w:r>
+        <w:rPr>
+          <w:rFonts w:ascii="Consolas" w:hAnsi="Consolas" w:cs="Consolas"/>
+          <w:color w:val="6A3E3E"/>
+          <w:sz w:val="20"/>
+          <w:szCs w:val="20"/>
+        </w:rPr>
+        <w:t>s</w:t>
+      </w:r>
+      <w:r>
+        <w:rPr>
+          <w:rFonts w:ascii="Consolas" w:hAnsi="Consolas" w:cs="Consolas"/>
+          <w:color w:val="000000"/>
+          <w:sz w:val="20"/>
+          <w:szCs w:val="20"/>
+        </w:rPr>
+        <w:t xml:space="preserve"> = </w:t>
+      </w:r>
+      <w:r>
+        <w:rPr>
+          <w:rFonts w:ascii="Consolas" w:hAnsi="Consolas" w:cs="Consolas"/>
+          <w:color w:val="6A3E3E"/>
+          <w:sz w:val="20"/>
+          <w:szCs w:val="20"/>
+        </w:rPr>
+        <w:t>s</w:t>
+      </w:r>
+      <w:r>
+        <w:rPr>
+          <w:rFonts w:ascii="Consolas" w:hAnsi="Consolas" w:cs="Consolas"/>
+          <w:color w:val="000000"/>
+          <w:sz w:val="20"/>
+          <w:szCs w:val="20"/>
+        </w:rPr>
+        <w:t xml:space="preserve"> + </w:t>
+      </w:r>
+      <w:r>
+        <w:rPr>
+          <w:rFonts w:ascii="Consolas" w:hAnsi="Consolas" w:cs="Consolas"/>
+          <w:color w:val="0000C0"/>
+          <w:sz w:val="20"/>
+          <w:szCs w:val="20"/>
+        </w:rPr>
+        <w:t>missed</w:t>
+      </w:r>
+      <w:r>
+        <w:rPr>
+          <w:rFonts w:ascii="Consolas" w:hAnsi="Consolas" w:cs="Consolas"/>
+          <w:color w:val="000000"/>
+          <w:sz w:val="20"/>
+          <w:szCs w:val="20"/>
+        </w:rPr>
+        <w:t xml:space="preserve"> + </w:t>
+      </w:r>
+      <w:r>
+        <w:rPr>
+          <w:rFonts w:ascii="Consolas" w:hAnsi="Consolas" w:cs="Consolas"/>
+          <w:color w:val="FF00CC"/>
+          <w:sz w:val="20"/>
+          <w:szCs w:val="20"/>
+        </w:rPr>
+        <w:t>"]"</w:t>
+      </w:r>
+    </w:p>
+    <w:p>
+      <w:pPr>
+        <w:autoSpaceDE w:val="0"/>
+        <w:autoSpaceDN w:val="0"/>
+        <w:adjustRightInd w:val="0"/>
+        <w:spacing w:after="0" w:line="240" w:lineRule="auto"/>
+        <w:rPr>
+          <w:rFonts w:ascii="Consolas" w:hAnsi="Consolas" w:cs="Consolas"/>
+          <w:sz w:val="20"/>
+          <w:szCs w:val="20"/>
+        </w:rPr>
+      </w:pPr>
+      <w:r>
+        <w:rPr>
+          <w:rFonts w:ascii="Consolas" w:hAnsi="Consolas" w:cs="Consolas"/>
+          <w:color w:val="000000"/>
+          <w:sz w:val="20"/>
+          <w:szCs w:val="20"/>
+        </w:rPr>
+        <w:t xml:space="preserve">    </w:t>
+      </w:r>
+      <w:r>
+        <w:rPr>
+          <w:rFonts w:ascii="Consolas" w:hAnsi="Consolas" w:cs="Consolas"/>
+          <w:b/>
+          <w:bCs/>
+          <w:color w:val="7F0055"/>
+          <w:sz w:val="20"/>
+          <w:szCs w:val="20"/>
+        </w:rPr>
+        <w:t>return</w:t>
+      </w:r>
+      <w:r>
+        <w:rPr>
+          <w:rFonts w:ascii="Consolas" w:hAnsi="Consolas" w:cs="Consolas"/>
+          <w:color w:val="000000"/>
+          <w:sz w:val="20"/>
+          <w:szCs w:val="20"/>
+        </w:rPr>
+        <w:t xml:space="preserve"> </w:t>
+      </w:r>
+      <w:r>
+        <w:rPr>
+          <w:rFonts w:ascii="Consolas" w:hAnsi="Consolas" w:cs="Consolas"/>
+          <w:color w:val="6A3E3E"/>
+          <w:sz w:val="20"/>
+          <w:szCs w:val="20"/>
+        </w:rPr>
+        <w:t>s</w:t>
+      </w:r>
+    </w:p>
+    <w:p>
+      <w:pPr>
+        <w:autoSpaceDE w:val="0"/>
+        <w:autoSpaceDN w:val="0"/>
+        <w:adjustRightInd w:val="0"/>
+        <w:spacing w:after="0" w:line="240" w:lineRule="auto"/>
+        <w:rPr>
+          <w:rFonts w:ascii="Consolas" w:hAnsi="Consolas" w:cs="Consolas"/>
+          <w:sz w:val="20"/>
+          <w:szCs w:val="20"/>
+        </w:rPr>
+      </w:pPr>
+      <w:r>
+        <w:rPr>
+          <w:rFonts w:ascii="Consolas" w:hAnsi="Consolas" w:cs="Consolas"/>
+          <w:color w:val="000000"/>
+          <w:sz w:val="20"/>
+          <w:szCs w:val="20"/>
+        </w:rPr>
+        <w:t xml:space="preserve">  }   </w:t>
+      </w:r>
+    </w:p>
+    <w:p>
+      <w:pPr>
+        <w:autoSpaceDE w:val="0"/>
+        <w:autoSpaceDN w:val="0"/>
+        <w:adjustRightInd w:val="0"/>
+        <w:spacing w:after="0" w:line="240" w:lineRule="auto"/>
+        <w:rPr>
+          <w:rFonts w:ascii="Consolas" w:hAnsi="Consolas" w:cs="Consolas"/>
+          <w:sz w:val="20"/>
+          <w:szCs w:val="20"/>
+        </w:rPr>
+      </w:pPr>
+      <w:r>
+        <w:rPr>
+          <w:rFonts w:ascii="Consolas" w:hAnsi="Consolas" w:cs="Consolas"/>
+          <w:color w:val="000000"/>
+          <w:sz w:val="20"/>
+          <w:szCs w:val="20"/>
+        </w:rPr>
+        <w:t xml:space="preserve">    </w:t>
+      </w:r>
+    </w:p>
+    <w:p>
+      <w:pPr>
+        <w:rPr>
+          <w:rFonts w:ascii="Consolas" w:hAnsi="Consolas" w:cs="Consolas"/>
+          <w:color w:val="000000"/>
+          <w:sz w:val="20"/>
+          <w:szCs w:val="20"/>
+        </w:rPr>
+      </w:pPr>
+      <w:r>
+        <w:rPr>
+          <w:rFonts w:ascii="Consolas" w:hAnsi="Consolas" w:cs="Consolas"/>
+          <w:color w:val="000000"/>
+          <w:sz w:val="20"/>
+          <w:szCs w:val="20"/>
+        </w:rPr>
+        <w:t>}</w:t>
+      </w:r>
+    </w:p>
+    <w:p>
+      <w:pPr>
+        <w:rPr>
+          <w:u w:val="single"/>
+        </w:rPr>
+      </w:pPr>
+    </w:p>
+    <w:p>
+      <w:pPr>
+        <w:rPr>
+          <w:u w:val="single"/>
+        </w:rPr>
+      </w:pPr>
+    </w:p>
+    <w:p>
+      <w:pPr>
+        <w:rPr>
+          <w:u w:val="single"/>
+        </w:rPr>
+      </w:pPr>
+    </w:p>
+    <w:p>
+      <w:pPr>
+        <w:rPr>
+          <w:u w:val="single"/>
+        </w:rPr>
+      </w:pPr>
+    </w:p>
+    <w:p>
+      <w:pPr>
+        <w:rPr>
+          <w:u w:val="single"/>
+        </w:rPr>
+      </w:pPr>
+      <w:r>
+        <w:rPr>
+          <w:u w:val="single"/>
+        </w:rPr>
+        <w:lastRenderedPageBreak/>
+        <w:t>Pipeline Diagram:</w:t>
+      </w:r>
+    </w:p>
+    <w:p>
+      <w:r>
+        <w:rPr>
+          <w:noProof/>
+        </w:rPr>
+        <w:drawing>
+          <wp:inline distT="0" distB="0" distL="0" distR="0" wp14:anchorId="215C26F4" wp14:editId="5DAC83CF">
+            <wp:extent cx="2686050" cy="5067300"/>
+            <wp:effectExtent l="0" t="0" r="0" b="0"/>
+            <wp:docPr id="18" name="Picture 18"/>
+            <wp:cNvGraphicFramePr>
+              <a:graphicFrameLocks xmlns:a="http://schemas.openxmlformats.org/drawingml/2006/main" noChangeAspect="1"/>
+            </wp:cNvGraphicFramePr>
+            <a:graphic xmlns:a="http://schemas.openxmlformats.org/drawingml/2006/main">
+              <a:graphicData uri="http://schemas.openxmlformats.org/drawingml/2006/picture">
+                <pic:pic xmlns:pic="http://schemas.openxmlformats.org/drawingml/2006/picture">
+                  <pic:nvPicPr>
+                    <pic:cNvPr id="0" name="Picture 1"/>
+                    <pic:cNvPicPr>
+                      <a:picLocks noChangeAspect="1" noChangeArrowheads="1"/>
+                    </pic:cNvPicPr>
+                  </pic:nvPicPr>
+                  <pic:blipFill>
+                    <a:blip r:embed="rId21">
+                      <a:extLst>
+                        <a:ext uri="{28A0092B-C50C-407E-A947-70E740481C1C}">
+                          <a14:useLocalDpi xmlns:a14="http://schemas.microsoft.com/office/drawing/2010/main" val="0"/>
+                        </a:ext>
+                      </a:extLst>
+                    </a:blip>
+                    <a:srcRect/>
+                    <a:stretch>
+                      <a:fillRect/>
+                    </a:stretch>
+                  </pic:blipFill>
+                  <pic:spPr bwMode="auto">
+                    <a:xfrm>
+                      <a:off x="0" y="0"/>
+                      <a:ext cx="2686050" cy="5067300"/>
+                    </a:xfrm>
+                    <a:prstGeom prst="rect">
+                      <a:avLst/>
+                    </a:prstGeom>
+                    <a:noFill/>
+                    <a:ln>
+                      <a:noFill/>
+                    </a:ln>
+                  </pic:spPr>
+                </pic:pic>
+              </a:graphicData>
+            </a:graphic>
+          </wp:inline>
+        </w:drawing>
+      </w:r>
+    </w:p>
+    <w:p>
+      <w:pPr>
+        <w:rPr>
+          <w:u w:val="single"/>
+        </w:rPr>
+      </w:pPr>
+    </w:p>
+    <w:p>
+      <w:pPr>
+        <w:rPr>
+          <w:u w:val="single"/>
+        </w:rPr>
+      </w:pPr>
+    </w:p>
+    <w:p>
+      <w:pPr>
+        <w:rPr>
+          <w:u w:val="single"/>
+        </w:rPr>
+      </w:pPr>
+    </w:p>
+    <w:p>
+      <w:pPr>
+        <w:rPr>
+          <w:u w:val="single"/>
+        </w:rPr>
+      </w:pPr>
+    </w:p>
+    <w:p>
+      <w:pPr>
+        <w:rPr>
+          <w:u w:val="single"/>
+        </w:rPr>
+      </w:pPr>
+    </w:p>
+    <w:p>
+      <w:pPr>
+        <w:rPr>
+          <w:u w:val="single"/>
+        </w:rPr>
+      </w:pPr>
+    </w:p>
+    <w:p>
+      <w:pPr>
+        <w:rPr>
+          <w:u w:val="single"/>
+        </w:rPr>
+      </w:pPr>
+    </w:p>
+    <w:p>
+      <w:pPr>
+        <w:rPr>
+          <w:u w:val="single"/>
+        </w:rPr>
+      </w:pPr>
+    </w:p>
+    <w:p>
+      <w:pPr>
+        <w:rPr>
+          <w:u w:val="single"/>
+        </w:rPr>
+      </w:pPr>
+    </w:p>
+    <w:p>
+      <w:pPr>
+        <w:rPr>
+          <w:u w:val="single"/>
+        </w:rPr>
+      </w:pPr>
+    </w:p>
+    <w:p>
+      <w:pPr>
+        <w:rPr>
+          <w:u w:val="single"/>
+        </w:rPr>
+      </w:pPr>
+    </w:p>
+    <w:p>
+      <w:pPr>
+        <w:rPr>
+          <w:u w:val="single"/>
+        </w:rPr>
+      </w:pPr>
+    </w:p>
+    <w:p>
+      <w:pPr>
+        <w:rPr>
+          <w:u w:val="single"/>
+        </w:rPr>
+      </w:pPr>
+      <w:r>
+        <w:rPr>
+          <w:u w:val="single"/>
+        </w:rPr>
+        <w:lastRenderedPageBreak/>
+        <w:t>Output:</w:t>
+      </w:r>
+    </w:p>
+    <w:p>
+      <w:r>
+        <w:rPr>
+          <w:noProof/>
+        </w:rPr>
+        <w:drawing>
+          <wp:inline distT="0" distB="0" distL="0" distR="0" wp14:anchorId="49E8FEA2" wp14:editId="3A867CD3">
+            <wp:extent cx="5730875" cy="3387090"/>
+            <wp:effectExtent l="0" t="0" r="3175" b="3810"/>
+            <wp:docPr id="19" name="Picture 19"/>
+            <wp:cNvGraphicFramePr>
+              <a:graphicFrameLocks xmlns:a="http://schemas.openxmlformats.org/drawingml/2006/main" noChangeAspect="1"/>
+            </wp:cNvGraphicFramePr>
+            <a:graphic xmlns:a="http://schemas.openxmlformats.org/drawingml/2006/main">
+              <a:graphicData uri="http://schemas.openxmlformats.org/drawingml/2006/picture">
+                <pic:pic xmlns:pic="http://schemas.openxmlformats.org/drawingml/2006/picture">
+                  <pic:nvPicPr>
+                    <pic:cNvPr id="0" name="Picture 2"/>
+                    <pic:cNvPicPr>
+                      <a:picLocks noChangeAspect="1" noChangeArrowheads="1"/>
+                    </pic:cNvPicPr>
+                  </pic:nvPicPr>
+                  <pic:blipFill>
+                    <a:blip r:embed="rId22">
+                      <a:extLst>
+                        <a:ext uri="{28A0092B-C50C-407E-A947-70E740481C1C}">
+                          <a14:useLocalDpi xmlns:a14="http://schemas.microsoft.com/office/drawing/2010/main" val="0"/>
+                        </a:ext>
+                      </a:extLst>
+                    </a:blip>
+                    <a:srcRect/>
+                    <a:stretch>
+                      <a:fillRect/>
+                    </a:stretch>
+                  </pic:blipFill>
+                  <pic:spPr bwMode="auto">
+                    <a:xfrm>
+                      <a:off x="0" y="0"/>
+                      <a:ext cx="5730875" cy="3387090"/>
+                    </a:xfrm>
+                    <a:prstGeom prst="rect">
+                      <a:avLst/>
+                    </a:prstGeom>
+                    <a:noFill/>
+                    <a:ln>
+                      <a:noFill/>
+                    </a:ln>
+                  </pic:spPr>
+                </pic:pic>
+              </a:graphicData>
+            </a:graphic>
+          </wp:inline>
+        </w:drawing>
+      </w:r>
+    </w:p>
+    <w:p/>
     <w:p>
       <w:bookmarkStart w:id="0" w:name="_GoBack"/>
       <w:bookmarkEnd w:id="0"/>

</xml_diff>

<commit_message>
Added exercise 9-2 to the lab book.
</commit_message>
<xml_diff>
--- a/Lab Book.docx
+++ b/Lab Book.docx
@@ -16964,6 +16964,35 @@
     </w:p>
     <w:p/>
     <w:p>
+      <w:pPr>
+        <w:rPr>
+          <w:b/>
+          <w:i/>
+        </w:rPr>
+      </w:pPr>
+      <w:r>
+        <w:rPr>
+          <w:b/>
+          <w:i/>
+        </w:rPr>
+        <w:t>Exercise 9-2:</w:t>
+      </w:r>
+    </w:p>
+    <w:p>
+      <w:r>
+        <w:t>The times associated with the event generation stream seem almost directly proportional to the number of missed events.</w:t>
+      </w:r>
+      <w:r>
+        <w:t xml:space="preserve"> </w:t>
+      </w:r>
+      <w:proofErr w:type="spellStart"/>
+      <w:r>
+        <w:t>i.e</w:t>
+      </w:r>
+      <w:proofErr w:type="spellEnd"/>
+      <w:r>
+        <w:t>, if the minimum and maximum times are increased, more events are missed – but if the times are decreased, less events are missed. By modifying the times of the processing system, increasing the times doesn’t seem to have much effect, but if the times are decreased, the system misses more events as time goes on, and the sources take much longer to finish. From this, we can assume that decreasing the time on the processing system is directly linked to how long the sources take to send/receive data.</w:t>
+      </w:r>
       <w:bookmarkStart w:id="0" w:name="_GoBack"/>
       <w:bookmarkEnd w:id="0"/>
     </w:p>

</xml_diff>

<commit_message>
Added exercise 9-3 to the lab book.
</commit_message>
<xml_diff>
--- a/Lab Book.docx
+++ b/Lab Book.docx
@@ -16992,6 +16992,63 @@
       <w:proofErr w:type="spellEnd"/>
       <w:r>
         <w:t>, if the minimum and maximum times are increased, more events are missed – but if the times are decreased, less events are missed. By modifying the times of the processing system, increasing the times doesn’t seem to have much effect, but if the times are decreased, the system misses more events as time goes on, and the sources take much longer to finish. From this, we can assume that decreasing the time on the processing system is directly linked to how long the sources take to send/receive data.</w:t>
+      </w:r>
+    </w:p>
+    <w:p>
+      <w:r>
+        <w:rPr>
+          <w:b/>
+          <w:i/>
+        </w:rPr>
+        <w:t>Exercise 9-3:</w:t>
+      </w:r>
+    </w:p>
+    <w:p>
+      <w:r>
+        <w:t xml:space="preserve">Out of the three </w:t>
+      </w:r>
+      <w:proofErr w:type="gramStart"/>
+      <w:r>
+        <w:t>multiplexer</w:t>
+      </w:r>
+      <w:proofErr w:type="gramEnd"/>
+      <w:r>
+        <w:t>, the basic multiplexer seems to be the slowest – it has an effect on each source, and seems to miss a lot of data (albeit the least of the three). The ‘</w:t>
+      </w:r>
+      <w:proofErr w:type="spellStart"/>
+      <w:r>
+        <w:t>PriMultiplex</w:t>
+      </w:r>
+      <w:proofErr w:type="spellEnd"/>
+      <w:r>
+        <w:t xml:space="preserve">’ isn’t much </w:t>
+      </w:r>
+      <w:proofErr w:type="gramStart"/>
+      <w:r>
+        <w:t>faster, but</w:t>
+      </w:r>
+      <w:proofErr w:type="gramEnd"/>
+      <w:r>
+        <w:t xml:space="preserve"> seems to miss massive chunks of data at a time each time, possibly to compensate for a lack of processing speed. The ‘</w:t>
+      </w:r>
+      <w:proofErr w:type="spellStart"/>
+      <w:r>
+        <w:t>FairMultiplex</w:t>
+      </w:r>
+      <w:proofErr w:type="spellEnd"/>
+      <w:r>
+        <w:t xml:space="preserve">’ doesn’t miss nearly as much data as the </w:t>
+      </w:r>
+      <w:proofErr w:type="spellStart"/>
+      <w:r>
+        <w:t>PriMultiplex</w:t>
+      </w:r>
+      <w:proofErr w:type="spellEnd"/>
+      <w:r>
+        <w:t>, and seems to be a bit faster than</w:t>
+      </w:r>
+      <w:r>
+        <w:t xml:space="preserve"> the basic multiplexer.</w:t>
       </w:r>
       <w:bookmarkStart w:id="0" w:name="_GoBack"/>
       <w:bookmarkEnd w:id="0"/>

</xml_diff>

<commit_message>
Updated diagram for exercise 2-1.
</commit_message>
<xml_diff>
--- a/Lab Book.docx
+++ b/Lab Book.docx
@@ -718,10 +718,10 @@
           <w:noProof/>
         </w:rPr>
         <w:drawing>
-          <wp:inline distT="0" distB="0" distL="0" distR="0" wp14:anchorId="5DFC08F0" wp14:editId="28EFBDF9">
-            <wp:extent cx="5343525" cy="771525"/>
-            <wp:effectExtent l="0" t="0" r="9525" b="9525"/>
-            <wp:docPr id="1" name="Picture 1"/>
+          <wp:inline distT="0" distB="0" distL="0" distR="0" wp14:anchorId="40F40123" wp14:editId="46972E0B">
+            <wp:extent cx="5730875" cy="309245"/>
+            <wp:effectExtent l="0" t="0" r="3175" b="0"/>
+            <wp:docPr id="20" name="Picture 20"/>
             <wp:cNvGraphicFramePr>
               <a:graphicFrameLocks xmlns:a="http://schemas.openxmlformats.org/drawingml/2006/main" noChangeAspect="1"/>
             </wp:cNvGraphicFramePr>
@@ -750,7 +750,7 @@
                   <pic:spPr bwMode="auto">
                     <a:xfrm>
                       <a:off x="0" y="0"/>
-                      <a:ext cx="5343525" cy="771525"/>
+                      <a:ext cx="5730875" cy="309245"/>
                     </a:xfrm>
                     <a:prstGeom prst="rect">
                       <a:avLst/>
@@ -766,6 +766,8 @@
           </wp:inline>
         </w:drawing>
       </w:r>
+      <w:bookmarkStart w:id="0" w:name="_GoBack"/>
+      <w:bookmarkEnd w:id="0"/>
     </w:p>
     <w:p/>
     <w:p>
@@ -842,56 +844,56 @@
           <w:b/>
           <w:i/>
         </w:rPr>
+        <w:t>Exercise 2-2:</w:t>
+      </w:r>
+    </w:p>
+    <w:p>
+      <w:pPr>
+        <w:rPr>
+          <w:u w:val="single"/>
+        </w:rPr>
+      </w:pPr>
+      <w:r>
+        <w:rPr>
+          <w:u w:val="single"/>
+        </w:rPr>
+        <w:t>(</w:t>
+      </w:r>
+      <w:proofErr w:type="spellStart"/>
+      <w:r>
+        <w:rPr>
+          <w:u w:val="single"/>
+        </w:rPr>
+        <w:t>GenerateSetsOfThree</w:t>
+      </w:r>
+      <w:proofErr w:type="spellEnd"/>
+      <w:r>
+        <w:rPr>
+          <w:u w:val="single"/>
+        </w:rPr>
+        <w:t xml:space="preserve"> Class)</w:t>
+      </w:r>
+    </w:p>
+    <w:p>
+      <w:pPr>
+        <w:autoSpaceDE w:val="0"/>
+        <w:autoSpaceDN w:val="0"/>
+        <w:adjustRightInd w:val="0"/>
+        <w:spacing w:after="0" w:line="240" w:lineRule="auto"/>
+        <w:rPr>
+          <w:rFonts w:ascii="Consolas" w:hAnsi="Consolas" w:cs="Consolas"/>
+          <w:sz w:val="20"/>
+          <w:szCs w:val="20"/>
+        </w:rPr>
+      </w:pPr>
+      <w:r>
+        <w:rPr>
+          <w:rFonts w:ascii="Consolas" w:hAnsi="Consolas" w:cs="Consolas"/>
+          <w:color w:val="3F7F5F"/>
+          <w:sz w:val="20"/>
+          <w:szCs w:val="20"/>
+        </w:rPr>
         <w:lastRenderedPageBreak/>
-        <w:t>Exercise 2-2:</w:t>
-      </w:r>
-    </w:p>
-    <w:p>
-      <w:pPr>
-        <w:rPr>
-          <w:u w:val="single"/>
-        </w:rPr>
-      </w:pPr>
-      <w:r>
-        <w:rPr>
-          <w:u w:val="single"/>
-        </w:rPr>
-        <w:t>(</w:t>
-      </w:r>
-      <w:proofErr w:type="spellStart"/>
-      <w:r>
-        <w:rPr>
-          <w:u w:val="single"/>
-        </w:rPr>
-        <w:t>GenerateSetsOfThree</w:t>
-      </w:r>
-      <w:proofErr w:type="spellEnd"/>
-      <w:r>
-        <w:rPr>
-          <w:u w:val="single"/>
-        </w:rPr>
-        <w:t xml:space="preserve"> Class)</w:t>
-      </w:r>
-    </w:p>
-    <w:p>
-      <w:pPr>
-        <w:autoSpaceDE w:val="0"/>
-        <w:autoSpaceDN w:val="0"/>
-        <w:adjustRightInd w:val="0"/>
-        <w:spacing w:after="0" w:line="240" w:lineRule="auto"/>
-        <w:rPr>
-          <w:rFonts w:ascii="Consolas" w:hAnsi="Consolas" w:cs="Consolas"/>
-          <w:sz w:val="20"/>
-          <w:szCs w:val="20"/>
-        </w:rPr>
-      </w:pPr>
-      <w:r>
-        <w:rPr>
-          <w:rFonts w:ascii="Consolas" w:hAnsi="Consolas" w:cs="Consolas"/>
-          <w:color w:val="3F7F5F"/>
-          <w:sz w:val="20"/>
-          <w:szCs w:val="20"/>
-        </w:rPr>
         <w:t>//write the terminating List as per exercise definition</w:t>
       </w:r>
     </w:p>
@@ -1933,67 +1935,67 @@
           <w:b/>
           <w:i/>
         </w:rPr>
+        <w:t>Exercise 3-2:</w:t>
+      </w:r>
+    </w:p>
+    <w:p>
+      <w:pPr>
+        <w:pStyle w:val="NoSpacing"/>
+      </w:pPr>
+    </w:p>
+    <w:p>
+      <w:pPr>
+        <w:pStyle w:val="NoSpacing"/>
+        <w:rPr>
+          <w:u w:val="single"/>
+        </w:rPr>
+      </w:pPr>
+      <w:r>
+        <w:rPr>
+          <w:u w:val="single"/>
+        </w:rPr>
+        <w:t>(</w:t>
+      </w:r>
+      <w:proofErr w:type="spellStart"/>
+      <w:r>
+        <w:rPr>
+          <w:u w:val="single"/>
+        </w:rPr>
+        <w:t>GSCopy</w:t>
+      </w:r>
+      <w:proofErr w:type="spellEnd"/>
+      <w:r>
+        <w:rPr>
+          <w:u w:val="single"/>
+        </w:rPr>
+        <w:t xml:space="preserve"> Class)</w:t>
+      </w:r>
+    </w:p>
+    <w:p>
+      <w:pPr>
+        <w:pStyle w:val="NoSpacing"/>
+      </w:pPr>
+    </w:p>
+    <w:p>
+      <w:pPr>
+        <w:autoSpaceDE w:val="0"/>
+        <w:autoSpaceDN w:val="0"/>
+        <w:adjustRightInd w:val="0"/>
+        <w:spacing w:after="0" w:line="240" w:lineRule="auto"/>
+        <w:rPr>
+          <w:rFonts w:ascii="Consolas" w:hAnsi="Consolas" w:cs="Consolas"/>
+          <w:sz w:val="20"/>
+          <w:szCs w:val="20"/>
+        </w:rPr>
+      </w:pPr>
+      <w:r>
+        <w:rPr>
+          <w:rFonts w:ascii="Consolas" w:hAnsi="Consolas" w:cs="Consolas"/>
+          <w:color w:val="3F7F5F"/>
+          <w:sz w:val="20"/>
+          <w:szCs w:val="20"/>
+        </w:rPr>
         <w:lastRenderedPageBreak/>
-        <w:t>Exercise 3-2:</w:t>
-      </w:r>
-    </w:p>
-    <w:p>
-      <w:pPr>
-        <w:pStyle w:val="NoSpacing"/>
-      </w:pPr>
-    </w:p>
-    <w:p>
-      <w:pPr>
-        <w:pStyle w:val="NoSpacing"/>
-        <w:rPr>
-          <w:u w:val="single"/>
-        </w:rPr>
-      </w:pPr>
-      <w:r>
-        <w:rPr>
-          <w:u w:val="single"/>
-        </w:rPr>
-        <w:t>(</w:t>
-      </w:r>
-      <w:proofErr w:type="spellStart"/>
-      <w:r>
-        <w:rPr>
-          <w:u w:val="single"/>
-        </w:rPr>
-        <w:t>GSCopy</w:t>
-      </w:r>
-      <w:proofErr w:type="spellEnd"/>
-      <w:r>
-        <w:rPr>
-          <w:u w:val="single"/>
-        </w:rPr>
-        <w:t xml:space="preserve"> Class)</w:t>
-      </w:r>
-    </w:p>
-    <w:p>
-      <w:pPr>
-        <w:pStyle w:val="NoSpacing"/>
-      </w:pPr>
-    </w:p>
-    <w:p>
-      <w:pPr>
-        <w:autoSpaceDE w:val="0"/>
-        <w:autoSpaceDN w:val="0"/>
-        <w:adjustRightInd w:val="0"/>
-        <w:spacing w:after="0" w:line="240" w:lineRule="auto"/>
-        <w:rPr>
-          <w:rFonts w:ascii="Consolas" w:hAnsi="Consolas" w:cs="Consolas"/>
-          <w:sz w:val="20"/>
-          <w:szCs w:val="20"/>
-        </w:rPr>
-      </w:pPr>
-      <w:r>
-        <w:rPr>
-          <w:rFonts w:ascii="Consolas" w:hAnsi="Consolas" w:cs="Consolas"/>
-          <w:color w:val="3F7F5F"/>
-          <w:sz w:val="20"/>
-          <w:szCs w:val="20"/>
-        </w:rPr>
         <w:t>// output the input value in sequence to each output channel</w:t>
       </w:r>
     </w:p>
@@ -2863,57 +2865,57 @@
           <w:b/>
           <w:i/>
         </w:rPr>
+        <w:t>Exercise 3-4:</w:t>
+      </w:r>
+    </w:p>
+    <w:p>
+      <w:pPr>
+        <w:pStyle w:val="NoSpacing"/>
+        <w:rPr>
+          <w:b/>
+          <w:i/>
+        </w:rPr>
+      </w:pPr>
+    </w:p>
+    <w:p>
+      <w:pPr>
+        <w:pStyle w:val="NoSpacing"/>
+        <w:rPr>
+          <w:u w:val="single"/>
+        </w:rPr>
+      </w:pPr>
+      <w:r>
+        <w:rPr>
+          <w:u w:val="single"/>
+        </w:rPr>
+        <w:t>(Minus Class)</w:t>
+      </w:r>
+    </w:p>
+    <w:p>
+      <w:pPr>
+        <w:pStyle w:val="NoSpacing"/>
+      </w:pPr>
+    </w:p>
+    <w:p>
+      <w:pPr>
+        <w:autoSpaceDE w:val="0"/>
+        <w:autoSpaceDN w:val="0"/>
+        <w:adjustRightInd w:val="0"/>
+        <w:spacing w:after="0" w:line="240" w:lineRule="auto"/>
+        <w:rPr>
+          <w:rFonts w:ascii="Consolas" w:hAnsi="Consolas" w:cs="Consolas"/>
+          <w:sz w:val="20"/>
+          <w:szCs w:val="20"/>
+        </w:rPr>
+      </w:pPr>
+      <w:r>
+        <w:rPr>
+          <w:rFonts w:ascii="Consolas" w:hAnsi="Consolas" w:cs="Consolas"/>
+          <w:color w:val="3F7F5F"/>
+          <w:sz w:val="20"/>
+          <w:szCs w:val="20"/>
+        </w:rPr>
         <w:lastRenderedPageBreak/>
-        <w:t>Exercise 3-4:</w:t>
-      </w:r>
-    </w:p>
-    <w:p>
-      <w:pPr>
-        <w:pStyle w:val="NoSpacing"/>
-        <w:rPr>
-          <w:b/>
-          <w:i/>
-        </w:rPr>
-      </w:pPr>
-    </w:p>
-    <w:p>
-      <w:pPr>
-        <w:pStyle w:val="NoSpacing"/>
-        <w:rPr>
-          <w:u w:val="single"/>
-        </w:rPr>
-      </w:pPr>
-      <w:r>
-        <w:rPr>
-          <w:u w:val="single"/>
-        </w:rPr>
-        <w:t>(Minus Class)</w:t>
-      </w:r>
-    </w:p>
-    <w:p>
-      <w:pPr>
-        <w:pStyle w:val="NoSpacing"/>
-      </w:pPr>
-    </w:p>
-    <w:p>
-      <w:pPr>
-        <w:autoSpaceDE w:val="0"/>
-        <w:autoSpaceDN w:val="0"/>
-        <w:adjustRightInd w:val="0"/>
-        <w:spacing w:after="0" w:line="240" w:lineRule="auto"/>
-        <w:rPr>
-          <w:rFonts w:ascii="Consolas" w:hAnsi="Consolas" w:cs="Consolas"/>
-          <w:sz w:val="20"/>
-          <w:szCs w:val="20"/>
-        </w:rPr>
-      </w:pPr>
-      <w:r>
-        <w:rPr>
-          <w:rFonts w:ascii="Consolas" w:hAnsi="Consolas" w:cs="Consolas"/>
-          <w:color w:val="3F7F5F"/>
-          <w:sz w:val="20"/>
-          <w:szCs w:val="20"/>
-        </w:rPr>
         <w:t>// output one value subtracted from the other</w:t>
       </w:r>
     </w:p>
@@ -4035,7 +4037,6 @@
         <w:rPr>
           <w:u w:val="single"/>
         </w:rPr>
-        <w:lastRenderedPageBreak/>
         <w:t xml:space="preserve">Output </w:t>
       </w:r>
       <w:r>
@@ -4065,6 +4066,7 @@
           <w:noProof/>
           <w:u w:val="single"/>
         </w:rPr>
+        <w:lastRenderedPageBreak/>
         <w:drawing>
           <wp:inline distT="0" distB="0" distL="0" distR="0" wp14:anchorId="7CBB1FFA" wp14:editId="31C6B0A8">
             <wp:extent cx="4733925" cy="1771650"/>
@@ -5319,7 +5321,6 @@
           <w:noProof/>
           <w:u w:val="single"/>
         </w:rPr>
-        <w:lastRenderedPageBreak/>
         <w:drawing>
           <wp:inline distT="0" distB="0" distL="0" distR="0" wp14:anchorId="2E73FA2B" wp14:editId="325114FF">
             <wp:extent cx="4276725" cy="1743075"/>
@@ -5552,7 +5553,6 @@
           <w:b/>
           <w:i/>
         </w:rPr>
-        <w:lastRenderedPageBreak/>
         <w:t>Exercise 5-1:</w:t>
       </w:r>
     </w:p>
@@ -8279,7 +8279,6 @@
         <w:rPr>
           <w:u w:val="single"/>
         </w:rPr>
-        <w:lastRenderedPageBreak/>
         <w:t>Pipeline Diagram:</w:t>
       </w:r>
     </w:p>
@@ -8582,7 +8581,6 @@
           <w:b/>
           <w:i/>
         </w:rPr>
-        <w:lastRenderedPageBreak/>
         <w:t>Exercise 6-1:</w:t>
       </w:r>
     </w:p>
@@ -9130,6 +9128,7 @@
           <w:sz w:val="20"/>
           <w:szCs w:val="20"/>
         </w:rPr>
+        <w:lastRenderedPageBreak/>
         <w:t>}</w:t>
       </w:r>
     </w:p>
@@ -11498,7 +11497,6 @@
         <w:rPr>
           <w:u w:val="single"/>
         </w:rPr>
-        <w:lastRenderedPageBreak/>
         <w:t>Output:</w:t>
       </w:r>
     </w:p>
@@ -11521,6 +11519,7 @@
           <w:noProof/>
           <w:u w:val="single"/>
         </w:rPr>
+        <w:lastRenderedPageBreak/>
         <w:drawing>
           <wp:inline distT="0" distB="0" distL="0" distR="0" wp14:anchorId="41B7025A" wp14:editId="0F6E2B5E">
             <wp:extent cx="3724275" cy="1657350"/>
@@ -12431,7 +12430,6 @@
           <w:sz w:val="20"/>
           <w:szCs w:val="20"/>
         </w:rPr>
-        <w:lastRenderedPageBreak/>
         <w:tab/>
       </w:r>
     </w:p>
@@ -12565,6 +12563,7 @@
           <w:sz w:val="20"/>
           <w:szCs w:val="20"/>
         </w:rPr>
+        <w:lastRenderedPageBreak/>
         <w:t xml:space="preserve">      </w:t>
       </w:r>
       <w:r>
@@ -13799,20 +13798,20 @@
           <w:b/>
           <w:i/>
         </w:rPr>
+        <w:t>Exercise 9-1:</w:t>
+      </w:r>
+    </w:p>
+    <w:p>
+      <w:pPr>
+        <w:rPr>
+          <w:u w:val="single"/>
+        </w:rPr>
+      </w:pPr>
+      <w:r>
+        <w:rPr>
+          <w:u w:val="single"/>
+        </w:rPr>
         <w:lastRenderedPageBreak/>
-        <w:t>Exercise 9-1:</w:t>
-      </w:r>
-    </w:p>
-    <w:p>
-      <w:pPr>
-        <w:rPr>
-          <w:u w:val="single"/>
-        </w:rPr>
-      </w:pPr>
-      <w:r>
-        <w:rPr>
-          <w:u w:val="single"/>
-        </w:rPr>
         <w:t>(</w:t>
       </w:r>
       <w:proofErr w:type="spellStart"/>
@@ -16750,15 +16749,15 @@
         <w:rPr>
           <w:u w:val="single"/>
         </w:rPr>
+        <w:t>Pipeline Diagram:</w:t>
+      </w:r>
+    </w:p>
+    <w:p>
+      <w:r>
+        <w:rPr>
+          <w:noProof/>
+        </w:rPr>
         <w:lastRenderedPageBreak/>
-        <w:t>Pipeline Diagram:</w:t>
-      </w:r>
-    </w:p>
-    <w:p>
-      <w:r>
-        <w:rPr>
-          <w:noProof/>
-        </w:rPr>
         <w:drawing>
           <wp:inline distT="0" distB="0" distL="0" distR="0" wp14:anchorId="215C26F4" wp14:editId="5DAC83CF">
             <wp:extent cx="2686050" cy="5067300"/>
@@ -16903,15 +16902,15 @@
         <w:rPr>
           <w:u w:val="single"/>
         </w:rPr>
+        <w:t>Output:</w:t>
+      </w:r>
+    </w:p>
+    <w:p>
+      <w:r>
+        <w:rPr>
+          <w:noProof/>
+        </w:rPr>
         <w:lastRenderedPageBreak/>
-        <w:t>Output:</w:t>
-      </w:r>
-    </w:p>
-    <w:p>
-      <w:r>
-        <w:rPr>
-          <w:noProof/>
-        </w:rPr>
         <w:drawing>
           <wp:inline distT="0" distB="0" distL="0" distR="0" wp14:anchorId="49E8FEA2" wp14:editId="3A867CD3">
             <wp:extent cx="5730875" cy="3387090"/>
@@ -17050,8 +17049,6 @@
       <w:r>
         <w:t xml:space="preserve"> the basic multiplexer.</w:t>
       </w:r>
-      <w:bookmarkStart w:id="0" w:name="_GoBack"/>
-      <w:bookmarkEnd w:id="0"/>
     </w:p>
     <w:sectPr>
       <w:pgSz w:w="11906" w:h="16838"/>

</xml_diff>

<commit_message>
Added commentary for exercise 2-1.
</commit_message>
<xml_diff>
--- a/Lab Book.docx
+++ b/Lab Book.docx
@@ -708,7 +708,15 @@
       </w:pPr>
     </w:p>
     <w:p>
-      <w:r>
+      <w:pPr>
+        <w:rPr>
+          <w:u w:val="single"/>
+        </w:rPr>
+      </w:pPr>
+      <w:r>
+        <w:rPr>
+          <w:u w:val="single"/>
+        </w:rPr>
         <w:t>Pipeline Diagram:</w:t>
       </w:r>
     </w:p>
@@ -766,12 +774,18 @@
           </wp:inline>
         </w:drawing>
       </w:r>
-      <w:bookmarkStart w:id="0" w:name="_GoBack"/>
-      <w:bookmarkEnd w:id="0"/>
     </w:p>
     <w:p/>
     <w:p>
-      <w:r>
+      <w:pPr>
+        <w:rPr>
+          <w:u w:val="single"/>
+        </w:rPr>
+      </w:pPr>
+      <w:r>
+        <w:rPr>
+          <w:u w:val="single"/>
+        </w:rPr>
         <w:t>Output:</w:t>
       </w:r>
     </w:p>
@@ -829,8 +843,36 @@
           </wp:inline>
         </w:drawing>
       </w:r>
+      <w:bookmarkStart w:id="0" w:name="_GoBack"/>
+      <w:bookmarkEnd w:id="0"/>
     </w:p>
     <w:p/>
+    <w:p>
+      <w:pPr>
+        <w:rPr>
+          <w:u w:val="single"/>
+        </w:rPr>
+      </w:pPr>
+      <w:r>
+        <w:rPr>
+          <w:u w:val="single"/>
+        </w:rPr>
+        <w:t>Network Operation Commentary:</w:t>
+      </w:r>
+    </w:p>
+    <w:p>
+      <w:r>
+        <w:t xml:space="preserve">Using this network is </w:t>
+      </w:r>
+      <w:proofErr w:type="gramStart"/>
+      <w:r>
+        <w:t>fairly trivial</w:t>
+      </w:r>
+      <w:proofErr w:type="gramEnd"/>
+      <w:r>
+        <w:t xml:space="preserve"> – upon running, the user can enter numbers into the console, and the program will return that number multiplied by a factor, ready for another input.</w:t>
+      </w:r>
+    </w:p>
     <w:p/>
     <w:p>
       <w:pPr>
@@ -893,7 +935,6 @@
           <w:sz w:val="20"/>
           <w:szCs w:val="20"/>
         </w:rPr>
-        <w:lastRenderedPageBreak/>
         <w:t>//write the terminating List as per exercise definition</w:t>
       </w:r>
     </w:p>
@@ -1995,7 +2036,6 @@
           <w:sz w:val="20"/>
           <w:szCs w:val="20"/>
         </w:rPr>
-        <w:lastRenderedPageBreak/>
         <w:t>// output the input value in sequence to each output channel</w:t>
       </w:r>
     </w:p>
@@ -2915,7 +2955,6 @@
           <w:sz w:val="20"/>
           <w:szCs w:val="20"/>
         </w:rPr>
-        <w:lastRenderedPageBreak/>
         <w:t>// output one value subtracted from the other</w:t>
       </w:r>
     </w:p>
@@ -4066,7 +4105,6 @@
           <w:noProof/>
           <w:u w:val="single"/>
         </w:rPr>
-        <w:lastRenderedPageBreak/>
         <w:drawing>
           <wp:inline distT="0" distB="0" distL="0" distR="0" wp14:anchorId="7CBB1FFA" wp14:editId="31C6B0A8">
             <wp:extent cx="4733925" cy="1771650"/>
@@ -5321,6 +5359,7 @@
           <w:noProof/>
           <w:u w:val="single"/>
         </w:rPr>
+        <w:lastRenderedPageBreak/>
         <w:drawing>
           <wp:inline distT="0" distB="0" distL="0" distR="0" wp14:anchorId="2E73FA2B" wp14:editId="325114FF">
             <wp:extent cx="4276725" cy="1743075"/>
@@ -5553,6 +5592,7 @@
           <w:b/>
           <w:i/>
         </w:rPr>
+        <w:lastRenderedPageBreak/>
         <w:t>Exercise 5-1:</w:t>
       </w:r>
     </w:p>
@@ -8279,6 +8319,7 @@
         <w:rPr>
           <w:u w:val="single"/>
         </w:rPr>
+        <w:lastRenderedPageBreak/>
         <w:t>Pipeline Diagram:</w:t>
       </w:r>
     </w:p>
@@ -8581,6 +8622,7 @@
           <w:b/>
           <w:i/>
         </w:rPr>
+        <w:lastRenderedPageBreak/>
         <w:t>Exercise 6-1:</w:t>
       </w:r>
     </w:p>
@@ -9128,7 +9170,6 @@
           <w:sz w:val="20"/>
           <w:szCs w:val="20"/>
         </w:rPr>
-        <w:lastRenderedPageBreak/>
         <w:t>}</w:t>
       </w:r>
     </w:p>
@@ -11497,6 +11538,7 @@
         <w:rPr>
           <w:u w:val="single"/>
         </w:rPr>
+        <w:lastRenderedPageBreak/>
         <w:t>Output:</w:t>
       </w:r>
     </w:p>
@@ -11519,7 +11561,6 @@
           <w:noProof/>
           <w:u w:val="single"/>
         </w:rPr>
-        <w:lastRenderedPageBreak/>
         <w:drawing>
           <wp:inline distT="0" distB="0" distL="0" distR="0" wp14:anchorId="41B7025A" wp14:editId="0F6E2B5E">
             <wp:extent cx="3724275" cy="1657350"/>
@@ -12430,6 +12471,7 @@
           <w:sz w:val="20"/>
           <w:szCs w:val="20"/>
         </w:rPr>
+        <w:lastRenderedPageBreak/>
         <w:tab/>
       </w:r>
     </w:p>
@@ -12563,7 +12605,6 @@
           <w:sz w:val="20"/>
           <w:szCs w:val="20"/>
         </w:rPr>
-        <w:lastRenderedPageBreak/>
         <w:t xml:space="preserve">      </w:t>
       </w:r>
       <w:r>
@@ -13798,6 +13839,7 @@
           <w:b/>
           <w:i/>
         </w:rPr>
+        <w:lastRenderedPageBreak/>
         <w:t>Exercise 9-1:</w:t>
       </w:r>
     </w:p>
@@ -13811,7 +13853,6 @@
         <w:rPr>
           <w:u w:val="single"/>
         </w:rPr>
-        <w:lastRenderedPageBreak/>
         <w:t>(</w:t>
       </w:r>
       <w:proofErr w:type="spellStart"/>
@@ -16749,6 +16790,7 @@
         <w:rPr>
           <w:u w:val="single"/>
         </w:rPr>
+        <w:lastRenderedPageBreak/>
         <w:t>Pipeline Diagram:</w:t>
       </w:r>
     </w:p>
@@ -16757,7 +16799,6 @@
         <w:rPr>
           <w:noProof/>
         </w:rPr>
-        <w:lastRenderedPageBreak/>
         <w:drawing>
           <wp:inline distT="0" distB="0" distL="0" distR="0" wp14:anchorId="215C26F4" wp14:editId="5DAC83CF">
             <wp:extent cx="2686050" cy="5067300"/>
@@ -16902,6 +16943,7 @@
         <w:rPr>
           <w:u w:val="single"/>
         </w:rPr>
+        <w:lastRenderedPageBreak/>
         <w:t>Output:</w:t>
       </w:r>
     </w:p>
@@ -16910,7 +16952,6 @@
         <w:rPr>
           <w:noProof/>
         </w:rPr>
-        <w:lastRenderedPageBreak/>
         <w:drawing>
           <wp:inline distT="0" distB="0" distL="0" distR="0" wp14:anchorId="49E8FEA2" wp14:editId="3A867CD3">
             <wp:extent cx="5730875" cy="3387090"/>

</xml_diff>

<commit_message>
Updated diagram for exercise 2-2.
</commit_message>
<xml_diff>
--- a/Lab Book.docx
+++ b/Lab Book.docx
@@ -843,8 +843,6 @@
           </wp:inline>
         </w:drawing>
       </w:r>
-      <w:bookmarkStart w:id="0" w:name="_GoBack"/>
-      <w:bookmarkEnd w:id="0"/>
     </w:p>
     <w:p/>
     <w:p>
@@ -1711,7 +1709,15 @@
     </w:p>
     <w:p/>
     <w:p>
-      <w:r>
+      <w:pPr>
+        <w:rPr>
+          <w:u w:val="single"/>
+        </w:rPr>
+      </w:pPr>
+      <w:r>
+        <w:rPr>
+          <w:u w:val="single"/>
+        </w:rPr>
         <w:t>Pipeline Diagram:</w:t>
       </w:r>
     </w:p>
@@ -1721,10 +1727,10 @@
           <w:noProof/>
         </w:rPr>
         <w:drawing>
-          <wp:inline distT="0" distB="0" distL="0" distR="0" wp14:anchorId="19DAFE1F" wp14:editId="0153B4C5">
-            <wp:extent cx="5334000" cy="771525"/>
-            <wp:effectExtent l="0" t="0" r="0" b="9525"/>
-            <wp:docPr id="3" name="Picture 3"/>
+          <wp:inline distT="0" distB="0" distL="0" distR="0" wp14:anchorId="19ECC51C" wp14:editId="4BA507FB">
+            <wp:extent cx="5760720" cy="365760"/>
+            <wp:effectExtent l="0" t="0" r="0" b="0"/>
+            <wp:docPr id="1" name="Picture 1"/>
             <wp:cNvGraphicFramePr>
               <a:graphicFrameLocks xmlns:a="http://schemas.openxmlformats.org/drawingml/2006/main" noChangeAspect="1"/>
             </wp:cNvGraphicFramePr>
@@ -1732,7 +1738,7 @@
               <a:graphicData uri="http://schemas.openxmlformats.org/drawingml/2006/picture">
                 <pic:pic xmlns:pic="http://schemas.openxmlformats.org/drawingml/2006/picture">
                   <pic:nvPicPr>
-                    <pic:cNvPr id="0" name="Picture 3"/>
+                    <pic:cNvPr id="0" name="Picture 1"/>
                     <pic:cNvPicPr>
                       <a:picLocks noChangeAspect="1" noChangeArrowheads="1"/>
                     </pic:cNvPicPr>
@@ -1753,7 +1759,7 @@
                   <pic:spPr bwMode="auto">
                     <a:xfrm>
                       <a:off x="0" y="0"/>
-                      <a:ext cx="5334000" cy="771525"/>
+                      <a:ext cx="5760720" cy="365760"/>
                     </a:xfrm>
                     <a:prstGeom prst="rect">
                       <a:avLst/>
@@ -1771,7 +1777,22 @@
       </w:r>
     </w:p>
     <w:p>
-      <w:r>
+      <w:pPr>
+        <w:rPr>
+          <w:u w:val="single"/>
+        </w:rPr>
+      </w:pPr>
+    </w:p>
+    <w:p>
+      <w:pPr>
+        <w:rPr>
+          <w:u w:val="single"/>
+        </w:rPr>
+      </w:pPr>
+      <w:r>
+        <w:rPr>
+          <w:u w:val="single"/>
+        </w:rPr>
         <w:t>Output:</w:t>
       </w:r>
     </w:p>
@@ -1840,6 +1861,14 @@
           <w:b/>
         </w:rPr>
       </w:pPr>
+    </w:p>
+    <w:p>
+      <w:pPr>
+        <w:pStyle w:val="NoSpacing"/>
+        <w:rPr>
+          <w:b/>
+        </w:rPr>
+      </w:pPr>
       <w:r>
         <w:rPr>
           <w:b/>
@@ -1879,6 +1908,11 @@
     <w:p>
       <w:pPr>
         <w:pStyle w:val="NoSpacing"/>
+      </w:pPr>
+    </w:p>
+    <w:p>
+      <w:pPr>
+        <w:pStyle w:val="NoSpacing"/>
         <w:rPr>
           <w:b/>
         </w:rPr>
@@ -1920,14 +1954,30 @@
     <w:p>
       <w:pPr>
         <w:pStyle w:val="NoSpacing"/>
-        <w:rPr>
-          <w:b/>
-        </w:rPr>
-      </w:pPr>
-      <w:r>
-        <w:rPr>
-          <w:b/>
-        </w:rPr>
+      </w:pPr>
+    </w:p>
+    <w:p>
+      <w:pPr>
+        <w:pStyle w:val="NoSpacing"/>
+        <w:rPr>
+          <w:b/>
+        </w:rPr>
+      </w:pPr>
+    </w:p>
+    <w:p>
+      <w:pPr>
+        <w:pStyle w:val="NoSpacing"/>
+        <w:rPr>
+          <w:b/>
+        </w:rPr>
+      </w:pPr>
+      <w:bookmarkStart w:id="0" w:name="_GoBack"/>
+      <w:bookmarkEnd w:id="0"/>
+      <w:r>
+        <w:rPr>
+          <w:b/>
+        </w:rPr>
+        <w:lastRenderedPageBreak/>
         <w:t>Question 3 (What happens if the number of integers required in the output stream is not a factor of the total number of integers in the input stream (e.g. 5 or 7</w:t>
       </w:r>
       <w:proofErr w:type="gramStart"/>
@@ -2859,6 +2909,7 @@
       </w:pPr>
       <w:proofErr w:type="spellStart"/>
       <w:r>
+        <w:lastRenderedPageBreak/>
         <w:t>GParPrint</w:t>
       </w:r>
       <w:proofErr w:type="spellEnd"/>
@@ -3975,6 +4026,7 @@
           <w:noProof/>
           <w:u w:val="single"/>
         </w:rPr>
+        <w:lastRenderedPageBreak/>
         <w:drawing>
           <wp:inline distT="0" distB="0" distL="0" distR="0" wp14:anchorId="3C00FF9E" wp14:editId="0D5B2585">
             <wp:extent cx="5724525" cy="1314450"/>
@@ -5249,6 +5301,7 @@
           <w:szCs w:val="20"/>
           <w:highlight w:val="lightGray"/>
         </w:rPr>
+        <w:lastRenderedPageBreak/>
         <w:tab/>
       </w:r>
       <w:r>
@@ -5359,7 +5412,6 @@
           <w:noProof/>
           <w:u w:val="single"/>
         </w:rPr>
-        <w:lastRenderedPageBreak/>
         <w:drawing>
           <wp:inline distT="0" distB="0" distL="0" distR="0" wp14:anchorId="2E73FA2B" wp14:editId="325114FF">
             <wp:extent cx="4276725" cy="1743075"/>
@@ -5561,6 +5613,7 @@
         <w:pStyle w:val="NoSpacing"/>
       </w:pPr>
       <w:r>
+        <w:lastRenderedPageBreak/>
         <w:t>It doesn’t overcome the problem in exercise 1, as the functionality is almost identical except for the prefix functions are now in successor.</w:t>
       </w:r>
     </w:p>
@@ -5592,7 +5645,6 @@
           <w:b/>
           <w:i/>
         </w:rPr>
-        <w:lastRenderedPageBreak/>
         <w:t>Exercise 5-1:</w:t>
       </w:r>
     </w:p>
@@ -7933,6 +7985,7 @@
           <w:sz w:val="20"/>
           <w:szCs w:val="20"/>
         </w:rPr>
+        <w:lastRenderedPageBreak/>
         <w:tab/>
       </w:r>
       <w:r>
@@ -8319,7 +8372,6 @@
         <w:rPr>
           <w:u w:val="single"/>
         </w:rPr>
-        <w:lastRenderedPageBreak/>
         <w:t>Pipeline Diagram:</w:t>
       </w:r>
     </w:p>
@@ -8622,7 +8674,6 @@
           <w:b/>
           <w:i/>
         </w:rPr>
-        <w:lastRenderedPageBreak/>
         <w:t>Exercise 6-1:</w:t>
       </w:r>
     </w:p>
@@ -11538,7 +11589,6 @@
         <w:rPr>
           <w:u w:val="single"/>
         </w:rPr>
-        <w:lastRenderedPageBreak/>
         <w:t>Output:</w:t>
       </w:r>
     </w:p>
@@ -12063,6 +12113,7 @@
           <w:sz w:val="20"/>
           <w:szCs w:val="20"/>
         </w:rPr>
+        <w:lastRenderedPageBreak/>
         <w:t xml:space="preserve">  </w:t>
       </w:r>
       <w:r>
@@ -12471,7 +12522,6 @@
           <w:sz w:val="20"/>
           <w:szCs w:val="20"/>
         </w:rPr>
-        <w:lastRenderedPageBreak/>
         <w:tab/>
       </w:r>
     </w:p>
@@ -13770,6 +13820,7 @@
           <w:noProof/>
           <w:u w:val="single"/>
         </w:rPr>
+        <w:lastRenderedPageBreak/>
         <w:drawing>
           <wp:inline distT="0" distB="0" distL="0" distR="0" wp14:anchorId="13DA7273" wp14:editId="1D581446">
             <wp:extent cx="5730875" cy="2331085"/>
@@ -13839,7 +13890,6 @@
           <w:b/>
           <w:i/>
         </w:rPr>
-        <w:lastRenderedPageBreak/>
         <w:t>Exercise 9-1:</w:t>
       </w:r>
     </w:p>
@@ -16209,6 +16259,7 @@
           <w:sz w:val="20"/>
           <w:szCs w:val="20"/>
         </w:rPr>
+        <w:lastRenderedPageBreak/>
         <w:t xml:space="preserve">  </w:t>
       </w:r>
     </w:p>
@@ -16790,7 +16841,6 @@
         <w:rPr>
           <w:u w:val="single"/>
         </w:rPr>
-        <w:lastRenderedPageBreak/>
         <w:t>Pipeline Diagram:</w:t>
       </w:r>
     </w:p>
@@ -16943,7 +16993,6 @@
         <w:rPr>
           <w:u w:val="single"/>
         </w:rPr>
-        <w:lastRenderedPageBreak/>
         <w:t>Output:</w:t>
       </w:r>
     </w:p>
@@ -17045,6 +17094,7 @@
     </w:p>
     <w:p>
       <w:r>
+        <w:lastRenderedPageBreak/>
         <w:t xml:space="preserve">Out of the three </w:t>
       </w:r>
       <w:proofErr w:type="gramStart"/>

</xml_diff>

<commit_message>
Added network operation commentary for exercise 2-2.
</commit_message>
<xml_diff>
--- a/Lab Book.docx
+++ b/Lab Book.docx
@@ -1971,42 +1971,85 @@
           <w:b/>
         </w:rPr>
       </w:pPr>
+      <w:r>
+        <w:rPr>
+          <w:b/>
+        </w:rPr>
+        <w:lastRenderedPageBreak/>
+        <w:t>Question 3 (What happens if the number of integers required in the output stream is not a factor of the total number of integers in the input stream (e.g. 5 or 7</w:t>
+      </w:r>
+      <w:proofErr w:type="gramStart"/>
+      <w:r>
+        <w:rPr>
+          <w:b/>
+        </w:rPr>
+        <w:t>) ?</w:t>
+      </w:r>
+      <w:proofErr w:type="gramEnd"/>
+      <w:r>
+        <w:rPr>
+          <w:b/>
+        </w:rPr>
+        <w:t>)</w:t>
+      </w:r>
+    </w:p>
+    <w:p>
+      <w:pPr>
+        <w:pStyle w:val="NoSpacing"/>
+      </w:pPr>
+      <w:r>
+        <w:t>If a new list of full size cannot be created, the remainder of integers are added to the previous list.</w:t>
+      </w:r>
+    </w:p>
+    <w:p>
+      <w:pPr>
+        <w:pStyle w:val="NoSpacing"/>
+      </w:pPr>
+    </w:p>
+    <w:p>
+      <w:pPr>
+        <w:pStyle w:val="NoSpacing"/>
+      </w:pPr>
+    </w:p>
+    <w:p>
+      <w:pPr>
+        <w:pStyle w:val="NoSpacing"/>
+        <w:rPr>
+          <w:u w:val="single"/>
+        </w:rPr>
+      </w:pPr>
+      <w:r>
+        <w:rPr>
+          <w:u w:val="single"/>
+        </w:rPr>
+        <w:t>Network Operation Commentary:</w:t>
+      </w:r>
+    </w:p>
+    <w:p>
+      <w:pPr>
+        <w:pStyle w:val="NoSpacing"/>
+        <w:rPr>
+          <w:u w:val="single"/>
+        </w:rPr>
+      </w:pPr>
+    </w:p>
+    <w:p>
+      <w:pPr>
+        <w:pStyle w:val="NoSpacing"/>
+      </w:pPr>
+      <w:r>
+        <w:t xml:space="preserve">Like before, using this network is </w:t>
+      </w:r>
+      <w:proofErr w:type="gramStart"/>
+      <w:r>
+        <w:t>fairly trivial</w:t>
+      </w:r>
+      <w:proofErr w:type="gramEnd"/>
+      <w:r>
+        <w:t>. The user can create a large amount of tuples/containers for three integers on the backend of the program – upon running, the program will read in the sets of three integers until there is enough to make a set of eight integers, then print it to the console.</w:t>
+      </w:r>
       <w:bookmarkStart w:id="0" w:name="_GoBack"/>
       <w:bookmarkEnd w:id="0"/>
-      <w:r>
-        <w:rPr>
-          <w:b/>
-        </w:rPr>
-        <w:lastRenderedPageBreak/>
-        <w:t>Question 3 (What happens if the number of integers required in the output stream is not a factor of the total number of integers in the input stream (e.g. 5 or 7</w:t>
-      </w:r>
-      <w:proofErr w:type="gramStart"/>
-      <w:r>
-        <w:rPr>
-          <w:b/>
-        </w:rPr>
-        <w:t>) ?</w:t>
-      </w:r>
-      <w:proofErr w:type="gramEnd"/>
-      <w:r>
-        <w:rPr>
-          <w:b/>
-        </w:rPr>
-        <w:t>)</w:t>
-      </w:r>
-    </w:p>
-    <w:p>
-      <w:pPr>
-        <w:pStyle w:val="NoSpacing"/>
-      </w:pPr>
-      <w:r>
-        <w:t>If a new list of full size cannot be created, the remainder of integers are added to the previous list.</w:t>
-      </w:r>
-    </w:p>
-    <w:p>
-      <w:pPr>
-        <w:pStyle w:val="NoSpacing"/>
-      </w:pPr>
     </w:p>
     <w:p>
       <w:pPr>
@@ -2820,6 +2863,7 @@
       </w:pPr>
       <w:proofErr w:type="spellStart"/>
       <w:r>
+        <w:lastRenderedPageBreak/>
         <w:t>GTail</w:t>
       </w:r>
       <w:proofErr w:type="spellEnd"/>
@@ -2909,7 +2953,6 @@
       </w:pPr>
       <w:proofErr w:type="spellStart"/>
       <w:r>
-        <w:lastRenderedPageBreak/>
         <w:t>GParPrint</w:t>
       </w:r>
       <w:proofErr w:type="spellEnd"/>

</xml_diff>

<commit_message>
Exercise 3-4 was supposed to be 3-1. Oops.
</commit_message>
<xml_diff>
--- a/Lab Book.docx
+++ b/Lab Book.docx
@@ -2046,7 +2046,1383 @@
       </w:r>
       <w:proofErr w:type="gramEnd"/>
       <w:r>
-        <w:t>. The user can create a large amount of tuples/containers for three integers on the backend of the program – upon running, the program will read in the sets of three integers until there is enough to make a set of eight integers, then print it to the console.</w:t>
+        <w:t xml:space="preserve">. The user can create a large </w:t>
+      </w:r>
+      <w:proofErr w:type="gramStart"/>
+      <w:r>
+        <w:t>amount</w:t>
+      </w:r>
+      <w:proofErr w:type="gramEnd"/>
+      <w:r>
+        <w:t xml:space="preserve"> of tuples/containers for three integers on the backend of the program – upon running, the program will read in the sets of three integers until there is enough to make a set of eight integers, then print it to the console.</w:t>
+      </w:r>
+    </w:p>
+    <w:p>
+      <w:pPr>
+        <w:pStyle w:val="NoSpacing"/>
+      </w:pPr>
+    </w:p>
+    <w:p>
+      <w:pPr>
+        <w:pStyle w:val="NoSpacing"/>
+        <w:rPr>
+          <w:b/>
+          <w:i/>
+        </w:rPr>
+      </w:pPr>
+      <w:r>
+        <w:rPr>
+          <w:b/>
+          <w:i/>
+        </w:rPr>
+        <w:t>Exercise 3-</w:t>
+      </w:r>
+      <w:r>
+        <w:rPr>
+          <w:b/>
+          <w:i/>
+        </w:rPr>
+        <w:t>1</w:t>
+      </w:r>
+      <w:r>
+        <w:rPr>
+          <w:b/>
+          <w:i/>
+        </w:rPr>
+        <w:t>:</w:t>
+      </w:r>
+    </w:p>
+    <w:p>
+      <w:pPr>
+        <w:pStyle w:val="NoSpacing"/>
+        <w:rPr>
+          <w:b/>
+          <w:i/>
+        </w:rPr>
+      </w:pPr>
+    </w:p>
+    <w:p>
+      <w:pPr>
+        <w:pStyle w:val="NoSpacing"/>
+        <w:rPr>
+          <w:u w:val="single"/>
+        </w:rPr>
+      </w:pPr>
+      <w:r>
+        <w:rPr>
+          <w:u w:val="single"/>
+        </w:rPr>
+        <w:t>(Minus Class)</w:t>
+      </w:r>
+    </w:p>
+    <w:p>
+      <w:pPr>
+        <w:pStyle w:val="NoSpacing"/>
+      </w:pPr>
+    </w:p>
+    <w:p>
+      <w:pPr>
+        <w:autoSpaceDE w:val="0"/>
+        <w:autoSpaceDN w:val="0"/>
+        <w:adjustRightInd w:val="0"/>
+        <w:spacing w:after="0" w:line="240" w:lineRule="auto"/>
+        <w:rPr>
+          <w:rFonts w:ascii="Consolas" w:hAnsi="Consolas" w:cs="Consolas"/>
+          <w:sz w:val="20"/>
+          <w:szCs w:val="20"/>
+        </w:rPr>
+      </w:pPr>
+      <w:r>
+        <w:rPr>
+          <w:rFonts w:ascii="Consolas" w:hAnsi="Consolas" w:cs="Consolas"/>
+          <w:color w:val="3F7F5F"/>
+          <w:sz w:val="20"/>
+          <w:szCs w:val="20"/>
+        </w:rPr>
+        <w:t>// output one value subtracted from the other</w:t>
+      </w:r>
+    </w:p>
+    <w:p>
+      <w:pPr>
+        <w:autoSpaceDE w:val="0"/>
+        <w:autoSpaceDN w:val="0"/>
+        <w:adjustRightInd w:val="0"/>
+        <w:spacing w:after="0" w:line="240" w:lineRule="auto"/>
+        <w:rPr>
+          <w:rFonts w:ascii="Consolas" w:hAnsi="Consolas" w:cs="Consolas"/>
+          <w:sz w:val="20"/>
+          <w:szCs w:val="20"/>
+        </w:rPr>
+      </w:pPr>
+      <w:r>
+        <w:rPr>
+          <w:rFonts w:ascii="Consolas" w:hAnsi="Consolas" w:cs="Consolas"/>
+          <w:color w:val="3F7F5F"/>
+          <w:sz w:val="20"/>
+          <w:szCs w:val="20"/>
+        </w:rPr>
+        <w:t>// be certain you know which way round you are doing the subtraction!!</w:t>
+      </w:r>
+    </w:p>
+    <w:p>
+      <w:pPr>
+        <w:pStyle w:val="NoSpacing"/>
+        <w:rPr>
+          <w:rFonts w:ascii="Consolas" w:hAnsi="Consolas" w:cs="Consolas"/>
+          <w:color w:val="000000"/>
+          <w:sz w:val="20"/>
+          <w:szCs w:val="20"/>
+        </w:rPr>
+      </w:pPr>
+      <w:proofErr w:type="spellStart"/>
+      <w:r>
+        <w:rPr>
+          <w:rFonts w:ascii="Consolas" w:hAnsi="Consolas" w:cs="Consolas"/>
+          <w:color w:val="0000C0"/>
+          <w:sz w:val="20"/>
+          <w:szCs w:val="20"/>
+        </w:rPr>
+        <w:t>outChannel</w:t>
+      </w:r>
+      <w:r>
+        <w:rPr>
+          <w:rFonts w:ascii="Consolas" w:hAnsi="Consolas" w:cs="Consolas"/>
+          <w:color w:val="000000"/>
+          <w:sz w:val="20"/>
+          <w:szCs w:val="20"/>
+        </w:rPr>
+        <w:t>.write</w:t>
+      </w:r>
+      <w:proofErr w:type="spellEnd"/>
+      <w:r>
+        <w:rPr>
+          <w:rFonts w:ascii="Consolas" w:hAnsi="Consolas" w:cs="Consolas"/>
+          <w:color w:val="000000"/>
+          <w:sz w:val="20"/>
+          <w:szCs w:val="20"/>
+        </w:rPr>
+        <w:t>(</w:t>
+      </w:r>
+      <w:r>
+        <w:rPr>
+          <w:rFonts w:ascii="Consolas" w:hAnsi="Consolas" w:cs="Consolas"/>
+          <w:color w:val="6A3E3E"/>
+          <w:sz w:val="20"/>
+          <w:szCs w:val="20"/>
+        </w:rPr>
+        <w:t>read1</w:t>
+      </w:r>
+      <w:r>
+        <w:rPr>
+          <w:rFonts w:ascii="Consolas" w:hAnsi="Consolas" w:cs="Consolas"/>
+          <w:color w:val="000000"/>
+          <w:sz w:val="20"/>
+          <w:szCs w:val="20"/>
+        </w:rPr>
+        <w:t>.</w:t>
+      </w:r>
+      <w:r>
+        <w:rPr>
+          <w:rFonts w:ascii="Consolas" w:hAnsi="Consolas" w:cs="Consolas"/>
+          <w:color w:val="0000C0"/>
+          <w:sz w:val="20"/>
+          <w:szCs w:val="20"/>
+        </w:rPr>
+        <w:t>value</w:t>
+      </w:r>
+      <w:r>
+        <w:rPr>
+          <w:rFonts w:ascii="Consolas" w:hAnsi="Consolas" w:cs="Consolas"/>
+          <w:color w:val="000000"/>
+          <w:sz w:val="20"/>
+          <w:szCs w:val="20"/>
+        </w:rPr>
+        <w:t xml:space="preserve"> - </w:t>
+      </w:r>
+      <w:r>
+        <w:rPr>
+          <w:rFonts w:ascii="Consolas" w:hAnsi="Consolas" w:cs="Consolas"/>
+          <w:color w:val="6A3E3E"/>
+          <w:sz w:val="20"/>
+          <w:szCs w:val="20"/>
+        </w:rPr>
+        <w:t>read0</w:t>
+      </w:r>
+      <w:r>
+        <w:rPr>
+          <w:rFonts w:ascii="Consolas" w:hAnsi="Consolas" w:cs="Consolas"/>
+          <w:color w:val="000000"/>
+          <w:sz w:val="20"/>
+          <w:szCs w:val="20"/>
+        </w:rPr>
+        <w:t>.</w:t>
+      </w:r>
+      <w:r>
+        <w:rPr>
+          <w:rFonts w:ascii="Consolas" w:hAnsi="Consolas" w:cs="Consolas"/>
+          <w:color w:val="0000C0"/>
+          <w:sz w:val="20"/>
+          <w:szCs w:val="20"/>
+        </w:rPr>
+        <w:t>value</w:t>
+      </w:r>
+      <w:r>
+        <w:rPr>
+          <w:rFonts w:ascii="Consolas" w:hAnsi="Consolas" w:cs="Consolas"/>
+          <w:color w:val="000000"/>
+          <w:sz w:val="20"/>
+          <w:szCs w:val="20"/>
+        </w:rPr>
+        <w:t>)</w:t>
+      </w:r>
+    </w:p>
+    <w:p>
+      <w:pPr>
+        <w:pStyle w:val="NoSpacing"/>
+      </w:pPr>
+    </w:p>
+    <w:p>
+      <w:pPr>
+        <w:pStyle w:val="NoSpacing"/>
+        <w:rPr>
+          <w:u w:val="single"/>
+        </w:rPr>
+      </w:pPr>
+      <w:r>
+        <w:rPr>
+          <w:u w:val="single"/>
+        </w:rPr>
+        <w:t>(Negator Class)</w:t>
+      </w:r>
+    </w:p>
+    <w:p>
+      <w:pPr>
+        <w:pStyle w:val="NoSpacing"/>
+        <w:rPr>
+          <w:u w:val="single"/>
+        </w:rPr>
+      </w:pPr>
+    </w:p>
+    <w:p>
+      <w:pPr>
+        <w:autoSpaceDE w:val="0"/>
+        <w:autoSpaceDN w:val="0"/>
+        <w:adjustRightInd w:val="0"/>
+        <w:spacing w:after="0" w:line="240" w:lineRule="auto"/>
+        <w:rPr>
+          <w:rFonts w:ascii="Consolas" w:hAnsi="Consolas" w:cs="Consolas"/>
+          <w:sz w:val="20"/>
+          <w:szCs w:val="20"/>
+        </w:rPr>
+      </w:pPr>
+      <w:r>
+        <w:rPr>
+          <w:rFonts w:ascii="Consolas" w:hAnsi="Consolas" w:cs="Consolas"/>
+          <w:color w:val="3F7F5F"/>
+          <w:sz w:val="20"/>
+          <w:szCs w:val="20"/>
+        </w:rPr>
+        <w:t>//output the negative of the input value</w:t>
+      </w:r>
+    </w:p>
+    <w:p>
+      <w:pPr>
+        <w:autoSpaceDE w:val="0"/>
+        <w:autoSpaceDN w:val="0"/>
+        <w:adjustRightInd w:val="0"/>
+        <w:spacing w:after="0" w:line="240" w:lineRule="auto"/>
+        <w:rPr>
+          <w:rFonts w:ascii="Consolas" w:hAnsi="Consolas" w:cs="Consolas"/>
+          <w:sz w:val="20"/>
+          <w:szCs w:val="20"/>
+        </w:rPr>
+      </w:pPr>
+      <w:r>
+        <w:rPr>
+          <w:rFonts w:ascii="Consolas" w:hAnsi="Consolas" w:cs="Consolas"/>
+          <w:b/>
+          <w:bCs/>
+          <w:color w:val="7F0055"/>
+          <w:sz w:val="20"/>
+          <w:szCs w:val="20"/>
+        </w:rPr>
+        <w:t>def</w:t>
+      </w:r>
+      <w:r>
+        <w:rPr>
+          <w:rFonts w:ascii="Consolas" w:hAnsi="Consolas" w:cs="Consolas"/>
+          <w:color w:val="000000"/>
+          <w:sz w:val="20"/>
+          <w:szCs w:val="20"/>
+        </w:rPr>
+        <w:t xml:space="preserve"> </w:t>
+      </w:r>
+      <w:proofErr w:type="spellStart"/>
+      <w:r>
+        <w:rPr>
+          <w:rFonts w:ascii="Consolas" w:hAnsi="Consolas" w:cs="Consolas"/>
+          <w:color w:val="6A3E3E"/>
+          <w:sz w:val="20"/>
+          <w:szCs w:val="20"/>
+        </w:rPr>
+        <w:t>i</w:t>
+      </w:r>
+      <w:proofErr w:type="spellEnd"/>
+      <w:r>
+        <w:rPr>
+          <w:rFonts w:ascii="Consolas" w:hAnsi="Consolas" w:cs="Consolas"/>
+          <w:color w:val="000000"/>
+          <w:sz w:val="20"/>
+          <w:szCs w:val="20"/>
+        </w:rPr>
+        <w:t xml:space="preserve"> = </w:t>
+      </w:r>
+      <w:proofErr w:type="spellStart"/>
+      <w:r>
+        <w:rPr>
+          <w:rFonts w:ascii="Consolas" w:hAnsi="Consolas" w:cs="Consolas"/>
+          <w:color w:val="0000C0"/>
+          <w:sz w:val="20"/>
+          <w:szCs w:val="20"/>
+        </w:rPr>
+        <w:t>inChannel</w:t>
+      </w:r>
+      <w:r>
+        <w:rPr>
+          <w:rFonts w:ascii="Consolas" w:hAnsi="Consolas" w:cs="Consolas"/>
+          <w:color w:val="000000"/>
+          <w:sz w:val="20"/>
+          <w:szCs w:val="20"/>
+        </w:rPr>
+        <w:t>.read</w:t>
+      </w:r>
+      <w:proofErr w:type="spellEnd"/>
+      <w:r>
+        <w:rPr>
+          <w:rFonts w:ascii="Consolas" w:hAnsi="Consolas" w:cs="Consolas"/>
+          <w:color w:val="000000"/>
+          <w:sz w:val="20"/>
+          <w:szCs w:val="20"/>
+        </w:rPr>
+        <w:t>()</w:t>
+      </w:r>
+    </w:p>
+    <w:p>
+      <w:pPr>
+        <w:pStyle w:val="NoSpacing"/>
+        <w:rPr>
+          <w:rFonts w:ascii="Consolas" w:hAnsi="Consolas" w:cs="Consolas"/>
+          <w:color w:val="000000"/>
+          <w:sz w:val="20"/>
+          <w:szCs w:val="20"/>
+        </w:rPr>
+      </w:pPr>
+      <w:proofErr w:type="spellStart"/>
+      <w:r>
+        <w:rPr>
+          <w:rFonts w:ascii="Consolas" w:hAnsi="Consolas" w:cs="Consolas"/>
+          <w:color w:val="0000C0"/>
+          <w:sz w:val="20"/>
+          <w:szCs w:val="20"/>
+        </w:rPr>
+        <w:t>outChannel</w:t>
+      </w:r>
+      <w:r>
+        <w:rPr>
+          <w:rFonts w:ascii="Consolas" w:hAnsi="Consolas" w:cs="Consolas"/>
+          <w:color w:val="000000"/>
+          <w:sz w:val="20"/>
+          <w:szCs w:val="20"/>
+        </w:rPr>
+        <w:t>.write</w:t>
+      </w:r>
+      <w:proofErr w:type="spellEnd"/>
+      <w:r>
+        <w:rPr>
+          <w:rFonts w:ascii="Consolas" w:hAnsi="Consolas" w:cs="Consolas"/>
+          <w:color w:val="000000"/>
+          <w:sz w:val="20"/>
+          <w:szCs w:val="20"/>
+        </w:rPr>
+        <w:t>(</w:t>
+      </w:r>
+      <w:proofErr w:type="spellStart"/>
+      <w:r>
+        <w:rPr>
+          <w:rFonts w:ascii="Consolas" w:hAnsi="Consolas" w:cs="Consolas"/>
+          <w:color w:val="6A3E3E"/>
+          <w:sz w:val="20"/>
+          <w:szCs w:val="20"/>
+        </w:rPr>
+        <w:t>i</w:t>
+      </w:r>
+      <w:proofErr w:type="spellEnd"/>
+      <w:r>
+        <w:rPr>
+          <w:rFonts w:ascii="Consolas" w:hAnsi="Consolas" w:cs="Consolas"/>
+          <w:color w:val="000000"/>
+          <w:sz w:val="20"/>
+          <w:szCs w:val="20"/>
+        </w:rPr>
+        <w:t xml:space="preserve"> *= -1)</w:t>
+      </w:r>
+    </w:p>
+    <w:p>
+      <w:pPr>
+        <w:pStyle w:val="NoSpacing"/>
+        <w:rPr>
+          <w:u w:val="single"/>
+        </w:rPr>
+      </w:pPr>
+    </w:p>
+    <w:p>
+      <w:pPr>
+        <w:pStyle w:val="NoSpacing"/>
+        <w:rPr>
+          <w:u w:val="single"/>
+        </w:rPr>
+      </w:pPr>
+      <w:r>
+        <w:rPr>
+          <w:u w:val="single"/>
+        </w:rPr>
+        <w:t>(Differentiate Class)</w:t>
+      </w:r>
+    </w:p>
+    <w:p>
+      <w:pPr>
+        <w:pStyle w:val="NoSpacing"/>
+        <w:rPr>
+          <w:u w:val="single"/>
+        </w:rPr>
+      </w:pPr>
+    </w:p>
+    <w:p>
+      <w:pPr>
+        <w:autoSpaceDE w:val="0"/>
+        <w:autoSpaceDN w:val="0"/>
+        <w:adjustRightInd w:val="0"/>
+        <w:spacing w:after="0" w:line="240" w:lineRule="auto"/>
+        <w:rPr>
+          <w:rFonts w:ascii="Consolas" w:hAnsi="Consolas" w:cs="Consolas"/>
+          <w:sz w:val="20"/>
+          <w:szCs w:val="20"/>
+        </w:rPr>
+      </w:pPr>
+      <w:r>
+        <w:rPr>
+          <w:rFonts w:ascii="Consolas" w:hAnsi="Consolas" w:cs="Consolas"/>
+          <w:color w:val="3F7F5F"/>
+          <w:sz w:val="20"/>
+          <w:szCs w:val="20"/>
+          <w:highlight w:val="lightGray"/>
+        </w:rPr>
+        <w:t>// insert a constructor for Minus</w:t>
+      </w:r>
+    </w:p>
+    <w:p>
+      <w:pPr>
+        <w:autoSpaceDE w:val="0"/>
+        <w:autoSpaceDN w:val="0"/>
+        <w:adjustRightInd w:val="0"/>
+        <w:spacing w:after="0" w:line="240" w:lineRule="auto"/>
+        <w:rPr>
+          <w:rFonts w:ascii="Consolas" w:hAnsi="Consolas" w:cs="Consolas"/>
+          <w:sz w:val="20"/>
+          <w:szCs w:val="20"/>
+        </w:rPr>
+      </w:pPr>
+      <w:r>
+        <w:rPr>
+          <w:rFonts w:ascii="Consolas" w:hAnsi="Consolas" w:cs="Consolas"/>
+          <w:b/>
+          <w:bCs/>
+          <w:color w:val="7F0055"/>
+          <w:sz w:val="20"/>
+          <w:szCs w:val="20"/>
+          <w:highlight w:val="lightGray"/>
+        </w:rPr>
+        <w:t>new</w:t>
+      </w:r>
+      <w:r>
+        <w:rPr>
+          <w:rFonts w:ascii="Consolas" w:hAnsi="Consolas" w:cs="Consolas"/>
+          <w:color w:val="000000"/>
+          <w:sz w:val="20"/>
+          <w:szCs w:val="20"/>
+          <w:highlight w:val="lightGray"/>
+        </w:rPr>
+        <w:t xml:space="preserve"> Minus </w:t>
+      </w:r>
+      <w:proofErr w:type="gramStart"/>
+      <w:r>
+        <w:rPr>
+          <w:rFonts w:ascii="Consolas" w:hAnsi="Consolas" w:cs="Consolas"/>
+          <w:color w:val="000000"/>
+          <w:sz w:val="20"/>
+          <w:szCs w:val="20"/>
+          <w:highlight w:val="lightGray"/>
+        </w:rPr>
+        <w:t xml:space="preserve">( </w:t>
+      </w:r>
+      <w:r>
+        <w:rPr>
+          <w:rFonts w:ascii="Consolas" w:hAnsi="Consolas" w:cs="Consolas"/>
+          <w:color w:val="FF00CC"/>
+          <w:sz w:val="20"/>
+          <w:szCs w:val="20"/>
+          <w:highlight w:val="lightGray"/>
+        </w:rPr>
+        <w:t>inChannel</w:t>
+      </w:r>
+      <w:proofErr w:type="gramEnd"/>
+      <w:r>
+        <w:rPr>
+          <w:rFonts w:ascii="Consolas" w:hAnsi="Consolas" w:cs="Consolas"/>
+          <w:color w:val="FF00CC"/>
+          <w:sz w:val="20"/>
+          <w:szCs w:val="20"/>
+          <w:highlight w:val="lightGray"/>
+        </w:rPr>
+        <w:t>0</w:t>
+      </w:r>
+      <w:r>
+        <w:rPr>
+          <w:rFonts w:ascii="Consolas" w:hAnsi="Consolas" w:cs="Consolas"/>
+          <w:color w:val="000000"/>
+          <w:sz w:val="20"/>
+          <w:szCs w:val="20"/>
+          <w:highlight w:val="lightGray"/>
+        </w:rPr>
+        <w:t xml:space="preserve">: </w:t>
+      </w:r>
+      <w:r>
+        <w:rPr>
+          <w:rFonts w:ascii="Consolas" w:hAnsi="Consolas" w:cs="Consolas"/>
+          <w:color w:val="6A3E3E"/>
+          <w:sz w:val="20"/>
+          <w:szCs w:val="20"/>
+          <w:highlight w:val="lightGray"/>
+        </w:rPr>
+        <w:t>c</w:t>
+      </w:r>
+      <w:r>
+        <w:rPr>
+          <w:rFonts w:ascii="Consolas" w:hAnsi="Consolas" w:cs="Consolas"/>
+          <w:color w:val="000000"/>
+          <w:sz w:val="20"/>
+          <w:szCs w:val="20"/>
+          <w:highlight w:val="lightGray"/>
+        </w:rPr>
+        <w:t>.in(),</w:t>
+      </w:r>
+    </w:p>
+    <w:p>
+      <w:pPr>
+        <w:autoSpaceDE w:val="0"/>
+        <w:autoSpaceDN w:val="0"/>
+        <w:adjustRightInd w:val="0"/>
+        <w:spacing w:after="0" w:line="240" w:lineRule="auto"/>
+        <w:rPr>
+          <w:rFonts w:ascii="Consolas" w:hAnsi="Consolas" w:cs="Consolas"/>
+          <w:sz w:val="20"/>
+          <w:szCs w:val="20"/>
+        </w:rPr>
+      </w:pPr>
+      <w:r>
+        <w:rPr>
+          <w:rFonts w:ascii="Consolas" w:hAnsi="Consolas" w:cs="Consolas"/>
+          <w:color w:val="000000"/>
+          <w:sz w:val="20"/>
+          <w:szCs w:val="20"/>
+          <w:highlight w:val="lightGray"/>
+        </w:rPr>
+        <w:tab/>
+        <w:t xml:space="preserve">     </w:t>
+      </w:r>
+      <w:r>
+        <w:rPr>
+          <w:rFonts w:ascii="Consolas" w:hAnsi="Consolas" w:cs="Consolas"/>
+          <w:color w:val="FF00CC"/>
+          <w:sz w:val="20"/>
+          <w:szCs w:val="20"/>
+          <w:highlight w:val="lightGray"/>
+        </w:rPr>
+        <w:t>inChannel1</w:t>
+      </w:r>
+      <w:r>
+        <w:rPr>
+          <w:rFonts w:ascii="Consolas" w:hAnsi="Consolas" w:cs="Consolas"/>
+          <w:color w:val="000000"/>
+          <w:sz w:val="20"/>
+          <w:szCs w:val="20"/>
+          <w:highlight w:val="lightGray"/>
+        </w:rPr>
+        <w:t xml:space="preserve">: </w:t>
+      </w:r>
+      <w:r>
+        <w:rPr>
+          <w:rFonts w:ascii="Consolas" w:hAnsi="Consolas" w:cs="Consolas"/>
+          <w:color w:val="6A3E3E"/>
+          <w:sz w:val="20"/>
+          <w:szCs w:val="20"/>
+          <w:highlight w:val="lightGray"/>
+        </w:rPr>
+        <w:t>a</w:t>
+      </w:r>
+      <w:r>
+        <w:rPr>
+          <w:rFonts w:ascii="Consolas" w:hAnsi="Consolas" w:cs="Consolas"/>
+          <w:color w:val="000000"/>
+          <w:sz w:val="20"/>
+          <w:szCs w:val="20"/>
+          <w:highlight w:val="lightGray"/>
+        </w:rPr>
+        <w:t>.</w:t>
+      </w:r>
+      <w:proofErr w:type="gramStart"/>
+      <w:r>
+        <w:rPr>
+          <w:rFonts w:ascii="Consolas" w:hAnsi="Consolas" w:cs="Consolas"/>
+          <w:color w:val="000000"/>
+          <w:sz w:val="20"/>
+          <w:szCs w:val="20"/>
+          <w:highlight w:val="lightGray"/>
+        </w:rPr>
+        <w:t>in(</w:t>
+      </w:r>
+      <w:proofErr w:type="gramEnd"/>
+      <w:r>
+        <w:rPr>
+          <w:rFonts w:ascii="Consolas" w:hAnsi="Consolas" w:cs="Consolas"/>
+          <w:color w:val="000000"/>
+          <w:sz w:val="20"/>
+          <w:szCs w:val="20"/>
+          <w:highlight w:val="lightGray"/>
+        </w:rPr>
+        <w:t>),</w:t>
+      </w:r>
+    </w:p>
+    <w:p>
+      <w:pPr>
+        <w:pStyle w:val="NoSpacing"/>
+        <w:rPr>
+          <w:rFonts w:ascii="Consolas" w:hAnsi="Consolas" w:cs="Consolas"/>
+          <w:color w:val="000000"/>
+          <w:sz w:val="20"/>
+          <w:szCs w:val="20"/>
+          <w:highlight w:val="lightGray"/>
+        </w:rPr>
+      </w:pPr>
+      <w:r>
+        <w:rPr>
+          <w:rFonts w:ascii="Consolas" w:hAnsi="Consolas" w:cs="Consolas"/>
+          <w:color w:val="000000"/>
+          <w:sz w:val="20"/>
+          <w:szCs w:val="20"/>
+          <w:highlight w:val="lightGray"/>
+        </w:rPr>
+        <w:tab/>
+        <w:t xml:space="preserve">     </w:t>
+      </w:r>
+      <w:proofErr w:type="spellStart"/>
+      <w:r>
+        <w:rPr>
+          <w:rFonts w:ascii="Consolas" w:hAnsi="Consolas" w:cs="Consolas"/>
+          <w:color w:val="FF00CC"/>
+          <w:sz w:val="20"/>
+          <w:szCs w:val="20"/>
+          <w:highlight w:val="lightGray"/>
+        </w:rPr>
+        <w:t>outChannel</w:t>
+      </w:r>
+      <w:proofErr w:type="spellEnd"/>
+      <w:r>
+        <w:rPr>
+          <w:rFonts w:ascii="Consolas" w:hAnsi="Consolas" w:cs="Consolas"/>
+          <w:color w:val="000000"/>
+          <w:sz w:val="20"/>
+          <w:szCs w:val="20"/>
+          <w:highlight w:val="lightGray"/>
+        </w:rPr>
+        <w:t xml:space="preserve">: </w:t>
+      </w:r>
+      <w:proofErr w:type="spellStart"/>
+      <w:r>
+        <w:rPr>
+          <w:rFonts w:ascii="Consolas" w:hAnsi="Consolas" w:cs="Consolas"/>
+          <w:color w:val="0000C0"/>
+          <w:sz w:val="20"/>
+          <w:szCs w:val="20"/>
+          <w:highlight w:val="lightGray"/>
+        </w:rPr>
+        <w:t>outChannel</w:t>
+      </w:r>
+      <w:proofErr w:type="spellEnd"/>
+      <w:r>
+        <w:rPr>
+          <w:rFonts w:ascii="Consolas" w:hAnsi="Consolas" w:cs="Consolas"/>
+          <w:color w:val="000000"/>
+          <w:sz w:val="20"/>
+          <w:szCs w:val="20"/>
+          <w:highlight w:val="lightGray"/>
+        </w:rPr>
+        <w:t>)</w:t>
+      </w:r>
+    </w:p>
+    <w:p>
+      <w:pPr>
+        <w:pStyle w:val="NoSpacing"/>
+        <w:rPr>
+          <w:u w:val="single"/>
+        </w:rPr>
+      </w:pPr>
+    </w:p>
+    <w:p>
+      <w:pPr>
+        <w:pStyle w:val="NoSpacing"/>
+        <w:rPr>
+          <w:u w:val="single"/>
+        </w:rPr>
+      </w:pPr>
+      <w:r>
+        <w:rPr>
+          <w:u w:val="single"/>
+        </w:rPr>
+        <w:t>(</w:t>
+      </w:r>
+      <w:proofErr w:type="spellStart"/>
+      <w:r>
+        <w:rPr>
+          <w:u w:val="single"/>
+        </w:rPr>
+        <w:t>DifferentiateNeg</w:t>
+      </w:r>
+      <w:proofErr w:type="spellEnd"/>
+      <w:r>
+        <w:rPr>
+          <w:u w:val="single"/>
+        </w:rPr>
+        <w:t xml:space="preserve"> Class)</w:t>
+      </w:r>
+    </w:p>
+    <w:p>
+      <w:pPr>
+        <w:pStyle w:val="NoSpacing"/>
+        <w:rPr>
+          <w:u w:val="single"/>
+        </w:rPr>
+      </w:pPr>
+    </w:p>
+    <w:p>
+      <w:pPr>
+        <w:autoSpaceDE w:val="0"/>
+        <w:autoSpaceDN w:val="0"/>
+        <w:adjustRightInd w:val="0"/>
+        <w:spacing w:after="0" w:line="240" w:lineRule="auto"/>
+        <w:rPr>
+          <w:rFonts w:ascii="Consolas" w:hAnsi="Consolas" w:cs="Consolas"/>
+          <w:sz w:val="20"/>
+          <w:szCs w:val="20"/>
+        </w:rPr>
+      </w:pPr>
+      <w:r>
+        <w:rPr>
+          <w:rFonts w:ascii="Consolas" w:hAnsi="Consolas" w:cs="Consolas"/>
+          <w:color w:val="3F7F5F"/>
+          <w:sz w:val="20"/>
+          <w:szCs w:val="20"/>
+          <w:highlight w:val="lightGray"/>
+        </w:rPr>
+        <w:t>//insert a constructor for Negator</w:t>
+      </w:r>
+    </w:p>
+    <w:p>
+      <w:pPr>
+        <w:autoSpaceDE w:val="0"/>
+        <w:autoSpaceDN w:val="0"/>
+        <w:adjustRightInd w:val="0"/>
+        <w:spacing w:after="0" w:line="240" w:lineRule="auto"/>
+        <w:rPr>
+          <w:rFonts w:ascii="Consolas" w:hAnsi="Consolas" w:cs="Consolas"/>
+          <w:sz w:val="20"/>
+          <w:szCs w:val="20"/>
+        </w:rPr>
+      </w:pPr>
+      <w:r>
+        <w:rPr>
+          <w:rFonts w:ascii="Consolas" w:hAnsi="Consolas" w:cs="Consolas"/>
+          <w:b/>
+          <w:bCs/>
+          <w:color w:val="7F0055"/>
+          <w:sz w:val="20"/>
+          <w:szCs w:val="20"/>
+          <w:highlight w:val="lightGray"/>
+        </w:rPr>
+        <w:t>new</w:t>
+      </w:r>
+      <w:r>
+        <w:rPr>
+          <w:rFonts w:ascii="Consolas" w:hAnsi="Consolas" w:cs="Consolas"/>
+          <w:color w:val="000000"/>
+          <w:sz w:val="20"/>
+          <w:szCs w:val="20"/>
+          <w:highlight w:val="lightGray"/>
+        </w:rPr>
+        <w:t xml:space="preserve"> Negator </w:t>
+      </w:r>
+      <w:proofErr w:type="gramStart"/>
+      <w:r>
+        <w:rPr>
+          <w:rFonts w:ascii="Consolas" w:hAnsi="Consolas" w:cs="Consolas"/>
+          <w:color w:val="000000"/>
+          <w:sz w:val="20"/>
+          <w:szCs w:val="20"/>
+          <w:highlight w:val="lightGray"/>
+        </w:rPr>
+        <w:t xml:space="preserve">( </w:t>
+      </w:r>
+      <w:proofErr w:type="spellStart"/>
+      <w:r>
+        <w:rPr>
+          <w:rFonts w:ascii="Consolas" w:hAnsi="Consolas" w:cs="Consolas"/>
+          <w:color w:val="FF00CC"/>
+          <w:sz w:val="20"/>
+          <w:szCs w:val="20"/>
+          <w:highlight w:val="lightGray"/>
+        </w:rPr>
+        <w:t>inChannel</w:t>
+      </w:r>
+      <w:proofErr w:type="spellEnd"/>
+      <w:proofErr w:type="gramEnd"/>
+      <w:r>
+        <w:rPr>
+          <w:rFonts w:ascii="Consolas" w:hAnsi="Consolas" w:cs="Consolas"/>
+          <w:color w:val="000000"/>
+          <w:sz w:val="20"/>
+          <w:szCs w:val="20"/>
+          <w:highlight w:val="lightGray"/>
+        </w:rPr>
+        <w:t xml:space="preserve">: </w:t>
+      </w:r>
+      <w:r>
+        <w:rPr>
+          <w:rFonts w:ascii="Consolas" w:hAnsi="Consolas" w:cs="Consolas"/>
+          <w:color w:val="6A3E3E"/>
+          <w:sz w:val="20"/>
+          <w:szCs w:val="20"/>
+          <w:highlight w:val="lightGray"/>
+        </w:rPr>
+        <w:t>c</w:t>
+      </w:r>
+      <w:r>
+        <w:rPr>
+          <w:rFonts w:ascii="Consolas" w:hAnsi="Consolas" w:cs="Consolas"/>
+          <w:color w:val="000000"/>
+          <w:sz w:val="20"/>
+          <w:szCs w:val="20"/>
+          <w:highlight w:val="lightGray"/>
+        </w:rPr>
+        <w:t>.in(),</w:t>
+      </w:r>
+    </w:p>
+    <w:p>
+      <w:pPr>
+        <w:pStyle w:val="NoSpacing"/>
+        <w:rPr>
+          <w:rFonts w:ascii="Consolas" w:hAnsi="Consolas" w:cs="Consolas"/>
+          <w:color w:val="000000"/>
+          <w:sz w:val="20"/>
+          <w:szCs w:val="20"/>
+          <w:highlight w:val="lightGray"/>
+        </w:rPr>
+      </w:pPr>
+      <w:r>
+        <w:rPr>
+          <w:rFonts w:ascii="Consolas" w:hAnsi="Consolas" w:cs="Consolas"/>
+          <w:color w:val="000000"/>
+          <w:sz w:val="20"/>
+          <w:szCs w:val="20"/>
+          <w:highlight w:val="lightGray"/>
+        </w:rPr>
+        <w:tab/>
+      </w:r>
+      <w:r>
+        <w:rPr>
+          <w:rFonts w:ascii="Consolas" w:hAnsi="Consolas" w:cs="Consolas"/>
+          <w:color w:val="000000"/>
+          <w:sz w:val="20"/>
+          <w:szCs w:val="20"/>
+          <w:highlight w:val="lightGray"/>
+        </w:rPr>
+        <w:tab/>
+        <w:t xml:space="preserve"> </w:t>
+      </w:r>
+      <w:proofErr w:type="spellStart"/>
+      <w:r>
+        <w:rPr>
+          <w:rFonts w:ascii="Consolas" w:hAnsi="Consolas" w:cs="Consolas"/>
+          <w:color w:val="FF00CC"/>
+          <w:sz w:val="20"/>
+          <w:szCs w:val="20"/>
+          <w:highlight w:val="lightGray"/>
+        </w:rPr>
+        <w:t>outChannel</w:t>
+      </w:r>
+      <w:proofErr w:type="spellEnd"/>
+      <w:r>
+        <w:rPr>
+          <w:rFonts w:ascii="Consolas" w:hAnsi="Consolas" w:cs="Consolas"/>
+          <w:color w:val="000000"/>
+          <w:sz w:val="20"/>
+          <w:szCs w:val="20"/>
+          <w:highlight w:val="lightGray"/>
+        </w:rPr>
+        <w:t xml:space="preserve">: </w:t>
+      </w:r>
+      <w:proofErr w:type="spellStart"/>
+      <w:proofErr w:type="gramStart"/>
+      <w:r>
+        <w:rPr>
+          <w:rFonts w:ascii="Consolas" w:hAnsi="Consolas" w:cs="Consolas"/>
+          <w:color w:val="6A3E3E"/>
+          <w:sz w:val="20"/>
+          <w:szCs w:val="20"/>
+          <w:highlight w:val="lightGray"/>
+        </w:rPr>
+        <w:t>d</w:t>
+      </w:r>
+      <w:r>
+        <w:rPr>
+          <w:rFonts w:ascii="Consolas" w:hAnsi="Consolas" w:cs="Consolas"/>
+          <w:color w:val="000000"/>
+          <w:sz w:val="20"/>
+          <w:szCs w:val="20"/>
+          <w:highlight w:val="lightGray"/>
+        </w:rPr>
+        <w:t>.out</w:t>
+      </w:r>
+      <w:proofErr w:type="spellEnd"/>
+      <w:r>
+        <w:rPr>
+          <w:rFonts w:ascii="Consolas" w:hAnsi="Consolas" w:cs="Consolas"/>
+          <w:color w:val="000000"/>
+          <w:sz w:val="20"/>
+          <w:szCs w:val="20"/>
+          <w:highlight w:val="lightGray"/>
+        </w:rPr>
+        <w:t>(</w:t>
+      </w:r>
+      <w:proofErr w:type="gramEnd"/>
+      <w:r>
+        <w:rPr>
+          <w:rFonts w:ascii="Consolas" w:hAnsi="Consolas" w:cs="Consolas"/>
+          <w:color w:val="000000"/>
+          <w:sz w:val="20"/>
+          <w:szCs w:val="20"/>
+          <w:highlight w:val="lightGray"/>
+        </w:rPr>
+        <w:t>)),</w:t>
+      </w:r>
+    </w:p>
+    <w:p>
+      <w:pPr>
+        <w:pStyle w:val="NoSpacing"/>
+        <w:rPr>
+          <w:u w:val="single"/>
+        </w:rPr>
+      </w:pPr>
+    </w:p>
+    <w:p>
+      <w:pPr>
+        <w:pStyle w:val="NoSpacing"/>
+        <w:rPr>
+          <w:u w:val="single"/>
+        </w:rPr>
+      </w:pPr>
+    </w:p>
+    <w:p>
+      <w:pPr>
+        <w:pStyle w:val="NoSpacing"/>
+        <w:rPr>
+          <w:u w:val="single"/>
+        </w:rPr>
+      </w:pPr>
+      <w:r>
+        <w:rPr>
+          <w:u w:val="single"/>
+        </w:rPr>
+        <w:t>Pipeline Diagram (Minus):</w:t>
+      </w:r>
+    </w:p>
+    <w:p>
+      <w:pPr>
+        <w:pStyle w:val="NoSpacing"/>
+        <w:rPr>
+          <w:u w:val="single"/>
+        </w:rPr>
+      </w:pPr>
+    </w:p>
+    <w:p>
+      <w:pPr>
+        <w:pStyle w:val="NoSpacing"/>
+        <w:rPr>
+          <w:u w:val="single"/>
+        </w:rPr>
+      </w:pPr>
+      <w:r>
+        <w:rPr>
+          <w:noProof/>
+          <w:u w:val="single"/>
+        </w:rPr>
+        <w:drawing>
+          <wp:inline distT="0" distB="0" distL="0" distR="0" wp14:anchorId="3DB4BE06" wp14:editId="59EAB59C">
+            <wp:extent cx="5257800" cy="1343025"/>
+            <wp:effectExtent l="0" t="0" r="0" b="9525"/>
+            <wp:docPr id="7" name="Picture 7"/>
+            <wp:cNvGraphicFramePr>
+              <a:graphicFrameLocks xmlns:a="http://schemas.openxmlformats.org/drawingml/2006/main" noChangeAspect="1"/>
+            </wp:cNvGraphicFramePr>
+            <a:graphic xmlns:a="http://schemas.openxmlformats.org/drawingml/2006/main">
+              <a:graphicData uri="http://schemas.openxmlformats.org/drawingml/2006/picture">
+                <pic:pic xmlns:pic="http://schemas.openxmlformats.org/drawingml/2006/picture">
+                  <pic:nvPicPr>
+                    <pic:cNvPr id="0" name="Picture 1"/>
+                    <pic:cNvPicPr>
+                      <a:picLocks noChangeAspect="1" noChangeArrowheads="1"/>
+                    </pic:cNvPicPr>
+                  </pic:nvPicPr>
+                  <pic:blipFill>
+                    <a:blip r:embed="rId8">
+                      <a:extLst>
+                        <a:ext uri="{28A0092B-C50C-407E-A947-70E740481C1C}">
+                          <a14:useLocalDpi xmlns:a14="http://schemas.microsoft.com/office/drawing/2010/main" val="0"/>
+                        </a:ext>
+                      </a:extLst>
+                    </a:blip>
+                    <a:srcRect/>
+                    <a:stretch>
+                      <a:fillRect/>
+                    </a:stretch>
+                  </pic:blipFill>
+                  <pic:spPr bwMode="auto">
+                    <a:xfrm>
+                      <a:off x="0" y="0"/>
+                      <a:ext cx="5257800" cy="1343025"/>
+                    </a:xfrm>
+                    <a:prstGeom prst="rect">
+                      <a:avLst/>
+                    </a:prstGeom>
+                    <a:noFill/>
+                    <a:ln>
+                      <a:noFill/>
+                    </a:ln>
+                  </pic:spPr>
+                </pic:pic>
+              </a:graphicData>
+            </a:graphic>
+          </wp:inline>
+        </w:drawing>
+      </w:r>
+    </w:p>
+    <w:p>
+      <w:pPr>
+        <w:pStyle w:val="NoSpacing"/>
+        <w:rPr>
+          <w:u w:val="single"/>
+        </w:rPr>
+      </w:pPr>
+    </w:p>
+    <w:p>
+      <w:pPr>
+        <w:pStyle w:val="NoSpacing"/>
+        <w:rPr>
+          <w:u w:val="single"/>
+        </w:rPr>
+      </w:pPr>
+    </w:p>
+    <w:p>
+      <w:pPr>
+        <w:pStyle w:val="NoSpacing"/>
+        <w:rPr>
+          <w:u w:val="single"/>
+        </w:rPr>
+      </w:pPr>
+    </w:p>
+    <w:p>
+      <w:pPr>
+        <w:pStyle w:val="NoSpacing"/>
+        <w:rPr>
+          <w:u w:val="single"/>
+        </w:rPr>
+      </w:pPr>
+      <w:r>
+        <w:rPr>
+          <w:u w:val="single"/>
+        </w:rPr>
+        <w:lastRenderedPageBreak/>
+        <w:t>Pipeline Diagram (Negator):</w:t>
+      </w:r>
+    </w:p>
+    <w:p>
+      <w:pPr>
+        <w:pStyle w:val="NoSpacing"/>
+        <w:rPr>
+          <w:u w:val="single"/>
+        </w:rPr>
+      </w:pPr>
+    </w:p>
+    <w:p>
+      <w:pPr>
+        <w:pStyle w:val="NoSpacing"/>
+        <w:rPr>
+          <w:u w:val="single"/>
+        </w:rPr>
+      </w:pPr>
+      <w:r>
+        <w:rPr>
+          <w:noProof/>
+          <w:u w:val="single"/>
+        </w:rPr>
+        <w:drawing>
+          <wp:inline distT="0" distB="0" distL="0" distR="0" wp14:anchorId="1C45FBD0" wp14:editId="43DA21BF">
+            <wp:extent cx="5724525" cy="1314450"/>
+            <wp:effectExtent l="0" t="0" r="9525" b="0"/>
+            <wp:docPr id="8" name="Picture 8"/>
+            <wp:cNvGraphicFramePr>
+              <a:graphicFrameLocks xmlns:a="http://schemas.openxmlformats.org/drawingml/2006/main" noChangeAspect="1"/>
+            </wp:cNvGraphicFramePr>
+            <a:graphic xmlns:a="http://schemas.openxmlformats.org/drawingml/2006/main">
+              <a:graphicData uri="http://schemas.openxmlformats.org/drawingml/2006/picture">
+                <pic:pic xmlns:pic="http://schemas.openxmlformats.org/drawingml/2006/picture">
+                  <pic:nvPicPr>
+                    <pic:cNvPr id="0" name="Picture 2"/>
+                    <pic:cNvPicPr>
+                      <a:picLocks noChangeAspect="1" noChangeArrowheads="1"/>
+                    </pic:cNvPicPr>
+                  </pic:nvPicPr>
+                  <pic:blipFill>
+                    <a:blip r:embed="rId9">
+                      <a:extLst>
+                        <a:ext uri="{28A0092B-C50C-407E-A947-70E740481C1C}">
+                          <a14:useLocalDpi xmlns:a14="http://schemas.microsoft.com/office/drawing/2010/main" val="0"/>
+                        </a:ext>
+                      </a:extLst>
+                    </a:blip>
+                    <a:srcRect/>
+                    <a:stretch>
+                      <a:fillRect/>
+                    </a:stretch>
+                  </pic:blipFill>
+                  <pic:spPr bwMode="auto">
+                    <a:xfrm>
+                      <a:off x="0" y="0"/>
+                      <a:ext cx="5724525" cy="1314450"/>
+                    </a:xfrm>
+                    <a:prstGeom prst="rect">
+                      <a:avLst/>
+                    </a:prstGeom>
+                    <a:noFill/>
+                    <a:ln>
+                      <a:noFill/>
+                    </a:ln>
+                  </pic:spPr>
+                </pic:pic>
+              </a:graphicData>
+            </a:graphic>
+          </wp:inline>
+        </w:drawing>
+      </w:r>
+    </w:p>
+    <w:p>
+      <w:pPr>
+        <w:pStyle w:val="NoSpacing"/>
+        <w:rPr>
+          <w:u w:val="single"/>
+        </w:rPr>
+      </w:pPr>
+    </w:p>
+    <w:p>
+      <w:pPr>
+        <w:pStyle w:val="NoSpacing"/>
+        <w:rPr>
+          <w:u w:val="single"/>
+        </w:rPr>
+      </w:pPr>
+    </w:p>
+    <w:p>
+      <w:pPr>
+        <w:pStyle w:val="NoSpacing"/>
+        <w:rPr>
+          <w:u w:val="single"/>
+        </w:rPr>
+      </w:pPr>
+    </w:p>
+    <w:p>
+      <w:pPr>
+        <w:pStyle w:val="NoSpacing"/>
+        <w:rPr>
+          <w:u w:val="single"/>
+        </w:rPr>
+      </w:pPr>
+      <w:r>
+        <w:rPr>
+          <w:u w:val="single"/>
+        </w:rPr>
+        <w:t>Output (Both Functions):</w:t>
+      </w:r>
+    </w:p>
+    <w:p>
+      <w:pPr>
+        <w:pStyle w:val="NoSpacing"/>
+        <w:rPr>
+          <w:u w:val="single"/>
+        </w:rPr>
+      </w:pPr>
+    </w:p>
+    <w:p>
+      <w:pPr>
+        <w:pStyle w:val="NoSpacing"/>
+        <w:rPr>
+          <w:u w:val="single"/>
+        </w:rPr>
+      </w:pPr>
+      <w:r>
+        <w:rPr>
+          <w:noProof/>
+          <w:u w:val="single"/>
+        </w:rPr>
+        <w:drawing>
+          <wp:inline distT="0" distB="0" distL="0" distR="0" wp14:anchorId="224D654B" wp14:editId="0E33BDF9">
+            <wp:extent cx="4733925" cy="1771650"/>
+            <wp:effectExtent l="0" t="0" r="9525" b="0"/>
+            <wp:docPr id="9" name="Picture 9"/>
+            <wp:cNvGraphicFramePr>
+              <a:graphicFrameLocks xmlns:a="http://schemas.openxmlformats.org/drawingml/2006/main" noChangeAspect="1"/>
+            </wp:cNvGraphicFramePr>
+            <a:graphic xmlns:a="http://schemas.openxmlformats.org/drawingml/2006/main">
+              <a:graphicData uri="http://schemas.openxmlformats.org/drawingml/2006/picture">
+                <pic:pic xmlns:pic="http://schemas.openxmlformats.org/drawingml/2006/picture">
+                  <pic:nvPicPr>
+                    <pic:cNvPr id="0" name="Picture 3"/>
+                    <pic:cNvPicPr>
+                      <a:picLocks noChangeAspect="1" noChangeArrowheads="1"/>
+                    </pic:cNvPicPr>
+                  </pic:nvPicPr>
+                  <pic:blipFill>
+                    <a:blip r:embed="rId10">
+                      <a:extLst>
+                        <a:ext uri="{28A0092B-C50C-407E-A947-70E740481C1C}">
+                          <a14:useLocalDpi xmlns:a14="http://schemas.microsoft.com/office/drawing/2010/main" val="0"/>
+                        </a:ext>
+                      </a:extLst>
+                    </a:blip>
+                    <a:srcRect/>
+                    <a:stretch>
+                      <a:fillRect/>
+                    </a:stretch>
+                  </pic:blipFill>
+                  <pic:spPr bwMode="auto">
+                    <a:xfrm>
+                      <a:off x="0" y="0"/>
+                      <a:ext cx="4733925" cy="1771650"/>
+                    </a:xfrm>
+                    <a:prstGeom prst="rect">
+                      <a:avLst/>
+                    </a:prstGeom>
+                    <a:noFill/>
+                    <a:ln>
+                      <a:noFill/>
+                    </a:ln>
+                  </pic:spPr>
+                </pic:pic>
+              </a:graphicData>
+            </a:graphic>
+          </wp:inline>
+        </w:drawing>
+      </w:r>
+    </w:p>
+    <w:p>
+      <w:pPr>
+        <w:pStyle w:val="NoSpacing"/>
+      </w:pPr>
+    </w:p>
+    <w:p>
+      <w:pPr>
+        <w:pStyle w:val="NoSpacing"/>
+        <w:rPr>
+          <w:b/>
+        </w:rPr>
+      </w:pPr>
+      <w:r>
+        <w:rPr>
+          <w:b/>
+        </w:rPr>
+        <w:t>Question 1 (Implement both approaches and test them. Which is the more pleasing solution? Why?)</w:t>
+      </w:r>
+    </w:p>
+    <w:p>
+      <w:pPr>
+        <w:pStyle w:val="NoSpacing"/>
+      </w:pPr>
+      <w:r>
+        <w:t xml:space="preserve">While </w:t>
+      </w:r>
+      <w:proofErr w:type="gramStart"/>
+      <w:r>
+        <w:t>both of the approaches</w:t>
+      </w:r>
+      <w:proofErr w:type="gramEnd"/>
+      <w:r>
+        <w:t xml:space="preserve"> seem very similar, and in operation they are identical, the Minus operation seems far more elegant and robust, as it uses </w:t>
+      </w:r>
+      <w:proofErr w:type="spellStart"/>
+      <w:r>
+        <w:t>ProcessReads</w:t>
+      </w:r>
+      <w:proofErr w:type="spellEnd"/>
+      <w:r>
+        <w:t xml:space="preserve"> instead of writing directly to the </w:t>
+      </w:r>
+      <w:proofErr w:type="spellStart"/>
+      <w:r>
+        <w:t>outChannel</w:t>
+      </w:r>
+      <w:proofErr w:type="spellEnd"/>
+      <w:r>
+        <w:t>. It seems likely that the Minus operation is a lot less likely to crash or deadlock, and the process is very easily implementable.</w:t>
+      </w:r>
+    </w:p>
+    <w:p>
+      <w:pPr>
+        <w:pStyle w:val="NoSpacing"/>
+      </w:pPr>
+    </w:p>
+    <w:p>
+      <w:pPr>
+        <w:pStyle w:val="NoSpacing"/>
+        <w:rPr>
+          <w:u w:val="single"/>
+        </w:rPr>
+      </w:pPr>
+      <w:r>
+        <w:rPr>
+          <w:u w:val="single"/>
+        </w:rPr>
+        <w:t>Network Operation Commentary:</w:t>
+      </w:r>
+    </w:p>
+    <w:p>
+      <w:pPr>
+        <w:pStyle w:val="NoSpacing"/>
+      </w:pPr>
+    </w:p>
+    <w:p>
+      <w:pPr>
+        <w:pStyle w:val="NoSpacing"/>
+      </w:pPr>
+      <w:r>
+        <w:t>Running this network requires no external knowledge of the backend. It simply requires the user to start the network, and the program will handle the rest of the logic and output.</w:t>
       </w:r>
       <w:bookmarkStart w:id="0" w:name="_GoBack"/>
       <w:bookmarkEnd w:id="0"/>
@@ -2569,6 +3945,7 @@
           <w:sz w:val="20"/>
           <w:szCs w:val="20"/>
         </w:rPr>
+        <w:lastRenderedPageBreak/>
         <w:tab/>
       </w:r>
       <w:r>
@@ -2688,7 +4065,7 @@
                     </pic:cNvPicPr>
                   </pic:nvPicPr>
                   <pic:blipFill>
-                    <a:blip r:embed="rId8">
+                    <a:blip r:embed="rId11">
                       <a:extLst>
                         <a:ext uri="{28A0092B-C50C-407E-A947-70E740481C1C}">
                           <a14:useLocalDpi xmlns:a14="http://schemas.microsoft.com/office/drawing/2010/main" val="0"/>
@@ -2772,7 +4149,7 @@
                     </pic:cNvPicPr>
                   </pic:nvPicPr>
                   <pic:blipFill>
-                    <a:blip r:embed="rId9">
+                    <a:blip r:embed="rId12">
                       <a:extLst>
                         <a:ext uri="{28A0092B-C50C-407E-A947-70E740481C1C}">
                           <a14:useLocalDpi xmlns:a14="http://schemas.microsoft.com/office/drawing/2010/main" val="0"/>
@@ -2863,7 +4240,6 @@
       </w:pPr>
       <w:proofErr w:type="spellStart"/>
       <w:r>
-        <w:lastRenderedPageBreak/>
         <w:t>GTail</w:t>
       </w:r>
       <w:proofErr w:type="spellEnd"/>
@@ -2979,12 +4355,26 @@
     <w:p>
       <w:pPr>
         <w:pStyle w:val="NoSpacing"/>
+        <w:rPr>
+          <w:u w:val="single"/>
+        </w:rPr>
       </w:pPr>
     </w:p>
     <w:p>
       <w:pPr>
         <w:pStyle w:val="NoSpacing"/>
-      </w:pPr>
+        <w:rPr>
+          <w:b/>
+          <w:i/>
+        </w:rPr>
+      </w:pPr>
+      <w:r>
+        <w:rPr>
+          <w:b/>
+          <w:i/>
+        </w:rPr>
+        <w:t>Exercise 4-1:</w:t>
+      </w:r>
     </w:p>
     <w:p>
       <w:pPr>
@@ -2994,13 +4384,23 @@
           <w:i/>
         </w:rPr>
       </w:pPr>
-      <w:r>
+    </w:p>
+    <w:p>
+      <w:pPr>
+        <w:pStyle w:val="NoSpacing"/>
+      </w:pPr>
+      <w:r>
+        <w:t>If one reset value is input, the program will use that value but doesn’t increment it. Thus, the reset value and prefix value are output side by side. However, if the user inputs multiple values, the program deadlocks and stops the output.</w:t>
+      </w:r>
+    </w:p>
+    <w:p>
+      <w:pPr>
+        <w:pStyle w:val="NoSpacing"/>
         <w:rPr>
           <w:b/>
           <w:i/>
         </w:rPr>
-        <w:t>Exercise 3-4:</w:t>
-      </w:r>
+      </w:pPr>
     </w:p>
     <w:p>
       <w:pPr>
@@ -3010,24 +4410,54 @@
           <w:i/>
         </w:rPr>
       </w:pPr>
+      <w:r>
+        <w:rPr>
+          <w:b/>
+          <w:i/>
+        </w:rPr>
+        <w:t>Exercise 4-2:</w:t>
+      </w:r>
     </w:p>
     <w:p>
       <w:pPr>
         <w:pStyle w:val="NoSpacing"/>
         <w:rPr>
-          <w:u w:val="single"/>
-        </w:rPr>
-      </w:pPr>
-      <w:r>
-        <w:rPr>
-          <w:u w:val="single"/>
-        </w:rPr>
-        <w:t>(Minus Class)</w:t>
-      </w:r>
+          <w:b/>
+          <w:i/>
+        </w:rPr>
+      </w:pPr>
     </w:p>
     <w:p>
       <w:pPr>
         <w:pStyle w:val="NoSpacing"/>
+        <w:rPr>
+          <w:u w:val="single"/>
+        </w:rPr>
+      </w:pPr>
+      <w:r>
+        <w:rPr>
+          <w:u w:val="single"/>
+        </w:rPr>
+        <w:t>(</w:t>
+      </w:r>
+      <w:proofErr w:type="spellStart"/>
+      <w:r>
+        <w:rPr>
+          <w:u w:val="single"/>
+        </w:rPr>
+        <w:t>ResetSuccessor</w:t>
+      </w:r>
+      <w:proofErr w:type="spellEnd"/>
+      <w:r>
+        <w:rPr>
+          <w:u w:val="single"/>
+        </w:rPr>
+        <w:t xml:space="preserve"> Class)</w:t>
+      </w:r>
+    </w:p>
+    <w:p>
+      <w:pPr>
+        <w:pStyle w:val="NoSpacing"/>
       </w:pPr>
     </w:p>
     <w:p>
@@ -3049,21 +4479,9 @@
           <w:sz w:val="20"/>
           <w:szCs w:val="20"/>
         </w:rPr>
-        <w:t>// output one value subtracted from the other</w:t>
-      </w:r>
-    </w:p>
-    <w:p>
-      <w:pPr>
-        <w:autoSpaceDE w:val="0"/>
-        <w:autoSpaceDN w:val="0"/>
-        <w:adjustRightInd w:val="0"/>
-        <w:spacing w:after="0" w:line="240" w:lineRule="auto"/>
-        <w:rPr>
-          <w:rFonts w:ascii="Consolas" w:hAnsi="Consolas" w:cs="Consolas"/>
-          <w:sz w:val="20"/>
-          <w:szCs w:val="20"/>
-        </w:rPr>
-      </w:pPr>
+        <w:t xml:space="preserve">// deal with inputs from </w:t>
+      </w:r>
+      <w:proofErr w:type="spellStart"/>
       <w:r>
         <w:rPr>
           <w:rFonts w:ascii="Consolas" w:hAnsi="Consolas" w:cs="Consolas"/>
@@ -3071,160 +4489,9 @@
           <w:sz w:val="20"/>
           <w:szCs w:val="20"/>
         </w:rPr>
-        <w:t>// be certain you know which way round you are doing the subtraction!!</w:t>
-      </w:r>
-    </w:p>
-    <w:p>
-      <w:pPr>
-        <w:pStyle w:val="NoSpacing"/>
-        <w:rPr>
-          <w:rFonts w:ascii="Consolas" w:hAnsi="Consolas" w:cs="Consolas"/>
-          <w:color w:val="000000"/>
-          <w:sz w:val="20"/>
-          <w:szCs w:val="20"/>
-        </w:rPr>
-      </w:pPr>
-      <w:proofErr w:type="spellStart"/>
-      <w:r>
-        <w:rPr>
-          <w:rFonts w:ascii="Consolas" w:hAnsi="Consolas" w:cs="Consolas"/>
-          <w:color w:val="0000C0"/>
-          <w:sz w:val="20"/>
-          <w:szCs w:val="20"/>
-        </w:rPr>
-        <w:t>outChannel</w:t>
-      </w:r>
-      <w:r>
-        <w:rPr>
-          <w:rFonts w:ascii="Consolas" w:hAnsi="Consolas" w:cs="Consolas"/>
-          <w:color w:val="000000"/>
-          <w:sz w:val="20"/>
-          <w:szCs w:val="20"/>
-        </w:rPr>
-        <w:t>.write</w:t>
-      </w:r>
-      <w:proofErr w:type="spellEnd"/>
-      <w:r>
-        <w:rPr>
-          <w:rFonts w:ascii="Consolas" w:hAnsi="Consolas" w:cs="Consolas"/>
-          <w:color w:val="000000"/>
-          <w:sz w:val="20"/>
-          <w:szCs w:val="20"/>
-        </w:rPr>
-        <w:t>(</w:t>
-      </w:r>
-      <w:r>
-        <w:rPr>
-          <w:rFonts w:ascii="Consolas" w:hAnsi="Consolas" w:cs="Consolas"/>
-          <w:color w:val="6A3E3E"/>
-          <w:sz w:val="20"/>
-          <w:szCs w:val="20"/>
-        </w:rPr>
-        <w:t>read1</w:t>
-      </w:r>
-      <w:r>
-        <w:rPr>
-          <w:rFonts w:ascii="Consolas" w:hAnsi="Consolas" w:cs="Consolas"/>
-          <w:color w:val="000000"/>
-          <w:sz w:val="20"/>
-          <w:szCs w:val="20"/>
-        </w:rPr>
-        <w:t>.</w:t>
-      </w:r>
-      <w:r>
-        <w:rPr>
-          <w:rFonts w:ascii="Consolas" w:hAnsi="Consolas" w:cs="Consolas"/>
-          <w:color w:val="0000C0"/>
-          <w:sz w:val="20"/>
-          <w:szCs w:val="20"/>
-        </w:rPr>
-        <w:t>value</w:t>
-      </w:r>
-      <w:r>
-        <w:rPr>
-          <w:rFonts w:ascii="Consolas" w:hAnsi="Consolas" w:cs="Consolas"/>
-          <w:color w:val="000000"/>
-          <w:sz w:val="20"/>
-          <w:szCs w:val="20"/>
-        </w:rPr>
-        <w:t xml:space="preserve"> - </w:t>
-      </w:r>
-      <w:r>
-        <w:rPr>
-          <w:rFonts w:ascii="Consolas" w:hAnsi="Consolas" w:cs="Consolas"/>
-          <w:color w:val="6A3E3E"/>
-          <w:sz w:val="20"/>
-          <w:szCs w:val="20"/>
-        </w:rPr>
-        <w:t>read0</w:t>
-      </w:r>
-      <w:r>
-        <w:rPr>
-          <w:rFonts w:ascii="Consolas" w:hAnsi="Consolas" w:cs="Consolas"/>
-          <w:color w:val="000000"/>
-          <w:sz w:val="20"/>
-          <w:szCs w:val="20"/>
-        </w:rPr>
-        <w:t>.</w:t>
-      </w:r>
-      <w:r>
-        <w:rPr>
-          <w:rFonts w:ascii="Consolas" w:hAnsi="Consolas" w:cs="Consolas"/>
-          <w:color w:val="0000C0"/>
-          <w:sz w:val="20"/>
-          <w:szCs w:val="20"/>
-        </w:rPr>
-        <w:t>value</w:t>
-      </w:r>
-      <w:r>
-        <w:rPr>
-          <w:rFonts w:ascii="Consolas" w:hAnsi="Consolas" w:cs="Consolas"/>
-          <w:color w:val="000000"/>
-          <w:sz w:val="20"/>
-          <w:szCs w:val="20"/>
-        </w:rPr>
-        <w:t>)</w:t>
-      </w:r>
-    </w:p>
-    <w:p>
-      <w:pPr>
-        <w:pStyle w:val="NoSpacing"/>
-      </w:pPr>
-    </w:p>
-    <w:p>
-      <w:pPr>
-        <w:pStyle w:val="NoSpacing"/>
-        <w:rPr>
-          <w:u w:val="single"/>
-        </w:rPr>
-      </w:pPr>
-      <w:r>
-        <w:rPr>
-          <w:u w:val="single"/>
-        </w:rPr>
-        <w:t>(Negator Class)</w:t>
-      </w:r>
-    </w:p>
-    <w:p>
-      <w:pPr>
-        <w:pStyle w:val="NoSpacing"/>
-        <w:rPr>
-          <w:u w:val="single"/>
-        </w:rPr>
-      </w:pPr>
-    </w:p>
-    <w:p>
-      <w:pPr>
-        <w:autoSpaceDE w:val="0"/>
-        <w:autoSpaceDN w:val="0"/>
-        <w:adjustRightInd w:val="0"/>
-        <w:spacing w:after="0" w:line="240" w:lineRule="auto"/>
-        <w:rPr>
-          <w:rFonts w:ascii="Consolas" w:hAnsi="Consolas" w:cs="Consolas"/>
-          <w:sz w:val="20"/>
-          <w:szCs w:val="20"/>
-        </w:rPr>
-      </w:pPr>
+        <w:t>resetChannel</w:t>
+      </w:r>
+      <w:proofErr w:type="spellEnd"/>
       <w:r>
         <w:rPr>
           <w:rFonts w:ascii="Consolas" w:hAnsi="Consolas" w:cs="Consolas"/>
@@ -3232,8 +4499,52 @@
           <w:sz w:val="20"/>
           <w:szCs w:val="20"/>
         </w:rPr>
-        <w:t>//output the negative of the input value</w:t>
-      </w:r>
+        <w:t xml:space="preserve"> and </w:t>
+      </w:r>
+      <w:proofErr w:type="spellStart"/>
+      <w:r>
+        <w:rPr>
+          <w:rFonts w:ascii="Consolas" w:hAnsi="Consolas" w:cs="Consolas"/>
+          <w:color w:val="3F7F5F"/>
+          <w:sz w:val="20"/>
+          <w:szCs w:val="20"/>
+        </w:rPr>
+        <w:t>inChannel</w:t>
+      </w:r>
+      <w:proofErr w:type="spellEnd"/>
+    </w:p>
+    <w:p>
+      <w:pPr>
+        <w:autoSpaceDE w:val="0"/>
+        <w:autoSpaceDN w:val="0"/>
+        <w:adjustRightInd w:val="0"/>
+        <w:spacing w:after="0" w:line="240" w:lineRule="auto"/>
+        <w:rPr>
+          <w:rFonts w:ascii="Consolas" w:hAnsi="Consolas" w:cs="Consolas"/>
+          <w:sz w:val="20"/>
+          <w:szCs w:val="20"/>
+        </w:rPr>
+      </w:pPr>
+      <w:r>
+        <w:rPr>
+          <w:rFonts w:ascii="Consolas" w:hAnsi="Consolas" w:cs="Consolas"/>
+          <w:color w:val="3F7F5F"/>
+          <w:sz w:val="20"/>
+          <w:szCs w:val="20"/>
+        </w:rPr>
+        <w:t xml:space="preserve">// use a </w:t>
+      </w:r>
+      <w:proofErr w:type="spellStart"/>
+      <w:r>
+        <w:rPr>
+          <w:rFonts w:ascii="Consolas" w:hAnsi="Consolas" w:cs="Consolas"/>
+          <w:color w:val="3F7F5F"/>
+          <w:sz w:val="20"/>
+          <w:szCs w:val="20"/>
+        </w:rPr>
+        <w:t>priSelect</w:t>
+      </w:r>
+      <w:proofErr w:type="spellEnd"/>
     </w:p>
     <w:p>
       <w:pPr>
@@ -3288,25 +4599,27 @@
         <w:t xml:space="preserve"> = </w:t>
       </w:r>
       <w:proofErr w:type="spellStart"/>
-      <w:r>
-        <w:rPr>
-          <w:rFonts w:ascii="Consolas" w:hAnsi="Consolas" w:cs="Consolas"/>
-          <w:color w:val="0000C0"/>
-          <w:sz w:val="20"/>
-          <w:szCs w:val="20"/>
-        </w:rPr>
-        <w:t>inChannel</w:t>
-      </w:r>
-      <w:r>
-        <w:rPr>
-          <w:rFonts w:ascii="Consolas" w:hAnsi="Consolas" w:cs="Consolas"/>
-          <w:color w:val="000000"/>
-          <w:sz w:val="20"/>
-          <w:szCs w:val="20"/>
-        </w:rPr>
-        <w:t>.read</w:t>
-      </w:r>
-      <w:proofErr w:type="spellEnd"/>
+      <w:proofErr w:type="gramStart"/>
+      <w:r>
+        <w:rPr>
+          <w:rFonts w:ascii="Consolas" w:hAnsi="Consolas" w:cs="Consolas"/>
+          <w:color w:val="6A3E3E"/>
+          <w:sz w:val="20"/>
+          <w:szCs w:val="20"/>
+        </w:rPr>
+        <w:t>alt</w:t>
+      </w:r>
+      <w:r>
+        <w:rPr>
+          <w:rFonts w:ascii="Consolas" w:hAnsi="Consolas" w:cs="Consolas"/>
+          <w:color w:val="000000"/>
+          <w:sz w:val="20"/>
+          <w:szCs w:val="20"/>
+        </w:rPr>
+        <w:t>.priSelect</w:t>
+      </w:r>
+      <w:proofErr w:type="spellEnd"/>
+      <w:proofErr w:type="gramEnd"/>
       <w:r>
         <w:rPr>
           <w:rFonts w:ascii="Consolas" w:hAnsi="Consolas" w:cs="Consolas"/>
@@ -3315,119 +4628,6 @@
           <w:szCs w:val="20"/>
         </w:rPr>
         <w:t>()</w:t>
-      </w:r>
-    </w:p>
-    <w:p>
-      <w:pPr>
-        <w:pStyle w:val="NoSpacing"/>
-        <w:rPr>
-          <w:rFonts w:ascii="Consolas" w:hAnsi="Consolas" w:cs="Consolas"/>
-          <w:color w:val="000000"/>
-          <w:sz w:val="20"/>
-          <w:szCs w:val="20"/>
-        </w:rPr>
-      </w:pPr>
-      <w:proofErr w:type="spellStart"/>
-      <w:r>
-        <w:rPr>
-          <w:rFonts w:ascii="Consolas" w:hAnsi="Consolas" w:cs="Consolas"/>
-          <w:color w:val="0000C0"/>
-          <w:sz w:val="20"/>
-          <w:szCs w:val="20"/>
-        </w:rPr>
-        <w:t>outChannel</w:t>
-      </w:r>
-      <w:r>
-        <w:rPr>
-          <w:rFonts w:ascii="Consolas" w:hAnsi="Consolas" w:cs="Consolas"/>
-          <w:color w:val="000000"/>
-          <w:sz w:val="20"/>
-          <w:szCs w:val="20"/>
-        </w:rPr>
-        <w:t>.write</w:t>
-      </w:r>
-      <w:proofErr w:type="spellEnd"/>
-      <w:r>
-        <w:rPr>
-          <w:rFonts w:ascii="Consolas" w:hAnsi="Consolas" w:cs="Consolas"/>
-          <w:color w:val="000000"/>
-          <w:sz w:val="20"/>
-          <w:szCs w:val="20"/>
-        </w:rPr>
-        <w:t>(</w:t>
-      </w:r>
-      <w:proofErr w:type="spellStart"/>
-      <w:r>
-        <w:rPr>
-          <w:rFonts w:ascii="Consolas" w:hAnsi="Consolas" w:cs="Consolas"/>
-          <w:color w:val="6A3E3E"/>
-          <w:sz w:val="20"/>
-          <w:szCs w:val="20"/>
-        </w:rPr>
-        <w:t>i</w:t>
-      </w:r>
-      <w:proofErr w:type="spellEnd"/>
-      <w:r>
-        <w:rPr>
-          <w:rFonts w:ascii="Consolas" w:hAnsi="Consolas" w:cs="Consolas"/>
-          <w:color w:val="000000"/>
-          <w:sz w:val="20"/>
-          <w:szCs w:val="20"/>
-        </w:rPr>
-        <w:t xml:space="preserve"> *= -1)</w:t>
-      </w:r>
-    </w:p>
-    <w:p>
-      <w:pPr>
-        <w:pStyle w:val="NoSpacing"/>
-        <w:rPr>
-          <w:u w:val="single"/>
-        </w:rPr>
-      </w:pPr>
-    </w:p>
-    <w:p>
-      <w:pPr>
-        <w:pStyle w:val="NoSpacing"/>
-        <w:rPr>
-          <w:u w:val="single"/>
-        </w:rPr>
-      </w:pPr>
-      <w:r>
-        <w:rPr>
-          <w:u w:val="single"/>
-        </w:rPr>
-        <w:t>(Differentiate Class)</w:t>
-      </w:r>
-    </w:p>
-    <w:p>
-      <w:pPr>
-        <w:pStyle w:val="NoSpacing"/>
-        <w:rPr>
-          <w:u w:val="single"/>
-        </w:rPr>
-      </w:pPr>
-    </w:p>
-    <w:p>
-      <w:pPr>
-        <w:autoSpaceDE w:val="0"/>
-        <w:autoSpaceDN w:val="0"/>
-        <w:adjustRightInd w:val="0"/>
-        <w:spacing w:after="0" w:line="240" w:lineRule="auto"/>
-        <w:rPr>
-          <w:rFonts w:ascii="Consolas" w:hAnsi="Consolas" w:cs="Consolas"/>
-          <w:sz w:val="20"/>
-          <w:szCs w:val="20"/>
-        </w:rPr>
-      </w:pPr>
-      <w:r>
-        <w:rPr>
-          <w:rFonts w:ascii="Consolas" w:hAnsi="Consolas" w:cs="Consolas"/>
-          <w:color w:val="3F7F5F"/>
-          <w:sz w:val="20"/>
-          <w:szCs w:val="20"/>
-          <w:highlight w:val="lightGray"/>
-        </w:rPr>
-        <w:t>// insert a constructor for Minus</w:t>
       </w:r>
     </w:p>
     <w:p>
@@ -3450,315 +4650,78 @@
           <w:color w:val="7F0055"/>
           <w:sz w:val="20"/>
           <w:szCs w:val="20"/>
-          <w:highlight w:val="lightGray"/>
-        </w:rPr>
-        <w:t>new</w:t>
-      </w:r>
-      <w:r>
-        <w:rPr>
-          <w:rFonts w:ascii="Consolas" w:hAnsi="Consolas" w:cs="Consolas"/>
-          <w:color w:val="000000"/>
-          <w:sz w:val="20"/>
-          <w:szCs w:val="20"/>
-          <w:highlight w:val="lightGray"/>
-        </w:rPr>
-        <w:t xml:space="preserve"> Minus </w:t>
-      </w:r>
-      <w:proofErr w:type="gramStart"/>
-      <w:r>
-        <w:rPr>
-          <w:rFonts w:ascii="Consolas" w:hAnsi="Consolas" w:cs="Consolas"/>
-          <w:color w:val="000000"/>
-          <w:sz w:val="20"/>
-          <w:szCs w:val="20"/>
-          <w:highlight w:val="lightGray"/>
-        </w:rPr>
-        <w:t xml:space="preserve">( </w:t>
-      </w:r>
-      <w:r>
-        <w:rPr>
-          <w:rFonts w:ascii="Consolas" w:hAnsi="Consolas" w:cs="Consolas"/>
-          <w:color w:val="FF00CC"/>
-          <w:sz w:val="20"/>
-          <w:szCs w:val="20"/>
-          <w:highlight w:val="lightGray"/>
-        </w:rPr>
-        <w:t>inChannel</w:t>
-      </w:r>
-      <w:proofErr w:type="gramEnd"/>
-      <w:r>
-        <w:rPr>
-          <w:rFonts w:ascii="Consolas" w:hAnsi="Consolas" w:cs="Consolas"/>
-          <w:color w:val="FF00CC"/>
-          <w:sz w:val="20"/>
-          <w:szCs w:val="20"/>
-          <w:highlight w:val="lightGray"/>
-        </w:rPr>
-        <w:t>0</w:t>
-      </w:r>
-      <w:r>
-        <w:rPr>
-          <w:rFonts w:ascii="Consolas" w:hAnsi="Consolas" w:cs="Consolas"/>
-          <w:color w:val="000000"/>
-          <w:sz w:val="20"/>
-          <w:szCs w:val="20"/>
-          <w:highlight w:val="lightGray"/>
-        </w:rPr>
-        <w:t xml:space="preserve">: </w:t>
-      </w:r>
+        </w:rPr>
+        <w:t>if</w:t>
+      </w:r>
+      <w:r>
+        <w:rPr>
+          <w:rFonts w:ascii="Consolas" w:hAnsi="Consolas" w:cs="Consolas"/>
+          <w:color w:val="000000"/>
+          <w:sz w:val="20"/>
+          <w:szCs w:val="20"/>
+        </w:rPr>
+        <w:t xml:space="preserve"> (</w:t>
+      </w:r>
+      <w:proofErr w:type="spellStart"/>
       <w:r>
         <w:rPr>
           <w:rFonts w:ascii="Consolas" w:hAnsi="Consolas" w:cs="Consolas"/>
           <w:color w:val="6A3E3E"/>
           <w:sz w:val="20"/>
           <w:szCs w:val="20"/>
-          <w:highlight w:val="lightGray"/>
-        </w:rPr>
-        <w:t>c</w:t>
-      </w:r>
-      <w:r>
-        <w:rPr>
-          <w:rFonts w:ascii="Consolas" w:hAnsi="Consolas" w:cs="Consolas"/>
-          <w:color w:val="000000"/>
-          <w:sz w:val="20"/>
-          <w:szCs w:val="20"/>
-          <w:highlight w:val="lightGray"/>
-        </w:rPr>
-        <w:t>.in(),</w:t>
-      </w:r>
-    </w:p>
-    <w:p>
-      <w:pPr>
-        <w:autoSpaceDE w:val="0"/>
-        <w:autoSpaceDN w:val="0"/>
-        <w:adjustRightInd w:val="0"/>
-        <w:spacing w:after="0" w:line="240" w:lineRule="auto"/>
-        <w:rPr>
-          <w:rFonts w:ascii="Consolas" w:hAnsi="Consolas" w:cs="Consolas"/>
-          <w:sz w:val="20"/>
-          <w:szCs w:val="20"/>
-        </w:rPr>
-      </w:pPr>
-      <w:r>
-        <w:rPr>
-          <w:rFonts w:ascii="Consolas" w:hAnsi="Consolas" w:cs="Consolas"/>
-          <w:color w:val="000000"/>
-          <w:sz w:val="20"/>
-          <w:szCs w:val="20"/>
-          <w:highlight w:val="lightGray"/>
+        </w:rPr>
+        <w:t>i</w:t>
+      </w:r>
+      <w:r>
+        <w:rPr>
+          <w:rFonts w:ascii="Consolas" w:hAnsi="Consolas" w:cs="Consolas"/>
+          <w:color w:val="000000"/>
+          <w:sz w:val="20"/>
+          <w:szCs w:val="20"/>
+        </w:rPr>
+        <w:t>.</w:t>
+      </w:r>
+      <w:r>
+        <w:rPr>
+          <w:rFonts w:ascii="Consolas" w:hAnsi="Consolas" w:cs="Consolas"/>
+          <w:color w:val="0000C0"/>
+          <w:sz w:val="20"/>
+          <w:szCs w:val="20"/>
+        </w:rPr>
+        <w:t>value</w:t>
+      </w:r>
+      <w:proofErr w:type="spellEnd"/>
+      <w:r>
+        <w:rPr>
+          <w:rFonts w:ascii="Consolas" w:hAnsi="Consolas" w:cs="Consolas"/>
+          <w:color w:val="000000"/>
+          <w:sz w:val="20"/>
+          <w:szCs w:val="20"/>
+        </w:rPr>
+        <w:t xml:space="preserve"> == 0) {</w:t>
+      </w:r>
+    </w:p>
+    <w:p>
+      <w:pPr>
+        <w:autoSpaceDE w:val="0"/>
+        <w:autoSpaceDN w:val="0"/>
+        <w:adjustRightInd w:val="0"/>
+        <w:spacing w:after="0" w:line="240" w:lineRule="auto"/>
+        <w:rPr>
+          <w:rFonts w:ascii="Consolas" w:hAnsi="Consolas" w:cs="Consolas"/>
+          <w:sz w:val="20"/>
+          <w:szCs w:val="20"/>
+        </w:rPr>
+      </w:pPr>
+      <w:r>
+        <w:rPr>
+          <w:rFonts w:ascii="Consolas" w:hAnsi="Consolas" w:cs="Consolas"/>
+          <w:color w:val="000000"/>
+          <w:sz w:val="20"/>
+          <w:szCs w:val="20"/>
         </w:rPr>
         <w:tab/>
-        <w:t xml:space="preserve">     </w:t>
-      </w:r>
-      <w:r>
-        <w:rPr>
-          <w:rFonts w:ascii="Consolas" w:hAnsi="Consolas" w:cs="Consolas"/>
-          <w:color w:val="FF00CC"/>
-          <w:sz w:val="20"/>
-          <w:szCs w:val="20"/>
-          <w:highlight w:val="lightGray"/>
-        </w:rPr>
-        <w:t>inChannel1</w:t>
-      </w:r>
-      <w:r>
-        <w:rPr>
-          <w:rFonts w:ascii="Consolas" w:hAnsi="Consolas" w:cs="Consolas"/>
-          <w:color w:val="000000"/>
-          <w:sz w:val="20"/>
-          <w:szCs w:val="20"/>
-          <w:highlight w:val="lightGray"/>
-        </w:rPr>
-        <w:t xml:space="preserve">: </w:t>
-      </w:r>
-      <w:r>
-        <w:rPr>
-          <w:rFonts w:ascii="Consolas" w:hAnsi="Consolas" w:cs="Consolas"/>
-          <w:color w:val="6A3E3E"/>
-          <w:sz w:val="20"/>
-          <w:szCs w:val="20"/>
-          <w:highlight w:val="lightGray"/>
-        </w:rPr>
-        <w:t>a</w:t>
-      </w:r>
-      <w:r>
-        <w:rPr>
-          <w:rFonts w:ascii="Consolas" w:hAnsi="Consolas" w:cs="Consolas"/>
-          <w:color w:val="000000"/>
-          <w:sz w:val="20"/>
-          <w:szCs w:val="20"/>
-          <w:highlight w:val="lightGray"/>
-        </w:rPr>
-        <w:t>.</w:t>
-      </w:r>
-      <w:proofErr w:type="gramStart"/>
-      <w:r>
-        <w:rPr>
-          <w:rFonts w:ascii="Consolas" w:hAnsi="Consolas" w:cs="Consolas"/>
-          <w:color w:val="000000"/>
-          <w:sz w:val="20"/>
-          <w:szCs w:val="20"/>
-          <w:highlight w:val="lightGray"/>
-        </w:rPr>
-        <w:t>in(</w:t>
-      </w:r>
-      <w:proofErr w:type="gramEnd"/>
-      <w:r>
-        <w:rPr>
-          <w:rFonts w:ascii="Consolas" w:hAnsi="Consolas" w:cs="Consolas"/>
-          <w:color w:val="000000"/>
-          <w:sz w:val="20"/>
-          <w:szCs w:val="20"/>
-          <w:highlight w:val="lightGray"/>
-        </w:rPr>
-        <w:t>),</w:t>
-      </w:r>
-    </w:p>
-    <w:p>
-      <w:pPr>
-        <w:pStyle w:val="NoSpacing"/>
-        <w:rPr>
-          <w:rFonts w:ascii="Consolas" w:hAnsi="Consolas" w:cs="Consolas"/>
-          <w:color w:val="000000"/>
-          <w:sz w:val="20"/>
-          <w:szCs w:val="20"/>
-          <w:highlight w:val="lightGray"/>
-        </w:rPr>
-      </w:pPr>
-      <w:r>
-        <w:rPr>
-          <w:rFonts w:ascii="Consolas" w:hAnsi="Consolas" w:cs="Consolas"/>
-          <w:color w:val="000000"/>
-          <w:sz w:val="20"/>
-          <w:szCs w:val="20"/>
-          <w:highlight w:val="lightGray"/>
-        </w:rPr>
-        <w:tab/>
-        <w:t xml:space="preserve">     </w:t>
-      </w:r>
-      <w:proofErr w:type="spellStart"/>
-      <w:r>
-        <w:rPr>
-          <w:rFonts w:ascii="Consolas" w:hAnsi="Consolas" w:cs="Consolas"/>
-          <w:color w:val="FF00CC"/>
-          <w:sz w:val="20"/>
-          <w:szCs w:val="20"/>
-          <w:highlight w:val="lightGray"/>
-        </w:rPr>
-        <w:t>outChannel</w:t>
-      </w:r>
-      <w:proofErr w:type="spellEnd"/>
-      <w:r>
-        <w:rPr>
-          <w:rFonts w:ascii="Consolas" w:hAnsi="Consolas" w:cs="Consolas"/>
-          <w:color w:val="000000"/>
-          <w:sz w:val="20"/>
-          <w:szCs w:val="20"/>
-          <w:highlight w:val="lightGray"/>
-        </w:rPr>
-        <w:t xml:space="preserve">: </w:t>
-      </w:r>
-      <w:proofErr w:type="spellStart"/>
-      <w:r>
-        <w:rPr>
-          <w:rFonts w:ascii="Consolas" w:hAnsi="Consolas" w:cs="Consolas"/>
-          <w:color w:val="0000C0"/>
-          <w:sz w:val="20"/>
-          <w:szCs w:val="20"/>
-          <w:highlight w:val="lightGray"/>
-        </w:rPr>
-        <w:t>outChannel</w:t>
-      </w:r>
-      <w:proofErr w:type="spellEnd"/>
-      <w:r>
-        <w:rPr>
-          <w:rFonts w:ascii="Consolas" w:hAnsi="Consolas" w:cs="Consolas"/>
-          <w:color w:val="000000"/>
-          <w:sz w:val="20"/>
-          <w:szCs w:val="20"/>
-          <w:highlight w:val="lightGray"/>
-        </w:rPr>
-        <w:t>)</w:t>
-      </w:r>
-    </w:p>
-    <w:p>
-      <w:pPr>
-        <w:pStyle w:val="NoSpacing"/>
-        <w:rPr>
-          <w:u w:val="single"/>
-        </w:rPr>
-      </w:pPr>
-    </w:p>
-    <w:p>
-      <w:pPr>
-        <w:pStyle w:val="NoSpacing"/>
-        <w:rPr>
-          <w:u w:val="single"/>
-        </w:rPr>
-      </w:pPr>
-      <w:r>
-        <w:rPr>
-          <w:u w:val="single"/>
-        </w:rPr>
-        <w:t>(</w:t>
-      </w:r>
-      <w:proofErr w:type="spellStart"/>
-      <w:r>
-        <w:rPr>
-          <w:u w:val="single"/>
-        </w:rPr>
-        <w:t>DifferentiateNeg</w:t>
-      </w:r>
-      <w:proofErr w:type="spellEnd"/>
-      <w:r>
-        <w:rPr>
-          <w:u w:val="single"/>
-        </w:rPr>
-        <w:t xml:space="preserve"> Class)</w:t>
-      </w:r>
-    </w:p>
-    <w:p>
-      <w:pPr>
-        <w:pStyle w:val="NoSpacing"/>
-        <w:rPr>
-          <w:u w:val="single"/>
-        </w:rPr>
-      </w:pPr>
-    </w:p>
-    <w:p>
-      <w:pPr>
-        <w:autoSpaceDE w:val="0"/>
-        <w:autoSpaceDN w:val="0"/>
-        <w:adjustRightInd w:val="0"/>
-        <w:spacing w:after="0" w:line="240" w:lineRule="auto"/>
-        <w:rPr>
-          <w:rFonts w:ascii="Consolas" w:hAnsi="Consolas" w:cs="Consolas"/>
-          <w:sz w:val="20"/>
-          <w:szCs w:val="20"/>
-        </w:rPr>
-      </w:pPr>
-      <w:r>
-        <w:rPr>
-          <w:rFonts w:ascii="Consolas" w:hAnsi="Consolas" w:cs="Consolas"/>
-          <w:color w:val="3F7F5F"/>
-          <w:sz w:val="20"/>
-          <w:szCs w:val="20"/>
-          <w:highlight w:val="lightGray"/>
-        </w:rPr>
-        <w:t>//insert a constructor for Negator</w:t>
-      </w:r>
-    </w:p>
-    <w:p>
-      <w:pPr>
-        <w:autoSpaceDE w:val="0"/>
-        <w:autoSpaceDN w:val="0"/>
-        <w:adjustRightInd w:val="0"/>
-        <w:spacing w:after="0" w:line="240" w:lineRule="auto"/>
-        <w:rPr>
-          <w:rFonts w:ascii="Consolas" w:hAnsi="Consolas" w:cs="Consolas"/>
-          <w:sz w:val="20"/>
-          <w:szCs w:val="20"/>
-        </w:rPr>
-      </w:pPr>
+      </w:r>
       <w:r>
         <w:rPr>
           <w:rFonts w:ascii="Consolas" w:hAnsi="Consolas" w:cs="Consolas"/>
@@ -3767,8 +4730,505 @@
           <w:color w:val="7F0055"/>
           <w:sz w:val="20"/>
           <w:szCs w:val="20"/>
+        </w:rPr>
+        <w:t>def</w:t>
+      </w:r>
+      <w:r>
+        <w:rPr>
+          <w:rFonts w:ascii="Consolas" w:hAnsi="Consolas" w:cs="Consolas"/>
+          <w:color w:val="000000"/>
+          <w:sz w:val="20"/>
+          <w:szCs w:val="20"/>
+        </w:rPr>
+        <w:t xml:space="preserve"> </w:t>
+      </w:r>
+      <w:r>
+        <w:rPr>
+          <w:rFonts w:ascii="Consolas" w:hAnsi="Consolas" w:cs="Consolas"/>
+          <w:color w:val="6A3E3E"/>
+          <w:sz w:val="20"/>
+          <w:szCs w:val="20"/>
+        </w:rPr>
+        <w:t>j</w:t>
+      </w:r>
+      <w:r>
+        <w:rPr>
+          <w:rFonts w:ascii="Consolas" w:hAnsi="Consolas" w:cs="Consolas"/>
+          <w:color w:val="000000"/>
+          <w:sz w:val="20"/>
+          <w:szCs w:val="20"/>
+        </w:rPr>
+        <w:t xml:space="preserve"> = </w:t>
+      </w:r>
+      <w:proofErr w:type="spellStart"/>
+      <w:r>
+        <w:rPr>
+          <w:rFonts w:ascii="Consolas" w:hAnsi="Consolas" w:cs="Consolas"/>
+          <w:color w:val="0000C0"/>
+          <w:sz w:val="20"/>
+          <w:szCs w:val="20"/>
+        </w:rPr>
+        <w:t>resetChannel</w:t>
+      </w:r>
+      <w:r>
+        <w:rPr>
+          <w:rFonts w:ascii="Consolas" w:hAnsi="Consolas" w:cs="Consolas"/>
+          <w:color w:val="000000"/>
+          <w:sz w:val="20"/>
+          <w:szCs w:val="20"/>
+        </w:rPr>
+        <w:t>.read</w:t>
+      </w:r>
+      <w:proofErr w:type="spellEnd"/>
+      <w:r>
+        <w:rPr>
+          <w:rFonts w:ascii="Consolas" w:hAnsi="Consolas" w:cs="Consolas"/>
+          <w:color w:val="000000"/>
+          <w:sz w:val="20"/>
+          <w:szCs w:val="20"/>
+        </w:rPr>
+        <w:t>()</w:t>
+      </w:r>
+    </w:p>
+    <w:p>
+      <w:pPr>
+        <w:autoSpaceDE w:val="0"/>
+        <w:autoSpaceDN w:val="0"/>
+        <w:adjustRightInd w:val="0"/>
+        <w:spacing w:after="0" w:line="240" w:lineRule="auto"/>
+        <w:rPr>
+          <w:rFonts w:ascii="Consolas" w:hAnsi="Consolas" w:cs="Consolas"/>
+          <w:sz w:val="20"/>
+          <w:szCs w:val="20"/>
+        </w:rPr>
+      </w:pPr>
+      <w:r>
+        <w:rPr>
+          <w:rFonts w:ascii="Consolas" w:hAnsi="Consolas" w:cs="Consolas"/>
+          <w:color w:val="000000"/>
+          <w:sz w:val="20"/>
+          <w:szCs w:val="20"/>
+        </w:rPr>
+        <w:lastRenderedPageBreak/>
+        <w:tab/>
+      </w:r>
+      <w:proofErr w:type="spellStart"/>
+      <w:r>
+        <w:rPr>
+          <w:rFonts w:ascii="Consolas" w:hAnsi="Consolas" w:cs="Consolas"/>
+          <w:color w:val="0000C0"/>
+          <w:sz w:val="20"/>
+          <w:szCs w:val="20"/>
+        </w:rPr>
+        <w:t>inChannel</w:t>
+      </w:r>
+      <w:r>
+        <w:rPr>
+          <w:rFonts w:ascii="Consolas" w:hAnsi="Consolas" w:cs="Consolas"/>
+          <w:color w:val="000000"/>
+          <w:sz w:val="20"/>
+          <w:szCs w:val="20"/>
+        </w:rPr>
+        <w:t>.read</w:t>
+      </w:r>
+      <w:proofErr w:type="spellEnd"/>
+      <w:r>
+        <w:rPr>
+          <w:rFonts w:ascii="Consolas" w:hAnsi="Consolas" w:cs="Consolas"/>
+          <w:color w:val="000000"/>
+          <w:sz w:val="20"/>
+          <w:szCs w:val="20"/>
+        </w:rPr>
+        <w:t>()</w:t>
+      </w:r>
+    </w:p>
+    <w:p>
+      <w:pPr>
+        <w:autoSpaceDE w:val="0"/>
+        <w:autoSpaceDN w:val="0"/>
+        <w:adjustRightInd w:val="0"/>
+        <w:spacing w:after="0" w:line="240" w:lineRule="auto"/>
+        <w:rPr>
+          <w:rFonts w:ascii="Consolas" w:hAnsi="Consolas" w:cs="Consolas"/>
+          <w:sz w:val="20"/>
+          <w:szCs w:val="20"/>
+        </w:rPr>
+      </w:pPr>
+      <w:r>
+        <w:rPr>
+          <w:rFonts w:ascii="Consolas" w:hAnsi="Consolas" w:cs="Consolas"/>
+          <w:color w:val="000000"/>
+          <w:sz w:val="20"/>
+          <w:szCs w:val="20"/>
+        </w:rPr>
+        <w:tab/>
+      </w:r>
+      <w:proofErr w:type="spellStart"/>
+      <w:r>
+        <w:rPr>
+          <w:rFonts w:ascii="Consolas" w:hAnsi="Consolas" w:cs="Consolas"/>
+          <w:color w:val="0000C0"/>
+          <w:sz w:val="20"/>
+          <w:szCs w:val="20"/>
+        </w:rPr>
+        <w:t>outChannel</w:t>
+      </w:r>
+      <w:r>
+        <w:rPr>
+          <w:rFonts w:ascii="Consolas" w:hAnsi="Consolas" w:cs="Consolas"/>
+          <w:color w:val="000000"/>
+          <w:sz w:val="20"/>
+          <w:szCs w:val="20"/>
+        </w:rPr>
+        <w:t>.write</w:t>
+      </w:r>
+      <w:proofErr w:type="spellEnd"/>
+      <w:r>
+        <w:rPr>
+          <w:rFonts w:ascii="Consolas" w:hAnsi="Consolas" w:cs="Consolas"/>
+          <w:color w:val="000000"/>
+          <w:sz w:val="20"/>
+          <w:szCs w:val="20"/>
+        </w:rPr>
+        <w:t>(</w:t>
+      </w:r>
+      <w:r>
+        <w:rPr>
+          <w:rFonts w:ascii="Consolas" w:hAnsi="Consolas" w:cs="Consolas"/>
+          <w:color w:val="6A3E3E"/>
+          <w:sz w:val="20"/>
+          <w:szCs w:val="20"/>
+        </w:rPr>
+        <w:t>j</w:t>
+      </w:r>
+      <w:r>
+        <w:rPr>
+          <w:rFonts w:ascii="Consolas" w:hAnsi="Consolas" w:cs="Consolas"/>
+          <w:color w:val="000000"/>
+          <w:sz w:val="20"/>
+          <w:szCs w:val="20"/>
+        </w:rPr>
+        <w:t xml:space="preserve"> + 1)</w:t>
+      </w:r>
+    </w:p>
+    <w:p>
+      <w:pPr>
+        <w:autoSpaceDE w:val="0"/>
+        <w:autoSpaceDN w:val="0"/>
+        <w:adjustRightInd w:val="0"/>
+        <w:spacing w:after="0" w:line="240" w:lineRule="auto"/>
+        <w:rPr>
+          <w:rFonts w:ascii="Consolas" w:hAnsi="Consolas" w:cs="Consolas"/>
+          <w:sz w:val="20"/>
+          <w:szCs w:val="20"/>
+        </w:rPr>
+      </w:pPr>
+      <w:r>
+        <w:rPr>
+          <w:rFonts w:ascii="Consolas" w:hAnsi="Consolas" w:cs="Consolas"/>
+          <w:color w:val="000000"/>
+          <w:sz w:val="20"/>
+          <w:szCs w:val="20"/>
+        </w:rPr>
+        <w:t xml:space="preserve">} </w:t>
+      </w:r>
+      <w:r>
+        <w:rPr>
+          <w:rFonts w:ascii="Consolas" w:hAnsi="Consolas" w:cs="Consolas"/>
+          <w:b/>
+          <w:bCs/>
+          <w:color w:val="7F0055"/>
+          <w:sz w:val="20"/>
+          <w:szCs w:val="20"/>
+        </w:rPr>
+        <w:t>else</w:t>
+      </w:r>
+      <w:r>
+        <w:rPr>
+          <w:rFonts w:ascii="Consolas" w:hAnsi="Consolas" w:cs="Consolas"/>
+          <w:color w:val="000000"/>
+          <w:sz w:val="20"/>
+          <w:szCs w:val="20"/>
+        </w:rPr>
+        <w:t xml:space="preserve"> {</w:t>
+      </w:r>
+    </w:p>
+    <w:p>
+      <w:pPr>
+        <w:autoSpaceDE w:val="0"/>
+        <w:autoSpaceDN w:val="0"/>
+        <w:adjustRightInd w:val="0"/>
+        <w:spacing w:after="0" w:line="240" w:lineRule="auto"/>
+        <w:rPr>
+          <w:rFonts w:ascii="Consolas" w:hAnsi="Consolas" w:cs="Consolas"/>
+          <w:sz w:val="20"/>
+          <w:szCs w:val="20"/>
+        </w:rPr>
+      </w:pPr>
+      <w:r>
+        <w:rPr>
+          <w:rFonts w:ascii="Consolas" w:hAnsi="Consolas" w:cs="Consolas"/>
+          <w:color w:val="000000"/>
+          <w:sz w:val="20"/>
+          <w:szCs w:val="20"/>
+        </w:rPr>
+        <w:tab/>
+      </w:r>
+      <w:r>
+        <w:rPr>
+          <w:rFonts w:ascii="Consolas" w:hAnsi="Consolas" w:cs="Consolas"/>
+          <w:b/>
+          <w:bCs/>
+          <w:color w:val="7F0055"/>
+          <w:sz w:val="20"/>
+          <w:szCs w:val="20"/>
+        </w:rPr>
+        <w:t>def</w:t>
+      </w:r>
+      <w:r>
+        <w:rPr>
+          <w:rFonts w:ascii="Consolas" w:hAnsi="Consolas" w:cs="Consolas"/>
+          <w:color w:val="000000"/>
+          <w:sz w:val="20"/>
+          <w:szCs w:val="20"/>
+        </w:rPr>
+        <w:t xml:space="preserve"> </w:t>
+      </w:r>
+      <w:r>
+        <w:rPr>
+          <w:rFonts w:ascii="Consolas" w:hAnsi="Consolas" w:cs="Consolas"/>
+          <w:color w:val="6A3E3E"/>
+          <w:sz w:val="20"/>
+          <w:szCs w:val="20"/>
+        </w:rPr>
+        <w:t>k</w:t>
+      </w:r>
+      <w:r>
+        <w:rPr>
+          <w:rFonts w:ascii="Consolas" w:hAnsi="Consolas" w:cs="Consolas"/>
+          <w:color w:val="000000"/>
+          <w:sz w:val="20"/>
+          <w:szCs w:val="20"/>
+        </w:rPr>
+        <w:t xml:space="preserve"> = </w:t>
+      </w:r>
+      <w:proofErr w:type="spellStart"/>
+      <w:r>
+        <w:rPr>
+          <w:rFonts w:ascii="Consolas" w:hAnsi="Consolas" w:cs="Consolas"/>
+          <w:color w:val="0000C0"/>
+          <w:sz w:val="20"/>
+          <w:szCs w:val="20"/>
+        </w:rPr>
+        <w:t>inChannel</w:t>
+      </w:r>
+      <w:r>
+        <w:rPr>
+          <w:rFonts w:ascii="Consolas" w:hAnsi="Consolas" w:cs="Consolas"/>
+          <w:color w:val="000000"/>
+          <w:sz w:val="20"/>
+          <w:szCs w:val="20"/>
+        </w:rPr>
+        <w:t>.read</w:t>
+      </w:r>
+      <w:proofErr w:type="spellEnd"/>
+      <w:r>
+        <w:rPr>
+          <w:rFonts w:ascii="Consolas" w:hAnsi="Consolas" w:cs="Consolas"/>
+          <w:color w:val="000000"/>
+          <w:sz w:val="20"/>
+          <w:szCs w:val="20"/>
+        </w:rPr>
+        <w:t>()</w:t>
+      </w:r>
+    </w:p>
+    <w:p>
+      <w:pPr>
+        <w:autoSpaceDE w:val="0"/>
+        <w:autoSpaceDN w:val="0"/>
+        <w:adjustRightInd w:val="0"/>
+        <w:spacing w:after="0" w:line="240" w:lineRule="auto"/>
+        <w:rPr>
+          <w:rFonts w:ascii="Consolas" w:hAnsi="Consolas" w:cs="Consolas"/>
+          <w:sz w:val="20"/>
+          <w:szCs w:val="20"/>
+        </w:rPr>
+      </w:pPr>
+      <w:r>
+        <w:rPr>
+          <w:rFonts w:ascii="Consolas" w:hAnsi="Consolas" w:cs="Consolas"/>
+          <w:color w:val="000000"/>
+          <w:sz w:val="20"/>
+          <w:szCs w:val="20"/>
+        </w:rPr>
+        <w:tab/>
+      </w:r>
+      <w:proofErr w:type="spellStart"/>
+      <w:r>
+        <w:rPr>
+          <w:rFonts w:ascii="Consolas" w:hAnsi="Consolas" w:cs="Consolas"/>
+          <w:color w:val="0000C0"/>
+          <w:sz w:val="20"/>
+          <w:szCs w:val="20"/>
+        </w:rPr>
+        <w:t>outChannel</w:t>
+      </w:r>
+      <w:r>
+        <w:rPr>
+          <w:rFonts w:ascii="Consolas" w:hAnsi="Consolas" w:cs="Consolas"/>
+          <w:color w:val="000000"/>
+          <w:sz w:val="20"/>
+          <w:szCs w:val="20"/>
+        </w:rPr>
+        <w:t>.write</w:t>
+      </w:r>
+      <w:proofErr w:type="spellEnd"/>
+      <w:r>
+        <w:rPr>
+          <w:rFonts w:ascii="Consolas" w:hAnsi="Consolas" w:cs="Consolas"/>
+          <w:color w:val="000000"/>
+          <w:sz w:val="20"/>
+          <w:szCs w:val="20"/>
+        </w:rPr>
+        <w:t>(</w:t>
+      </w:r>
+      <w:r>
+        <w:rPr>
+          <w:rFonts w:ascii="Consolas" w:hAnsi="Consolas" w:cs="Consolas"/>
+          <w:color w:val="6A3E3E"/>
+          <w:sz w:val="20"/>
+          <w:szCs w:val="20"/>
+        </w:rPr>
+        <w:t>k</w:t>
+      </w:r>
+      <w:r>
+        <w:rPr>
+          <w:rFonts w:ascii="Consolas" w:hAnsi="Consolas" w:cs="Consolas"/>
+          <w:color w:val="000000"/>
+          <w:sz w:val="20"/>
+          <w:szCs w:val="20"/>
+        </w:rPr>
+        <w:t xml:space="preserve"> + 1)</w:t>
+      </w:r>
+    </w:p>
+    <w:p>
+      <w:pPr>
+        <w:pStyle w:val="NoSpacing"/>
+        <w:rPr>
+          <w:rFonts w:ascii="Consolas" w:hAnsi="Consolas" w:cs="Consolas"/>
+          <w:color w:val="000000"/>
+          <w:sz w:val="20"/>
+          <w:szCs w:val="20"/>
+        </w:rPr>
+      </w:pPr>
+      <w:r>
+        <w:rPr>
+          <w:rFonts w:ascii="Consolas" w:hAnsi="Consolas" w:cs="Consolas"/>
+          <w:color w:val="000000"/>
+          <w:sz w:val="20"/>
+          <w:szCs w:val="20"/>
+        </w:rPr>
+        <w:t>}</w:t>
+      </w:r>
+    </w:p>
+    <w:p>
+      <w:pPr>
+        <w:pStyle w:val="NoSpacing"/>
+      </w:pPr>
+    </w:p>
+    <w:p>
+      <w:pPr>
+        <w:pStyle w:val="NoSpacing"/>
+        <w:rPr>
+          <w:u w:val="single"/>
+        </w:rPr>
+      </w:pPr>
+      <w:r>
+        <w:rPr>
+          <w:u w:val="single"/>
+        </w:rPr>
+        <w:t>(</w:t>
+      </w:r>
+      <w:proofErr w:type="spellStart"/>
+      <w:r>
+        <w:rPr>
+          <w:u w:val="single"/>
+        </w:rPr>
+        <w:t>ResetNumbers</w:t>
+      </w:r>
+      <w:proofErr w:type="spellEnd"/>
+      <w:r>
+        <w:rPr>
+          <w:u w:val="single"/>
+        </w:rPr>
+        <w:t xml:space="preserve"> Class)</w:t>
+      </w:r>
+    </w:p>
+    <w:p>
+      <w:pPr>
+        <w:pStyle w:val="NoSpacing"/>
+        <w:rPr>
+          <w:u w:val="single"/>
+        </w:rPr>
+      </w:pPr>
+    </w:p>
+    <w:p>
+      <w:pPr>
+        <w:autoSpaceDE w:val="0"/>
+        <w:autoSpaceDN w:val="0"/>
+        <w:adjustRightInd w:val="0"/>
+        <w:spacing w:after="0" w:line="240" w:lineRule="auto"/>
+        <w:rPr>
+          <w:rFonts w:ascii="Consolas" w:hAnsi="Consolas" w:cs="Consolas"/>
+          <w:sz w:val="20"/>
+          <w:szCs w:val="20"/>
+        </w:rPr>
+      </w:pPr>
+      <w:r>
+        <w:rPr>
+          <w:rFonts w:ascii="Consolas" w:hAnsi="Consolas" w:cs="Consolas"/>
+          <w:color w:val="3F7F5F"/>
+          <w:sz w:val="20"/>
+          <w:szCs w:val="20"/>
           <w:highlight w:val="lightGray"/>
         </w:rPr>
+        <w:t xml:space="preserve">// requires a constructor for </w:t>
+      </w:r>
+      <w:proofErr w:type="spellStart"/>
+      <w:r>
+        <w:rPr>
+          <w:rFonts w:ascii="Consolas" w:hAnsi="Consolas" w:cs="Consolas"/>
+          <w:color w:val="3F7F5F"/>
+          <w:sz w:val="20"/>
+          <w:szCs w:val="20"/>
+          <w:highlight w:val="lightGray"/>
+        </w:rPr>
+        <w:t>ResetSuccessor</w:t>
+      </w:r>
+      <w:proofErr w:type="spellEnd"/>
+    </w:p>
+    <w:p>
+      <w:pPr>
+        <w:autoSpaceDE w:val="0"/>
+        <w:autoSpaceDN w:val="0"/>
+        <w:adjustRightInd w:val="0"/>
+        <w:spacing w:after="0" w:line="240" w:lineRule="auto"/>
+        <w:rPr>
+          <w:rFonts w:ascii="Consolas" w:hAnsi="Consolas" w:cs="Consolas"/>
+          <w:sz w:val="20"/>
+          <w:szCs w:val="20"/>
+        </w:rPr>
+      </w:pPr>
+      <w:r>
+        <w:rPr>
+          <w:rFonts w:ascii="Consolas" w:hAnsi="Consolas" w:cs="Consolas"/>
+          <w:b/>
+          <w:bCs/>
+          <w:color w:val="7F0055"/>
+          <w:sz w:val="20"/>
+          <w:szCs w:val="20"/>
+          <w:highlight w:val="lightGray"/>
+        </w:rPr>
         <w:t>new</w:t>
       </w:r>
       <w:r>
@@ -3779,7 +5239,29 @@
           <w:szCs w:val="20"/>
           <w:highlight w:val="lightGray"/>
         </w:rPr>
-        <w:t xml:space="preserve"> Negator </w:t>
+        <w:t xml:space="preserve"> </w:t>
+      </w:r>
+      <w:proofErr w:type="spellStart"/>
+      <w:r>
+        <w:rPr>
+          <w:rFonts w:ascii="Consolas" w:hAnsi="Consolas" w:cs="Consolas"/>
+          <w:color w:val="000000"/>
+          <w:sz w:val="20"/>
+          <w:szCs w:val="20"/>
+          <w:highlight w:val="lightGray"/>
+        </w:rPr>
+        <w:t>ResetSuccessor</w:t>
+      </w:r>
+      <w:proofErr w:type="spellEnd"/>
+      <w:r>
+        <w:rPr>
+          <w:rFonts w:ascii="Consolas" w:hAnsi="Consolas" w:cs="Consolas"/>
+          <w:color w:val="000000"/>
+          <w:sz w:val="20"/>
+          <w:szCs w:val="20"/>
+          <w:highlight w:val="lightGray"/>
+        </w:rPr>
+        <w:t xml:space="preserve"> </w:t>
       </w:r>
       <w:proofErr w:type="gramStart"/>
       <w:r>
@@ -3823,7 +5305,7 @@
           <w:szCs w:val="20"/>
           <w:highlight w:val="lightGray"/>
         </w:rPr>
-        <w:t>c</w:t>
+        <w:t>b</w:t>
       </w:r>
       <w:r>
         <w:rPr>
@@ -3838,7 +5320,17 @@
     </w:p>
     <w:p>
       <w:pPr>
-        <w:pStyle w:val="NoSpacing"/>
+        <w:autoSpaceDE w:val="0"/>
+        <w:autoSpaceDN w:val="0"/>
+        <w:adjustRightInd w:val="0"/>
+        <w:spacing w:after="0" w:line="240" w:lineRule="auto"/>
+        <w:rPr>
+          <w:rFonts w:ascii="Consolas" w:hAnsi="Consolas" w:cs="Consolas"/>
+          <w:sz w:val="20"/>
+          <w:szCs w:val="20"/>
+        </w:rPr>
+      </w:pPr>
+      <w:r>
         <w:rPr>
           <w:rFonts w:ascii="Consolas" w:hAnsi="Consolas" w:cs="Consolas"/>
           <w:color w:val="000000"/>
@@ -3846,7 +5338,8 @@
           <w:szCs w:val="20"/>
           <w:highlight w:val="lightGray"/>
         </w:rPr>
-      </w:pPr>
+        <w:tab/>
+      </w:r>
       <w:r>
         <w:rPr>
           <w:rFonts w:ascii="Consolas" w:hAnsi="Consolas" w:cs="Consolas"/>
@@ -3900,7 +5393,7 @@
           <w:szCs w:val="20"/>
           <w:highlight w:val="lightGray"/>
         </w:rPr>
-        <w:t>d</w:t>
+        <w:t>c</w:t>
       </w:r>
       <w:r>
         <w:rPr>
@@ -3932,1419 +5425,28 @@
           <w:szCs w:val="20"/>
           <w:highlight w:val="lightGray"/>
         </w:rPr>
-        <w:t>)),</w:t>
+        <w:t>),</w:t>
       </w:r>
     </w:p>
     <w:p>
       <w:pPr>
         <w:pStyle w:val="NoSpacing"/>
         <w:rPr>
-          <w:u w:val="single"/>
-        </w:rPr>
-      </w:pPr>
-    </w:p>
-    <w:p>
-      <w:pPr>
-        <w:pStyle w:val="NoSpacing"/>
-        <w:rPr>
-          <w:u w:val="single"/>
-        </w:rPr>
-      </w:pPr>
-      <w:r>
-        <w:rPr>
-          <w:u w:val="single"/>
-        </w:rPr>
-        <w:t>Pipeline Diagram (Minus):</w:t>
-      </w:r>
-    </w:p>
-    <w:p>
-      <w:pPr>
-        <w:pStyle w:val="NoSpacing"/>
-        <w:rPr>
-          <w:u w:val="single"/>
-        </w:rPr>
-      </w:pPr>
-    </w:p>
-    <w:p>
-      <w:pPr>
-        <w:pStyle w:val="NoSpacing"/>
-        <w:rPr>
-          <w:u w:val="single"/>
-        </w:rPr>
-      </w:pPr>
-      <w:r>
-        <w:rPr>
-          <w:noProof/>
-          <w:u w:val="single"/>
-        </w:rPr>
-        <w:drawing>
-          <wp:inline distT="0" distB="0" distL="0" distR="0" wp14:anchorId="61DC3A4B" wp14:editId="58B53D64">
-            <wp:extent cx="5257800" cy="1343025"/>
-            <wp:effectExtent l="0" t="0" r="0" b="9525"/>
-            <wp:docPr id="7" name="Picture 7"/>
-            <wp:cNvGraphicFramePr>
-              <a:graphicFrameLocks xmlns:a="http://schemas.openxmlformats.org/drawingml/2006/main" noChangeAspect="1"/>
-            </wp:cNvGraphicFramePr>
-            <a:graphic xmlns:a="http://schemas.openxmlformats.org/drawingml/2006/main">
-              <a:graphicData uri="http://schemas.openxmlformats.org/drawingml/2006/picture">
-                <pic:pic xmlns:pic="http://schemas.openxmlformats.org/drawingml/2006/picture">
-                  <pic:nvPicPr>
-                    <pic:cNvPr id="0" name="Picture 1"/>
-                    <pic:cNvPicPr>
-                      <a:picLocks noChangeAspect="1" noChangeArrowheads="1"/>
-                    </pic:cNvPicPr>
-                  </pic:nvPicPr>
-                  <pic:blipFill>
-                    <a:blip r:embed="rId10">
-                      <a:extLst>
-                        <a:ext uri="{28A0092B-C50C-407E-A947-70E740481C1C}">
-                          <a14:useLocalDpi xmlns:a14="http://schemas.microsoft.com/office/drawing/2010/main" val="0"/>
-                        </a:ext>
-                      </a:extLst>
-                    </a:blip>
-                    <a:srcRect/>
-                    <a:stretch>
-                      <a:fillRect/>
-                    </a:stretch>
-                  </pic:blipFill>
-                  <pic:spPr bwMode="auto">
-                    <a:xfrm>
-                      <a:off x="0" y="0"/>
-                      <a:ext cx="5257800" cy="1343025"/>
-                    </a:xfrm>
-                    <a:prstGeom prst="rect">
-                      <a:avLst/>
-                    </a:prstGeom>
-                    <a:noFill/>
-                    <a:ln>
-                      <a:noFill/>
-                    </a:ln>
-                  </pic:spPr>
-                </pic:pic>
-              </a:graphicData>
-            </a:graphic>
-          </wp:inline>
-        </w:drawing>
-      </w:r>
-    </w:p>
-    <w:p>
-      <w:pPr>
-        <w:pStyle w:val="NoSpacing"/>
-        <w:rPr>
-          <w:u w:val="single"/>
-        </w:rPr>
-      </w:pPr>
-    </w:p>
-    <w:p>
-      <w:pPr>
-        <w:pStyle w:val="NoSpacing"/>
-        <w:rPr>
-          <w:u w:val="single"/>
-        </w:rPr>
-      </w:pPr>
-      <w:r>
-        <w:rPr>
-          <w:u w:val="single"/>
-        </w:rPr>
-        <w:t>Pipeline Diagram (Negator):</w:t>
-      </w:r>
-    </w:p>
-    <w:p>
-      <w:pPr>
-        <w:pStyle w:val="NoSpacing"/>
-        <w:rPr>
-          <w:u w:val="single"/>
-        </w:rPr>
-      </w:pPr>
-    </w:p>
-    <w:p>
-      <w:pPr>
-        <w:pStyle w:val="NoSpacing"/>
-        <w:rPr>
-          <w:u w:val="single"/>
-        </w:rPr>
-      </w:pPr>
-      <w:r>
-        <w:rPr>
-          <w:noProof/>
-          <w:u w:val="single"/>
-        </w:rPr>
-        <w:lastRenderedPageBreak/>
-        <w:drawing>
-          <wp:inline distT="0" distB="0" distL="0" distR="0" wp14:anchorId="3C00FF9E" wp14:editId="0D5B2585">
-            <wp:extent cx="5724525" cy="1314450"/>
-            <wp:effectExtent l="0" t="0" r="9525" b="0"/>
-            <wp:docPr id="8" name="Picture 8"/>
-            <wp:cNvGraphicFramePr>
-              <a:graphicFrameLocks xmlns:a="http://schemas.openxmlformats.org/drawingml/2006/main" noChangeAspect="1"/>
-            </wp:cNvGraphicFramePr>
-            <a:graphic xmlns:a="http://schemas.openxmlformats.org/drawingml/2006/main">
-              <a:graphicData uri="http://schemas.openxmlformats.org/drawingml/2006/picture">
-                <pic:pic xmlns:pic="http://schemas.openxmlformats.org/drawingml/2006/picture">
-                  <pic:nvPicPr>
-                    <pic:cNvPr id="0" name="Picture 2"/>
-                    <pic:cNvPicPr>
-                      <a:picLocks noChangeAspect="1" noChangeArrowheads="1"/>
-                    </pic:cNvPicPr>
-                  </pic:nvPicPr>
-                  <pic:blipFill>
-                    <a:blip r:embed="rId11">
-                      <a:extLst>
-                        <a:ext uri="{28A0092B-C50C-407E-A947-70E740481C1C}">
-                          <a14:useLocalDpi xmlns:a14="http://schemas.microsoft.com/office/drawing/2010/main" val="0"/>
-                        </a:ext>
-                      </a:extLst>
-                    </a:blip>
-                    <a:srcRect/>
-                    <a:stretch>
-                      <a:fillRect/>
-                    </a:stretch>
-                  </pic:blipFill>
-                  <pic:spPr bwMode="auto">
-                    <a:xfrm>
-                      <a:off x="0" y="0"/>
-                      <a:ext cx="5724525" cy="1314450"/>
-                    </a:xfrm>
-                    <a:prstGeom prst="rect">
-                      <a:avLst/>
-                    </a:prstGeom>
-                    <a:noFill/>
-                    <a:ln>
-                      <a:noFill/>
-                    </a:ln>
-                  </pic:spPr>
-                </pic:pic>
-              </a:graphicData>
-            </a:graphic>
-          </wp:inline>
-        </w:drawing>
-      </w:r>
-    </w:p>
-    <w:p>
-      <w:pPr>
-        <w:pStyle w:val="NoSpacing"/>
-        <w:rPr>
-          <w:u w:val="single"/>
-        </w:rPr>
-      </w:pPr>
-    </w:p>
-    <w:p>
-      <w:pPr>
-        <w:pStyle w:val="NoSpacing"/>
-        <w:rPr>
-          <w:u w:val="single"/>
-        </w:rPr>
-      </w:pPr>
-    </w:p>
-    <w:p>
-      <w:pPr>
-        <w:pStyle w:val="NoSpacing"/>
-        <w:rPr>
-          <w:u w:val="single"/>
-        </w:rPr>
-      </w:pPr>
-    </w:p>
-    <w:p>
-      <w:pPr>
-        <w:pStyle w:val="NoSpacing"/>
-        <w:rPr>
-          <w:u w:val="single"/>
-        </w:rPr>
-      </w:pPr>
-    </w:p>
-    <w:p>
-      <w:pPr>
-        <w:pStyle w:val="NoSpacing"/>
-        <w:rPr>
-          <w:u w:val="single"/>
-        </w:rPr>
-      </w:pPr>
-    </w:p>
-    <w:p>
-      <w:pPr>
-        <w:pStyle w:val="NoSpacing"/>
-        <w:rPr>
-          <w:u w:val="single"/>
-        </w:rPr>
-      </w:pPr>
-      <w:r>
-        <w:rPr>
-          <w:u w:val="single"/>
-        </w:rPr>
-        <w:t xml:space="preserve">Output </w:t>
-      </w:r>
-      <w:r>
-        <w:rPr>
-          <w:u w:val="single"/>
-        </w:rPr>
-        <w:t>(Both Functions):</w:t>
-      </w:r>
-    </w:p>
-    <w:p>
-      <w:pPr>
-        <w:pStyle w:val="NoSpacing"/>
-        <w:rPr>
-          <w:u w:val="single"/>
-        </w:rPr>
-      </w:pPr>
-    </w:p>
-    <w:p>
-      <w:pPr>
-        <w:pStyle w:val="NoSpacing"/>
-        <w:rPr>
-          <w:u w:val="single"/>
-        </w:rPr>
-      </w:pPr>
-      <w:r>
-        <w:rPr>
-          <w:noProof/>
-          <w:u w:val="single"/>
-        </w:rPr>
-        <w:drawing>
-          <wp:inline distT="0" distB="0" distL="0" distR="0" wp14:anchorId="7CBB1FFA" wp14:editId="31C6B0A8">
-            <wp:extent cx="4733925" cy="1771650"/>
-            <wp:effectExtent l="0" t="0" r="9525" b="0"/>
-            <wp:docPr id="9" name="Picture 9"/>
-            <wp:cNvGraphicFramePr>
-              <a:graphicFrameLocks xmlns:a="http://schemas.openxmlformats.org/drawingml/2006/main" noChangeAspect="1"/>
-            </wp:cNvGraphicFramePr>
-            <a:graphic xmlns:a="http://schemas.openxmlformats.org/drawingml/2006/main">
-              <a:graphicData uri="http://schemas.openxmlformats.org/drawingml/2006/picture">
-                <pic:pic xmlns:pic="http://schemas.openxmlformats.org/drawingml/2006/picture">
-                  <pic:nvPicPr>
-                    <pic:cNvPr id="0" name="Picture 3"/>
-                    <pic:cNvPicPr>
-                      <a:picLocks noChangeAspect="1" noChangeArrowheads="1"/>
-                    </pic:cNvPicPr>
-                  </pic:nvPicPr>
-                  <pic:blipFill>
-                    <a:blip r:embed="rId12">
-                      <a:extLst>
-                        <a:ext uri="{28A0092B-C50C-407E-A947-70E740481C1C}">
-                          <a14:useLocalDpi xmlns:a14="http://schemas.microsoft.com/office/drawing/2010/main" val="0"/>
-                        </a:ext>
-                      </a:extLst>
-                    </a:blip>
-                    <a:srcRect/>
-                    <a:stretch>
-                      <a:fillRect/>
-                    </a:stretch>
-                  </pic:blipFill>
-                  <pic:spPr bwMode="auto">
-                    <a:xfrm>
-                      <a:off x="0" y="0"/>
-                      <a:ext cx="4733925" cy="1771650"/>
-                    </a:xfrm>
-                    <a:prstGeom prst="rect">
-                      <a:avLst/>
-                    </a:prstGeom>
-                    <a:noFill/>
-                    <a:ln>
-                      <a:noFill/>
-                    </a:ln>
-                  </pic:spPr>
-                </pic:pic>
-              </a:graphicData>
-            </a:graphic>
-          </wp:inline>
-        </w:drawing>
-      </w:r>
-    </w:p>
-    <w:p>
-      <w:pPr>
-        <w:pStyle w:val="NoSpacing"/>
-        <w:rPr>
-          <w:u w:val="single"/>
-        </w:rPr>
-      </w:pPr>
-    </w:p>
-    <w:p>
-      <w:pPr>
-        <w:pStyle w:val="NoSpacing"/>
-        <w:rPr>
-          <w:b/>
-          <w:i/>
-        </w:rPr>
-      </w:pPr>
-      <w:r>
-        <w:rPr>
-          <w:b/>
-          <w:i/>
-        </w:rPr>
-        <w:t>Exercise 4-1:</w:t>
-      </w:r>
-    </w:p>
-    <w:p>
-      <w:pPr>
-        <w:pStyle w:val="NoSpacing"/>
-        <w:rPr>
-          <w:b/>
-          <w:i/>
-        </w:rPr>
-      </w:pPr>
-    </w:p>
-    <w:p>
-      <w:pPr>
-        <w:pStyle w:val="NoSpacing"/>
-      </w:pPr>
-      <w:r>
-        <w:t>If one reset value is input, the program will use that value but doesn’t increment it. Thus, the reset value and prefix value are output side by side. However, if the user inputs multiple values, the program deadlocks and stops the output.</w:t>
-      </w:r>
-    </w:p>
-    <w:p>
-      <w:pPr>
-        <w:pStyle w:val="NoSpacing"/>
-        <w:rPr>
-          <w:b/>
-          <w:i/>
-        </w:rPr>
-      </w:pPr>
-    </w:p>
-    <w:p>
-      <w:pPr>
-        <w:pStyle w:val="NoSpacing"/>
-        <w:rPr>
-          <w:b/>
-          <w:i/>
-        </w:rPr>
-      </w:pPr>
-      <w:r>
-        <w:rPr>
-          <w:b/>
-          <w:i/>
-        </w:rPr>
-        <w:t>Exercise 4-2:</w:t>
-      </w:r>
-    </w:p>
-    <w:p>
-      <w:pPr>
-        <w:pStyle w:val="NoSpacing"/>
-        <w:rPr>
-          <w:b/>
-          <w:i/>
-        </w:rPr>
-      </w:pPr>
-    </w:p>
-    <w:p>
-      <w:pPr>
-        <w:pStyle w:val="NoSpacing"/>
-        <w:rPr>
-          <w:u w:val="single"/>
-        </w:rPr>
-      </w:pPr>
-      <w:r>
-        <w:rPr>
-          <w:u w:val="single"/>
-        </w:rPr>
-        <w:t>(</w:t>
-      </w:r>
-      <w:proofErr w:type="spellStart"/>
-      <w:r>
-        <w:rPr>
-          <w:u w:val="single"/>
-        </w:rPr>
-        <w:t>ResetSuccessor</w:t>
-      </w:r>
-      <w:proofErr w:type="spellEnd"/>
-      <w:r>
-        <w:rPr>
-          <w:u w:val="single"/>
-        </w:rPr>
-        <w:t xml:space="preserve"> Class)</w:t>
-      </w:r>
-    </w:p>
-    <w:p>
-      <w:pPr>
-        <w:pStyle w:val="NoSpacing"/>
-      </w:pPr>
-    </w:p>
-    <w:p>
-      <w:pPr>
-        <w:autoSpaceDE w:val="0"/>
-        <w:autoSpaceDN w:val="0"/>
-        <w:adjustRightInd w:val="0"/>
-        <w:spacing w:after="0" w:line="240" w:lineRule="auto"/>
-        <w:rPr>
-          <w:rFonts w:ascii="Consolas" w:hAnsi="Consolas" w:cs="Consolas"/>
-          <w:sz w:val="20"/>
-          <w:szCs w:val="20"/>
-        </w:rPr>
-      </w:pPr>
-      <w:r>
-        <w:rPr>
-          <w:rFonts w:ascii="Consolas" w:hAnsi="Consolas" w:cs="Consolas"/>
-          <w:color w:val="3F7F5F"/>
-          <w:sz w:val="20"/>
-          <w:szCs w:val="20"/>
-        </w:rPr>
-        <w:t xml:space="preserve">// deal with inputs from </w:t>
-      </w:r>
-      <w:proofErr w:type="spellStart"/>
-      <w:r>
-        <w:rPr>
-          <w:rFonts w:ascii="Consolas" w:hAnsi="Consolas" w:cs="Consolas"/>
-          <w:color w:val="3F7F5F"/>
-          <w:sz w:val="20"/>
-          <w:szCs w:val="20"/>
-        </w:rPr>
-        <w:t>resetChannel</w:t>
-      </w:r>
-      <w:proofErr w:type="spellEnd"/>
-      <w:r>
-        <w:rPr>
-          <w:rFonts w:ascii="Consolas" w:hAnsi="Consolas" w:cs="Consolas"/>
-          <w:color w:val="3F7F5F"/>
-          <w:sz w:val="20"/>
-          <w:szCs w:val="20"/>
-        </w:rPr>
-        <w:t xml:space="preserve"> and </w:t>
-      </w:r>
-      <w:proofErr w:type="spellStart"/>
-      <w:r>
-        <w:rPr>
-          <w:rFonts w:ascii="Consolas" w:hAnsi="Consolas" w:cs="Consolas"/>
-          <w:color w:val="3F7F5F"/>
-          <w:sz w:val="20"/>
-          <w:szCs w:val="20"/>
-        </w:rPr>
-        <w:t>inChannel</w:t>
-      </w:r>
-      <w:proofErr w:type="spellEnd"/>
-    </w:p>
-    <w:p>
-      <w:pPr>
-        <w:autoSpaceDE w:val="0"/>
-        <w:autoSpaceDN w:val="0"/>
-        <w:adjustRightInd w:val="0"/>
-        <w:spacing w:after="0" w:line="240" w:lineRule="auto"/>
-        <w:rPr>
-          <w:rFonts w:ascii="Consolas" w:hAnsi="Consolas" w:cs="Consolas"/>
-          <w:sz w:val="20"/>
-          <w:szCs w:val="20"/>
-        </w:rPr>
-      </w:pPr>
-      <w:r>
-        <w:rPr>
-          <w:rFonts w:ascii="Consolas" w:hAnsi="Consolas" w:cs="Consolas"/>
-          <w:color w:val="3F7F5F"/>
-          <w:sz w:val="20"/>
-          <w:szCs w:val="20"/>
-        </w:rPr>
-        <w:t xml:space="preserve">// use a </w:t>
-      </w:r>
-      <w:proofErr w:type="spellStart"/>
-      <w:r>
-        <w:rPr>
-          <w:rFonts w:ascii="Consolas" w:hAnsi="Consolas" w:cs="Consolas"/>
-          <w:color w:val="3F7F5F"/>
-          <w:sz w:val="20"/>
-          <w:szCs w:val="20"/>
-        </w:rPr>
-        <w:t>priSelect</w:t>
-      </w:r>
-      <w:proofErr w:type="spellEnd"/>
-    </w:p>
-    <w:p>
-      <w:pPr>
-        <w:autoSpaceDE w:val="0"/>
-        <w:autoSpaceDN w:val="0"/>
-        <w:adjustRightInd w:val="0"/>
-        <w:spacing w:after="0" w:line="240" w:lineRule="auto"/>
-        <w:rPr>
-          <w:rFonts w:ascii="Consolas" w:hAnsi="Consolas" w:cs="Consolas"/>
-          <w:sz w:val="20"/>
-          <w:szCs w:val="20"/>
-        </w:rPr>
-      </w:pPr>
-      <w:r>
-        <w:rPr>
-          <w:rFonts w:ascii="Consolas" w:hAnsi="Consolas" w:cs="Consolas"/>
-          <w:b/>
-          <w:bCs/>
-          <w:color w:val="7F0055"/>
-          <w:sz w:val="20"/>
-          <w:szCs w:val="20"/>
-        </w:rPr>
-        <w:t>def</w:t>
-      </w:r>
-      <w:r>
-        <w:rPr>
-          <w:rFonts w:ascii="Consolas" w:hAnsi="Consolas" w:cs="Consolas"/>
-          <w:color w:val="000000"/>
-          <w:sz w:val="20"/>
-          <w:szCs w:val="20"/>
-        </w:rPr>
-        <w:t xml:space="preserve"> </w:t>
-      </w:r>
-      <w:proofErr w:type="spellStart"/>
-      <w:r>
-        <w:rPr>
-          <w:rFonts w:ascii="Consolas" w:hAnsi="Consolas" w:cs="Consolas"/>
-          <w:color w:val="6A3E3E"/>
-          <w:sz w:val="20"/>
-          <w:szCs w:val="20"/>
-        </w:rPr>
-        <w:t>i</w:t>
-      </w:r>
-      <w:proofErr w:type="spellEnd"/>
-      <w:r>
-        <w:rPr>
-          <w:rFonts w:ascii="Consolas" w:hAnsi="Consolas" w:cs="Consolas"/>
-          <w:color w:val="000000"/>
-          <w:sz w:val="20"/>
-          <w:szCs w:val="20"/>
-        </w:rPr>
-        <w:t xml:space="preserve"> = </w:t>
-      </w:r>
-      <w:proofErr w:type="spellStart"/>
-      <w:proofErr w:type="gramStart"/>
-      <w:r>
-        <w:rPr>
-          <w:rFonts w:ascii="Consolas" w:hAnsi="Consolas" w:cs="Consolas"/>
-          <w:color w:val="6A3E3E"/>
-          <w:sz w:val="20"/>
-          <w:szCs w:val="20"/>
-        </w:rPr>
-        <w:t>alt</w:t>
-      </w:r>
-      <w:r>
-        <w:rPr>
-          <w:rFonts w:ascii="Consolas" w:hAnsi="Consolas" w:cs="Consolas"/>
-          <w:color w:val="000000"/>
-          <w:sz w:val="20"/>
-          <w:szCs w:val="20"/>
-        </w:rPr>
-        <w:t>.priSelect</w:t>
-      </w:r>
-      <w:proofErr w:type="spellEnd"/>
-      <w:proofErr w:type="gramEnd"/>
-      <w:r>
-        <w:rPr>
-          <w:rFonts w:ascii="Consolas" w:hAnsi="Consolas" w:cs="Consolas"/>
-          <w:color w:val="000000"/>
-          <w:sz w:val="20"/>
-          <w:szCs w:val="20"/>
-        </w:rPr>
-        <w:t>()</w:t>
-      </w:r>
-    </w:p>
-    <w:p>
-      <w:pPr>
-        <w:autoSpaceDE w:val="0"/>
-        <w:autoSpaceDN w:val="0"/>
-        <w:adjustRightInd w:val="0"/>
-        <w:spacing w:after="0" w:line="240" w:lineRule="auto"/>
-        <w:rPr>
-          <w:rFonts w:ascii="Consolas" w:hAnsi="Consolas" w:cs="Consolas"/>
-          <w:sz w:val="20"/>
-          <w:szCs w:val="20"/>
-        </w:rPr>
-      </w:pPr>
-      <w:r>
-        <w:rPr>
-          <w:rFonts w:ascii="Consolas" w:hAnsi="Consolas" w:cs="Consolas"/>
-          <w:b/>
-          <w:bCs/>
-          <w:color w:val="7F0055"/>
-          <w:sz w:val="20"/>
-          <w:szCs w:val="20"/>
-        </w:rPr>
-        <w:t>if</w:t>
-      </w:r>
-      <w:r>
-        <w:rPr>
-          <w:rFonts w:ascii="Consolas" w:hAnsi="Consolas" w:cs="Consolas"/>
-          <w:color w:val="000000"/>
-          <w:sz w:val="20"/>
-          <w:szCs w:val="20"/>
-        </w:rPr>
-        <w:t xml:space="preserve"> (</w:t>
-      </w:r>
-      <w:proofErr w:type="spellStart"/>
-      <w:r>
-        <w:rPr>
-          <w:rFonts w:ascii="Consolas" w:hAnsi="Consolas" w:cs="Consolas"/>
-          <w:color w:val="6A3E3E"/>
-          <w:sz w:val="20"/>
-          <w:szCs w:val="20"/>
-        </w:rPr>
-        <w:t>i</w:t>
-      </w:r>
-      <w:r>
-        <w:rPr>
-          <w:rFonts w:ascii="Consolas" w:hAnsi="Consolas" w:cs="Consolas"/>
-          <w:color w:val="000000"/>
-          <w:sz w:val="20"/>
-          <w:szCs w:val="20"/>
-        </w:rPr>
-        <w:t>.</w:t>
-      </w:r>
-      <w:r>
-        <w:rPr>
-          <w:rFonts w:ascii="Consolas" w:hAnsi="Consolas" w:cs="Consolas"/>
-          <w:color w:val="0000C0"/>
-          <w:sz w:val="20"/>
-          <w:szCs w:val="20"/>
-        </w:rPr>
-        <w:t>value</w:t>
-      </w:r>
-      <w:proofErr w:type="spellEnd"/>
-      <w:r>
-        <w:rPr>
-          <w:rFonts w:ascii="Consolas" w:hAnsi="Consolas" w:cs="Consolas"/>
-          <w:color w:val="000000"/>
-          <w:sz w:val="20"/>
-          <w:szCs w:val="20"/>
-        </w:rPr>
-        <w:t xml:space="preserve"> == 0) {</w:t>
-      </w:r>
-    </w:p>
-    <w:p>
-      <w:pPr>
-        <w:autoSpaceDE w:val="0"/>
-        <w:autoSpaceDN w:val="0"/>
-        <w:adjustRightInd w:val="0"/>
-        <w:spacing w:after="0" w:line="240" w:lineRule="auto"/>
-        <w:rPr>
-          <w:rFonts w:ascii="Consolas" w:hAnsi="Consolas" w:cs="Consolas"/>
-          <w:sz w:val="20"/>
-          <w:szCs w:val="20"/>
-        </w:rPr>
-      </w:pPr>
-      <w:r>
-        <w:rPr>
-          <w:rFonts w:ascii="Consolas" w:hAnsi="Consolas" w:cs="Consolas"/>
-          <w:color w:val="000000"/>
-          <w:sz w:val="20"/>
-          <w:szCs w:val="20"/>
-        </w:rPr>
-        <w:tab/>
-      </w:r>
-      <w:r>
-        <w:rPr>
-          <w:rFonts w:ascii="Consolas" w:hAnsi="Consolas" w:cs="Consolas"/>
-          <w:b/>
-          <w:bCs/>
-          <w:color w:val="7F0055"/>
-          <w:sz w:val="20"/>
-          <w:szCs w:val="20"/>
-        </w:rPr>
-        <w:t>def</w:t>
-      </w:r>
-      <w:r>
-        <w:rPr>
-          <w:rFonts w:ascii="Consolas" w:hAnsi="Consolas" w:cs="Consolas"/>
-          <w:color w:val="000000"/>
-          <w:sz w:val="20"/>
-          <w:szCs w:val="20"/>
-        </w:rPr>
-        <w:t xml:space="preserve"> </w:t>
-      </w:r>
-      <w:r>
-        <w:rPr>
-          <w:rFonts w:ascii="Consolas" w:hAnsi="Consolas" w:cs="Consolas"/>
-          <w:color w:val="6A3E3E"/>
-          <w:sz w:val="20"/>
-          <w:szCs w:val="20"/>
-        </w:rPr>
-        <w:t>j</w:t>
-      </w:r>
-      <w:r>
-        <w:rPr>
-          <w:rFonts w:ascii="Consolas" w:hAnsi="Consolas" w:cs="Consolas"/>
-          <w:color w:val="000000"/>
-          <w:sz w:val="20"/>
-          <w:szCs w:val="20"/>
-        </w:rPr>
-        <w:t xml:space="preserve"> = </w:t>
-      </w:r>
-      <w:proofErr w:type="spellStart"/>
-      <w:r>
-        <w:rPr>
-          <w:rFonts w:ascii="Consolas" w:hAnsi="Consolas" w:cs="Consolas"/>
-          <w:color w:val="0000C0"/>
-          <w:sz w:val="20"/>
-          <w:szCs w:val="20"/>
-        </w:rPr>
-        <w:t>resetChannel</w:t>
-      </w:r>
-      <w:r>
-        <w:rPr>
-          <w:rFonts w:ascii="Consolas" w:hAnsi="Consolas" w:cs="Consolas"/>
-          <w:color w:val="000000"/>
-          <w:sz w:val="20"/>
-          <w:szCs w:val="20"/>
-        </w:rPr>
-        <w:t>.read</w:t>
-      </w:r>
-      <w:proofErr w:type="spellEnd"/>
-      <w:r>
-        <w:rPr>
-          <w:rFonts w:ascii="Consolas" w:hAnsi="Consolas" w:cs="Consolas"/>
-          <w:color w:val="000000"/>
-          <w:sz w:val="20"/>
-          <w:szCs w:val="20"/>
-        </w:rPr>
-        <w:t>()</w:t>
-      </w:r>
-    </w:p>
-    <w:p>
-      <w:pPr>
-        <w:autoSpaceDE w:val="0"/>
-        <w:autoSpaceDN w:val="0"/>
-        <w:adjustRightInd w:val="0"/>
-        <w:spacing w:after="0" w:line="240" w:lineRule="auto"/>
-        <w:rPr>
-          <w:rFonts w:ascii="Consolas" w:hAnsi="Consolas" w:cs="Consolas"/>
-          <w:sz w:val="20"/>
-          <w:szCs w:val="20"/>
-        </w:rPr>
-      </w:pPr>
-      <w:r>
-        <w:rPr>
-          <w:rFonts w:ascii="Consolas" w:hAnsi="Consolas" w:cs="Consolas"/>
-          <w:color w:val="000000"/>
-          <w:sz w:val="20"/>
-          <w:szCs w:val="20"/>
-        </w:rPr>
-        <w:tab/>
-      </w:r>
-      <w:proofErr w:type="spellStart"/>
-      <w:r>
-        <w:rPr>
-          <w:rFonts w:ascii="Consolas" w:hAnsi="Consolas" w:cs="Consolas"/>
-          <w:color w:val="0000C0"/>
-          <w:sz w:val="20"/>
-          <w:szCs w:val="20"/>
-        </w:rPr>
-        <w:t>inChannel</w:t>
-      </w:r>
-      <w:r>
-        <w:rPr>
-          <w:rFonts w:ascii="Consolas" w:hAnsi="Consolas" w:cs="Consolas"/>
-          <w:color w:val="000000"/>
-          <w:sz w:val="20"/>
-          <w:szCs w:val="20"/>
-        </w:rPr>
-        <w:t>.read</w:t>
-      </w:r>
-      <w:proofErr w:type="spellEnd"/>
-      <w:r>
-        <w:rPr>
-          <w:rFonts w:ascii="Consolas" w:hAnsi="Consolas" w:cs="Consolas"/>
-          <w:color w:val="000000"/>
-          <w:sz w:val="20"/>
-          <w:szCs w:val="20"/>
-        </w:rPr>
-        <w:t>()</w:t>
-      </w:r>
-    </w:p>
-    <w:p>
-      <w:pPr>
-        <w:autoSpaceDE w:val="0"/>
-        <w:autoSpaceDN w:val="0"/>
-        <w:adjustRightInd w:val="0"/>
-        <w:spacing w:after="0" w:line="240" w:lineRule="auto"/>
-        <w:rPr>
-          <w:rFonts w:ascii="Consolas" w:hAnsi="Consolas" w:cs="Consolas"/>
-          <w:sz w:val="20"/>
-          <w:szCs w:val="20"/>
-        </w:rPr>
-      </w:pPr>
-      <w:r>
-        <w:rPr>
-          <w:rFonts w:ascii="Consolas" w:hAnsi="Consolas" w:cs="Consolas"/>
-          <w:color w:val="000000"/>
-          <w:sz w:val="20"/>
-          <w:szCs w:val="20"/>
-        </w:rPr>
-        <w:tab/>
-      </w:r>
-      <w:proofErr w:type="spellStart"/>
-      <w:r>
-        <w:rPr>
-          <w:rFonts w:ascii="Consolas" w:hAnsi="Consolas" w:cs="Consolas"/>
-          <w:color w:val="0000C0"/>
-          <w:sz w:val="20"/>
-          <w:szCs w:val="20"/>
-        </w:rPr>
-        <w:t>outChannel</w:t>
-      </w:r>
-      <w:r>
-        <w:rPr>
-          <w:rFonts w:ascii="Consolas" w:hAnsi="Consolas" w:cs="Consolas"/>
-          <w:color w:val="000000"/>
-          <w:sz w:val="20"/>
-          <w:szCs w:val="20"/>
-        </w:rPr>
-        <w:t>.write</w:t>
-      </w:r>
-      <w:proofErr w:type="spellEnd"/>
-      <w:r>
-        <w:rPr>
-          <w:rFonts w:ascii="Consolas" w:hAnsi="Consolas" w:cs="Consolas"/>
-          <w:color w:val="000000"/>
-          <w:sz w:val="20"/>
-          <w:szCs w:val="20"/>
-        </w:rPr>
-        <w:t>(</w:t>
-      </w:r>
-      <w:r>
-        <w:rPr>
-          <w:rFonts w:ascii="Consolas" w:hAnsi="Consolas" w:cs="Consolas"/>
-          <w:color w:val="6A3E3E"/>
-          <w:sz w:val="20"/>
-          <w:szCs w:val="20"/>
-        </w:rPr>
-        <w:t>j</w:t>
-      </w:r>
-      <w:r>
-        <w:rPr>
-          <w:rFonts w:ascii="Consolas" w:hAnsi="Consolas" w:cs="Consolas"/>
-          <w:color w:val="000000"/>
-          <w:sz w:val="20"/>
-          <w:szCs w:val="20"/>
-        </w:rPr>
-        <w:t xml:space="preserve"> + 1)</w:t>
-      </w:r>
-    </w:p>
-    <w:p>
-      <w:pPr>
-        <w:autoSpaceDE w:val="0"/>
-        <w:autoSpaceDN w:val="0"/>
-        <w:adjustRightInd w:val="0"/>
-        <w:spacing w:after="0" w:line="240" w:lineRule="auto"/>
-        <w:rPr>
-          <w:rFonts w:ascii="Consolas" w:hAnsi="Consolas" w:cs="Consolas"/>
-          <w:sz w:val="20"/>
-          <w:szCs w:val="20"/>
-        </w:rPr>
-      </w:pPr>
-      <w:r>
-        <w:rPr>
-          <w:rFonts w:ascii="Consolas" w:hAnsi="Consolas" w:cs="Consolas"/>
-          <w:color w:val="000000"/>
-          <w:sz w:val="20"/>
-          <w:szCs w:val="20"/>
-        </w:rPr>
-        <w:t xml:space="preserve">} </w:t>
-      </w:r>
-      <w:r>
-        <w:rPr>
-          <w:rFonts w:ascii="Consolas" w:hAnsi="Consolas" w:cs="Consolas"/>
-          <w:b/>
-          <w:bCs/>
-          <w:color w:val="7F0055"/>
-          <w:sz w:val="20"/>
-          <w:szCs w:val="20"/>
-        </w:rPr>
-        <w:t>else</w:t>
-      </w:r>
-      <w:r>
-        <w:rPr>
-          <w:rFonts w:ascii="Consolas" w:hAnsi="Consolas" w:cs="Consolas"/>
-          <w:color w:val="000000"/>
-          <w:sz w:val="20"/>
-          <w:szCs w:val="20"/>
-        </w:rPr>
-        <w:t xml:space="preserve"> {</w:t>
-      </w:r>
-    </w:p>
-    <w:p>
-      <w:pPr>
-        <w:autoSpaceDE w:val="0"/>
-        <w:autoSpaceDN w:val="0"/>
-        <w:adjustRightInd w:val="0"/>
-        <w:spacing w:after="0" w:line="240" w:lineRule="auto"/>
-        <w:rPr>
-          <w:rFonts w:ascii="Consolas" w:hAnsi="Consolas" w:cs="Consolas"/>
-          <w:sz w:val="20"/>
-          <w:szCs w:val="20"/>
-        </w:rPr>
-      </w:pPr>
-      <w:r>
-        <w:rPr>
-          <w:rFonts w:ascii="Consolas" w:hAnsi="Consolas" w:cs="Consolas"/>
-          <w:color w:val="000000"/>
-          <w:sz w:val="20"/>
-          <w:szCs w:val="20"/>
-        </w:rPr>
-        <w:tab/>
-      </w:r>
-      <w:r>
-        <w:rPr>
-          <w:rFonts w:ascii="Consolas" w:hAnsi="Consolas" w:cs="Consolas"/>
-          <w:b/>
-          <w:bCs/>
-          <w:color w:val="7F0055"/>
-          <w:sz w:val="20"/>
-          <w:szCs w:val="20"/>
-        </w:rPr>
-        <w:t>def</w:t>
-      </w:r>
-      <w:r>
-        <w:rPr>
-          <w:rFonts w:ascii="Consolas" w:hAnsi="Consolas" w:cs="Consolas"/>
-          <w:color w:val="000000"/>
-          <w:sz w:val="20"/>
-          <w:szCs w:val="20"/>
-        </w:rPr>
-        <w:t xml:space="preserve"> </w:t>
-      </w:r>
-      <w:r>
-        <w:rPr>
-          <w:rFonts w:ascii="Consolas" w:hAnsi="Consolas" w:cs="Consolas"/>
-          <w:color w:val="6A3E3E"/>
-          <w:sz w:val="20"/>
-          <w:szCs w:val="20"/>
-        </w:rPr>
-        <w:t>k</w:t>
-      </w:r>
-      <w:r>
-        <w:rPr>
-          <w:rFonts w:ascii="Consolas" w:hAnsi="Consolas" w:cs="Consolas"/>
-          <w:color w:val="000000"/>
-          <w:sz w:val="20"/>
-          <w:szCs w:val="20"/>
-        </w:rPr>
-        <w:t xml:space="preserve"> = </w:t>
-      </w:r>
-      <w:proofErr w:type="spellStart"/>
-      <w:r>
-        <w:rPr>
-          <w:rFonts w:ascii="Consolas" w:hAnsi="Consolas" w:cs="Consolas"/>
-          <w:color w:val="0000C0"/>
-          <w:sz w:val="20"/>
-          <w:szCs w:val="20"/>
-        </w:rPr>
-        <w:t>inChannel</w:t>
-      </w:r>
-      <w:r>
-        <w:rPr>
-          <w:rFonts w:ascii="Consolas" w:hAnsi="Consolas" w:cs="Consolas"/>
-          <w:color w:val="000000"/>
-          <w:sz w:val="20"/>
-          <w:szCs w:val="20"/>
-        </w:rPr>
-        <w:t>.read</w:t>
-      </w:r>
-      <w:proofErr w:type="spellEnd"/>
-      <w:r>
-        <w:rPr>
-          <w:rFonts w:ascii="Consolas" w:hAnsi="Consolas" w:cs="Consolas"/>
-          <w:color w:val="000000"/>
-          <w:sz w:val="20"/>
-          <w:szCs w:val="20"/>
-        </w:rPr>
-        <w:t>()</w:t>
-      </w:r>
-    </w:p>
-    <w:p>
-      <w:pPr>
-        <w:autoSpaceDE w:val="0"/>
-        <w:autoSpaceDN w:val="0"/>
-        <w:adjustRightInd w:val="0"/>
-        <w:spacing w:after="0" w:line="240" w:lineRule="auto"/>
-        <w:rPr>
-          <w:rFonts w:ascii="Consolas" w:hAnsi="Consolas" w:cs="Consolas"/>
-          <w:sz w:val="20"/>
-          <w:szCs w:val="20"/>
-        </w:rPr>
-      </w:pPr>
-      <w:r>
-        <w:rPr>
-          <w:rFonts w:ascii="Consolas" w:hAnsi="Consolas" w:cs="Consolas"/>
-          <w:color w:val="000000"/>
-          <w:sz w:val="20"/>
-          <w:szCs w:val="20"/>
-        </w:rPr>
-        <w:tab/>
-      </w:r>
-      <w:proofErr w:type="spellStart"/>
-      <w:r>
-        <w:rPr>
-          <w:rFonts w:ascii="Consolas" w:hAnsi="Consolas" w:cs="Consolas"/>
-          <w:color w:val="0000C0"/>
-          <w:sz w:val="20"/>
-          <w:szCs w:val="20"/>
-        </w:rPr>
-        <w:t>outChannel</w:t>
-      </w:r>
-      <w:r>
-        <w:rPr>
-          <w:rFonts w:ascii="Consolas" w:hAnsi="Consolas" w:cs="Consolas"/>
-          <w:color w:val="000000"/>
-          <w:sz w:val="20"/>
-          <w:szCs w:val="20"/>
-        </w:rPr>
-        <w:t>.write</w:t>
-      </w:r>
-      <w:proofErr w:type="spellEnd"/>
-      <w:r>
-        <w:rPr>
-          <w:rFonts w:ascii="Consolas" w:hAnsi="Consolas" w:cs="Consolas"/>
-          <w:color w:val="000000"/>
-          <w:sz w:val="20"/>
-          <w:szCs w:val="20"/>
-        </w:rPr>
-        <w:t>(</w:t>
-      </w:r>
-      <w:r>
-        <w:rPr>
-          <w:rFonts w:ascii="Consolas" w:hAnsi="Consolas" w:cs="Consolas"/>
-          <w:color w:val="6A3E3E"/>
-          <w:sz w:val="20"/>
-          <w:szCs w:val="20"/>
-        </w:rPr>
-        <w:t>k</w:t>
-      </w:r>
-      <w:r>
-        <w:rPr>
-          <w:rFonts w:ascii="Consolas" w:hAnsi="Consolas" w:cs="Consolas"/>
-          <w:color w:val="000000"/>
-          <w:sz w:val="20"/>
-          <w:szCs w:val="20"/>
-        </w:rPr>
-        <w:t xml:space="preserve"> + 1)</w:t>
-      </w:r>
-    </w:p>
-    <w:p>
-      <w:pPr>
-        <w:pStyle w:val="NoSpacing"/>
-        <w:rPr>
-          <w:rFonts w:ascii="Consolas" w:hAnsi="Consolas" w:cs="Consolas"/>
-          <w:color w:val="000000"/>
-          <w:sz w:val="20"/>
-          <w:szCs w:val="20"/>
-        </w:rPr>
-      </w:pPr>
-      <w:r>
-        <w:rPr>
-          <w:rFonts w:ascii="Consolas" w:hAnsi="Consolas" w:cs="Consolas"/>
-          <w:color w:val="000000"/>
-          <w:sz w:val="20"/>
-          <w:szCs w:val="20"/>
-        </w:rPr>
-        <w:t>}</w:t>
-      </w:r>
-    </w:p>
-    <w:p>
-      <w:pPr>
-        <w:pStyle w:val="NoSpacing"/>
-      </w:pPr>
-    </w:p>
-    <w:p>
-      <w:pPr>
-        <w:pStyle w:val="NoSpacing"/>
-        <w:rPr>
-          <w:u w:val="single"/>
-        </w:rPr>
-      </w:pPr>
-      <w:r>
-        <w:rPr>
-          <w:u w:val="single"/>
-        </w:rPr>
-        <w:t>(</w:t>
-      </w:r>
-      <w:proofErr w:type="spellStart"/>
-      <w:r>
-        <w:rPr>
-          <w:u w:val="single"/>
-        </w:rPr>
-        <w:t>ResetNumbers</w:t>
-      </w:r>
-      <w:proofErr w:type="spellEnd"/>
-      <w:r>
-        <w:rPr>
-          <w:u w:val="single"/>
-        </w:rPr>
-        <w:t xml:space="preserve"> Class)</w:t>
-      </w:r>
-    </w:p>
-    <w:p>
-      <w:pPr>
-        <w:pStyle w:val="NoSpacing"/>
-        <w:rPr>
-          <w:u w:val="single"/>
-        </w:rPr>
-      </w:pPr>
-    </w:p>
-    <w:p>
-      <w:pPr>
-        <w:autoSpaceDE w:val="0"/>
-        <w:autoSpaceDN w:val="0"/>
-        <w:adjustRightInd w:val="0"/>
-        <w:spacing w:after="0" w:line="240" w:lineRule="auto"/>
-        <w:rPr>
-          <w:rFonts w:ascii="Consolas" w:hAnsi="Consolas" w:cs="Consolas"/>
-          <w:sz w:val="20"/>
-          <w:szCs w:val="20"/>
-        </w:rPr>
-      </w:pPr>
-      <w:r>
-        <w:rPr>
-          <w:rFonts w:ascii="Consolas" w:hAnsi="Consolas" w:cs="Consolas"/>
-          <w:color w:val="3F7F5F"/>
+          <w:rFonts w:ascii="Consolas" w:hAnsi="Consolas" w:cs="Consolas"/>
+          <w:color w:val="000000"/>
           <w:sz w:val="20"/>
           <w:szCs w:val="20"/>
           <w:highlight w:val="lightGray"/>
         </w:rPr>
-        <w:t xml:space="preserve">// requires a constructor for </w:t>
-      </w:r>
-      <w:proofErr w:type="spellStart"/>
-      <w:r>
-        <w:rPr>
-          <w:rFonts w:ascii="Consolas" w:hAnsi="Consolas" w:cs="Consolas"/>
-          <w:color w:val="3F7F5F"/>
+      </w:pPr>
+      <w:r>
+        <w:rPr>
+          <w:rFonts w:ascii="Consolas" w:hAnsi="Consolas" w:cs="Consolas"/>
+          <w:color w:val="000000"/>
           <w:sz w:val="20"/>
           <w:szCs w:val="20"/>
           <w:highlight w:val="lightGray"/>
         </w:rPr>
-        <w:t>ResetSuccessor</w:t>
-      </w:r>
-      <w:proofErr w:type="spellEnd"/>
-    </w:p>
-    <w:p>
-      <w:pPr>
-        <w:autoSpaceDE w:val="0"/>
-        <w:autoSpaceDN w:val="0"/>
-        <w:adjustRightInd w:val="0"/>
-        <w:spacing w:after="0" w:line="240" w:lineRule="auto"/>
-        <w:rPr>
-          <w:rFonts w:ascii="Consolas" w:hAnsi="Consolas" w:cs="Consolas"/>
-          <w:sz w:val="20"/>
-          <w:szCs w:val="20"/>
-        </w:rPr>
-      </w:pPr>
-      <w:r>
-        <w:rPr>
-          <w:rFonts w:ascii="Consolas" w:hAnsi="Consolas" w:cs="Consolas"/>
-          <w:b/>
-          <w:bCs/>
-          <w:color w:val="7F0055"/>
-          <w:sz w:val="20"/>
-          <w:szCs w:val="20"/>
-          <w:highlight w:val="lightGray"/>
-        </w:rPr>
-        <w:t>new</w:t>
-      </w:r>
-      <w:r>
-        <w:rPr>
-          <w:rFonts w:ascii="Consolas" w:hAnsi="Consolas" w:cs="Consolas"/>
-          <w:color w:val="000000"/>
-          <w:sz w:val="20"/>
-          <w:szCs w:val="20"/>
-          <w:highlight w:val="lightGray"/>
-        </w:rPr>
-        <w:t xml:space="preserve"> </w:t>
-      </w:r>
-      <w:proofErr w:type="spellStart"/>
-      <w:r>
-        <w:rPr>
-          <w:rFonts w:ascii="Consolas" w:hAnsi="Consolas" w:cs="Consolas"/>
-          <w:color w:val="000000"/>
-          <w:sz w:val="20"/>
-          <w:szCs w:val="20"/>
-          <w:highlight w:val="lightGray"/>
-        </w:rPr>
-        <w:t>ResetSuccessor</w:t>
-      </w:r>
-      <w:proofErr w:type="spellEnd"/>
-      <w:r>
-        <w:rPr>
-          <w:rFonts w:ascii="Consolas" w:hAnsi="Consolas" w:cs="Consolas"/>
-          <w:color w:val="000000"/>
-          <w:sz w:val="20"/>
-          <w:szCs w:val="20"/>
-          <w:highlight w:val="lightGray"/>
-        </w:rPr>
-        <w:t xml:space="preserve"> </w:t>
-      </w:r>
-      <w:proofErr w:type="gramStart"/>
-      <w:r>
-        <w:rPr>
-          <w:rFonts w:ascii="Consolas" w:hAnsi="Consolas" w:cs="Consolas"/>
-          <w:color w:val="000000"/>
-          <w:sz w:val="20"/>
-          <w:szCs w:val="20"/>
-          <w:highlight w:val="lightGray"/>
-        </w:rPr>
-        <w:t xml:space="preserve">( </w:t>
-      </w:r>
-      <w:proofErr w:type="spellStart"/>
-      <w:r>
-        <w:rPr>
-          <w:rFonts w:ascii="Consolas" w:hAnsi="Consolas" w:cs="Consolas"/>
-          <w:color w:val="FF00CC"/>
-          <w:sz w:val="20"/>
-          <w:szCs w:val="20"/>
-          <w:highlight w:val="lightGray"/>
-        </w:rPr>
-        <w:t>inChannel</w:t>
-      </w:r>
-      <w:proofErr w:type="spellEnd"/>
-      <w:proofErr w:type="gramEnd"/>
-      <w:r>
-        <w:rPr>
-          <w:rFonts w:ascii="Consolas" w:hAnsi="Consolas" w:cs="Consolas"/>
-          <w:color w:val="000000"/>
-          <w:sz w:val="20"/>
-          <w:szCs w:val="20"/>
-          <w:highlight w:val="lightGray"/>
-        </w:rPr>
-        <w:t xml:space="preserve">: </w:t>
-      </w:r>
-      <w:r>
-        <w:rPr>
-          <w:rFonts w:ascii="Consolas" w:hAnsi="Consolas" w:cs="Consolas"/>
-          <w:color w:val="6A3E3E"/>
-          <w:sz w:val="20"/>
-          <w:szCs w:val="20"/>
-          <w:highlight w:val="lightGray"/>
-        </w:rPr>
-        <w:t>b</w:t>
-      </w:r>
-      <w:r>
-        <w:rPr>
-          <w:rFonts w:ascii="Consolas" w:hAnsi="Consolas" w:cs="Consolas"/>
-          <w:color w:val="000000"/>
-          <w:sz w:val="20"/>
-          <w:szCs w:val="20"/>
-          <w:highlight w:val="lightGray"/>
-        </w:rPr>
-        <w:t>.in(),</w:t>
-      </w:r>
-    </w:p>
-    <w:p>
-      <w:pPr>
-        <w:autoSpaceDE w:val="0"/>
-        <w:autoSpaceDN w:val="0"/>
-        <w:adjustRightInd w:val="0"/>
-        <w:spacing w:after="0" w:line="240" w:lineRule="auto"/>
-        <w:rPr>
-          <w:rFonts w:ascii="Consolas" w:hAnsi="Consolas" w:cs="Consolas"/>
-          <w:sz w:val="20"/>
-          <w:szCs w:val="20"/>
-        </w:rPr>
-      </w:pPr>
-      <w:r>
-        <w:rPr>
-          <w:rFonts w:ascii="Consolas" w:hAnsi="Consolas" w:cs="Consolas"/>
-          <w:color w:val="000000"/>
-          <w:sz w:val="20"/>
-          <w:szCs w:val="20"/>
-          <w:highlight w:val="lightGray"/>
-        </w:rPr>
-        <w:tab/>
-      </w:r>
-      <w:r>
-        <w:rPr>
-          <w:rFonts w:ascii="Consolas" w:hAnsi="Consolas" w:cs="Consolas"/>
-          <w:color w:val="000000"/>
-          <w:sz w:val="20"/>
-          <w:szCs w:val="20"/>
-          <w:highlight w:val="lightGray"/>
-        </w:rPr>
-        <w:tab/>
-      </w:r>
-      <w:r>
-        <w:rPr>
-          <w:rFonts w:ascii="Consolas" w:hAnsi="Consolas" w:cs="Consolas"/>
-          <w:color w:val="000000"/>
-          <w:sz w:val="20"/>
-          <w:szCs w:val="20"/>
-          <w:highlight w:val="lightGray"/>
-        </w:rPr>
-        <w:tab/>
-        <w:t xml:space="preserve"> </w:t>
-      </w:r>
-      <w:proofErr w:type="spellStart"/>
-      <w:r>
-        <w:rPr>
-          <w:rFonts w:ascii="Consolas" w:hAnsi="Consolas" w:cs="Consolas"/>
-          <w:color w:val="FF00CC"/>
-          <w:sz w:val="20"/>
-          <w:szCs w:val="20"/>
-          <w:highlight w:val="lightGray"/>
-        </w:rPr>
-        <w:t>outChannel</w:t>
-      </w:r>
-      <w:proofErr w:type="spellEnd"/>
-      <w:r>
-        <w:rPr>
-          <w:rFonts w:ascii="Consolas" w:hAnsi="Consolas" w:cs="Consolas"/>
-          <w:color w:val="000000"/>
-          <w:sz w:val="20"/>
-          <w:szCs w:val="20"/>
-          <w:highlight w:val="lightGray"/>
-        </w:rPr>
-        <w:t xml:space="preserve">: </w:t>
-      </w:r>
-      <w:proofErr w:type="spellStart"/>
-      <w:proofErr w:type="gramStart"/>
-      <w:r>
-        <w:rPr>
-          <w:rFonts w:ascii="Consolas" w:hAnsi="Consolas" w:cs="Consolas"/>
-          <w:color w:val="6A3E3E"/>
-          <w:sz w:val="20"/>
-          <w:szCs w:val="20"/>
-          <w:highlight w:val="lightGray"/>
-        </w:rPr>
-        <w:t>c</w:t>
-      </w:r>
-      <w:r>
-        <w:rPr>
-          <w:rFonts w:ascii="Consolas" w:hAnsi="Consolas" w:cs="Consolas"/>
-          <w:color w:val="000000"/>
-          <w:sz w:val="20"/>
-          <w:szCs w:val="20"/>
-          <w:highlight w:val="lightGray"/>
-        </w:rPr>
-        <w:t>.out</w:t>
-      </w:r>
-      <w:proofErr w:type="spellEnd"/>
-      <w:r>
-        <w:rPr>
-          <w:rFonts w:ascii="Consolas" w:hAnsi="Consolas" w:cs="Consolas"/>
-          <w:color w:val="000000"/>
-          <w:sz w:val="20"/>
-          <w:szCs w:val="20"/>
-          <w:highlight w:val="lightGray"/>
-        </w:rPr>
-        <w:t>(</w:t>
-      </w:r>
-      <w:proofErr w:type="gramEnd"/>
-      <w:r>
-        <w:rPr>
-          <w:rFonts w:ascii="Consolas" w:hAnsi="Consolas" w:cs="Consolas"/>
-          <w:color w:val="000000"/>
-          <w:sz w:val="20"/>
-          <w:szCs w:val="20"/>
-          <w:highlight w:val="lightGray"/>
-        </w:rPr>
-        <w:t>),</w:t>
-      </w:r>
-    </w:p>
-    <w:p>
-      <w:pPr>
-        <w:pStyle w:val="NoSpacing"/>
-        <w:rPr>
-          <w:rFonts w:ascii="Consolas" w:hAnsi="Consolas" w:cs="Consolas"/>
-          <w:color w:val="000000"/>
-          <w:sz w:val="20"/>
-          <w:szCs w:val="20"/>
-          <w:highlight w:val="lightGray"/>
-        </w:rPr>
-      </w:pPr>
-      <w:r>
-        <w:rPr>
-          <w:rFonts w:ascii="Consolas" w:hAnsi="Consolas" w:cs="Consolas"/>
-          <w:color w:val="000000"/>
-          <w:sz w:val="20"/>
-          <w:szCs w:val="20"/>
-          <w:highlight w:val="lightGray"/>
-        </w:rPr>
-        <w:lastRenderedPageBreak/>
         <w:tab/>
       </w:r>
       <w:r>
@@ -5571,6 +5673,7 @@
           <w:noProof/>
           <w:u w:val="single"/>
         </w:rPr>
+        <w:lastRenderedPageBreak/>
         <w:drawing>
           <wp:inline distT="0" distB="0" distL="0" distR="0" wp14:anchorId="6B9F3827" wp14:editId="563A0EE0">
             <wp:extent cx="5724525" cy="4619625"/>
@@ -5656,7 +5759,6 @@
         <w:pStyle w:val="NoSpacing"/>
       </w:pPr>
       <w:r>
-        <w:lastRenderedPageBreak/>
         <w:t>It doesn’t overcome the problem in exercise 1, as the functionality is almost identical except for the prefix functions are now in successor.</w:t>
       </w:r>
     </w:p>
@@ -5853,6 +5955,7 @@
           <w:sz w:val="20"/>
           <w:szCs w:val="20"/>
         </w:rPr>
+        <w:lastRenderedPageBreak/>
         <w:t>/</w:t>
       </w:r>
       <w:proofErr w:type="gramStart"/>
@@ -8028,7 +8131,6 @@
           <w:sz w:val="20"/>
           <w:szCs w:val="20"/>
         </w:rPr>
-        <w:lastRenderedPageBreak/>
         <w:tab/>
       </w:r>
       <w:r>
@@ -8519,6 +8621,7 @@
         <w:rPr>
           <w:noProof/>
         </w:rPr>
+        <w:lastRenderedPageBreak/>
         <w:drawing>
           <wp:inline distT="0" distB="0" distL="0" distR="0" wp14:anchorId="59C6F2A8" wp14:editId="045302C3">
             <wp:extent cx="2647950" cy="3305175"/>
@@ -11723,6 +11826,7 @@
           <w:b/>
           <w:i/>
         </w:rPr>
+        <w:lastRenderedPageBreak/>
         <w:t xml:space="preserve">Exercise </w:t>
       </w:r>
       <w:r>
@@ -12156,7 +12260,6 @@
           <w:sz w:val="20"/>
           <w:szCs w:val="20"/>
         </w:rPr>
-        <w:lastRenderedPageBreak/>
         <w:t xml:space="preserve">  </w:t>
       </w:r>
       <w:r>
@@ -13569,6 +13672,7 @@
           <w:sz w:val="20"/>
           <w:szCs w:val="20"/>
         </w:rPr>
+        <w:lastRenderedPageBreak/>
         <w:tab/>
         <w:t>}</w:t>
       </w:r>
@@ -13863,7 +13967,6 @@
           <w:noProof/>
           <w:u w:val="single"/>
         </w:rPr>
-        <w:lastRenderedPageBreak/>
         <w:drawing>
           <wp:inline distT="0" distB="0" distL="0" distR="0" wp14:anchorId="13DA7273" wp14:editId="1D581446">
             <wp:extent cx="5730875" cy="2331085"/>
@@ -14905,6 +15008,7 @@
           <w:sz w:val="20"/>
           <w:szCs w:val="20"/>
         </w:rPr>
+        <w:lastRenderedPageBreak/>
         <w:tab/>
       </w:r>
       <w:r>
@@ -16302,7 +16406,6 @@
           <w:sz w:val="20"/>
           <w:szCs w:val="20"/>
         </w:rPr>
-        <w:lastRenderedPageBreak/>
         <w:t xml:space="preserve">  </w:t>
       </w:r>
     </w:p>
@@ -16892,6 +16995,7 @@
         <w:rPr>
           <w:noProof/>
         </w:rPr>
+        <w:lastRenderedPageBreak/>
         <w:drawing>
           <wp:inline distT="0" distB="0" distL="0" distR="0" wp14:anchorId="215C26F4" wp14:editId="5DAC83CF">
             <wp:extent cx="2686050" cy="5067300"/>
@@ -17044,6 +17148,7 @@
         <w:rPr>
           <w:noProof/>
         </w:rPr>
+        <w:lastRenderedPageBreak/>
         <w:drawing>
           <wp:inline distT="0" distB="0" distL="0" distR="0" wp14:anchorId="49E8FEA2" wp14:editId="3A867CD3">
             <wp:extent cx="5730875" cy="3387090"/>
@@ -17137,7 +17242,6 @@
     </w:p>
     <w:p>
       <w:r>
-        <w:lastRenderedPageBreak/>
         <w:t xml:space="preserve">Out of the three </w:t>
       </w:r>
       <w:proofErr w:type="gramStart"/>

</xml_diff>

<commit_message>
Added commentary for exercise 3-2.
</commit_message>
<xml_diff>
--- a/Lab Book.docx
+++ b/Lab Book.docx
@@ -3424,8 +3424,6 @@
       <w:r>
         <w:t>Running this network requires no external knowledge of the backend. It simply requires the user to start the network, and the program will handle the rest of the logic and output.</w:t>
       </w:r>
-      <w:bookmarkStart w:id="0" w:name="_GoBack"/>
-      <w:bookmarkEnd w:id="0"/>
     </w:p>
     <w:p>
       <w:pPr>
@@ -3620,10 +3618,51 @@
           <w:u w:val="single"/>
         </w:rPr>
       </w:pPr>
-      <w:r>
-        <w:rPr>
-          <w:u w:val="single"/>
-        </w:rPr>
+    </w:p>
+    <w:p>
+      <w:pPr>
+        <w:pStyle w:val="NoSpacing"/>
+        <w:rPr>
+          <w:u w:val="single"/>
+        </w:rPr>
+      </w:pPr>
+    </w:p>
+    <w:p>
+      <w:pPr>
+        <w:pStyle w:val="NoSpacing"/>
+        <w:rPr>
+          <w:u w:val="single"/>
+        </w:rPr>
+      </w:pPr>
+    </w:p>
+    <w:p>
+      <w:pPr>
+        <w:pStyle w:val="NoSpacing"/>
+        <w:rPr>
+          <w:u w:val="single"/>
+        </w:rPr>
+      </w:pPr>
+    </w:p>
+    <w:p>
+      <w:pPr>
+        <w:pStyle w:val="NoSpacing"/>
+        <w:rPr>
+          <w:u w:val="single"/>
+        </w:rPr>
+      </w:pPr>
+    </w:p>
+    <w:p>
+      <w:pPr>
+        <w:pStyle w:val="NoSpacing"/>
+        <w:rPr>
+          <w:u w:val="single"/>
+        </w:rPr>
+      </w:pPr>
+      <w:r>
+        <w:rPr>
+          <w:u w:val="single"/>
+        </w:rPr>
+        <w:lastRenderedPageBreak/>
         <w:t>(</w:t>
       </w:r>
       <w:proofErr w:type="spellStart"/>
@@ -3945,7 +3984,6 @@
           <w:sz w:val="20"/>
           <w:szCs w:val="20"/>
         </w:rPr>
-        <w:lastRenderedPageBreak/>
         <w:tab/>
       </w:r>
       <w:r>
@@ -4264,6 +4302,44 @@
       <w:pPr>
         <w:pStyle w:val="NoSpacing"/>
         <w:rPr>
+          <w:u w:val="single"/>
+        </w:rPr>
+      </w:pPr>
+      <w:r>
+        <w:rPr>
+          <w:u w:val="single"/>
+        </w:rPr>
+        <w:t>Network Operation Commentary:</w:t>
+      </w:r>
+    </w:p>
+    <w:p>
+      <w:pPr>
+        <w:pStyle w:val="NoSpacing"/>
+        <w:rPr>
+          <w:u w:val="single"/>
+        </w:rPr>
+      </w:pPr>
+    </w:p>
+    <w:p>
+      <w:pPr>
+        <w:pStyle w:val="NoSpacing"/>
+        <w:rPr>
+          <w:u w:val="single"/>
+        </w:rPr>
+      </w:pPr>
+      <w:r>
+        <w:t>Running this network requires no external knowledge of the backend. It simply requires the user to start the network, and the program will handle the rest of the logic and output.</w:t>
+      </w:r>
+    </w:p>
+    <w:p>
+      <w:pPr>
+        <w:pStyle w:val="NoSpacing"/>
+      </w:pPr>
+    </w:p>
+    <w:p>
+      <w:pPr>
+        <w:pStyle w:val="NoSpacing"/>
+        <w:rPr>
           <w:b/>
           <w:i/>
         </w:rPr>
@@ -4368,11 +4444,50 @@
           <w:i/>
         </w:rPr>
       </w:pPr>
-      <w:r>
+    </w:p>
+    <w:p>
+      <w:pPr>
+        <w:pStyle w:val="NoSpacing"/>
         <w:rPr>
           <w:b/>
           <w:i/>
         </w:rPr>
+      </w:pPr>
+    </w:p>
+    <w:p>
+      <w:pPr>
+        <w:pStyle w:val="NoSpacing"/>
+        <w:rPr>
+          <w:b/>
+          <w:i/>
+        </w:rPr>
+      </w:pPr>
+    </w:p>
+    <w:p>
+      <w:pPr>
+        <w:pStyle w:val="NoSpacing"/>
+        <w:rPr>
+          <w:b/>
+          <w:i/>
+        </w:rPr>
+      </w:pPr>
+    </w:p>
+    <w:p>
+      <w:pPr>
+        <w:pStyle w:val="NoSpacing"/>
+        <w:rPr>
+          <w:b/>
+          <w:i/>
+        </w:rPr>
+      </w:pPr>
+      <w:bookmarkStart w:id="0" w:name="_GoBack"/>
+      <w:bookmarkEnd w:id="0"/>
+      <w:r>
+        <w:rPr>
+          <w:b/>
+          <w:i/>
+        </w:rPr>
+        <w:lastRenderedPageBreak/>
         <w:t>Exercise 4-1:</w:t>
       </w:r>
     </w:p>
@@ -4809,7 +4924,6 @@
           <w:sz w:val="20"/>
           <w:szCs w:val="20"/>
         </w:rPr>
-        <w:lastRenderedPageBreak/>
         <w:tab/>
       </w:r>
       <w:proofErr w:type="spellStart"/>

</xml_diff>

<commit_message>
Added commentary for a few more exercises.
</commit_message>
<xml_diff>
--- a/Lab Book.docx
+++ b/Lab Book.docx
@@ -4480,8 +4480,6 @@
           <w:i/>
         </w:rPr>
       </w:pPr>
-      <w:bookmarkStart w:id="0" w:name="_GoBack"/>
-      <w:bookmarkEnd w:id="0"/>
       <w:r>
         <w:rPr>
           <w:b/>
@@ -5760,10 +5758,75 @@
           <w:u w:val="single"/>
         </w:rPr>
       </w:pPr>
-      <w:r>
-        <w:rPr>
-          <w:u w:val="single"/>
-        </w:rPr>
+    </w:p>
+    <w:p>
+      <w:pPr>
+        <w:pStyle w:val="NoSpacing"/>
+        <w:rPr>
+          <w:u w:val="single"/>
+        </w:rPr>
+      </w:pPr>
+    </w:p>
+    <w:p>
+      <w:pPr>
+        <w:pStyle w:val="NoSpacing"/>
+        <w:rPr>
+          <w:u w:val="single"/>
+        </w:rPr>
+      </w:pPr>
+    </w:p>
+    <w:p>
+      <w:pPr>
+        <w:pStyle w:val="NoSpacing"/>
+        <w:rPr>
+          <w:u w:val="single"/>
+        </w:rPr>
+      </w:pPr>
+    </w:p>
+    <w:p>
+      <w:pPr>
+        <w:pStyle w:val="NoSpacing"/>
+        <w:rPr>
+          <w:u w:val="single"/>
+        </w:rPr>
+      </w:pPr>
+    </w:p>
+    <w:p>
+      <w:pPr>
+        <w:pStyle w:val="NoSpacing"/>
+        <w:rPr>
+          <w:u w:val="single"/>
+        </w:rPr>
+      </w:pPr>
+    </w:p>
+    <w:p>
+      <w:pPr>
+        <w:pStyle w:val="NoSpacing"/>
+        <w:rPr>
+          <w:u w:val="single"/>
+        </w:rPr>
+      </w:pPr>
+    </w:p>
+    <w:p>
+      <w:pPr>
+        <w:pStyle w:val="NoSpacing"/>
+        <w:rPr>
+          <w:u w:val="single"/>
+        </w:rPr>
+      </w:pPr>
+    </w:p>
+    <w:p>
+      <w:pPr>
+        <w:pStyle w:val="NoSpacing"/>
+        <w:rPr>
+          <w:u w:val="single"/>
+        </w:rPr>
+      </w:pPr>
+      <w:r>
+        <w:rPr>
+          <w:u w:val="single"/>
+        </w:rPr>
+        <w:lastRenderedPageBreak/>
         <w:t>Output:</w:t>
       </w:r>
     </w:p>
@@ -5787,7 +5850,6 @@
           <w:noProof/>
           <w:u w:val="single"/>
         </w:rPr>
-        <w:lastRenderedPageBreak/>
         <w:drawing>
           <wp:inline distT="0" distB="0" distL="0" distR="0" wp14:anchorId="6B9F3827" wp14:editId="563A0EE0">
             <wp:extent cx="5724525" cy="4619625"/>
@@ -5884,7 +5946,29 @@
     <w:p>
       <w:pPr>
         <w:pStyle w:val="NoSpacing"/>
-      </w:pPr>
+        <w:rPr>
+          <w:u w:val="single"/>
+        </w:rPr>
+      </w:pPr>
+      <w:r>
+        <w:rPr>
+          <w:u w:val="single"/>
+        </w:rPr>
+        <w:t>Network Operation Commentary:</w:t>
+      </w:r>
+    </w:p>
+    <w:p>
+      <w:pPr>
+        <w:pStyle w:val="NoSpacing"/>
+      </w:pPr>
+    </w:p>
+    <w:p>
+      <w:pPr>
+        <w:pStyle w:val="NoSpacing"/>
+      </w:pPr>
+      <w:r>
+        <w:t>Upon running the program, the user should be in control of two windows – one window to show the values being printed, and another window to control the reset of the values. On the control window, if the user enters a number into the input area and presses enter, the values on the output window should reset and start incrementing at whatever value was specified.</w:t>
+      </w:r>
     </w:p>
     <w:p>
       <w:pPr>
@@ -5934,7 +6018,11 @@
         <w:t>It appears</w:t>
       </w:r>
       <w:r>
-        <w:t xml:space="preserve"> only one delay needs to be modified for the delay to work – as expected. This means there can either be a delay from values being written, or a delay from values being read. Upon further examination, I believe the delay is scaled from 1000 to 1. This means for each 1000 units added to the delay value, the producer/consumer will take an extra second to process a read or write signal.</w:t>
+        <w:t xml:space="preserve"> only one delay needs to be modified for the delay to work – as expected. This means there can either be a delay from values being written, or a delay from values being read. Upon further examination, I believe the delay is scaled from 1000 to 1. This means for each 1000 units added to the delay value, the producer/consumer will take an extra second to process a read </w:t>
+      </w:r>
+      <w:r>
+        <w:lastRenderedPageBreak/>
+        <w:t>or write signal.</w:t>
       </w:r>
       <w:r>
         <w:t xml:space="preserve"> It also appears there is no limit on the delay – I tested from a 0 to </w:t>
@@ -6069,7 +6157,6 @@
           <w:sz w:val="20"/>
           <w:szCs w:val="20"/>
         </w:rPr>
-        <w:lastRenderedPageBreak/>
         <w:t>/</w:t>
       </w:r>
       <w:proofErr w:type="gramStart"/>
@@ -8627,10 +8714,75 @@
           <w:u w:val="single"/>
         </w:rPr>
       </w:pPr>
-      <w:r>
-        <w:rPr>
-          <w:u w:val="single"/>
-        </w:rPr>
+    </w:p>
+    <w:p>
+      <w:pPr>
+        <w:pStyle w:val="NoSpacing"/>
+        <w:rPr>
+          <w:u w:val="single"/>
+        </w:rPr>
+      </w:pPr>
+    </w:p>
+    <w:p>
+      <w:pPr>
+        <w:pStyle w:val="NoSpacing"/>
+        <w:rPr>
+          <w:u w:val="single"/>
+        </w:rPr>
+      </w:pPr>
+    </w:p>
+    <w:p>
+      <w:pPr>
+        <w:pStyle w:val="NoSpacing"/>
+        <w:rPr>
+          <w:u w:val="single"/>
+        </w:rPr>
+      </w:pPr>
+    </w:p>
+    <w:p>
+      <w:pPr>
+        <w:pStyle w:val="NoSpacing"/>
+        <w:rPr>
+          <w:u w:val="single"/>
+        </w:rPr>
+      </w:pPr>
+    </w:p>
+    <w:p>
+      <w:pPr>
+        <w:pStyle w:val="NoSpacing"/>
+        <w:rPr>
+          <w:u w:val="single"/>
+        </w:rPr>
+      </w:pPr>
+    </w:p>
+    <w:p>
+      <w:pPr>
+        <w:pStyle w:val="NoSpacing"/>
+        <w:rPr>
+          <w:u w:val="single"/>
+        </w:rPr>
+      </w:pPr>
+    </w:p>
+    <w:p>
+      <w:pPr>
+        <w:pStyle w:val="NoSpacing"/>
+        <w:rPr>
+          <w:u w:val="single"/>
+        </w:rPr>
+      </w:pPr>
+    </w:p>
+    <w:p>
+      <w:pPr>
+        <w:pStyle w:val="NoSpacing"/>
+        <w:rPr>
+          <w:u w:val="single"/>
+        </w:rPr>
+      </w:pPr>
+      <w:r>
+        <w:rPr>
+          <w:u w:val="single"/>
+        </w:rPr>
+        <w:lastRenderedPageBreak/>
         <w:t>Pipeline Diagram:</w:t>
       </w:r>
     </w:p>
@@ -8735,7 +8887,6 @@
         <w:rPr>
           <w:noProof/>
         </w:rPr>
-        <w:lastRenderedPageBreak/>
         <w:drawing>
           <wp:inline distT="0" distB="0" distL="0" distR="0" wp14:anchorId="59C6F2A8" wp14:editId="045302C3">
             <wp:extent cx="2647950" cy="3305175"/>
@@ -8844,6 +8995,20 @@
       <w:pPr>
         <w:pStyle w:val="NoSpacing"/>
         <w:rPr>
+          <w:u w:val="single"/>
+        </w:rPr>
+      </w:pPr>
+      <w:r>
+        <w:rPr>
+          <w:u w:val="single"/>
+        </w:rPr>
+        <w:t>Network Operation Commentary:</w:t>
+      </w:r>
+    </w:p>
+    <w:p>
+      <w:pPr>
+        <w:pStyle w:val="NoSpacing"/>
+        <w:rPr>
           <w:b/>
           <w:i/>
         </w:rPr>
@@ -8853,19 +9018,14 @@
       <w:pPr>
         <w:pStyle w:val="NoSpacing"/>
         <w:rPr>
-          <w:b/>
-          <w:i/>
-        </w:rPr>
-      </w:pPr>
-    </w:p>
-    <w:p>
-      <w:pPr>
-        <w:pStyle w:val="NoSpacing"/>
-        <w:rPr>
-          <w:b/>
-          <w:i/>
-        </w:rPr>
-      </w:pPr>
+          <w:u w:val="single"/>
+        </w:rPr>
+      </w:pPr>
+      <w:r>
+        <w:t>Running this network requires no external knowledge of the backend. It simply requires the user to start the network, and the program will handle the rest of the logic and output.</w:t>
+      </w:r>
+      <w:bookmarkStart w:id="0" w:name="_GoBack"/>
+      <w:bookmarkEnd w:id="0"/>
     </w:p>
     <w:p>
       <w:pPr>
@@ -11940,7 +12100,6 @@
           <w:b/>
           <w:i/>
         </w:rPr>
-        <w:lastRenderedPageBreak/>
         <w:t xml:space="preserve">Exercise </w:t>
       </w:r>
       <w:r>
@@ -12584,6 +12743,7 @@
           <w:sz w:val="20"/>
           <w:szCs w:val="20"/>
         </w:rPr>
+        <w:lastRenderedPageBreak/>
         <w:t xml:space="preserve">    </w:t>
       </w:r>
       <w:r>
@@ -13786,7 +13946,6 @@
           <w:sz w:val="20"/>
           <w:szCs w:val="20"/>
         </w:rPr>
-        <w:lastRenderedPageBreak/>
         <w:tab/>
         <w:t>}</w:t>
       </w:r>
@@ -15122,7 +15281,6 @@
           <w:sz w:val="20"/>
           <w:szCs w:val="20"/>
         </w:rPr>
-        <w:lastRenderedPageBreak/>
         <w:tab/>
       </w:r>
       <w:r>
@@ -17109,7 +17267,6 @@
         <w:rPr>
           <w:noProof/>
         </w:rPr>
-        <w:lastRenderedPageBreak/>
         <w:drawing>
           <wp:inline distT="0" distB="0" distL="0" distR="0" wp14:anchorId="215C26F4" wp14:editId="5DAC83CF">
             <wp:extent cx="2686050" cy="5067300"/>
@@ -17262,7 +17419,6 @@
         <w:rPr>
           <w:noProof/>
         </w:rPr>
-        <w:lastRenderedPageBreak/>
         <w:drawing>
           <wp:inline distT="0" distB="0" distL="0" distR="0" wp14:anchorId="49E8FEA2" wp14:editId="3A867CD3">
             <wp:extent cx="5730875" cy="3387090"/>

</xml_diff>

<commit_message>
Finished commentaries for each exercise except for 11-1.
</commit_message>
<xml_diff>
--- a/Lab Book.docx
+++ b/Lab Book.docx
@@ -9024,8 +9024,6 @@
       <w:r>
         <w:t>Running this network requires no external knowledge of the backend. It simply requires the user to start the network, and the program will handle the rest of the logic and output.</w:t>
       </w:r>
-      <w:bookmarkStart w:id="0" w:name="_GoBack"/>
-      <w:bookmarkEnd w:id="0"/>
     </w:p>
     <w:p>
       <w:pPr>
@@ -14296,6 +14294,33 @@
           <w:u w:val="single"/>
         </w:rPr>
       </w:pPr>
+      <w:r>
+        <w:rPr>
+          <w:u w:val="single"/>
+        </w:rPr>
+        <w:lastRenderedPageBreak/>
+        <w:t>Network Operation Commentary:</w:t>
+      </w:r>
+    </w:p>
+    <w:p>
+      <w:r>
+        <w:t xml:space="preserve">Upon running the program, the user will be prompted to enter the </w:t>
+      </w:r>
+      <w:proofErr w:type="gramStart"/>
+      <w:r>
+        <w:t>amount</w:t>
+      </w:r>
+      <w:proofErr w:type="gramEnd"/>
+      <w:r>
+        <w:t xml:space="preserve"> of clients they’d like to see assigned per server – subsequently, the backend of the program will then handle the rest.</w:t>
+      </w:r>
+    </w:p>
+    <w:p>
+      <w:pPr>
+        <w:rPr>
+          <w:u w:val="single"/>
+        </w:rPr>
+      </w:pPr>
     </w:p>
     <w:p>
       <w:pPr>
@@ -17473,6 +17498,31 @@
     <w:p>
       <w:pPr>
         <w:rPr>
+          <w:u w:val="single"/>
+        </w:rPr>
+      </w:pPr>
+      <w:r>
+        <w:rPr>
+          <w:u w:val="single"/>
+        </w:rPr>
+        <w:t>Network Operation Commentary:</w:t>
+      </w:r>
+    </w:p>
+    <w:p>
+      <w:pPr>
+        <w:pStyle w:val="NoSpacing"/>
+        <w:rPr>
+          <w:u w:val="single"/>
+        </w:rPr>
+      </w:pPr>
+      <w:r>
+        <w:t>Running this network requires no external knowledge of the backend. It simply requires the user to start the network, and the program will handle the rest of the logic and output.</w:t>
+      </w:r>
+    </w:p>
+    <w:p/>
+    <w:p>
+      <w:pPr>
+        <w:rPr>
           <w:b/>
           <w:i/>
         </w:rPr>
@@ -17547,16 +17597,55 @@
         <w:t xml:space="preserve">’ doesn’t miss nearly as much data as the </w:t>
       </w:r>
       <w:proofErr w:type="spellStart"/>
+      <w:proofErr w:type="gramStart"/>
       <w:r>
         <w:t>PriMultiplex</w:t>
       </w:r>
       <w:proofErr w:type="spellEnd"/>
       <w:r>
-        <w:t>, and seems to be a bit faster than</w:t>
+        <w:t>, and</w:t>
+      </w:r>
+      <w:proofErr w:type="gramEnd"/>
+      <w:r>
+        <w:t xml:space="preserve"> seems to be a bit faster than</w:t>
       </w:r>
       <w:r>
         <w:t xml:space="preserve"> the basic multiplexer.</w:t>
       </w:r>
+    </w:p>
+    <w:p>
+      <w:pPr>
+        <w:rPr>
+          <w:b/>
+          <w:i/>
+        </w:rPr>
+      </w:pPr>
+      <w:r>
+        <w:rPr>
+          <w:b/>
+          <w:i/>
+        </w:rPr>
+        <w:lastRenderedPageBreak/>
+        <w:t xml:space="preserve">Exercise </w:t>
+      </w:r>
+      <w:r>
+        <w:rPr>
+          <w:b/>
+          <w:i/>
+        </w:rPr>
+        <w:t>11-1</w:t>
+      </w:r>
+      <w:r>
+        <w:rPr>
+          <w:b/>
+          <w:i/>
+        </w:rPr>
+        <w:t>:</w:t>
+      </w:r>
+    </w:p>
+    <w:p>
+      <w:bookmarkStart w:id="0" w:name="_GoBack"/>
+      <w:bookmarkEnd w:id="0"/>
     </w:p>
     <w:sectPr>
       <w:pgSz w:w="11906" w:h="16838"/>

</xml_diff>

<commit_message>
Coursework added to lab book. Lab book is ready for submission.
</commit_message>
<xml_diff>
--- a/Lab Book.docx
+++ b/Lab Book.docx
@@ -23148,14 +23148,6 @@
           <w:szCs w:val="20"/>
         </w:rPr>
         <w:tab/>
-      </w:r>
-      <w:r>
-        <w:rPr>
-          <w:rFonts w:ascii="Consolas" w:hAnsi="Consolas" w:cs="Consolas"/>
-          <w:color w:val="000000"/>
-          <w:sz w:val="20"/>
-          <w:szCs w:val="20"/>
-        </w:rPr>
         <w:t xml:space="preserve">   </w:t>
       </w:r>
       <w:proofErr w:type="spellStart"/>
@@ -24002,16 +23994,7 @@
           <w:szCs w:val="20"/>
         </w:rPr>
         <w:tab/>
-        <w:t xml:space="preserve">  </w:t>
-      </w:r>
-      <w:r>
-        <w:rPr>
-          <w:rFonts w:ascii="Consolas" w:hAnsi="Consolas" w:cs="Consolas"/>
-          <w:color w:val="000000"/>
-          <w:sz w:val="20"/>
-          <w:szCs w:val="20"/>
-        </w:rPr>
-        <w:t xml:space="preserve"> </w:t>
+        <w:t xml:space="preserve">   </w:t>
       </w:r>
       <w:proofErr w:type="spellStart"/>
       <w:r>
@@ -28437,7 +28420,1326 @@
     <w:p/>
     <w:p/>
     <w:p/>
-    <w:p>
+    <w:p/>
+    <w:p>
+      <w:pPr>
+        <w:jc w:val="center"/>
+        <w:rPr>
+          <w:sz w:val="36"/>
+        </w:rPr>
+      </w:pPr>
+      <w:r>
+        <w:rPr>
+          <w:sz w:val="36"/>
+        </w:rPr>
+        <w:lastRenderedPageBreak/>
+        <w:t>Coursework Challenge</w:t>
+      </w:r>
+    </w:p>
+    <w:p/>
+    <w:p>
+      <w:pPr>
+        <w:rPr>
+          <w:rFonts w:ascii="Times New Roman" w:eastAsia="Times New Roman" w:hAnsi="Times New Roman" w:cs="Times New Roman"/>
+          <w:b/>
+          <w:i/>
+          <w:sz w:val="24"/>
+          <w:szCs w:val="24"/>
+          <w:lang w:eastAsia="en-GB"/>
+        </w:rPr>
+      </w:pPr>
+      <w:r>
+        <w:rPr>
+          <w:b/>
+          <w:i/>
+        </w:rPr>
+        <w:t>Requirement 2:</w:t>
+      </w:r>
+    </w:p>
+    <w:p>
+      <w:pPr>
+        <w:spacing w:after="0" w:line="240" w:lineRule="auto"/>
+        <w:rPr>
+          <w:rFonts w:eastAsia="Times New Roman" w:cstheme="minorHAnsi"/>
+          <w:sz w:val="24"/>
+          <w:szCs w:val="24"/>
+          <w:lang w:eastAsia="en-GB"/>
+        </w:rPr>
+      </w:pPr>
+      <w:r>
+        <w:rPr>
+          <w:rFonts w:eastAsia="Times New Roman" w:cstheme="minorHAnsi"/>
+          <w:color w:val="000000"/>
+          <w:lang w:eastAsia="en-GB"/>
+        </w:rPr>
+        <w:t xml:space="preserve">Initially, we had decided on using a token and preconditions to settle most of the turn functions - when it came to development, we soon realised that preconditions were too long-winded to implement, as we had to account for any number of possibilities at any point in the game with </w:t>
+      </w:r>
+      <w:r>
+        <w:rPr>
+          <w:rFonts w:eastAsia="Times New Roman" w:cstheme="minorHAnsi"/>
+          <w:i/>
+          <w:iCs/>
+          <w:color w:val="000000"/>
+          <w:lang w:eastAsia="en-GB"/>
+        </w:rPr>
+        <w:t>N</w:t>
+      </w:r>
+      <w:r>
+        <w:rPr>
+          <w:rFonts w:eastAsia="Times New Roman" w:cstheme="minorHAnsi"/>
+          <w:color w:val="000000"/>
+          <w:lang w:eastAsia="en-GB"/>
+        </w:rPr>
+        <w:t xml:space="preserve"> </w:t>
+      </w:r>
+      <w:proofErr w:type="gramStart"/>
+      <w:r>
+        <w:rPr>
+          <w:rFonts w:eastAsia="Times New Roman" w:cstheme="minorHAnsi"/>
+          <w:color w:val="000000"/>
+          <w:lang w:eastAsia="en-GB"/>
+        </w:rPr>
+        <w:t>amount</w:t>
+      </w:r>
+      <w:proofErr w:type="gramEnd"/>
+      <w:r>
+        <w:rPr>
+          <w:rFonts w:eastAsia="Times New Roman" w:cstheme="minorHAnsi"/>
+          <w:color w:val="000000"/>
+          <w:lang w:eastAsia="en-GB"/>
+        </w:rPr>
+        <w:t xml:space="preserve"> of players. However, within the design document, we talked about implementing a ‘token’ system, wherein we would make a system which passes around either a </w:t>
+      </w:r>
+      <w:proofErr w:type="spellStart"/>
+      <w:r>
+        <w:rPr>
+          <w:rFonts w:eastAsia="Times New Roman" w:cstheme="minorHAnsi"/>
+          <w:color w:val="000000"/>
+          <w:lang w:eastAsia="en-GB"/>
+        </w:rPr>
+        <w:t>boolean</w:t>
+      </w:r>
+      <w:proofErr w:type="spellEnd"/>
+      <w:r>
+        <w:rPr>
+          <w:rFonts w:eastAsia="Times New Roman" w:cstheme="minorHAnsi"/>
+          <w:color w:val="000000"/>
+          <w:lang w:eastAsia="en-GB"/>
+        </w:rPr>
+        <w:t>/integer value between the players whenever it was their turn. This was done using a ‘</w:t>
+      </w:r>
+      <w:proofErr w:type="spellStart"/>
+      <w:r>
+        <w:rPr>
+          <w:rFonts w:eastAsia="Times New Roman" w:cstheme="minorHAnsi"/>
+          <w:color w:val="000000"/>
+          <w:lang w:eastAsia="en-GB"/>
+        </w:rPr>
+        <w:t>currentTurn</w:t>
+      </w:r>
+      <w:proofErr w:type="spellEnd"/>
+      <w:r>
+        <w:rPr>
+          <w:rFonts w:eastAsia="Times New Roman" w:cstheme="minorHAnsi"/>
+          <w:color w:val="000000"/>
+          <w:lang w:eastAsia="en-GB"/>
+        </w:rPr>
+        <w:t xml:space="preserve">’ variable within the </w:t>
+      </w:r>
+      <w:proofErr w:type="spellStart"/>
+      <w:r>
+        <w:rPr>
+          <w:rFonts w:eastAsia="Times New Roman" w:cstheme="minorHAnsi"/>
+          <w:color w:val="000000"/>
+          <w:lang w:eastAsia="en-GB"/>
+        </w:rPr>
+        <w:t>GameDetails</w:t>
+      </w:r>
+      <w:proofErr w:type="spellEnd"/>
+      <w:r>
+        <w:rPr>
+          <w:rFonts w:eastAsia="Times New Roman" w:cstheme="minorHAnsi"/>
+          <w:color w:val="000000"/>
+          <w:lang w:eastAsia="en-GB"/>
+        </w:rPr>
+        <w:t xml:space="preserve"> class, which can be accessed by any of the other classes through a constructor.</w:t>
+      </w:r>
+    </w:p>
+    <w:p>
+      <w:pPr>
+        <w:spacing w:after="0" w:line="240" w:lineRule="auto"/>
+        <w:rPr>
+          <w:rFonts w:eastAsia="Times New Roman" w:cstheme="minorHAnsi"/>
+          <w:sz w:val="24"/>
+          <w:szCs w:val="24"/>
+          <w:lang w:eastAsia="en-GB"/>
+        </w:rPr>
+      </w:pPr>
+    </w:p>
+    <w:p>
+      <w:pPr>
+        <w:spacing w:after="0" w:line="240" w:lineRule="auto"/>
+        <w:rPr>
+          <w:rFonts w:eastAsia="Times New Roman" w:cstheme="minorHAnsi"/>
+          <w:sz w:val="24"/>
+          <w:szCs w:val="24"/>
+          <w:lang w:eastAsia="en-GB"/>
+        </w:rPr>
+      </w:pPr>
+      <w:r>
+        <w:rPr>
+          <w:rFonts w:eastAsia="Times New Roman" w:cstheme="minorHAnsi"/>
+          <w:color w:val="000000"/>
+          <w:lang w:eastAsia="en-GB"/>
+        </w:rPr>
+        <w:t xml:space="preserve">However, instead of using preconditions, we decided to use a basic 2D array to track the details of selected pairs. Our system keeps a constant track of the current </w:t>
+      </w:r>
+      <w:proofErr w:type="gramStart"/>
+      <w:r>
+        <w:rPr>
+          <w:rFonts w:eastAsia="Times New Roman" w:cstheme="minorHAnsi"/>
+          <w:color w:val="000000"/>
+          <w:lang w:eastAsia="en-GB"/>
+        </w:rPr>
+        <w:t>amount</w:t>
+      </w:r>
+      <w:proofErr w:type="gramEnd"/>
+      <w:r>
+        <w:rPr>
+          <w:rFonts w:eastAsia="Times New Roman" w:cstheme="minorHAnsi"/>
+          <w:color w:val="000000"/>
+          <w:lang w:eastAsia="en-GB"/>
+        </w:rPr>
+        <w:t xml:space="preserve"> of players, as well as the current cards/pairs selected and the turn order. </w:t>
+      </w:r>
+      <w:proofErr w:type="spellStart"/>
+      <w:r>
+        <w:rPr>
+          <w:rFonts w:eastAsia="Times New Roman" w:cstheme="minorHAnsi"/>
+          <w:color w:val="000000"/>
+          <w:lang w:eastAsia="en-GB"/>
+        </w:rPr>
+        <w:t>Therefor</w:t>
+      </w:r>
+      <w:proofErr w:type="spellEnd"/>
+      <w:r>
+        <w:rPr>
+          <w:rFonts w:eastAsia="Times New Roman" w:cstheme="minorHAnsi"/>
+          <w:color w:val="000000"/>
+          <w:lang w:eastAsia="en-GB"/>
+        </w:rPr>
+        <w:t xml:space="preserve">, it was </w:t>
+      </w:r>
+      <w:proofErr w:type="gramStart"/>
+      <w:r>
+        <w:rPr>
+          <w:rFonts w:eastAsia="Times New Roman" w:cstheme="minorHAnsi"/>
+          <w:color w:val="000000"/>
+          <w:lang w:eastAsia="en-GB"/>
+        </w:rPr>
+        <w:t>fairly trivial</w:t>
+      </w:r>
+      <w:proofErr w:type="gramEnd"/>
+      <w:r>
+        <w:rPr>
+          <w:rFonts w:eastAsia="Times New Roman" w:cstheme="minorHAnsi"/>
+          <w:color w:val="000000"/>
+          <w:lang w:eastAsia="en-GB"/>
+        </w:rPr>
+        <w:t xml:space="preserve"> to create a system which used the communication structures we were provided without having to make any changes to them, as the system basically tracks every detail of the chosen cards.</w:t>
+      </w:r>
+    </w:p>
+    <w:p>
+      <w:pPr>
+        <w:spacing w:after="0" w:line="240" w:lineRule="auto"/>
+        <w:rPr>
+          <w:rFonts w:eastAsia="Times New Roman" w:cstheme="minorHAnsi"/>
+          <w:sz w:val="24"/>
+          <w:szCs w:val="24"/>
+          <w:lang w:eastAsia="en-GB"/>
+        </w:rPr>
+      </w:pPr>
+    </w:p>
+    <w:p>
+      <w:pPr>
+        <w:spacing w:after="0" w:line="240" w:lineRule="auto"/>
+        <w:rPr>
+          <w:rFonts w:eastAsia="Times New Roman" w:cstheme="minorHAnsi"/>
+          <w:sz w:val="24"/>
+          <w:szCs w:val="24"/>
+          <w:lang w:eastAsia="en-GB"/>
+        </w:rPr>
+      </w:pPr>
+      <w:r>
+        <w:rPr>
+          <w:rFonts w:eastAsia="Times New Roman" w:cstheme="minorHAnsi"/>
+          <w:color w:val="000000"/>
+          <w:lang w:eastAsia="en-GB"/>
+        </w:rPr>
+        <w:t>There was also a strange flickering issue which occurred in the project due to the constant refreshing of the board. To fix this, we implemented a basic timer delay, which was constantly in effect. Instead of refreshing every 1/6th of a second or so, the board would now refresh every 2 seconds.</w:t>
+      </w:r>
+    </w:p>
+    <w:p/>
+    <w:p>
+      <w:pPr>
+        <w:rPr>
+          <w:rFonts w:cstheme="minorHAnsi"/>
+          <w:b/>
+          <w:i/>
+        </w:rPr>
+      </w:pPr>
+      <w:r>
+        <w:rPr>
+          <w:rFonts w:cstheme="minorHAnsi"/>
+          <w:b/>
+          <w:i/>
+        </w:rPr>
+        <w:t>Requirement 3:</w:t>
+      </w:r>
+    </w:p>
+    <w:p>
+      <w:pPr>
+        <w:spacing w:after="0" w:line="240" w:lineRule="auto"/>
+        <w:rPr>
+          <w:rFonts w:eastAsia="Times New Roman" w:cstheme="minorHAnsi"/>
+          <w:sz w:val="24"/>
+          <w:szCs w:val="24"/>
+          <w:lang w:eastAsia="en-GB"/>
+        </w:rPr>
+      </w:pPr>
+      <w:r>
+        <w:rPr>
+          <w:rFonts w:eastAsia="Times New Roman" w:cstheme="minorHAnsi"/>
+          <w:color w:val="000000"/>
+          <w:lang w:eastAsia="en-GB"/>
+        </w:rPr>
+        <w:t xml:space="preserve">The challenge in question is to create a turn system for a pairs game. The turn system should require roughly 3 maps (or lists) to contain the squares of the board. A map would be more beneficial as the contained values can be recursively searched for and matched. An example would be giving each player an empty list at the game </w:t>
+      </w:r>
+      <w:proofErr w:type="gramStart"/>
+      <w:r>
+        <w:rPr>
+          <w:rFonts w:eastAsia="Times New Roman" w:cstheme="minorHAnsi"/>
+          <w:color w:val="000000"/>
+          <w:lang w:eastAsia="en-GB"/>
+        </w:rPr>
+        <w:t>start, and</w:t>
+      </w:r>
+      <w:proofErr w:type="gramEnd"/>
+      <w:r>
+        <w:rPr>
+          <w:rFonts w:eastAsia="Times New Roman" w:cstheme="minorHAnsi"/>
+          <w:color w:val="000000"/>
+          <w:lang w:eastAsia="en-GB"/>
+        </w:rPr>
+        <w:t xml:space="preserve"> placing the values or squares (or board coordinate) into the respective player’s map. This way, each turn, the maps can be searched through and if a square belongs to player A, do not show it to player B. If possible, this could be through an attached </w:t>
+      </w:r>
+      <w:proofErr w:type="spellStart"/>
+      <w:r>
+        <w:rPr>
+          <w:rFonts w:eastAsia="Times New Roman" w:cstheme="minorHAnsi"/>
+          <w:color w:val="000000"/>
+          <w:lang w:eastAsia="en-GB"/>
+        </w:rPr>
+        <w:t>boolean</w:t>
+      </w:r>
+      <w:proofErr w:type="spellEnd"/>
+      <w:r>
+        <w:rPr>
+          <w:rFonts w:eastAsia="Times New Roman" w:cstheme="minorHAnsi"/>
+          <w:color w:val="000000"/>
+          <w:lang w:eastAsia="en-GB"/>
+        </w:rPr>
+        <w:t xml:space="preserve"> value if all else fails.</w:t>
+      </w:r>
+    </w:p>
+    <w:p>
+      <w:pPr>
+        <w:spacing w:after="0" w:line="240" w:lineRule="auto"/>
+        <w:rPr>
+          <w:rFonts w:eastAsia="Times New Roman" w:cstheme="minorHAnsi"/>
+          <w:sz w:val="24"/>
+          <w:szCs w:val="24"/>
+          <w:lang w:eastAsia="en-GB"/>
+        </w:rPr>
+      </w:pPr>
+    </w:p>
+    <w:p>
+      <w:pPr>
+        <w:spacing w:after="0" w:line="240" w:lineRule="auto"/>
+        <w:rPr>
+          <w:rFonts w:eastAsia="Times New Roman" w:cstheme="minorHAnsi"/>
+          <w:sz w:val="24"/>
+          <w:szCs w:val="24"/>
+          <w:lang w:eastAsia="en-GB"/>
+        </w:rPr>
+      </w:pPr>
+      <w:r>
+        <w:rPr>
+          <w:rFonts w:eastAsia="Times New Roman" w:cstheme="minorHAnsi"/>
+          <w:color w:val="000000"/>
+          <w:lang w:eastAsia="en-GB"/>
+        </w:rPr>
+        <w:t xml:space="preserve">The turns can be done through a token system, where a value is passed around players. This token could be a </w:t>
+      </w:r>
+      <w:proofErr w:type="spellStart"/>
+      <w:r>
+        <w:rPr>
+          <w:rFonts w:eastAsia="Times New Roman" w:cstheme="minorHAnsi"/>
+          <w:color w:val="000000"/>
+          <w:lang w:eastAsia="en-GB"/>
+        </w:rPr>
+        <w:t>boolean</w:t>
+      </w:r>
+      <w:proofErr w:type="spellEnd"/>
+      <w:r>
+        <w:rPr>
+          <w:rFonts w:eastAsia="Times New Roman" w:cstheme="minorHAnsi"/>
+          <w:color w:val="000000"/>
+          <w:lang w:eastAsia="en-GB"/>
+        </w:rPr>
+        <w:t xml:space="preserve"> value where ‘true’ refers to one specific player, and ‘false’ for the other - this way, the game could constantly check within the while loop if the turn is with the valid player. The turn system should only require 3 channels - </w:t>
+      </w:r>
+      <w:proofErr w:type="spellStart"/>
+      <w:r>
+        <w:rPr>
+          <w:rFonts w:eastAsia="Times New Roman" w:cstheme="minorHAnsi"/>
+          <w:color w:val="000000"/>
+          <w:lang w:eastAsia="en-GB"/>
+        </w:rPr>
+        <w:t>playerAtoEnd</w:t>
+      </w:r>
+      <w:proofErr w:type="spellEnd"/>
+      <w:r>
+        <w:rPr>
+          <w:rFonts w:eastAsia="Times New Roman" w:cstheme="minorHAnsi"/>
+          <w:color w:val="000000"/>
+          <w:lang w:eastAsia="en-GB"/>
+        </w:rPr>
+        <w:t xml:space="preserve">, </w:t>
+      </w:r>
+      <w:proofErr w:type="spellStart"/>
+      <w:r>
+        <w:rPr>
+          <w:rFonts w:eastAsia="Times New Roman" w:cstheme="minorHAnsi"/>
+          <w:color w:val="000000"/>
+          <w:lang w:eastAsia="en-GB"/>
+        </w:rPr>
+        <w:t>playerBtoEnd</w:t>
+      </w:r>
+      <w:proofErr w:type="spellEnd"/>
+      <w:r>
+        <w:rPr>
+          <w:rFonts w:eastAsia="Times New Roman" w:cstheme="minorHAnsi"/>
+          <w:color w:val="000000"/>
+          <w:lang w:eastAsia="en-GB"/>
+        </w:rPr>
+        <w:t xml:space="preserve"> and </w:t>
+      </w:r>
+      <w:proofErr w:type="spellStart"/>
+      <w:r>
+        <w:rPr>
+          <w:rFonts w:eastAsia="Times New Roman" w:cstheme="minorHAnsi"/>
+          <w:color w:val="000000"/>
+          <w:lang w:eastAsia="en-GB"/>
+        </w:rPr>
+        <w:t>endTurn</w:t>
+      </w:r>
+      <w:proofErr w:type="spellEnd"/>
+      <w:r>
+        <w:rPr>
+          <w:rFonts w:eastAsia="Times New Roman" w:cstheme="minorHAnsi"/>
+          <w:color w:val="000000"/>
+          <w:lang w:eastAsia="en-GB"/>
+        </w:rPr>
+        <w:t xml:space="preserve">. This way, the channels could send a signal for ending a turn (when two squares do not match), and the </w:t>
+      </w:r>
+      <w:proofErr w:type="spellStart"/>
+      <w:r>
+        <w:rPr>
+          <w:rFonts w:eastAsia="Times New Roman" w:cstheme="minorHAnsi"/>
+          <w:color w:val="000000"/>
+          <w:lang w:eastAsia="en-GB"/>
+        </w:rPr>
+        <w:t>endTurn</w:t>
+      </w:r>
+      <w:proofErr w:type="spellEnd"/>
+      <w:r>
+        <w:rPr>
+          <w:rFonts w:eastAsia="Times New Roman" w:cstheme="minorHAnsi"/>
+          <w:color w:val="000000"/>
+          <w:lang w:eastAsia="en-GB"/>
+        </w:rPr>
+        <w:t xml:space="preserve"> channel could send a signal to pass along the token (respectfully passing on the turn), as well as for player A or B to start their turn.</w:t>
+      </w:r>
+    </w:p>
+    <w:p>
+      <w:pPr>
+        <w:spacing w:after="240" w:line="240" w:lineRule="auto"/>
+        <w:rPr>
+          <w:rFonts w:eastAsia="Times New Roman" w:cstheme="minorHAnsi"/>
+          <w:sz w:val="24"/>
+          <w:szCs w:val="24"/>
+          <w:lang w:eastAsia="en-GB"/>
+        </w:rPr>
+      </w:pPr>
+    </w:p>
+    <w:p>
+      <w:pPr>
+        <w:spacing w:after="0" w:line="240" w:lineRule="auto"/>
+        <w:rPr>
+          <w:rFonts w:eastAsia="Times New Roman" w:cstheme="minorHAnsi"/>
+          <w:i/>
+          <w:iCs/>
+          <w:color w:val="000000"/>
+          <w:u w:val="single"/>
+          <w:lang w:eastAsia="en-GB"/>
+        </w:rPr>
+      </w:pPr>
+    </w:p>
+    <w:p>
+      <w:pPr>
+        <w:spacing w:after="0" w:line="240" w:lineRule="auto"/>
+        <w:rPr>
+          <w:rFonts w:eastAsia="Times New Roman" w:cstheme="minorHAnsi"/>
+          <w:i/>
+          <w:iCs/>
+          <w:color w:val="000000"/>
+          <w:u w:val="single"/>
+          <w:lang w:eastAsia="en-GB"/>
+        </w:rPr>
+      </w:pPr>
+    </w:p>
+    <w:p>
+      <w:pPr>
+        <w:spacing w:after="0" w:line="240" w:lineRule="auto"/>
+        <w:rPr>
+          <w:rFonts w:eastAsia="Times New Roman" w:cstheme="minorHAnsi"/>
+          <w:i/>
+          <w:iCs/>
+          <w:color w:val="000000"/>
+          <w:u w:val="single"/>
+          <w:lang w:eastAsia="en-GB"/>
+        </w:rPr>
+      </w:pPr>
+    </w:p>
+    <w:p>
+      <w:pPr>
+        <w:spacing w:after="0" w:line="240" w:lineRule="auto"/>
+        <w:rPr>
+          <w:rFonts w:eastAsia="Times New Roman" w:cstheme="minorHAnsi"/>
+          <w:i/>
+          <w:iCs/>
+          <w:color w:val="000000"/>
+          <w:u w:val="single"/>
+          <w:lang w:eastAsia="en-GB"/>
+        </w:rPr>
+      </w:pPr>
+    </w:p>
+    <w:p>
+      <w:pPr>
+        <w:spacing w:after="0" w:line="240" w:lineRule="auto"/>
+        <w:rPr>
+          <w:rFonts w:eastAsia="Times New Roman" w:cstheme="minorHAnsi"/>
+          <w:i/>
+          <w:iCs/>
+          <w:color w:val="000000"/>
+          <w:u w:val="single"/>
+          <w:lang w:eastAsia="en-GB"/>
+        </w:rPr>
+      </w:pPr>
+    </w:p>
+    <w:p>
+      <w:pPr>
+        <w:spacing w:after="0" w:line="240" w:lineRule="auto"/>
+        <w:rPr>
+          <w:rFonts w:eastAsia="Times New Roman" w:cstheme="minorHAnsi"/>
+          <w:i/>
+          <w:iCs/>
+          <w:color w:val="000000"/>
+          <w:u w:val="single"/>
+          <w:lang w:eastAsia="en-GB"/>
+        </w:rPr>
+      </w:pPr>
+    </w:p>
+    <w:p>
+      <w:pPr>
+        <w:spacing w:after="0" w:line="240" w:lineRule="auto"/>
+        <w:rPr>
+          <w:rFonts w:eastAsia="Times New Roman" w:cstheme="minorHAnsi"/>
+          <w:i/>
+          <w:iCs/>
+          <w:color w:val="000000"/>
+          <w:u w:val="single"/>
+          <w:lang w:eastAsia="en-GB"/>
+        </w:rPr>
+      </w:pPr>
+    </w:p>
+    <w:p>
+      <w:pPr>
+        <w:spacing w:after="0" w:line="240" w:lineRule="auto"/>
+        <w:rPr>
+          <w:rFonts w:eastAsia="Times New Roman" w:cstheme="minorHAnsi"/>
+          <w:i/>
+          <w:iCs/>
+          <w:color w:val="000000"/>
+          <w:u w:val="single"/>
+          <w:lang w:eastAsia="en-GB"/>
+        </w:rPr>
+      </w:pPr>
+    </w:p>
+    <w:p>
+      <w:pPr>
+        <w:spacing w:after="0" w:line="240" w:lineRule="auto"/>
+        <w:rPr>
+          <w:rFonts w:eastAsia="Times New Roman" w:cstheme="minorHAnsi"/>
+          <w:i/>
+          <w:iCs/>
+          <w:color w:val="000000"/>
+          <w:u w:val="single"/>
+          <w:lang w:eastAsia="en-GB"/>
+        </w:rPr>
+      </w:pPr>
+    </w:p>
+    <w:p>
+      <w:pPr>
+        <w:spacing w:after="0" w:line="240" w:lineRule="auto"/>
+        <w:rPr>
+          <w:rFonts w:eastAsia="Times New Roman" w:cstheme="minorHAnsi"/>
+          <w:sz w:val="24"/>
+          <w:szCs w:val="24"/>
+          <w:lang w:eastAsia="en-GB"/>
+        </w:rPr>
+      </w:pPr>
+      <w:r>
+        <w:rPr>
+          <w:rFonts w:eastAsia="Times New Roman" w:cstheme="minorHAnsi"/>
+          <w:i/>
+          <w:iCs/>
+          <w:color w:val="000000"/>
+          <w:u w:val="single"/>
+          <w:lang w:eastAsia="en-GB"/>
+        </w:rPr>
+        <w:t>Pipeline Diagram:</w:t>
+      </w:r>
+    </w:p>
+    <w:p>
+      <w:pPr>
+        <w:spacing w:after="0" w:line="240" w:lineRule="auto"/>
+        <w:rPr>
+          <w:rFonts w:eastAsia="Times New Roman" w:cstheme="minorHAnsi"/>
+          <w:sz w:val="24"/>
+          <w:szCs w:val="24"/>
+          <w:lang w:eastAsia="en-GB"/>
+        </w:rPr>
+      </w:pPr>
+    </w:p>
+    <w:p>
+      <w:pPr>
+        <w:spacing w:after="0" w:line="240" w:lineRule="auto"/>
+        <w:rPr>
+          <w:rFonts w:eastAsia="Times New Roman" w:cstheme="minorHAnsi"/>
+          <w:sz w:val="24"/>
+          <w:szCs w:val="24"/>
+          <w:lang w:eastAsia="en-GB"/>
+        </w:rPr>
+      </w:pPr>
+      <w:r>
+        <w:rPr>
+          <w:rFonts w:eastAsia="Times New Roman" w:cstheme="minorHAnsi"/>
+          <w:noProof/>
+          <w:color w:val="000000"/>
+          <w:lang w:eastAsia="en-GB"/>
+        </w:rPr>
+        <w:drawing>
+          <wp:inline distT="0" distB="0" distL="0" distR="0" wp14:anchorId="121441D6" wp14:editId="0720A4C5">
+            <wp:extent cx="5734050" cy="2857500"/>
+            <wp:effectExtent l="0" t="0" r="0" b="0"/>
+            <wp:docPr id="23" name="Picture 23" descr="https://lh5.googleusercontent.com/8cdjh1x9WgtCWXiIOtIHlBZ5fuH4YbANIzfom_96PYtfRwgUS5Mby2CAo68f1YMwwKEGN6umhOPoNrsfYSvbQY7RZ3qgpo0yMEU5EvHW06y-jRkfiCuXvY3TMFkqxdKvA9De7m0"/>
+            <wp:cNvGraphicFramePr>
+              <a:graphicFrameLocks xmlns:a="http://schemas.openxmlformats.org/drawingml/2006/main" noChangeAspect="1"/>
+            </wp:cNvGraphicFramePr>
+            <a:graphic xmlns:a="http://schemas.openxmlformats.org/drawingml/2006/main">
+              <a:graphicData uri="http://schemas.openxmlformats.org/drawingml/2006/picture">
+                <pic:pic xmlns:pic="http://schemas.openxmlformats.org/drawingml/2006/picture">
+                  <pic:nvPicPr>
+                    <pic:cNvPr id="0" name="Picture 1" descr="https://lh5.googleusercontent.com/8cdjh1x9WgtCWXiIOtIHlBZ5fuH4YbANIzfom_96PYtfRwgUS5Mby2CAo68f1YMwwKEGN6umhOPoNrsfYSvbQY7RZ3qgpo0yMEU5EvHW06y-jRkfiCuXvY3TMFkqxdKvA9De7m0"/>
+                    <pic:cNvPicPr>
+                      <a:picLocks noChangeAspect="1" noChangeArrowheads="1"/>
+                    </pic:cNvPicPr>
+                  </pic:nvPicPr>
+                  <pic:blipFill>
+                    <a:blip r:embed="rId26">
+                      <a:extLst>
+                        <a:ext uri="{28A0092B-C50C-407E-A947-70E740481C1C}">
+                          <a14:useLocalDpi xmlns:a14="http://schemas.microsoft.com/office/drawing/2010/main" val="0"/>
+                        </a:ext>
+                      </a:extLst>
+                    </a:blip>
+                    <a:srcRect/>
+                    <a:stretch>
+                      <a:fillRect/>
+                    </a:stretch>
+                  </pic:blipFill>
+                  <pic:spPr bwMode="auto">
+                    <a:xfrm>
+                      <a:off x="0" y="0"/>
+                      <a:ext cx="5734050" cy="2857500"/>
+                    </a:xfrm>
+                    <a:prstGeom prst="rect">
+                      <a:avLst/>
+                    </a:prstGeom>
+                    <a:noFill/>
+                    <a:ln>
+                      <a:noFill/>
+                    </a:ln>
+                  </pic:spPr>
+                </pic:pic>
+              </a:graphicData>
+            </a:graphic>
+          </wp:inline>
+        </w:drawing>
+      </w:r>
+    </w:p>
+    <w:p>
+      <w:pPr>
+        <w:rPr>
+          <w:b/>
+          <w:i/>
+        </w:rPr>
+      </w:pPr>
+    </w:p>
+    <w:p>
+      <w:pPr>
+        <w:spacing w:after="0" w:line="240" w:lineRule="auto"/>
+        <w:rPr>
+          <w:rFonts w:eastAsia="Times New Roman" w:cstheme="minorHAnsi"/>
+          <w:b/>
+          <w:sz w:val="24"/>
+          <w:szCs w:val="24"/>
+          <w:lang w:eastAsia="en-GB"/>
+        </w:rPr>
+      </w:pPr>
+      <w:r>
+        <w:rPr>
+          <w:rFonts w:eastAsia="Times New Roman" w:cstheme="minorHAnsi"/>
+          <w:b/>
+          <w:i/>
+          <w:iCs/>
+          <w:color w:val="000000"/>
+          <w:lang w:eastAsia="en-GB"/>
+        </w:rPr>
+        <w:t>Requirement 4-1: Group M</w:t>
+      </w:r>
+    </w:p>
+    <w:p>
+      <w:pPr>
+        <w:spacing w:after="0" w:line="240" w:lineRule="auto"/>
+        <w:rPr>
+          <w:rFonts w:eastAsia="Times New Roman" w:cstheme="minorHAnsi"/>
+          <w:sz w:val="24"/>
+          <w:szCs w:val="24"/>
+          <w:lang w:eastAsia="en-GB"/>
+        </w:rPr>
+      </w:pPr>
+    </w:p>
+    <w:p>
+      <w:pPr>
+        <w:spacing w:after="0" w:line="240" w:lineRule="auto"/>
+        <w:rPr>
+          <w:rFonts w:eastAsia="Times New Roman" w:cstheme="minorHAnsi"/>
+          <w:sz w:val="24"/>
+          <w:szCs w:val="24"/>
+          <w:lang w:eastAsia="en-GB"/>
+        </w:rPr>
+      </w:pPr>
+      <w:r>
+        <w:rPr>
+          <w:rFonts w:eastAsia="Times New Roman" w:cstheme="minorHAnsi"/>
+          <w:color w:val="000000"/>
+          <w:lang w:eastAsia="en-GB"/>
+        </w:rPr>
+        <w:t>This solution showed great understanding of the brief and structure behind it, the game was fully functioning to a high standard. The multiple players were able to clearly see the squares being selected by the playing user and once the tiles were claimed they were shown as plain white squares to all users. This solution was also very clear in showing which player was currently playing and kept track of the scores throughout all games, he game also renewed automatically with a new randomised game board. However, the game had no means of withdrawal - players didn’t seem to be able to leave a game in any way.</w:t>
+      </w:r>
+    </w:p>
+    <w:p>
+      <w:pPr>
+        <w:spacing w:after="0" w:line="240" w:lineRule="auto"/>
+        <w:rPr>
+          <w:rFonts w:eastAsia="Times New Roman" w:cstheme="minorHAnsi"/>
+          <w:sz w:val="24"/>
+          <w:szCs w:val="24"/>
+          <w:lang w:eastAsia="en-GB"/>
+        </w:rPr>
+      </w:pPr>
+    </w:p>
+    <w:p>
+      <w:pPr>
+        <w:spacing w:after="0" w:line="240" w:lineRule="auto"/>
+        <w:rPr>
+          <w:rFonts w:eastAsia="Times New Roman" w:cstheme="minorHAnsi"/>
+          <w:sz w:val="24"/>
+          <w:szCs w:val="24"/>
+          <w:lang w:eastAsia="en-GB"/>
+        </w:rPr>
+      </w:pPr>
+      <w:r>
+        <w:rPr>
+          <w:rFonts w:eastAsia="Times New Roman" w:cstheme="minorHAnsi"/>
+          <w:color w:val="000000"/>
+          <w:lang w:eastAsia="en-GB"/>
+        </w:rPr>
+        <w:t>In their design document, the group talked about identifying a way to blend the ‘</w:t>
+      </w:r>
+      <w:proofErr w:type="spellStart"/>
+      <w:r>
+        <w:rPr>
+          <w:rFonts w:eastAsia="Times New Roman" w:cstheme="minorHAnsi"/>
+          <w:color w:val="000000"/>
+          <w:lang w:eastAsia="en-GB"/>
+        </w:rPr>
+        <w:t>TurnNumber</w:t>
+      </w:r>
+      <w:proofErr w:type="spellEnd"/>
+      <w:r>
+        <w:rPr>
+          <w:rFonts w:eastAsia="Times New Roman" w:cstheme="minorHAnsi"/>
+          <w:color w:val="000000"/>
+          <w:lang w:eastAsia="en-GB"/>
+        </w:rPr>
+        <w:t>’ or ‘</w:t>
+      </w:r>
+      <w:proofErr w:type="spellStart"/>
+      <w:r>
+        <w:rPr>
+          <w:rFonts w:eastAsia="Times New Roman" w:cstheme="minorHAnsi"/>
+          <w:color w:val="000000"/>
+          <w:lang w:eastAsia="en-GB"/>
+        </w:rPr>
+        <w:t>TurnProperty</w:t>
+      </w:r>
+      <w:proofErr w:type="spellEnd"/>
+      <w:r>
+        <w:rPr>
+          <w:rFonts w:eastAsia="Times New Roman" w:cstheme="minorHAnsi"/>
+          <w:color w:val="000000"/>
+          <w:lang w:eastAsia="en-GB"/>
+        </w:rPr>
+        <w:t xml:space="preserve">’ with the Player IDs. To approach this, they </w:t>
+      </w:r>
+      <w:proofErr w:type="spellStart"/>
+      <w:r>
+        <w:rPr>
+          <w:rFonts w:eastAsia="Times New Roman" w:cstheme="minorHAnsi"/>
+          <w:color w:val="000000"/>
+          <w:lang w:eastAsia="en-GB"/>
+        </w:rPr>
+        <w:t>seeked</w:t>
+      </w:r>
+      <w:proofErr w:type="spellEnd"/>
+      <w:r>
+        <w:rPr>
+          <w:rFonts w:eastAsia="Times New Roman" w:cstheme="minorHAnsi"/>
+          <w:color w:val="000000"/>
+          <w:lang w:eastAsia="en-GB"/>
+        </w:rPr>
+        <w:t xml:space="preserve"> to use the following formula:</w:t>
+      </w:r>
+    </w:p>
+    <w:p>
+      <w:pPr>
+        <w:spacing w:after="0" w:line="240" w:lineRule="auto"/>
+        <w:rPr>
+          <w:rFonts w:eastAsia="Times New Roman" w:cstheme="minorHAnsi"/>
+          <w:sz w:val="24"/>
+          <w:szCs w:val="24"/>
+          <w:lang w:eastAsia="en-GB"/>
+        </w:rPr>
+      </w:pPr>
+    </w:p>
+    <w:p>
+      <w:pPr>
+        <w:spacing w:after="0" w:line="240" w:lineRule="auto"/>
+        <w:rPr>
+          <w:rFonts w:eastAsia="Times New Roman" w:cstheme="minorHAnsi"/>
+          <w:sz w:val="24"/>
+          <w:szCs w:val="24"/>
+          <w:lang w:eastAsia="en-GB"/>
+        </w:rPr>
+      </w:pPr>
+      <w:proofErr w:type="spellStart"/>
+      <w:r>
+        <w:rPr>
+          <w:rFonts w:eastAsia="Times New Roman" w:cstheme="minorHAnsi"/>
+          <w:color w:val="000000"/>
+          <w:lang w:eastAsia="en-GB"/>
+        </w:rPr>
+        <w:t>PlayerID</w:t>
+      </w:r>
+      <w:proofErr w:type="spellEnd"/>
+      <w:r>
+        <w:rPr>
+          <w:rFonts w:eastAsia="Times New Roman" w:cstheme="minorHAnsi"/>
+          <w:color w:val="000000"/>
+          <w:lang w:eastAsia="en-GB"/>
+        </w:rPr>
+        <w:t xml:space="preserve"> = ((</w:t>
+      </w:r>
+      <w:proofErr w:type="spellStart"/>
+      <w:r>
+        <w:rPr>
+          <w:rFonts w:eastAsia="Times New Roman" w:cstheme="minorHAnsi"/>
+          <w:color w:val="000000"/>
+          <w:lang w:eastAsia="en-GB"/>
+        </w:rPr>
+        <w:t>TurnNumber</w:t>
+      </w:r>
+      <w:proofErr w:type="spellEnd"/>
+      <w:r>
+        <w:rPr>
+          <w:rFonts w:eastAsia="Times New Roman" w:cstheme="minorHAnsi"/>
+          <w:color w:val="000000"/>
+          <w:lang w:eastAsia="en-GB"/>
+        </w:rPr>
+        <w:t xml:space="preserve"> – 1) mod NUMBER_OF_PLAYERS)</w:t>
+      </w:r>
+    </w:p>
+    <w:p>
+      <w:pPr>
+        <w:spacing w:after="0" w:line="240" w:lineRule="auto"/>
+        <w:rPr>
+          <w:rFonts w:eastAsia="Times New Roman" w:cstheme="minorHAnsi"/>
+          <w:sz w:val="24"/>
+          <w:szCs w:val="24"/>
+          <w:lang w:eastAsia="en-GB"/>
+        </w:rPr>
+      </w:pPr>
+    </w:p>
+    <w:p>
+      <w:pPr>
+        <w:spacing w:after="0" w:line="240" w:lineRule="auto"/>
+        <w:rPr>
+          <w:rFonts w:eastAsia="Times New Roman" w:cstheme="minorHAnsi"/>
+          <w:sz w:val="24"/>
+          <w:szCs w:val="24"/>
+          <w:lang w:eastAsia="en-GB"/>
+        </w:rPr>
+      </w:pPr>
+      <w:r>
+        <w:rPr>
+          <w:rFonts w:eastAsia="Times New Roman" w:cstheme="minorHAnsi"/>
+          <w:color w:val="000000"/>
+          <w:lang w:eastAsia="en-GB"/>
+        </w:rPr>
+        <w:t>But unfortunately, the final product didn’t seem to use this, or it was modified. The group also wanted to make two canvases communicate in the player interface, but we believe this was approach differently in the final version, likely by means of an array or map to contain pair values.</w:t>
+      </w:r>
+    </w:p>
+    <w:p>
+      <w:pPr>
+        <w:spacing w:after="0" w:line="240" w:lineRule="auto"/>
+        <w:rPr>
+          <w:rFonts w:eastAsia="Times New Roman" w:cstheme="minorHAnsi"/>
+          <w:sz w:val="24"/>
+          <w:szCs w:val="24"/>
+          <w:lang w:eastAsia="en-GB"/>
+        </w:rPr>
+      </w:pPr>
+    </w:p>
+    <w:p>
+      <w:pPr>
+        <w:spacing w:after="0" w:line="240" w:lineRule="auto"/>
+        <w:rPr>
+          <w:rFonts w:eastAsia="Times New Roman" w:cstheme="minorHAnsi"/>
+          <w:b/>
+          <w:sz w:val="24"/>
+          <w:szCs w:val="24"/>
+          <w:lang w:eastAsia="en-GB"/>
+        </w:rPr>
+      </w:pPr>
+      <w:r>
+        <w:rPr>
+          <w:rFonts w:eastAsia="Times New Roman" w:cstheme="minorHAnsi"/>
+          <w:b/>
+          <w:i/>
+          <w:iCs/>
+          <w:color w:val="000000"/>
+          <w:lang w:eastAsia="en-GB"/>
+        </w:rPr>
+        <w:t>Requirement 4-2: Group G</w:t>
+      </w:r>
+    </w:p>
+    <w:p>
+      <w:pPr>
+        <w:spacing w:after="0" w:line="240" w:lineRule="auto"/>
+        <w:rPr>
+          <w:rFonts w:eastAsia="Times New Roman" w:cstheme="minorHAnsi"/>
+          <w:sz w:val="24"/>
+          <w:szCs w:val="24"/>
+          <w:lang w:eastAsia="en-GB"/>
+        </w:rPr>
+      </w:pPr>
+    </w:p>
+    <w:p>
+      <w:pPr>
+        <w:spacing w:after="0" w:line="240" w:lineRule="auto"/>
+        <w:rPr>
+          <w:rFonts w:eastAsia="Times New Roman" w:cstheme="minorHAnsi"/>
+          <w:sz w:val="24"/>
+          <w:szCs w:val="24"/>
+          <w:lang w:eastAsia="en-GB"/>
+        </w:rPr>
+      </w:pPr>
+      <w:r>
+        <w:rPr>
+          <w:rFonts w:eastAsia="Times New Roman" w:cstheme="minorHAnsi"/>
+          <w:color w:val="000000"/>
+          <w:lang w:eastAsia="en-GB"/>
+        </w:rPr>
+        <w:t xml:space="preserve">The solution to this team’s game was not fully functional, not being able to play with multiple users and showed minor issues with single player games. Within the user interface one player was able to join the controller and enrol onto a game, however for this player the game board didn’t fully work to the expected standard. With the game not being fully functional we were unable to determine the behaviour between multiple users, we were also unable to see the game getting renewed so cannot state if the game board randomised automatically after the current game had finished. </w:t>
+      </w:r>
+    </w:p>
+    <w:p>
+      <w:pPr>
+        <w:spacing w:after="0" w:line="240" w:lineRule="auto"/>
+        <w:rPr>
+          <w:rFonts w:eastAsia="Times New Roman" w:cstheme="minorHAnsi"/>
+          <w:sz w:val="24"/>
+          <w:szCs w:val="24"/>
+          <w:lang w:eastAsia="en-GB"/>
+        </w:rPr>
+      </w:pPr>
+    </w:p>
+    <w:p>
+      <w:pPr>
+        <w:spacing w:after="0" w:line="240" w:lineRule="auto"/>
+        <w:rPr>
+          <w:rFonts w:eastAsia="Times New Roman" w:cstheme="minorHAnsi"/>
+          <w:sz w:val="24"/>
+          <w:szCs w:val="24"/>
+          <w:lang w:eastAsia="en-GB"/>
+        </w:rPr>
+      </w:pPr>
+      <w:r>
+        <w:rPr>
+          <w:rFonts w:eastAsia="Times New Roman" w:cstheme="minorHAnsi"/>
+          <w:color w:val="000000"/>
+          <w:lang w:eastAsia="en-GB"/>
+        </w:rPr>
+        <w:lastRenderedPageBreak/>
+        <w:t>This is likely down to the way the communication structures were operating. It’s possible, but unlikely that the group may have caused a deadlock somewhere within the system when they were trying to implement a feature.</w:t>
+      </w:r>
+    </w:p>
+    <w:p>
+      <w:pPr>
+        <w:spacing w:after="0" w:line="240" w:lineRule="auto"/>
+        <w:rPr>
+          <w:rFonts w:eastAsia="Times New Roman" w:cstheme="minorHAnsi"/>
+          <w:sz w:val="24"/>
+          <w:szCs w:val="24"/>
+          <w:lang w:eastAsia="en-GB"/>
+        </w:rPr>
+      </w:pPr>
+    </w:p>
+    <w:p>
+      <w:pPr>
+        <w:spacing w:after="0" w:line="240" w:lineRule="auto"/>
+        <w:rPr>
+          <w:rFonts w:eastAsia="Times New Roman" w:cstheme="minorHAnsi"/>
+          <w:sz w:val="24"/>
+          <w:szCs w:val="24"/>
+          <w:lang w:eastAsia="en-GB"/>
+        </w:rPr>
+      </w:pPr>
+      <w:r>
+        <w:rPr>
+          <w:rFonts w:eastAsia="Times New Roman" w:cstheme="minorHAnsi"/>
+          <w:color w:val="000000"/>
+          <w:lang w:eastAsia="en-GB"/>
+        </w:rPr>
+        <w:t>From the design document, the group seemed to believe they could implement turns by adding ‘</w:t>
+      </w:r>
+      <w:proofErr w:type="spellStart"/>
+      <w:r>
+        <w:rPr>
+          <w:rFonts w:eastAsia="Times New Roman" w:cstheme="minorHAnsi"/>
+          <w:color w:val="000000"/>
+          <w:lang w:eastAsia="en-GB"/>
+        </w:rPr>
+        <w:t>EndTurn</w:t>
+      </w:r>
+      <w:proofErr w:type="spellEnd"/>
+      <w:r>
+        <w:rPr>
+          <w:rFonts w:eastAsia="Times New Roman" w:cstheme="minorHAnsi"/>
+          <w:color w:val="000000"/>
+          <w:lang w:eastAsia="en-GB"/>
+        </w:rPr>
+        <w:t>’ and ‘</w:t>
+      </w:r>
+      <w:proofErr w:type="spellStart"/>
+      <w:r>
+        <w:rPr>
+          <w:rFonts w:eastAsia="Times New Roman" w:cstheme="minorHAnsi"/>
+          <w:color w:val="000000"/>
+          <w:lang w:eastAsia="en-GB"/>
+        </w:rPr>
+        <w:t>EndGame</w:t>
+      </w:r>
+      <w:proofErr w:type="spellEnd"/>
+      <w:r>
+        <w:rPr>
+          <w:rFonts w:eastAsia="Times New Roman" w:cstheme="minorHAnsi"/>
+          <w:color w:val="000000"/>
+          <w:lang w:eastAsia="en-GB"/>
+        </w:rPr>
+        <w:t xml:space="preserve">’ functions to the controller manager. If the group ended up using this structure with a basic queue, it’s possible the game did not work </w:t>
+      </w:r>
+      <w:proofErr w:type="gramStart"/>
+      <w:r>
+        <w:rPr>
+          <w:rFonts w:eastAsia="Times New Roman" w:cstheme="minorHAnsi"/>
+          <w:color w:val="000000"/>
+          <w:lang w:eastAsia="en-GB"/>
+        </w:rPr>
+        <w:t>as a result of</w:t>
+      </w:r>
+      <w:proofErr w:type="gramEnd"/>
+      <w:r>
+        <w:rPr>
+          <w:rFonts w:eastAsia="Times New Roman" w:cstheme="minorHAnsi"/>
+          <w:color w:val="000000"/>
+          <w:lang w:eastAsia="en-GB"/>
+        </w:rPr>
+        <w:t xml:space="preserve"> bad communication between the channels, or the queue doesn’t work correctly.</w:t>
+      </w:r>
+    </w:p>
+    <w:p>
+      <w:pPr>
+        <w:rPr>
+          <w:rFonts w:cstheme="minorHAnsi"/>
+        </w:rPr>
+      </w:pPr>
+    </w:p>
+    <w:p>
+      <w:pPr>
+        <w:rPr>
+          <w:rFonts w:cstheme="minorHAnsi"/>
+        </w:rPr>
+      </w:pPr>
+    </w:p>
+    <w:p>
+      <w:pPr>
+        <w:rPr>
+          <w:rFonts w:cstheme="minorHAnsi"/>
+        </w:rPr>
+      </w:pPr>
+    </w:p>
+    <w:p>
+      <w:pPr>
+        <w:rPr>
+          <w:rFonts w:cstheme="minorHAnsi"/>
+        </w:rPr>
+      </w:pPr>
+    </w:p>
+    <w:p>
+      <w:pPr>
+        <w:rPr>
+          <w:rFonts w:cstheme="minorHAnsi"/>
+        </w:rPr>
+      </w:pPr>
+    </w:p>
+    <w:p>
+      <w:pPr>
+        <w:rPr>
+          <w:rFonts w:cstheme="minorHAnsi"/>
+        </w:rPr>
+      </w:pPr>
+    </w:p>
+    <w:p>
+      <w:pPr>
+        <w:rPr>
+          <w:rFonts w:cstheme="minorHAnsi"/>
+        </w:rPr>
+      </w:pPr>
+    </w:p>
+    <w:p>
+      <w:pPr>
+        <w:rPr>
+          <w:rFonts w:cstheme="minorHAnsi"/>
+        </w:rPr>
+      </w:pPr>
+    </w:p>
+    <w:p>
+      <w:pPr>
+        <w:rPr>
+          <w:rFonts w:cstheme="minorHAnsi"/>
+        </w:rPr>
+      </w:pPr>
+    </w:p>
+    <w:p>
+      <w:pPr>
+        <w:rPr>
+          <w:rFonts w:cstheme="minorHAnsi"/>
+        </w:rPr>
+      </w:pPr>
+    </w:p>
+    <w:p>
+      <w:pPr>
+        <w:rPr>
+          <w:rFonts w:cstheme="minorHAnsi"/>
+        </w:rPr>
+      </w:pPr>
+    </w:p>
+    <w:p>
+      <w:pPr>
+        <w:rPr>
+          <w:rFonts w:cstheme="minorHAnsi"/>
+        </w:rPr>
+      </w:pPr>
+    </w:p>
+    <w:p>
+      <w:pPr>
+        <w:rPr>
+          <w:rFonts w:cstheme="minorHAnsi"/>
+        </w:rPr>
+      </w:pPr>
+    </w:p>
+    <w:p>
+      <w:pPr>
+        <w:rPr>
+          <w:rFonts w:cstheme="minorHAnsi"/>
+        </w:rPr>
+      </w:pPr>
+    </w:p>
+    <w:p>
+      <w:pPr>
+        <w:rPr>
+          <w:rFonts w:cstheme="minorHAnsi"/>
+        </w:rPr>
+      </w:pPr>
+    </w:p>
+    <w:p>
+      <w:pPr>
+        <w:rPr>
+          <w:rFonts w:cstheme="minorHAnsi"/>
+        </w:rPr>
+      </w:pPr>
+    </w:p>
+    <w:p>
+      <w:pPr>
+        <w:rPr>
+          <w:rFonts w:cstheme="minorHAnsi"/>
+        </w:rPr>
+      </w:pPr>
+    </w:p>
+    <w:p>
+      <w:pPr>
+        <w:rPr>
+          <w:rFonts w:cstheme="minorHAnsi"/>
+        </w:rPr>
+      </w:pPr>
+    </w:p>
+    <w:p>
+      <w:pPr>
+        <w:rPr>
+          <w:rFonts w:cstheme="minorHAnsi"/>
+        </w:rPr>
+      </w:pPr>
+    </w:p>
+    <w:p>
+      <w:pPr>
+        <w:rPr>
+          <w:rFonts w:cstheme="minorHAnsi"/>
+        </w:rPr>
+      </w:pPr>
+    </w:p>
+    <w:p>
+      <w:pPr>
+        <w:rPr>
+          <w:rFonts w:cstheme="minorHAnsi"/>
+        </w:rPr>
+      </w:pPr>
+    </w:p>
+    <w:p>
+      <w:pPr>
+        <w:rPr>
+          <w:rFonts w:cstheme="minorHAnsi"/>
+        </w:rPr>
+      </w:pPr>
+    </w:p>
+    <w:p>
+      <w:pPr>
+        <w:rPr>
+          <w:rFonts w:cstheme="minorHAnsi"/>
+        </w:rPr>
+      </w:pPr>
+    </w:p>
+    <w:p>
+      <w:pPr>
+        <w:spacing w:after="0" w:line="240" w:lineRule="auto"/>
+        <w:rPr>
+          <w:rFonts w:ascii="Times New Roman" w:eastAsia="Times New Roman" w:hAnsi="Times New Roman" w:cs="Times New Roman"/>
+          <w:sz w:val="24"/>
+          <w:szCs w:val="24"/>
+          <w:lang w:eastAsia="en-GB"/>
+        </w:rPr>
+      </w:pPr>
+      <w:r>
+        <w:rPr>
+          <w:rFonts w:ascii="Arial" w:eastAsia="Times New Roman" w:hAnsi="Arial" w:cs="Arial"/>
+          <w:i/>
+          <w:iCs/>
+          <w:color w:val="000000"/>
+          <w:u w:val="single"/>
+          <w:lang w:eastAsia="en-GB"/>
+        </w:rPr>
+        <w:t>Challenge Development Team:</w:t>
+      </w:r>
+    </w:p>
+    <w:p>
+      <w:pPr>
+        <w:spacing w:after="0" w:line="240" w:lineRule="auto"/>
+        <w:rPr>
+          <w:rFonts w:ascii="Times New Roman" w:eastAsia="Times New Roman" w:hAnsi="Times New Roman" w:cs="Times New Roman"/>
+          <w:sz w:val="24"/>
+          <w:szCs w:val="24"/>
+          <w:lang w:eastAsia="en-GB"/>
+        </w:rPr>
+      </w:pPr>
+    </w:p>
+    <w:p>
+      <w:pPr>
+        <w:spacing w:after="0" w:line="240" w:lineRule="auto"/>
+        <w:rPr>
+          <w:rFonts w:ascii="Times New Roman" w:eastAsia="Times New Roman" w:hAnsi="Times New Roman" w:cs="Times New Roman"/>
+          <w:sz w:val="24"/>
+          <w:szCs w:val="24"/>
+          <w:lang w:eastAsia="en-GB"/>
+        </w:rPr>
+      </w:pPr>
+      <w:r>
+        <w:rPr>
+          <w:rFonts w:ascii="Arial" w:eastAsia="Times New Roman" w:hAnsi="Arial" w:cs="Arial"/>
+          <w:color w:val="000000"/>
+          <w:lang w:eastAsia="en-GB"/>
+        </w:rPr>
+        <w:t>40288424</w:t>
+      </w:r>
+    </w:p>
+    <w:p>
+      <w:pPr>
+        <w:spacing w:after="0" w:line="240" w:lineRule="auto"/>
+        <w:rPr>
+          <w:rFonts w:cstheme="minorHAnsi"/>
+        </w:rPr>
+      </w:pPr>
+      <w:r>
+        <w:rPr>
+          <w:rFonts w:ascii="Arial" w:eastAsia="Times New Roman" w:hAnsi="Arial" w:cs="Arial"/>
+          <w:color w:val="000000"/>
+          <w:lang w:eastAsia="en-GB"/>
+        </w:rPr>
+        <w:t>40208762</w:t>
+      </w:r>
       <w:bookmarkStart w:id="0" w:name="_GoBack"/>
       <w:bookmarkEnd w:id="0"/>
     </w:p>
@@ -28885,6 +30187,23 @@
       <w:spacing w:after="0" w:line="240" w:lineRule="auto"/>
     </w:pPr>
   </w:style>
+  <w:style w:type="paragraph" w:styleId="NormalWeb">
+    <w:name w:val="Normal (Web)"/>
+    <w:basedOn w:val="Normal"/>
+    <w:uiPriority w:val="99"/>
+    <w:semiHidden/>
+    <w:unhideWhenUsed/>
+    <w:rsid w:val="000F2EA5"/>
+    <w:pPr>
+      <w:spacing w:before="100" w:beforeAutospacing="1" w:after="100" w:afterAutospacing="1" w:line="240" w:lineRule="auto"/>
+    </w:pPr>
+    <w:rPr>
+      <w:rFonts w:ascii="Times New Roman" w:eastAsia="Times New Roman" w:hAnsi="Times New Roman" w:cs="Times New Roman"/>
+      <w:sz w:val="24"/>
+      <w:szCs w:val="24"/>
+      <w:lang w:eastAsia="en-GB"/>
+    </w:rPr>
+  </w:style>
 </w:styles>
 </file>
 

</xml_diff>